<commit_message>
Cloned boilerplate into directory
</commit_message>
<xml_diff>
--- a/docs/Computing Coursework 2018.docx
+++ b/docs/Computing Coursework 2018.docx
@@ -1107,24 +1107,14 @@
       <w:r>
         <w:t xml:space="preserve">Figure </w:t>
       </w:r>
-      <w:r>
-        <w:fldChar w:fldCharType="begin"/>
-      </w:r>
-      <w:r>
-        <w:instrText xml:space="preserve"> SEQ Figure \* ARABIC </w:instrText>
-      </w:r>
-      <w:r>
-        <w:fldChar w:fldCharType="separate"/>
-      </w:r>
-      <w:r>
-        <w:rPr>
-          <w:noProof/>
-        </w:rPr>
-        <w:t>1</w:t>
-      </w:r>
-      <w:r>
-        <w:fldChar w:fldCharType="end"/>
-      </w:r>
+      <w:fldSimple w:instr=" SEQ Figure \* ARABIC ">
+        <w:r>
+          <w:rPr>
+            <w:noProof/>
+          </w:rPr>
+          <w:t>1</w:t>
+        </w:r>
+      </w:fldSimple>
       <w:r>
         <w:t xml:space="preserve"> Spiral model development </w:t>
       </w:r>
@@ -1133,6 +1123,7 @@
           <w:id w:val="2056039499"/>
           <w:citation/>
         </w:sdtPr>
+        <w:sdtEndPr/>
         <w:sdtContent>
           <w:r>
             <w:fldChar w:fldCharType="begin"/>
@@ -1189,6 +1180,7 @@
           <w:id w:val="1893690420"/>
           <w:citation/>
         </w:sdtPr>
+        <w:sdtEndPr/>
         <w:sdtContent>
           <w:r>
             <w:fldChar w:fldCharType="begin"/>
@@ -1491,6 +1483,7 @@
           <w:id w:val="403569483"/>
           <w:citation/>
         </w:sdtPr>
+        <w:sdtEndPr/>
         <w:sdtContent>
           <w:r>
             <w:fldChar w:fldCharType="begin"/>
@@ -1605,6 +1598,7 @@
           <w:id w:val="-43530754"/>
           <w:citation/>
         </w:sdtPr>
+        <w:sdtEndPr/>
         <w:sdtContent>
           <w:r>
             <w:fldChar w:fldCharType="begin"/>
@@ -1643,6 +1637,7 @@
           <w:id w:val="-909462133"/>
           <w:citation/>
         </w:sdtPr>
+        <w:sdtEndPr/>
         <w:sdtContent>
           <w:r>
             <w:fldChar w:fldCharType="begin"/>
@@ -1739,7 +1734,93 @@
     </w:p>
     <w:p>
       <w:r>
-        <w:t>https://github.com/sindresorhus/awesome-electron#boilerplates</w:t>
+        <w:t xml:space="preserve">When creating desktop applications with electron there can be a lot of setup in terms of properly isolating the renderer from the main process (to prevent other programs injecting code). Additionally, it is helpful to use a MVC framework such as </w:t>
+      </w:r>
+      <w:proofErr w:type="spellStart"/>
+      <w:r>
+        <w:t>ReactJS</w:t>
+      </w:r>
+      <w:proofErr w:type="spellEnd"/>
+      <w:r>
+        <w:t xml:space="preserve"> or Angular to improve development time and prevent bulk in the html codebase. Then there’s the problem of managing state in large programs which is generally done through libraries like redux which have direct bindings into Angular or React (see redux-react). </w:t>
+      </w:r>
+    </w:p>
+    <w:p>
+      <w:r>
+        <w:t xml:space="preserve">One well known resource for electron boilerplates is the “awesome-electron” repository which lists tools that use electron, tools for electron, as well as boilerplates: </w:t>
+      </w:r>
+      <w:hyperlink r:id="rId11" w:history="1">
+        <w:r>
+          <w:rPr>
+            <w:rStyle w:val="Hyperlink"/>
+          </w:rPr>
+          <w:t>https://github.com/sindresorhus/awesome-electron#boile</w:t>
+        </w:r>
+        <w:r>
+          <w:rPr>
+            <w:rStyle w:val="Hyperlink"/>
+          </w:rPr>
+          <w:t>r</w:t>
+        </w:r>
+        <w:r>
+          <w:rPr>
+            <w:rStyle w:val="Hyperlink"/>
+          </w:rPr>
+          <w:t>plates</w:t>
+        </w:r>
+      </w:hyperlink>
+      <w:r>
+        <w:t xml:space="preserve"> </w:t>
+      </w:r>
+      <w:r>
+        <w:br/>
+      </w:r>
+    </w:p>
+    <w:p>
+      <w:r>
+        <w:t>It shows a few such as electron-</w:t>
+      </w:r>
+      <w:proofErr w:type="spellStart"/>
+      <w:r>
+        <w:t>vue</w:t>
+      </w:r>
+      <w:proofErr w:type="spellEnd"/>
+      <w:r>
+        <w:t xml:space="preserve">, electron-react-boilerplate and others. Though </w:t>
+      </w:r>
+      <w:proofErr w:type="spellStart"/>
+      <w:r>
+        <w:t>vue</w:t>
+      </w:r>
+      <w:proofErr w:type="spellEnd"/>
+      <w:r>
+        <w:t xml:space="preserve"> and angular both have their own unique boiler plates I am most familiar with </w:t>
+      </w:r>
+      <w:proofErr w:type="spellStart"/>
+      <w:proofErr w:type="gramStart"/>
+      <w:r>
+        <w:t>ReactJS</w:t>
+      </w:r>
+      <w:proofErr w:type="spellEnd"/>
+      <w:proofErr w:type="gramEnd"/>
+      <w:r>
+        <w:t xml:space="preserve"> so I opted for the electron-react-boilerplate. It comes with many advantages such as hot module reloading (allowing modules to be swapped out during development). Additionally, </w:t>
+      </w:r>
+      <w:proofErr w:type="spellStart"/>
+      <w:r>
+        <w:t>FlowJS</w:t>
+      </w:r>
+      <w:proofErr w:type="spellEnd"/>
+      <w:r>
+        <w:t xml:space="preserve"> to prevent static type errors, it also has a </w:t>
+      </w:r>
+      <w:r>
+        <w:t>built-in</w:t>
+      </w:r>
+      <w:bookmarkStart w:id="0" w:name="_GoBack"/>
+      <w:bookmarkEnd w:id="0"/>
+      <w:r>
+        <w:t xml:space="preserve"> electron packager to easily produce my app as an installing item.</w:t>
       </w:r>
     </w:p>
     <w:p>
@@ -1789,6 +1870,7 @@
         <w:rPr>
           <w:noProof/>
         </w:rPr>
+        <w:lastRenderedPageBreak/>
         <w:drawing>
           <wp:inline distT="0" distB="0" distL="0" distR="0" wp14:anchorId="3927C020" wp14:editId="1AF2CBEA">
             <wp:extent cx="4543425" cy="3724441"/>
@@ -1805,7 +1887,7 @@
                     <pic:cNvPicPr/>
                   </pic:nvPicPr>
                   <pic:blipFill>
-                    <a:blip r:embed="rId11"/>
+                    <a:blip r:embed="rId12"/>
                     <a:stretch>
                       <a:fillRect/>
                     </a:stretch>
@@ -1844,35 +1926,23 @@
       <w:r>
         <w:t xml:space="preserve">Figure </w:t>
       </w:r>
-      <w:r>
-        <w:fldChar w:fldCharType="begin"/>
-      </w:r>
-      <w:r>
-        <w:instrText xml:space="preserve"> SEQ Figure \* ARABIC </w:instrText>
-      </w:r>
-      <w:r>
-        <w:fldChar w:fldCharType="separate"/>
-      </w:r>
-      <w:r>
-        <w:rPr>
-          <w:noProof/>
-        </w:rPr>
-        <w:t>2</w:t>
-      </w:r>
-      <w:r>
-        <w:fldChar w:fldCharType="end"/>
-      </w:r>
-      <w:r>
-        <w:t xml:space="preserve"> Supported systems</w:t>
-      </w:r>
-      <w:r>
-        <w:t xml:space="preserve"> </w:t>
+      <w:fldSimple w:instr=" SEQ Figure \* ARABIC ">
+        <w:r>
+          <w:rPr>
+            <w:noProof/>
+          </w:rPr>
+          <w:t>2</w:t>
+        </w:r>
+      </w:fldSimple>
+      <w:r>
+        <w:t xml:space="preserve"> Supported systems </w:t>
       </w:r>
       <w:sdt>
         <w:sdtPr>
           <w:id w:val="131835416"/>
           <w:citation/>
         </w:sdtPr>
+        <w:sdtEndPr/>
         <w:sdtContent>
           <w:r>
             <w:fldChar w:fldCharType="begin"/>
@@ -1915,6 +1985,7 @@
           <w:id w:val="1750924610"/>
           <w:citation/>
         </w:sdtPr>
+        <w:sdtEndPr/>
         <w:sdtContent>
           <w:r>
             <w:fldChar w:fldCharType="begin"/>
@@ -1951,15 +2022,11 @@
     </w:p>
     <w:p>
       <w:r>
-        <w:t xml:space="preserve">## </w:t>
-      </w:r>
-      <w:r>
-        <w:t>How my MVP and general product is solvable using the technologies I have chosen</w:t>
-      </w:r>
-    </w:p>
-    <w:p>
-      <w:r>
-        <w:lastRenderedPageBreak/>
+        <w:t>## How my MVP and general product is solvable using the technologies I have chosen</w:t>
+      </w:r>
+    </w:p>
+    <w:p>
+      <w:r>
         <w:t>## Problems that will be hard to solve</w:t>
       </w:r>
     </w:p>
@@ -1986,6 +2053,7 @@
         <w:rPr>
           <w:noProof/>
         </w:rPr>
+        <w:lastRenderedPageBreak/>
         <w:drawing>
           <wp:inline distT="0" distB="0" distL="0" distR="0" wp14:anchorId="4E24415B" wp14:editId="6870FBEF">
             <wp:extent cx="4324350" cy="3243023"/>
@@ -2002,7 +2070,7 @@
                     <pic:cNvPicPr/>
                   </pic:nvPicPr>
                   <pic:blipFill>
-                    <a:blip r:embed="rId12" cstate="print">
+                    <a:blip r:embed="rId13" cstate="print">
                       <a:extLst>
                         <a:ext uri="{28A0092B-C50C-407E-A947-70E740481C1C}">
                           <a14:useLocalDpi xmlns:a14="http://schemas.microsoft.com/office/drawing/2010/main" val="0"/>
@@ -2047,37 +2115,21 @@
       <w:r>
         <w:t xml:space="preserve">Figure </w:t>
       </w:r>
-      <w:r>
-        <w:fldChar w:fldCharType="begin"/>
-      </w:r>
-      <w:r>
-        <w:instrText xml:space="preserve"> SEQ Figure \* ARABIC </w:instrText>
-      </w:r>
-      <w:r>
-        <w:fldChar w:fldCharType="separate"/>
-      </w:r>
-      <w:r>
-        <w:rPr>
-          <w:noProof/>
-        </w:rPr>
-        <w:t>3</w:t>
-      </w:r>
-      <w:r>
-        <w:fldChar w:fldCharType="end"/>
-      </w:r>
+      <w:fldSimple w:instr=" SEQ Figure \* ARABIC ">
+        <w:r>
+          <w:rPr>
+            <w:noProof/>
+          </w:rPr>
+          <w:t>3</w:t>
+        </w:r>
+      </w:fldSimple>
       <w:r>
         <w:t xml:space="preserve"> – A basic design of what the application might look like</w:t>
       </w:r>
     </w:p>
     <w:p>
       <w:r>
-        <w:t>Colour</w:t>
-      </w:r>
-      <w:r>
-        <w:t xml:space="preserve">s used </w:t>
-      </w:r>
-      <w:r>
-        <w:t xml:space="preserve">for </w:t>
+        <w:t xml:space="preserve">Colours used for </w:t>
       </w:r>
       <w:proofErr w:type="spellStart"/>
       <w:r>
@@ -2129,8 +2181,6 @@
             </w:r>
           </w:p>
         </w:tc>
-        <w:bookmarkStart w:id="0" w:name="_GoBack"/>
-        <w:bookmarkEnd w:id="0"/>
       </w:tr>
       <w:tr>
         <w:trPr>
@@ -2380,7 +2430,7 @@
                     <pic:cNvPicPr/>
                   </pic:nvPicPr>
                   <pic:blipFill>
-                    <a:blip r:embed="rId13" cstate="print">
+                    <a:blip r:embed="rId14" cstate="print">
                       <a:extLst>
                         <a:ext uri="{28A0092B-C50C-407E-A947-70E740481C1C}">
                           <a14:useLocalDpi xmlns:a14="http://schemas.microsoft.com/office/drawing/2010/main" val="0"/>
@@ -2425,24 +2475,14 @@
       <w:r>
         <w:t xml:space="preserve">Figure </w:t>
       </w:r>
-      <w:r>
-        <w:fldChar w:fldCharType="begin"/>
-      </w:r>
-      <w:r>
-        <w:instrText xml:space="preserve"> SEQ Figure \* ARABIC </w:instrText>
-      </w:r>
-      <w:r>
-        <w:fldChar w:fldCharType="separate"/>
-      </w:r>
-      <w:r>
-        <w:rPr>
-          <w:noProof/>
-        </w:rPr>
-        <w:t>4</w:t>
-      </w:r>
-      <w:r>
-        <w:fldChar w:fldCharType="end"/>
-      </w:r>
+      <w:fldSimple w:instr=" SEQ Figure \* ARABIC ">
+        <w:r>
+          <w:rPr>
+            <w:noProof/>
+          </w:rPr>
+          <w:t>4</w:t>
+        </w:r>
+      </w:fldSimple>
       <w:r>
         <w:t xml:space="preserve"> Retouched cryptocurrency logo / New Application logo</w:t>
       </w:r>
@@ -2645,20 +2685,19 @@
     </w:p>
     <w:sdt>
       <w:sdtPr>
+        <w:rPr>
+          <w:rFonts w:asciiTheme="minorHAnsi" w:eastAsiaTheme="minorHAnsi" w:hAnsiTheme="minorHAnsi" w:cstheme="minorBidi"/>
+          <w:color w:val="auto"/>
+          <w:sz w:val="22"/>
+          <w:szCs w:val="22"/>
+        </w:rPr>
         <w:id w:val="266362280"/>
         <w:docPartObj>
           <w:docPartGallery w:val="Bibliographies"/>
           <w:docPartUnique/>
         </w:docPartObj>
       </w:sdtPr>
-      <w:sdtEndPr>
-        <w:rPr>
-          <w:rFonts w:asciiTheme="minorHAnsi" w:eastAsiaTheme="minorHAnsi" w:hAnsiTheme="minorHAnsi" w:cstheme="minorBidi"/>
-          <w:color w:val="auto"/>
-          <w:sz w:val="22"/>
-          <w:szCs w:val="22"/>
-        </w:rPr>
-      </w:sdtEndPr>
+      <w:sdtEndPr/>
       <w:sdtContent>
         <w:p>
           <w:pPr>
@@ -2673,6 +2712,7 @@
             <w:id w:val="111145805"/>
             <w:bibliography/>
           </w:sdtPr>
+          <w:sdtEndPr/>
           <w:sdtContent>
             <w:p>
               <w:pPr>
@@ -4362,6 +4402,18 @@
       </w:tblBorders>
     </w:tblPr>
   </w:style>
+  <w:style w:type="character" w:styleId="FollowedHyperlink">
+    <w:name w:val="FollowedHyperlink"/>
+    <w:basedOn w:val="DefaultParagraphFont"/>
+    <w:uiPriority w:val="99"/>
+    <w:semiHidden/>
+    <w:unhideWhenUsed/>
+    <w:rsid w:val="003A3514"/>
+    <w:rPr>
+      <w:color w:val="954F72" w:themeColor="followedHyperlink"/>
+      <w:u w:val="single"/>
+    </w:rPr>
+  </w:style>
 </w:styles>
 </file>
 
@@ -4776,7 +4828,7 @@
 </file>
 
 <file path=customXml/itemProps1.xml><?xml version="1.0" encoding="utf-8"?>
-<ds:datastoreItem xmlns:ds="http://schemas.openxmlformats.org/officeDocument/2006/customXml" ds:itemID="{94FDC1D4-72FD-474F-BD8C-F6B6A6FB4710}">
+<ds:datastoreItem xmlns:ds="http://schemas.openxmlformats.org/officeDocument/2006/customXml" ds:itemID="{0D38CCA8-1D61-4DFD-A61D-B17A081522E5}">
   <ds:schemaRefs>
     <ds:schemaRef ds:uri="http://schemas.openxmlformats.org/officeDocument/2006/bibliography"/>
   </ds:schemaRefs>

</xml_diff>

<commit_message>
Made the MVP number based
</commit_message>
<xml_diff>
--- a/docs/Computing Coursework 2018.docx
+++ b/docs/Computing Coursework 2018.docx
@@ -2,6 +2,92 @@
 <file path=word/numbering.xml><?xml version="1.0" encoding="utf-8"?>
 <w:numbering xmlns:wpc="http://schemas.microsoft.com/office/word/2010/wordprocessingCanvas" xmlns:cx="http://schemas.microsoft.com/office/drawing/2014/chartex" xmlns:cx1="http://schemas.microsoft.com/office/drawing/2015/9/8/chartex" xmlns:cx2="http://schemas.microsoft.com/office/drawing/2015/10/21/chartex" xmlns:cx3="http://schemas.microsoft.com/office/drawing/2016/5/9/chartex" xmlns:cx4="http://schemas.microsoft.com/office/drawing/2016/5/10/chartex" xmlns:cx5="http://schemas.microsoft.com/office/drawing/2016/5/11/chartex" xmlns:cx6="http://schemas.microsoft.com/office/drawing/2016/5/12/chartex" xmlns:cx7="http://schemas.microsoft.com/office/drawing/2016/5/13/chartex" xmlns:cx8="http://schemas.microsoft.com/office/drawing/2016/5/14/chartex" xmlns:mc="http://schemas.openxmlformats.org/markup-compatibility/2006" xmlns:aink="http://schemas.microsoft.com/office/drawing/2016/ink" xmlns:am3d="http://schemas.microsoft.com/office/drawing/2017/model3d" xmlns:o="urn:schemas-microsoft-com:office:office" xmlns:r="http://schemas.openxmlformats.org/officeDocument/2006/relationships" xmlns:m="http://schemas.openxmlformats.org/officeDocument/2006/math" xmlns:v="urn:schemas-microsoft-com:vml" xmlns:wp14="http://schemas.microsoft.com/office/word/2010/wordprocessingDrawing" xmlns:wp="http://schemas.openxmlformats.org/drawingml/2006/wordprocessingDrawing" xmlns:w10="urn:schemas-microsoft-com:office:word" xmlns:w="http://schemas.openxmlformats.org/wordprocessingml/2006/main" xmlns:w14="http://schemas.microsoft.com/office/word/2010/wordml" xmlns:w15="http://schemas.microsoft.com/office/word/2012/wordml" xmlns:w16cid="http://schemas.microsoft.com/office/word/2016/wordml/cid" xmlns:w16se="http://schemas.microsoft.com/office/word/2015/wordml/symex" xmlns:wpg="http://schemas.microsoft.com/office/word/2010/wordprocessingGroup" xmlns:wpi="http://schemas.microsoft.com/office/word/2010/wordprocessingInk" xmlns:wne="http://schemas.microsoft.com/office/word/2006/wordml" xmlns:wps="http://schemas.microsoft.com/office/word/2010/wordprocessingShape" mc:Ignorable="w14 w15 w16se w16cid wp14">
   <w:abstractNum w:abstractNumId="0" w15:restartNumberingAfterBreak="0">
+    <w:nsid w:val="0B032668"/>
+    <w:multiLevelType w:val="multilevel"/>
+    <w:tmpl w:val="0809001D"/>
+    <w:lvl w:ilvl="0">
+      <w:start w:val="1"/>
+      <w:numFmt w:val="decimal"/>
+      <w:lvlText w:val="%1)"/>
+      <w:lvlJc w:val="left"/>
+      <w:pPr>
+        <w:ind w:left="360" w:hanging="360"/>
+      </w:pPr>
+    </w:lvl>
+    <w:lvl w:ilvl="1">
+      <w:start w:val="1"/>
+      <w:numFmt w:val="lowerLetter"/>
+      <w:lvlText w:val="%2)"/>
+      <w:lvlJc w:val="left"/>
+      <w:pPr>
+        <w:ind w:left="720" w:hanging="360"/>
+      </w:pPr>
+    </w:lvl>
+    <w:lvl w:ilvl="2">
+      <w:start w:val="1"/>
+      <w:numFmt w:val="lowerRoman"/>
+      <w:lvlText w:val="%3)"/>
+      <w:lvlJc w:val="left"/>
+      <w:pPr>
+        <w:ind w:left="1080" w:hanging="360"/>
+      </w:pPr>
+    </w:lvl>
+    <w:lvl w:ilvl="3">
+      <w:start w:val="1"/>
+      <w:numFmt w:val="decimal"/>
+      <w:lvlText w:val="(%4)"/>
+      <w:lvlJc w:val="left"/>
+      <w:pPr>
+        <w:ind w:left="1440" w:hanging="360"/>
+      </w:pPr>
+    </w:lvl>
+    <w:lvl w:ilvl="4">
+      <w:start w:val="1"/>
+      <w:numFmt w:val="lowerLetter"/>
+      <w:lvlText w:val="(%5)"/>
+      <w:lvlJc w:val="left"/>
+      <w:pPr>
+        <w:ind w:left="1800" w:hanging="360"/>
+      </w:pPr>
+    </w:lvl>
+    <w:lvl w:ilvl="5">
+      <w:start w:val="1"/>
+      <w:numFmt w:val="lowerRoman"/>
+      <w:lvlText w:val="(%6)"/>
+      <w:lvlJc w:val="left"/>
+      <w:pPr>
+        <w:ind w:left="2160" w:hanging="360"/>
+      </w:pPr>
+    </w:lvl>
+    <w:lvl w:ilvl="6">
+      <w:start w:val="1"/>
+      <w:numFmt w:val="decimal"/>
+      <w:lvlText w:val="%7."/>
+      <w:lvlJc w:val="left"/>
+      <w:pPr>
+        <w:ind w:left="2520" w:hanging="360"/>
+      </w:pPr>
+    </w:lvl>
+    <w:lvl w:ilvl="7">
+      <w:start w:val="1"/>
+      <w:numFmt w:val="lowerLetter"/>
+      <w:lvlText w:val="%8."/>
+      <w:lvlJc w:val="left"/>
+      <w:pPr>
+        <w:ind w:left="2880" w:hanging="360"/>
+      </w:pPr>
+    </w:lvl>
+    <w:lvl w:ilvl="8">
+      <w:start w:val="1"/>
+      <w:numFmt w:val="lowerRoman"/>
+      <w:lvlText w:val="%9."/>
+      <w:lvlJc w:val="left"/>
+      <w:pPr>
+        <w:ind w:left="3240" w:hanging="360"/>
+      </w:pPr>
+    </w:lvl>
+  </w:abstractNum>
+  <w:abstractNum w:abstractNumId="1" w15:restartNumberingAfterBreak="0">
     <w:nsid w:val="109F4473"/>
     <w:multiLevelType w:val="hybridMultilevel"/>
     <w:tmpl w:val="667037B4"/>
@@ -114,7 +200,7 @@
       </w:rPr>
     </w:lvl>
   </w:abstractNum>
-  <w:abstractNum w:abstractNumId="1" w15:restartNumberingAfterBreak="0">
+  <w:abstractNum w:abstractNumId="2" w15:restartNumberingAfterBreak="0">
     <w:nsid w:val="309A3132"/>
     <w:multiLevelType w:val="hybridMultilevel"/>
     <w:tmpl w:val="703AE0A0"/>
@@ -227,7 +313,7 @@
       </w:rPr>
     </w:lvl>
   </w:abstractNum>
-  <w:abstractNum w:abstractNumId="2" w15:restartNumberingAfterBreak="0">
+  <w:abstractNum w:abstractNumId="3" w15:restartNumberingAfterBreak="0">
     <w:nsid w:val="33615F21"/>
     <w:multiLevelType w:val="hybridMultilevel"/>
     <w:tmpl w:val="8D1CEC2A"/>
@@ -340,7 +426,7 @@
       </w:rPr>
     </w:lvl>
   </w:abstractNum>
-  <w:abstractNum w:abstractNumId="3" w15:restartNumberingAfterBreak="0">
+  <w:abstractNum w:abstractNumId="4" w15:restartNumberingAfterBreak="0">
     <w:nsid w:val="3988644C"/>
     <w:multiLevelType w:val="multilevel"/>
     <w:tmpl w:val="217CEDC8"/>
@@ -489,7 +575,7 @@
       </w:rPr>
     </w:lvl>
   </w:abstractNum>
-  <w:abstractNum w:abstractNumId="4" w15:restartNumberingAfterBreak="0">
+  <w:abstractNum w:abstractNumId="5" w15:restartNumberingAfterBreak="0">
     <w:nsid w:val="45A6443E"/>
     <w:multiLevelType w:val="hybridMultilevel"/>
     <w:tmpl w:val="87F8D5CE"/>
@@ -602,7 +688,7 @@
       </w:rPr>
     </w:lvl>
   </w:abstractNum>
-  <w:abstractNum w:abstractNumId="5" w15:restartNumberingAfterBreak="0">
+  <w:abstractNum w:abstractNumId="6" w15:restartNumberingAfterBreak="0">
     <w:nsid w:val="641017BB"/>
     <w:multiLevelType w:val="hybridMultilevel"/>
     <w:tmpl w:val="2BEE9AE0"/>
@@ -715,7 +801,93 @@
       </w:rPr>
     </w:lvl>
   </w:abstractNum>
-  <w:abstractNum w:abstractNumId="6" w15:restartNumberingAfterBreak="0">
+  <w:abstractNum w:abstractNumId="7" w15:restartNumberingAfterBreak="0">
+    <w:nsid w:val="722A7A24"/>
+    <w:multiLevelType w:val="hybridMultilevel"/>
+    <w:tmpl w:val="114CD812"/>
+    <w:lvl w:ilvl="0" w:tplc="0809000F">
+      <w:start w:val="1"/>
+      <w:numFmt w:val="decimal"/>
+      <w:lvlText w:val="%1."/>
+      <w:lvlJc w:val="left"/>
+      <w:pPr>
+        <w:ind w:left="720" w:hanging="360"/>
+      </w:pPr>
+    </w:lvl>
+    <w:lvl w:ilvl="1" w:tplc="08090019">
+      <w:start w:val="1"/>
+      <w:numFmt w:val="lowerLetter"/>
+      <w:lvlText w:val="%2."/>
+      <w:lvlJc w:val="left"/>
+      <w:pPr>
+        <w:ind w:left="1440" w:hanging="360"/>
+      </w:pPr>
+    </w:lvl>
+    <w:lvl w:ilvl="2" w:tplc="0809001B">
+      <w:start w:val="1"/>
+      <w:numFmt w:val="lowerRoman"/>
+      <w:lvlText w:val="%3."/>
+      <w:lvlJc w:val="right"/>
+      <w:pPr>
+        <w:ind w:left="2160" w:hanging="180"/>
+      </w:pPr>
+    </w:lvl>
+    <w:lvl w:ilvl="3" w:tplc="0809000F" w:tentative="1">
+      <w:start w:val="1"/>
+      <w:numFmt w:val="decimal"/>
+      <w:lvlText w:val="%4."/>
+      <w:lvlJc w:val="left"/>
+      <w:pPr>
+        <w:ind w:left="2880" w:hanging="360"/>
+      </w:pPr>
+    </w:lvl>
+    <w:lvl w:ilvl="4" w:tplc="08090019" w:tentative="1">
+      <w:start w:val="1"/>
+      <w:numFmt w:val="lowerLetter"/>
+      <w:lvlText w:val="%5."/>
+      <w:lvlJc w:val="left"/>
+      <w:pPr>
+        <w:ind w:left="3600" w:hanging="360"/>
+      </w:pPr>
+    </w:lvl>
+    <w:lvl w:ilvl="5" w:tplc="0809001B" w:tentative="1">
+      <w:start w:val="1"/>
+      <w:numFmt w:val="lowerRoman"/>
+      <w:lvlText w:val="%6."/>
+      <w:lvlJc w:val="right"/>
+      <w:pPr>
+        <w:ind w:left="4320" w:hanging="180"/>
+      </w:pPr>
+    </w:lvl>
+    <w:lvl w:ilvl="6" w:tplc="0809000F" w:tentative="1">
+      <w:start w:val="1"/>
+      <w:numFmt w:val="decimal"/>
+      <w:lvlText w:val="%7."/>
+      <w:lvlJc w:val="left"/>
+      <w:pPr>
+        <w:ind w:left="5040" w:hanging="360"/>
+      </w:pPr>
+    </w:lvl>
+    <w:lvl w:ilvl="7" w:tplc="08090019" w:tentative="1">
+      <w:start w:val="1"/>
+      <w:numFmt w:val="lowerLetter"/>
+      <w:lvlText w:val="%8."/>
+      <w:lvlJc w:val="left"/>
+      <w:pPr>
+        <w:ind w:left="5760" w:hanging="360"/>
+      </w:pPr>
+    </w:lvl>
+    <w:lvl w:ilvl="8" w:tplc="0809001B" w:tentative="1">
+      <w:start w:val="1"/>
+      <w:numFmt w:val="lowerRoman"/>
+      <w:lvlText w:val="%9."/>
+      <w:lvlJc w:val="right"/>
+      <w:pPr>
+        <w:ind w:left="6480" w:hanging="180"/>
+      </w:pPr>
+    </w:lvl>
+  </w:abstractNum>
+  <w:abstractNum w:abstractNumId="8" w15:restartNumberingAfterBreak="0">
     <w:nsid w:val="764F07C3"/>
     <w:multiLevelType w:val="hybridMultilevel"/>
     <w:tmpl w:val="F8D6E526"/>
@@ -828,7 +1000,7 @@
       </w:rPr>
     </w:lvl>
   </w:abstractNum>
-  <w:abstractNum w:abstractNumId="7" w15:restartNumberingAfterBreak="0">
+  <w:abstractNum w:abstractNumId="9" w15:restartNumberingAfterBreak="0">
     <w:nsid w:val="7A82173E"/>
     <w:multiLevelType w:val="hybridMultilevel"/>
     <w:tmpl w:val="4F90B0E4"/>
@@ -942,28 +1114,34 @@
     </w:lvl>
   </w:abstractNum>
   <w:num w:numId="1">
+    <w:abstractNumId w:val="8"/>
+  </w:num>
+  <w:num w:numId="2">
+    <w:abstractNumId w:val="5"/>
+  </w:num>
+  <w:num w:numId="3">
     <w:abstractNumId w:val="6"/>
   </w:num>
-  <w:num w:numId="2">
+  <w:num w:numId="4">
+    <w:abstractNumId w:val="2"/>
+  </w:num>
+  <w:num w:numId="5">
+    <w:abstractNumId w:val="1"/>
+  </w:num>
+  <w:num w:numId="6">
     <w:abstractNumId w:val="4"/>
   </w:num>
-  <w:num w:numId="3">
-    <w:abstractNumId w:val="5"/>
+  <w:num w:numId="7">
+    <w:abstractNumId w:val="9"/>
   </w:num>
-  <w:num w:numId="4">
-    <w:abstractNumId w:val="1"/>
-  </w:num>
-  <w:num w:numId="5">
-    <w:abstractNumId w:val="0"/>
-  </w:num>
-  <w:num w:numId="6">
+  <w:num w:numId="8">
     <w:abstractNumId w:val="3"/>
   </w:num>
-  <w:num w:numId="7">
+  <w:num w:numId="9">
     <w:abstractNumId w:val="7"/>
   </w:num>
-  <w:num w:numId="8">
-    <w:abstractNumId w:val="2"/>
+  <w:num w:numId="10">
+    <w:abstractNumId w:val="0"/>
   </w:num>
 </w:numbering>
 </file>
@@ -1860,7 +2038,7 @@
 </file>
 
 <file path=customXml/itemProps1.xml><?xml version="1.0" encoding="utf-8"?>
-<ds:datastoreItem xmlns:ds="http://schemas.openxmlformats.org/officeDocument/2006/customXml" ds:itemID="{AEBC79C6-F203-4AAF-A8C8-001AAAE30A71}">
+<ds:datastoreItem xmlns:ds="http://schemas.openxmlformats.org/officeDocument/2006/customXml" ds:itemID="{F7A49D56-9194-4F20-AC55-7991C1A5C5DA}">
   <ds:schemaRefs>
     <ds:schemaRef ds:uri="http://schemas.openxmlformats.org/officeDocument/2006/bibliography"/>
   </ds:schemaRefs>

</xml_diff>

<commit_message>
Fix corruption on doc
Delete githook and update


Same non corupt version


Save no corrupt again and gitattributes change
Update doc
Stage
</commit_message>
<xml_diff>
--- a/docs/Computing Coursework 2018.docx
+++ b/docs/Computing Coursework 2018.docx
@@ -1,3 +1,3948 @@
+
+<file path=word/document.xml><?xml version="1.0" encoding="utf-8"?>
+<w:document xmlns:wpc="http://schemas.microsoft.com/office/word/2010/wordprocessingCanvas" xmlns:cx="http://schemas.microsoft.com/office/drawing/2014/chartex" xmlns:cx1="http://schemas.microsoft.com/office/drawing/2015/9/8/chartex" xmlns:cx2="http://schemas.microsoft.com/office/drawing/2015/10/21/chartex" xmlns:cx3="http://schemas.microsoft.com/office/drawing/2016/5/9/chartex" xmlns:cx4="http://schemas.microsoft.com/office/drawing/2016/5/10/chartex" xmlns:cx5="http://schemas.microsoft.com/office/drawing/2016/5/11/chartex" xmlns:cx6="http://schemas.microsoft.com/office/drawing/2016/5/12/chartex" xmlns:cx7="http://schemas.microsoft.com/office/drawing/2016/5/13/chartex" xmlns:cx8="http://schemas.microsoft.com/office/drawing/2016/5/14/chartex" xmlns:mc="http://schemas.openxmlformats.org/markup-compatibility/2006" xmlns:aink="http://schemas.microsoft.com/office/drawing/2016/ink" xmlns:am3d="http://schemas.microsoft.com/office/drawing/2017/model3d" xmlns:o="urn:schemas-microsoft-com:office:office" xmlns:r="http://schemas.openxmlformats.org/officeDocument/2006/relationships" xmlns:m="http://schemas.openxmlformats.org/officeDocument/2006/math" xmlns:v="urn:schemas-microsoft-com:vml" xmlns:wp14="http://schemas.microsoft.com/office/word/2010/wordprocessingDrawing" xmlns:wp="http://schemas.openxmlformats.org/drawingml/2006/wordprocessingDrawing" xmlns:w10="urn:schemas-microsoft-com:office:word" xmlns:w="http://schemas.openxmlformats.org/wordprocessingml/2006/main" xmlns:w14="http://schemas.microsoft.com/office/word/2010/wordml" xmlns:w15="http://schemas.microsoft.com/office/word/2012/wordml" xmlns:w16cid="http://schemas.microsoft.com/office/word/2016/wordml/cid" xmlns:w16se="http://schemas.microsoft.com/office/word/2015/wordml/symex" xmlns:wpg="http://schemas.microsoft.com/office/word/2010/wordprocessingGroup" xmlns:wpi="http://schemas.microsoft.com/office/word/2010/wordprocessingInk" xmlns:wne="http://schemas.microsoft.com/office/word/2006/wordml" xmlns:wps="http://schemas.microsoft.com/office/word/2010/wordprocessingShape" mc:Ignorable="w14 w15 w16se w16cid wp14">
+  <w:body>
+    <w:p>
+      <w:pPr>
+        <w:pStyle w:val="Title"/>
+      </w:pPr>
+      <w:r>
+        <w:t>Computing Coursework 2018</w:t>
+      </w:r>
+    </w:p>
+    <w:p>
+      <w:pPr>
+        <w:pStyle w:val="Heading1"/>
+      </w:pPr>
+      <w:r>
+        <w:t>Planning</w:t>
+      </w:r>
+    </w:p>
+    <w:p>
+      <w:pPr>
+        <w:pStyle w:val="Heading2"/>
+      </w:pPr>
+      <w:r>
+        <w:t>Initial</w:t>
+      </w:r>
+      <w:r>
+        <w:t xml:space="preserve"> transcript</w:t>
+      </w:r>
+    </w:p>
+    <w:p>
+      <w:pPr>
+        <w:pStyle w:val="Heading3"/>
+      </w:pPr>
+      <w:r>
+        <w:t>Client</w:t>
+      </w:r>
+    </w:p>
+    <w:p>
+      <w:pPr>
+        <w:shd w:val="clear" w:color="auto" w:fill="F1F0F0"/>
+        <w:rPr>
+          <w:rFonts w:ascii="Segoe UI" w:hAnsi="Segoe UI" w:cs="Segoe UI"/>
+          <w:color w:val="000000"/>
+        </w:rPr>
+      </w:pPr>
+      <w:r>
+        <w:rPr>
+          <w:rStyle w:val="3oh-"/>
+          <w:rFonts w:ascii="Segoe UI" w:hAnsi="Segoe UI" w:cs="Segoe UI"/>
+          <w:color w:val="000000"/>
+        </w:rPr>
+        <w:t>so basically, Crypto Exchanges have APIs</w:t>
+      </w:r>
+    </w:p>
+    <w:p>
+      <w:pPr>
+        <w:shd w:val="clear" w:color="auto" w:fill="F1F0F0"/>
+        <w:rPr>
+          <w:rFonts w:ascii="Segoe UI" w:hAnsi="Segoe UI" w:cs="Segoe UI"/>
+          <w:color w:val="000000"/>
+        </w:rPr>
+      </w:pPr>
+      <w:r>
+        <w:rPr>
+          <w:rStyle w:val="3oh-"/>
+          <w:rFonts w:ascii="Segoe UI" w:hAnsi="Segoe UI" w:cs="Segoe UI"/>
+          <w:color w:val="000000"/>
+        </w:rPr>
+        <w:t>I was wondering if it would be possible to create a desktop app that collates all of these into one manageable portfolio</w:t>
+      </w:r>
+    </w:p>
+    <w:p>
+      <w:pPr>
+        <w:shd w:val="clear" w:color="auto" w:fill="F1F0F0"/>
+        <w:rPr>
+          <w:rFonts w:ascii="Segoe UI" w:hAnsi="Segoe UI" w:cs="Segoe UI"/>
+          <w:color w:val="000000"/>
+        </w:rPr>
+      </w:pPr>
+      <w:r>
+        <w:rPr>
+          <w:rStyle w:val="3oh-"/>
+          <w:rFonts w:ascii="Segoe UI" w:hAnsi="Segoe UI" w:cs="Segoe UI"/>
+          <w:color w:val="000000"/>
+        </w:rPr>
+        <w:t>I cannot find a windows PC version of any manager out there</w:t>
+      </w:r>
+    </w:p>
+    <w:p>
+      <w:pPr>
+        <w:shd w:val="clear" w:color="auto" w:fill="F1F0F0"/>
+        <w:rPr>
+          <w:rFonts w:ascii="Segoe UI" w:hAnsi="Segoe UI" w:cs="Segoe UI"/>
+          <w:color w:val="000000"/>
+        </w:rPr>
+      </w:pPr>
+      <w:r>
+        <w:rPr>
+          <w:rStyle w:val="3oh-"/>
+          <w:rFonts w:ascii="Segoe UI" w:hAnsi="Segoe UI" w:cs="Segoe UI"/>
+          <w:color w:val="000000"/>
+        </w:rPr>
+        <w:t>and certainly not one that imports using the Apis provided by the exchanges</w:t>
+      </w:r>
+    </w:p>
+    <w:p>
+      <w:pPr>
+        <w:pStyle w:val="Heading3"/>
+      </w:pPr>
+      <w:r>
+        <w:t>Me</w:t>
+      </w:r>
+    </w:p>
+    <w:p>
+      <w:pPr>
+        <w:shd w:val="clear" w:color="auto" w:fill="0084FF"/>
+        <w:rPr>
+          <w:rFonts w:ascii="Segoe UI" w:hAnsi="Segoe UI" w:cs="Segoe UI"/>
+          <w:color w:val="FFFFFF"/>
+          <w:sz w:val="24"/>
+          <w:szCs w:val="24"/>
+        </w:rPr>
+      </w:pPr>
+      <w:r>
+        <w:rPr>
+          <w:rStyle w:val="3oh-"/>
+          <w:rFonts w:ascii="Segoe UI" w:hAnsi="Segoe UI" w:cs="Segoe UI"/>
+          <w:color w:val="FFFFFF"/>
+        </w:rPr>
+        <w:t>hmm like information on the current exchange rate?</w:t>
+      </w:r>
+    </w:p>
+    <w:p>
+      <w:pPr>
+        <w:pStyle w:val="Heading3"/>
+      </w:pPr>
+      <w:r>
+        <w:t>Client</w:t>
+      </w:r>
+    </w:p>
+    <w:p>
+      <w:pPr>
+        <w:shd w:val="clear" w:color="auto" w:fill="F1F0F0"/>
+        <w:rPr>
+          <w:rFonts w:ascii="Segoe UI" w:hAnsi="Segoe UI" w:cs="Segoe UI"/>
+          <w:color w:val="000000"/>
+        </w:rPr>
+      </w:pPr>
+      <w:r>
+        <w:rPr>
+          <w:rStyle w:val="3oh-"/>
+          <w:rFonts w:ascii="Segoe UI" w:hAnsi="Segoe UI" w:cs="Segoe UI"/>
+          <w:color w:val="000000"/>
+        </w:rPr>
+        <w:t>yeah, and pulls the current amount of stock you hold in each coin</w:t>
+      </w:r>
+    </w:p>
+    <w:p>
+      <w:pPr>
+        <w:shd w:val="clear" w:color="auto" w:fill="F1F0F0"/>
+        <w:rPr>
+          <w:rFonts w:ascii="Segoe UI" w:hAnsi="Segoe UI" w:cs="Segoe UI"/>
+          <w:color w:val="000000"/>
+        </w:rPr>
+      </w:pPr>
+      <w:r>
+        <w:rPr>
+          <w:rStyle w:val="3oh-"/>
+          <w:rFonts w:ascii="Segoe UI" w:hAnsi="Segoe UI" w:cs="Segoe UI"/>
+          <w:color w:val="000000"/>
+        </w:rPr>
+        <w:t>bittrex currently have one that I can use on an iOS app</w:t>
+      </w:r>
+    </w:p>
+    <w:p>
+      <w:pPr>
+        <w:pStyle w:val="Heading3"/>
+      </w:pPr>
+      <w:r>
+        <w:t>Me</w:t>
+      </w:r>
+    </w:p>
+    <w:p>
+      <w:pPr>
+        <w:shd w:val="clear" w:color="auto" w:fill="0084FF"/>
+        <w:rPr>
+          <w:rFonts w:ascii="Segoe UI" w:hAnsi="Segoe UI" w:cs="Segoe UI"/>
+          <w:color w:val="FFFFFF"/>
+          <w:sz w:val="24"/>
+          <w:szCs w:val="24"/>
+        </w:rPr>
+      </w:pPr>
+      <w:r>
+        <w:rPr>
+          <w:rStyle w:val="3oh-"/>
+          <w:rFonts w:ascii="Segoe UI" w:hAnsi="Segoe UI" w:cs="Segoe UI"/>
+          <w:color w:val="FFFFFF"/>
+        </w:rPr>
+        <w:t>hmmm interesting - I mean it would need to integrate with wallets which would be more complex -&gt; though why not just use a website to look up this stuff?</w:t>
+      </w:r>
+    </w:p>
+    <w:p>
+      <w:pPr>
+        <w:pStyle w:val="Heading3"/>
+      </w:pPr>
+      <w:r>
+        <w:t>Client</w:t>
+      </w:r>
+    </w:p>
+    <w:p>
+      <w:pPr>
+        <w:shd w:val="clear" w:color="auto" w:fill="F1F0F0"/>
+        <w:rPr>
+          <w:rFonts w:ascii="Segoe UI" w:hAnsi="Segoe UI" w:cs="Segoe UI"/>
+          <w:color w:val="000000"/>
+        </w:rPr>
+      </w:pPr>
+      <w:r>
+        <w:rPr>
+          <w:rStyle w:val="3oh-"/>
+          <w:rFonts w:ascii="Segoe UI" w:hAnsi="Segoe UI" w:cs="Segoe UI"/>
+          <w:color w:val="000000"/>
+        </w:rPr>
+        <w:t>I have 5 different exchanges</w:t>
+      </w:r>
+    </w:p>
+    <w:p>
+      <w:pPr>
+        <w:shd w:val="clear" w:color="auto" w:fill="F1F0F0"/>
+        <w:rPr>
+          <w:rFonts w:ascii="Segoe UI" w:hAnsi="Segoe UI" w:cs="Segoe UI"/>
+          <w:color w:val="000000"/>
+        </w:rPr>
+      </w:pPr>
+      <w:r>
+        <w:rPr>
+          <w:rStyle w:val="3oh-"/>
+          <w:rFonts w:ascii="Segoe UI" w:hAnsi="Segoe UI" w:cs="Segoe UI"/>
+          <w:color w:val="000000"/>
+        </w:rPr>
+        <w:t>about 10 coins on each,</w:t>
+      </w:r>
+    </w:p>
+    <w:p>
+      <w:pPr>
+        <w:shd w:val="clear" w:color="auto" w:fill="F1F0F0"/>
+        <w:rPr>
+          <w:rFonts w:ascii="Segoe UI" w:hAnsi="Segoe UI" w:cs="Segoe UI"/>
+          <w:color w:val="000000"/>
+        </w:rPr>
+      </w:pPr>
+      <w:r>
+        <w:rPr>
+          <w:rStyle w:val="3oh-"/>
+          <w:rFonts w:ascii="Segoe UI" w:hAnsi="Segoe UI" w:cs="Segoe UI"/>
+          <w:color w:val="000000"/>
+        </w:rPr>
+        <w:t>keeping the value of each and the percentage profit is a nightmare</w:t>
+      </w:r>
+    </w:p>
+    <w:p>
+      <w:pPr>
+        <w:shd w:val="clear" w:color="auto" w:fill="F1F0F0"/>
+        <w:rPr>
+          <w:rFonts w:ascii="Segoe UI" w:hAnsi="Segoe UI" w:cs="Segoe UI"/>
+          <w:color w:val="000000"/>
+        </w:rPr>
+      </w:pPr>
+      <w:r>
+        <w:rPr>
+          <w:rStyle w:val="3oh-"/>
+          <w:rFonts w:ascii="Segoe UI" w:hAnsi="Segoe UI" w:cs="Segoe UI"/>
+          <w:color w:val="000000"/>
+        </w:rPr>
+        <w:t>especially if I'm day trading</w:t>
+      </w:r>
+    </w:p>
+    <w:p>
+      <w:pPr>
+        <w:shd w:val="clear" w:color="auto" w:fill="F1F0F0"/>
+        <w:rPr>
+          <w:rFonts w:ascii="Segoe UI" w:hAnsi="Segoe UI" w:cs="Segoe UI"/>
+          <w:color w:val="000000"/>
+        </w:rPr>
+      </w:pPr>
+      <w:r>
+        <w:rPr>
+          <w:rStyle w:val="3oh-"/>
+          <w:rFonts w:ascii="Segoe UI" w:hAnsi="Segoe UI" w:cs="Segoe UI"/>
+          <w:color w:val="000000"/>
+        </w:rPr>
+        <w:t>I just need a better way of keeping track</w:t>
+      </w:r>
+    </w:p>
+    <w:p>
+      <w:pPr>
+        <w:pStyle w:val="Heading3"/>
+      </w:pPr>
+      <w:r>
+        <w:t>Me</w:t>
+      </w:r>
+    </w:p>
+    <w:p>
+      <w:pPr>
+        <w:shd w:val="clear" w:color="auto" w:fill="0084FF"/>
+        <w:rPr>
+          <w:rFonts w:ascii="Segoe UI" w:hAnsi="Segoe UI" w:cs="Segoe UI"/>
+          <w:color w:val="FFFFFF"/>
+          <w:sz w:val="24"/>
+          <w:szCs w:val="24"/>
+        </w:rPr>
+      </w:pPr>
+      <w:r>
+        <w:rPr>
+          <w:rStyle w:val="3oh-"/>
+          <w:rFonts w:ascii="Segoe UI" w:hAnsi="Segoe UI" w:cs="Segoe UI"/>
+          <w:color w:val="FFFFFF"/>
+        </w:rPr>
+        <w:t>hmmm okay</w:t>
+      </w:r>
+    </w:p>
+    <w:p>
+      <w:pPr>
+        <w:shd w:val="clear" w:color="auto" w:fill="0084FF"/>
+        <w:rPr>
+          <w:rFonts w:ascii="Segoe UI" w:hAnsi="Segoe UI" w:cs="Segoe UI"/>
+          <w:color w:val="FFFFFF"/>
+        </w:rPr>
+      </w:pPr>
+      <w:r>
+        <w:rPr>
+          <w:rStyle w:val="3oh-"/>
+          <w:rFonts w:ascii="Segoe UI" w:hAnsi="Segoe UI" w:cs="Segoe UI"/>
+          <w:color w:val="FFFFFF"/>
+        </w:rPr>
+        <w:t>would be interesting to work on - let me just have a look at the apis out there</w:t>
+      </w:r>
+    </w:p>
+    <w:p>
+      <w:pPr>
+        <w:pStyle w:val="Heading3"/>
+      </w:pPr>
+      <w:r>
+        <w:t>Client:</w:t>
+      </w:r>
+    </w:p>
+    <w:p>
+      <w:pPr>
+        <w:shd w:val="clear" w:color="auto" w:fill="F1F0F0"/>
+        <w:rPr>
+          <w:rFonts w:ascii="Segoe UI" w:hAnsi="Segoe UI" w:cs="Segoe UI"/>
+          <w:color w:val="000000"/>
+        </w:rPr>
+      </w:pPr>
+      <w:r>
+        <w:rPr>
+          <w:rStyle w:val="3oh-"/>
+          <w:rFonts w:ascii="Segoe UI" w:hAnsi="Segoe UI" w:cs="Segoe UI"/>
+          <w:color w:val="000000"/>
+        </w:rPr>
+        <w:t xml:space="preserve">Alrighty </w:t>
+      </w:r>
+    </w:p>
+    <w:p>
+      <w:pPr>
+        <w:pStyle w:val="Heading3"/>
+      </w:pPr>
+      <w:r>
+        <w:t>Me:</w:t>
+      </w:r>
+    </w:p>
+    <w:p>
+      <w:pPr>
+        <w:shd w:val="clear" w:color="auto" w:fill="0084FF"/>
+        <w:rPr>
+          <w:rFonts w:ascii="Segoe UI" w:hAnsi="Segoe UI" w:cs="Segoe UI"/>
+          <w:color w:val="FFFFFF"/>
+          <w:sz w:val="24"/>
+          <w:szCs w:val="24"/>
+        </w:rPr>
+      </w:pPr>
+      <w:r>
+        <w:rPr>
+          <w:rStyle w:val="3oh-"/>
+          <w:rFonts w:ascii="Segoe UI" w:hAnsi="Segoe UI" w:cs="Segoe UI"/>
+          <w:color w:val="FFFFFF"/>
+        </w:rPr>
+        <w:t>so I just got bittrix on my phone and I see the market you mean - you sure there's no one of these for windows already?</w:t>
+      </w:r>
+    </w:p>
+    <w:p>
+      <w:pPr>
+        <w:pStyle w:val="Heading3"/>
+      </w:pPr>
+      <w:r>
+        <w:t>Client:</w:t>
+      </w:r>
+    </w:p>
+    <w:p>
+      <w:pPr>
+        <w:shd w:val="clear" w:color="auto" w:fill="F1F0F0"/>
+        <w:rPr>
+          <w:rFonts w:ascii="Segoe UI" w:hAnsi="Segoe UI" w:cs="Segoe UI"/>
+          <w:color w:val="000000"/>
+        </w:rPr>
+      </w:pPr>
+      <w:r>
+        <w:rPr>
+          <w:rStyle w:val="3oh-"/>
+          <w:rFonts w:ascii="Segoe UI" w:hAnsi="Segoe UI" w:cs="Segoe UI"/>
+          <w:color w:val="000000"/>
+        </w:rPr>
+        <w:t>They provide an API, which I have found only one app that can use it</w:t>
+      </w:r>
+    </w:p>
+    <w:p>
+      <w:pPr>
+        <w:shd w:val="clear" w:color="auto" w:fill="F1F0F0"/>
+        <w:rPr>
+          <w:rFonts w:ascii="Segoe UI" w:hAnsi="Segoe UI" w:cs="Segoe UI"/>
+          <w:color w:val="000000"/>
+        </w:rPr>
+      </w:pPr>
+      <w:r>
+        <w:rPr>
+          <w:rStyle w:val="3oh-"/>
+          <w:rFonts w:ascii="Segoe UI" w:hAnsi="Segoe UI" w:cs="Segoe UI"/>
+          <w:color w:val="000000"/>
+        </w:rPr>
+        <w:lastRenderedPageBreak/>
+        <w:t>There's one company called Delta which could potentially be releasing something</w:t>
+      </w:r>
+    </w:p>
+    <w:p>
+      <w:pPr>
+        <w:shd w:val="clear" w:color="auto" w:fill="F1F0F0"/>
+        <w:rPr>
+          <w:rFonts w:ascii="Segoe UI" w:hAnsi="Segoe UI" w:cs="Segoe UI"/>
+          <w:color w:val="000000"/>
+        </w:rPr>
+      </w:pPr>
+      <w:r>
+        <w:rPr>
+          <w:rStyle w:val="3oh-"/>
+          <w:rFonts w:ascii="Segoe UI" w:hAnsi="Segoe UI" w:cs="Segoe UI"/>
+          <w:color w:val="000000"/>
+        </w:rPr>
+        <w:t>Just wondering what your thoughts on the whole situation were</w:t>
+      </w:r>
+    </w:p>
+    <w:p>
+      <w:pPr>
+        <w:pStyle w:val="Heading3"/>
+      </w:pPr>
+      <w:r>
+        <w:t>Me:</w:t>
+      </w:r>
+    </w:p>
+    <w:p>
+      <w:pPr>
+        <w:shd w:val="clear" w:color="auto" w:fill="0084FF"/>
+        <w:rPr>
+          <w:rFonts w:ascii="Segoe UI" w:hAnsi="Segoe UI" w:cs="Segoe UI"/>
+          <w:color w:val="FFFFFF"/>
+          <w:sz w:val="24"/>
+          <w:szCs w:val="24"/>
+        </w:rPr>
+      </w:pPr>
+      <w:r>
+        <w:rPr>
+          <w:rStyle w:val="3oh-"/>
+          <w:rFonts w:ascii="Segoe UI" w:hAnsi="Segoe UI" w:cs="Segoe UI"/>
+          <w:color w:val="FFFFFF"/>
+        </w:rPr>
+        <w:t>I saw hmmm - i'll have a look at making a simple PoC and see how long it takes to integrate stuff together - looks like a fun project - and delta looks pretty good - I'm surprised no ones released a desktop version...</w:t>
+      </w:r>
+    </w:p>
+    <w:p>
+      <w:pPr>
+        <w:pStyle w:val="Heading3"/>
+      </w:pPr>
+      <w:r>
+        <w:t>Client:</w:t>
+      </w:r>
+    </w:p>
+    <w:p>
+      <w:pPr>
+        <w:shd w:val="clear" w:color="auto" w:fill="F1F0F0"/>
+        <w:rPr>
+          <w:rFonts w:ascii="Segoe UI" w:hAnsi="Segoe UI" w:cs="Segoe UI"/>
+          <w:color w:val="000000"/>
+        </w:rPr>
+      </w:pPr>
+      <w:r>
+        <w:rPr>
+          <w:rStyle w:val="3oh-"/>
+          <w:rFonts w:ascii="Segoe UI" w:hAnsi="Segoe UI" w:cs="Segoe UI"/>
+          <w:color w:val="000000"/>
+        </w:rPr>
+        <w:t>So am I, I would have thought they would release desktop before iOS or apps</w:t>
+      </w:r>
+    </w:p>
+    <w:p>
+      <w:pPr>
+        <w:pStyle w:val="Heading3"/>
+      </w:pPr>
+      <w:r>
+        <w:t>Me:</w:t>
+      </w:r>
+    </w:p>
+    <w:p>
+      <w:pPr>
+        <w:shd w:val="clear" w:color="auto" w:fill="0084FF"/>
+        <w:rPr>
+          <w:rFonts w:ascii="Segoe UI" w:hAnsi="Segoe UI" w:cs="Segoe UI"/>
+          <w:color w:val="FFFFFF"/>
+          <w:sz w:val="24"/>
+          <w:szCs w:val="24"/>
+        </w:rPr>
+      </w:pPr>
+      <w:r>
+        <w:rPr>
+          <w:rStyle w:val="3oh-"/>
+          <w:rFonts w:ascii="Segoe UI" w:hAnsi="Segoe UI" w:cs="Segoe UI"/>
+          <w:color w:val="FFFFFF"/>
+        </w:rPr>
+        <w:t xml:space="preserve">mhm </w:t>
+      </w:r>
+    </w:p>
+    <w:p>
+      <w:pPr>
+        <w:shd w:val="clear" w:color="auto" w:fill="0084FF"/>
+        <w:rPr>
+          <w:rFonts w:ascii="Segoe UI" w:hAnsi="Segoe UI" w:cs="Segoe UI"/>
+          <w:color w:val="FFFFFF"/>
+        </w:rPr>
+      </w:pPr>
+      <w:r>
+        <w:rPr>
+          <w:rStyle w:val="3oh-"/>
+          <w:rFonts w:ascii="Segoe UI" w:hAnsi="Segoe UI" w:cs="Segoe UI"/>
+          <w:color w:val="FFFFFF"/>
+        </w:rPr>
+        <w:t>I guess mobile is such a big market atm?</w:t>
+      </w:r>
+    </w:p>
+    <w:p>
+      <w:r>
+        <w:t>[…]</w:t>
+      </w:r>
+    </w:p>
+    <w:p>
+      <w:pPr>
+        <w:pStyle w:val="Heading2"/>
+      </w:pPr>
+      <w:r>
+        <w:t>Design transcript</w:t>
+      </w:r>
+    </w:p>
+    <w:p>
+      <w:r>
+        <w:t>[…]</w:t>
+      </w:r>
+    </w:p>
+    <w:p>
+      <w:bookmarkStart w:id="0" w:name="_GoBack"/>
+      <w:bookmarkEnd w:id="0"/>
+    </w:p>
+    <w:p>
+      <w:pPr>
+        <w:pStyle w:val="Heading2"/>
+      </w:pPr>
+      <w:r>
+        <w:t>Client Brief</w:t>
+      </w:r>
+    </w:p>
+    <w:p>
+      <w:r>
+        <w:t>After the initial transcripts the client provided a brief outline of the product:</w:t>
+      </w:r>
+    </w:p>
+    <w:p>
+      <w:pPr>
+        <w:pStyle w:val="Quote"/>
+      </w:pPr>
+      <w:r>
+        <w:t xml:space="preserve">A desktop application which allows me to view my current portfolios and balance of bitcoins and various other cryptocurrencies. I would like it to automatically update with the current </w:t>
+      </w:r>
+      <w:r>
+        <w:t>mean price of the bitcoin to other currencies. I would like it to be customisable, stylish and easy to use. Additionally, I want it integrated with as many different currency exchanges as possible to maximise its usage.</w:t>
+      </w:r>
+    </w:p>
+    <w:p>
+      <w:pPr>
+        <w:pStyle w:val="Heading2"/>
+      </w:pPr>
+      <w:r>
+        <w:t>MVP Plan</w:t>
+      </w:r>
+    </w:p>
+    <w:p>
+      <w:r>
+        <w:t>A minimum viable product plan – my interpretation of the client’s requirements</w:t>
+      </w:r>
+      <w:r>
+        <w:t>:</w:t>
+      </w:r>
+    </w:p>
+    <w:p>
+      <w:pPr>
+        <w:pStyle w:val="NormalWeb"/>
+        <w:numPr>
+          <w:ilvl w:val="0"/>
+          <w:numId w:val="10"/>
+        </w:numPr>
+        <w:spacing w:before="0" w:beforeAutospacing="0" w:after="0" w:afterAutospacing="0"/>
+        <w:textAlignment w:val="baseline"/>
+        <w:rPr>
+          <w:rFonts w:asciiTheme="minorHAnsi" w:hAnsiTheme="minorHAnsi" w:cs="Arial"/>
+          <w:color w:val="000000"/>
+          <w:sz w:val="22"/>
+          <w:szCs w:val="22"/>
+        </w:rPr>
+      </w:pPr>
+      <w:r>
+        <w:rPr>
+          <w:rFonts w:asciiTheme="minorHAnsi" w:hAnsiTheme="minorHAnsi" w:cs="Arial"/>
+          <w:color w:val="000000"/>
+          <w:sz w:val="22"/>
+          <w:szCs w:val="22"/>
+        </w:rPr>
+        <w:t>Desktop based application</w:t>
+      </w:r>
+    </w:p>
+    <w:p>
+      <w:pPr>
+        <w:pStyle w:val="NormalWeb"/>
+        <w:numPr>
+          <w:ilvl w:val="0"/>
+          <w:numId w:val="10"/>
+        </w:numPr>
+        <w:spacing w:before="0" w:beforeAutospacing="0" w:after="0" w:afterAutospacing="0"/>
+        <w:textAlignment w:val="baseline"/>
+        <w:rPr>
+          <w:rFonts w:asciiTheme="minorHAnsi" w:hAnsiTheme="minorHAnsi" w:cs="Arial"/>
+          <w:color w:val="000000"/>
+          <w:sz w:val="22"/>
+          <w:szCs w:val="22"/>
+        </w:rPr>
+      </w:pPr>
+      <w:r>
+        <w:rPr>
+          <w:rFonts w:asciiTheme="minorHAnsi" w:hAnsiTheme="minorHAnsi" w:cs="Arial"/>
+          <w:color w:val="000000"/>
+          <w:sz w:val="22"/>
+          <w:szCs w:val="22"/>
+        </w:rPr>
+        <w:t>Ability to make a portfolio</w:t>
+      </w:r>
+    </w:p>
+    <w:p>
+      <w:pPr>
+        <w:pStyle w:val="NormalWeb"/>
+        <w:numPr>
+          <w:ilvl w:val="1"/>
+          <w:numId w:val="10"/>
+        </w:numPr>
+        <w:spacing w:before="0" w:beforeAutospacing="0" w:after="0" w:afterAutospacing="0"/>
+        <w:textAlignment w:val="baseline"/>
+        <w:rPr>
+          <w:rFonts w:asciiTheme="minorHAnsi" w:hAnsiTheme="minorHAnsi" w:cs="Arial"/>
+          <w:color w:val="000000"/>
+          <w:sz w:val="22"/>
+          <w:szCs w:val="22"/>
+        </w:rPr>
+      </w:pPr>
+      <w:r>
+        <w:rPr>
+          <w:rFonts w:asciiTheme="minorHAnsi" w:hAnsiTheme="minorHAnsi" w:cs="Arial"/>
+          <w:color w:val="000000"/>
+          <w:sz w:val="22"/>
+          <w:szCs w:val="22"/>
+        </w:rPr>
+        <w:t>Ability to add a wallet/exchange/simple amount of coin</w:t>
+      </w:r>
+    </w:p>
+    <w:p>
+      <w:pPr>
+        <w:pStyle w:val="NormalWeb"/>
+        <w:numPr>
+          <w:ilvl w:val="2"/>
+          <w:numId w:val="10"/>
+        </w:numPr>
+        <w:spacing w:before="0" w:beforeAutospacing="0" w:after="0" w:afterAutospacing="0"/>
+        <w:textAlignment w:val="baseline"/>
+        <w:rPr>
+          <w:rFonts w:asciiTheme="minorHAnsi" w:hAnsiTheme="minorHAnsi" w:cs="Arial"/>
+          <w:color w:val="000000"/>
+          <w:sz w:val="22"/>
+          <w:szCs w:val="22"/>
+        </w:rPr>
+      </w:pPr>
+      <w:r>
+        <w:rPr>
+          <w:rFonts w:asciiTheme="minorHAnsi" w:hAnsiTheme="minorHAnsi" w:cs="Arial"/>
+          <w:color w:val="000000"/>
+          <w:sz w:val="22"/>
+          <w:szCs w:val="22"/>
+        </w:rPr>
+        <w:t>Ability to remove wallet / change simple amount of initial coin</w:t>
+      </w:r>
+    </w:p>
+    <w:p>
+      <w:pPr>
+        <w:pStyle w:val="NormalWeb"/>
+        <w:numPr>
+          <w:ilvl w:val="1"/>
+          <w:numId w:val="10"/>
+        </w:numPr>
+        <w:spacing w:before="0" w:beforeAutospacing="0" w:after="0" w:afterAutospacing="0"/>
+        <w:textAlignment w:val="baseline"/>
+        <w:rPr>
+          <w:rFonts w:asciiTheme="minorHAnsi" w:hAnsiTheme="minorHAnsi" w:cs="Arial"/>
+          <w:color w:val="000000"/>
+          <w:sz w:val="22"/>
+          <w:szCs w:val="22"/>
+        </w:rPr>
+      </w:pPr>
+      <w:r>
+        <w:rPr>
+          <w:rFonts w:asciiTheme="minorHAnsi" w:hAnsiTheme="minorHAnsi" w:cs="Arial"/>
+          <w:color w:val="000000"/>
+          <w:sz w:val="22"/>
+          <w:szCs w:val="22"/>
+        </w:rPr>
+        <w:t>Ability to watch coin gain / fall relative to the initial input</w:t>
+      </w:r>
+    </w:p>
+    <w:p>
+      <w:pPr>
+        <w:pStyle w:val="NormalWeb"/>
+        <w:numPr>
+          <w:ilvl w:val="0"/>
+          <w:numId w:val="10"/>
+        </w:numPr>
+        <w:spacing w:before="0" w:beforeAutospacing="0" w:after="0" w:afterAutospacing="0"/>
+        <w:textAlignment w:val="baseline"/>
+        <w:rPr>
+          <w:rFonts w:asciiTheme="minorHAnsi" w:hAnsiTheme="minorHAnsi" w:cs="Arial"/>
+          <w:color w:val="000000"/>
+          <w:sz w:val="22"/>
+          <w:szCs w:val="22"/>
+        </w:rPr>
+      </w:pPr>
+      <w:r>
+        <w:rPr>
+          <w:rFonts w:asciiTheme="minorHAnsi" w:hAnsiTheme="minorHAnsi" w:cs="Arial"/>
+          <w:color w:val="000000"/>
+          <w:sz w:val="22"/>
+          <w:szCs w:val="22"/>
+        </w:rPr>
+        <w:t>Lookup current exchange rates</w:t>
+      </w:r>
+    </w:p>
+    <w:p>
+      <w:pPr>
+        <w:pStyle w:val="NormalWeb"/>
+        <w:numPr>
+          <w:ilvl w:val="1"/>
+          <w:numId w:val="10"/>
+        </w:numPr>
+        <w:spacing w:before="0" w:beforeAutospacing="0" w:after="0" w:afterAutospacing="0"/>
+        <w:textAlignment w:val="baseline"/>
+        <w:rPr>
+          <w:rFonts w:asciiTheme="minorHAnsi" w:hAnsiTheme="minorHAnsi" w:cs="Arial"/>
+          <w:color w:val="000000"/>
+          <w:sz w:val="22"/>
+          <w:szCs w:val="22"/>
+        </w:rPr>
+      </w:pPr>
+      <w:r>
+        <w:rPr>
+          <w:rFonts w:asciiTheme="minorHAnsi" w:hAnsiTheme="minorHAnsi" w:cs="Arial"/>
+          <w:color w:val="000000"/>
+          <w:sz w:val="22"/>
+          <w:szCs w:val="22"/>
+        </w:rPr>
+        <w:t>Support for multiple exchanges</w:t>
+      </w:r>
+    </w:p>
+    <w:p>
+      <w:pPr>
+        <w:pStyle w:val="NormalWeb"/>
+        <w:numPr>
+          <w:ilvl w:val="2"/>
+          <w:numId w:val="10"/>
+        </w:numPr>
+        <w:spacing w:before="0" w:beforeAutospacing="0" w:after="0" w:afterAutospacing="0"/>
+        <w:ind w:left="1134" w:hanging="414"/>
+        <w:textAlignment w:val="baseline"/>
+        <w:rPr>
+          <w:rFonts w:asciiTheme="minorHAnsi" w:hAnsiTheme="minorHAnsi" w:cs="Arial"/>
+          <w:color w:val="000000"/>
+          <w:sz w:val="22"/>
+          <w:szCs w:val="22"/>
+        </w:rPr>
+      </w:pPr>
+      <w:r>
+        <w:rPr>
+          <w:rFonts w:asciiTheme="minorHAnsi" w:hAnsiTheme="minorHAnsi" w:cs="Arial"/>
+          <w:color w:val="000000"/>
+          <w:sz w:val="22"/>
+          <w:szCs w:val="22"/>
+        </w:rPr>
+        <w:t>Average</w:t>
+      </w:r>
+    </w:p>
+    <w:p>
+      <w:pPr>
+        <w:pStyle w:val="NormalWeb"/>
+        <w:numPr>
+          <w:ilvl w:val="2"/>
+          <w:numId w:val="10"/>
+        </w:numPr>
+        <w:spacing w:before="0" w:beforeAutospacing="0" w:after="0" w:afterAutospacing="0"/>
+        <w:ind w:left="1134" w:hanging="414"/>
+        <w:textAlignment w:val="baseline"/>
+        <w:rPr>
+          <w:rFonts w:asciiTheme="minorHAnsi" w:hAnsiTheme="minorHAnsi" w:cs="Arial"/>
+          <w:color w:val="000000"/>
+          <w:sz w:val="22"/>
+          <w:szCs w:val="22"/>
+        </w:rPr>
+      </w:pPr>
+      <w:r>
+        <w:rPr>
+          <w:rFonts w:asciiTheme="minorHAnsi" w:hAnsiTheme="minorHAnsi" w:cs="Arial"/>
+          <w:color w:val="000000"/>
+          <w:sz w:val="22"/>
+          <w:szCs w:val="22"/>
+        </w:rPr>
+        <w:t>Binance</w:t>
+      </w:r>
+    </w:p>
+    <w:p>
+      <w:pPr>
+        <w:pStyle w:val="NormalWeb"/>
+        <w:numPr>
+          <w:ilvl w:val="2"/>
+          <w:numId w:val="10"/>
+        </w:numPr>
+        <w:spacing w:before="0" w:beforeAutospacing="0" w:after="0" w:afterAutospacing="0"/>
+        <w:ind w:left="1134" w:hanging="414"/>
+        <w:textAlignment w:val="baseline"/>
+        <w:rPr>
+          <w:rFonts w:asciiTheme="minorHAnsi" w:hAnsiTheme="minorHAnsi" w:cs="Arial"/>
+          <w:color w:val="000000"/>
+          <w:sz w:val="22"/>
+          <w:szCs w:val="22"/>
+        </w:rPr>
+      </w:pPr>
+      <w:r>
+        <w:rPr>
+          <w:rFonts w:asciiTheme="minorHAnsi" w:hAnsiTheme="minorHAnsi" w:cs="Arial"/>
+          <w:color w:val="000000"/>
+          <w:sz w:val="22"/>
+          <w:szCs w:val="22"/>
+        </w:rPr>
+        <w:t>Bitflyer</w:t>
+      </w:r>
+    </w:p>
+    <w:p>
+      <w:pPr>
+        <w:pStyle w:val="NormalWeb"/>
+        <w:numPr>
+          <w:ilvl w:val="2"/>
+          <w:numId w:val="10"/>
+        </w:numPr>
+        <w:spacing w:before="0" w:beforeAutospacing="0" w:after="0" w:afterAutospacing="0"/>
+        <w:ind w:left="1134" w:hanging="414"/>
+        <w:textAlignment w:val="baseline"/>
+        <w:rPr>
+          <w:rFonts w:asciiTheme="minorHAnsi" w:hAnsiTheme="minorHAnsi" w:cs="Arial"/>
+          <w:color w:val="000000"/>
+          <w:sz w:val="22"/>
+          <w:szCs w:val="22"/>
+        </w:rPr>
+      </w:pPr>
+      <w:r>
+        <w:rPr>
+          <w:rFonts w:asciiTheme="minorHAnsi" w:hAnsiTheme="minorHAnsi" w:cs="Arial"/>
+          <w:color w:val="000000"/>
+          <w:sz w:val="22"/>
+          <w:szCs w:val="22"/>
+        </w:rPr>
+        <w:t>Bitfinex</w:t>
+      </w:r>
+    </w:p>
+    <w:p>
+      <w:pPr>
+        <w:pStyle w:val="NormalWeb"/>
+        <w:numPr>
+          <w:ilvl w:val="2"/>
+          <w:numId w:val="10"/>
+        </w:numPr>
+        <w:spacing w:before="0" w:beforeAutospacing="0" w:after="0" w:afterAutospacing="0"/>
+        <w:ind w:left="1134" w:hanging="414"/>
+        <w:textAlignment w:val="baseline"/>
+        <w:rPr>
+          <w:rFonts w:asciiTheme="minorHAnsi" w:hAnsiTheme="minorHAnsi" w:cs="Arial"/>
+          <w:color w:val="000000"/>
+          <w:sz w:val="22"/>
+          <w:szCs w:val="22"/>
+        </w:rPr>
+      </w:pPr>
+      <w:r>
+        <w:rPr>
+          <w:rFonts w:asciiTheme="minorHAnsi" w:hAnsiTheme="minorHAnsi" w:cs="Arial"/>
+          <w:color w:val="000000"/>
+          <w:sz w:val="22"/>
+          <w:szCs w:val="22"/>
+        </w:rPr>
+        <w:t>Bithumb</w:t>
+      </w:r>
+    </w:p>
+    <w:p>
+      <w:pPr>
+        <w:pStyle w:val="NormalWeb"/>
+        <w:numPr>
+          <w:ilvl w:val="2"/>
+          <w:numId w:val="10"/>
+        </w:numPr>
+        <w:spacing w:before="0" w:beforeAutospacing="0" w:after="0" w:afterAutospacing="0"/>
+        <w:ind w:left="1134" w:hanging="414"/>
+        <w:textAlignment w:val="baseline"/>
+        <w:rPr>
+          <w:rFonts w:asciiTheme="minorHAnsi" w:hAnsiTheme="minorHAnsi" w:cs="Arial"/>
+          <w:color w:val="000000"/>
+          <w:sz w:val="22"/>
+          <w:szCs w:val="22"/>
+        </w:rPr>
+      </w:pPr>
+      <w:r>
+        <w:rPr>
+          <w:rFonts w:asciiTheme="minorHAnsi" w:hAnsiTheme="minorHAnsi" w:cs="Arial"/>
+          <w:color w:val="000000"/>
+          <w:sz w:val="22"/>
+          <w:szCs w:val="22"/>
+        </w:rPr>
+        <w:t>Bitsamp</w:t>
+      </w:r>
+    </w:p>
+    <w:p>
+      <w:pPr>
+        <w:pStyle w:val="NormalWeb"/>
+        <w:numPr>
+          <w:ilvl w:val="2"/>
+          <w:numId w:val="10"/>
+        </w:numPr>
+        <w:spacing w:before="0" w:beforeAutospacing="0" w:after="0" w:afterAutospacing="0"/>
+        <w:ind w:left="1134" w:hanging="414"/>
+        <w:textAlignment w:val="baseline"/>
+        <w:rPr>
+          <w:rFonts w:asciiTheme="minorHAnsi" w:hAnsiTheme="minorHAnsi" w:cs="Arial"/>
+          <w:color w:val="000000"/>
+          <w:sz w:val="22"/>
+          <w:szCs w:val="22"/>
+        </w:rPr>
+      </w:pPr>
+      <w:r>
+        <w:rPr>
+          <w:rFonts w:asciiTheme="minorHAnsi" w:hAnsiTheme="minorHAnsi" w:cs="Arial"/>
+          <w:color w:val="000000"/>
+          <w:sz w:val="22"/>
+          <w:szCs w:val="22"/>
+        </w:rPr>
+        <w:t>Bittrex</w:t>
+      </w:r>
+    </w:p>
+    <w:p>
+      <w:pPr>
+        <w:pStyle w:val="NormalWeb"/>
+        <w:numPr>
+          <w:ilvl w:val="2"/>
+          <w:numId w:val="10"/>
+        </w:numPr>
+        <w:spacing w:before="0" w:beforeAutospacing="0" w:after="0" w:afterAutospacing="0"/>
+        <w:ind w:left="1134" w:hanging="414"/>
+        <w:textAlignment w:val="baseline"/>
+        <w:rPr>
+          <w:rFonts w:asciiTheme="minorHAnsi" w:hAnsiTheme="minorHAnsi" w:cs="Arial"/>
+          <w:color w:val="000000"/>
+          <w:sz w:val="22"/>
+          <w:szCs w:val="22"/>
+        </w:rPr>
+      </w:pPr>
+      <w:r>
+        <w:rPr>
+          <w:rFonts w:asciiTheme="minorHAnsi" w:hAnsiTheme="minorHAnsi" w:cs="Arial"/>
+          <w:color w:val="000000"/>
+          <w:sz w:val="22"/>
+          <w:szCs w:val="22"/>
+        </w:rPr>
+        <w:t>Coinnest</w:t>
+      </w:r>
+    </w:p>
+    <w:p>
+      <w:pPr>
+        <w:pStyle w:val="NormalWeb"/>
+        <w:numPr>
+          <w:ilvl w:val="2"/>
+          <w:numId w:val="10"/>
+        </w:numPr>
+        <w:spacing w:before="0" w:beforeAutospacing="0" w:after="0" w:afterAutospacing="0"/>
+        <w:ind w:left="1134" w:hanging="414"/>
+        <w:textAlignment w:val="baseline"/>
+        <w:rPr>
+          <w:rFonts w:asciiTheme="minorHAnsi" w:hAnsiTheme="minorHAnsi" w:cs="Arial"/>
+          <w:color w:val="000000"/>
+          <w:sz w:val="22"/>
+          <w:szCs w:val="22"/>
+        </w:rPr>
+      </w:pPr>
+      <w:r>
+        <w:rPr>
+          <w:rFonts w:asciiTheme="minorHAnsi" w:hAnsiTheme="minorHAnsi" w:cs="Arial"/>
+          <w:color w:val="000000"/>
+          <w:sz w:val="22"/>
+          <w:szCs w:val="22"/>
+        </w:rPr>
+        <w:t>Coinone</w:t>
+      </w:r>
+    </w:p>
+    <w:p>
+      <w:pPr>
+        <w:pStyle w:val="NormalWeb"/>
+        <w:numPr>
+          <w:ilvl w:val="2"/>
+          <w:numId w:val="10"/>
+        </w:numPr>
+        <w:spacing w:before="0" w:beforeAutospacing="0" w:after="0" w:afterAutospacing="0"/>
+        <w:ind w:left="1134" w:hanging="414"/>
+        <w:textAlignment w:val="baseline"/>
+        <w:rPr>
+          <w:rFonts w:asciiTheme="minorHAnsi" w:hAnsiTheme="minorHAnsi" w:cs="Arial"/>
+          <w:color w:val="000000"/>
+          <w:sz w:val="22"/>
+          <w:szCs w:val="22"/>
+        </w:rPr>
+      </w:pPr>
+      <w:r>
+        <w:rPr>
+          <w:rFonts w:asciiTheme="minorHAnsi" w:hAnsiTheme="minorHAnsi" w:cs="Arial"/>
+          <w:color w:val="000000"/>
+          <w:sz w:val="22"/>
+          <w:szCs w:val="22"/>
+        </w:rPr>
+        <w:t>Gdax</w:t>
+      </w:r>
+    </w:p>
+    <w:p>
+      <w:pPr>
+        <w:pStyle w:val="NormalWeb"/>
+        <w:numPr>
+          <w:ilvl w:val="2"/>
+          <w:numId w:val="10"/>
+        </w:numPr>
+        <w:spacing w:before="0" w:beforeAutospacing="0" w:after="0" w:afterAutospacing="0"/>
+        <w:ind w:left="1134" w:hanging="414"/>
+        <w:textAlignment w:val="baseline"/>
+        <w:rPr>
+          <w:rFonts w:asciiTheme="minorHAnsi" w:hAnsiTheme="minorHAnsi" w:cs="Arial"/>
+          <w:color w:val="000000"/>
+          <w:sz w:val="22"/>
+          <w:szCs w:val="22"/>
+        </w:rPr>
+      </w:pPr>
+      <w:r>
+        <w:rPr>
+          <w:rFonts w:asciiTheme="minorHAnsi" w:hAnsiTheme="minorHAnsi" w:cs="Arial"/>
+          <w:color w:val="000000"/>
+          <w:sz w:val="22"/>
+          <w:szCs w:val="22"/>
+        </w:rPr>
+        <w:lastRenderedPageBreak/>
+        <w:t>Geminin</w:t>
+      </w:r>
+    </w:p>
+    <w:p>
+      <w:pPr>
+        <w:pStyle w:val="NormalWeb"/>
+        <w:numPr>
+          <w:ilvl w:val="2"/>
+          <w:numId w:val="10"/>
+        </w:numPr>
+        <w:spacing w:before="0" w:beforeAutospacing="0" w:after="0" w:afterAutospacing="0"/>
+        <w:ind w:left="1134" w:hanging="414"/>
+        <w:textAlignment w:val="baseline"/>
+        <w:rPr>
+          <w:rFonts w:asciiTheme="minorHAnsi" w:hAnsiTheme="minorHAnsi" w:cs="Arial"/>
+          <w:color w:val="000000"/>
+          <w:sz w:val="22"/>
+          <w:szCs w:val="22"/>
+        </w:rPr>
+      </w:pPr>
+      <w:r>
+        <w:rPr>
+          <w:rFonts w:asciiTheme="minorHAnsi" w:hAnsiTheme="minorHAnsi" w:cs="Arial"/>
+          <w:color w:val="000000"/>
+          <w:sz w:val="22"/>
+          <w:szCs w:val="22"/>
+        </w:rPr>
+        <w:t>Hitbtc</w:t>
+      </w:r>
+    </w:p>
+    <w:p>
+      <w:pPr>
+        <w:pStyle w:val="NormalWeb"/>
+        <w:numPr>
+          <w:ilvl w:val="2"/>
+          <w:numId w:val="10"/>
+        </w:numPr>
+        <w:spacing w:before="0" w:beforeAutospacing="0" w:after="0" w:afterAutospacing="0"/>
+        <w:ind w:left="1134" w:hanging="414"/>
+        <w:textAlignment w:val="baseline"/>
+        <w:rPr>
+          <w:rFonts w:asciiTheme="minorHAnsi" w:hAnsiTheme="minorHAnsi" w:cs="Arial"/>
+          <w:color w:val="000000"/>
+          <w:sz w:val="22"/>
+          <w:szCs w:val="22"/>
+        </w:rPr>
+      </w:pPr>
+      <w:r>
+        <w:rPr>
+          <w:rFonts w:asciiTheme="minorHAnsi" w:hAnsiTheme="minorHAnsi" w:cs="Arial"/>
+          <w:color w:val="000000"/>
+          <w:sz w:val="22"/>
+          <w:szCs w:val="22"/>
+        </w:rPr>
+        <w:t>Korbit</w:t>
+      </w:r>
+    </w:p>
+    <w:p>
+      <w:pPr>
+        <w:pStyle w:val="NormalWeb"/>
+        <w:numPr>
+          <w:ilvl w:val="2"/>
+          <w:numId w:val="10"/>
+        </w:numPr>
+        <w:spacing w:before="0" w:beforeAutospacing="0" w:after="0" w:afterAutospacing="0"/>
+        <w:ind w:left="1134" w:hanging="414"/>
+        <w:textAlignment w:val="baseline"/>
+        <w:rPr>
+          <w:rFonts w:asciiTheme="minorHAnsi" w:hAnsiTheme="minorHAnsi" w:cs="Arial"/>
+          <w:color w:val="000000"/>
+          <w:sz w:val="22"/>
+          <w:szCs w:val="22"/>
+        </w:rPr>
+      </w:pPr>
+      <w:r>
+        <w:rPr>
+          <w:rFonts w:asciiTheme="minorHAnsi" w:hAnsiTheme="minorHAnsi" w:cs="Arial"/>
+          <w:color w:val="000000"/>
+          <w:sz w:val="22"/>
+          <w:szCs w:val="22"/>
+        </w:rPr>
+        <w:t>Kraken</w:t>
+      </w:r>
+    </w:p>
+    <w:p>
+      <w:pPr>
+        <w:pStyle w:val="NormalWeb"/>
+        <w:numPr>
+          <w:ilvl w:val="2"/>
+          <w:numId w:val="10"/>
+        </w:numPr>
+        <w:spacing w:before="0" w:beforeAutospacing="0" w:after="0" w:afterAutospacing="0"/>
+        <w:ind w:left="1134" w:hanging="414"/>
+        <w:textAlignment w:val="baseline"/>
+        <w:rPr>
+          <w:rFonts w:asciiTheme="minorHAnsi" w:hAnsiTheme="minorHAnsi" w:cs="Arial"/>
+          <w:color w:val="000000"/>
+          <w:sz w:val="22"/>
+          <w:szCs w:val="22"/>
+        </w:rPr>
+      </w:pPr>
+      <w:r>
+        <w:rPr>
+          <w:rFonts w:asciiTheme="minorHAnsi" w:hAnsiTheme="minorHAnsi" w:cs="Arial"/>
+          <w:color w:val="000000"/>
+          <w:sz w:val="22"/>
+          <w:szCs w:val="22"/>
+        </w:rPr>
+        <w:t>Liqui</w:t>
+      </w:r>
+    </w:p>
+    <w:p>
+      <w:pPr>
+        <w:pStyle w:val="NormalWeb"/>
+        <w:numPr>
+          <w:ilvl w:val="2"/>
+          <w:numId w:val="10"/>
+        </w:numPr>
+        <w:spacing w:before="0" w:beforeAutospacing="0" w:after="0" w:afterAutospacing="0"/>
+        <w:ind w:left="1134" w:hanging="414"/>
+        <w:textAlignment w:val="baseline"/>
+        <w:rPr>
+          <w:rFonts w:asciiTheme="minorHAnsi" w:hAnsiTheme="minorHAnsi" w:cs="Arial"/>
+          <w:color w:val="000000"/>
+          <w:sz w:val="22"/>
+          <w:szCs w:val="22"/>
+        </w:rPr>
+      </w:pPr>
+      <w:r>
+        <w:rPr>
+          <w:rFonts w:asciiTheme="minorHAnsi" w:hAnsiTheme="minorHAnsi" w:cs="Arial"/>
+          <w:color w:val="000000"/>
+          <w:sz w:val="22"/>
+          <w:szCs w:val="22"/>
+        </w:rPr>
+        <w:t>Poloniex</w:t>
+      </w:r>
+    </w:p>
+    <w:p>
+      <w:pPr>
+        <w:pStyle w:val="NormalWeb"/>
+        <w:numPr>
+          <w:ilvl w:val="2"/>
+          <w:numId w:val="10"/>
+        </w:numPr>
+        <w:spacing w:before="0" w:beforeAutospacing="0" w:after="0" w:afterAutospacing="0"/>
+        <w:ind w:left="1134" w:hanging="414"/>
+        <w:textAlignment w:val="baseline"/>
+        <w:rPr>
+          <w:rFonts w:asciiTheme="minorHAnsi" w:hAnsiTheme="minorHAnsi" w:cs="Arial"/>
+          <w:color w:val="000000"/>
+          <w:sz w:val="22"/>
+          <w:szCs w:val="22"/>
+        </w:rPr>
+      </w:pPr>
+      <w:r>
+        <w:rPr>
+          <w:rFonts w:asciiTheme="minorHAnsi" w:hAnsiTheme="minorHAnsi" w:cs="Arial"/>
+          <w:color w:val="000000"/>
+          <w:sz w:val="22"/>
+          <w:szCs w:val="22"/>
+        </w:rPr>
+        <w:t>WEX</w:t>
+      </w:r>
+    </w:p>
+    <w:p>
+      <w:pPr>
+        <w:pStyle w:val="NormalWeb"/>
+        <w:numPr>
+          <w:ilvl w:val="1"/>
+          <w:numId w:val="10"/>
+        </w:numPr>
+        <w:spacing w:before="0" w:beforeAutospacing="0" w:after="0" w:afterAutospacing="0"/>
+        <w:textAlignment w:val="baseline"/>
+        <w:rPr>
+          <w:rFonts w:asciiTheme="minorHAnsi" w:hAnsiTheme="minorHAnsi" w:cs="Arial"/>
+          <w:color w:val="000000"/>
+          <w:sz w:val="22"/>
+          <w:szCs w:val="22"/>
+        </w:rPr>
+      </w:pPr>
+      <w:r>
+        <w:rPr>
+          <w:rFonts w:asciiTheme="minorHAnsi" w:hAnsiTheme="minorHAnsi" w:cs="Arial"/>
+          <w:color w:val="000000"/>
+          <w:sz w:val="22"/>
+          <w:szCs w:val="22"/>
+        </w:rPr>
+        <w:t>Allowing changing local currency conversion</w:t>
+      </w:r>
+    </w:p>
+    <w:p>
+      <w:pPr>
+        <w:pStyle w:val="NormalWeb"/>
+        <w:numPr>
+          <w:ilvl w:val="0"/>
+          <w:numId w:val="10"/>
+        </w:numPr>
+        <w:spacing w:before="0" w:beforeAutospacing="0" w:after="0" w:afterAutospacing="0"/>
+        <w:textAlignment w:val="baseline"/>
+        <w:rPr>
+          <w:rFonts w:asciiTheme="minorHAnsi" w:hAnsiTheme="minorHAnsi" w:cs="Arial"/>
+          <w:color w:val="000000"/>
+          <w:sz w:val="22"/>
+          <w:szCs w:val="22"/>
+        </w:rPr>
+      </w:pPr>
+      <w:r>
+        <w:rPr>
+          <w:rFonts w:asciiTheme="minorHAnsi" w:hAnsiTheme="minorHAnsi" w:cs="Arial"/>
+          <w:color w:val="000000"/>
+          <w:sz w:val="22"/>
+          <w:szCs w:val="22"/>
+        </w:rPr>
+        <w:t>Security</w:t>
+      </w:r>
+    </w:p>
+    <w:p>
+      <w:pPr>
+        <w:pStyle w:val="NormalWeb"/>
+        <w:numPr>
+          <w:ilvl w:val="1"/>
+          <w:numId w:val="10"/>
+        </w:numPr>
+        <w:spacing w:before="0" w:beforeAutospacing="0" w:after="0" w:afterAutospacing="0"/>
+        <w:textAlignment w:val="baseline"/>
+        <w:rPr>
+          <w:rFonts w:asciiTheme="minorHAnsi" w:hAnsiTheme="minorHAnsi" w:cs="Arial"/>
+          <w:color w:val="000000"/>
+          <w:sz w:val="22"/>
+          <w:szCs w:val="22"/>
+        </w:rPr>
+      </w:pPr>
+      <w:r>
+        <w:rPr>
+          <w:rFonts w:asciiTheme="minorHAnsi" w:hAnsiTheme="minorHAnsi" w:cs="Arial"/>
+          <w:color w:val="000000"/>
+          <w:sz w:val="22"/>
+          <w:szCs w:val="22"/>
+        </w:rPr>
+        <w:t>Google Account based</w:t>
+      </w:r>
+    </w:p>
+    <w:p>
+      <w:pPr>
+        <w:pStyle w:val="NormalWeb"/>
+        <w:numPr>
+          <w:ilvl w:val="2"/>
+          <w:numId w:val="10"/>
+        </w:numPr>
+        <w:spacing w:before="0" w:beforeAutospacing="0" w:after="0" w:afterAutospacing="0"/>
+        <w:textAlignment w:val="baseline"/>
+        <w:rPr>
+          <w:rFonts w:asciiTheme="minorHAnsi" w:hAnsiTheme="minorHAnsi" w:cs="Arial"/>
+          <w:color w:val="000000"/>
+          <w:sz w:val="22"/>
+          <w:szCs w:val="22"/>
+        </w:rPr>
+      </w:pPr>
+      <w:r>
+        <w:rPr>
+          <w:rFonts w:asciiTheme="minorHAnsi" w:hAnsiTheme="minorHAnsi" w:cs="Arial"/>
+          <w:color w:val="000000"/>
+          <w:sz w:val="22"/>
+          <w:szCs w:val="22"/>
+        </w:rPr>
+        <w:t>Two factor auth</w:t>
+      </w:r>
+    </w:p>
+    <w:p>
+      <w:pPr>
+        <w:pStyle w:val="NormalWeb"/>
+        <w:numPr>
+          <w:ilvl w:val="2"/>
+          <w:numId w:val="10"/>
+        </w:numPr>
+        <w:spacing w:before="0" w:beforeAutospacing="0" w:after="0" w:afterAutospacing="0"/>
+        <w:textAlignment w:val="baseline"/>
+        <w:rPr>
+          <w:rFonts w:asciiTheme="minorHAnsi" w:hAnsiTheme="minorHAnsi" w:cs="Arial"/>
+          <w:color w:val="000000"/>
+          <w:sz w:val="22"/>
+          <w:szCs w:val="22"/>
+        </w:rPr>
+      </w:pPr>
+      <w:r>
+        <w:rPr>
+          <w:rFonts w:asciiTheme="minorHAnsi" w:hAnsiTheme="minorHAnsi" w:cs="Arial"/>
+          <w:color w:val="000000"/>
+          <w:sz w:val="22"/>
+          <w:szCs w:val="22"/>
+        </w:rPr>
+        <w:t>Password</w:t>
+      </w:r>
+    </w:p>
+    <w:p>
+      <w:pPr>
+        <w:pStyle w:val="NormalWeb"/>
+        <w:numPr>
+          <w:ilvl w:val="0"/>
+          <w:numId w:val="10"/>
+        </w:numPr>
+        <w:spacing w:before="0" w:beforeAutospacing="0" w:after="0" w:afterAutospacing="0"/>
+        <w:textAlignment w:val="baseline"/>
+        <w:rPr>
+          <w:rFonts w:asciiTheme="minorHAnsi" w:hAnsiTheme="minorHAnsi" w:cs="Arial"/>
+          <w:color w:val="000000"/>
+          <w:sz w:val="22"/>
+          <w:szCs w:val="22"/>
+        </w:rPr>
+      </w:pPr>
+      <w:r>
+        <w:rPr>
+          <w:rFonts w:asciiTheme="minorHAnsi" w:hAnsiTheme="minorHAnsi" w:cs="Arial"/>
+          <w:color w:val="000000"/>
+          <w:sz w:val="22"/>
+          <w:szCs w:val="22"/>
+        </w:rPr>
+        <w:t>Analytics</w:t>
+      </w:r>
+    </w:p>
+    <w:p>
+      <w:pPr>
+        <w:pStyle w:val="NormalWeb"/>
+        <w:numPr>
+          <w:ilvl w:val="1"/>
+          <w:numId w:val="10"/>
+        </w:numPr>
+        <w:spacing w:before="0" w:beforeAutospacing="0" w:after="0" w:afterAutospacing="0"/>
+        <w:textAlignment w:val="baseline"/>
+        <w:rPr>
+          <w:rFonts w:asciiTheme="minorHAnsi" w:hAnsiTheme="minorHAnsi" w:cs="Arial"/>
+          <w:color w:val="000000"/>
+          <w:sz w:val="22"/>
+          <w:szCs w:val="22"/>
+        </w:rPr>
+      </w:pPr>
+      <w:r>
+        <w:rPr>
+          <w:rFonts w:asciiTheme="minorHAnsi" w:hAnsiTheme="minorHAnsi" w:cs="Arial"/>
+          <w:color w:val="000000"/>
+          <w:sz w:val="22"/>
+          <w:szCs w:val="22"/>
+        </w:rPr>
+        <w:t>This is to analyse what actions have been taken in the application.</w:t>
+      </w:r>
+    </w:p>
+    <w:p>
+      <w:pPr>
+        <w:pStyle w:val="NormalWeb"/>
+        <w:numPr>
+          <w:ilvl w:val="0"/>
+          <w:numId w:val="10"/>
+        </w:numPr>
+        <w:spacing w:before="0" w:beforeAutospacing="0" w:after="0" w:afterAutospacing="0"/>
+        <w:textAlignment w:val="baseline"/>
+        <w:rPr>
+          <w:rFonts w:asciiTheme="minorHAnsi" w:hAnsiTheme="minorHAnsi" w:cs="Arial"/>
+          <w:color w:val="000000"/>
+          <w:sz w:val="22"/>
+          <w:szCs w:val="22"/>
+        </w:rPr>
+      </w:pPr>
+      <w:r>
+        <w:rPr>
+          <w:rFonts w:asciiTheme="minorHAnsi" w:hAnsiTheme="minorHAnsi" w:cs="Arial"/>
+          <w:color w:val="000000"/>
+          <w:sz w:val="22"/>
+          <w:szCs w:val="22"/>
+        </w:rPr>
+        <w:t>Licens</w:t>
+      </w:r>
+      <w:r>
+        <w:rPr>
+          <w:rFonts w:asciiTheme="minorHAnsi" w:hAnsiTheme="minorHAnsi" w:cs="Arial"/>
+          <w:color w:val="000000"/>
+          <w:sz w:val="22"/>
+          <w:szCs w:val="22"/>
+        </w:rPr>
+        <w:t>ing</w:t>
+      </w:r>
+    </w:p>
+    <w:p>
+      <w:pPr>
+        <w:pStyle w:val="NormalWeb"/>
+        <w:numPr>
+          <w:ilvl w:val="1"/>
+          <w:numId w:val="10"/>
+        </w:numPr>
+        <w:spacing w:before="0" w:beforeAutospacing="0" w:after="0" w:afterAutospacing="0"/>
+        <w:textAlignment w:val="baseline"/>
+        <w:rPr>
+          <w:rFonts w:asciiTheme="minorHAnsi" w:hAnsiTheme="minorHAnsi" w:cs="Arial"/>
+          <w:color w:val="000000"/>
+          <w:sz w:val="22"/>
+          <w:szCs w:val="22"/>
+        </w:rPr>
+      </w:pPr>
+      <w:r>
+        <w:rPr>
+          <w:rFonts w:asciiTheme="minorHAnsi" w:hAnsiTheme="minorHAnsi" w:cs="Arial"/>
+          <w:color w:val="000000"/>
+          <w:sz w:val="22"/>
+          <w:szCs w:val="22"/>
+        </w:rPr>
+        <w:t>The client has suggested he only wishes the application to exist. He would be willing to spend money for it. Though has additionally indicated that it would be fine to sell on. For this requirement I would need to introduce a license server so I can control who is authorised / has paid for the application and who hasn’t.</w:t>
+      </w:r>
+    </w:p>
+    <w:p/>
+    <w:p>
+      <w:pPr>
+        <w:pStyle w:val="Heading2"/>
+      </w:pPr>
+      <w:r>
+        <w:t>Similar product research</w:t>
+      </w:r>
+    </w:p>
+    <w:p>
+      <w:r>
+        <w:t>In the aim of making my application the most relevant and to not reinvent invented products. I looked at many similar products across different platforms:</w:t>
+      </w:r>
+    </w:p>
+    <w:p>
+      <w:pPr>
+        <w:pStyle w:val="Heading3"/>
+      </w:pPr>
+      <w:r>
+        <w:t>Coin Ticker iPhone</w:t>
+      </w:r>
+      <w:r>
+        <w:t xml:space="preserve"> </w:t>
+      </w:r>
+      <w:r>
+        <w:t xml:space="preserve">- </w:t>
+      </w:r>
+      <w:hyperlink r:id="rId6" w:history="1">
+        <w:r>
+          <w:rPr>
+            <w:rStyle w:val="Hyperlink"/>
+          </w:rPr>
+          <w:t>https://itunes.apple.com/gb/app/coin-ticker-bitcoin-altcoin/id636476147?mt=8</w:t>
+        </w:r>
+      </w:hyperlink>
+    </w:p>
+    <w:p>
+      <w:r>
+        <w:t xml:space="preserve">Coin ticker for iPhone provides many features </w:t>
+      </w:r>
+    </w:p>
+    <w:p/>
+    <w:p>
+      <w:pPr>
+        <w:pStyle w:val="Heading3"/>
+      </w:pPr>
+      <w:r>
+        <w:t xml:space="preserve">Cryptolio - </w:t>
+      </w:r>
+      <w:hyperlink r:id="rId7" w:history="1">
+        <w:r>
+          <w:rPr>
+            <w:rStyle w:val="Hyperlink"/>
+          </w:rPr>
+          <w:t>https://github.com/larion/cryptolio</w:t>
+        </w:r>
+      </w:hyperlink>
+    </w:p>
+    <w:p>
+      <w:r>
+        <w:t>Terminal based crypto currency portfolio</w:t>
+      </w:r>
+    </w:p>
+    <w:p/>
+    <w:p>
+      <w:pPr>
+        <w:pStyle w:val="Heading3"/>
+      </w:pPr>
+      <w:r>
+        <w:t xml:space="preserve">CryptoCompare - </w:t>
+      </w:r>
+      <w:hyperlink r:id="rId8" w:history="1">
+        <w:r>
+          <w:rPr>
+            <w:rStyle w:val="Hyperlink"/>
+          </w:rPr>
+          <w:t>https://www.cryptocompare.com/portfolio/</w:t>
+        </w:r>
+      </w:hyperlink>
+    </w:p>
+    <w:p/>
+    <w:p/>
+    <w:p>
+      <w:pPr>
+        <w:pStyle w:val="Heading2"/>
+      </w:pPr>
+      <w:r>
+        <w:t>General development model</w:t>
+      </w:r>
+    </w:p>
+    <w:p>
+      <w:r>
+        <w:t>Throughout the development of this application I have opted to choose a spiral model of development. This allows me to create a very detailed plan to show the work necessary to the coursework requirements and additionally being able to develop the best application possible during the short development window. It also allows me to evaluate my applications performance at the end of the development change.</w:t>
+      </w:r>
+    </w:p>
+    <w:p>
+      <w:pPr>
+        <w:keepNext/>
+        <w:jc w:val="center"/>
+      </w:pPr>
+      <w:r>
+        <w:rPr>
+          <w:noProof/>
+        </w:rPr>
+        <w:lastRenderedPageBreak/>
+        <w:drawing>
+          <wp:inline distT="0" distB="0" distL="0" distR="0" wp14:anchorId="202A5D89" wp14:editId="0D4AAE4D">
+            <wp:extent cx="3524250" cy="2936875"/>
+            <wp:effectExtent l="38100" t="38100" r="209550" b="225425"/>
+            <wp:docPr id="2" name="Picture 2" descr="Image result for spiral model"/>
+            <wp:cNvGraphicFramePr>
+              <a:graphicFrameLocks xmlns:a="http://schemas.openxmlformats.org/drawingml/2006/main" noChangeAspect="1"/>
+            </wp:cNvGraphicFramePr>
+            <a:graphic xmlns:a="http://schemas.openxmlformats.org/drawingml/2006/main">
+              <a:graphicData uri="http://schemas.openxmlformats.org/drawingml/2006/picture">
+                <pic:pic xmlns:pic="http://schemas.openxmlformats.org/drawingml/2006/picture">
+                  <pic:nvPicPr>
+                    <pic:cNvPr id="0" name="Picture 1" descr="Image result for spiral model"/>
+                    <pic:cNvPicPr>
+                      <a:picLocks noChangeAspect="1" noChangeArrowheads="1"/>
+                    </pic:cNvPicPr>
+                  </pic:nvPicPr>
+                  <pic:blipFill>
+                    <a:blip r:embed="rId9" cstate="print">
+                      <a:extLst>
+                        <a:ext uri="{28A0092B-C50C-407E-A947-70E740481C1C}">
+                          <a14:useLocalDpi xmlns:a14="http://schemas.microsoft.com/office/drawing/2010/main" val="0"/>
+                        </a:ext>
+                      </a:extLst>
+                    </a:blip>
+                    <a:srcRect/>
+                    <a:stretch>
+                      <a:fillRect/>
+                    </a:stretch>
+                  </pic:blipFill>
+                  <pic:spPr bwMode="auto">
+                    <a:xfrm>
+                      <a:off x="0" y="0"/>
+                      <a:ext cx="3525570" cy="2937975"/>
+                    </a:xfrm>
+                    <a:prstGeom prst="rect">
+                      <a:avLst/>
+                    </a:prstGeom>
+                    <a:ln>
+                      <a:noFill/>
+                    </a:ln>
+                    <a:effectLst>
+                      <a:outerShdw blurRad="292100" dist="139700" dir="2700000" algn="tl" rotWithShape="0">
+                        <a:srgbClr val="333333">
+                          <a:alpha val="65000"/>
+                        </a:srgbClr>
+                      </a:outerShdw>
+                    </a:effectLst>
+                  </pic:spPr>
+                </pic:pic>
+              </a:graphicData>
+            </a:graphic>
+          </wp:inline>
+        </w:drawing>
+      </w:r>
+    </w:p>
+    <w:p>
+      <w:pPr>
+        <w:pStyle w:val="Caption"/>
+        <w:jc w:val="center"/>
+      </w:pPr>
+      <w:r>
+        <w:t xml:space="preserve">Figure </w:t>
+      </w:r>
+      <w:fldSimple w:instr=" SEQ Figure \* ARABIC ">
+        <w:r>
+          <w:rPr>
+            <w:noProof/>
+          </w:rPr>
+          <w:t>1</w:t>
+        </w:r>
+      </w:fldSimple>
+      <w:r>
+        <w:t xml:space="preserve"> Spiral model development </w:t>
+      </w:r>
+      <w:sdt>
+        <w:sdtPr>
+          <w:id w:val="2056039499"/>
+          <w:citation/>
+        </w:sdtPr>
+        <w:sdtEndPr/>
+        <w:sdtContent>
+          <w:r>
+            <w:fldChar w:fldCharType="begin"/>
+          </w:r>
+          <w:r>
+            <w:instrText xml:space="preserve"> CITATION Boe04 \l 2057 </w:instrText>
+          </w:r>
+          <w:r>
+            <w:fldChar w:fldCharType="separate"/>
+          </w:r>
+          <w:r>
+            <w:rPr>
+              <w:noProof/>
+            </w:rPr>
+            <w:t>(Boehm, 2004)</w:t>
+          </w:r>
+          <w:r>
+            <w:fldChar w:fldCharType="end"/>
+          </w:r>
+        </w:sdtContent>
+      </w:sdt>
+    </w:p>
+    <w:p>
+      <w:pPr>
+        <w:pStyle w:val="Heading2"/>
+      </w:pPr>
+      <w:r>
+        <w:t>Technologies needed</w:t>
+      </w:r>
+    </w:p>
+    <w:p>
+      <w:pPr>
+        <w:pStyle w:val="Heading3"/>
+      </w:pPr>
+      <w:r>
+        <w:t>Language Choice</w:t>
+      </w:r>
+    </w:p>
+    <w:p>
+      <w:r>
+        <w:t>There are many languages available that would adequately fit the requirements of the project and or client</w:t>
+      </w:r>
+      <w:r>
+        <w:t xml:space="preserve">. </w:t>
+      </w:r>
+      <w:r>
+        <w:t xml:space="preserve">Languages such as C# are well known for being able to cope with desktop GUIs very well and are used for a variety of </w:t>
+      </w:r>
+      <w:r>
+        <w:t xml:space="preserve">large projects </w:t>
+      </w:r>
+      <w:sdt>
+        <w:sdtPr>
+          <w:id w:val="1893690420"/>
+          <w:citation/>
+        </w:sdtPr>
+        <w:sdtEndPr/>
+        <w:sdtContent>
+          <w:r>
+            <w:fldChar w:fldCharType="begin"/>
+          </w:r>
+          <w:r>
+            <w:instrText xml:space="preserve"> CITATION Git18 \l 2057 </w:instrText>
+          </w:r>
+          <w:r>
+            <w:fldChar w:fldCharType="separate"/>
+          </w:r>
+          <w:r>
+            <w:rPr>
+              <w:noProof/>
+            </w:rPr>
+            <w:t>(Github Inc, 2018)</w:t>
+          </w:r>
+          <w:r>
+            <w:fldChar w:fldCharType="end"/>
+          </w:r>
+        </w:sdtContent>
+      </w:sdt>
+      <w:r>
+        <w:t xml:space="preserve">. Java </w:t>
+      </w:r>
+      <w:r>
+        <w:t>additionally is well known especially with its JavaFX framework</w:t>
+      </w:r>
+      <w:r>
+        <w:t>.</w:t>
+      </w:r>
+      <w:r>
+        <w:t xml:space="preserve"> </w:t>
+      </w:r>
+      <w:r>
+        <w:t>There is a</w:t>
+      </w:r>
+      <w:r>
+        <w:t>dditionally a</w:t>
+      </w:r>
+      <w:r>
+        <w:t xml:space="preserve"> relative newcomer to desktop </w:t>
+      </w:r>
+      <w:r>
+        <w:t>UI</w:t>
+      </w:r>
+      <w:r>
+        <w:t xml:space="preserve"> design</w:t>
+      </w:r>
+      <w:r>
+        <w:t xml:space="preserve"> called </w:t>
+      </w:r>
+      <w:r>
+        <w:t>E</w:t>
+      </w:r>
+      <w:r>
+        <w:t>lectron</w:t>
+      </w:r>
+      <w:r>
+        <w:t>JS.</w:t>
+      </w:r>
+    </w:p>
+    <w:p>
+      <w:pPr>
+        <w:pStyle w:val="Heading4"/>
+      </w:pPr>
+      <w:r>
+        <w:t xml:space="preserve">C# / WPF - </w:t>
+      </w:r>
+      <w:hyperlink r:id="rId10" w:history="1">
+        <w:r>
+          <w:rPr>
+            <w:rStyle w:val="Hyperlink"/>
+          </w:rPr>
+          <w:t>https://docs.microsoft.com/en-us/dotnet/framework/wpf/getting-started/introduction-to-wpf-in-vs</w:t>
+        </w:r>
+      </w:hyperlink>
+      <w:r>
+        <w:t xml:space="preserve"> </w:t>
+      </w:r>
+    </w:p>
+    <w:p>
+      <w:r>
+        <w:t>This framework is a Windows centric (though cross platform) way of providing enterprise level desktop applications.</w:t>
+      </w:r>
+    </w:p>
+    <w:p>
+      <w:pPr>
+        <w:pStyle w:val="Heading5"/>
+      </w:pPr>
+      <w:r>
+        <w:t>Advantages</w:t>
+      </w:r>
+    </w:p>
+    <w:p>
+      <w:pPr>
+        <w:pStyle w:val="ListParagraph"/>
+        <w:numPr>
+          <w:ilvl w:val="0"/>
+          <w:numId w:val="4"/>
+        </w:numPr>
+      </w:pPr>
+      <w:r>
+        <w:t>Well supported/Much documentation</w:t>
+      </w:r>
+    </w:p>
+    <w:p>
+      <w:pPr>
+        <w:pStyle w:val="ListParagraph"/>
+        <w:numPr>
+          <w:ilvl w:val="0"/>
+          <w:numId w:val="4"/>
+        </w:numPr>
+      </w:pPr>
+      <w:r>
+        <w:t>Very well used</w:t>
+      </w:r>
+    </w:p>
+    <w:p>
+      <w:pPr>
+        <w:pStyle w:val="Heading5"/>
+      </w:pPr>
+      <w:r>
+        <w:t>Disadvantages</w:t>
+      </w:r>
+    </w:p>
+    <w:p>
+      <w:pPr>
+        <w:pStyle w:val="ListParagraph"/>
+        <w:numPr>
+          <w:ilvl w:val="0"/>
+          <w:numId w:val="5"/>
+        </w:numPr>
+      </w:pPr>
+      <w:r>
+        <w:t>Higher learning overhead</w:t>
+      </w:r>
+    </w:p>
+    <w:p>
+      <w:pPr>
+        <w:pStyle w:val="ListParagraph"/>
+        <w:numPr>
+          <w:ilvl w:val="0"/>
+          <w:numId w:val="5"/>
+        </w:numPr>
+      </w:pPr>
+      <w:r>
+        <w:t>Closed Source</w:t>
+      </w:r>
+    </w:p>
+    <w:p>
+      <w:pPr>
+        <w:pStyle w:val="ListParagraph"/>
+        <w:numPr>
+          <w:ilvl w:val="0"/>
+          <w:numId w:val="5"/>
+        </w:numPr>
+      </w:pPr>
+      <w:r>
+        <w:t>Restrictive design / structure</w:t>
+      </w:r>
+    </w:p>
+    <w:p>
+      <w:pPr>
+        <w:pStyle w:val="Heading4"/>
+      </w:pPr>
+      <w:r>
+        <w:t>Java / JavaFX</w:t>
+      </w:r>
+    </w:p>
+    <w:p>
+      <w:r>
+        <w:t>This is a cross platform approach of providing desktop applications using their prescriptive xml based markup language.</w:t>
+      </w:r>
+    </w:p>
+    <w:p>
+      <w:pPr>
+        <w:pStyle w:val="Heading5"/>
+      </w:pPr>
+      <w:r>
+        <w:t>Advantages</w:t>
+      </w:r>
+    </w:p>
+    <w:p>
+      <w:pPr>
+        <w:pStyle w:val="ListParagraph"/>
+        <w:numPr>
+          <w:ilvl w:val="0"/>
+          <w:numId w:val="4"/>
+        </w:numPr>
+      </w:pPr>
+      <w:r>
+        <w:t>Well-structured language made to fit OOP</w:t>
+      </w:r>
+    </w:p>
+    <w:p>
+      <w:pPr>
+        <w:pStyle w:val="Heading5"/>
+      </w:pPr>
+      <w:r>
+        <w:lastRenderedPageBreak/>
+        <w:t>Disadvantages</w:t>
+      </w:r>
+    </w:p>
+    <w:p>
+      <w:pPr>
+        <w:pStyle w:val="ListParagraph"/>
+        <w:numPr>
+          <w:ilvl w:val="0"/>
+          <w:numId w:val="5"/>
+        </w:numPr>
+      </w:pPr>
+      <w:r>
+        <w:t>Learning overhead with the xml language</w:t>
+      </w:r>
+    </w:p>
+    <w:p>
+      <w:pPr>
+        <w:pStyle w:val="ListParagraph"/>
+        <w:numPr>
+          <w:ilvl w:val="0"/>
+          <w:numId w:val="5"/>
+        </w:numPr>
+      </w:pPr>
+      <w:r>
+        <w:t>Harder to make look native (cannot naturally embed native UI elements)</w:t>
+      </w:r>
+    </w:p>
+    <w:p>
+      <w:pPr>
+        <w:pStyle w:val="ListParagraph"/>
+        <w:numPr>
+          <w:ilvl w:val="0"/>
+          <w:numId w:val="5"/>
+        </w:numPr>
+      </w:pPr>
+      <w:r>
+        <w:t>Closed Source</w:t>
+      </w:r>
+    </w:p>
+    <w:p>
+      <w:pPr>
+        <w:pStyle w:val="ListParagraph"/>
+        <w:numPr>
+          <w:ilvl w:val="0"/>
+          <w:numId w:val="5"/>
+        </w:numPr>
+      </w:pPr>
+      <w:r>
+        <w:t>Notoriously bad editor for the UI (however improved recently)</w:t>
+      </w:r>
+    </w:p>
+    <w:p>
+      <w:pPr>
+        <w:pStyle w:val="ListParagraph"/>
+        <w:numPr>
+          <w:ilvl w:val="0"/>
+          <w:numId w:val="5"/>
+        </w:numPr>
+      </w:pPr>
+      <w:r>
+        <w:t>Java has long compile times which make rapid development harder even with on the run class swapping</w:t>
+      </w:r>
+    </w:p>
+    <w:p>
+      <w:pPr>
+        <w:pStyle w:val="Heading4"/>
+      </w:pPr>
+      <w:r>
+        <w:t xml:space="preserve">Electron - </w:t>
+      </w:r>
+      <w:hyperlink r:id="rId11" w:history="1">
+        <w:r>
+          <w:rPr>
+            <w:rStyle w:val="Hyperlink"/>
+          </w:rPr>
+          <w:t>https://electronjs.org/</w:t>
+        </w:r>
+      </w:hyperlink>
+      <w:r>
+        <w:t xml:space="preserve"> </w:t>
+      </w:r>
+      <w:r>
+        <w:t xml:space="preserve"> </w:t>
+      </w:r>
+    </w:p>
+    <w:p>
+      <w:r>
+        <w:t xml:space="preserve">This framework centres around being completely cross platform and just providing in effect a chromium browser window available to render any modern HTML/CSS/JavaScript. </w:t>
+      </w:r>
+      <w:sdt>
+        <w:sdtPr>
+          <w:id w:val="403569483"/>
+          <w:citation/>
+        </w:sdtPr>
+        <w:sdtEndPr/>
+        <w:sdtContent>
+          <w:r>
+            <w:fldChar w:fldCharType="begin"/>
+          </w:r>
+          <w:r>
+            <w:instrText xml:space="preserve"> CITATION Ele17 \l 2057 </w:instrText>
+          </w:r>
+          <w:r>
+            <w:fldChar w:fldCharType="separate"/>
+          </w:r>
+          <w:r>
+            <w:rPr>
+              <w:noProof/>
+            </w:rPr>
+            <w:t>(Electron JS, 2017)</w:t>
+          </w:r>
+          <w:r>
+            <w:fldChar w:fldCharType="end"/>
+          </w:r>
+        </w:sdtContent>
+      </w:sdt>
+    </w:p>
+    <w:p>
+      <w:pPr>
+        <w:pStyle w:val="Heading5"/>
+      </w:pPr>
+      <w:r>
+        <w:t>Advantages</w:t>
+      </w:r>
+    </w:p>
+    <w:p>
+      <w:pPr>
+        <w:pStyle w:val="ListParagraph"/>
+        <w:numPr>
+          <w:ilvl w:val="0"/>
+          <w:numId w:val="2"/>
+        </w:numPr>
+      </w:pPr>
+      <w:r>
+        <w:t>Very easy to setup</w:t>
+      </w:r>
+    </w:p>
+    <w:p>
+      <w:pPr>
+        <w:pStyle w:val="ListParagraph"/>
+        <w:numPr>
+          <w:ilvl w:val="0"/>
+          <w:numId w:val="2"/>
+        </w:numPr>
+      </w:pPr>
+      <w:r>
+        <w:t>Cross platform</w:t>
+      </w:r>
+    </w:p>
+    <w:p>
+      <w:pPr>
+        <w:pStyle w:val="ListParagraph"/>
+        <w:numPr>
+          <w:ilvl w:val="0"/>
+          <w:numId w:val="2"/>
+        </w:numPr>
+      </w:pPr>
+      <w:r>
+        <w:t>Can still access lower level OS features</w:t>
+      </w:r>
+    </w:p>
+    <w:p>
+      <w:pPr>
+        <w:pStyle w:val="ListParagraph"/>
+        <w:numPr>
+          <w:ilvl w:val="0"/>
+          <w:numId w:val="2"/>
+        </w:numPr>
+      </w:pPr>
+      <w:r>
+        <w:t>Familiar technologies</w:t>
+      </w:r>
+    </w:p>
+    <w:p>
+      <w:pPr>
+        <w:pStyle w:val="ListParagraph"/>
+        <w:numPr>
+          <w:ilvl w:val="0"/>
+          <w:numId w:val="2"/>
+        </w:numPr>
+      </w:pPr>
+      <w:r>
+        <w:t>Open Source</w:t>
+      </w:r>
+    </w:p>
+    <w:p>
+      <w:pPr>
+        <w:pStyle w:val="Heading5"/>
+      </w:pPr>
+      <w:r>
+        <w:t>Disadvantages</w:t>
+      </w:r>
+    </w:p>
+    <w:p>
+      <w:pPr>
+        <w:pStyle w:val="ListParagraph"/>
+        <w:numPr>
+          <w:ilvl w:val="0"/>
+          <w:numId w:val="3"/>
+        </w:numPr>
+      </w:pPr>
+      <w:r>
+        <w:t xml:space="preserve">Has large RAM overhead </w:t>
+      </w:r>
+      <w:sdt>
+        <w:sdtPr>
+          <w:id w:val="-43530754"/>
+          <w:citation/>
+        </w:sdtPr>
+        <w:sdtEndPr/>
+        <w:sdtContent>
+          <w:r>
+            <w:fldChar w:fldCharType="begin"/>
+          </w:r>
+          <w:r>
+            <w:instrText xml:space="preserve"> CITATION Var16 \l 2057 </w:instrText>
+          </w:r>
+          <w:r>
+            <w:fldChar w:fldCharType="separate"/>
+          </w:r>
+          <w:r>
+            <w:rPr>
+              <w:noProof/>
+            </w:rPr>
+            <w:t>(Various, 2016)</w:t>
+          </w:r>
+          <w:r>
+            <w:fldChar w:fldCharType="end"/>
+          </w:r>
+        </w:sdtContent>
+      </w:sdt>
+    </w:p>
+    <w:p>
+      <w:pPr>
+        <w:pStyle w:val="ListParagraph"/>
+        <w:numPr>
+          <w:ilvl w:val="0"/>
+          <w:numId w:val="3"/>
+        </w:numPr>
+      </w:pPr>
+      <w:r>
+        <w:t xml:space="preserve">Larger file size </w:t>
+      </w:r>
+      <w:sdt>
+        <w:sdtPr>
+          <w:id w:val="-909462133"/>
+          <w:citation/>
+        </w:sdtPr>
+        <w:sdtEndPr/>
+        <w:sdtContent>
+          <w:r>
+            <w:fldChar w:fldCharType="begin"/>
+          </w:r>
+          <w:r>
+            <w:instrText xml:space="preserve"> CITATION Var16 \l 2057 </w:instrText>
+          </w:r>
+          <w:r>
+            <w:fldChar w:fldCharType="separate"/>
+          </w:r>
+          <w:r>
+            <w:rPr>
+              <w:noProof/>
+            </w:rPr>
+            <w:t>(Various, 2016)</w:t>
+          </w:r>
+          <w:r>
+            <w:fldChar w:fldCharType="end"/>
+          </w:r>
+        </w:sdtContent>
+      </w:sdt>
+    </w:p>
+    <w:p>
+      <w:pPr>
+        <w:pStyle w:val="ListParagraph"/>
+        <w:numPr>
+          <w:ilvl w:val="0"/>
+          <w:numId w:val="3"/>
+        </w:numPr>
+      </w:pPr>
+      <w:r>
+        <w:t>Harder to make look native (cannot naturally embed native UI elements)</w:t>
+      </w:r>
+    </w:p>
+    <w:p>
+      <w:pPr>
+        <w:pStyle w:val="Heading4"/>
+      </w:pPr>
+      <w:r>
+        <w:t>Conclusion</w:t>
+      </w:r>
+    </w:p>
+    <w:p>
+      <w:r>
+        <w:t>In the end I believe ElectronJS is the best choice to be able to build the application the client needs. This is due to its low learning overhead and easy cross-platform compatibility. This will be important as a low learning overhead ensures the best code can be written quickly and efficiently. Additionally, in an age with faster and faster computers, the so-called ‘bloat’ we get from embedding effectively a chrome browser within our application is mitigated. This is especially true as our application’s most intensive task with undoubtedly fetching data from an API – which is unlikely to slow down the whole computer.</w:t>
+      </w:r>
+    </w:p>
+    <w:p>
+      <w:pPr>
+        <w:pStyle w:val="Heading3"/>
+      </w:pPr>
+      <w:r>
+        <w:t>APIs</w:t>
+      </w:r>
+    </w:p>
+    <w:p>
+      <w:r>
+        <w:t xml:space="preserve">Researching the </w:t>
+      </w:r>
+      <w:r>
+        <w:t>APIs,</w:t>
+      </w:r>
+      <w:r>
+        <w:t xml:space="preserve"> I wish to use to get each bit of data such as currency rates/cryptocurrency exchange rates etc. Here’s some I have found during the planning stage:</w:t>
+      </w:r>
+    </w:p>
+    <w:p>
+      <w:pPr>
+        <w:pStyle w:val="ListParagraph"/>
+        <w:numPr>
+          <w:ilvl w:val="0"/>
+          <w:numId w:val="7"/>
+        </w:numPr>
+      </w:pPr>
+      <w:hyperlink r:id="rId12" w:history="1">
+        <w:r>
+          <w:rPr>
+            <w:rStyle w:val="Hyperlink"/>
+          </w:rPr>
+          <w:t>http://fixer.io/</w:t>
+        </w:r>
+      </w:hyperlink>
+      <w:r>
+        <w:t xml:space="preserve"> </w:t>
+      </w:r>
+    </w:p>
+    <w:p>
+      <w:pPr>
+        <w:pStyle w:val="Heading3"/>
+      </w:pPr>
+      <w:r>
+        <w:t>Boilerplate comparison</w:t>
+      </w:r>
+    </w:p>
+    <w:p>
+      <w:r>
+        <w:t xml:space="preserve">When creating desktop applications with electron there can be a lot of setup in terms of properly isolating the renderer from the main process (to prevent other programs injecting code). Additionally, it is helpful to use a MVC framework such as ReactJS or Angular to improve development time and prevent bulk in the html codebase. Then there’s the problem of managing state in large programs which is generally done through libraries like redux which have direct bindings into Angular or React (see redux-react). </w:t>
+      </w:r>
+    </w:p>
+    <w:p>
+      <w:r>
+        <w:t xml:space="preserve">One well known resource for electron boilerplates is the “awesome-electron” repository which lists tools that use electron, tools for electron, as well as boilerplates: </w:t>
+      </w:r>
+      <w:hyperlink r:id="rId13" w:anchor="boilerplates" w:history="1">
+        <w:r>
+          <w:rPr>
+            <w:rStyle w:val="Hyperlink"/>
+          </w:rPr>
+          <w:t>https://github.com/sindresorhus/awesome-electron#boilerplates</w:t>
+        </w:r>
+      </w:hyperlink>
+      <w:r>
+        <w:t xml:space="preserve"> </w:t>
+      </w:r>
+      <w:r>
+        <w:br/>
+      </w:r>
+    </w:p>
+    <w:p>
+      <w:r>
+        <w:t xml:space="preserve">It shows a few such as electron-vue, electron-react-boilerplate and others. Though vue and angular both have their own unique boiler plates I am most familiar with ReactJS so I opted for the electron-react-boilerplate. It comes with many advantages such as hot module reloading (allowing modules to be swapped out during development). Additionally, FlowJS to prevent static type errors, it also has a </w:t>
+      </w:r>
+      <w:r>
+        <w:t>built-in</w:t>
+      </w:r>
+      <w:r>
+        <w:t xml:space="preserve"> electron packager to easily produce my app as an installing item.</w:t>
+      </w:r>
+    </w:p>
+    <w:p>
+      <w:pPr>
+        <w:pStyle w:val="Heading3"/>
+      </w:pPr>
+      <w:r>
+        <w:t>Style choices</w:t>
+      </w:r>
+    </w:p>
+    <w:p/>
+    <w:p>
+      <w:pPr>
+        <w:pStyle w:val="Heading3"/>
+      </w:pPr>
+      <w:r>
+        <w:t xml:space="preserve">Testing </w:t>
+      </w:r>
+      <w:r>
+        <w:t>framework</w:t>
+      </w:r>
+    </w:p>
+    <w:p>
+      <w:pPr>
+        <w:pStyle w:val="Heading3"/>
+      </w:pPr>
+      <w:r>
+        <w:t>Hardware and software requirements</w:t>
+      </w:r>
+    </w:p>
+    <w:p>
+      <w:r>
+        <w:t>The hardware and software requirements are important to analyse especially relative to the client’s requirements. From private consultation with the client they have stated how they are using a relative modern computer with Windows 10. Many those investing in new cryptocurrencies are likely to have more modern computers.</w:t>
+      </w:r>
+    </w:p>
+    <w:p>
+      <w:r>
+        <w:t>The base requirements for electron are as below:</w:t>
+      </w:r>
+    </w:p>
+    <w:p>
+      <w:pPr>
+        <w:keepNext/>
+        <w:jc w:val="center"/>
+      </w:pPr>
+      <w:r>
+        <w:rPr>
+          <w:noProof/>
+        </w:rPr>
+        <w:drawing>
+          <wp:inline distT="0" distB="0" distL="0" distR="0" wp14:anchorId="3927C020" wp14:editId="1AF2CBEA">
+            <wp:extent cx="4543425" cy="3724441"/>
+            <wp:effectExtent l="152400" t="152400" r="352425" b="371475"/>
+            <wp:docPr id="4" name="Picture 4"/>
+            <wp:cNvGraphicFramePr>
+              <a:graphicFrameLocks xmlns:a="http://schemas.openxmlformats.org/drawingml/2006/main" noChangeAspect="1"/>
+            </wp:cNvGraphicFramePr>
+            <a:graphic xmlns:a="http://schemas.openxmlformats.org/drawingml/2006/main">
+              <a:graphicData uri="http://schemas.openxmlformats.org/drawingml/2006/picture">
+                <pic:pic xmlns:pic="http://schemas.openxmlformats.org/drawingml/2006/picture">
+                  <pic:nvPicPr>
+                    <pic:cNvPr id="1" name=""/>
+                    <pic:cNvPicPr/>
+                  </pic:nvPicPr>
+                  <pic:blipFill>
+                    <a:blip r:embed="rId14"/>
+                    <a:stretch>
+                      <a:fillRect/>
+                    </a:stretch>
+                  </pic:blipFill>
+                  <pic:spPr>
+                    <a:xfrm>
+                      <a:off x="0" y="0"/>
+                      <a:ext cx="4551005" cy="3730655"/>
+                    </a:xfrm>
+                    <a:prstGeom prst="rect">
+                      <a:avLst/>
+                    </a:prstGeom>
+                    <a:ln>
+                      <a:noFill/>
+                    </a:ln>
+                    <a:effectLst>
+                      <a:outerShdw blurRad="292100" dist="139700" dir="2700000" algn="tl" rotWithShape="0">
+                        <a:srgbClr val="333333">
+                          <a:alpha val="65000"/>
+                        </a:srgbClr>
+                      </a:outerShdw>
+                    </a:effectLst>
+                  </pic:spPr>
+                </pic:pic>
+              </a:graphicData>
+            </a:graphic>
+          </wp:inline>
+        </w:drawing>
+      </w:r>
+    </w:p>
+    <w:p>
+      <w:pPr>
+        <w:pStyle w:val="Caption"/>
+        <w:jc w:val="center"/>
+      </w:pPr>
+      <w:r>
+        <w:t xml:space="preserve">Figure </w:t>
+      </w:r>
+      <w:fldSimple w:instr=" SEQ Figure \* ARABIC ">
+        <w:r>
+          <w:rPr>
+            <w:noProof/>
+          </w:rPr>
+          <w:t>2</w:t>
+        </w:r>
+      </w:fldSimple>
+      <w:r>
+        <w:t xml:space="preserve"> Supported systems </w:t>
+      </w:r>
+      <w:sdt>
+        <w:sdtPr>
+          <w:id w:val="131835416"/>
+          <w:citation/>
+        </w:sdtPr>
+        <w:sdtEndPr/>
+        <w:sdtContent>
+          <w:r>
+            <w:fldChar w:fldCharType="begin"/>
+          </w:r>
+          <w:r>
+            <w:instrText xml:space="preserve"> CITATION Ele18 \l 2057 </w:instrText>
+          </w:r>
+          <w:r>
+            <w:fldChar w:fldCharType="separate"/>
+          </w:r>
+          <w:r>
+            <w:rPr>
+              <w:noProof/>
+            </w:rPr>
+            <w:t>(ElectronJS, 2018)</w:t>
+          </w:r>
+          <w:r>
+            <w:fldChar w:fldCharType="end"/>
+          </w:r>
+        </w:sdtContent>
+      </w:sdt>
+    </w:p>
+    <w:p>
+      <w:r>
+        <w:t>My application would not require any special additional requirements on top of ElectronJS’s ones except for possibly and internet connection to fetch the data. However, it would be able to run without it and would have graceful degradation of content</w:t>
+      </w:r>
+      <w:r>
+        <w:t xml:space="preserve"> </w:t>
+      </w:r>
+      <w:sdt>
+        <w:sdtPr>
+          <w:id w:val="1750924610"/>
+          <w:citation/>
+        </w:sdtPr>
+        <w:sdtEndPr/>
+        <w:sdtContent>
+          <w:r>
+            <w:fldChar w:fldCharType="begin"/>
+          </w:r>
+          <w:r>
+            <w:instrText xml:space="preserve"> CITATION W3C15 \l 2057 </w:instrText>
+          </w:r>
+          <w:r>
+            <w:fldChar w:fldCharType="separate"/>
+          </w:r>
+          <w:r>
+            <w:rPr>
+              <w:noProof/>
+            </w:rPr>
+            <w:t>(W3C, 2015)</w:t>
+          </w:r>
+          <w:r>
+            <w:fldChar w:fldCharType="end"/>
+          </w:r>
+        </w:sdtContent>
+      </w:sdt>
+      <w:r>
+        <w:t>.</w:t>
+      </w:r>
+    </w:p>
+    <w:p/>
+    <w:p>
+      <w:pPr>
+        <w:pStyle w:val="Heading3"/>
+      </w:pPr>
+      <w:r>
+        <w:t>Conclusion</w:t>
+      </w:r>
+    </w:p>
+    <w:p>
+      <w:r>
+        <w:t>## How my MVP and general product is solvable using the technologies I have chosen</w:t>
+      </w:r>
+    </w:p>
+    <w:p>
+      <w:r>
+        <w:t>## Problems that will be hard to solve</w:t>
+      </w:r>
+    </w:p>
+    <w:p/>
+    <w:p>
+      <w:pPr>
+        <w:pStyle w:val="Heading2"/>
+      </w:pPr>
+      <w:r>
+        <w:t>Basic Layout design</w:t>
+      </w:r>
+    </w:p>
+    <w:p>
+      <w:r>
+        <w:t>I designed a basic overview of what I wanted the app to look like which is shown below.</w:t>
+      </w:r>
+    </w:p>
+    <w:p>
+      <w:pPr>
+        <w:keepNext/>
+        <w:jc w:val="center"/>
+      </w:pPr>
+      <w:r>
+        <w:rPr>
+          <w:noProof/>
+        </w:rPr>
+        <w:drawing>
+          <wp:inline distT="0" distB="0" distL="0" distR="0" wp14:anchorId="4E24415B" wp14:editId="6870FBEF">
+            <wp:extent cx="4324350" cy="3243023"/>
+            <wp:effectExtent l="152400" t="152400" r="361950" b="357505"/>
+            <wp:docPr id="1" name="Picture 1"/>
+            <wp:cNvGraphicFramePr>
+              <a:graphicFrameLocks xmlns:a="http://schemas.openxmlformats.org/drawingml/2006/main" noChangeAspect="1"/>
+            </wp:cNvGraphicFramePr>
+            <a:graphic xmlns:a="http://schemas.openxmlformats.org/drawingml/2006/main">
+              <a:graphicData uri="http://schemas.openxmlformats.org/drawingml/2006/picture">
+                <pic:pic xmlns:pic="http://schemas.openxmlformats.org/drawingml/2006/picture">
+                  <pic:nvPicPr>
+                    <pic:cNvPr id="1" name="mockup.png"/>
+                    <pic:cNvPicPr/>
+                  </pic:nvPicPr>
+                  <pic:blipFill>
+                    <a:blip r:embed="rId15" cstate="print">
+                      <a:extLst>
+                        <a:ext uri="{28A0092B-C50C-407E-A947-70E740481C1C}">
+                          <a14:useLocalDpi xmlns:a14="http://schemas.microsoft.com/office/drawing/2010/main" val="0"/>
+                        </a:ext>
+                      </a:extLst>
+                    </a:blip>
+                    <a:stretch>
+                      <a:fillRect/>
+                    </a:stretch>
+                  </pic:blipFill>
+                  <pic:spPr>
+                    <a:xfrm>
+                      <a:off x="0" y="0"/>
+                      <a:ext cx="4326845" cy="3244894"/>
+                    </a:xfrm>
+                    <a:prstGeom prst="rect">
+                      <a:avLst/>
+                    </a:prstGeom>
+                    <a:ln>
+                      <a:noFill/>
+                    </a:ln>
+                    <a:effectLst>
+                      <a:outerShdw blurRad="292100" dist="139700" dir="2700000" algn="tl" rotWithShape="0">
+                        <a:srgbClr val="333333">
+                          <a:alpha val="65000"/>
+                        </a:srgbClr>
+                      </a:outerShdw>
+                    </a:effectLst>
+                  </pic:spPr>
+                </pic:pic>
+              </a:graphicData>
+            </a:graphic>
+          </wp:inline>
+        </w:drawing>
+      </w:r>
+    </w:p>
+    <w:p>
+      <w:pPr>
+        <w:pStyle w:val="Caption"/>
+        <w:jc w:val="center"/>
+      </w:pPr>
+      <w:r>
+        <w:t xml:space="preserve">Figure </w:t>
+      </w:r>
+      <w:fldSimple w:instr=" SEQ Figure \* ARABIC ">
+        <w:r>
+          <w:rPr>
+            <w:noProof/>
+          </w:rPr>
+          <w:t>3</w:t>
+        </w:r>
+      </w:fldSimple>
+      <w:r>
+        <w:t xml:space="preserve"> – A basic design of what the application might look like</w:t>
+      </w:r>
+    </w:p>
+    <w:p>
+      <w:r>
+        <w:t>Colours used for mockup:</w:t>
+      </w:r>
+    </w:p>
+    <w:tbl>
+      <w:tblPr>
+        <w:tblStyle w:val="TableGrid"/>
+        <w:tblW w:w="0" w:type="auto"/>
+        <w:jc w:val="center"/>
+        <w:tblLook w:val="04A0" w:firstRow="1" w:lastRow="0" w:firstColumn="1" w:lastColumn="0" w:noHBand="0" w:noVBand="1"/>
+      </w:tblPr>
+      <w:tblGrid>
+        <w:gridCol w:w="2972"/>
+        <w:gridCol w:w="1843"/>
+      </w:tblGrid>
+      <w:tr>
+        <w:trPr>
+          <w:jc w:val="center"/>
+        </w:trPr>
+        <w:tc>
+          <w:tcPr>
+            <w:tcW w:w="2972" w:type="dxa"/>
+          </w:tcPr>
+          <w:p>
+            <w:pPr>
+              <w:jc w:val="center"/>
+            </w:pPr>
+            <w:r>
+              <w:t>Area</w:t>
+            </w:r>
+          </w:p>
+        </w:tc>
+        <w:tc>
+          <w:tcPr>
+            <w:tcW w:w="1843" w:type="dxa"/>
+          </w:tcPr>
+          <w:p>
+            <w:pPr>
+              <w:jc w:val="center"/>
+            </w:pPr>
+            <w:r>
+              <w:t>Colour (#Hex)</w:t>
+            </w:r>
+          </w:p>
+        </w:tc>
+      </w:tr>
+      <w:tr>
+        <w:trPr>
+          <w:jc w:val="center"/>
+        </w:trPr>
+        <w:tc>
+          <w:tcPr>
+            <w:tcW w:w="2972" w:type="dxa"/>
+          </w:tcPr>
+          <w:p>
+            <w:r>
+              <w:t>Left side bar background</w:t>
+            </w:r>
+          </w:p>
+        </w:tc>
+        <w:tc>
+          <w:tcPr>
+            <w:tcW w:w="1843" w:type="dxa"/>
+          </w:tcPr>
+          <w:p>
+            <w:pPr>
+              <w:rPr>
+                <w:color w:val="1C1745"/>
+              </w:rPr>
+            </w:pPr>
+            <w:r>
+              <w:rPr>
+                <w:color w:val="1C1745"/>
+              </w:rPr>
+              <w:t>#1C1745</w:t>
+            </w:r>
+          </w:p>
+        </w:tc>
+      </w:tr>
+      <w:tr>
+        <w:trPr>
+          <w:jc w:val="center"/>
+        </w:trPr>
+        <w:tc>
+          <w:tcPr>
+            <w:tcW w:w="2972" w:type="dxa"/>
+          </w:tcPr>
+          <w:p>
+            <w:r>
+              <w:t>Up arrow left sidebar forecolour</w:t>
+            </w:r>
+          </w:p>
+        </w:tc>
+        <w:tc>
+          <w:tcPr>
+            <w:tcW w:w="1843" w:type="dxa"/>
+          </w:tcPr>
+          <w:p>
+            <w:pPr>
+              <w:rPr>
+                <w:color w:val="4ABF40"/>
+              </w:rPr>
+            </w:pPr>
+            <w:r>
+              <w:rPr>
+                <w:color w:val="4ABF40"/>
+              </w:rPr>
+              <w:t>#</w:t>
+            </w:r>
+            <w:r>
+              <w:rPr>
+                <w:color w:val="4ABF40"/>
+              </w:rPr>
+              <w:t>4ABF40</w:t>
+            </w:r>
+          </w:p>
+        </w:tc>
+      </w:tr>
+      <w:tr>
+        <w:trPr>
+          <w:jc w:val="center"/>
+        </w:trPr>
+        <w:tc>
+          <w:tcPr>
+            <w:tcW w:w="2972" w:type="dxa"/>
+          </w:tcPr>
+          <w:p>
+            <w:r>
+              <w:t>Down arrow left sidebar forecolour</w:t>
+            </w:r>
+          </w:p>
+        </w:tc>
+        <w:tc>
+          <w:tcPr>
+            <w:tcW w:w="1843" w:type="dxa"/>
+          </w:tcPr>
+          <w:p>
+            <w:pPr>
+              <w:rPr>
+                <w:color w:val="BF4240"/>
+              </w:rPr>
+            </w:pPr>
+            <w:r>
+              <w:rPr>
+                <w:color w:val="BF4240"/>
+              </w:rPr>
+              <w:t>#BF4240</w:t>
+            </w:r>
+          </w:p>
+        </w:tc>
+      </w:tr>
+      <w:tr>
+        <w:trPr>
+          <w:jc w:val="center"/>
+        </w:trPr>
+        <w:tc>
+          <w:tcPr>
+            <w:tcW w:w="2972" w:type="dxa"/>
+          </w:tcPr>
+          <w:p>
+            <w:r>
+              <w:t>Padlock left side colour forecolour</w:t>
+            </w:r>
+          </w:p>
+        </w:tc>
+        <w:tc>
+          <w:tcPr>
+            <w:tcW w:w="1843" w:type="dxa"/>
+          </w:tcPr>
+          <w:p>
+            <w:pPr>
+              <w:rPr>
+                <w:color w:val="FFE37F"/>
+              </w:rPr>
+            </w:pPr>
+            <w:r>
+              <w:rPr>
+                <w:color w:val="FFE37F"/>
+              </w:rPr>
+              <w:t>#FFE37F</w:t>
+            </w:r>
+          </w:p>
+        </w:tc>
+      </w:tr>
+      <w:tr>
+        <w:trPr>
+          <w:jc w:val="center"/>
+        </w:trPr>
+        <w:tc>
+          <w:tcPr>
+            <w:tcW w:w="2972" w:type="dxa"/>
+          </w:tcPr>
+          <w:p>
+            <w:r>
+              <w:t>Text colour left sidebar</w:t>
+            </w:r>
+          </w:p>
+        </w:tc>
+        <w:tc>
+          <w:tcPr>
+            <w:tcW w:w="1843" w:type="dxa"/>
+          </w:tcPr>
+          <w:p>
+            <w:pPr>
+              <w:rPr>
+                <w:color w:val="D7CDF2"/>
+              </w:rPr>
+            </w:pPr>
+            <w:r>
+              <w:rPr>
+                <w:color w:val="D7CDF2"/>
+              </w:rPr>
+              <w:t>#D7CDF2</w:t>
+            </w:r>
+          </w:p>
+        </w:tc>
+      </w:tr>
+      <w:tr>
+        <w:trPr>
+          <w:jc w:val="center"/>
+        </w:trPr>
+        <w:tc>
+          <w:tcPr>
+            <w:tcW w:w="2972" w:type="dxa"/>
+          </w:tcPr>
+          <w:p>
+            <w:r>
+              <w:t>Background colour main area blocks</w:t>
+            </w:r>
+          </w:p>
+        </w:tc>
+        <w:tc>
+          <w:tcPr>
+            <w:tcW w:w="1843" w:type="dxa"/>
+          </w:tcPr>
+          <w:p>
+            <w:pPr>
+              <w:rPr>
+                <w:color w:val="D7D7DB"/>
+              </w:rPr>
+            </w:pPr>
+            <w:r>
+              <w:rPr>
+                <w:color w:val="D7D7DB"/>
+              </w:rPr>
+              <w:t>#D7D7DB</w:t>
+            </w:r>
+          </w:p>
+        </w:tc>
+      </w:tr>
+    </w:tbl>
+    <w:p/>
+    <w:p>
+      <w:r>
+        <w:t>This design is heavily subject to change as the app is pushed through development.</w:t>
+      </w:r>
+    </w:p>
+    <w:p>
+      <w:r>
+        <w:lastRenderedPageBreak/>
+        <w:t xml:space="preserve">Additionally, I modelled </w:t>
+      </w:r>
+      <w:r>
+        <w:t>an</w:t>
+      </w:r>
+      <w:r>
+        <w:t xml:space="preserve"> icon for the application based on the Wikimedia cryptocurrency logo as shown below:</w:t>
+      </w:r>
+    </w:p>
+    <w:p>
+      <w:pPr>
+        <w:keepNext/>
+        <w:jc w:val="center"/>
+      </w:pPr>
+      <w:r>
+        <w:rPr>
+          <w:noProof/>
+        </w:rPr>
+        <w:drawing>
+          <wp:inline distT="0" distB="0" distL="0" distR="0" wp14:anchorId="106B65B3" wp14:editId="40DE27ED">
+            <wp:extent cx="3267075" cy="3095505"/>
+            <wp:effectExtent l="152400" t="152400" r="257175" b="353060"/>
+            <wp:docPr id="3" name="Picture 3"/>
+            <wp:cNvGraphicFramePr>
+              <a:graphicFrameLocks xmlns:a="http://schemas.openxmlformats.org/drawingml/2006/main" noChangeAspect="1"/>
+            </wp:cNvGraphicFramePr>
+            <a:graphic xmlns:a="http://schemas.openxmlformats.org/drawingml/2006/main">
+              <a:graphicData uri="http://schemas.openxmlformats.org/drawingml/2006/picture">
+                <pic:pic xmlns:pic="http://schemas.openxmlformats.org/drawingml/2006/picture">
+                  <pic:nvPicPr>
+                    <pic:cNvPr id="3" name="Cryptocurrency_Logo.png"/>
+                    <pic:cNvPicPr/>
+                  </pic:nvPicPr>
+                  <pic:blipFill>
+                    <a:blip r:embed="rId16" cstate="print">
+                      <a:extLst>
+                        <a:ext uri="{28A0092B-C50C-407E-A947-70E740481C1C}">
+                          <a14:useLocalDpi xmlns:a14="http://schemas.microsoft.com/office/drawing/2010/main" val="0"/>
+                        </a:ext>
+                      </a:extLst>
+                    </a:blip>
+                    <a:stretch>
+                      <a:fillRect/>
+                    </a:stretch>
+                  </pic:blipFill>
+                  <pic:spPr>
+                    <a:xfrm>
+                      <a:off x="0" y="0"/>
+                      <a:ext cx="3270114" cy="3098384"/>
+                    </a:xfrm>
+                    <a:prstGeom prst="rect">
+                      <a:avLst/>
+                    </a:prstGeom>
+                    <a:ln>
+                      <a:noFill/>
+                    </a:ln>
+                    <a:effectLst>
+                      <a:outerShdw blurRad="292100" dist="139700" dir="2700000" algn="tl" rotWithShape="0">
+                        <a:srgbClr val="333333">
+                          <a:alpha val="65000"/>
+                        </a:srgbClr>
+                      </a:outerShdw>
+                    </a:effectLst>
+                  </pic:spPr>
+                </pic:pic>
+              </a:graphicData>
+            </a:graphic>
+          </wp:inline>
+        </w:drawing>
+      </w:r>
+    </w:p>
+    <w:p>
+      <w:pPr>
+        <w:pStyle w:val="Caption"/>
+        <w:jc w:val="center"/>
+      </w:pPr>
+      <w:r>
+        <w:t xml:space="preserve">Figure </w:t>
+      </w:r>
+      <w:fldSimple w:instr=" SEQ Figure \* ARABIC ">
+        <w:r>
+          <w:rPr>
+            <w:noProof/>
+          </w:rPr>
+          <w:t>4</w:t>
+        </w:r>
+      </w:fldSimple>
+      <w:r>
+        <w:t xml:space="preserve"> Retouched cryptocurrency logo / New Application logo</w:t>
+      </w:r>
+    </w:p>
+    <w:p>
+      <w:r>
+        <w:t>Colour Specification for logo</w:t>
+      </w:r>
+      <w:r>
+        <w:t>:</w:t>
+      </w:r>
+    </w:p>
+    <w:tbl>
+      <w:tblPr>
+        <w:tblStyle w:val="TableGrid"/>
+        <w:tblW w:w="0" w:type="auto"/>
+        <w:jc w:val="center"/>
+        <w:tblLook w:val="04A0" w:firstRow="1" w:lastRow="0" w:firstColumn="1" w:lastColumn="0" w:noHBand="0" w:noVBand="1"/>
+      </w:tblPr>
+      <w:tblGrid>
+        <w:gridCol w:w="2972"/>
+        <w:gridCol w:w="1843"/>
+      </w:tblGrid>
+      <w:tr>
+        <w:trPr>
+          <w:jc w:val="center"/>
+        </w:trPr>
+        <w:tc>
+          <w:tcPr>
+            <w:tcW w:w="2972" w:type="dxa"/>
+          </w:tcPr>
+          <w:p>
+            <w:pPr>
+              <w:jc w:val="center"/>
+            </w:pPr>
+            <w:r>
+              <w:t>Area</w:t>
+            </w:r>
+          </w:p>
+        </w:tc>
+        <w:tc>
+          <w:tcPr>
+            <w:tcW w:w="1843" w:type="dxa"/>
+          </w:tcPr>
+          <w:p>
+            <w:pPr>
+              <w:jc w:val="center"/>
+            </w:pPr>
+            <w:r>
+              <w:t>Colour</w:t>
+            </w:r>
+            <w:r>
+              <w:t xml:space="preserve"> (#Hex)</w:t>
+            </w:r>
+          </w:p>
+        </w:tc>
+      </w:tr>
+      <w:tr>
+        <w:trPr>
+          <w:jc w:val="center"/>
+        </w:trPr>
+        <w:tc>
+          <w:tcPr>
+            <w:tcW w:w="2972" w:type="dxa"/>
+          </w:tcPr>
+          <w:p>
+            <w:r>
+              <w:t>Top right side gradient stop</w:t>
+            </w:r>
+          </w:p>
+        </w:tc>
+        <w:tc>
+          <w:tcPr>
+            <w:tcW w:w="1843" w:type="dxa"/>
+          </w:tcPr>
+          <w:p>
+            <w:pPr>
+              <w:rPr>
+                <w:color w:val="F6D242"/>
+              </w:rPr>
+            </w:pPr>
+            <w:r>
+              <w:rPr>
+                <w:color w:val="F6D242"/>
+              </w:rPr>
+              <w:t>#FF52E5</w:t>
+            </w:r>
+          </w:p>
+        </w:tc>
+      </w:tr>
+      <w:tr>
+        <w:trPr>
+          <w:jc w:val="center"/>
+        </w:trPr>
+        <w:tc>
+          <w:tcPr>
+            <w:tcW w:w="2972" w:type="dxa"/>
+          </w:tcPr>
+          <w:p>
+            <w:r>
+              <w:t>Bottom left side gradient stop</w:t>
+            </w:r>
+          </w:p>
+        </w:tc>
+        <w:tc>
+          <w:tcPr>
+            <w:tcW w:w="1843" w:type="dxa"/>
+          </w:tcPr>
+          <w:p>
+            <w:pPr>
+              <w:rPr>
+                <w:color w:val="FF52E5"/>
+              </w:rPr>
+            </w:pPr>
+            <w:r>
+              <w:rPr>
+                <w:color w:val="FF52E5"/>
+              </w:rPr>
+              <w:t>#F6D242</w:t>
+            </w:r>
+          </w:p>
+        </w:tc>
+      </w:tr>
+    </w:tbl>
+    <w:p/>
+    <w:p>
+      <w:pPr>
+        <w:pStyle w:val="Heading2"/>
+      </w:pPr>
+      <w:r>
+        <w:t>Tes</w:t>
+      </w:r>
+      <w:r>
+        <w:t>ts</w:t>
+      </w:r>
+      <w:r>
+        <w:t xml:space="preserve"> needed for </w:t>
+      </w:r>
+      <w:r>
+        <w:t>MVP</w:t>
+      </w:r>
+    </w:p>
+    <w:p/>
+    <w:tbl>
+      <w:tblPr>
+        <w:tblStyle w:val="TableGrid"/>
+        <w:tblW w:w="0" w:type="auto"/>
+        <w:tblLook w:val="04A0" w:firstRow="1" w:lastRow="0" w:firstColumn="1" w:lastColumn="0" w:noHBand="0" w:noVBand="1"/>
+      </w:tblPr>
+      <w:tblGrid>
+        <w:gridCol w:w="2928"/>
+        <w:gridCol w:w="2928"/>
+        <w:gridCol w:w="2928"/>
+      </w:tblGrid>
+      <w:tr>
+        <w:trPr>
+          <w:trHeight w:val="269"/>
+        </w:trPr>
+        <w:tc>
+          <w:tcPr>
+            <w:tcW w:w="2928" w:type="dxa"/>
+          </w:tcPr>
+          <w:p>
+            <w:r>
+              <w:t>Test name</w:t>
+            </w:r>
+          </w:p>
+        </w:tc>
+        <w:tc>
+          <w:tcPr>
+            <w:tcW w:w="2928" w:type="dxa"/>
+          </w:tcPr>
+          <w:p>
+            <w:r>
+              <w:t>Test Description</w:t>
+            </w:r>
+          </w:p>
+        </w:tc>
+        <w:tc>
+          <w:tcPr>
+            <w:tcW w:w="2928" w:type="dxa"/>
+          </w:tcPr>
+          <w:p>
+            <w:r>
+              <w:t>MVP Spec</w:t>
+            </w:r>
+          </w:p>
+        </w:tc>
+      </w:tr>
+      <w:tr>
+        <w:trPr>
+          <w:trHeight w:val="269"/>
+        </w:trPr>
+        <w:tc>
+          <w:tcPr>
+            <w:tcW w:w="2928" w:type="dxa"/>
+          </w:tcPr>
+          <w:p>
+            <w:r>
+              <w:t>Basic Load</w:t>
+            </w:r>
+          </w:p>
+        </w:tc>
+        <w:tc>
+          <w:tcPr>
+            <w:tcW w:w="2928" w:type="dxa"/>
+          </w:tcPr>
+          <w:p>
+            <w:r>
+              <w:t>The application loads up</w:t>
+            </w:r>
+          </w:p>
+        </w:tc>
+        <w:tc>
+          <w:tcPr>
+            <w:tcW w:w="2928" w:type="dxa"/>
+          </w:tcPr>
+          <w:p>
+            <w:r>
+              <w:t xml:space="preserve"> </w:t>
+            </w:r>
+          </w:p>
+        </w:tc>
+      </w:tr>
+      <w:tr>
+        <w:trPr>
+          <w:trHeight w:val="269"/>
+        </w:trPr>
+        <w:tc>
+          <w:tcPr>
+            <w:tcW w:w="2928" w:type="dxa"/>
+          </w:tcPr>
+          <w:p>
+            <w:r>
+              <w:t>UI Exists</w:t>
+            </w:r>
+          </w:p>
+        </w:tc>
+        <w:tc>
+          <w:tcPr>
+            <w:tcW w:w="2928" w:type="dxa"/>
+          </w:tcPr>
+          <w:p>
+            <w:r>
+              <w:t>The UI is present in the rendered application</w:t>
+            </w:r>
+          </w:p>
+        </w:tc>
+        <w:tc>
+          <w:tcPr>
+            <w:tcW w:w="2928" w:type="dxa"/>
+          </w:tcPr>
+          <w:p/>
+        </w:tc>
+      </w:tr>
+      <w:tr>
+        <w:trPr>
+          <w:trHeight w:val="269"/>
+        </w:trPr>
+        <w:tc>
+          <w:tcPr>
+            <w:tcW w:w="2928" w:type="dxa"/>
+          </w:tcPr>
+          <w:p/>
+        </w:tc>
+        <w:tc>
+          <w:tcPr>
+            <w:tcW w:w="2928" w:type="dxa"/>
+          </w:tcPr>
+          <w:p/>
+        </w:tc>
+        <w:tc>
+          <w:tcPr>
+            <w:tcW w:w="2928" w:type="dxa"/>
+          </w:tcPr>
+          <w:p/>
+        </w:tc>
+      </w:tr>
+    </w:tbl>
+    <w:p/>
+    <w:p>
+      <w:pPr>
+        <w:pStyle w:val="Heading2"/>
+      </w:pPr>
+      <w:r>
+        <w:t>Name Choice</w:t>
+      </w:r>
+    </w:p>
+    <w:p>
+      <w:r>
+        <w:t>This may seem like a trivial task for an application. However, it could be argued that the name has an impact on the clients view on the final product.</w:t>
+      </w:r>
+    </w:p>
+    <w:p>
+      <w:r>
+        <w:t>Considered names need to reflect the nature of the application being:</w:t>
+      </w:r>
+    </w:p>
+    <w:p>
+      <w:pPr>
+        <w:pStyle w:val="ListParagraph"/>
+        <w:numPr>
+          <w:ilvl w:val="0"/>
+          <w:numId w:val="7"/>
+        </w:numPr>
+      </w:pPr>
+      <w:r>
+        <w:t>Modern</w:t>
+      </w:r>
+    </w:p>
+    <w:p>
+      <w:pPr>
+        <w:pStyle w:val="ListParagraph"/>
+        <w:numPr>
+          <w:ilvl w:val="0"/>
+          <w:numId w:val="7"/>
+        </w:numPr>
+      </w:pPr>
+      <w:r>
+        <w:t>Cryptocurrency</w:t>
+      </w:r>
+    </w:p>
+    <w:p>
+      <w:pPr>
+        <w:pStyle w:val="ListParagraph"/>
+        <w:numPr>
+          <w:ilvl w:val="0"/>
+          <w:numId w:val="7"/>
+        </w:numPr>
+      </w:pPr>
+      <w:r>
+        <w:t>Portfolio</w:t>
+      </w:r>
+    </w:p>
+    <w:p>
+      <w:pPr>
+        <w:pStyle w:val="ListParagraph"/>
+        <w:numPr>
+          <w:ilvl w:val="0"/>
+          <w:numId w:val="7"/>
+        </w:numPr>
+      </w:pPr>
+      <w:r>
+        <w:lastRenderedPageBreak/>
+        <w:t>Sleek</w:t>
+      </w:r>
+    </w:p>
+    <w:p>
+      <w:pPr>
+        <w:pStyle w:val="ListParagraph"/>
+        <w:numPr>
+          <w:ilvl w:val="0"/>
+          <w:numId w:val="7"/>
+        </w:numPr>
+      </w:pPr>
+      <w:r>
+        <w:t>Easy to use</w:t>
+      </w:r>
+    </w:p>
+    <w:p>
+      <w:pPr>
+        <w:pStyle w:val="ListParagraph"/>
+        <w:numPr>
+          <w:ilvl w:val="0"/>
+          <w:numId w:val="7"/>
+        </w:numPr>
+      </w:pPr>
+      <w:r>
+        <w:t>Secure</w:t>
+      </w:r>
+    </w:p>
+    <w:p>
+      <w:pPr>
+        <w:pStyle w:val="ListParagraph"/>
+        <w:numPr>
+          <w:ilvl w:val="0"/>
+          <w:numId w:val="7"/>
+        </w:numPr>
+      </w:pPr>
+      <w:r>
+        <w:t>Safe</w:t>
+      </w:r>
+    </w:p>
+    <w:p>
+      <w:r>
+        <w:t>Considered names:</w:t>
+      </w:r>
+    </w:p>
+    <w:p>
+      <w:pPr>
+        <w:pStyle w:val="ListParagraph"/>
+        <w:numPr>
+          <w:ilvl w:val="0"/>
+          <w:numId w:val="8"/>
+        </w:numPr>
+      </w:pPr>
+      <w:r>
+        <w:t>Cryptolio</w:t>
+      </w:r>
+    </w:p>
+    <w:p>
+      <w:pPr>
+        <w:pStyle w:val="ListParagraph"/>
+        <w:numPr>
+          <w:ilvl w:val="1"/>
+          <w:numId w:val="8"/>
+        </w:numPr>
+      </w:pPr>
+      <w:r>
+        <w:t>Portmantuas are cliché and non-modern but effective</w:t>
+      </w:r>
+    </w:p>
+    <w:p>
+      <w:pPr>
+        <w:pStyle w:val="ListParagraph"/>
+        <w:numPr>
+          <w:ilvl w:val="1"/>
+          <w:numId w:val="8"/>
+        </w:numPr>
+      </w:pPr>
+      <w:r>
+        <w:t xml:space="preserve">NAME CLASH: </w:t>
+      </w:r>
+      <w:hyperlink r:id="rId17" w:history="1">
+        <w:r>
+          <w:rPr>
+            <w:rStyle w:val="Hyperlink"/>
+          </w:rPr>
+          <w:t>https://github.com/larion/cryptolio</w:t>
+        </w:r>
+      </w:hyperlink>
+      <w:r>
+        <w:t xml:space="preserve"> </w:t>
+      </w:r>
+    </w:p>
+    <w:p>
+      <w:pPr>
+        <w:pStyle w:val="ListParagraph"/>
+        <w:numPr>
+          <w:ilvl w:val="0"/>
+          <w:numId w:val="8"/>
+        </w:numPr>
+      </w:pPr>
+      <w:r>
+        <w:t>Crypto Buddy</w:t>
+      </w:r>
+    </w:p>
+    <w:p>
+      <w:pPr>
+        <w:pStyle w:val="ListParagraph"/>
+        <w:numPr>
+          <w:ilvl w:val="1"/>
+          <w:numId w:val="8"/>
+        </w:numPr>
+      </w:pPr>
+      <w:r>
+        <w:t>Overly friendly, doesn’t seem secure?</w:t>
+      </w:r>
+    </w:p>
+    <w:p>
+      <w:pPr>
+        <w:pStyle w:val="ListParagraph"/>
+        <w:numPr>
+          <w:ilvl w:val="1"/>
+          <w:numId w:val="8"/>
+        </w:numPr>
+      </w:pPr>
+      <w:r>
+        <w:t xml:space="preserve">NAME CLASH: </w:t>
+      </w:r>
+      <w:hyperlink r:id="rId18" w:history="1">
+        <w:r>
+          <w:rPr>
+            <w:rStyle w:val="Hyperlink"/>
+          </w:rPr>
+          <w:t>http://www.mycryptobuddy.com/</w:t>
+        </w:r>
+      </w:hyperlink>
+      <w:r>
+        <w:t xml:space="preserve"> </w:t>
+      </w:r>
+    </w:p>
+    <w:p>
+      <w:pPr>
+        <w:pStyle w:val="ListParagraph"/>
+        <w:numPr>
+          <w:ilvl w:val="0"/>
+          <w:numId w:val="8"/>
+        </w:numPr>
+      </w:pPr>
+      <w:r>
+        <w:t>BitPortfolio</w:t>
+      </w:r>
+    </w:p>
+    <w:p>
+      <w:pPr>
+        <w:pStyle w:val="ListParagraph"/>
+        <w:numPr>
+          <w:ilvl w:val="1"/>
+          <w:numId w:val="8"/>
+        </w:numPr>
+      </w:pPr>
+      <w:r>
+        <w:t>Implies only for bitcoin – or best serves bitcoin.</w:t>
+      </w:r>
+    </w:p>
+    <w:p>
+      <w:r>
+        <w:t xml:space="preserve">In the end </w:t>
+      </w:r>
+      <w:r>
+        <w:t xml:space="preserve">I decided Cryptolio sounded the best however it had a name clash with a terminal based crypto currency portfolio.  </w:t>
+      </w:r>
+      <w:r>
+        <w:t>So, I decided to change it slightly into Cryptolium. Which makes it sound more professional and as effective.</w:t>
+      </w:r>
+    </w:p>
+    <w:p>
+      <w:pPr>
+        <w:pStyle w:val="Heading2"/>
+      </w:pPr>
+      <w:r>
+        <w:t>Problem splitting</w:t>
+      </w:r>
+    </w:p>
+    <w:p>
+      <w:r>
+        <w:rPr>
+          <w:noProof/>
+        </w:rPr>
+        <w:drawing>
+          <wp:inline distT="0" distB="0" distL="0" distR="0" wp14:anchorId="302465AA" wp14:editId="4FA6E467">
+            <wp:extent cx="5731510" cy="2314050"/>
+            <wp:effectExtent l="152400" t="152400" r="364490" b="353060"/>
+            <wp:docPr id="5" name="Picture 5" descr="C:\Users\georg\Downloads\MainFlow.png"/>
+            <wp:cNvGraphicFramePr>
+              <a:graphicFrameLocks xmlns:a="http://schemas.openxmlformats.org/drawingml/2006/main" noChangeAspect="1"/>
+            </wp:cNvGraphicFramePr>
+            <a:graphic xmlns:a="http://schemas.openxmlformats.org/drawingml/2006/main">
+              <a:graphicData uri="http://schemas.openxmlformats.org/drawingml/2006/picture">
+                <pic:pic xmlns:pic="http://schemas.openxmlformats.org/drawingml/2006/picture">
+                  <pic:nvPicPr>
+                    <pic:cNvPr id="0" name="Picture 1" descr="C:\Users\georg\Downloads\MainFlow.png"/>
+                    <pic:cNvPicPr>
+                      <a:picLocks noChangeAspect="1" noChangeArrowheads="1"/>
+                    </pic:cNvPicPr>
+                  </pic:nvPicPr>
+                  <pic:blipFill>
+                    <a:blip r:embed="rId19" cstate="print">
+                      <a:extLst>
+                        <a:ext uri="{28A0092B-C50C-407E-A947-70E740481C1C}">
+                          <a14:useLocalDpi xmlns:a14="http://schemas.microsoft.com/office/drawing/2010/main" val="0"/>
+                        </a:ext>
+                      </a:extLst>
+                    </a:blip>
+                    <a:srcRect/>
+                    <a:stretch>
+                      <a:fillRect/>
+                    </a:stretch>
+                  </pic:blipFill>
+                  <pic:spPr bwMode="auto">
+                    <a:xfrm>
+                      <a:off x="0" y="0"/>
+                      <a:ext cx="5731510" cy="2314050"/>
+                    </a:xfrm>
+                    <a:prstGeom prst="rect">
+                      <a:avLst/>
+                    </a:prstGeom>
+                    <a:ln>
+                      <a:noFill/>
+                    </a:ln>
+                    <a:effectLst>
+                      <a:outerShdw blurRad="292100" dist="139700" dir="2700000" algn="tl" rotWithShape="0">
+                        <a:srgbClr val="333333">
+                          <a:alpha val="65000"/>
+                        </a:srgbClr>
+                      </a:outerShdw>
+                    </a:effectLst>
+                  </pic:spPr>
+                </pic:pic>
+              </a:graphicData>
+            </a:graphic>
+          </wp:inline>
+        </w:drawing>
+      </w:r>
+    </w:p>
+    <w:p>
+      <w:pPr>
+        <w:pStyle w:val="Heading1"/>
+      </w:pPr>
+      <w:r>
+        <w:t>Development</w:t>
+      </w:r>
+    </w:p>
+    <w:p>
+      <w:pPr>
+        <w:pStyle w:val="Heading2"/>
+      </w:pPr>
+      <w:r>
+        <w:t xml:space="preserve">Testing </w:t>
+      </w:r>
+    </w:p>
+    <w:p/>
+    <w:p>
+      <w:pPr>
+        <w:pStyle w:val="Heading2"/>
+      </w:pPr>
+      <w:r>
+        <w:t>Testing Needed</w:t>
+      </w:r>
+    </w:p>
+    <w:p/>
+    <w:p>
+      <w:pPr>
+        <w:pStyle w:val="Heading1"/>
+      </w:pPr>
+      <w:r>
+        <w:lastRenderedPageBreak/>
+        <w:t>Evaluation</w:t>
+      </w:r>
+    </w:p>
+    <w:p>
+      <w:pPr>
+        <w:pStyle w:val="Heading2"/>
+      </w:pPr>
+      <w:r>
+        <w:t>Testing</w:t>
+      </w:r>
+    </w:p>
+    <w:p>
+      <w:pPr>
+        <w:pStyle w:val="Heading3"/>
+      </w:pPr>
+    </w:p>
+    <w:sdt>
+      <w:sdtPr>
+        <w:rPr>
+          <w:rFonts w:asciiTheme="minorHAnsi" w:eastAsiaTheme="minorHAnsi" w:hAnsiTheme="minorHAnsi" w:cstheme="minorBidi"/>
+          <w:color w:val="auto"/>
+          <w:sz w:val="22"/>
+          <w:szCs w:val="22"/>
+        </w:rPr>
+        <w:id w:val="266362280"/>
+        <w:docPartObj>
+          <w:docPartGallery w:val="Bibliographies"/>
+          <w:docPartUnique/>
+        </w:docPartObj>
+      </w:sdtPr>
+      <w:sdtEndPr/>
+      <w:sdtContent>
+        <w:p>
+          <w:pPr>
+            <w:pStyle w:val="Heading1"/>
+          </w:pPr>
+          <w:r>
+            <w:t>Bibliography</w:t>
+          </w:r>
+        </w:p>
+        <w:sdt>
+          <w:sdtPr>
+            <w:id w:val="111145805"/>
+            <w:bibliography/>
+          </w:sdtPr>
+          <w:sdtEndPr/>
+          <w:sdtContent>
+            <w:p>
+              <w:pPr>
+                <w:pStyle w:val="Bibliography"/>
+                <w:rPr>
+                  <w:noProof/>
+                  <w:sz w:val="24"/>
+                  <w:szCs w:val="24"/>
+                </w:rPr>
+              </w:pPr>
+              <w:r>
+                <w:fldChar w:fldCharType="begin"/>
+              </w:r>
+              <w:r>
+                <w:instrText xml:space="preserve"> BIBLIOGRAPHY </w:instrText>
+              </w:r>
+              <w:r>
+                <w:fldChar w:fldCharType="separate"/>
+              </w:r>
+              <w:r>
+                <w:rPr>
+                  <w:noProof/>
+                </w:rPr>
+                <w:t xml:space="preserve">Boehm, 2004. </w:t>
+              </w:r>
+              <w:r>
+                <w:rPr>
+                  <w:i/>
+                  <w:iCs/>
+                  <w:noProof/>
+                </w:rPr>
+                <w:t xml:space="preserve">File:Spiral model (Boehm, 1988).svg - Wikimedia Commons. </w:t>
+              </w:r>
+              <w:r>
+                <w:rPr>
+                  <w:noProof/>
+                </w:rPr>
+                <w:t xml:space="preserve">[Online] </w:t>
+              </w:r>
+              <w:r>
+                <w:rPr>
+                  <w:noProof/>
+                </w:rPr>
+                <w:br/>
+                <w:t xml:space="preserve">Available at: </w:t>
+              </w:r>
+              <w:r>
+                <w:rPr>
+                  <w:noProof/>
+                  <w:u w:val="single"/>
+                </w:rPr>
+                <w:t>https://commons.wikimedia.org/wiki/File:Spiral_model_(Boehm,_1988).svg</w:t>
+              </w:r>
+              <w:r>
+                <w:rPr>
+                  <w:noProof/>
+                </w:rPr>
+                <w:br/>
+                <w:t>[Accessed 04 02 2018].</w:t>
+              </w:r>
+            </w:p>
+            <w:p>
+              <w:pPr>
+                <w:pStyle w:val="Bibliography"/>
+                <w:rPr>
+                  <w:noProof/>
+                </w:rPr>
+              </w:pPr>
+              <w:r>
+                <w:rPr>
+                  <w:noProof/>
+                </w:rPr>
+                <w:t xml:space="preserve">Electron JS, 2017. </w:t>
+              </w:r>
+              <w:r>
+                <w:rPr>
+                  <w:i/>
+                  <w:iCs/>
+                  <w:noProof/>
+                </w:rPr>
+                <w:t xml:space="preserve">Electron | Build cross platform desktop apps with JavaScript, HTML, and CSS.. </w:t>
+              </w:r>
+              <w:r>
+                <w:rPr>
+                  <w:noProof/>
+                </w:rPr>
+                <w:t xml:space="preserve">[Online] </w:t>
+              </w:r>
+              <w:r>
+                <w:rPr>
+                  <w:noProof/>
+                </w:rPr>
+                <w:br/>
+                <w:t xml:space="preserve">Available at: </w:t>
+              </w:r>
+              <w:r>
+                <w:rPr>
+                  <w:noProof/>
+                  <w:u w:val="single"/>
+                </w:rPr>
+                <w:t>https://electronjs.org/</w:t>
+              </w:r>
+            </w:p>
+            <w:p>
+              <w:pPr>
+                <w:pStyle w:val="Bibliography"/>
+                <w:rPr>
+                  <w:noProof/>
+                </w:rPr>
+              </w:pPr>
+              <w:r>
+                <w:rPr>
+                  <w:noProof/>
+                </w:rPr>
+                <w:t xml:space="preserve">ElectronJS, 2018. </w:t>
+              </w:r>
+              <w:r>
+                <w:rPr>
+                  <w:i/>
+                  <w:iCs/>
+                  <w:noProof/>
+                </w:rPr>
+                <w:t xml:space="preserve">Supported Platforms | Electron. </w:t>
+              </w:r>
+              <w:r>
+                <w:rPr>
+                  <w:noProof/>
+                </w:rPr>
+                <w:t xml:space="preserve">[Online] </w:t>
+              </w:r>
+              <w:r>
+                <w:rPr>
+                  <w:noProof/>
+                </w:rPr>
+                <w:br/>
+                <w:t xml:space="preserve">Available at: </w:t>
+              </w:r>
+              <w:r>
+                <w:rPr>
+                  <w:noProof/>
+                  <w:u w:val="single"/>
+                </w:rPr>
+                <w:t>https://electronjs.org/docs/tutorial/supported-platforms</w:t>
+              </w:r>
+              <w:r>
+                <w:rPr>
+                  <w:noProof/>
+                </w:rPr>
+                <w:br/>
+                <w:t>[Accessed 04 02 2018].</w:t>
+              </w:r>
+            </w:p>
+            <w:p>
+              <w:pPr>
+                <w:pStyle w:val="Bibliography"/>
+                <w:rPr>
+                  <w:noProof/>
+                </w:rPr>
+              </w:pPr>
+              <w:r>
+                <w:rPr>
+                  <w:noProof/>
+                </w:rPr>
+                <w:t xml:space="preserve">Github Inc, 2018. </w:t>
+              </w:r>
+              <w:r>
+                <w:rPr>
+                  <w:i/>
+                  <w:iCs/>
+                  <w:noProof/>
+                </w:rPr>
+                <w:t xml:space="preserve">Trending C# repositories on GitHub today. </w:t>
+              </w:r>
+              <w:r>
+                <w:rPr>
+                  <w:noProof/>
+                </w:rPr>
+                <w:t xml:space="preserve">[Online] </w:t>
+              </w:r>
+              <w:r>
+                <w:rPr>
+                  <w:noProof/>
+                </w:rPr>
+                <w:br/>
+                <w:t xml:space="preserve">Available at: </w:t>
+              </w:r>
+              <w:r>
+                <w:rPr>
+                  <w:noProof/>
+                  <w:u w:val="single"/>
+                </w:rPr>
+                <w:t>https://github.com/trending/c%23</w:t>
+              </w:r>
+              <w:r>
+                <w:rPr>
+                  <w:noProof/>
+                </w:rPr>
+                <w:br/>
+                <w:t>[Accessed 04 02 2018].</w:t>
+              </w:r>
+            </w:p>
+            <w:p>
+              <w:pPr>
+                <w:pStyle w:val="Bibliography"/>
+                <w:rPr>
+                  <w:noProof/>
+                </w:rPr>
+              </w:pPr>
+              <w:r>
+                <w:rPr>
+                  <w:noProof/>
+                </w:rPr>
+                <w:t xml:space="preserve">Various, 2016. </w:t>
+              </w:r>
+              <w:r>
+                <w:rPr>
+                  <w:i/>
+                  <w:iCs/>
+                  <w:noProof/>
+                </w:rPr>
+                <w:t xml:space="preserve">Ask HN: Why / Why Not Use Electron? | Hacker News. </w:t>
+              </w:r>
+              <w:r>
+                <w:rPr>
+                  <w:noProof/>
+                </w:rPr>
+                <w:t xml:space="preserve">[Online] </w:t>
+              </w:r>
+              <w:r>
+                <w:rPr>
+                  <w:noProof/>
+                </w:rPr>
+                <w:br/>
+                <w:t xml:space="preserve">Available at: </w:t>
+              </w:r>
+              <w:r>
+                <w:rPr>
+                  <w:noProof/>
+                  <w:u w:val="single"/>
+                </w:rPr>
+                <w:t>https://news.ycombinator.com/item?id=12119278</w:t>
+              </w:r>
+              <w:r>
+                <w:rPr>
+                  <w:noProof/>
+                </w:rPr>
+                <w:br/>
+                <w:t>[Accessed 04 02 2017].</w:t>
+              </w:r>
+            </w:p>
+            <w:p>
+              <w:pPr>
+                <w:pStyle w:val="Bibliography"/>
+                <w:rPr>
+                  <w:noProof/>
+                </w:rPr>
+              </w:pPr>
+              <w:r>
+                <w:rPr>
+                  <w:noProof/>
+                </w:rPr>
+                <w:t xml:space="preserve">W3C, 2015. </w:t>
+              </w:r>
+              <w:r>
+                <w:rPr>
+                  <w:i/>
+                  <w:iCs/>
+                  <w:noProof/>
+                </w:rPr>
+                <w:t xml:space="preserve">Graceful degradation versus progressive enhancement - W3C Wiki. </w:t>
+              </w:r>
+              <w:r>
+                <w:rPr>
+                  <w:noProof/>
+                </w:rPr>
+                <w:t xml:space="preserve">[Online] </w:t>
+              </w:r>
+              <w:r>
+                <w:rPr>
+                  <w:noProof/>
+                </w:rPr>
+                <w:br/>
+                <w:t xml:space="preserve">Available at: </w:t>
+              </w:r>
+              <w:r>
+                <w:rPr>
+                  <w:noProof/>
+                  <w:u w:val="single"/>
+                </w:rPr>
+                <w:t>https://www.w3.org/wiki/Graceful_degradation_versus_progressive_enhancement</w:t>
+              </w:r>
+              <w:r>
+                <w:rPr>
+                  <w:noProof/>
+                </w:rPr>
+                <w:br/>
+                <w:t>[Accessed 04 02 2018].</w:t>
+              </w:r>
+            </w:p>
+            <w:p>
+              <w:r>
+                <w:rPr>
+                  <w:b/>
+                  <w:bCs/>
+                  <w:noProof/>
+                </w:rPr>
+                <w:fldChar w:fldCharType="end"/>
+              </w:r>
+            </w:p>
+          </w:sdtContent>
+        </w:sdt>
+      </w:sdtContent>
+    </w:sdt>
+    <w:p/>
+    <w:sectPr>
+      <w:pgSz w:w="11906" w:h="16838"/>
+      <w:pgMar w:top="1440" w:right="1440" w:bottom="1440" w:left="1440" w:header="708" w:footer="708" w:gutter="0"/>
+      <w:cols w:space="708"/>
+      <w:docGrid w:linePitch="360"/>
+    </w:sectPr>
+  </w:body>
+</w:document>
+</file>
 
 <file path=word/numbering.xml><?xml version="1.0" encoding="utf-8"?>
 <w:numbering xmlns:wpc="http://schemas.microsoft.com/office/word/2010/wordprocessingCanvas" xmlns:cx="http://schemas.microsoft.com/office/drawing/2014/chartex" xmlns:cx1="http://schemas.microsoft.com/office/drawing/2015/9/8/chartex" xmlns:cx2="http://schemas.microsoft.com/office/drawing/2015/10/21/chartex" xmlns:cx3="http://schemas.microsoft.com/office/drawing/2016/5/9/chartex" xmlns:cx4="http://schemas.microsoft.com/office/drawing/2016/5/10/chartex" xmlns:cx5="http://schemas.microsoft.com/office/drawing/2016/5/11/chartex" xmlns:cx6="http://schemas.microsoft.com/office/drawing/2016/5/12/chartex" xmlns:cx7="http://schemas.microsoft.com/office/drawing/2016/5/13/chartex" xmlns:cx8="http://schemas.microsoft.com/office/drawing/2016/5/14/chartex" xmlns:mc="http://schemas.openxmlformats.org/markup-compatibility/2006" xmlns:aink="http://schemas.microsoft.com/office/drawing/2016/ink" xmlns:am3d="http://schemas.microsoft.com/office/drawing/2017/model3d" xmlns:o="urn:schemas-microsoft-com:office:office" xmlns:r="http://schemas.openxmlformats.org/officeDocument/2006/relationships" xmlns:m="http://schemas.openxmlformats.org/officeDocument/2006/math" xmlns:v="urn:schemas-microsoft-com:vml" xmlns:wp14="http://schemas.microsoft.com/office/word/2010/wordprocessingDrawing" xmlns:wp="http://schemas.openxmlformats.org/drawingml/2006/wordprocessingDrawing" xmlns:w10="urn:schemas-microsoft-com:office:word" xmlns:w="http://schemas.openxmlformats.org/wordprocessingml/2006/main" xmlns:w14="http://schemas.microsoft.com/office/word/2010/wordml" xmlns:w15="http://schemas.microsoft.com/office/word/2012/wordml" xmlns:w16cid="http://schemas.microsoft.com/office/word/2016/wordml/cid" xmlns:w16se="http://schemas.microsoft.com/office/word/2015/wordml/symex" xmlns:wpg="http://schemas.microsoft.com/office/word/2010/wordprocessingGroup" xmlns:wpi="http://schemas.microsoft.com/office/word/2010/wordprocessingInk" xmlns:wne="http://schemas.microsoft.com/office/word/2006/wordml" xmlns:wps="http://schemas.microsoft.com/office/word/2010/wordprocessingShape" mc:Ignorable="w14 w15 w16se w16cid wp14">
@@ -1922,6 +5867,301 @@
 </w:styles>
 </file>
 
+<file path=word/theme/theme1.xml><?xml version="1.0" encoding="utf-8"?>
+<a:theme xmlns:a="http://schemas.openxmlformats.org/drawingml/2006/main" name="Office Theme">
+  <a:themeElements>
+    <a:clrScheme name="Office">
+      <a:dk1>
+        <a:sysClr val="windowText" lastClr="000000"/>
+      </a:dk1>
+      <a:lt1>
+        <a:sysClr val="window" lastClr="FFFFFF"/>
+      </a:lt1>
+      <a:dk2>
+        <a:srgbClr val="44546A"/>
+      </a:dk2>
+      <a:lt2>
+        <a:srgbClr val="E7E6E6"/>
+      </a:lt2>
+      <a:accent1>
+        <a:srgbClr val="4472C4"/>
+      </a:accent1>
+      <a:accent2>
+        <a:srgbClr val="ED7D31"/>
+      </a:accent2>
+      <a:accent3>
+        <a:srgbClr val="A5A5A5"/>
+      </a:accent3>
+      <a:accent4>
+        <a:srgbClr val="FFC000"/>
+      </a:accent4>
+      <a:accent5>
+        <a:srgbClr val="5B9BD5"/>
+      </a:accent5>
+      <a:accent6>
+        <a:srgbClr val="70AD47"/>
+      </a:accent6>
+      <a:hlink>
+        <a:srgbClr val="0563C1"/>
+      </a:hlink>
+      <a:folHlink>
+        <a:srgbClr val="954F72"/>
+      </a:folHlink>
+    </a:clrScheme>
+    <a:fontScheme name="Office">
+      <a:majorFont>
+        <a:latin typeface="Calibri Light" panose="020F0302020204030204"/>
+        <a:ea typeface=""/>
+        <a:cs typeface=""/>
+        <a:font script="Jpan" typeface="游ゴシック Light"/>
+        <a:font script="Hang" typeface="맑은 고딕"/>
+        <a:font script="Hans" typeface="等线 Light"/>
+        <a:font script="Hant" typeface="新細明體"/>
+        <a:font script="Arab" typeface="Times New Roman"/>
+        <a:font script="Hebr" typeface="Times New Roman"/>
+        <a:font script="Thai" typeface="Angsana New"/>
+        <a:font script="Ethi" typeface="Nyala"/>
+        <a:font script="Beng" typeface="Vrinda"/>
+        <a:font script="Gujr" typeface="Shruti"/>
+        <a:font script="Khmr" typeface="MoolBoran"/>
+        <a:font script="Knda" typeface="Tunga"/>
+        <a:font script="Guru" typeface="Raavi"/>
+        <a:font script="Cans" typeface="Euphemia"/>
+        <a:font script="Cher" typeface="Plantagenet Cherokee"/>
+        <a:font script="Yiii" typeface="Microsoft Yi Baiti"/>
+        <a:font script="Tibt" typeface="Microsoft Himalaya"/>
+        <a:font script="Thaa" typeface="MV Boli"/>
+        <a:font script="Deva" typeface="Mangal"/>
+        <a:font script="Telu" typeface="Gautami"/>
+        <a:font script="Taml" typeface="Latha"/>
+        <a:font script="Syrc" typeface="Estrangelo Edessa"/>
+        <a:font script="Orya" typeface="Kalinga"/>
+        <a:font script="Mlym" typeface="Kartika"/>
+        <a:font script="Laoo" typeface="DokChampa"/>
+        <a:font script="Sinh" typeface="Iskoola Pota"/>
+        <a:font script="Mong" typeface="Mongolian Baiti"/>
+        <a:font script="Viet" typeface="Times New Roman"/>
+        <a:font script="Uigh" typeface="Microsoft Uighur"/>
+        <a:font script="Geor" typeface="Sylfaen"/>
+        <a:font script="Armn" typeface="Arial"/>
+        <a:font script="Bugi" typeface="Leelawadee UI"/>
+        <a:font script="Bopo" typeface="Microsoft JhengHei"/>
+        <a:font script="Java" typeface="Javanese Text"/>
+        <a:font script="Lisu" typeface="Segoe UI"/>
+        <a:font script="Mymr" typeface="Myanmar Text"/>
+        <a:font script="Nkoo" typeface="Ebrima"/>
+        <a:font script="Olck" typeface="Nirmala UI"/>
+        <a:font script="Osma" typeface="Ebrima"/>
+        <a:font script="Phag" typeface="Phagspa"/>
+        <a:font script="Syrn" typeface="Estrangelo Edessa"/>
+        <a:font script="Syrj" typeface="Estrangelo Edessa"/>
+        <a:font script="Syre" typeface="Estrangelo Edessa"/>
+        <a:font script="Sora" typeface="Nirmala UI"/>
+        <a:font script="Tale" typeface="Microsoft Tai Le"/>
+        <a:font script="Talu" typeface="Microsoft New Tai Lue"/>
+        <a:font script="Tfng" typeface="Ebrima"/>
+      </a:majorFont>
+      <a:minorFont>
+        <a:latin typeface="Calibri" panose="020F0502020204030204"/>
+        <a:ea typeface=""/>
+        <a:cs typeface=""/>
+        <a:font script="Jpan" typeface="游明朝"/>
+        <a:font script="Hang" typeface="맑은 고딕"/>
+        <a:font script="Hans" typeface="等线"/>
+        <a:font script="Hant" typeface="新細明體"/>
+        <a:font script="Arab" typeface="Arial"/>
+        <a:font script="Hebr" typeface="Arial"/>
+        <a:font script="Thai" typeface="Cordia New"/>
+        <a:font script="Ethi" typeface="Nyala"/>
+        <a:font script="Beng" typeface="Vrinda"/>
+        <a:font script="Gujr" typeface="Shruti"/>
+        <a:font script="Khmr" typeface="DaunPenh"/>
+        <a:font script="Knda" typeface="Tunga"/>
+        <a:font script="Guru" typeface="Raavi"/>
+        <a:font script="Cans" typeface="Euphemia"/>
+        <a:font script="Cher" typeface="Plantagenet Cherokee"/>
+        <a:font script="Yiii" typeface="Microsoft Yi Baiti"/>
+        <a:font script="Tibt" typeface="Microsoft Himalaya"/>
+        <a:font script="Thaa" typeface="MV Boli"/>
+        <a:font script="Deva" typeface="Mangal"/>
+        <a:font script="Telu" typeface="Gautami"/>
+        <a:font script="Taml" typeface="Latha"/>
+        <a:font script="Syrc" typeface="Estrangelo Edessa"/>
+        <a:font script="Orya" typeface="Kalinga"/>
+        <a:font script="Mlym" typeface="Kartika"/>
+        <a:font script="Laoo" typeface="DokChampa"/>
+        <a:font script="Sinh" typeface="Iskoola Pota"/>
+        <a:font script="Mong" typeface="Mongolian Baiti"/>
+        <a:font script="Viet" typeface="Arial"/>
+        <a:font script="Uigh" typeface="Microsoft Uighur"/>
+        <a:font script="Geor" typeface="Sylfaen"/>
+        <a:font script="Armn" typeface="Arial"/>
+        <a:font script="Bugi" typeface="Leelawadee UI"/>
+        <a:font script="Bopo" typeface="Microsoft JhengHei"/>
+        <a:font script="Java" typeface="Javanese Text"/>
+        <a:font script="Lisu" typeface="Segoe UI"/>
+        <a:font script="Mymr" typeface="Myanmar Text"/>
+        <a:font script="Nkoo" typeface="Ebrima"/>
+        <a:font script="Olck" typeface="Nirmala UI"/>
+        <a:font script="Osma" typeface="Ebrima"/>
+        <a:font script="Phag" typeface="Phagspa"/>
+        <a:font script="Syrn" typeface="Estrangelo Edessa"/>
+        <a:font script="Syrj" typeface="Estrangelo Edessa"/>
+        <a:font script="Syre" typeface="Estrangelo Edessa"/>
+        <a:font script="Sora" typeface="Nirmala UI"/>
+        <a:font script="Tale" typeface="Microsoft Tai Le"/>
+        <a:font script="Talu" typeface="Microsoft New Tai Lue"/>
+        <a:font script="Tfng" typeface="Ebrima"/>
+      </a:minorFont>
+    </a:fontScheme>
+    <a:fmtScheme name="Office">
+      <a:fillStyleLst>
+        <a:solidFill>
+          <a:schemeClr val="phClr"/>
+        </a:solidFill>
+        <a:gradFill rotWithShape="1">
+          <a:gsLst>
+            <a:gs pos="0">
+              <a:schemeClr val="phClr">
+                <a:lumMod val="110000"/>
+                <a:satMod val="105000"/>
+                <a:tint val="67000"/>
+              </a:schemeClr>
+            </a:gs>
+            <a:gs pos="50000">
+              <a:schemeClr val="phClr">
+                <a:lumMod val="105000"/>
+                <a:satMod val="103000"/>
+                <a:tint val="73000"/>
+              </a:schemeClr>
+            </a:gs>
+            <a:gs pos="100000">
+              <a:schemeClr val="phClr">
+                <a:lumMod val="105000"/>
+                <a:satMod val="109000"/>
+                <a:tint val="81000"/>
+              </a:schemeClr>
+            </a:gs>
+          </a:gsLst>
+          <a:lin ang="5400000" scaled="0"/>
+        </a:gradFill>
+        <a:gradFill rotWithShape="1">
+          <a:gsLst>
+            <a:gs pos="0">
+              <a:schemeClr val="phClr">
+                <a:satMod val="103000"/>
+                <a:lumMod val="102000"/>
+                <a:tint val="94000"/>
+              </a:schemeClr>
+            </a:gs>
+            <a:gs pos="50000">
+              <a:schemeClr val="phClr">
+                <a:satMod val="110000"/>
+                <a:lumMod val="100000"/>
+                <a:shade val="100000"/>
+              </a:schemeClr>
+            </a:gs>
+            <a:gs pos="100000">
+              <a:schemeClr val="phClr">
+                <a:lumMod val="99000"/>
+                <a:satMod val="120000"/>
+                <a:shade val="78000"/>
+              </a:schemeClr>
+            </a:gs>
+          </a:gsLst>
+          <a:lin ang="5400000" scaled="0"/>
+        </a:gradFill>
+      </a:fillStyleLst>
+      <a:lnStyleLst>
+        <a:ln w="6350" cap="flat" cmpd="sng" algn="ctr">
+          <a:solidFill>
+            <a:schemeClr val="phClr"/>
+          </a:solidFill>
+          <a:prstDash val="solid"/>
+          <a:miter lim="800000"/>
+        </a:ln>
+        <a:ln w="12700" cap="flat" cmpd="sng" algn="ctr">
+          <a:solidFill>
+            <a:schemeClr val="phClr"/>
+          </a:solidFill>
+          <a:prstDash val="solid"/>
+          <a:miter lim="800000"/>
+        </a:ln>
+        <a:ln w="19050" cap="flat" cmpd="sng" algn="ctr">
+          <a:solidFill>
+            <a:schemeClr val="phClr"/>
+          </a:solidFill>
+          <a:prstDash val="solid"/>
+          <a:miter lim="800000"/>
+        </a:ln>
+      </a:lnStyleLst>
+      <a:effectStyleLst>
+        <a:effectStyle>
+          <a:effectLst/>
+        </a:effectStyle>
+        <a:effectStyle>
+          <a:effectLst/>
+        </a:effectStyle>
+        <a:effectStyle>
+          <a:effectLst>
+            <a:outerShdw blurRad="57150" dist="19050" dir="5400000" algn="ctr" rotWithShape="0">
+              <a:srgbClr val="000000">
+                <a:alpha val="63000"/>
+              </a:srgbClr>
+            </a:outerShdw>
+          </a:effectLst>
+        </a:effectStyle>
+      </a:effectStyleLst>
+      <a:bgFillStyleLst>
+        <a:solidFill>
+          <a:schemeClr val="phClr"/>
+        </a:solidFill>
+        <a:solidFill>
+          <a:schemeClr val="phClr">
+            <a:tint val="95000"/>
+            <a:satMod val="170000"/>
+          </a:schemeClr>
+        </a:solidFill>
+        <a:gradFill rotWithShape="1">
+          <a:gsLst>
+            <a:gs pos="0">
+              <a:schemeClr val="phClr">
+                <a:tint val="93000"/>
+                <a:satMod val="150000"/>
+                <a:shade val="98000"/>
+                <a:lumMod val="102000"/>
+              </a:schemeClr>
+            </a:gs>
+            <a:gs pos="50000">
+              <a:schemeClr val="phClr">
+                <a:tint val="98000"/>
+                <a:satMod val="130000"/>
+                <a:shade val="90000"/>
+                <a:lumMod val="103000"/>
+              </a:schemeClr>
+            </a:gs>
+            <a:gs pos="100000">
+              <a:schemeClr val="phClr">
+                <a:shade val="63000"/>
+                <a:satMod val="120000"/>
+              </a:schemeClr>
+            </a:gs>
+          </a:gsLst>
+          <a:lin ang="5400000" scaled="0"/>
+        </a:gradFill>
+      </a:bgFillStyleLst>
+    </a:fmtScheme>
+  </a:themeElements>
+  <a:objectDefaults/>
+  <a:extraClrSchemeLst/>
+  <a:extLst>
+    <a:ext uri="{05A4C25C-085E-4340-85A3-A5531E510DB2}">
+      <thm15:themeFamily xmlns:thm15="http://schemas.microsoft.com/office/thememl/2012/main" name="Office Theme" id="{62F939B6-93AF-4DB8-9C6B-D6C7DFDC589F}" vid="{4A3C46E8-61CC-4603-A589-7422A47A8E4A}"/>
+    </a:ext>
+  </a:extLst>
+</a:theme>
+</file>
+
 <file path=customXml/item1.xml><?xml version="1.0" encoding="utf-8"?>
 <b:Sources xmlns:b="http://schemas.openxmlformats.org/officeDocument/2006/bibliography" xmlns="http://schemas.openxmlformats.org/officeDocument/2006/bibliography" SelectedStyle="\HarvardAnglia2008OfficeOnline.xsl" StyleName="Harvard - Anglia" Version="2008">
   <b:Source>
@@ -2038,7 +6278,7 @@
 </file>
 
 <file path=customXml/itemProps1.xml><?xml version="1.0" encoding="utf-8"?>
-<ds:datastoreItem xmlns:ds="http://schemas.openxmlformats.org/officeDocument/2006/customXml" ds:itemID="{F7A49D56-9194-4F20-AC55-7991C1A5C5DA}">
+<ds:datastoreItem xmlns:ds="http://schemas.openxmlformats.org/officeDocument/2006/customXml" ds:itemID="{A5F39865-1682-4B2B-B3A4-97A90CC2E7E9}">
   <ds:schemaRefs>
     <ds:schemaRef ds:uri="http://schemas.openxmlformats.org/officeDocument/2006/bibliography"/>
   </ds:schemaRefs>

</xml_diff>

<commit_message>
Add new images / add basic development stages
</commit_message>
<xml_diff>
--- a/docs/Computing Coursework 2018.docx
+++ b/docs/Computing Coursework 2018.docx
@@ -6,6 +6,8 @@
       <w:pPr>
         <w:pStyle w:val="Title"/>
       </w:pPr>
+      <w:bookmarkStart w:id="0" w:name="_Hlk505819504"/>
+      <w:bookmarkEnd w:id="0"/>
       <w:r>
         <w:t>Computing Coursework 2018</w:t>
       </w:r>
@@ -70,6 +72,8 @@
         </w:rPr>
         <w:t>I was wondering if it would be possible to create a desktop app that collates all of these into one manageable portfolio</w:t>
       </w:r>
+      <w:bookmarkStart w:id="1" w:name="_GoBack"/>
+      <w:bookmarkEnd w:id="1"/>
     </w:p>
     <w:p>
       <w:pPr>
@@ -102,25 +106,7 @@
           <w:rFonts w:ascii="Segoe UI" w:hAnsi="Segoe UI" w:cs="Segoe UI"/>
           <w:color w:val="000000"/>
         </w:rPr>
-        <w:t xml:space="preserve">and certainly not one that imports using the </w:t>
-      </w:r>
-      <w:proofErr w:type="spellStart"/>
-      <w:r>
-        <w:rPr>
-          <w:rStyle w:val="3oh-"/>
-          <w:rFonts w:ascii="Segoe UI" w:hAnsi="Segoe UI" w:cs="Segoe UI"/>
-          <w:color w:val="000000"/>
-        </w:rPr>
-        <w:t>Apis</w:t>
-      </w:r>
-      <w:proofErr w:type="spellEnd"/>
-      <w:r>
-        <w:rPr>
-          <w:rStyle w:val="3oh-"/>
-          <w:rFonts w:ascii="Segoe UI" w:hAnsi="Segoe UI" w:cs="Segoe UI"/>
-          <w:color w:val="000000"/>
-        </w:rPr>
-        <w:t xml:space="preserve"> provided by the exchanges</w:t>
+        <w:t>and certainly not one that imports using the Apis provided by the exchanges</w:t>
       </w:r>
     </w:p>
     <w:p>
@@ -183,23 +169,13 @@
           <w:color w:val="000000"/>
         </w:rPr>
       </w:pPr>
-      <w:proofErr w:type="spellStart"/>
       <w:r>
         <w:rPr>
           <w:rStyle w:val="3oh-"/>
           <w:rFonts w:ascii="Segoe UI" w:hAnsi="Segoe UI" w:cs="Segoe UI"/>
           <w:color w:val="000000"/>
         </w:rPr>
-        <w:t>bittrex</w:t>
-      </w:r>
-      <w:proofErr w:type="spellEnd"/>
-      <w:r>
-        <w:rPr>
-          <w:rStyle w:val="3oh-"/>
-          <w:rFonts w:ascii="Segoe UI" w:hAnsi="Segoe UI" w:cs="Segoe UI"/>
-          <w:color w:val="000000"/>
-        </w:rPr>
-        <w:t xml:space="preserve"> currently have one that I can use on an iOS app</w:t>
+        <w:t>bittrex currently have one that I can use on an iOS app</w:t>
       </w:r>
     </w:p>
     <w:p>
@@ -363,25 +339,7 @@
           <w:rFonts w:ascii="Segoe UI" w:hAnsi="Segoe UI" w:cs="Segoe UI"/>
           <w:color w:val="FFFFFF"/>
         </w:rPr>
-        <w:t xml:space="preserve">would be interesting to work on - let me just have a look at the </w:t>
-      </w:r>
-      <w:proofErr w:type="spellStart"/>
-      <w:r>
-        <w:rPr>
-          <w:rStyle w:val="3oh-"/>
-          <w:rFonts w:ascii="Segoe UI" w:hAnsi="Segoe UI" w:cs="Segoe UI"/>
-          <w:color w:val="FFFFFF"/>
-        </w:rPr>
-        <w:t>apis</w:t>
-      </w:r>
-      <w:proofErr w:type="spellEnd"/>
-      <w:r>
-        <w:rPr>
-          <w:rStyle w:val="3oh-"/>
-          <w:rFonts w:ascii="Segoe UI" w:hAnsi="Segoe UI" w:cs="Segoe UI"/>
-          <w:color w:val="FFFFFF"/>
-        </w:rPr>
-        <w:t xml:space="preserve"> out there</w:t>
+        <w:t>would be interesting to work on - let me just have a look at the apis out there</w:t>
       </w:r>
     </w:p>
     <w:p>
@@ -427,41 +385,13 @@
           <w:szCs w:val="24"/>
         </w:rPr>
       </w:pPr>
-      <w:proofErr w:type="gramStart"/>
       <w:r>
         <w:rPr>
           <w:rStyle w:val="3oh-"/>
           <w:rFonts w:ascii="Segoe UI" w:hAnsi="Segoe UI" w:cs="Segoe UI"/>
           <w:color w:val="FFFFFF"/>
         </w:rPr>
-        <w:t>so</w:t>
-      </w:r>
-      <w:proofErr w:type="gramEnd"/>
-      <w:r>
-        <w:rPr>
-          <w:rStyle w:val="3oh-"/>
-          <w:rFonts w:ascii="Segoe UI" w:hAnsi="Segoe UI" w:cs="Segoe UI"/>
-          <w:color w:val="FFFFFF"/>
-        </w:rPr>
-        <w:t xml:space="preserve"> I just got </w:t>
-      </w:r>
-      <w:proofErr w:type="spellStart"/>
-      <w:r>
-        <w:rPr>
-          <w:rStyle w:val="3oh-"/>
-          <w:rFonts w:ascii="Segoe UI" w:hAnsi="Segoe UI" w:cs="Segoe UI"/>
-          <w:color w:val="FFFFFF"/>
-        </w:rPr>
-        <w:t>bittrix</w:t>
-      </w:r>
-      <w:proofErr w:type="spellEnd"/>
-      <w:r>
-        <w:rPr>
-          <w:rStyle w:val="3oh-"/>
-          <w:rFonts w:ascii="Segoe UI" w:hAnsi="Segoe UI" w:cs="Segoe UI"/>
-          <w:color w:val="FFFFFF"/>
-        </w:rPr>
-        <w:t xml:space="preserve"> on my phone and I see the market you mean - you sure there's no one of these for windows already?</w:t>
+        <w:t>so I just got bittrix on my phone and I see the market you mean - you sure there's no one of these for windows already?</w:t>
       </w:r>
     </w:p>
     <w:p>
@@ -548,61 +478,7 @@
           <w:rFonts w:ascii="Segoe UI" w:hAnsi="Segoe UI" w:cs="Segoe UI"/>
           <w:color w:val="FFFFFF"/>
         </w:rPr>
-        <w:t xml:space="preserve">I saw hmmm - </w:t>
-      </w:r>
-      <w:proofErr w:type="spellStart"/>
-      <w:r>
-        <w:rPr>
-          <w:rStyle w:val="3oh-"/>
-          <w:rFonts w:ascii="Segoe UI" w:hAnsi="Segoe UI" w:cs="Segoe UI"/>
-          <w:color w:val="FFFFFF"/>
-        </w:rPr>
-        <w:t>i'll</w:t>
-      </w:r>
-      <w:proofErr w:type="spellEnd"/>
-      <w:r>
-        <w:rPr>
-          <w:rStyle w:val="3oh-"/>
-          <w:rFonts w:ascii="Segoe UI" w:hAnsi="Segoe UI" w:cs="Segoe UI"/>
-          <w:color w:val="FFFFFF"/>
-        </w:rPr>
-        <w:t xml:space="preserve"> have a look at making a simple </w:t>
-      </w:r>
-      <w:proofErr w:type="spellStart"/>
-      <w:r>
-        <w:rPr>
-          <w:rStyle w:val="3oh-"/>
-          <w:rFonts w:ascii="Segoe UI" w:hAnsi="Segoe UI" w:cs="Segoe UI"/>
-          <w:color w:val="FFFFFF"/>
-        </w:rPr>
-        <w:t>PoC</w:t>
-      </w:r>
-      <w:proofErr w:type="spellEnd"/>
-      <w:r>
-        <w:rPr>
-          <w:rStyle w:val="3oh-"/>
-          <w:rFonts w:ascii="Segoe UI" w:hAnsi="Segoe UI" w:cs="Segoe UI"/>
-          <w:color w:val="FFFFFF"/>
-        </w:rPr>
-        <w:t xml:space="preserve"> and see how long it takes to integrate stuff together - looks like a fun project - and delta looks pretty good - I'm surprised no </w:t>
-      </w:r>
-      <w:proofErr w:type="spellStart"/>
-      <w:r>
-        <w:rPr>
-          <w:rStyle w:val="3oh-"/>
-          <w:rFonts w:ascii="Segoe UI" w:hAnsi="Segoe UI" w:cs="Segoe UI"/>
-          <w:color w:val="FFFFFF"/>
-        </w:rPr>
-        <w:t>ones</w:t>
-      </w:r>
-      <w:proofErr w:type="spellEnd"/>
-      <w:r>
-        <w:rPr>
-          <w:rStyle w:val="3oh-"/>
-          <w:rFonts w:ascii="Segoe UI" w:hAnsi="Segoe UI" w:cs="Segoe UI"/>
-          <w:color w:val="FFFFFF"/>
-        </w:rPr>
-        <w:t xml:space="preserve"> released a desktop version...</w:t>
+        <w:t>I saw hmmm - i'll have a look at making a simple PoC and see how long it takes to integrate stuff together - looks like a fun project - and delta looks pretty good - I'm surprised no ones released a desktop version...</w:t>
       </w:r>
     </w:p>
     <w:p>
@@ -648,58 +524,30 @@
           <w:szCs w:val="24"/>
         </w:rPr>
       </w:pPr>
-      <w:proofErr w:type="spellStart"/>
       <w:r>
         <w:rPr>
           <w:rStyle w:val="3oh-"/>
           <w:rFonts w:ascii="Segoe UI" w:hAnsi="Segoe UI" w:cs="Segoe UI"/>
           <w:color w:val="FFFFFF"/>
         </w:rPr>
-        <w:t>mhm</w:t>
-      </w:r>
-      <w:proofErr w:type="spellEnd"/>
+        <w:t xml:space="preserve">mhm </w:t>
+      </w:r>
+    </w:p>
+    <w:p>
+      <w:pPr>
+        <w:shd w:val="clear" w:color="auto" w:fill="0084FF"/>
+        <w:rPr>
+          <w:rFonts w:ascii="Segoe UI" w:hAnsi="Segoe UI" w:cs="Segoe UI"/>
+          <w:color w:val="FFFFFF"/>
+        </w:rPr>
+      </w:pPr>
       <w:r>
         <w:rPr>
           <w:rStyle w:val="3oh-"/>
           <w:rFonts w:ascii="Segoe UI" w:hAnsi="Segoe UI" w:cs="Segoe UI"/>
           <w:color w:val="FFFFFF"/>
         </w:rPr>
-        <w:t xml:space="preserve"> </w:t>
-      </w:r>
-    </w:p>
-    <w:p>
-      <w:pPr>
-        <w:shd w:val="clear" w:color="auto" w:fill="0084FF"/>
-        <w:rPr>
-          <w:rFonts w:ascii="Segoe UI" w:hAnsi="Segoe UI" w:cs="Segoe UI"/>
-          <w:color w:val="FFFFFF"/>
-        </w:rPr>
-      </w:pPr>
-      <w:r>
-        <w:rPr>
-          <w:rStyle w:val="3oh-"/>
-          <w:rFonts w:ascii="Segoe UI" w:hAnsi="Segoe UI" w:cs="Segoe UI"/>
-          <w:color w:val="FFFFFF"/>
-        </w:rPr>
-        <w:t xml:space="preserve">I guess mobile is such a big market </w:t>
-      </w:r>
-      <w:proofErr w:type="spellStart"/>
-      <w:r>
-        <w:rPr>
-          <w:rStyle w:val="3oh-"/>
-          <w:rFonts w:ascii="Segoe UI" w:hAnsi="Segoe UI" w:cs="Segoe UI"/>
-          <w:color w:val="FFFFFF"/>
-        </w:rPr>
-        <w:t>atm</w:t>
-      </w:r>
-      <w:proofErr w:type="spellEnd"/>
-      <w:r>
-        <w:rPr>
-          <w:rStyle w:val="3oh-"/>
-          <w:rFonts w:ascii="Segoe UI" w:hAnsi="Segoe UI" w:cs="Segoe UI"/>
-          <w:color w:val="FFFFFF"/>
-        </w:rPr>
-        <w:t>?</w:t>
+        <w:t>I guess mobile is such a big market atm?</w:t>
       </w:r>
     </w:p>
     <w:p>
@@ -987,7 +835,6 @@
           <w:szCs w:val="22"/>
         </w:rPr>
       </w:pPr>
-      <w:proofErr w:type="spellStart"/>
       <w:r>
         <w:rPr>
           <w:rFonts w:asciiTheme="minorHAnsi" w:hAnsiTheme="minorHAnsi" w:cs="Arial"/>
@@ -997,7 +844,6 @@
         </w:rPr>
         <w:t>Binance</w:t>
       </w:r>
-      <w:proofErr w:type="spellEnd"/>
     </w:p>
     <w:p>
       <w:pPr>
@@ -1016,7 +862,6 @@
           <w:szCs w:val="22"/>
         </w:rPr>
       </w:pPr>
-      <w:proofErr w:type="spellStart"/>
       <w:r>
         <w:rPr>
           <w:rFonts w:asciiTheme="minorHAnsi" w:hAnsiTheme="minorHAnsi" w:cs="Arial"/>
@@ -1026,7 +871,6 @@
         </w:rPr>
         <w:t>Bitflyer</w:t>
       </w:r>
-      <w:proofErr w:type="spellEnd"/>
     </w:p>
     <w:p>
       <w:pPr>
@@ -1045,7 +889,6 @@
           <w:szCs w:val="22"/>
         </w:rPr>
       </w:pPr>
-      <w:proofErr w:type="spellStart"/>
       <w:r>
         <w:rPr>
           <w:rFonts w:asciiTheme="minorHAnsi" w:hAnsiTheme="minorHAnsi" w:cs="Arial"/>
@@ -1055,7 +898,6 @@
         </w:rPr>
         <w:t>Bitfinex</w:t>
       </w:r>
-      <w:proofErr w:type="spellEnd"/>
     </w:p>
     <w:p>
       <w:pPr>
@@ -1074,7 +916,6 @@
           <w:szCs w:val="22"/>
         </w:rPr>
       </w:pPr>
-      <w:proofErr w:type="spellStart"/>
       <w:r>
         <w:rPr>
           <w:rFonts w:asciiTheme="minorHAnsi" w:hAnsiTheme="minorHAnsi" w:cs="Arial"/>
@@ -1084,7 +925,6 @@
         </w:rPr>
         <w:t>Bithumb</w:t>
       </w:r>
-      <w:proofErr w:type="spellEnd"/>
     </w:p>
     <w:p>
       <w:pPr>
@@ -1103,7 +943,6 @@
           <w:szCs w:val="22"/>
         </w:rPr>
       </w:pPr>
-      <w:proofErr w:type="spellStart"/>
       <w:r>
         <w:rPr>
           <w:rFonts w:asciiTheme="minorHAnsi" w:hAnsiTheme="minorHAnsi" w:cs="Arial"/>
@@ -1113,7 +952,6 @@
         </w:rPr>
         <w:t>Bitsamp</w:t>
       </w:r>
-      <w:proofErr w:type="spellEnd"/>
     </w:p>
     <w:p>
       <w:pPr>
@@ -1132,7 +970,6 @@
           <w:szCs w:val="22"/>
         </w:rPr>
       </w:pPr>
-      <w:proofErr w:type="spellStart"/>
       <w:r>
         <w:rPr>
           <w:rFonts w:asciiTheme="minorHAnsi" w:hAnsiTheme="minorHAnsi" w:cs="Arial"/>
@@ -1142,7 +979,6 @@
         </w:rPr>
         <w:t>Bittrex</w:t>
       </w:r>
-      <w:proofErr w:type="spellEnd"/>
     </w:p>
     <w:p>
       <w:pPr>
@@ -1161,7 +997,6 @@
           <w:szCs w:val="22"/>
         </w:rPr>
       </w:pPr>
-      <w:proofErr w:type="spellStart"/>
       <w:r>
         <w:rPr>
           <w:rFonts w:asciiTheme="minorHAnsi" w:hAnsiTheme="minorHAnsi" w:cs="Arial"/>
@@ -1171,7 +1006,6 @@
         </w:rPr>
         <w:t>Coinnest</w:t>
       </w:r>
-      <w:proofErr w:type="spellEnd"/>
     </w:p>
     <w:p>
       <w:pPr>
@@ -1190,7 +1024,6 @@
           <w:szCs w:val="22"/>
         </w:rPr>
       </w:pPr>
-      <w:proofErr w:type="spellStart"/>
       <w:r>
         <w:rPr>
           <w:rFonts w:asciiTheme="minorHAnsi" w:hAnsiTheme="minorHAnsi" w:cs="Arial"/>
@@ -1200,7 +1033,6 @@
         </w:rPr>
         <w:t>Coinone</w:t>
       </w:r>
-      <w:proofErr w:type="spellEnd"/>
     </w:p>
     <w:p>
       <w:pPr>
@@ -1219,7 +1051,6 @@
           <w:szCs w:val="22"/>
         </w:rPr>
       </w:pPr>
-      <w:proofErr w:type="spellStart"/>
       <w:r>
         <w:rPr>
           <w:rFonts w:asciiTheme="minorHAnsi" w:hAnsiTheme="minorHAnsi" w:cs="Arial"/>
@@ -1229,7 +1060,6 @@
         </w:rPr>
         <w:t>Gdax</w:t>
       </w:r>
-      <w:proofErr w:type="spellEnd"/>
     </w:p>
     <w:p>
       <w:pPr>
@@ -1276,7 +1106,6 @@
           <w:szCs w:val="22"/>
         </w:rPr>
       </w:pPr>
-      <w:proofErr w:type="spellStart"/>
       <w:r>
         <w:rPr>
           <w:rFonts w:asciiTheme="minorHAnsi" w:hAnsiTheme="minorHAnsi" w:cs="Arial"/>
@@ -1286,7 +1115,6 @@
         </w:rPr>
         <w:t>Hitbtc</w:t>
       </w:r>
-      <w:proofErr w:type="spellEnd"/>
     </w:p>
     <w:p>
       <w:pPr>
@@ -1305,7 +1133,6 @@
           <w:szCs w:val="22"/>
         </w:rPr>
       </w:pPr>
-      <w:proofErr w:type="spellStart"/>
       <w:r>
         <w:rPr>
           <w:rFonts w:asciiTheme="minorHAnsi" w:hAnsiTheme="minorHAnsi" w:cs="Arial"/>
@@ -1315,7 +1142,6 @@
         </w:rPr>
         <w:t>Korbit</w:t>
       </w:r>
-      <w:proofErr w:type="spellEnd"/>
     </w:p>
     <w:p>
       <w:pPr>
@@ -1388,7 +1214,6 @@
           <w:szCs w:val="22"/>
         </w:rPr>
       </w:pPr>
-      <w:proofErr w:type="spellStart"/>
       <w:r>
         <w:rPr>
           <w:rFonts w:asciiTheme="minorHAnsi" w:hAnsiTheme="minorHAnsi" w:cs="Arial"/>
@@ -1398,7 +1223,6 @@
         </w:rPr>
         <w:t>Poloniex</w:t>
       </w:r>
-      <w:proofErr w:type="spellEnd"/>
     </w:p>
     <w:p>
       <w:pPr>
@@ -1528,19 +1352,8 @@
           <w:sz w:val="22"/>
           <w:szCs w:val="22"/>
         </w:rPr>
-        <w:t xml:space="preserve">Two factor </w:t>
-      </w:r>
-      <w:proofErr w:type="spellStart"/>
-      <w:r>
-        <w:rPr>
-          <w:rFonts w:asciiTheme="minorHAnsi" w:hAnsiTheme="minorHAnsi" w:cs="Arial"/>
-          <w:color w:val="000000"/>
-          <w:sz w:val="22"/>
-          <w:szCs w:val="22"/>
-        </w:rPr>
-        <w:t>auth</w:t>
-      </w:r>
-      <w:proofErr w:type="spellEnd"/>
+        <w:t>Two factor auth</w:t>
+      </w:r>
     </w:p>
     <w:p>
       <w:pPr>
@@ -1678,27 +1491,7 @@
           <w:sz w:val="22"/>
           <w:szCs w:val="22"/>
         </w:rPr>
-        <w:t xml:space="preserve">The client has suggested he only wishes the application to exist. He would be willing to spend money for it. Though has additionally indicated that it would be fine to sell on. For this requirement I would need to introduce a license </w:t>
-      </w:r>
-      <w:proofErr w:type="gramStart"/>
-      <w:r>
-        <w:rPr>
-          <w:rFonts w:asciiTheme="minorHAnsi" w:hAnsiTheme="minorHAnsi" w:cs="Arial"/>
-          <w:color w:val="000000"/>
-          <w:sz w:val="22"/>
-          <w:szCs w:val="22"/>
-        </w:rPr>
-        <w:t>server</w:t>
-      </w:r>
-      <w:proofErr w:type="gramEnd"/>
-      <w:r>
-        <w:rPr>
-          <w:rFonts w:asciiTheme="minorHAnsi" w:hAnsiTheme="minorHAnsi" w:cs="Arial"/>
-          <w:color w:val="000000"/>
-          <w:sz w:val="22"/>
-          <w:szCs w:val="22"/>
-        </w:rPr>
-        <w:t xml:space="preserve"> so I can control who is authorised / has paid for the application and who hasn’t.</w:t>
+        <w:t>The client has suggested he only wishes the application to exist. He would be willing to spend money for it. Though has additionally indicated that it would be fine to sell on. For this requirement I would need to introduce a license server so I can control who is authorised / has paid for the application and who hasn’t.</w:t>
       </w:r>
     </w:p>
     <w:p/>
@@ -1728,7 +1521,7 @@
       <w:r>
         <w:t xml:space="preserve">- </w:t>
       </w:r>
-      <w:hyperlink r:id="rId6" w:history="1">
+      <w:hyperlink r:id="rId8" w:history="1">
         <w:r>
           <w:rPr>
             <w:rStyle w:val="Hyperlink"/>
@@ -1739,7 +1532,108 @@
     </w:p>
     <w:p>
       <w:r>
-        <w:t xml:space="preserve">Coin ticker for iPhone provides many features </w:t>
+        <w:t>Coin ticker for iPhone p</w:t>
+      </w:r>
+      <w:r>
+        <w:t>rovides many of the features like my specification. It allows the adding of portfolios and connection to read only wallet data, so you can accurately track your worth in the currency you desire. It however is restrictive in it’s configuration. You can customise what cryptocurrencies you want though the format is list based and hard to analyse accurately. Especially as the graphs used have no scales and instead just notions of increases and decreases.</w:t>
+      </w:r>
+    </w:p>
+    <w:p>
+      <w:pPr>
+        <w:keepNext/>
+        <w:jc w:val="center"/>
+      </w:pPr>
+      <w:r>
+        <w:rPr>
+          <w:noProof/>
+        </w:rPr>
+        <w:drawing>
+          <wp:inline distT="0" distB="0" distL="0" distR="0" wp14:anchorId="52160564" wp14:editId="2B46CF21">
+            <wp:extent cx="2074739" cy="659958"/>
+            <wp:effectExtent l="152400" t="152400" r="363855" b="368935"/>
+            <wp:docPr id="7" name="Picture 7"/>
+            <wp:cNvGraphicFramePr>
+              <a:graphicFrameLocks xmlns:a="http://schemas.openxmlformats.org/drawingml/2006/main" noChangeAspect="1"/>
+            </wp:cNvGraphicFramePr>
+            <a:graphic xmlns:a="http://schemas.openxmlformats.org/drawingml/2006/main">
+              <a:graphicData uri="http://schemas.openxmlformats.org/drawingml/2006/picture">
+                <pic:pic xmlns:pic="http://schemas.openxmlformats.org/drawingml/2006/picture">
+                  <pic:nvPicPr>
+                    <pic:cNvPr id="1" name=""/>
+                    <pic:cNvPicPr/>
+                  </pic:nvPicPr>
+                  <pic:blipFill rotWithShape="1">
+                    <a:blip r:embed="rId9"/>
+                    <a:srcRect b="14390"/>
+                    <a:stretch/>
+                  </pic:blipFill>
+                  <pic:spPr bwMode="auto">
+                    <a:xfrm>
+                      <a:off x="0" y="0"/>
+                      <a:ext cx="2076190" cy="660419"/>
+                    </a:xfrm>
+                    <a:prstGeom prst="rect">
+                      <a:avLst/>
+                    </a:prstGeom>
+                    <a:ln>
+                      <a:noFill/>
+                    </a:ln>
+                    <a:effectLst>
+                      <a:outerShdw blurRad="292100" dist="139700" dir="2700000" algn="tl" rotWithShape="0">
+                        <a:srgbClr val="333333">
+                          <a:alpha val="65000"/>
+                        </a:srgbClr>
+                      </a:outerShdw>
+                    </a:effectLst>
+                    <a:extLst>
+                      <a:ext uri="{53640926-AAD7-44D8-BBD7-CCE9431645EC}">
+                        <a14:shadowObscured xmlns:a14="http://schemas.microsoft.com/office/drawing/2010/main"/>
+                      </a:ext>
+                    </a:extLst>
+                  </pic:spPr>
+                </pic:pic>
+              </a:graphicData>
+            </a:graphic>
+          </wp:inline>
+        </w:drawing>
+      </w:r>
+    </w:p>
+    <w:p>
+      <w:pPr>
+        <w:pStyle w:val="Caption"/>
+        <w:jc w:val="center"/>
+      </w:pPr>
+      <w:r>
+        <w:t xml:space="preserve">Figure </w:t>
+      </w:r>
+      <w:r>
+        <w:fldChar w:fldCharType="begin"/>
+      </w:r>
+      <w:r>
+        <w:instrText xml:space="preserve"> SEQ Figure \* ARABIC </w:instrText>
+      </w:r>
+      <w:r>
+        <w:fldChar w:fldCharType="separate"/>
+      </w:r>
+      <w:r>
+        <w:rPr>
+          <w:noProof/>
+        </w:rPr>
+        <w:t>1</w:t>
+      </w:r>
+      <w:r>
+        <w:rPr>
+          <w:noProof/>
+        </w:rPr>
+        <w:fldChar w:fldCharType="end"/>
+      </w:r>
+      <w:r>
+        <w:t xml:space="preserve"> A graph taken from the app showing Poloneix [a cryptocurrency] data</w:t>
+      </w:r>
+    </w:p>
+    <w:p>
+      <w:r>
+        <w:t>I suspect this is a symptom of it being a mobile app it is hard to contain all this data in an easy to use screen.</w:t>
       </w:r>
     </w:p>
     <w:p/>
@@ -1747,15 +1641,10 @@
       <w:pPr>
         <w:pStyle w:val="Heading3"/>
       </w:pPr>
-      <w:proofErr w:type="spellStart"/>
-      <w:r>
-        <w:t>Cryptolio</w:t>
-      </w:r>
-      <w:proofErr w:type="spellEnd"/>
-      <w:r>
-        <w:t xml:space="preserve"> - </w:t>
-      </w:r>
-      <w:hyperlink r:id="rId7" w:history="1">
+      <w:r>
+        <w:t xml:space="preserve">Cryptolio - </w:t>
+      </w:r>
+      <w:hyperlink r:id="rId10" w:history="1">
         <w:r>
           <w:rPr>
             <w:rStyle w:val="Hyperlink"/>
@@ -1774,15 +1663,11 @@
       <w:pPr>
         <w:pStyle w:val="Heading3"/>
       </w:pPr>
-      <w:proofErr w:type="spellStart"/>
-      <w:r>
-        <w:t>CryptoCompare</w:t>
-      </w:r>
-      <w:proofErr w:type="spellEnd"/>
-      <w:r>
-        <w:t xml:space="preserve"> - </w:t>
-      </w:r>
-      <w:hyperlink r:id="rId8" w:history="1">
+      <w:r>
+        <w:lastRenderedPageBreak/>
+        <w:t xml:space="preserve">CryptoCompare - </w:t>
+      </w:r>
+      <w:hyperlink r:id="rId11" w:history="1">
         <w:r>
           <w:rPr>
             <w:rStyle w:val="Hyperlink"/>
@@ -1815,7 +1700,6 @@
         <w:rPr>
           <w:noProof/>
         </w:rPr>
-        <w:lastRenderedPageBreak/>
         <w:drawing>
           <wp:inline distT="0" distB="0" distL="0" distR="0" wp14:anchorId="202A5D89" wp14:editId="726357F4">
             <wp:extent cx="3524250" cy="2936875"/>
@@ -1834,7 +1718,7 @@
                     </pic:cNvPicPr>
                   </pic:nvPicPr>
                   <pic:blipFill rotWithShape="1">
-                    <a:blip r:embed="rId9" cstate="print">
+                    <a:blip r:embed="rId12" cstate="print">
                       <a:alphaModFix/>
                       <a:extLst>
                         <a:ext uri="{28A0092B-C50C-407E-A947-70E740481C1C}">
@@ -1869,14 +1753,27 @@
       <w:r>
         <w:t xml:space="preserve">Figure </w:t>
       </w:r>
-      <w:fldSimple w:instr=" SEQ Figure \* ARABIC ">
-        <w:r>
-          <w:rPr>
-            <w:noProof/>
-          </w:rPr>
-          <w:t>1</w:t>
-        </w:r>
-      </w:fldSimple>
+      <w:r>
+        <w:fldChar w:fldCharType="begin"/>
+      </w:r>
+      <w:r>
+        <w:instrText xml:space="preserve"> SEQ Figure \* ARABIC </w:instrText>
+      </w:r>
+      <w:r>
+        <w:fldChar w:fldCharType="separate"/>
+      </w:r>
+      <w:r>
+        <w:rPr>
+          <w:noProof/>
+        </w:rPr>
+        <w:t>2</w:t>
+      </w:r>
+      <w:r>
+        <w:rPr>
+          <w:noProof/>
+        </w:rPr>
+        <w:fldChar w:fldCharType="end"/>
+      </w:r>
       <w:r>
         <w:t xml:space="preserve"> Spiral model development </w:t>
       </w:r>
@@ -2011,7 +1908,7 @@
       <w:r>
         <w:t xml:space="preserve">C# / WPF - </w:t>
       </w:r>
-      <w:hyperlink r:id="rId10" w:history="1">
+      <w:hyperlink r:id="rId13" w:history="1">
         <w:r>
           <w:rPr>
             <w:rStyle w:val="Hyperlink"/>
@@ -2101,6 +1998,7 @@
         </w:numPr>
       </w:pPr>
       <w:r>
+        <w:lastRenderedPageBreak/>
         <w:t>Restrictive design / structure</w:t>
       </w:r>
     </w:p>
@@ -2114,15 +2012,7 @@
     </w:p>
     <w:p>
       <w:r>
-        <w:t xml:space="preserve">This is a cross platform approach of providing desktop applications using their prescriptive xml based </w:t>
-      </w:r>
-      <w:proofErr w:type="spellStart"/>
-      <w:r>
-        <w:t>markup</w:t>
-      </w:r>
-      <w:proofErr w:type="spellEnd"/>
-      <w:r>
-        <w:t xml:space="preserve"> language.</w:t>
+        <w:t>This is a cross platform approach of providing desktop applications using their prescriptive xml based markup language.</w:t>
       </w:r>
     </w:p>
     <w:p>
@@ -2186,7 +2076,6 @@
         </w:numPr>
       </w:pPr>
       <w:r>
-        <w:lastRenderedPageBreak/>
         <w:t>Closed Source</w:t>
       </w:r>
     </w:p>
@@ -2221,7 +2110,7 @@
       <w:r>
         <w:t xml:space="preserve">Electron - </w:t>
       </w:r>
-      <w:hyperlink r:id="rId11" w:history="1">
+      <w:hyperlink r:id="rId14" w:history="1">
         <w:r>
           <w:rPr>
             <w:rStyle w:val="Hyperlink"/>
@@ -2474,7 +2363,7 @@
           <w:numId w:val="7"/>
         </w:numPr>
       </w:pPr>
-      <w:hyperlink r:id="rId12" w:history="1">
+      <w:hyperlink r:id="rId15" w:history="1">
         <w:r>
           <w:rPr>
             <w:rStyle w:val="Hyperlink"/>
@@ -2491,6 +2380,7 @@
         <w:pStyle w:val="Heading3"/>
       </w:pPr>
       <w:r>
+        <w:lastRenderedPageBreak/>
         <w:t>Boilerplate comparison</w:t>
       </w:r>
     </w:p>
@@ -2503,7 +2393,7 @@
       <w:r>
         <w:t xml:space="preserve">One well known resource for electron boilerplates is the “awesome-electron” repository which lists tools that use electron, tools for electron, as well as boilerplates: </w:t>
       </w:r>
-      <w:hyperlink r:id="rId13" w:anchor="boilerplates" w:history="1">
+      <w:hyperlink r:id="rId16" w:anchor="boilerplates" w:history="1">
         <w:r>
           <w:rPr>
             <w:rStyle w:val="Hyperlink"/>
@@ -2520,40 +2410,7 @@
     </w:p>
     <w:p>
       <w:r>
-        <w:lastRenderedPageBreak/>
-        <w:t>It shows a few such as electron-</w:t>
-      </w:r>
-      <w:proofErr w:type="spellStart"/>
-      <w:r>
-        <w:t>vue</w:t>
-      </w:r>
-      <w:proofErr w:type="spellEnd"/>
-      <w:r>
-        <w:t xml:space="preserve">, electron-react-boilerplate and others. Though </w:t>
-      </w:r>
-      <w:proofErr w:type="spellStart"/>
-      <w:r>
-        <w:t>vue</w:t>
-      </w:r>
-      <w:proofErr w:type="spellEnd"/>
-      <w:r>
-        <w:t xml:space="preserve"> and angular both have their own unique boiler plates I am most familiar with </w:t>
-      </w:r>
-      <w:proofErr w:type="gramStart"/>
-      <w:r>
-        <w:t>ReactJS</w:t>
-      </w:r>
-      <w:proofErr w:type="gramEnd"/>
-      <w:r>
-        <w:t xml:space="preserve"> so I opted for the electron-react-boilerplate. It comes with many advantages such as hot module reloading (allowing modules to be swapped out during development). Additionally, </w:t>
-      </w:r>
-      <w:proofErr w:type="spellStart"/>
-      <w:r>
-        <w:t>FlowJS</w:t>
-      </w:r>
-      <w:proofErr w:type="spellEnd"/>
-      <w:r>
-        <w:t xml:space="preserve"> to prevent static type errors, it also has a </w:t>
+        <w:t xml:space="preserve">It shows a few such as electron-vue, electron-react-boilerplate and others. Though vue and angular both have their own unique boiler plates I am most familiar with ReactJS so I opted for the electron-react-boilerplate. It comes with many advantages such as hot module reloading (allowing modules to be swapped out during development). Additionally, FlowJS to prevent static type errors, it also has a </w:t>
       </w:r>
       <w:r>
         <w:t>built-in</w:t>
@@ -2562,6 +2419,12 @@
         <w:t xml:space="preserve"> electron packager to easily produce my app as an installing item.</w:t>
       </w:r>
     </w:p>
+    <w:p/>
+    <w:p>
+      <w:r>
+        <w:t>## LICENSE CONSIDERATIONS</w:t>
+      </w:r>
+    </w:p>
     <w:p>
       <w:pPr>
         <w:pStyle w:val="Heading3"/>
@@ -2574,13 +2437,9 @@
       <w:r>
         <w:t xml:space="preserve">Designing </w:t>
       </w:r>
-      <w:proofErr w:type="spellStart"/>
-      <w:proofErr w:type="gramStart"/>
-      <w:r>
-        <w:t>a</w:t>
-      </w:r>
-      <w:proofErr w:type="spellEnd"/>
-      <w:proofErr w:type="gramEnd"/>
+      <w:r>
+        <w:t>an</w:t>
+      </w:r>
       <w:r>
         <w:t xml:space="preserve"> interface which is both effective as well as stylish can be a very hard choice. It is made harder by the</w:t>
       </w:r>
@@ -2589,6 +2448,11 @@
       </w:r>
     </w:p>
     <w:p>
+      <w:r>
+        <w:t>## Reference clients needs</w:t>
+      </w:r>
+    </w:p>
+    <w:p>
       <w:pPr>
         <w:pStyle w:val="Heading3"/>
       </w:pPr>
@@ -2604,7 +2468,19 @@
         <w:t>D3.js</w:t>
       </w:r>
     </w:p>
-    <w:p/>
+    <w:p>
+      <w:hyperlink r:id="rId17" w:history="1">
+        <w:r>
+          <w:rPr>
+            <w:rStyle w:val="Hyperlink"/>
+          </w:rPr>
+          <w:t>https://d3js.org/</w:t>
+        </w:r>
+      </w:hyperlink>
+      <w:r>
+        <w:t xml:space="preserve"> </w:t>
+      </w:r>
+    </w:p>
     <w:p/>
     <w:p>
       <w:pPr>
@@ -2644,6 +2520,7 @@
         <w:rPr>
           <w:noProof/>
         </w:rPr>
+        <w:lastRenderedPageBreak/>
         <w:drawing>
           <wp:inline distT="0" distB="0" distL="0" distR="0" wp14:anchorId="3927C020" wp14:editId="1AF2CBEA">
             <wp:extent cx="4543425" cy="3724441"/>
@@ -2660,7 +2537,7 @@
                     <pic:cNvPicPr/>
                   </pic:nvPicPr>
                   <pic:blipFill>
-                    <a:blip r:embed="rId14"/>
+                    <a:blip r:embed="rId18"/>
                     <a:stretch>
                       <a:fillRect/>
                     </a:stretch>
@@ -2699,14 +2576,27 @@
       <w:r>
         <w:t xml:space="preserve">Figure </w:t>
       </w:r>
-      <w:fldSimple w:instr=" SEQ Figure \* ARABIC ">
-        <w:r>
-          <w:rPr>
-            <w:noProof/>
-          </w:rPr>
-          <w:t>2</w:t>
-        </w:r>
-      </w:fldSimple>
+      <w:r>
+        <w:fldChar w:fldCharType="begin"/>
+      </w:r>
+      <w:r>
+        <w:instrText xml:space="preserve"> SEQ Figure \* ARABIC </w:instrText>
+      </w:r>
+      <w:r>
+        <w:fldChar w:fldCharType="separate"/>
+      </w:r>
+      <w:r>
+        <w:rPr>
+          <w:noProof/>
+        </w:rPr>
+        <w:t>3</w:t>
+      </w:r>
+      <w:r>
+        <w:rPr>
+          <w:noProof/>
+        </w:rPr>
+        <w:fldChar w:fldCharType="end"/>
+      </w:r>
       <w:r>
         <w:t xml:space="preserve"> Supported systems </w:t>
       </w:r>
@@ -2740,16 +2630,7 @@
     </w:p>
     <w:p>
       <w:r>
-        <w:lastRenderedPageBreak/>
-        <w:t xml:space="preserve">My application would not require any special additional requirements on top of </w:t>
-      </w:r>
-      <w:proofErr w:type="spellStart"/>
-      <w:r>
-        <w:t>ElectronJS’s</w:t>
-      </w:r>
-      <w:proofErr w:type="spellEnd"/>
-      <w:r>
-        <w:t xml:space="preserve"> ones except for possibly </w:t>
+        <w:t xml:space="preserve">My application would not require any special additional requirements on top of ElectronJS’s ones except for possibly </w:t>
       </w:r>
       <w:r>
         <w:t>an</w:t>
@@ -2833,6 +2714,7 @@
         <w:rPr>
           <w:noProof/>
         </w:rPr>
+        <w:lastRenderedPageBreak/>
         <w:drawing>
           <wp:inline distT="0" distB="0" distL="0" distR="0" wp14:anchorId="4E24415B" wp14:editId="6870FBEF">
             <wp:extent cx="4324350" cy="3243023"/>
@@ -2849,7 +2731,7 @@
                     <pic:cNvPicPr/>
                   </pic:nvPicPr>
                   <pic:blipFill>
-                    <a:blip r:embed="rId15" cstate="print">
+                    <a:blip r:embed="rId19" cstate="print">
                       <a:extLst>
                         <a:ext uri="{28A0092B-C50C-407E-A947-70E740481C1C}">
                           <a14:useLocalDpi xmlns:a14="http://schemas.microsoft.com/office/drawing/2010/main" val="0"/>
@@ -2894,29 +2776,34 @@
       <w:r>
         <w:t xml:space="preserve">Figure </w:t>
       </w:r>
-      <w:fldSimple w:instr=" SEQ Figure \* ARABIC ">
-        <w:r>
-          <w:rPr>
-            <w:noProof/>
-          </w:rPr>
-          <w:t>3</w:t>
-        </w:r>
-      </w:fldSimple>
+      <w:r>
+        <w:fldChar w:fldCharType="begin"/>
+      </w:r>
+      <w:r>
+        <w:instrText xml:space="preserve"> SEQ Figure \* ARABIC </w:instrText>
+      </w:r>
+      <w:r>
+        <w:fldChar w:fldCharType="separate"/>
+      </w:r>
+      <w:r>
+        <w:rPr>
+          <w:noProof/>
+        </w:rPr>
+        <w:t>4</w:t>
+      </w:r>
+      <w:r>
+        <w:rPr>
+          <w:noProof/>
+        </w:rPr>
+        <w:fldChar w:fldCharType="end"/>
+      </w:r>
       <w:r>
         <w:t xml:space="preserve"> – A basic design of what the application might look like</w:t>
       </w:r>
     </w:p>
     <w:p>
       <w:r>
-        <w:t xml:space="preserve">Colours used for </w:t>
-      </w:r>
-      <w:proofErr w:type="spellStart"/>
-      <w:r>
-        <w:t>mockup</w:t>
-      </w:r>
-      <w:proofErr w:type="spellEnd"/>
-      <w:r>
-        <w:t>:</w:t>
+        <w:t>Colours used for mockup:</w:t>
       </w:r>
     </w:p>
     <w:tbl>
@@ -3192,6 +3079,7 @@
         <w:rPr>
           <w:noProof/>
         </w:rPr>
+        <w:lastRenderedPageBreak/>
         <w:drawing>
           <wp:inline distT="0" distB="0" distL="0" distR="0" wp14:anchorId="106B65B3" wp14:editId="40DE27ED">
             <wp:extent cx="3267075" cy="3095505"/>
@@ -3208,7 +3096,7 @@
                     <pic:cNvPicPr/>
                   </pic:nvPicPr>
                   <pic:blipFill>
-                    <a:blip r:embed="rId16" cstate="print">
+                    <a:blip r:embed="rId20" cstate="print">
                       <a:extLst>
                         <a:ext uri="{28A0092B-C50C-407E-A947-70E740481C1C}">
                           <a14:useLocalDpi xmlns:a14="http://schemas.microsoft.com/office/drawing/2010/main" val="0"/>
@@ -3253,14 +3141,27 @@
       <w:r>
         <w:t xml:space="preserve">Figure </w:t>
       </w:r>
-      <w:fldSimple w:instr=" SEQ Figure \* ARABIC ">
-        <w:r>
-          <w:rPr>
-            <w:noProof/>
-          </w:rPr>
-          <w:t>4</w:t>
-        </w:r>
-      </w:fldSimple>
+      <w:r>
+        <w:fldChar w:fldCharType="begin"/>
+      </w:r>
+      <w:r>
+        <w:instrText xml:space="preserve"> SEQ Figure \* ARABIC </w:instrText>
+      </w:r>
+      <w:r>
+        <w:fldChar w:fldCharType="separate"/>
+      </w:r>
+      <w:r>
+        <w:rPr>
+          <w:noProof/>
+        </w:rPr>
+        <w:t>5</w:t>
+      </w:r>
+      <w:r>
+        <w:rPr>
+          <w:noProof/>
+        </w:rPr>
+        <w:fldChar w:fldCharType="end"/>
+      </w:r>
       <w:r>
         <w:t xml:space="preserve"> Retouched cryptocurrency logo / New Application logo</w:t>
       </w:r>
@@ -3568,7 +3469,6 @@
         </w:numPr>
       </w:pPr>
       <w:r>
-        <w:lastRenderedPageBreak/>
         <w:t>Modern</w:t>
       </w:r>
     </w:p>
@@ -3629,6 +3529,7 @@
         </w:numPr>
       </w:pPr>
       <w:r>
+        <w:lastRenderedPageBreak/>
         <w:t>Secure</w:t>
       </w:r>
     </w:p>
@@ -3657,11 +3558,9 @@
           <w:numId w:val="8"/>
         </w:numPr>
       </w:pPr>
-      <w:proofErr w:type="spellStart"/>
       <w:r>
         <w:t>Cryptolio</w:t>
       </w:r>
-      <w:proofErr w:type="spellEnd"/>
     </w:p>
     <w:p>
       <w:pPr>
@@ -3686,7 +3585,7 @@
       <w:r>
         <w:t xml:space="preserve">NAME CLASH: </w:t>
       </w:r>
-      <w:hyperlink r:id="rId17" w:history="1">
+      <w:hyperlink r:id="rId21" w:history="1">
         <w:r>
           <w:rPr>
             <w:rStyle w:val="Hyperlink"/>
@@ -3733,7 +3632,7 @@
       <w:r>
         <w:t xml:space="preserve">NAME CLASH: </w:t>
       </w:r>
-      <w:hyperlink r:id="rId18" w:history="1">
+      <w:hyperlink r:id="rId22" w:history="1">
         <w:r>
           <w:rPr>
             <w:rStyle w:val="Hyperlink"/>
@@ -3753,11 +3652,9 @@
           <w:numId w:val="8"/>
         </w:numPr>
       </w:pPr>
-      <w:proofErr w:type="spellStart"/>
       <w:r>
         <w:t>BitPortfolio</w:t>
       </w:r>
-      <w:proofErr w:type="spellEnd"/>
     </w:p>
     <w:p>
       <w:pPr>
@@ -3776,15 +3673,7 @@
         <w:t xml:space="preserve">In the end </w:t>
       </w:r>
       <w:r>
-        <w:t xml:space="preserve">I decided </w:t>
-      </w:r>
-      <w:proofErr w:type="spellStart"/>
-      <w:r>
-        <w:t>Cryptolio</w:t>
-      </w:r>
-      <w:proofErr w:type="spellEnd"/>
-      <w:r>
-        <w:t xml:space="preserve"> sounded the best however it had a name clash with a terminal based crypto currency portfolio.  </w:t>
+        <w:t xml:space="preserve">I decided Cryptolio sounded the best however it had a name clash with a terminal based crypto currency portfolio.  </w:t>
       </w:r>
       <w:r>
         <w:t>So, I decided to change it slightly into Cryptolium. Which makes it sound more professional and as effective.</w:t>
@@ -3797,9 +3686,13 @@
       <w:r>
         <w:t>Problem splitting</w:t>
       </w:r>
-    </w:p>
-    <w:p>
-      <w:pPr>
+      <w:r>
+        <w:t>/Project Diagram</w:t>
+      </w:r>
+    </w:p>
+    <w:p>
+      <w:pPr>
+        <w:keepNext/>
         <w:jc w:val="center"/>
       </w:pPr>
       <w:r>
@@ -3824,7 +3717,7 @@
                     </pic:cNvPicPr>
                   </pic:nvPicPr>
                   <pic:blipFill rotWithShape="1">
-                    <a:blip r:embed="rId19" cstate="print">
+                    <a:blip r:embed="rId23" cstate="print">
                       <a:extLst>
                         <a:ext uri="{28A0092B-C50C-407E-A947-70E740481C1C}">
                           <a14:useLocalDpi xmlns:a14="http://schemas.microsoft.com/office/drawing/2010/main" val="0"/>
@@ -3867,6 +3760,41 @@
     </w:p>
     <w:p>
       <w:pPr>
+        <w:pStyle w:val="Caption"/>
+        <w:jc w:val="center"/>
+      </w:pPr>
+      <w:r>
+        <w:t xml:space="preserve">Figure </w:t>
+      </w:r>
+      <w:r>
+        <w:fldChar w:fldCharType="begin"/>
+      </w:r>
+      <w:r>
+        <w:instrText xml:space="preserve"> SEQ Figure \* ARABIC </w:instrText>
+      </w:r>
+      <w:r>
+        <w:fldChar w:fldCharType="separate"/>
+      </w:r>
+      <w:r>
+        <w:rPr>
+          <w:noProof/>
+        </w:rPr>
+        <w:t>6</w:t>
+      </w:r>
+      <w:r>
+        <w:fldChar w:fldCharType="end"/>
+      </w:r>
+      <w:r>
+        <w:t xml:space="preserve"> Complete project diagram</w:t>
+      </w:r>
+    </w:p>
+    <w:p>
+      <w:r>
+        <w:t>#Evaluation of splitting of problem</w:t>
+      </w:r>
+    </w:p>
+    <w:p>
+      <w:pPr>
         <w:pStyle w:val="Heading1"/>
       </w:pPr>
       <w:r>
@@ -3881,10 +3809,7 @@
         <w:t xml:space="preserve">Testing </w:t>
       </w:r>
     </w:p>
-    <w:p>
-      <w:bookmarkStart w:id="0" w:name="_GoBack"/>
-      <w:bookmarkEnd w:id="0"/>
-    </w:p>
+    <w:p/>
     <w:p>
       <w:pPr>
         <w:pStyle w:val="Heading2"/>
@@ -3893,13 +3818,1518 @@
         <w:t>Testing Needed</w:t>
       </w:r>
     </w:p>
+    <w:p>
+      <w:pPr>
+        <w:pStyle w:val="Heading2"/>
+      </w:pPr>
+      <w:r>
+        <w:t>Setup</w:t>
+      </w:r>
+    </w:p>
+    <w:p>
+      <w:r>
+        <w:t>Directory layout:</w:t>
+      </w:r>
+    </w:p>
+    <w:p>
+      <w:pPr>
+        <w:keepNext/>
+        <w:jc w:val="center"/>
+      </w:pPr>
+      <w:r>
+        <w:rPr>
+          <w:noProof/>
+        </w:rPr>
+        <w:lastRenderedPageBreak/>
+        <w:drawing>
+          <wp:inline distT="0" distB="0" distL="0" distR="0" wp14:anchorId="3EF58F3D" wp14:editId="1E69C468">
+            <wp:extent cx="3450158" cy="3649179"/>
+            <wp:effectExtent l="152400" t="152400" r="360045" b="370840"/>
+            <wp:docPr id="24" name="Picture 24" descr="file:///C:/Users/georg/OneDrive/Documents/ShareX/Screenshots/2018-02/gitkraken_2018-02-04_14-39-31.png"/>
+            <wp:cNvGraphicFramePr>
+              <a:graphicFrameLocks xmlns:a="http://schemas.openxmlformats.org/drawingml/2006/main" noChangeAspect="1"/>
+            </wp:cNvGraphicFramePr>
+            <a:graphic xmlns:a="http://schemas.openxmlformats.org/drawingml/2006/main">
+              <a:graphicData uri="http://schemas.openxmlformats.org/drawingml/2006/picture">
+                <pic:pic xmlns:pic="http://schemas.openxmlformats.org/drawingml/2006/picture">
+                  <pic:nvPicPr>
+                    <pic:cNvPr id="0" name="Picture 18" descr="file:///C:/Users/georg/OneDrive/Documents/ShareX/Screenshots/2018-02/gitkraken_2018-02-04_14-39-31.png"/>
+                    <pic:cNvPicPr>
+                      <a:picLocks noChangeAspect="1" noChangeArrowheads="1"/>
+                    </pic:cNvPicPr>
+                  </pic:nvPicPr>
+                  <pic:blipFill rotWithShape="1">
+                    <a:blip r:embed="rId24">
+                      <a:extLst>
+                        <a:ext uri="{28A0092B-C50C-407E-A947-70E740481C1C}">
+                          <a14:useLocalDpi xmlns:a14="http://schemas.microsoft.com/office/drawing/2010/main" val="0"/>
+                        </a:ext>
+                      </a:extLst>
+                    </a:blip>
+                    <a:srcRect t="2041" b="19900"/>
+                    <a:stretch/>
+                  </pic:blipFill>
+                  <pic:spPr bwMode="auto">
+                    <a:xfrm>
+                      <a:off x="0" y="0"/>
+                      <a:ext cx="3450590" cy="3649636"/>
+                    </a:xfrm>
+                    <a:prstGeom prst="rect">
+                      <a:avLst/>
+                    </a:prstGeom>
+                    <a:ln>
+                      <a:noFill/>
+                    </a:ln>
+                    <a:effectLst>
+                      <a:outerShdw blurRad="292100" dist="139700" dir="2700000" algn="tl" rotWithShape="0">
+                        <a:srgbClr val="333333">
+                          <a:alpha val="65000"/>
+                        </a:srgbClr>
+                      </a:outerShdw>
+                    </a:effectLst>
+                    <a:extLst>
+                      <a:ext uri="{53640926-AAD7-44D8-BBD7-CCE9431645EC}">
+                        <a14:shadowObscured xmlns:a14="http://schemas.microsoft.com/office/drawing/2010/main"/>
+                      </a:ext>
+                    </a:extLst>
+                  </pic:spPr>
+                </pic:pic>
+              </a:graphicData>
+            </a:graphic>
+          </wp:inline>
+        </w:drawing>
+      </w:r>
+    </w:p>
+    <w:p>
+      <w:pPr>
+        <w:pStyle w:val="Caption"/>
+        <w:jc w:val="center"/>
+      </w:pPr>
+      <w:r>
+        <w:t xml:space="preserve">Figure </w:t>
+      </w:r>
+      <w:r>
+        <w:fldChar w:fldCharType="begin"/>
+      </w:r>
+      <w:r>
+        <w:instrText xml:space="preserve"> SEQ Figure \* ARABIC </w:instrText>
+      </w:r>
+      <w:r>
+        <w:fldChar w:fldCharType="separate"/>
+      </w:r>
+      <w:r>
+        <w:rPr>
+          <w:noProof/>
+        </w:rPr>
+        <w:t>7</w:t>
+      </w:r>
+      <w:r>
+        <w:fldChar w:fldCharType="end"/>
+      </w:r>
+      <w:r>
+        <w:t xml:space="preserve"> My basic directory layout</w:t>
+      </w:r>
+    </w:p>
+    <w:p>
+      <w:pPr>
+        <w:pStyle w:val="Heading3"/>
+      </w:pPr>
+      <w:r>
+        <w:t>SVN</w:t>
+      </w:r>
+    </w:p>
+    <w:p>
+      <w:r>
+        <w:t>In the pursuit of this project I thought it best I introduce a versioning system to better track the progress of the applications development. This start with me starting a private github repository to hold the project:</w:t>
+      </w:r>
+    </w:p>
+    <w:p>
+      <w:pPr>
+        <w:keepNext/>
+        <w:jc w:val="center"/>
+      </w:pPr>
+      <w:r>
+        <w:rPr>
+          <w:noProof/>
+        </w:rPr>
+        <w:lastRenderedPageBreak/>
+        <w:drawing>
+          <wp:inline distT="0" distB="0" distL="0" distR="0" wp14:anchorId="17F72DCC" wp14:editId="4A4530AA">
+            <wp:extent cx="3641118" cy="2774609"/>
+            <wp:effectExtent l="152400" t="152400" r="359410" b="368935"/>
+            <wp:docPr id="14" name="Picture 14" descr="file:///C:/Users/georg/OneDrive/Documents/ShareX/Screenshots/2018-02/chrome_2018-02-04_11-47-50.png"/>
+            <wp:cNvGraphicFramePr>
+              <a:graphicFrameLocks xmlns:a="http://schemas.openxmlformats.org/drawingml/2006/main" noChangeAspect="1"/>
+            </wp:cNvGraphicFramePr>
+            <a:graphic xmlns:a="http://schemas.openxmlformats.org/drawingml/2006/main">
+              <a:graphicData uri="http://schemas.openxmlformats.org/drawingml/2006/picture">
+                <pic:pic xmlns:pic="http://schemas.openxmlformats.org/drawingml/2006/picture">
+                  <pic:nvPicPr>
+                    <pic:cNvPr id="0" name="Picture 8" descr="file:///C:/Users/georg/OneDrive/Documents/ShareX/Screenshots/2018-02/chrome_2018-02-04_11-47-50.png"/>
+                    <pic:cNvPicPr>
+                      <a:picLocks noChangeAspect="1" noChangeArrowheads="1"/>
+                    </pic:cNvPicPr>
+                  </pic:nvPicPr>
+                  <pic:blipFill rotWithShape="1">
+                    <a:blip r:embed="rId25" cstate="print">
+                      <a:extLst>
+                        <a:ext uri="{28A0092B-C50C-407E-A947-70E740481C1C}">
+                          <a14:useLocalDpi xmlns:a14="http://schemas.microsoft.com/office/drawing/2010/main" val="0"/>
+                        </a:ext>
+                      </a:extLst>
+                    </a:blip>
+                    <a:srcRect l="18918" r="17384"/>
+                    <a:stretch/>
+                  </pic:blipFill>
+                  <pic:spPr bwMode="auto">
+                    <a:xfrm>
+                      <a:off x="0" y="0"/>
+                      <a:ext cx="3641565" cy="2774950"/>
+                    </a:xfrm>
+                    <a:prstGeom prst="rect">
+                      <a:avLst/>
+                    </a:prstGeom>
+                    <a:ln>
+                      <a:noFill/>
+                    </a:ln>
+                    <a:effectLst>
+                      <a:outerShdw blurRad="292100" dist="139700" dir="2700000" algn="tl" rotWithShape="0">
+                        <a:srgbClr val="333333">
+                          <a:alpha val="65000"/>
+                        </a:srgbClr>
+                      </a:outerShdw>
+                    </a:effectLst>
+                    <a:extLst>
+                      <a:ext uri="{53640926-AAD7-44D8-BBD7-CCE9431645EC}">
+                        <a14:shadowObscured xmlns:a14="http://schemas.microsoft.com/office/drawing/2010/main"/>
+                      </a:ext>
+                    </a:extLst>
+                  </pic:spPr>
+                </pic:pic>
+              </a:graphicData>
+            </a:graphic>
+          </wp:inline>
+        </w:drawing>
+      </w:r>
+    </w:p>
+    <w:p>
+      <w:pPr>
+        <w:pStyle w:val="Caption"/>
+        <w:jc w:val="center"/>
+      </w:pPr>
+      <w:r>
+        <w:t xml:space="preserve">Figure </w:t>
+      </w:r>
+      <w:r>
+        <w:fldChar w:fldCharType="begin"/>
+      </w:r>
+      <w:r>
+        <w:instrText xml:space="preserve"> SEQ Figure \* ARABIC </w:instrText>
+      </w:r>
+      <w:r>
+        <w:fldChar w:fldCharType="separate"/>
+      </w:r>
+      <w:r>
+        <w:rPr>
+          <w:noProof/>
+        </w:rPr>
+        <w:t>8</w:t>
+      </w:r>
+      <w:r>
+        <w:fldChar w:fldCharType="end"/>
+      </w:r>
+      <w:r>
+        <w:t xml:space="preserve"> Github repository for the application</w:t>
+      </w:r>
+    </w:p>
+    <w:p>
+      <w:r>
+        <w:t>This also required me to set up a git client on my computer to upload (commit) to the repository. I chose GitKraken due to my familiarity with it:</w:t>
+      </w:r>
+    </w:p>
+    <w:p>
+      <w:pPr>
+        <w:keepNext/>
+        <w:jc w:val="center"/>
+      </w:pPr>
+      <w:r>
+        <w:rPr>
+          <w:noProof/>
+        </w:rPr>
+        <w:drawing>
+          <wp:inline distT="0" distB="0" distL="0" distR="0" wp14:anchorId="7F52D9DD" wp14:editId="003FF56E">
+            <wp:extent cx="3363402" cy="1936154"/>
+            <wp:effectExtent l="152400" t="152400" r="370840" b="368935"/>
+            <wp:docPr id="15" name="Picture 15" descr="file:///C:/Users/georg/OneDrive/Documents/ShareX/Screenshots/2018-02/gitkraken_2018-02-04_11-48-16.png"/>
+            <wp:cNvGraphicFramePr>
+              <a:graphicFrameLocks xmlns:a="http://schemas.openxmlformats.org/drawingml/2006/main" noChangeAspect="1"/>
+            </wp:cNvGraphicFramePr>
+            <a:graphic xmlns:a="http://schemas.openxmlformats.org/drawingml/2006/main">
+              <a:graphicData uri="http://schemas.openxmlformats.org/drawingml/2006/picture">
+                <pic:pic xmlns:pic="http://schemas.openxmlformats.org/drawingml/2006/picture">
+                  <pic:nvPicPr>
+                    <pic:cNvPr id="0" name="Picture 9" descr="file:///C:/Users/georg/OneDrive/Documents/ShareX/Screenshots/2018-02/gitkraken_2018-02-04_11-48-16.png"/>
+                    <pic:cNvPicPr>
+                      <a:picLocks noChangeAspect="1" noChangeArrowheads="1"/>
+                    </pic:cNvPicPr>
+                  </pic:nvPicPr>
+                  <pic:blipFill>
+                    <a:blip r:embed="rId26" cstate="print">
+                      <a:extLst>
+                        <a:ext uri="{28A0092B-C50C-407E-A947-70E740481C1C}">
+                          <a14:useLocalDpi xmlns:a14="http://schemas.microsoft.com/office/drawing/2010/main" val="0"/>
+                        </a:ext>
+                      </a:extLst>
+                    </a:blip>
+                    <a:srcRect/>
+                    <a:stretch>
+                      <a:fillRect/>
+                    </a:stretch>
+                  </pic:blipFill>
+                  <pic:spPr bwMode="auto">
+                    <a:xfrm>
+                      <a:off x="0" y="0"/>
+                      <a:ext cx="3371915" cy="1941055"/>
+                    </a:xfrm>
+                    <a:prstGeom prst="rect">
+                      <a:avLst/>
+                    </a:prstGeom>
+                    <a:ln>
+                      <a:noFill/>
+                    </a:ln>
+                    <a:effectLst>
+                      <a:outerShdw blurRad="292100" dist="139700" dir="2700000" algn="tl" rotWithShape="0">
+                        <a:srgbClr val="333333">
+                          <a:alpha val="65000"/>
+                        </a:srgbClr>
+                      </a:outerShdw>
+                    </a:effectLst>
+                  </pic:spPr>
+                </pic:pic>
+              </a:graphicData>
+            </a:graphic>
+          </wp:inline>
+        </w:drawing>
+      </w:r>
+    </w:p>
+    <w:p>
+      <w:pPr>
+        <w:pStyle w:val="Caption"/>
+        <w:jc w:val="center"/>
+      </w:pPr>
+      <w:r>
+        <w:t xml:space="preserve">Figure </w:t>
+      </w:r>
+      <w:r>
+        <w:fldChar w:fldCharType="begin"/>
+      </w:r>
+      <w:r>
+        <w:instrText xml:space="preserve"> SEQ Figure \* ARABIC </w:instrText>
+      </w:r>
+      <w:r>
+        <w:fldChar w:fldCharType="separate"/>
+      </w:r>
+      <w:r>
+        <w:rPr>
+          <w:noProof/>
+        </w:rPr>
+        <w:t>9</w:t>
+      </w:r>
+      <w:r>
+        <w:fldChar w:fldCharType="end"/>
+      </w:r>
+      <w:r>
+        <w:t xml:space="preserve"> Setting up GitKraken as a version manager</w:t>
+      </w:r>
+    </w:p>
+    <w:p>
+      <w:r>
+        <w:t xml:space="preserve">While making the repository I had to setup various metadata files such as a .gitignore file. This file controls which files are commited to the online repository and which are not. For example, we would not want temporary files or library files to be commited to the online repository. </w:t>
+      </w:r>
+    </w:p>
+    <w:p>
+      <w:pPr>
+        <w:keepNext/>
+        <w:jc w:val="center"/>
+      </w:pPr>
+      <w:r>
+        <w:rPr>
+          <w:noProof/>
+        </w:rPr>
+        <w:lastRenderedPageBreak/>
+        <w:drawing>
+          <wp:inline distT="0" distB="0" distL="0" distR="0" wp14:anchorId="73AB0755" wp14:editId="78B27630">
+            <wp:extent cx="3633746" cy="1985922"/>
+            <wp:effectExtent l="152400" t="152400" r="367030" b="357505"/>
+            <wp:docPr id="16" name="Picture 16" descr="file:///C:/Users/georg/OneDrive/Documents/ShareX/Screenshots/2018-02/chrome_2018-02-04_11-53-10.png"/>
+            <wp:cNvGraphicFramePr>
+              <a:graphicFrameLocks xmlns:a="http://schemas.openxmlformats.org/drawingml/2006/main" noChangeAspect="1"/>
+            </wp:cNvGraphicFramePr>
+            <a:graphic xmlns:a="http://schemas.openxmlformats.org/drawingml/2006/main">
+              <a:graphicData uri="http://schemas.openxmlformats.org/drawingml/2006/picture">
+                <pic:pic xmlns:pic="http://schemas.openxmlformats.org/drawingml/2006/picture">
+                  <pic:nvPicPr>
+                    <pic:cNvPr id="0" name="Picture 10" descr="file:///C:/Users/georg/OneDrive/Documents/ShareX/Screenshots/2018-02/chrome_2018-02-04_11-53-10.png"/>
+                    <pic:cNvPicPr>
+                      <a:picLocks noChangeAspect="1" noChangeArrowheads="1"/>
+                    </pic:cNvPicPr>
+                  </pic:nvPicPr>
+                  <pic:blipFill>
+                    <a:blip r:embed="rId27" cstate="print">
+                      <a:extLst>
+                        <a:ext uri="{28A0092B-C50C-407E-A947-70E740481C1C}">
+                          <a14:useLocalDpi xmlns:a14="http://schemas.microsoft.com/office/drawing/2010/main" val="0"/>
+                        </a:ext>
+                      </a:extLst>
+                    </a:blip>
+                    <a:srcRect/>
+                    <a:stretch>
+                      <a:fillRect/>
+                    </a:stretch>
+                  </pic:blipFill>
+                  <pic:spPr bwMode="auto">
+                    <a:xfrm>
+                      <a:off x="0" y="0"/>
+                      <a:ext cx="3640670" cy="1989706"/>
+                    </a:xfrm>
+                    <a:prstGeom prst="rect">
+                      <a:avLst/>
+                    </a:prstGeom>
+                    <a:ln>
+                      <a:noFill/>
+                    </a:ln>
+                    <a:effectLst>
+                      <a:outerShdw blurRad="292100" dist="139700" dir="2700000" algn="tl" rotWithShape="0">
+                        <a:srgbClr val="333333">
+                          <a:alpha val="65000"/>
+                        </a:srgbClr>
+                      </a:outerShdw>
+                    </a:effectLst>
+                  </pic:spPr>
+                </pic:pic>
+              </a:graphicData>
+            </a:graphic>
+          </wp:inline>
+        </w:drawing>
+      </w:r>
+    </w:p>
+    <w:p>
+      <w:pPr>
+        <w:pStyle w:val="Caption"/>
+        <w:jc w:val="center"/>
+      </w:pPr>
+      <w:r>
+        <w:t xml:space="preserve">Figure </w:t>
+      </w:r>
+      <w:r>
+        <w:fldChar w:fldCharType="begin"/>
+      </w:r>
+      <w:r>
+        <w:instrText xml:space="preserve"> SEQ Figure \* ARABIC </w:instrText>
+      </w:r>
+      <w:r>
+        <w:fldChar w:fldCharType="separate"/>
+      </w:r>
+      <w:r>
+        <w:rPr>
+          <w:noProof/>
+        </w:rPr>
+        <w:t>10</w:t>
+      </w:r>
+      <w:r>
+        <w:fldChar w:fldCharType="end"/>
+      </w:r>
+      <w:r>
+        <w:t xml:space="preserve"> An example .gitignore </w:t>
+      </w:r>
+      <w:hyperlink r:id="rId28" w:history="1">
+        <w:r>
+          <w:rPr>
+            <w:rStyle w:val="Hyperlink"/>
+          </w:rPr>
+          <w:t>https://gist.github.com/andreasonny83/b24e38b7772a3ea362d8e8d238d5a7bc</w:t>
+        </w:r>
+      </w:hyperlink>
+      <w:r>
+        <w:t xml:space="preserve"> </w:t>
+      </w:r>
+    </w:p>
+    <w:p>
+      <w:pPr>
+        <w:pStyle w:val="Heading3"/>
+      </w:pPr>
+      <w:r>
+        <w:t>Boilerplate</w:t>
+      </w:r>
+    </w:p>
+    <w:p>
+      <w:pPr>
+        <w:jc w:val="center"/>
+      </w:pPr>
+      <w:r>
+        <w:t>I realised</w:t>
+      </w:r>
+      <w:r>
+        <w:t xml:space="preserve"> I made an error by making the .gitignore before cloning my boilerplate into the repository. When I tried to clone the boilerplate into the folder, it caused an error saying the directory had items in. The resolution to this problem was just deleting the .gitignore file I had made.</w:t>
+      </w:r>
+    </w:p>
+    <w:p>
+      <w:pPr>
+        <w:keepNext/>
+        <w:jc w:val="center"/>
+      </w:pPr>
+      <w:r>
+        <w:rPr>
+          <w:noProof/>
+        </w:rPr>
+        <w:drawing>
+          <wp:inline distT="0" distB="0" distL="0" distR="0" wp14:anchorId="710FBA83" wp14:editId="70490361">
+            <wp:extent cx="5725160" cy="453390"/>
+            <wp:effectExtent l="152400" t="152400" r="370840" b="365760"/>
+            <wp:docPr id="17" name="Picture 17" descr="file:///C:/Users/georg/OneDrive/Documents/ShareX/Screenshots/2018-02/Code_2018-02-04_14-09-31.png"/>
+            <wp:cNvGraphicFramePr>
+              <a:graphicFrameLocks xmlns:a="http://schemas.openxmlformats.org/drawingml/2006/main" noChangeAspect="1"/>
+            </wp:cNvGraphicFramePr>
+            <a:graphic xmlns:a="http://schemas.openxmlformats.org/drawingml/2006/main">
+              <a:graphicData uri="http://schemas.openxmlformats.org/drawingml/2006/picture">
+                <pic:pic xmlns:pic="http://schemas.openxmlformats.org/drawingml/2006/picture">
+                  <pic:nvPicPr>
+                    <pic:cNvPr id="0" name="Picture 11" descr="file:///C:/Users/georg/OneDrive/Documents/ShareX/Screenshots/2018-02/Code_2018-02-04_14-09-31.png"/>
+                    <pic:cNvPicPr>
+                      <a:picLocks noChangeAspect="1" noChangeArrowheads="1"/>
+                    </pic:cNvPicPr>
+                  </pic:nvPicPr>
+                  <pic:blipFill>
+                    <a:blip r:embed="rId29">
+                      <a:extLst>
+                        <a:ext uri="{28A0092B-C50C-407E-A947-70E740481C1C}">
+                          <a14:useLocalDpi xmlns:a14="http://schemas.microsoft.com/office/drawing/2010/main" val="0"/>
+                        </a:ext>
+                      </a:extLst>
+                    </a:blip>
+                    <a:srcRect/>
+                    <a:stretch>
+                      <a:fillRect/>
+                    </a:stretch>
+                  </pic:blipFill>
+                  <pic:spPr bwMode="auto">
+                    <a:xfrm>
+                      <a:off x="0" y="0"/>
+                      <a:ext cx="5725160" cy="453390"/>
+                    </a:xfrm>
+                    <a:prstGeom prst="rect">
+                      <a:avLst/>
+                    </a:prstGeom>
+                    <a:ln>
+                      <a:noFill/>
+                    </a:ln>
+                    <a:effectLst>
+                      <a:outerShdw blurRad="292100" dist="139700" dir="2700000" algn="tl" rotWithShape="0">
+                        <a:srgbClr val="333333">
+                          <a:alpha val="65000"/>
+                        </a:srgbClr>
+                      </a:outerShdw>
+                    </a:effectLst>
+                  </pic:spPr>
+                </pic:pic>
+              </a:graphicData>
+            </a:graphic>
+          </wp:inline>
+        </w:drawing>
+      </w:r>
+    </w:p>
+    <w:p>
+      <w:pPr>
+        <w:pStyle w:val="Caption"/>
+        <w:jc w:val="center"/>
+      </w:pPr>
+      <w:r>
+        <w:t xml:space="preserve">Figure </w:t>
+      </w:r>
+      <w:r>
+        <w:fldChar w:fldCharType="begin"/>
+      </w:r>
+      <w:r>
+        <w:instrText xml:space="preserve"> SEQ Figure \* ARABIC </w:instrText>
+      </w:r>
+      <w:r>
+        <w:fldChar w:fldCharType="separate"/>
+      </w:r>
+      <w:r>
+        <w:rPr>
+          <w:noProof/>
+        </w:rPr>
+        <w:t>11</w:t>
+      </w:r>
+      <w:r>
+        <w:fldChar w:fldCharType="end"/>
+      </w:r>
+      <w:r>
+        <w:t xml:space="preserve"> My original attempt at cloning the repository</w:t>
+      </w:r>
+    </w:p>
+    <w:p>
+      <w:pPr>
+        <w:keepNext/>
+        <w:jc w:val="center"/>
+      </w:pPr>
+      <w:r>
+        <w:rPr>
+          <w:noProof/>
+        </w:rPr>
+        <w:drawing>
+          <wp:inline distT="0" distB="0" distL="0" distR="0" wp14:anchorId="46F3935C" wp14:editId="7148C513">
+            <wp:extent cx="3522428" cy="2167137"/>
+            <wp:effectExtent l="152400" t="152400" r="363855" b="367030"/>
+            <wp:docPr id="18" name="Picture 18" descr="file:///C:/Users/georg/OneDrive/Documents/ShareX/Screenshots/2018-02/Code_2018-02-04_14-09-46.png"/>
+            <wp:cNvGraphicFramePr>
+              <a:graphicFrameLocks xmlns:a="http://schemas.openxmlformats.org/drawingml/2006/main" noChangeAspect="1"/>
+            </wp:cNvGraphicFramePr>
+            <a:graphic xmlns:a="http://schemas.openxmlformats.org/drawingml/2006/main">
+              <a:graphicData uri="http://schemas.openxmlformats.org/drawingml/2006/picture">
+                <pic:pic xmlns:pic="http://schemas.openxmlformats.org/drawingml/2006/picture">
+                  <pic:nvPicPr>
+                    <pic:cNvPr id="0" name="Picture 12" descr="file:///C:/Users/georg/OneDrive/Documents/ShareX/Screenshots/2018-02/Code_2018-02-04_14-09-46.png"/>
+                    <pic:cNvPicPr>
+                      <a:picLocks noChangeAspect="1" noChangeArrowheads="1"/>
+                    </pic:cNvPicPr>
+                  </pic:nvPicPr>
+                  <pic:blipFill>
+                    <a:blip r:embed="rId30" cstate="print">
+                      <a:extLst>
+                        <a:ext uri="{28A0092B-C50C-407E-A947-70E740481C1C}">
+                          <a14:useLocalDpi xmlns:a14="http://schemas.microsoft.com/office/drawing/2010/main" val="0"/>
+                        </a:ext>
+                      </a:extLst>
+                    </a:blip>
+                    <a:srcRect/>
+                    <a:stretch>
+                      <a:fillRect/>
+                    </a:stretch>
+                  </pic:blipFill>
+                  <pic:spPr bwMode="auto">
+                    <a:xfrm>
+                      <a:off x="0" y="0"/>
+                      <a:ext cx="3530500" cy="2172103"/>
+                    </a:xfrm>
+                    <a:prstGeom prst="rect">
+                      <a:avLst/>
+                    </a:prstGeom>
+                    <a:ln>
+                      <a:noFill/>
+                    </a:ln>
+                    <a:effectLst>
+                      <a:outerShdw blurRad="292100" dist="139700" dir="2700000" algn="tl" rotWithShape="0">
+                        <a:srgbClr val="333333">
+                          <a:alpha val="65000"/>
+                        </a:srgbClr>
+                      </a:outerShdw>
+                    </a:effectLst>
+                  </pic:spPr>
+                </pic:pic>
+              </a:graphicData>
+            </a:graphic>
+          </wp:inline>
+        </w:drawing>
+      </w:r>
+    </w:p>
+    <w:p>
+      <w:pPr>
+        <w:pStyle w:val="Caption"/>
+        <w:jc w:val="center"/>
+      </w:pPr>
+      <w:r>
+        <w:t xml:space="preserve">Figure </w:t>
+      </w:r>
+      <w:r>
+        <w:fldChar w:fldCharType="begin"/>
+      </w:r>
+      <w:r>
+        <w:instrText xml:space="preserve"> SEQ Figure \* ARABIC </w:instrText>
+      </w:r>
+      <w:r>
+        <w:fldChar w:fldCharType="separate"/>
+      </w:r>
+      <w:r>
+        <w:rPr>
+          <w:noProof/>
+        </w:rPr>
+        <w:t>12</w:t>
+      </w:r>
+      <w:r>
+        <w:fldChar w:fldCharType="end"/>
+      </w:r>
+      <w:r>
+        <w:t xml:space="preserve"> The .gitignore file</w:t>
+      </w:r>
+    </w:p>
+    <w:p>
+      <w:pPr>
+        <w:keepNext/>
+        <w:jc w:val="center"/>
+      </w:pPr>
+      <w:r>
+        <w:rPr>
+          <w:noProof/>
+        </w:rPr>
+        <w:lastRenderedPageBreak/>
+        <w:drawing>
+          <wp:inline distT="0" distB="0" distL="0" distR="0" wp14:anchorId="372BFAD8" wp14:editId="79B23EE7">
+            <wp:extent cx="3466465" cy="2687320"/>
+            <wp:effectExtent l="152400" t="152400" r="362585" b="360680"/>
+            <wp:docPr id="19" name="Picture 19" descr="file:///C:/Users/georg/OneDrive/Documents/ShareX/Screenshots/2018-02/Code_2018-02-04_14-09-54.png"/>
+            <wp:cNvGraphicFramePr>
+              <a:graphicFrameLocks xmlns:a="http://schemas.openxmlformats.org/drawingml/2006/main" noChangeAspect="1"/>
+            </wp:cNvGraphicFramePr>
+            <a:graphic xmlns:a="http://schemas.openxmlformats.org/drawingml/2006/main">
+              <a:graphicData uri="http://schemas.openxmlformats.org/drawingml/2006/picture">
+                <pic:pic xmlns:pic="http://schemas.openxmlformats.org/drawingml/2006/picture">
+                  <pic:nvPicPr>
+                    <pic:cNvPr id="0" name="Picture 13" descr="file:///C:/Users/georg/OneDrive/Documents/ShareX/Screenshots/2018-02/Code_2018-02-04_14-09-54.png"/>
+                    <pic:cNvPicPr>
+                      <a:picLocks noChangeAspect="1" noChangeArrowheads="1"/>
+                    </pic:cNvPicPr>
+                  </pic:nvPicPr>
+                  <pic:blipFill>
+                    <a:blip r:embed="rId31">
+                      <a:extLst>
+                        <a:ext uri="{28A0092B-C50C-407E-A947-70E740481C1C}">
+                          <a14:useLocalDpi xmlns:a14="http://schemas.microsoft.com/office/drawing/2010/main" val="0"/>
+                        </a:ext>
+                      </a:extLst>
+                    </a:blip>
+                    <a:srcRect/>
+                    <a:stretch>
+                      <a:fillRect/>
+                    </a:stretch>
+                  </pic:blipFill>
+                  <pic:spPr bwMode="auto">
+                    <a:xfrm>
+                      <a:off x="0" y="0"/>
+                      <a:ext cx="3466465" cy="2687320"/>
+                    </a:xfrm>
+                    <a:prstGeom prst="rect">
+                      <a:avLst/>
+                    </a:prstGeom>
+                    <a:ln>
+                      <a:noFill/>
+                    </a:ln>
+                    <a:effectLst>
+                      <a:outerShdw blurRad="292100" dist="139700" dir="2700000" algn="tl" rotWithShape="0">
+                        <a:srgbClr val="333333">
+                          <a:alpha val="65000"/>
+                        </a:srgbClr>
+                      </a:outerShdw>
+                    </a:effectLst>
+                  </pic:spPr>
+                </pic:pic>
+              </a:graphicData>
+            </a:graphic>
+          </wp:inline>
+        </w:drawing>
+      </w:r>
+    </w:p>
+    <w:p>
+      <w:pPr>
+        <w:pStyle w:val="Caption"/>
+        <w:jc w:val="center"/>
+      </w:pPr>
+      <w:r>
+        <w:t xml:space="preserve">Figure </w:t>
+      </w:r>
+      <w:r>
+        <w:fldChar w:fldCharType="begin"/>
+      </w:r>
+      <w:r>
+        <w:instrText xml:space="preserve"> SEQ Figure \* ARABIC </w:instrText>
+      </w:r>
+      <w:r>
+        <w:fldChar w:fldCharType="separate"/>
+      </w:r>
+      <w:r>
+        <w:rPr>
+          <w:noProof/>
+        </w:rPr>
+        <w:t>13</w:t>
+      </w:r>
+      <w:r>
+        <w:fldChar w:fldCharType="end"/>
+      </w:r>
+      <w:r>
+        <w:t xml:space="preserve"> The .gitignore file being deleted.</w:t>
+      </w:r>
+    </w:p>
+    <w:p>
+      <w:r>
+        <w:t>Finally I had a fully cloned boilerplate:</w:t>
+      </w:r>
+    </w:p>
+    <w:p>
+      <w:pPr>
+        <w:keepNext/>
+        <w:jc w:val="center"/>
+      </w:pPr>
+      <w:r>
+        <w:rPr>
+          <w:noProof/>
+        </w:rPr>
+        <w:lastRenderedPageBreak/>
+        <w:drawing>
+          <wp:inline distT="0" distB="0" distL="0" distR="0" wp14:anchorId="75812E1E" wp14:editId="6E68B3AC">
+            <wp:extent cx="1439186" cy="4280912"/>
+            <wp:effectExtent l="152400" t="152400" r="370840" b="367665"/>
+            <wp:docPr id="20" name="Picture 20" descr="file:///C:/Users/georg/OneDrive/Documents/ShareX/Screenshots/2018-02/Code_2018-02-04_14-10-55.png"/>
+            <wp:cNvGraphicFramePr>
+              <a:graphicFrameLocks xmlns:a="http://schemas.openxmlformats.org/drawingml/2006/main" noChangeAspect="1"/>
+            </wp:cNvGraphicFramePr>
+            <a:graphic xmlns:a="http://schemas.openxmlformats.org/drawingml/2006/main">
+              <a:graphicData uri="http://schemas.openxmlformats.org/drawingml/2006/picture">
+                <pic:pic xmlns:pic="http://schemas.openxmlformats.org/drawingml/2006/picture">
+                  <pic:nvPicPr>
+                    <pic:cNvPr id="0" name="Picture 14" descr="file:///C:/Users/georg/OneDrive/Documents/ShareX/Screenshots/2018-02/Code_2018-02-04_14-10-55.png"/>
+                    <pic:cNvPicPr>
+                      <a:picLocks noChangeAspect="1" noChangeArrowheads="1"/>
+                    </pic:cNvPicPr>
+                  </pic:nvPicPr>
+                  <pic:blipFill>
+                    <a:blip r:embed="rId32">
+                      <a:extLst>
+                        <a:ext uri="{28A0092B-C50C-407E-A947-70E740481C1C}">
+                          <a14:useLocalDpi xmlns:a14="http://schemas.microsoft.com/office/drawing/2010/main" val="0"/>
+                        </a:ext>
+                      </a:extLst>
+                    </a:blip>
+                    <a:srcRect/>
+                    <a:stretch>
+                      <a:fillRect/>
+                    </a:stretch>
+                  </pic:blipFill>
+                  <pic:spPr bwMode="auto">
+                    <a:xfrm>
+                      <a:off x="0" y="0"/>
+                      <a:ext cx="1471103" cy="4375851"/>
+                    </a:xfrm>
+                    <a:prstGeom prst="rect">
+                      <a:avLst/>
+                    </a:prstGeom>
+                    <a:ln>
+                      <a:noFill/>
+                    </a:ln>
+                    <a:effectLst>
+                      <a:outerShdw blurRad="292100" dist="139700" dir="2700000" algn="tl" rotWithShape="0">
+                        <a:srgbClr val="333333">
+                          <a:alpha val="65000"/>
+                        </a:srgbClr>
+                      </a:outerShdw>
+                    </a:effectLst>
+                  </pic:spPr>
+                </pic:pic>
+              </a:graphicData>
+            </a:graphic>
+          </wp:inline>
+        </w:drawing>
+      </w:r>
+    </w:p>
+    <w:p>
+      <w:pPr>
+        <w:pStyle w:val="Caption"/>
+        <w:jc w:val="center"/>
+      </w:pPr>
+      <w:r>
+        <w:t xml:space="preserve">Figure </w:t>
+      </w:r>
+      <w:r>
+        <w:fldChar w:fldCharType="begin"/>
+      </w:r>
+      <w:r>
+        <w:instrText xml:space="preserve"> SEQ Figure \* ARABIC </w:instrText>
+      </w:r>
+      <w:r>
+        <w:fldChar w:fldCharType="separate"/>
+      </w:r>
+      <w:r>
+        <w:rPr>
+          <w:noProof/>
+        </w:rPr>
+        <w:t>14</w:t>
+      </w:r>
+      <w:r>
+        <w:fldChar w:fldCharType="end"/>
+      </w:r>
+      <w:r>
+        <w:t xml:space="preserve"> Fully cloned boilerplate</w:t>
+      </w:r>
+    </w:p>
+    <w:p>
+      <w:pPr>
+        <w:pStyle w:val="Heading3"/>
+      </w:pPr>
+      <w:r>
+        <w:t>Travis CI</w:t>
+      </w:r>
+    </w:p>
+    <w:p>
+      <w:r>
+        <w:t xml:space="preserve">I decided it might be worth setting up continuous integration that would continuously build and test my application after every commit. I was lucky as the boilerplate library </w:t>
+      </w:r>
+      <w:r>
+        <w:t>had a prebuilt .travis.yml configuration for Travis CI, a CI I had a private plan for allowing me to use it with the repository.</w:t>
+      </w:r>
+    </w:p>
+    <w:p>
+      <w:r>
+        <w:t>Unfortunately when I tried setting it up I got this error:</w:t>
+      </w:r>
+    </w:p>
+    <w:p>
+      <w:pPr>
+        <w:keepNext/>
+        <w:jc w:val="center"/>
+      </w:pPr>
+      <w:r>
+        <w:rPr>
+          <w:noProof/>
+        </w:rPr>
+        <w:drawing>
+          <wp:inline distT="0" distB="0" distL="0" distR="0" wp14:anchorId="55D47E0C" wp14:editId="6F83FF86">
+            <wp:extent cx="3617843" cy="1261189"/>
+            <wp:effectExtent l="152400" t="152400" r="363855" b="358140"/>
+            <wp:docPr id="22" name="Picture 22" descr="file:///C:/Users/georg/OneDrive/Documents/ShareX/Screenshots/2018-02/chrome_2018-02-04_14-32-26.png"/>
+            <wp:cNvGraphicFramePr>
+              <a:graphicFrameLocks xmlns:a="http://schemas.openxmlformats.org/drawingml/2006/main" noChangeAspect="1"/>
+            </wp:cNvGraphicFramePr>
+            <a:graphic xmlns:a="http://schemas.openxmlformats.org/drawingml/2006/main">
+              <a:graphicData uri="http://schemas.openxmlformats.org/drawingml/2006/picture">
+                <pic:pic xmlns:pic="http://schemas.openxmlformats.org/drawingml/2006/picture">
+                  <pic:nvPicPr>
+                    <pic:cNvPr id="0" name="Picture 16" descr="file:///C:/Users/georg/OneDrive/Documents/ShareX/Screenshots/2018-02/chrome_2018-02-04_14-32-26.png"/>
+                    <pic:cNvPicPr>
+                      <a:picLocks noChangeAspect="1" noChangeArrowheads="1"/>
+                    </pic:cNvPicPr>
+                  </pic:nvPicPr>
+                  <pic:blipFill>
+                    <a:blip r:embed="rId33" cstate="print">
+                      <a:extLst>
+                        <a:ext uri="{28A0092B-C50C-407E-A947-70E740481C1C}">
+                          <a14:useLocalDpi xmlns:a14="http://schemas.microsoft.com/office/drawing/2010/main" val="0"/>
+                        </a:ext>
+                      </a:extLst>
+                    </a:blip>
+                    <a:srcRect/>
+                    <a:stretch>
+                      <a:fillRect/>
+                    </a:stretch>
+                  </pic:blipFill>
+                  <pic:spPr bwMode="auto">
+                    <a:xfrm>
+                      <a:off x="0" y="0"/>
+                      <a:ext cx="3639923" cy="1268886"/>
+                    </a:xfrm>
+                    <a:prstGeom prst="rect">
+                      <a:avLst/>
+                    </a:prstGeom>
+                    <a:ln>
+                      <a:noFill/>
+                    </a:ln>
+                    <a:effectLst>
+                      <a:outerShdw blurRad="292100" dist="139700" dir="2700000" algn="tl" rotWithShape="0">
+                        <a:srgbClr val="333333">
+                          <a:alpha val="65000"/>
+                        </a:srgbClr>
+                      </a:outerShdw>
+                    </a:effectLst>
+                  </pic:spPr>
+                </pic:pic>
+              </a:graphicData>
+            </a:graphic>
+          </wp:inline>
+        </w:drawing>
+      </w:r>
+    </w:p>
+    <w:p>
+      <w:pPr>
+        <w:pStyle w:val="Caption"/>
+        <w:jc w:val="center"/>
+      </w:pPr>
+      <w:r>
+        <w:t xml:space="preserve">Figure </w:t>
+      </w:r>
+      <w:r>
+        <w:fldChar w:fldCharType="begin"/>
+      </w:r>
+      <w:r>
+        <w:instrText xml:space="preserve"> SEQ Figure \* ARABIC </w:instrText>
+      </w:r>
+      <w:r>
+        <w:fldChar w:fldCharType="separate"/>
+      </w:r>
+      <w:r>
+        <w:rPr>
+          <w:noProof/>
+        </w:rPr>
+        <w:t>15</w:t>
+      </w:r>
+      <w:r>
+        <w:fldChar w:fldCharType="end"/>
+      </w:r>
+      <w:r>
+        <w:t xml:space="preserve"> Travis CI error</w:t>
+      </w:r>
+    </w:p>
+    <w:p>
+      <w:pPr>
+        <w:keepNext/>
+        <w:jc w:val="center"/>
+      </w:pPr>
+      <w:r>
+        <w:t xml:space="preserve">I quickly identified based on the error message that this was because the .travis.yml was in the src/ folder with the rest of the boilerplate. I moved the .travis.yml to the root directory of the repository </w:t>
+      </w:r>
+      <w:r>
+        <w:lastRenderedPageBreak/>
+        <w:t>and rewrote the scripts within to change directory to the /src directory where the rest of the code is.</w:t>
+      </w:r>
+      <w:r>
+        <w:rPr>
+          <w:noProof/>
+        </w:rPr>
+        <w:drawing>
+          <wp:inline distT="0" distB="0" distL="0" distR="0" wp14:anchorId="6065B186" wp14:editId="1D6560A6">
+            <wp:extent cx="2799080" cy="461010"/>
+            <wp:effectExtent l="152400" t="152400" r="363220" b="358140"/>
+            <wp:docPr id="21" name="Picture 21" descr="file:///C:/Users/georg/OneDrive/Documents/ShareX/Screenshots/2018-02/Code_2018-02-04_14-34-11.png"/>
+            <wp:cNvGraphicFramePr>
+              <a:graphicFrameLocks xmlns:a="http://schemas.openxmlformats.org/drawingml/2006/main" noChangeAspect="1"/>
+            </wp:cNvGraphicFramePr>
+            <a:graphic xmlns:a="http://schemas.openxmlformats.org/drawingml/2006/main">
+              <a:graphicData uri="http://schemas.openxmlformats.org/drawingml/2006/picture">
+                <pic:pic xmlns:pic="http://schemas.openxmlformats.org/drawingml/2006/picture">
+                  <pic:nvPicPr>
+                    <pic:cNvPr id="0" name="Picture 15" descr="file:///C:/Users/georg/OneDrive/Documents/ShareX/Screenshots/2018-02/Code_2018-02-04_14-34-11.png"/>
+                    <pic:cNvPicPr>
+                      <a:picLocks noChangeAspect="1" noChangeArrowheads="1"/>
+                    </pic:cNvPicPr>
+                  </pic:nvPicPr>
+                  <pic:blipFill>
+                    <a:blip r:embed="rId34">
+                      <a:extLst>
+                        <a:ext uri="{28A0092B-C50C-407E-A947-70E740481C1C}">
+                          <a14:useLocalDpi xmlns:a14="http://schemas.microsoft.com/office/drawing/2010/main" val="0"/>
+                        </a:ext>
+                      </a:extLst>
+                    </a:blip>
+                    <a:srcRect/>
+                    <a:stretch>
+                      <a:fillRect/>
+                    </a:stretch>
+                  </pic:blipFill>
+                  <pic:spPr bwMode="auto">
+                    <a:xfrm>
+                      <a:off x="0" y="0"/>
+                      <a:ext cx="2799080" cy="461010"/>
+                    </a:xfrm>
+                    <a:prstGeom prst="rect">
+                      <a:avLst/>
+                    </a:prstGeom>
+                    <a:ln>
+                      <a:noFill/>
+                    </a:ln>
+                    <a:effectLst>
+                      <a:outerShdw blurRad="292100" dist="139700" dir="2700000" algn="tl" rotWithShape="0">
+                        <a:srgbClr val="333333">
+                          <a:alpha val="65000"/>
+                        </a:srgbClr>
+                      </a:outerShdw>
+                    </a:effectLst>
+                  </pic:spPr>
+                </pic:pic>
+              </a:graphicData>
+            </a:graphic>
+          </wp:inline>
+        </w:drawing>
+      </w:r>
+    </w:p>
+    <w:p>
+      <w:pPr>
+        <w:pStyle w:val="Caption"/>
+        <w:jc w:val="center"/>
+      </w:pPr>
+      <w:r>
+        <w:t xml:space="preserve">Figure </w:t>
+      </w:r>
+      <w:r>
+        <w:fldChar w:fldCharType="begin"/>
+      </w:r>
+      <w:r>
+        <w:instrText xml:space="preserve"> SEQ Figure \* ARABIC </w:instrText>
+      </w:r>
+      <w:r>
+        <w:fldChar w:fldCharType="separate"/>
+      </w:r>
+      <w:r>
+        <w:rPr>
+          <w:noProof/>
+        </w:rPr>
+        <w:t>16</w:t>
+      </w:r>
+      <w:r>
+        <w:fldChar w:fldCharType="end"/>
+      </w:r>
+      <w:r>
+        <w:t xml:space="preserve"> Part of the rewritten .travis.yml</w:t>
+      </w:r>
+    </w:p>
     <w:p/>
     <w:p>
       <w:pPr>
+        <w:pStyle w:val="Heading3"/>
+      </w:pPr>
+      <w:r>
+        <w:t>Security checklist</w:t>
+      </w:r>
+    </w:p>
+    <w:p>
+      <w:r>
+        <w:t xml:space="preserve">In preparation for making the application I read up on how to ensure the electron application is made secure. A </w:t>
+      </w:r>
+      <w:r>
+        <w:t>well-known</w:t>
+      </w:r>
+      <w:r>
+        <w:t xml:space="preserve"> document on this topic was released by Doyensec, </w:t>
+      </w:r>
+      <w:r>
+        <w:t>an</w:t>
+      </w:r>
+      <w:r>
+        <w:t xml:space="preserve"> independent security agency</w:t>
+      </w:r>
+      <w:r>
+        <w:t>:</w:t>
+      </w:r>
+    </w:p>
+    <w:p>
+      <w:hyperlink r:id="rId35" w:history="1">
+        <w:r>
+          <w:rPr>
+            <w:rStyle w:val="Hyperlink"/>
+          </w:rPr>
+          <w:t>https://www.blackhat.com/docs/us-17/thursday/us-17-Carettoni-Electronegativity-A-Study-Of-Electron-Security-wp.pdf</w:t>
+        </w:r>
+      </w:hyperlink>
+      <w:r>
+        <w:t xml:space="preserve"> </w:t>
+      </w:r>
+    </w:p>
+    <w:p>
+      <w:pPr>
+        <w:keepNext/>
+        <w:jc w:val="center"/>
+      </w:pPr>
+      <w:r>
+        <w:rPr>
+          <w:noProof/>
+        </w:rPr>
+        <w:drawing>
+          <wp:inline distT="0" distB="0" distL="0" distR="0" wp14:anchorId="7F333260" wp14:editId="55569227">
+            <wp:extent cx="2448420" cy="2631413"/>
+            <wp:effectExtent l="152400" t="152400" r="352425" b="360045"/>
+            <wp:docPr id="9" name="Picture 9" descr="file:///C:/Users/georg/OneDrive/Documents/ShareX/Screenshots/2018-02/chrome_2018-02-07_23-57-30.png"/>
+            <wp:cNvGraphicFramePr>
+              <a:graphicFrameLocks xmlns:a="http://schemas.openxmlformats.org/drawingml/2006/main" noChangeAspect="1"/>
+            </wp:cNvGraphicFramePr>
+            <a:graphic xmlns:a="http://schemas.openxmlformats.org/drawingml/2006/main">
+              <a:graphicData uri="http://schemas.openxmlformats.org/drawingml/2006/picture">
+                <pic:pic xmlns:pic="http://schemas.openxmlformats.org/drawingml/2006/picture">
+                  <pic:nvPicPr>
+                    <pic:cNvPr id="0" name="Picture 3" descr="file:///C:/Users/georg/OneDrive/Documents/ShareX/Screenshots/2018-02/chrome_2018-02-07_23-57-30.png"/>
+                    <pic:cNvPicPr>
+                      <a:picLocks noChangeAspect="1" noChangeArrowheads="1"/>
+                    </pic:cNvPicPr>
+                  </pic:nvPicPr>
+                  <pic:blipFill rotWithShape="1">
+                    <a:blip r:embed="rId36" cstate="print">
+                      <a:extLst>
+                        <a:ext uri="{28A0092B-C50C-407E-A947-70E740481C1C}">
+                          <a14:useLocalDpi xmlns:a14="http://schemas.microsoft.com/office/drawing/2010/main" val="0"/>
+                        </a:ext>
+                      </a:extLst>
+                    </a:blip>
+                    <a:srcRect l="28333" t="7023" r="28891"/>
+                    <a:stretch/>
+                  </pic:blipFill>
+                  <pic:spPr bwMode="auto">
+                    <a:xfrm>
+                      <a:off x="0" y="0"/>
+                      <a:ext cx="2448969" cy="2632003"/>
+                    </a:xfrm>
+                    <a:prstGeom prst="rect">
+                      <a:avLst/>
+                    </a:prstGeom>
+                    <a:ln>
+                      <a:noFill/>
+                    </a:ln>
+                    <a:effectLst>
+                      <a:outerShdw blurRad="292100" dist="139700" dir="2700000" algn="tl" rotWithShape="0">
+                        <a:srgbClr val="333333">
+                          <a:alpha val="65000"/>
+                        </a:srgbClr>
+                      </a:outerShdw>
+                    </a:effectLst>
+                    <a:extLst>
+                      <a:ext uri="{53640926-AAD7-44D8-BBD7-CCE9431645EC}">
+                        <a14:shadowObscured xmlns:a14="http://schemas.microsoft.com/office/drawing/2010/main"/>
+                      </a:ext>
+                    </a:extLst>
+                  </pic:spPr>
+                </pic:pic>
+              </a:graphicData>
+            </a:graphic>
+          </wp:inline>
+        </w:drawing>
+      </w:r>
+    </w:p>
+    <w:p>
+      <w:pPr>
+        <w:pStyle w:val="Caption"/>
+        <w:jc w:val="center"/>
+      </w:pPr>
+      <w:r>
+        <w:t xml:space="preserve">Figure </w:t>
+      </w:r>
+      <w:r>
+        <w:fldChar w:fldCharType="begin"/>
+      </w:r>
+      <w:r>
+        <w:instrText xml:space="preserve"> SEQ Figure \* ARABIC </w:instrText>
+      </w:r>
+      <w:r>
+        <w:fldChar w:fldCharType="separate"/>
+      </w:r>
+      <w:r>
+        <w:rPr>
+          <w:noProof/>
+        </w:rPr>
+        <w:t>17</w:t>
+      </w:r>
+      <w:r>
+        <w:fldChar w:fldCharType="end"/>
+      </w:r>
+      <w:r>
+        <w:t xml:space="preserve"> Security Checklist</w:t>
+      </w:r>
+      <w:r>
+        <w:t xml:space="preserve"> - </w:t>
+      </w:r>
+      <w:hyperlink r:id="rId37" w:history="1">
+        <w:r>
+          <w:rPr>
+            <w:rStyle w:val="Hyperlink"/>
+          </w:rPr>
+          <w:t>https://www.blackhat.com/docs/us-17/thursday/us-17-Carettoni-Electronegativity-A-Study-Of-Electron-Security-wp.pdf</w:t>
+        </w:r>
+      </w:hyperlink>
+    </w:p>
+    <w:p>
+      <w:r>
+        <w:t xml:space="preserve">I implemented each of the changes relevant to my application: </w:t>
+      </w:r>
+    </w:p>
+    <w:p>
+      <w:pPr>
+        <w:jc w:val="center"/>
+      </w:pPr>
+      <w:r>
+        <w:rPr>
+          <w:noProof/>
+        </w:rPr>
+        <w:drawing>
+          <wp:inline distT="0" distB="0" distL="0" distR="0" wp14:anchorId="6956D040" wp14:editId="196F5AB9">
+            <wp:extent cx="2271318" cy="1486894"/>
+            <wp:effectExtent l="0" t="0" r="0" b="0"/>
+            <wp:docPr id="10" name="Picture 10" descr="file:///C:/Users/georg/OneDrive/Documents/ShareX/Screenshots/2018-02/chrome_2018-02-07_23-57-59.png"/>
+            <wp:cNvGraphicFramePr>
+              <a:graphicFrameLocks xmlns:a="http://schemas.openxmlformats.org/drawingml/2006/main" noChangeAspect="1"/>
+            </wp:cNvGraphicFramePr>
+            <a:graphic xmlns:a="http://schemas.openxmlformats.org/drawingml/2006/main">
+              <a:graphicData uri="http://schemas.openxmlformats.org/drawingml/2006/picture">
+                <pic:pic xmlns:pic="http://schemas.openxmlformats.org/drawingml/2006/picture">
+                  <pic:nvPicPr>
+                    <pic:cNvPr id="0" name="Picture 4" descr="file:///C:/Users/georg/OneDrive/Documents/ShareX/Screenshots/2018-02/chrome_2018-02-07_23-57-59.png"/>
+                    <pic:cNvPicPr>
+                      <a:picLocks noChangeAspect="1" noChangeArrowheads="1"/>
+                    </pic:cNvPicPr>
+                  </pic:nvPicPr>
+                  <pic:blipFill rotWithShape="1">
+                    <a:blip r:embed="rId38" cstate="print">
+                      <a:extLst>
+                        <a:ext uri="{28A0092B-C50C-407E-A947-70E740481C1C}">
+                          <a14:useLocalDpi xmlns:a14="http://schemas.microsoft.com/office/drawing/2010/main" val="0"/>
+                        </a:ext>
+                      </a:extLst>
+                    </a:blip>
+                    <a:srcRect t="3870"/>
+                    <a:stretch/>
+                  </pic:blipFill>
+                  <pic:spPr bwMode="auto">
+                    <a:xfrm>
+                      <a:off x="0" y="0"/>
+                      <a:ext cx="2295167" cy="1502506"/>
+                    </a:xfrm>
+                    <a:prstGeom prst="rect">
+                      <a:avLst/>
+                    </a:prstGeom>
+                    <a:noFill/>
+                    <a:ln>
+                      <a:noFill/>
+                    </a:ln>
+                    <a:extLst>
+                      <a:ext uri="{53640926-AAD7-44D8-BBD7-CCE9431645EC}">
+                        <a14:shadowObscured xmlns:a14="http://schemas.microsoft.com/office/drawing/2010/main"/>
+                      </a:ext>
+                    </a:extLst>
+                  </pic:spPr>
+                </pic:pic>
+              </a:graphicData>
+            </a:graphic>
+          </wp:inline>
+        </w:drawing>
+      </w:r>
+      <w:r>
+        <w:rPr>
+          <w:noProof/>
+        </w:rPr>
+        <w:drawing>
+          <wp:inline distT="0" distB="0" distL="0" distR="0" wp14:anchorId="16BCC1D6" wp14:editId="7F395056">
+            <wp:extent cx="2851605" cy="1191753"/>
+            <wp:effectExtent l="0" t="0" r="6350" b="0"/>
+            <wp:docPr id="8" name="Picture 8" descr="file:///C:/Users/georg/OneDrive/Documents/ShareX/Screenshots/2018-02/Code_2018-02-08_00-01-22.png"/>
+            <wp:cNvGraphicFramePr>
+              <a:graphicFrameLocks xmlns:a="http://schemas.openxmlformats.org/drawingml/2006/main" noChangeAspect="1"/>
+            </wp:cNvGraphicFramePr>
+            <a:graphic xmlns:a="http://schemas.openxmlformats.org/drawingml/2006/main">
+              <a:graphicData uri="http://schemas.openxmlformats.org/drawingml/2006/picture">
+                <pic:pic xmlns:pic="http://schemas.openxmlformats.org/drawingml/2006/picture">
+                  <pic:nvPicPr>
+                    <pic:cNvPr id="0" name="Picture 2" descr="file:///C:/Users/georg/OneDrive/Documents/ShareX/Screenshots/2018-02/Code_2018-02-08_00-01-22.png"/>
+                    <pic:cNvPicPr>
+                      <a:picLocks noChangeAspect="1" noChangeArrowheads="1"/>
+                    </pic:cNvPicPr>
+                  </pic:nvPicPr>
+                  <pic:blipFill rotWithShape="1">
+                    <a:blip r:embed="rId39" cstate="print">
+                      <a:extLst>
+                        <a:ext uri="{28A0092B-C50C-407E-A947-70E740481C1C}">
+                          <a14:useLocalDpi xmlns:a14="http://schemas.microsoft.com/office/drawing/2010/main" val="0"/>
+                        </a:ext>
+                      </a:extLst>
+                    </a:blip>
+                    <a:srcRect b="-5964"/>
+                    <a:stretch/>
+                  </pic:blipFill>
+                  <pic:spPr bwMode="auto">
+                    <a:xfrm>
+                      <a:off x="0" y="0"/>
+                      <a:ext cx="2886627" cy="1206390"/>
+                    </a:xfrm>
+                    <a:prstGeom prst="rect">
+                      <a:avLst/>
+                    </a:prstGeom>
+                    <a:noFill/>
+                    <a:ln>
+                      <a:noFill/>
+                    </a:ln>
+                    <a:extLst>
+                      <a:ext uri="{53640926-AAD7-44D8-BBD7-CCE9431645EC}">
+                        <a14:shadowObscured xmlns:a14="http://schemas.microsoft.com/office/drawing/2010/main"/>
+                      </a:ext>
+                    </a:extLst>
+                  </pic:spPr>
+                </pic:pic>
+              </a:graphicData>
+            </a:graphic>
+          </wp:inline>
+        </w:drawing>
+      </w:r>
+    </w:p>
+    <w:p>
+      <w:pPr>
+        <w:pStyle w:val="Caption"/>
+        <w:jc w:val="center"/>
+      </w:pPr>
+      <w:r>
+        <w:t xml:space="preserve">Figure </w:t>
+      </w:r>
+      <w:r>
+        <w:fldChar w:fldCharType="begin"/>
+      </w:r>
+      <w:r>
+        <w:instrText xml:space="preserve"> SEQ Figure \* ARABIC </w:instrText>
+      </w:r>
+      <w:r>
+        <w:fldChar w:fldCharType="separate"/>
+      </w:r>
+      <w:r>
+        <w:rPr>
+          <w:noProof/>
+        </w:rPr>
+        <w:t>18</w:t>
+      </w:r>
+      <w:r>
+        <w:fldChar w:fldCharType="end"/>
+      </w:r>
+      <w:r>
+        <w:t xml:space="preserve"> Documentation vs implementation of the checklist</w:t>
+      </w:r>
+    </w:p>
+    <w:p>
+      <w:pPr>
+        <w:pStyle w:val="Caption"/>
+        <w:keepNext/>
+        <w:jc w:val="center"/>
+      </w:pPr>
+      <w:r>
+        <w:rPr>
+          <w:noProof/>
+        </w:rPr>
+        <w:lastRenderedPageBreak/>
+        <w:drawing>
+          <wp:inline distT="0" distB="0" distL="0" distR="0" wp14:anchorId="212614B7" wp14:editId="4CF56874">
+            <wp:extent cx="3355451" cy="866714"/>
+            <wp:effectExtent l="0" t="0" r="0" b="0"/>
+            <wp:docPr id="11" name="Picture 11" descr="file:///C:/Users/georg/OneDrive/Documents/ShareX/Screenshots/2018-02/Code_2018-02-08_00-07-53.png"/>
+            <wp:cNvGraphicFramePr>
+              <a:graphicFrameLocks xmlns:a="http://schemas.openxmlformats.org/drawingml/2006/main" noChangeAspect="1"/>
+            </wp:cNvGraphicFramePr>
+            <a:graphic xmlns:a="http://schemas.openxmlformats.org/drawingml/2006/main">
+              <a:graphicData uri="http://schemas.openxmlformats.org/drawingml/2006/picture">
+                <pic:pic xmlns:pic="http://schemas.openxmlformats.org/drawingml/2006/picture">
+                  <pic:nvPicPr>
+                    <pic:cNvPr id="0" name="Picture 5" descr="file:///C:/Users/georg/OneDrive/Documents/ShareX/Screenshots/2018-02/Code_2018-02-08_00-07-53.png"/>
+                    <pic:cNvPicPr>
+                      <a:picLocks noChangeAspect="1" noChangeArrowheads="1"/>
+                    </pic:cNvPicPr>
+                  </pic:nvPicPr>
+                  <pic:blipFill>
+                    <a:blip r:embed="rId40">
+                      <a:extLst>
+                        <a:ext uri="{28A0092B-C50C-407E-A947-70E740481C1C}">
+                          <a14:useLocalDpi xmlns:a14="http://schemas.microsoft.com/office/drawing/2010/main" val="0"/>
+                        </a:ext>
+                      </a:extLst>
+                    </a:blip>
+                    <a:srcRect/>
+                    <a:stretch>
+                      <a:fillRect/>
+                    </a:stretch>
+                  </pic:blipFill>
+                  <pic:spPr bwMode="auto">
+                    <a:xfrm>
+                      <a:off x="0" y="0"/>
+                      <a:ext cx="3448273" cy="890690"/>
+                    </a:xfrm>
+                    <a:prstGeom prst="rect">
+                      <a:avLst/>
+                    </a:prstGeom>
+                    <a:noFill/>
+                    <a:ln>
+                      <a:noFill/>
+                    </a:ln>
+                  </pic:spPr>
+                </pic:pic>
+              </a:graphicData>
+            </a:graphic>
+          </wp:inline>
+        </w:drawing>
+      </w:r>
+      <w:r>
+        <w:rPr>
+          <w:noProof/>
+        </w:rPr>
+        <w:drawing>
+          <wp:inline distT="0" distB="0" distL="0" distR="0" wp14:anchorId="52CD1236" wp14:editId="20407E75">
+            <wp:extent cx="3760967" cy="565342"/>
+            <wp:effectExtent l="0" t="0" r="0" b="6350"/>
+            <wp:docPr id="12" name="Picture 12" descr="file:///C:/Users/georg/OneDrive/Documents/ShareX/Screenshots/2018-02/Code_2018-02-08_00-05-49.png"/>
+            <wp:cNvGraphicFramePr>
+              <a:graphicFrameLocks xmlns:a="http://schemas.openxmlformats.org/drawingml/2006/main" noChangeAspect="1"/>
+            </wp:cNvGraphicFramePr>
+            <a:graphic xmlns:a="http://schemas.openxmlformats.org/drawingml/2006/main">
+              <a:graphicData uri="http://schemas.openxmlformats.org/drawingml/2006/picture">
+                <pic:pic xmlns:pic="http://schemas.openxmlformats.org/drawingml/2006/picture">
+                  <pic:nvPicPr>
+                    <pic:cNvPr id="0" name="Picture 6" descr="file:///C:/Users/georg/OneDrive/Documents/ShareX/Screenshots/2018-02/Code_2018-02-08_00-05-49.png"/>
+                    <pic:cNvPicPr>
+                      <a:picLocks noChangeAspect="1" noChangeArrowheads="1"/>
+                    </pic:cNvPicPr>
+                  </pic:nvPicPr>
+                  <pic:blipFill>
+                    <a:blip r:embed="rId41">
+                      <a:extLst>
+                        <a:ext uri="{28A0092B-C50C-407E-A947-70E740481C1C}">
+                          <a14:useLocalDpi xmlns:a14="http://schemas.microsoft.com/office/drawing/2010/main" val="0"/>
+                        </a:ext>
+                      </a:extLst>
+                    </a:blip>
+                    <a:srcRect/>
+                    <a:stretch>
+                      <a:fillRect/>
+                    </a:stretch>
+                  </pic:blipFill>
+                  <pic:spPr bwMode="auto">
+                    <a:xfrm>
+                      <a:off x="0" y="0"/>
+                      <a:ext cx="3794534" cy="570388"/>
+                    </a:xfrm>
+                    <a:prstGeom prst="rect">
+                      <a:avLst/>
+                    </a:prstGeom>
+                    <a:noFill/>
+                    <a:ln>
+                      <a:noFill/>
+                    </a:ln>
+                  </pic:spPr>
+                </pic:pic>
+              </a:graphicData>
+            </a:graphic>
+          </wp:inline>
+        </w:drawing>
+      </w:r>
+    </w:p>
+    <w:p>
+      <w:pPr>
+        <w:pStyle w:val="Caption"/>
+        <w:jc w:val="center"/>
+      </w:pPr>
+      <w:r>
+        <w:t xml:space="preserve">Figure </w:t>
+      </w:r>
+      <w:r>
+        <w:fldChar w:fldCharType="begin"/>
+      </w:r>
+      <w:r>
+        <w:instrText xml:space="preserve"> SEQ Figure \* ARABIC </w:instrText>
+      </w:r>
+      <w:r>
+        <w:fldChar w:fldCharType="separate"/>
+      </w:r>
+      <w:r>
+        <w:rPr>
+          <w:noProof/>
+        </w:rPr>
+        <w:t>19</w:t>
+      </w:r>
+      <w:r>
+        <w:fldChar w:fldCharType="end"/>
+      </w:r>
+      <w:r>
+        <w:t xml:space="preserve"> Another example of securing the application – in this case making the build scripts run in sandbox mode [cite]</w:t>
+      </w:r>
+    </w:p>
+    <w:p>
+      <w:pPr>
         <w:pStyle w:val="Heading1"/>
       </w:pPr>
       <w:r>
-        <w:lastRenderedPageBreak/>
         <w:t>Evaluation</w:t>
       </w:r>
     </w:p>
@@ -4261,6 +5691,7 @@
     </w:sdt>
     <w:p/>
     <w:sectPr>
+      <w:headerReference w:type="default" r:id="rId42"/>
       <w:pgSz w:w="11906" w:h="16838"/>
       <w:pgMar w:top="1440" w:right="1440" w:bottom="1440" w:left="1440" w:header="708" w:footer="708" w:gutter="0"/>
       <w:cols w:space="708"/>
@@ -4268,6 +5699,76 @@
     </w:sectPr>
   </w:body>
 </w:document>
+</file>
+
+<file path=word/endnotes.xml><?xml version="1.0" encoding="utf-8"?>
+<w:endnotes xmlns:wpc="http://schemas.microsoft.com/office/word/2010/wordprocessingCanvas" xmlns:cx="http://schemas.microsoft.com/office/drawing/2014/chartex" xmlns:cx1="http://schemas.microsoft.com/office/drawing/2015/9/8/chartex" xmlns:cx2="http://schemas.microsoft.com/office/drawing/2015/10/21/chartex" xmlns:cx3="http://schemas.microsoft.com/office/drawing/2016/5/9/chartex" xmlns:cx4="http://schemas.microsoft.com/office/drawing/2016/5/10/chartex" xmlns:cx5="http://schemas.microsoft.com/office/drawing/2016/5/11/chartex" xmlns:cx6="http://schemas.microsoft.com/office/drawing/2016/5/12/chartex" xmlns:cx7="http://schemas.microsoft.com/office/drawing/2016/5/13/chartex" xmlns:cx8="http://schemas.microsoft.com/office/drawing/2016/5/14/chartex" xmlns:mc="http://schemas.openxmlformats.org/markup-compatibility/2006" xmlns:aink="http://schemas.microsoft.com/office/drawing/2016/ink" xmlns:am3d="http://schemas.microsoft.com/office/drawing/2017/model3d" xmlns:o="urn:schemas-microsoft-com:office:office" xmlns:r="http://schemas.openxmlformats.org/officeDocument/2006/relationships" xmlns:m="http://schemas.openxmlformats.org/officeDocument/2006/math" xmlns:v="urn:schemas-microsoft-com:vml" xmlns:wp14="http://schemas.microsoft.com/office/word/2010/wordprocessingDrawing" xmlns:wp="http://schemas.openxmlformats.org/drawingml/2006/wordprocessingDrawing" xmlns:w10="urn:schemas-microsoft-com:office:word" xmlns:w="http://schemas.openxmlformats.org/wordprocessingml/2006/main" xmlns:w14="http://schemas.microsoft.com/office/word/2010/wordml" xmlns:w15="http://schemas.microsoft.com/office/word/2012/wordml" xmlns:w16cid="http://schemas.microsoft.com/office/word/2016/wordml/cid" xmlns:w16se="http://schemas.microsoft.com/office/word/2015/wordml/symex" xmlns:wpg="http://schemas.microsoft.com/office/word/2010/wordprocessingGroup" xmlns:wpi="http://schemas.microsoft.com/office/word/2010/wordprocessingInk" xmlns:wne="http://schemas.microsoft.com/office/word/2006/wordml" xmlns:wps="http://schemas.microsoft.com/office/word/2010/wordprocessingShape" mc:Ignorable="w14 w15 w16se w16cid wp14">
+  <w:endnote w:type="separator" w:id="-1">
+    <w:p>
+      <w:pPr>
+        <w:spacing w:after="0" w:line="240" w:lineRule="auto"/>
+      </w:pPr>
+      <w:r>
+        <w:separator/>
+      </w:r>
+    </w:p>
+  </w:endnote>
+  <w:endnote w:type="continuationSeparator" w:id="0">
+    <w:p>
+      <w:pPr>
+        <w:spacing w:after="0" w:line="240" w:lineRule="auto"/>
+      </w:pPr>
+      <w:r>
+        <w:continuationSeparator/>
+      </w:r>
+    </w:p>
+  </w:endnote>
+</w:endnotes>
+</file>
+
+<file path=word/footnotes.xml><?xml version="1.0" encoding="utf-8"?>
+<w:footnotes xmlns:wpc="http://schemas.microsoft.com/office/word/2010/wordprocessingCanvas" xmlns:cx="http://schemas.microsoft.com/office/drawing/2014/chartex" xmlns:cx1="http://schemas.microsoft.com/office/drawing/2015/9/8/chartex" xmlns:cx2="http://schemas.microsoft.com/office/drawing/2015/10/21/chartex" xmlns:cx3="http://schemas.microsoft.com/office/drawing/2016/5/9/chartex" xmlns:cx4="http://schemas.microsoft.com/office/drawing/2016/5/10/chartex" xmlns:cx5="http://schemas.microsoft.com/office/drawing/2016/5/11/chartex" xmlns:cx6="http://schemas.microsoft.com/office/drawing/2016/5/12/chartex" xmlns:cx7="http://schemas.microsoft.com/office/drawing/2016/5/13/chartex" xmlns:cx8="http://schemas.microsoft.com/office/drawing/2016/5/14/chartex" xmlns:mc="http://schemas.openxmlformats.org/markup-compatibility/2006" xmlns:aink="http://schemas.microsoft.com/office/drawing/2016/ink" xmlns:am3d="http://schemas.microsoft.com/office/drawing/2017/model3d" xmlns:o="urn:schemas-microsoft-com:office:office" xmlns:r="http://schemas.openxmlformats.org/officeDocument/2006/relationships" xmlns:m="http://schemas.openxmlformats.org/officeDocument/2006/math" xmlns:v="urn:schemas-microsoft-com:vml" xmlns:wp14="http://schemas.microsoft.com/office/word/2010/wordprocessingDrawing" xmlns:wp="http://schemas.openxmlformats.org/drawingml/2006/wordprocessingDrawing" xmlns:w10="urn:schemas-microsoft-com:office:word" xmlns:w="http://schemas.openxmlformats.org/wordprocessingml/2006/main" xmlns:w14="http://schemas.microsoft.com/office/word/2010/wordml" xmlns:w15="http://schemas.microsoft.com/office/word/2012/wordml" xmlns:w16cid="http://schemas.microsoft.com/office/word/2016/wordml/cid" xmlns:w16se="http://schemas.microsoft.com/office/word/2015/wordml/symex" xmlns:wpg="http://schemas.microsoft.com/office/word/2010/wordprocessingGroup" xmlns:wpi="http://schemas.microsoft.com/office/word/2010/wordprocessingInk" xmlns:wne="http://schemas.microsoft.com/office/word/2006/wordml" xmlns:wps="http://schemas.microsoft.com/office/word/2010/wordprocessingShape" mc:Ignorable="w14 w15 w16se w16cid wp14">
+  <w:footnote w:type="separator" w:id="-1">
+    <w:p>
+      <w:pPr>
+        <w:spacing w:after="0" w:line="240" w:lineRule="auto"/>
+      </w:pPr>
+      <w:r>
+        <w:separator/>
+      </w:r>
+    </w:p>
+  </w:footnote>
+  <w:footnote w:type="continuationSeparator" w:id="0">
+    <w:p>
+      <w:pPr>
+        <w:spacing w:after="0" w:line="240" w:lineRule="auto"/>
+      </w:pPr>
+      <w:r>
+        <w:continuationSeparator/>
+      </w:r>
+    </w:p>
+  </w:footnote>
+</w:footnotes>
+</file>
+
+<file path=word/header1.xml><?xml version="1.0" encoding="utf-8"?>
+<w:hdr xmlns:wpc="http://schemas.microsoft.com/office/word/2010/wordprocessingCanvas" xmlns:cx="http://schemas.microsoft.com/office/drawing/2014/chartex" xmlns:cx1="http://schemas.microsoft.com/office/drawing/2015/9/8/chartex" xmlns:cx2="http://schemas.microsoft.com/office/drawing/2015/10/21/chartex" xmlns:cx3="http://schemas.microsoft.com/office/drawing/2016/5/9/chartex" xmlns:cx4="http://schemas.microsoft.com/office/drawing/2016/5/10/chartex" xmlns:cx5="http://schemas.microsoft.com/office/drawing/2016/5/11/chartex" xmlns:cx6="http://schemas.microsoft.com/office/drawing/2016/5/12/chartex" xmlns:cx7="http://schemas.microsoft.com/office/drawing/2016/5/13/chartex" xmlns:cx8="http://schemas.microsoft.com/office/drawing/2016/5/14/chartex" xmlns:mc="http://schemas.openxmlformats.org/markup-compatibility/2006" xmlns:aink="http://schemas.microsoft.com/office/drawing/2016/ink" xmlns:am3d="http://schemas.microsoft.com/office/drawing/2017/model3d" xmlns:o="urn:schemas-microsoft-com:office:office" xmlns:r="http://schemas.openxmlformats.org/officeDocument/2006/relationships" xmlns:m="http://schemas.openxmlformats.org/officeDocument/2006/math" xmlns:v="urn:schemas-microsoft-com:vml" xmlns:wp14="http://schemas.microsoft.com/office/word/2010/wordprocessingDrawing" xmlns:wp="http://schemas.openxmlformats.org/drawingml/2006/wordprocessingDrawing" xmlns:w10="urn:schemas-microsoft-com:office:word" xmlns:w="http://schemas.openxmlformats.org/wordprocessingml/2006/main" xmlns:w14="http://schemas.microsoft.com/office/word/2010/wordml" xmlns:w15="http://schemas.microsoft.com/office/word/2012/wordml" xmlns:w16cid="http://schemas.microsoft.com/office/word/2016/wordml/cid" xmlns:w16se="http://schemas.microsoft.com/office/word/2015/wordml/symex" xmlns:wpg="http://schemas.microsoft.com/office/word/2010/wordprocessingGroup" xmlns:wpi="http://schemas.microsoft.com/office/word/2010/wordprocessingInk" xmlns:wne="http://schemas.microsoft.com/office/word/2006/wordml" xmlns:wps="http://schemas.microsoft.com/office/word/2010/wordprocessingShape" mc:Ignorable="w14 w15 w16se w16cid wp14">
+  <w:p>
+    <w:pPr>
+      <w:pStyle w:val="Header"/>
+    </w:pPr>
+    <w:r>
+      <w:t>Last Drafted: 08/02/18 – 00:26</w:t>
+    </w:r>
+    <w:r>
+      <w:tab/>
+    </w:r>
+    <w:r>
+      <w:tab/>
+      <w:t>George Padolsey – Computing Coursework Draft</w:t>
+    </w:r>
+  </w:p>
+</w:hdr>
 </file>
 
 <file path=word/numbering.xml><?xml version="1.0" encoding="utf-8"?>
@@ -6190,6 +7691,50 @@
     <w:basedOn w:val="DefaultParagraphFont"/>
     <w:rsid w:val="0004242D"/>
   </w:style>
+  <w:style w:type="paragraph" w:styleId="Header">
+    <w:name w:val="header"/>
+    <w:basedOn w:val="Normal"/>
+    <w:link w:val="HeaderChar"/>
+    <w:uiPriority w:val="99"/>
+    <w:unhideWhenUsed/>
+    <w:rsid w:val="003B5BD4"/>
+    <w:pPr>
+      <w:tabs>
+        <w:tab w:val="center" w:pos="4513"/>
+        <w:tab w:val="right" w:pos="9026"/>
+      </w:tabs>
+      <w:spacing w:after="0" w:line="240" w:lineRule="auto"/>
+    </w:pPr>
+  </w:style>
+  <w:style w:type="character" w:customStyle="1" w:styleId="HeaderChar">
+    <w:name w:val="Header Char"/>
+    <w:basedOn w:val="DefaultParagraphFont"/>
+    <w:link w:val="Header"/>
+    <w:uiPriority w:val="99"/>
+    <w:rsid w:val="003B5BD4"/>
+  </w:style>
+  <w:style w:type="paragraph" w:styleId="Footer">
+    <w:name w:val="footer"/>
+    <w:basedOn w:val="Normal"/>
+    <w:link w:val="FooterChar"/>
+    <w:uiPriority w:val="99"/>
+    <w:unhideWhenUsed/>
+    <w:rsid w:val="003B5BD4"/>
+    <w:pPr>
+      <w:tabs>
+        <w:tab w:val="center" w:pos="4513"/>
+        <w:tab w:val="right" w:pos="9026"/>
+      </w:tabs>
+      <w:spacing w:after="0" w:line="240" w:lineRule="auto"/>
+    </w:pPr>
+  </w:style>
+  <w:style w:type="character" w:customStyle="1" w:styleId="FooterChar">
+    <w:name w:val="Footer Char"/>
+    <w:basedOn w:val="DefaultParagraphFont"/>
+    <w:link w:val="Footer"/>
+    <w:uiPriority w:val="99"/>
+    <w:rsid w:val="003B5BD4"/>
+  </w:style>
 </w:styles>
 </file>
 
@@ -6604,7 +8149,7 @@
 </file>
 
 <file path=customXml/itemProps1.xml><?xml version="1.0" encoding="utf-8"?>
-<ds:datastoreItem xmlns:ds="http://schemas.openxmlformats.org/officeDocument/2006/customXml" ds:itemID="{09FD9CDF-14D6-417F-81AA-DA1529B9C47E}">
+<ds:datastoreItem xmlns:ds="http://schemas.openxmlformats.org/officeDocument/2006/customXml" ds:itemID="{2FE1CD2D-BD5B-4358-A3A3-8C659F546C56}">
   <ds:schemaRefs>
     <ds:schemaRef ds:uri="http://schemas.openxmlformats.org/officeDocument/2006/bibliography"/>
   </ds:schemaRefs>

</xml_diff>

<commit_message>
Add initial interview prep
</commit_message>
<xml_diff>
--- a/docs/Computing Coursework 2018.docx
+++ b/docs/Computing Coursework 2018.docx
@@ -25,10 +25,40 @@
         <w:pStyle w:val="Heading2"/>
       </w:pPr>
       <w:r>
+        <w:t>Preparation for interview</w:t>
+      </w:r>
+    </w:p>
+    <w:p>
+      <w:r>
+        <w:t xml:space="preserve">A client contacted me with </w:t>
+      </w:r>
+      <w:r>
+        <w:t xml:space="preserve">a potential idea for an application within the general topic of cryptocurrencies. I said after a consultation and interview I would be able to evaluate whether the project was feasible and possible costs. </w:t>
+      </w:r>
+    </w:p>
+    <w:p>
+      <w:r>
+        <w:t>I initially prepared for the interview with a few questions:</w:t>
+      </w:r>
+    </w:p>
+    <w:p>
+      <w:pPr>
+        <w:pStyle w:val="ListParagraph"/>
+        <w:numPr>
+          <w:ilvl w:val="0"/>
+          <w:numId w:val="11"/>
+        </w:numPr>
+      </w:pPr>
+    </w:p>
+    <w:p>
+      <w:pPr>
+        <w:pStyle w:val="Heading2"/>
+      </w:pPr>
+      <w:r>
         <w:t>Initial</w:t>
       </w:r>
       <w:r>
-        <w:t xml:space="preserve"> transcript</w:t>
+        <w:t xml:space="preserve"> Interview</w:t>
       </w:r>
     </w:p>
     <w:p>
@@ -72,8 +102,6 @@
         </w:rPr>
         <w:t>I was wondering if it would be possible to create a desktop app that collates all of these into one manageable portfolio</w:t>
       </w:r>
-      <w:bookmarkStart w:id="1" w:name="_GoBack"/>
-      <w:bookmarkEnd w:id="1"/>
     </w:p>
     <w:p>
       <w:pPr>
@@ -106,7 +134,23 @@
           <w:rFonts w:ascii="Segoe UI" w:hAnsi="Segoe UI" w:cs="Segoe UI"/>
           <w:color w:val="000000"/>
         </w:rPr>
-        <w:t>and certainly not one that imports using the Apis provided by the exchanges</w:t>
+        <w:t>and certainly no</w:t>
+      </w:r>
+      <w:r>
+        <w:rPr>
+          <w:rStyle w:val="3oh-"/>
+          <w:rFonts w:ascii="Segoe UI" w:hAnsi="Segoe UI" w:cs="Segoe UI"/>
+          <w:color w:val="000000"/>
+        </w:rPr>
+        <w:t>t one that imports using the API</w:t>
+      </w:r>
+      <w:r>
+        <w:rPr>
+          <w:rStyle w:val="3oh-"/>
+          <w:rFonts w:ascii="Segoe UI" w:hAnsi="Segoe UI" w:cs="Segoe UI"/>
+          <w:color w:val="000000"/>
+        </w:rPr>
+        <w:t>s provided by the exchanges</w:t>
       </w:r>
     </w:p>
     <w:p>
@@ -372,6 +416,7 @@
         <w:pStyle w:val="Heading3"/>
       </w:pPr>
       <w:r>
+        <w:lastRenderedPageBreak/>
         <w:t>Me:</w:t>
       </w:r>
     </w:p>
@@ -433,7 +478,6 @@
           <w:rFonts w:ascii="Segoe UI" w:hAnsi="Segoe UI" w:cs="Segoe UI"/>
           <w:color w:val="000000"/>
         </w:rPr>
-        <w:lastRenderedPageBreak/>
         <w:t>There's one company called Delta which could potentially be releasing something</w:t>
       </w:r>
     </w:p>
@@ -633,6 +677,32 @@
           <w:szCs w:val="22"/>
         </w:rPr>
         <w:t>Desktop based application</w:t>
+      </w:r>
+    </w:p>
+    <w:p>
+      <w:pPr>
+        <w:pStyle w:val="NormalWeb"/>
+        <w:numPr>
+          <w:ilvl w:val="1"/>
+          <w:numId w:val="10"/>
+        </w:numPr>
+        <w:spacing w:before="0" w:beforeAutospacing="0" w:after="0" w:afterAutospacing="0"/>
+        <w:textAlignment w:val="baseline"/>
+        <w:rPr>
+          <w:rFonts w:asciiTheme="minorHAnsi" w:hAnsiTheme="minorHAnsi" w:cs="Arial"/>
+          <w:color w:val="000000"/>
+          <w:sz w:val="22"/>
+          <w:szCs w:val="22"/>
+        </w:rPr>
+      </w:pPr>
+      <w:r>
+        <w:rPr>
+          <w:rFonts w:asciiTheme="minorHAnsi" w:hAnsiTheme="minorHAnsi" w:cs="Arial"/>
+          <w:color w:val="000000"/>
+          <w:sz w:val="22"/>
+          <w:szCs w:val="22"/>
+        </w:rPr>
+        <w:t>Able to be installed and run from an applications directory.</w:t>
       </w:r>
     </w:p>
     <w:p>
@@ -896,6 +966,7 @@
           <w:sz w:val="22"/>
           <w:szCs w:val="22"/>
         </w:rPr>
+        <w:lastRenderedPageBreak/>
         <w:t>Bitfinex</w:t>
       </w:r>
     </w:p>
@@ -1085,7 +1156,6 @@
           <w:sz w:val="22"/>
           <w:szCs w:val="22"/>
         </w:rPr>
-        <w:lastRenderedPageBreak/>
         <w:t>Geminin</w:t>
       </w:r>
     </w:p>
@@ -1281,6 +1351,32 @@
       <w:pPr>
         <w:pStyle w:val="NormalWeb"/>
         <w:numPr>
+          <w:ilvl w:val="2"/>
+          <w:numId w:val="10"/>
+        </w:numPr>
+        <w:spacing w:before="0" w:beforeAutospacing="0" w:after="0" w:afterAutospacing="0"/>
+        <w:textAlignment w:val="baseline"/>
+        <w:rPr>
+          <w:rFonts w:asciiTheme="minorHAnsi" w:hAnsiTheme="minorHAnsi" w:cs="Arial"/>
+          <w:color w:val="000000"/>
+          <w:sz w:val="22"/>
+          <w:szCs w:val="22"/>
+        </w:rPr>
+      </w:pPr>
+      <w:r>
+        <w:rPr>
+          <w:rFonts w:asciiTheme="minorHAnsi" w:hAnsiTheme="minorHAnsi" w:cs="Arial"/>
+          <w:color w:val="000000"/>
+          <w:sz w:val="22"/>
+          <w:szCs w:val="22"/>
+        </w:rPr>
+        <w:t>Fetching local currencies exchange rate to interact with exchanges</w:t>
+      </w:r>
+    </w:p>
+    <w:p>
+      <w:pPr>
+        <w:pStyle w:val="NormalWeb"/>
+        <w:numPr>
           <w:ilvl w:val="0"/>
           <w:numId w:val="10"/>
         </w:numPr>
@@ -1491,7 +1587,25 @@
           <w:sz w:val="22"/>
           <w:szCs w:val="22"/>
         </w:rPr>
-        <w:t>The client has suggested he only wishes the application to exist. He would be willing to spend money for it. Though has additionally indicated that it would be fine to sell on. For this requirement I would need to introduce a license server so I can control who is authorised / has paid for the application and who hasn’t.</w:t>
+        <w:t xml:space="preserve">The client has suggested he only wishes the application to exist. He would be willing to spend money for it. Though has additionally indicated that it would be fine to sell on. For this requirement I would need to introduce a license </w:t>
+      </w:r>
+      <w:r>
+        <w:rPr>
+          <w:rFonts w:asciiTheme="minorHAnsi" w:hAnsiTheme="minorHAnsi" w:cs="Arial"/>
+          <w:color w:val="000000"/>
+          <w:sz w:val="22"/>
+          <w:szCs w:val="22"/>
+        </w:rPr>
+        <w:t>server,</w:t>
+      </w:r>
+      <w:r>
+        <w:rPr>
+          <w:rFonts w:asciiTheme="minorHAnsi" w:hAnsiTheme="minorHAnsi" w:cs="Arial"/>
+          <w:color w:val="000000"/>
+          <w:sz w:val="22"/>
+          <w:szCs w:val="22"/>
+        </w:rPr>
+        <w:t xml:space="preserve"> so I can control who is authorised / has paid for the application and who hasn’t.</w:t>
       </w:r>
     </w:p>
     <w:p/>
@@ -1535,7 +1649,13 @@
         <w:t>Coin ticker for iPhone p</w:t>
       </w:r>
       <w:r>
-        <w:t>rovides many of the features like my specification. It allows the adding of portfolios and connection to read only wallet data, so you can accurately track your worth in the currency you desire. It however is restrictive in it’s configuration. You can customise what cryptocurrencies you want though the format is list based and hard to analyse accurately. Especially as the graphs used have no scales and instead just notions of increases and decreases.</w:t>
+        <w:t xml:space="preserve">rovides many of the features like my specification. It allows the adding of portfolios and connection to read only wallet data, so you can accurately track your worth in the currency you desire. It however is restrictive in </w:t>
+      </w:r>
+      <w:r>
+        <w:t>its</w:t>
+      </w:r>
+      <w:r>
+        <w:t xml:space="preserve"> configuration. You can customise what cryptocurrencies you want though the format is list based and hard to analyse accurately. Especially as the graphs used have no scales and instead just notions of increases and decreases.</w:t>
       </w:r>
     </w:p>
     <w:p>
@@ -1606,37 +1726,24 @@
       <w:r>
         <w:t xml:space="preserve">Figure </w:t>
       </w:r>
-      <w:r>
-        <w:fldChar w:fldCharType="begin"/>
-      </w:r>
-      <w:r>
-        <w:instrText xml:space="preserve"> SEQ Figure \* ARABIC </w:instrText>
-      </w:r>
-      <w:r>
-        <w:fldChar w:fldCharType="separate"/>
-      </w:r>
-      <w:r>
-        <w:rPr>
-          <w:noProof/>
-        </w:rPr>
-        <w:t>1</w:t>
-      </w:r>
-      <w:r>
-        <w:rPr>
-          <w:noProof/>
-        </w:rPr>
-        <w:fldChar w:fldCharType="end"/>
-      </w:r>
+      <w:fldSimple w:instr=" SEQ Figure \* ARABIC ">
+        <w:r>
+          <w:rPr>
+            <w:noProof/>
+          </w:rPr>
+          <w:t>1</w:t>
+        </w:r>
+      </w:fldSimple>
       <w:r>
         <w:t xml:space="preserve"> A graph taken from the app showing Poloneix [a cryptocurrency] data</w:t>
       </w:r>
     </w:p>
     <w:p>
       <w:r>
+        <w:lastRenderedPageBreak/>
         <w:t>I suspect this is a symptom of it being a mobile app it is hard to contain all this data in an easy to use screen.</w:t>
       </w:r>
     </w:p>
-    <w:p/>
     <w:p>
       <w:pPr>
         <w:pStyle w:val="Heading3"/>
@@ -1649,7 +1756,19 @@
           <w:rPr>
             <w:rStyle w:val="Hyperlink"/>
           </w:rPr>
-          <w:t>https://github.com/larion/cryptolio</w:t>
+          <w:t>https://github.com/lario</w:t>
+        </w:r>
+        <w:r>
+          <w:rPr>
+            <w:rStyle w:val="Hyperlink"/>
+          </w:rPr>
+          <w:t>n</w:t>
+        </w:r>
+        <w:r>
+          <w:rPr>
+            <w:rStyle w:val="Hyperlink"/>
+          </w:rPr>
+          <w:t>/cryptolio</w:t>
         </w:r>
       </w:hyperlink>
     </w:p>
@@ -1657,6 +1776,9 @@
       <w:r>
         <w:t>Terminal based crypto currency portfolio</w:t>
       </w:r>
+      <w:r>
+        <w:t xml:space="preserve">. This has all the information of needed for my specification. The only problem with it is it lacks the interface that a GUI based editor. </w:t>
+      </w:r>
     </w:p>
     <w:p/>
     <w:p>
@@ -1664,7 +1786,6 @@
         <w:pStyle w:val="Heading3"/>
       </w:pPr>
       <w:r>
-        <w:lastRenderedPageBreak/>
         <w:t xml:space="preserve">CryptoCompare - </w:t>
       </w:r>
       <w:hyperlink r:id="rId11" w:history="1">
@@ -1753,27 +1874,14 @@
       <w:r>
         <w:t xml:space="preserve">Figure </w:t>
       </w:r>
-      <w:r>
-        <w:fldChar w:fldCharType="begin"/>
-      </w:r>
-      <w:r>
-        <w:instrText xml:space="preserve"> SEQ Figure \* ARABIC </w:instrText>
-      </w:r>
-      <w:r>
-        <w:fldChar w:fldCharType="separate"/>
-      </w:r>
-      <w:r>
-        <w:rPr>
-          <w:noProof/>
-        </w:rPr>
-        <w:t>2</w:t>
-      </w:r>
-      <w:r>
-        <w:rPr>
-          <w:noProof/>
-        </w:rPr>
-        <w:fldChar w:fldCharType="end"/>
-      </w:r>
+      <w:fldSimple w:instr=" SEQ Figure \* ARABIC ">
+        <w:r>
+          <w:rPr>
+            <w:noProof/>
+          </w:rPr>
+          <w:t>2</w:t>
+        </w:r>
+      </w:fldSimple>
       <w:r>
         <w:t xml:space="preserve"> Spiral model development </w:t>
       </w:r>
@@ -1898,7 +2006,13 @@
         <w:t>lectron</w:t>
       </w:r>
       <w:r>
-        <w:t>JS.</w:t>
+        <w:t>JS</w:t>
+      </w:r>
+      <w:r>
+        <w:t>s</w:t>
+      </w:r>
+      <w:r>
+        <w:t>.</w:t>
       </w:r>
     </w:p>
     <w:p>
@@ -1906,6 +2020,7 @@
         <w:pStyle w:val="Heading4"/>
       </w:pPr>
       <w:r>
+        <w:lastRenderedPageBreak/>
         <w:t xml:space="preserve">C# / WPF - </w:t>
       </w:r>
       <w:hyperlink r:id="rId13" w:history="1">
@@ -1998,7 +2113,6 @@
         </w:numPr>
       </w:pPr>
       <w:r>
-        <w:lastRenderedPageBreak/>
         <w:t>Restrictive design / structure</w:t>
       </w:r>
     </w:p>
@@ -2333,7 +2447,11 @@
     </w:p>
     <w:p>
       <w:r>
-        <w:t>In the end I believe ElectronJS is the best choice to be able to build the application the client needs. This is due to its low learning overhead and easy cross-platform compatibility. This will be important as a low learning overhead ensures the best code can be written quickly and efficiently. Additionally, in an age with faster and faster computers, the so-called ‘bloat’ we get from embedding effectively a chrome browser within our application is mitigated. This is especially true as our application’s most intensive task with undoubtedly fetching data from an API – which is unlikely to slow down the whole computer.</w:t>
+        <w:t xml:space="preserve">In the end I believe ElectronJS is the best choice to be able to build the application the client needs. This is due to its low learning overhead and easy cross-platform compatibility. This will be important as a low learning overhead ensures the best code can be written quickly and efficiently. Additionally, in an age with faster and faster computers, the so-called ‘bloat’ we get from embedding effectively a </w:t>
+      </w:r>
+      <w:r>
+        <w:lastRenderedPageBreak/>
+        <w:t>chrome browser within our application is mitigated. This is especially true as our application’s most intensive task with undoubtedly fetching data from an API – which is unlikely to slow down the whole computer.</w:t>
       </w:r>
     </w:p>
     <w:p>
@@ -2380,7 +2498,6 @@
         <w:pStyle w:val="Heading3"/>
       </w:pPr>
       <w:r>
-        <w:lastRenderedPageBreak/>
         <w:t>Boilerplate comparison</w:t>
       </w:r>
     </w:p>
@@ -2398,7 +2515,19 @@
           <w:rPr>
             <w:rStyle w:val="Hyperlink"/>
           </w:rPr>
-          <w:t>https://github.com/sindresorhus/awesome-electron#boilerplates</w:t>
+          <w:t>https://github.com/sindresorhus/awesome-electron#</w:t>
+        </w:r>
+        <w:r>
+          <w:rPr>
+            <w:rStyle w:val="Hyperlink"/>
+          </w:rPr>
+          <w:t>b</w:t>
+        </w:r>
+        <w:r>
+          <w:rPr>
+            <w:rStyle w:val="Hyperlink"/>
+          </w:rPr>
+          <w:t>oilerplates</w:t>
         </w:r>
       </w:hyperlink>
       <w:r>
@@ -2410,7 +2539,26 @@
     </w:p>
     <w:p>
       <w:r>
-        <w:t xml:space="preserve">It shows a few such as electron-vue, electron-react-boilerplate and others. Though vue and angular both have their own unique boiler plates I am most familiar with ReactJS so I opted for the electron-react-boilerplate. It comes with many advantages such as hot module reloading (allowing modules to be swapped out during development). Additionally, FlowJS to prevent static type errors, it also has a </w:t>
+        <w:t>It shows a few such as electron-vue, electron-react-boilerplate and others. Though vue and angular both have their own unique boiler plates I am most familiar with ReactJS so I opted for the electron-react-boilerplate</w:t>
+      </w:r>
+      <w:r>
+        <w:t xml:space="preserve"> ( </w:t>
+      </w:r>
+      <w:hyperlink r:id="rId17" w:history="1">
+        <w:r>
+          <w:rPr>
+            <w:rStyle w:val="Hyperlink"/>
+          </w:rPr>
+          <w:t>https://github.com/chentsulin/electron-react-boilerplate</w:t>
+        </w:r>
+      </w:hyperlink>
+      <w:r>
+        <w:t xml:space="preserve"> )</w:t>
+      </w:r>
+      <w:bookmarkStart w:id="1" w:name="_GoBack"/>
+      <w:bookmarkEnd w:id="1"/>
+      <w:r>
+        <w:t xml:space="preserve">. It comes with many advantages such as hot module reloading (allowing modules to be swapped out during development). Additionally, FlowJS to prevent static type errors, it also has a </w:t>
       </w:r>
       <w:r>
         <w:t>built-in</w:t>
@@ -2419,7 +2567,11 @@
         <w:t xml:space="preserve"> electron packager to easily produce my app as an installing item.</w:t>
       </w:r>
     </w:p>
-    <w:p/>
+    <w:p>
+      <w:r>
+        <w:t>On top of this it has a permissive based license</w:t>
+      </w:r>
+    </w:p>
     <w:p>
       <w:r>
         <w:t>## LICENSE CONSIDERATIONS</w:t>
@@ -2469,7 +2621,7 @@
       </w:r>
     </w:p>
     <w:p>
-      <w:hyperlink r:id="rId17" w:history="1">
+      <w:hyperlink r:id="rId18" w:history="1">
         <w:r>
           <w:rPr>
             <w:rStyle w:val="Hyperlink"/>
@@ -2508,6 +2660,7 @@
     </w:p>
     <w:p>
       <w:r>
+        <w:lastRenderedPageBreak/>
         <w:t>The base requirements for electron are as below:</w:t>
       </w:r>
     </w:p>
@@ -2520,7 +2673,6 @@
         <w:rPr>
           <w:noProof/>
         </w:rPr>
-        <w:lastRenderedPageBreak/>
         <w:drawing>
           <wp:inline distT="0" distB="0" distL="0" distR="0" wp14:anchorId="3927C020" wp14:editId="1AF2CBEA">
             <wp:extent cx="4543425" cy="3724441"/>
@@ -2537,7 +2689,7 @@
                     <pic:cNvPicPr/>
                   </pic:nvPicPr>
                   <pic:blipFill>
-                    <a:blip r:embed="rId18"/>
+                    <a:blip r:embed="rId19"/>
                     <a:stretch>
                       <a:fillRect/>
                     </a:stretch>
@@ -2576,27 +2728,14 @@
       <w:r>
         <w:t xml:space="preserve">Figure </w:t>
       </w:r>
-      <w:r>
-        <w:fldChar w:fldCharType="begin"/>
-      </w:r>
-      <w:r>
-        <w:instrText xml:space="preserve"> SEQ Figure \* ARABIC </w:instrText>
-      </w:r>
-      <w:r>
-        <w:fldChar w:fldCharType="separate"/>
-      </w:r>
-      <w:r>
-        <w:rPr>
-          <w:noProof/>
-        </w:rPr>
-        <w:t>3</w:t>
-      </w:r>
-      <w:r>
-        <w:rPr>
-          <w:noProof/>
-        </w:rPr>
-        <w:fldChar w:fldCharType="end"/>
-      </w:r>
+      <w:fldSimple w:instr=" SEQ Figure \* ARABIC ">
+        <w:r>
+          <w:rPr>
+            <w:noProof/>
+          </w:rPr>
+          <w:t>3</w:t>
+        </w:r>
+      </w:fldSimple>
       <w:r>
         <w:t xml:space="preserve"> Supported systems </w:t>
       </w:r>
@@ -2731,7 +2870,7 @@
                     <pic:cNvPicPr/>
                   </pic:nvPicPr>
                   <pic:blipFill>
-                    <a:blip r:embed="rId19" cstate="print">
+                    <a:blip r:embed="rId20" cstate="print">
                       <a:extLst>
                         <a:ext uri="{28A0092B-C50C-407E-A947-70E740481C1C}">
                           <a14:useLocalDpi xmlns:a14="http://schemas.microsoft.com/office/drawing/2010/main" val="0"/>
@@ -2776,27 +2915,14 @@
       <w:r>
         <w:t xml:space="preserve">Figure </w:t>
       </w:r>
-      <w:r>
-        <w:fldChar w:fldCharType="begin"/>
-      </w:r>
-      <w:r>
-        <w:instrText xml:space="preserve"> SEQ Figure \* ARABIC </w:instrText>
-      </w:r>
-      <w:r>
-        <w:fldChar w:fldCharType="separate"/>
-      </w:r>
-      <w:r>
-        <w:rPr>
-          <w:noProof/>
-        </w:rPr>
-        <w:t>4</w:t>
-      </w:r>
-      <w:r>
-        <w:rPr>
-          <w:noProof/>
-        </w:rPr>
-        <w:fldChar w:fldCharType="end"/>
-      </w:r>
+      <w:fldSimple w:instr=" SEQ Figure \* ARABIC ">
+        <w:r>
+          <w:rPr>
+            <w:noProof/>
+          </w:rPr>
+          <w:t>4</w:t>
+        </w:r>
+      </w:fldSimple>
       <w:r>
         <w:t xml:space="preserve"> – A basic design of what the application might look like</w:t>
       </w:r>
@@ -3096,7 +3222,7 @@
                     <pic:cNvPicPr/>
                   </pic:nvPicPr>
                   <pic:blipFill>
-                    <a:blip r:embed="rId20" cstate="print">
+                    <a:blip r:embed="rId21" cstate="print">
                       <a:extLst>
                         <a:ext uri="{28A0092B-C50C-407E-A947-70E740481C1C}">
                           <a14:useLocalDpi xmlns:a14="http://schemas.microsoft.com/office/drawing/2010/main" val="0"/>
@@ -3141,27 +3267,14 @@
       <w:r>
         <w:t xml:space="preserve">Figure </w:t>
       </w:r>
-      <w:r>
-        <w:fldChar w:fldCharType="begin"/>
-      </w:r>
-      <w:r>
-        <w:instrText xml:space="preserve"> SEQ Figure \* ARABIC </w:instrText>
-      </w:r>
-      <w:r>
-        <w:fldChar w:fldCharType="separate"/>
-      </w:r>
-      <w:r>
-        <w:rPr>
-          <w:noProof/>
-        </w:rPr>
-        <w:t>5</w:t>
-      </w:r>
-      <w:r>
-        <w:rPr>
-          <w:noProof/>
-        </w:rPr>
-        <w:fldChar w:fldCharType="end"/>
-      </w:r>
+      <w:fldSimple w:instr=" SEQ Figure \* ARABIC ">
+        <w:r>
+          <w:rPr>
+            <w:noProof/>
+          </w:rPr>
+          <w:t>5</w:t>
+        </w:r>
+      </w:fldSimple>
       <w:r>
         <w:t xml:space="preserve"> Retouched cryptocurrency logo / New Application logo</w:t>
       </w:r>
@@ -3585,7 +3698,7 @@
       <w:r>
         <w:t xml:space="preserve">NAME CLASH: </w:t>
       </w:r>
-      <w:hyperlink r:id="rId21" w:history="1">
+      <w:hyperlink r:id="rId22" w:history="1">
         <w:r>
           <w:rPr>
             <w:rStyle w:val="Hyperlink"/>
@@ -3632,7 +3745,7 @@
       <w:r>
         <w:t xml:space="preserve">NAME CLASH: </w:t>
       </w:r>
-      <w:hyperlink r:id="rId22" w:history="1">
+      <w:hyperlink r:id="rId23" w:history="1">
         <w:r>
           <w:rPr>
             <w:rStyle w:val="Hyperlink"/>
@@ -3717,7 +3830,7 @@
                     </pic:cNvPicPr>
                   </pic:nvPicPr>
                   <pic:blipFill rotWithShape="1">
-                    <a:blip r:embed="rId23" cstate="print">
+                    <a:blip r:embed="rId24" cstate="print">
                       <a:extLst>
                         <a:ext uri="{28A0092B-C50C-407E-A947-70E740481C1C}">
                           <a14:useLocalDpi xmlns:a14="http://schemas.microsoft.com/office/drawing/2010/main" val="0"/>
@@ -3766,24 +3879,14 @@
       <w:r>
         <w:t xml:space="preserve">Figure </w:t>
       </w:r>
-      <w:r>
-        <w:fldChar w:fldCharType="begin"/>
-      </w:r>
-      <w:r>
-        <w:instrText xml:space="preserve"> SEQ Figure \* ARABIC </w:instrText>
-      </w:r>
-      <w:r>
-        <w:fldChar w:fldCharType="separate"/>
-      </w:r>
-      <w:r>
-        <w:rPr>
-          <w:noProof/>
-        </w:rPr>
-        <w:t>6</w:t>
-      </w:r>
-      <w:r>
-        <w:fldChar w:fldCharType="end"/>
-      </w:r>
+      <w:fldSimple w:instr=" SEQ Figure \* ARABIC ">
+        <w:r>
+          <w:rPr>
+            <w:noProof/>
+          </w:rPr>
+          <w:t>6</w:t>
+        </w:r>
+      </w:fldSimple>
       <w:r>
         <w:t xml:space="preserve"> Complete project diagram</w:t>
       </w:r>
@@ -3859,7 +3962,7 @@
                     </pic:cNvPicPr>
                   </pic:nvPicPr>
                   <pic:blipFill rotWithShape="1">
-                    <a:blip r:embed="rId24">
+                    <a:blip r:embed="rId25">
                       <a:extLst>
                         <a:ext uri="{28A0092B-C50C-407E-A947-70E740481C1C}">
                           <a14:useLocalDpi xmlns:a14="http://schemas.microsoft.com/office/drawing/2010/main" val="0"/>
@@ -3908,24 +4011,14 @@
       <w:r>
         <w:t xml:space="preserve">Figure </w:t>
       </w:r>
-      <w:r>
-        <w:fldChar w:fldCharType="begin"/>
-      </w:r>
-      <w:r>
-        <w:instrText xml:space="preserve"> SEQ Figure \* ARABIC </w:instrText>
-      </w:r>
-      <w:r>
-        <w:fldChar w:fldCharType="separate"/>
-      </w:r>
-      <w:r>
-        <w:rPr>
-          <w:noProof/>
-        </w:rPr>
-        <w:t>7</w:t>
-      </w:r>
-      <w:r>
-        <w:fldChar w:fldCharType="end"/>
-      </w:r>
+      <w:fldSimple w:instr=" SEQ Figure \* ARABIC ">
+        <w:r>
+          <w:rPr>
+            <w:noProof/>
+          </w:rPr>
+          <w:t>7</w:t>
+        </w:r>
+      </w:fldSimple>
       <w:r>
         <w:t xml:space="preserve"> My basic directory layout</w:t>
       </w:r>
@@ -3971,7 +4064,7 @@
                     </pic:cNvPicPr>
                   </pic:nvPicPr>
                   <pic:blipFill rotWithShape="1">
-                    <a:blip r:embed="rId25" cstate="print">
+                    <a:blip r:embed="rId26" cstate="print">
                       <a:extLst>
                         <a:ext uri="{28A0092B-C50C-407E-A947-70E740481C1C}">
                           <a14:useLocalDpi xmlns:a14="http://schemas.microsoft.com/office/drawing/2010/main" val="0"/>
@@ -4020,24 +4113,14 @@
       <w:r>
         <w:t xml:space="preserve">Figure </w:t>
       </w:r>
-      <w:r>
-        <w:fldChar w:fldCharType="begin"/>
-      </w:r>
-      <w:r>
-        <w:instrText xml:space="preserve"> SEQ Figure \* ARABIC </w:instrText>
-      </w:r>
-      <w:r>
-        <w:fldChar w:fldCharType="separate"/>
-      </w:r>
-      <w:r>
-        <w:rPr>
-          <w:noProof/>
-        </w:rPr>
-        <w:t>8</w:t>
-      </w:r>
-      <w:r>
-        <w:fldChar w:fldCharType="end"/>
-      </w:r>
+      <w:fldSimple w:instr=" SEQ Figure \* ARABIC ">
+        <w:r>
+          <w:rPr>
+            <w:noProof/>
+          </w:rPr>
+          <w:t>8</w:t>
+        </w:r>
+      </w:fldSimple>
       <w:r>
         <w:t xml:space="preserve"> Github repository for the application</w:t>
       </w:r>
@@ -4074,7 +4157,7 @@
                     </pic:cNvPicPr>
                   </pic:nvPicPr>
                   <pic:blipFill>
-                    <a:blip r:embed="rId26" cstate="print">
+                    <a:blip r:embed="rId27" cstate="print">
                       <a:extLst>
                         <a:ext uri="{28A0092B-C50C-407E-A947-70E740481C1C}">
                           <a14:useLocalDpi xmlns:a14="http://schemas.microsoft.com/office/drawing/2010/main" val="0"/>
@@ -4120,24 +4203,14 @@
       <w:r>
         <w:t xml:space="preserve">Figure </w:t>
       </w:r>
-      <w:r>
-        <w:fldChar w:fldCharType="begin"/>
-      </w:r>
-      <w:r>
-        <w:instrText xml:space="preserve"> SEQ Figure \* ARABIC </w:instrText>
-      </w:r>
-      <w:r>
-        <w:fldChar w:fldCharType="separate"/>
-      </w:r>
-      <w:r>
-        <w:rPr>
-          <w:noProof/>
-        </w:rPr>
-        <w:t>9</w:t>
-      </w:r>
-      <w:r>
-        <w:fldChar w:fldCharType="end"/>
-      </w:r>
+      <w:fldSimple w:instr=" SEQ Figure \* ARABIC ">
+        <w:r>
+          <w:rPr>
+            <w:noProof/>
+          </w:rPr>
+          <w:t>9</w:t>
+        </w:r>
+      </w:fldSimple>
       <w:r>
         <w:t xml:space="preserve"> Setting up GitKraken as a version manager</w:t>
       </w:r>
@@ -4175,7 +4248,7 @@
                     </pic:cNvPicPr>
                   </pic:nvPicPr>
                   <pic:blipFill>
-                    <a:blip r:embed="rId27" cstate="print">
+                    <a:blip r:embed="rId28" cstate="print">
                       <a:extLst>
                         <a:ext uri="{28A0092B-C50C-407E-A947-70E740481C1C}">
                           <a14:useLocalDpi xmlns:a14="http://schemas.microsoft.com/office/drawing/2010/main" val="0"/>
@@ -4221,28 +4294,18 @@
       <w:r>
         <w:t xml:space="preserve">Figure </w:t>
       </w:r>
-      <w:r>
-        <w:fldChar w:fldCharType="begin"/>
-      </w:r>
-      <w:r>
-        <w:instrText xml:space="preserve"> SEQ Figure \* ARABIC </w:instrText>
-      </w:r>
-      <w:r>
-        <w:fldChar w:fldCharType="separate"/>
-      </w:r>
-      <w:r>
-        <w:rPr>
-          <w:noProof/>
-        </w:rPr>
-        <w:t>10</w:t>
-      </w:r>
-      <w:r>
-        <w:fldChar w:fldCharType="end"/>
-      </w:r>
+      <w:fldSimple w:instr=" SEQ Figure \* ARABIC ">
+        <w:r>
+          <w:rPr>
+            <w:noProof/>
+          </w:rPr>
+          <w:t>10</w:t>
+        </w:r>
+      </w:fldSimple>
       <w:r>
         <w:t xml:space="preserve"> An example .gitignore </w:t>
       </w:r>
-      <w:hyperlink r:id="rId28" w:history="1">
+      <w:hyperlink r:id="rId29" w:history="1">
         <w:r>
           <w:rPr>
             <w:rStyle w:val="Hyperlink"/>
@@ -4300,7 +4363,7 @@
                     </pic:cNvPicPr>
                   </pic:nvPicPr>
                   <pic:blipFill>
-                    <a:blip r:embed="rId29">
+                    <a:blip r:embed="rId30">
                       <a:extLst>
                         <a:ext uri="{28A0092B-C50C-407E-A947-70E740481C1C}">
                           <a14:useLocalDpi xmlns:a14="http://schemas.microsoft.com/office/drawing/2010/main" val="0"/>
@@ -4346,24 +4409,14 @@
       <w:r>
         <w:t xml:space="preserve">Figure </w:t>
       </w:r>
-      <w:r>
-        <w:fldChar w:fldCharType="begin"/>
-      </w:r>
-      <w:r>
-        <w:instrText xml:space="preserve"> SEQ Figure \* ARABIC </w:instrText>
-      </w:r>
-      <w:r>
-        <w:fldChar w:fldCharType="separate"/>
-      </w:r>
-      <w:r>
-        <w:rPr>
-          <w:noProof/>
-        </w:rPr>
-        <w:t>11</w:t>
-      </w:r>
-      <w:r>
-        <w:fldChar w:fldCharType="end"/>
-      </w:r>
+      <w:fldSimple w:instr=" SEQ Figure \* ARABIC ">
+        <w:r>
+          <w:rPr>
+            <w:noProof/>
+          </w:rPr>
+          <w:t>11</w:t>
+        </w:r>
+      </w:fldSimple>
       <w:r>
         <w:t xml:space="preserve"> My original attempt at cloning the repository</w:t>
       </w:r>
@@ -4395,7 +4448,7 @@
                     </pic:cNvPicPr>
                   </pic:nvPicPr>
                   <pic:blipFill>
-                    <a:blip r:embed="rId30" cstate="print">
+                    <a:blip r:embed="rId31" cstate="print">
                       <a:extLst>
                         <a:ext uri="{28A0092B-C50C-407E-A947-70E740481C1C}">
                           <a14:useLocalDpi xmlns:a14="http://schemas.microsoft.com/office/drawing/2010/main" val="0"/>
@@ -4441,24 +4494,14 @@
       <w:r>
         <w:t xml:space="preserve">Figure </w:t>
       </w:r>
-      <w:r>
-        <w:fldChar w:fldCharType="begin"/>
-      </w:r>
-      <w:r>
-        <w:instrText xml:space="preserve"> SEQ Figure \* ARABIC </w:instrText>
-      </w:r>
-      <w:r>
-        <w:fldChar w:fldCharType="separate"/>
-      </w:r>
-      <w:r>
-        <w:rPr>
-          <w:noProof/>
-        </w:rPr>
-        <w:t>12</w:t>
-      </w:r>
-      <w:r>
-        <w:fldChar w:fldCharType="end"/>
-      </w:r>
+      <w:fldSimple w:instr=" SEQ Figure \* ARABIC ">
+        <w:r>
+          <w:rPr>
+            <w:noProof/>
+          </w:rPr>
+          <w:t>12</w:t>
+        </w:r>
+      </w:fldSimple>
       <w:r>
         <w:t xml:space="preserve"> The .gitignore file</w:t>
       </w:r>
@@ -4491,7 +4534,7 @@
                     </pic:cNvPicPr>
                   </pic:nvPicPr>
                   <pic:blipFill>
-                    <a:blip r:embed="rId31">
+                    <a:blip r:embed="rId32">
                       <a:extLst>
                         <a:ext uri="{28A0092B-C50C-407E-A947-70E740481C1C}">
                           <a14:useLocalDpi xmlns:a14="http://schemas.microsoft.com/office/drawing/2010/main" val="0"/>
@@ -4537,24 +4580,14 @@
       <w:r>
         <w:t xml:space="preserve">Figure </w:t>
       </w:r>
-      <w:r>
-        <w:fldChar w:fldCharType="begin"/>
-      </w:r>
-      <w:r>
-        <w:instrText xml:space="preserve"> SEQ Figure \* ARABIC </w:instrText>
-      </w:r>
-      <w:r>
-        <w:fldChar w:fldCharType="separate"/>
-      </w:r>
-      <w:r>
-        <w:rPr>
-          <w:noProof/>
-        </w:rPr>
-        <w:t>13</w:t>
-      </w:r>
-      <w:r>
-        <w:fldChar w:fldCharType="end"/>
-      </w:r>
+      <w:fldSimple w:instr=" SEQ Figure \* ARABIC ">
+        <w:r>
+          <w:rPr>
+            <w:noProof/>
+          </w:rPr>
+          <w:t>13</w:t>
+        </w:r>
+      </w:fldSimple>
       <w:r>
         <w:t xml:space="preserve"> The .gitignore file being deleted.</w:t>
       </w:r>
@@ -4592,7 +4625,7 @@
                     </pic:cNvPicPr>
                   </pic:nvPicPr>
                   <pic:blipFill>
-                    <a:blip r:embed="rId32">
+                    <a:blip r:embed="rId33">
                       <a:extLst>
                         <a:ext uri="{28A0092B-C50C-407E-A947-70E740481C1C}">
                           <a14:useLocalDpi xmlns:a14="http://schemas.microsoft.com/office/drawing/2010/main" val="0"/>
@@ -4638,24 +4671,14 @@
       <w:r>
         <w:t xml:space="preserve">Figure </w:t>
       </w:r>
-      <w:r>
-        <w:fldChar w:fldCharType="begin"/>
-      </w:r>
-      <w:r>
-        <w:instrText xml:space="preserve"> SEQ Figure \* ARABIC </w:instrText>
-      </w:r>
-      <w:r>
-        <w:fldChar w:fldCharType="separate"/>
-      </w:r>
-      <w:r>
-        <w:rPr>
-          <w:noProof/>
-        </w:rPr>
-        <w:t>14</w:t>
-      </w:r>
-      <w:r>
-        <w:fldChar w:fldCharType="end"/>
-      </w:r>
+      <w:fldSimple w:instr=" SEQ Figure \* ARABIC ">
+        <w:r>
+          <w:rPr>
+            <w:noProof/>
+          </w:rPr>
+          <w:t>14</w:t>
+        </w:r>
+      </w:fldSimple>
       <w:r>
         <w:t xml:space="preserve"> Fully cloned boilerplate</w:t>
       </w:r>
@@ -4708,7 +4731,7 @@
                     </pic:cNvPicPr>
                   </pic:nvPicPr>
                   <pic:blipFill>
-                    <a:blip r:embed="rId33" cstate="print">
+                    <a:blip r:embed="rId34" cstate="print">
                       <a:extLst>
                         <a:ext uri="{28A0092B-C50C-407E-A947-70E740481C1C}">
                           <a14:useLocalDpi xmlns:a14="http://schemas.microsoft.com/office/drawing/2010/main" val="0"/>
@@ -4754,24 +4777,14 @@
       <w:r>
         <w:t xml:space="preserve">Figure </w:t>
       </w:r>
-      <w:r>
-        <w:fldChar w:fldCharType="begin"/>
-      </w:r>
-      <w:r>
-        <w:instrText xml:space="preserve"> SEQ Figure \* ARABIC </w:instrText>
-      </w:r>
-      <w:r>
-        <w:fldChar w:fldCharType="separate"/>
-      </w:r>
-      <w:r>
-        <w:rPr>
-          <w:noProof/>
-        </w:rPr>
-        <w:t>15</w:t>
-      </w:r>
-      <w:r>
-        <w:fldChar w:fldCharType="end"/>
-      </w:r>
+      <w:fldSimple w:instr=" SEQ Figure \* ARABIC ">
+        <w:r>
+          <w:rPr>
+            <w:noProof/>
+          </w:rPr>
+          <w:t>15</w:t>
+        </w:r>
+      </w:fldSimple>
       <w:r>
         <w:t xml:space="preserve"> Travis CI error</w:t>
       </w:r>
@@ -4810,7 +4823,7 @@
                     </pic:cNvPicPr>
                   </pic:nvPicPr>
                   <pic:blipFill>
-                    <a:blip r:embed="rId34">
+                    <a:blip r:embed="rId35">
                       <a:extLst>
                         <a:ext uri="{28A0092B-C50C-407E-A947-70E740481C1C}">
                           <a14:useLocalDpi xmlns:a14="http://schemas.microsoft.com/office/drawing/2010/main" val="0"/>
@@ -4856,24 +4869,14 @@
       <w:r>
         <w:t xml:space="preserve">Figure </w:t>
       </w:r>
-      <w:r>
-        <w:fldChar w:fldCharType="begin"/>
-      </w:r>
-      <w:r>
-        <w:instrText xml:space="preserve"> SEQ Figure \* ARABIC </w:instrText>
-      </w:r>
-      <w:r>
-        <w:fldChar w:fldCharType="separate"/>
-      </w:r>
-      <w:r>
-        <w:rPr>
-          <w:noProof/>
-        </w:rPr>
-        <w:t>16</w:t>
-      </w:r>
-      <w:r>
-        <w:fldChar w:fldCharType="end"/>
-      </w:r>
+      <w:fldSimple w:instr=" SEQ Figure \* ARABIC ">
+        <w:r>
+          <w:rPr>
+            <w:noProof/>
+          </w:rPr>
+          <w:t>16</w:t>
+        </w:r>
+      </w:fldSimple>
       <w:r>
         <w:t xml:space="preserve"> Part of the rewritten .travis.yml</w:t>
       </w:r>
@@ -4908,7 +4911,7 @@
       </w:r>
     </w:p>
     <w:p>
-      <w:hyperlink r:id="rId35" w:history="1">
+      <w:hyperlink r:id="rId36" w:history="1">
         <w:r>
           <w:rPr>
             <w:rStyle w:val="Hyperlink"/>
@@ -4947,7 +4950,7 @@
                     </pic:cNvPicPr>
                   </pic:nvPicPr>
                   <pic:blipFill rotWithShape="1">
-                    <a:blip r:embed="rId36" cstate="print">
+                    <a:blip r:embed="rId37" cstate="print">
                       <a:extLst>
                         <a:ext uri="{28A0092B-C50C-407E-A947-70E740481C1C}">
                           <a14:useLocalDpi xmlns:a14="http://schemas.microsoft.com/office/drawing/2010/main" val="0"/>
@@ -4996,31 +4999,21 @@
       <w:r>
         <w:t xml:space="preserve">Figure </w:t>
       </w:r>
-      <w:r>
-        <w:fldChar w:fldCharType="begin"/>
-      </w:r>
-      <w:r>
-        <w:instrText xml:space="preserve"> SEQ Figure \* ARABIC </w:instrText>
-      </w:r>
-      <w:r>
-        <w:fldChar w:fldCharType="separate"/>
-      </w:r>
-      <w:r>
-        <w:rPr>
-          <w:noProof/>
-        </w:rPr>
-        <w:t>17</w:t>
-      </w:r>
-      <w:r>
-        <w:fldChar w:fldCharType="end"/>
-      </w:r>
+      <w:fldSimple w:instr=" SEQ Figure \* ARABIC ">
+        <w:r>
+          <w:rPr>
+            <w:noProof/>
+          </w:rPr>
+          <w:t>17</w:t>
+        </w:r>
+      </w:fldSimple>
       <w:r>
         <w:t xml:space="preserve"> Security Checklist</w:t>
       </w:r>
       <w:r>
         <w:t xml:space="preserve"> - </w:t>
       </w:r>
-      <w:hyperlink r:id="rId37" w:history="1">
+      <w:hyperlink r:id="rId38" w:history="1">
         <w:r>
           <w:rPr>
             <w:rStyle w:val="Hyperlink"/>
@@ -5060,7 +5053,7 @@
                     </pic:cNvPicPr>
                   </pic:nvPicPr>
                   <pic:blipFill rotWithShape="1">
-                    <a:blip r:embed="rId38" cstate="print">
+                    <a:blip r:embed="rId39" cstate="print">
                       <a:extLst>
                         <a:ext uri="{28A0092B-C50C-407E-A947-70E740481C1C}">
                           <a14:useLocalDpi xmlns:a14="http://schemas.microsoft.com/office/drawing/2010/main" val="0"/>
@@ -5116,7 +5109,7 @@
                     </pic:cNvPicPr>
                   </pic:nvPicPr>
                   <pic:blipFill rotWithShape="1">
-                    <a:blip r:embed="rId39" cstate="print">
+                    <a:blip r:embed="rId40" cstate="print">
                       <a:extLst>
                         <a:ext uri="{28A0092B-C50C-407E-A947-70E740481C1C}">
                           <a14:useLocalDpi xmlns:a14="http://schemas.microsoft.com/office/drawing/2010/main" val="0"/>
@@ -5159,24 +5152,14 @@
       <w:r>
         <w:t xml:space="preserve">Figure </w:t>
       </w:r>
-      <w:r>
-        <w:fldChar w:fldCharType="begin"/>
-      </w:r>
-      <w:r>
-        <w:instrText xml:space="preserve"> SEQ Figure \* ARABIC </w:instrText>
-      </w:r>
-      <w:r>
-        <w:fldChar w:fldCharType="separate"/>
-      </w:r>
-      <w:r>
-        <w:rPr>
-          <w:noProof/>
-        </w:rPr>
-        <w:t>18</w:t>
-      </w:r>
-      <w:r>
-        <w:fldChar w:fldCharType="end"/>
-      </w:r>
+      <w:fldSimple w:instr=" SEQ Figure \* ARABIC ">
+        <w:r>
+          <w:rPr>
+            <w:noProof/>
+          </w:rPr>
+          <w:t>18</w:t>
+        </w:r>
+      </w:fldSimple>
       <w:r>
         <w:t xml:space="preserve"> Documentation vs implementation of the checklist</w:t>
       </w:r>
@@ -5210,7 +5193,7 @@
                     </pic:cNvPicPr>
                   </pic:nvPicPr>
                   <pic:blipFill>
-                    <a:blip r:embed="rId40">
+                    <a:blip r:embed="rId41">
                       <a:extLst>
                         <a:ext uri="{28A0092B-C50C-407E-A947-70E740481C1C}">
                           <a14:useLocalDpi xmlns:a14="http://schemas.microsoft.com/office/drawing/2010/main" val="0"/>
@@ -5263,7 +5246,7 @@
                     </pic:cNvPicPr>
                   </pic:nvPicPr>
                   <pic:blipFill>
-                    <a:blip r:embed="rId41">
+                    <a:blip r:embed="rId42">
                       <a:extLst>
                         <a:ext uri="{28A0092B-C50C-407E-A947-70E740481C1C}">
                           <a14:useLocalDpi xmlns:a14="http://schemas.microsoft.com/office/drawing/2010/main" val="0"/>
@@ -5303,24 +5286,14 @@
       <w:r>
         <w:t xml:space="preserve">Figure </w:t>
       </w:r>
-      <w:r>
-        <w:fldChar w:fldCharType="begin"/>
-      </w:r>
-      <w:r>
-        <w:instrText xml:space="preserve"> SEQ Figure \* ARABIC </w:instrText>
-      </w:r>
-      <w:r>
-        <w:fldChar w:fldCharType="separate"/>
-      </w:r>
-      <w:r>
-        <w:rPr>
-          <w:noProof/>
-        </w:rPr>
-        <w:t>19</w:t>
-      </w:r>
-      <w:r>
-        <w:fldChar w:fldCharType="end"/>
-      </w:r>
+      <w:fldSimple w:instr=" SEQ Figure \* ARABIC ">
+        <w:r>
+          <w:rPr>
+            <w:noProof/>
+          </w:rPr>
+          <w:t>19</w:t>
+        </w:r>
+      </w:fldSimple>
       <w:r>
         <w:t xml:space="preserve"> Another example of securing the application – in this case making the build scripts run in sandbox mode [cite]</w:t>
       </w:r>
@@ -5691,7 +5664,7 @@
     </w:sdt>
     <w:p/>
     <w:sectPr>
-      <w:headerReference w:type="default" r:id="rId42"/>
+      <w:headerReference w:type="default" r:id="rId43"/>
       <w:pgSz w:w="11906" w:h="16838"/>
       <w:pgMar w:top="1440" w:right="1440" w:bottom="1440" w:left="1440" w:header="708" w:footer="708" w:gutter="0"/>
       <w:cols w:space="708"/>
@@ -6574,6 +6547,119 @@
     </w:lvl>
   </w:abstractNum>
   <w:abstractNum w:abstractNumId="7" w15:restartNumberingAfterBreak="0">
+    <w:nsid w:val="6D715792"/>
+    <w:multiLevelType w:val="hybridMultilevel"/>
+    <w:tmpl w:val="804082E2"/>
+    <w:lvl w:ilvl="0" w:tplc="08090001">
+      <w:start w:val="1"/>
+      <w:numFmt w:val="bullet"/>
+      <w:lvlText w:val=""/>
+      <w:lvlJc w:val="left"/>
+      <w:pPr>
+        <w:ind w:left="720" w:hanging="360"/>
+      </w:pPr>
+      <w:rPr>
+        <w:rFonts w:ascii="Symbol" w:hAnsi="Symbol" w:hint="default"/>
+      </w:rPr>
+    </w:lvl>
+    <w:lvl w:ilvl="1" w:tplc="08090003" w:tentative="1">
+      <w:start w:val="1"/>
+      <w:numFmt w:val="bullet"/>
+      <w:lvlText w:val="o"/>
+      <w:lvlJc w:val="left"/>
+      <w:pPr>
+        <w:ind w:left="1440" w:hanging="360"/>
+      </w:pPr>
+      <w:rPr>
+        <w:rFonts w:ascii="Courier New" w:hAnsi="Courier New" w:cs="Courier New" w:hint="default"/>
+      </w:rPr>
+    </w:lvl>
+    <w:lvl w:ilvl="2" w:tplc="08090005" w:tentative="1">
+      <w:start w:val="1"/>
+      <w:numFmt w:val="bullet"/>
+      <w:lvlText w:val=""/>
+      <w:lvlJc w:val="left"/>
+      <w:pPr>
+        <w:ind w:left="2160" w:hanging="360"/>
+      </w:pPr>
+      <w:rPr>
+        <w:rFonts w:ascii="Wingdings" w:hAnsi="Wingdings" w:hint="default"/>
+      </w:rPr>
+    </w:lvl>
+    <w:lvl w:ilvl="3" w:tplc="08090001" w:tentative="1">
+      <w:start w:val="1"/>
+      <w:numFmt w:val="bullet"/>
+      <w:lvlText w:val=""/>
+      <w:lvlJc w:val="left"/>
+      <w:pPr>
+        <w:ind w:left="2880" w:hanging="360"/>
+      </w:pPr>
+      <w:rPr>
+        <w:rFonts w:ascii="Symbol" w:hAnsi="Symbol" w:hint="default"/>
+      </w:rPr>
+    </w:lvl>
+    <w:lvl w:ilvl="4" w:tplc="08090003" w:tentative="1">
+      <w:start w:val="1"/>
+      <w:numFmt w:val="bullet"/>
+      <w:lvlText w:val="o"/>
+      <w:lvlJc w:val="left"/>
+      <w:pPr>
+        <w:ind w:left="3600" w:hanging="360"/>
+      </w:pPr>
+      <w:rPr>
+        <w:rFonts w:ascii="Courier New" w:hAnsi="Courier New" w:cs="Courier New" w:hint="default"/>
+      </w:rPr>
+    </w:lvl>
+    <w:lvl w:ilvl="5" w:tplc="08090005" w:tentative="1">
+      <w:start w:val="1"/>
+      <w:numFmt w:val="bullet"/>
+      <w:lvlText w:val=""/>
+      <w:lvlJc w:val="left"/>
+      <w:pPr>
+        <w:ind w:left="4320" w:hanging="360"/>
+      </w:pPr>
+      <w:rPr>
+        <w:rFonts w:ascii="Wingdings" w:hAnsi="Wingdings" w:hint="default"/>
+      </w:rPr>
+    </w:lvl>
+    <w:lvl w:ilvl="6" w:tplc="08090001" w:tentative="1">
+      <w:start w:val="1"/>
+      <w:numFmt w:val="bullet"/>
+      <w:lvlText w:val=""/>
+      <w:lvlJc w:val="left"/>
+      <w:pPr>
+        <w:ind w:left="5040" w:hanging="360"/>
+      </w:pPr>
+      <w:rPr>
+        <w:rFonts w:ascii="Symbol" w:hAnsi="Symbol" w:hint="default"/>
+      </w:rPr>
+    </w:lvl>
+    <w:lvl w:ilvl="7" w:tplc="08090003" w:tentative="1">
+      <w:start w:val="1"/>
+      <w:numFmt w:val="bullet"/>
+      <w:lvlText w:val="o"/>
+      <w:lvlJc w:val="left"/>
+      <w:pPr>
+        <w:ind w:left="5760" w:hanging="360"/>
+      </w:pPr>
+      <w:rPr>
+        <w:rFonts w:ascii="Courier New" w:hAnsi="Courier New" w:cs="Courier New" w:hint="default"/>
+      </w:rPr>
+    </w:lvl>
+    <w:lvl w:ilvl="8" w:tplc="08090005" w:tentative="1">
+      <w:start w:val="1"/>
+      <w:numFmt w:val="bullet"/>
+      <w:lvlText w:val=""/>
+      <w:lvlJc w:val="left"/>
+      <w:pPr>
+        <w:ind w:left="6480" w:hanging="360"/>
+      </w:pPr>
+      <w:rPr>
+        <w:rFonts w:ascii="Wingdings" w:hAnsi="Wingdings" w:hint="default"/>
+      </w:rPr>
+    </w:lvl>
+  </w:abstractNum>
+  <w:abstractNum w:abstractNumId="8" w15:restartNumberingAfterBreak="0">
     <w:nsid w:val="722A7A24"/>
     <w:multiLevelType w:val="hybridMultilevel"/>
     <w:tmpl w:val="114CD812"/>
@@ -6659,7 +6745,7 @@
       </w:pPr>
     </w:lvl>
   </w:abstractNum>
-  <w:abstractNum w:abstractNumId="8" w15:restartNumberingAfterBreak="0">
+  <w:abstractNum w:abstractNumId="9" w15:restartNumberingAfterBreak="0">
     <w:nsid w:val="764F07C3"/>
     <w:multiLevelType w:val="hybridMultilevel"/>
     <w:tmpl w:val="F8D6E526"/>
@@ -6772,7 +6858,7 @@
       </w:rPr>
     </w:lvl>
   </w:abstractNum>
-  <w:abstractNum w:abstractNumId="9" w15:restartNumberingAfterBreak="0">
+  <w:abstractNum w:abstractNumId="10" w15:restartNumberingAfterBreak="0">
     <w:nsid w:val="7A82173E"/>
     <w:multiLevelType w:val="hybridMultilevel"/>
     <w:tmpl w:val="4F90B0E4"/>
@@ -6886,7 +6972,7 @@
     </w:lvl>
   </w:abstractNum>
   <w:num w:numId="1">
-    <w:abstractNumId w:val="8"/>
+    <w:abstractNumId w:val="9"/>
   </w:num>
   <w:num w:numId="2">
     <w:abstractNumId w:val="5"/>
@@ -6904,16 +6990,19 @@
     <w:abstractNumId w:val="4"/>
   </w:num>
   <w:num w:numId="7">
-    <w:abstractNumId w:val="9"/>
+    <w:abstractNumId w:val="10"/>
   </w:num>
   <w:num w:numId="8">
     <w:abstractNumId w:val="3"/>
   </w:num>
   <w:num w:numId="9">
-    <w:abstractNumId w:val="7"/>
+    <w:abstractNumId w:val="8"/>
   </w:num>
   <w:num w:numId="10">
     <w:abstractNumId w:val="0"/>
+  </w:num>
+  <w:num w:numId="11">
+    <w:abstractNumId w:val="7"/>
   </w:num>
 </w:numbering>
 </file>
@@ -8149,7 +8238,7 @@
 </file>
 
 <file path=customXml/itemProps1.xml><?xml version="1.0" encoding="utf-8"?>
-<ds:datastoreItem xmlns:ds="http://schemas.openxmlformats.org/officeDocument/2006/customXml" ds:itemID="{2FE1CD2D-BD5B-4358-A3A3-8C659F546C56}">
+<ds:datastoreItem xmlns:ds="http://schemas.openxmlformats.org/officeDocument/2006/customXml" ds:itemID="{6A96FF9D-6F8C-9C42-B91E-5718AFFA5829}">
   <ds:schemaRefs>
     <ds:schemaRef ds:uri="http://schemas.openxmlformats.org/officeDocument/2006/bibliography"/>
   </ds:schemaRefs>

</xml_diff>

<commit_message>
Add config comparison / Change heading formatting /
- Remove unnecessary md / appveyor files
+ Change to system font
+ Add icon
</commit_message>
<xml_diff>
--- a/docs/Computing Coursework 2018.docx
+++ b/docs/Computing Coursework 2018.docx
@@ -1189,7 +1189,6 @@
           <w:szCs w:val="22"/>
         </w:rPr>
       </w:pPr>
-      <w:proofErr w:type="spellStart"/>
       <w:r>
         <w:rPr>
           <w:rFonts w:asciiTheme="minorHAnsi" w:hAnsiTheme="minorHAnsi" w:cs="Arial"/>
@@ -1199,7 +1198,6 @@
         </w:rPr>
         <w:t>Bittrex</w:t>
       </w:r>
-      <w:proofErr w:type="spellEnd"/>
     </w:p>
     <w:p>
       <w:pPr>
@@ -2095,7 +2093,6 @@
           <w:id w:val="2056039499"/>
           <w:citation/>
         </w:sdtPr>
-        <w:sdtEndPr/>
         <w:sdtContent>
           <w:r>
             <w:fldChar w:fldCharType="begin"/>
@@ -2153,7 +2150,6 @@
           <w:id w:val="1893690420"/>
           <w:citation/>
         </w:sdtPr>
-        <w:sdtEndPr/>
         <w:sdtContent>
           <w:r>
             <w:fldChar w:fldCharType="begin"/>
@@ -2463,7 +2459,6 @@
           <w:id w:val="403569483"/>
           <w:citation/>
         </w:sdtPr>
-        <w:sdtEndPr/>
         <w:sdtContent>
           <w:r>
             <w:fldChar w:fldCharType="begin"/>
@@ -2578,7 +2573,6 @@
           <w:id w:val="-43530754"/>
           <w:citation/>
         </w:sdtPr>
-        <w:sdtEndPr/>
         <w:sdtContent>
           <w:r>
             <w:fldChar w:fldCharType="begin"/>
@@ -2618,7 +2612,6 @@
           <w:id w:val="-909462133"/>
           <w:citation/>
         </w:sdtPr>
-        <w:sdtEndPr/>
         <w:sdtContent>
           <w:r>
             <w:fldChar w:fldCharType="begin"/>
@@ -2795,10 +2788,14 @@
       </w:r>
     </w:p>
     <w:p>
-      <w:r>
-        <w:t>## LICENSE CONSIDERATIONS</w:t>
-      </w:r>
-    </w:p>
+      <w:pPr>
+        <w:pStyle w:val="Heading3"/>
+      </w:pPr>
+      <w:r>
+        <w:t>Note about Licenses</w:t>
+      </w:r>
+    </w:p>
+    <w:p/>
     <w:p>
       <w:pPr>
         <w:pStyle w:val="Heading3"/>
@@ -2992,7 +2989,6 @@
           <w:id w:val="131835416"/>
           <w:citation/>
         </w:sdtPr>
-        <w:sdtEndPr/>
         <w:sdtContent>
           <w:r>
             <w:fldChar w:fldCharType="begin"/>
@@ -3041,7 +3037,6 @@
           <w:id w:val="1750924610"/>
           <w:citation/>
         </w:sdtPr>
-        <w:sdtEndPr/>
         <w:sdtContent>
           <w:r>
             <w:fldChar w:fldCharType="begin"/>
@@ -4777,12 +4772,7 @@
         <w:t xml:space="preserve"> recently added project boards which allow me to add ‘notes’ which I can then mark as </w:t>
       </w:r>
       <w:r>
-        <w:t>in ‘To do’, ‘In progress’ or</w:t>
-      </w:r>
-      <w:bookmarkStart w:id="1" w:name="_GoBack"/>
-      <w:bookmarkEnd w:id="1"/>
-      <w:r>
-        <w:t xml:space="preserve"> ‘Done’ depending on their progress which is reflected easily on a nice progress bar.</w:t>
+        <w:t>in ‘To do’, ‘In progress’ or ‘Done’ depending on their progress which is reflected easily on a nice progress bar.</w:t>
       </w:r>
     </w:p>
     <w:p>
@@ -6110,11 +6100,997 @@
         <w:t xml:space="preserve"> Another example of securing the application – in this case making the build scripts run in sandbox mode [cite]</w:t>
       </w:r>
     </w:p>
+    <w:p/>
+    <w:p>
+      <w:pPr>
+        <w:pStyle w:val="Heading2"/>
+        <w:sectPr>
+          <w:headerReference w:type="default" r:id="rId44"/>
+          <w:pgSz w:w="11906" w:h="16838"/>
+          <w:pgMar w:top="1440" w:right="1440" w:bottom="1440" w:left="1440" w:header="708" w:footer="708" w:gutter="0"/>
+          <w:cols w:space="708"/>
+          <w:docGrid w:linePitch="360"/>
+        </w:sectPr>
+      </w:pPr>
+    </w:p>
+    <w:p>
+      <w:pPr>
+        <w:pStyle w:val="Heading2"/>
+      </w:pPr>
+      <w:r>
+        <w:lastRenderedPageBreak/>
+        <w:t>Package choice</w:t>
+      </w:r>
+    </w:p>
+    <w:p>
+      <w:r>
+        <w:t xml:space="preserve">Throughout the development process decisions must be made which cannot be delegated to the client. These decisions will not impact the client in anyway though impact the developer and possible development time. For example, the choosing of the boilerplate initially was one of those decisions. Repeatedly through the project I needed to decide what was the best way to implement a certain function. For example, I needed a way for user data to persist such as profiles for the app. I could roll out my own system for it, however it is such a common problem there are a </w:t>
+      </w:r>
+      <w:proofErr w:type="spellStart"/>
+      <w:r>
+        <w:t>pleothra</w:t>
+      </w:r>
+      <w:proofErr w:type="spellEnd"/>
+      <w:r>
+        <w:t xml:space="preserve"> of opensource packages to choose from. </w:t>
+      </w:r>
+      <w:proofErr w:type="gramStart"/>
+      <w:r>
+        <w:t>Therefore</w:t>
+      </w:r>
+      <w:proofErr w:type="gramEnd"/>
+      <w:r>
+        <w:t xml:space="preserve"> I came up with a list and measured each of </w:t>
+      </w:r>
+      <w:proofErr w:type="spellStart"/>
+      <w:r>
+        <w:t>there</w:t>
+      </w:r>
+      <w:proofErr w:type="spellEnd"/>
+      <w:r>
+        <w:t xml:space="preserve"> advantages between </w:t>
+      </w:r>
+      <w:proofErr w:type="spellStart"/>
+      <w:r>
+        <w:t>eachoter</w:t>
+      </w:r>
+      <w:proofErr w:type="spellEnd"/>
+      <w:r>
+        <w:t>:</w:t>
+      </w:r>
+    </w:p>
+    <w:tbl>
+      <w:tblPr>
+        <w:tblStyle w:val="TableGrid"/>
+        <w:tblW w:w="14029" w:type="dxa"/>
+        <w:tblLayout w:type="fixed"/>
+        <w:tblLook w:val="04A0" w:firstRow="1" w:lastRow="0" w:firstColumn="1" w:lastColumn="0" w:noHBand="0" w:noVBand="1"/>
+      </w:tblPr>
+      <w:tblGrid>
+        <w:gridCol w:w="2805"/>
+        <w:gridCol w:w="2806"/>
+        <w:gridCol w:w="2806"/>
+        <w:gridCol w:w="4052"/>
+        <w:gridCol w:w="1560"/>
+      </w:tblGrid>
+      <w:tr>
+        <w:tc>
+          <w:tcPr>
+            <w:tcW w:w="2805" w:type="dxa"/>
+          </w:tcPr>
+          <w:p>
+            <w:r>
+              <w:t>Package Name</w:t>
+            </w:r>
+          </w:p>
+        </w:tc>
+        <w:tc>
+          <w:tcPr>
+            <w:tcW w:w="2806" w:type="dxa"/>
+          </w:tcPr>
+          <w:p>
+            <w:r>
+              <w:t>URL</w:t>
+            </w:r>
+          </w:p>
+        </w:tc>
+        <w:tc>
+          <w:tcPr>
+            <w:tcW w:w="2806" w:type="dxa"/>
+          </w:tcPr>
+          <w:p>
+            <w:r>
+              <w:t>Advantages</w:t>
+            </w:r>
+          </w:p>
+        </w:tc>
+        <w:tc>
+          <w:tcPr>
+            <w:tcW w:w="4052" w:type="dxa"/>
+          </w:tcPr>
+          <w:p>
+            <w:r>
+              <w:t>Disadvantages</w:t>
+            </w:r>
+          </w:p>
+        </w:tc>
+        <w:tc>
+          <w:tcPr>
+            <w:tcW w:w="1560" w:type="dxa"/>
+            <w:tcBorders>
+              <w:bottom w:val="single" w:sz="4" w:space="0" w:color="auto"/>
+            </w:tcBorders>
+          </w:tcPr>
+          <w:p>
+            <w:r>
+              <w:t>License</w:t>
+            </w:r>
+          </w:p>
+        </w:tc>
+      </w:tr>
+      <w:tr>
+        <w:tc>
+          <w:tcPr>
+            <w:tcW w:w="2805" w:type="dxa"/>
+          </w:tcPr>
+          <w:p/>
+        </w:tc>
+        <w:tc>
+          <w:tcPr>
+            <w:tcW w:w="2806" w:type="dxa"/>
+          </w:tcPr>
+          <w:p>
+            <w:hyperlink r:id="rId45" w:history="1">
+              <w:r>
+                <w:rPr>
+                  <w:rStyle w:val="Hyperlink"/>
+                </w:rPr>
+                <w:t>https://ww</w:t>
+              </w:r>
+              <w:r>
+                <w:rPr>
+                  <w:rStyle w:val="Hyperlink"/>
+                </w:rPr>
+                <w:t>w</w:t>
+              </w:r>
+              <w:r>
+                <w:rPr>
+                  <w:rStyle w:val="Hyperlink"/>
+                </w:rPr>
+                <w:t>.npmjs.com/package/cosmiconfig</w:t>
+              </w:r>
+            </w:hyperlink>
+            <w:r>
+              <w:t xml:space="preserve"> </w:t>
+            </w:r>
+          </w:p>
+        </w:tc>
+        <w:tc>
+          <w:tcPr>
+            <w:tcW w:w="2806" w:type="dxa"/>
+          </w:tcPr>
+          <w:p>
+            <w:pPr>
+              <w:pStyle w:val="ListParagraph"/>
+              <w:numPr>
+                <w:ilvl w:val="0"/>
+                <w:numId w:val="14"/>
+              </w:numPr>
+              <w:ind w:left="369"/>
+            </w:pPr>
+            <w:bookmarkStart w:id="1" w:name="_GoBack"/>
+            <w:bookmarkEnd w:id="1"/>
+          </w:p>
+        </w:tc>
+        <w:tc>
+          <w:tcPr>
+            <w:tcW w:w="4052" w:type="dxa"/>
+          </w:tcPr>
+          <w:p/>
+        </w:tc>
+        <w:tc>
+          <w:tcPr>
+            <w:tcW w:w="1560" w:type="dxa"/>
+            <w:tcBorders>
+              <w:bottom w:val="nil"/>
+            </w:tcBorders>
+            <w:shd w:val="clear" w:color="auto" w:fill="00FF00"/>
+          </w:tcPr>
+          <w:p>
+            <w:r>
+              <w:t>MIT</w:t>
+            </w:r>
+            <w:sdt>
+              <w:sdtPr>
+                <w:id w:val="-301385571"/>
+                <w:citation/>
+              </w:sdtPr>
+              <w:sdtContent>
+                <w:r>
+                  <w:fldChar w:fldCharType="begin"/>
+                </w:r>
+                <w:r>
+                  <w:instrText xml:space="preserve">CITATION Git17 \l 2057 </w:instrText>
+                </w:r>
+                <w:r>
+                  <w:fldChar w:fldCharType="separate"/>
+                </w:r>
+                <w:r>
+                  <w:rPr>
+                    <w:noProof/>
+                  </w:rPr>
+                  <w:t xml:space="preserve"> </w:t>
+                </w:r>
+                <w:r>
+                  <w:rPr>
+                    <w:noProof/>
+                  </w:rPr>
+                  <w:t>(Github, Inc, 2018)</w:t>
+                </w:r>
+                <w:r>
+                  <w:fldChar w:fldCharType="end"/>
+                </w:r>
+              </w:sdtContent>
+            </w:sdt>
+          </w:p>
+        </w:tc>
+      </w:tr>
+      <w:tr>
+        <w:tc>
+          <w:tcPr>
+            <w:tcW w:w="2805" w:type="dxa"/>
+          </w:tcPr>
+          <w:p/>
+        </w:tc>
+        <w:tc>
+          <w:tcPr>
+            <w:tcW w:w="2806" w:type="dxa"/>
+          </w:tcPr>
+          <w:p>
+            <w:hyperlink r:id="rId46" w:history="1">
+              <w:r>
+                <w:rPr>
+                  <w:rStyle w:val="Hyperlink"/>
+                </w:rPr>
+                <w:t>https://www.n</w:t>
+              </w:r>
+              <w:r>
+                <w:rPr>
+                  <w:rStyle w:val="Hyperlink"/>
+                </w:rPr>
+                <w:t>p</w:t>
+              </w:r>
+              <w:r>
+                <w:rPr>
+                  <w:rStyle w:val="Hyperlink"/>
+                </w:rPr>
+                <w:t>mjs.com/package/properties</w:t>
+              </w:r>
+            </w:hyperlink>
+            <w:r>
+              <w:t xml:space="preserve"> </w:t>
+            </w:r>
+          </w:p>
+        </w:tc>
+        <w:tc>
+          <w:tcPr>
+            <w:tcW w:w="2806" w:type="dxa"/>
+          </w:tcPr>
+          <w:p>
+            <w:pPr>
+              <w:pStyle w:val="ListParagraph"/>
+              <w:numPr>
+                <w:ilvl w:val="0"/>
+                <w:numId w:val="14"/>
+              </w:numPr>
+              <w:ind w:left="369"/>
+            </w:pPr>
+          </w:p>
+        </w:tc>
+        <w:tc>
+          <w:tcPr>
+            <w:tcW w:w="4052" w:type="dxa"/>
+          </w:tcPr>
+          <w:p/>
+        </w:tc>
+        <w:tc>
+          <w:tcPr>
+            <w:tcW w:w="1560" w:type="dxa"/>
+            <w:tcBorders>
+              <w:top w:val="nil"/>
+            </w:tcBorders>
+            <w:shd w:val="clear" w:color="auto" w:fill="00FF00"/>
+          </w:tcPr>
+          <w:p>
+            <w:r>
+              <w:t>MIT</w:t>
+            </w:r>
+            <w:sdt>
+              <w:sdtPr>
+                <w:id w:val="1762488493"/>
+                <w:citation/>
+              </w:sdtPr>
+              <w:sdtContent>
+                <w:r>
+                  <w:fldChar w:fldCharType="begin"/>
+                </w:r>
+                <w:r>
+                  <w:instrText xml:space="preserve">CITATION Git17 \l 2057 </w:instrText>
+                </w:r>
+                <w:r>
+                  <w:fldChar w:fldCharType="separate"/>
+                </w:r>
+                <w:r>
+                  <w:rPr>
+                    <w:noProof/>
+                  </w:rPr>
+                  <w:t xml:space="preserve"> </w:t>
+                </w:r>
+                <w:r>
+                  <w:rPr>
+                    <w:noProof/>
+                  </w:rPr>
+                  <w:t>(Github, Inc, 2018)</w:t>
+                </w:r>
+                <w:r>
+                  <w:fldChar w:fldCharType="end"/>
+                </w:r>
+              </w:sdtContent>
+            </w:sdt>
+          </w:p>
+        </w:tc>
+      </w:tr>
+      <w:tr>
+        <w:tc>
+          <w:tcPr>
+            <w:tcW w:w="2805" w:type="dxa"/>
+          </w:tcPr>
+          <w:p/>
+        </w:tc>
+        <w:tc>
+          <w:tcPr>
+            <w:tcW w:w="2806" w:type="dxa"/>
+          </w:tcPr>
+          <w:p>
+            <w:hyperlink r:id="rId47" w:history="1">
+              <w:r>
+                <w:rPr>
+                  <w:rStyle w:val="Hyperlink"/>
+                </w:rPr>
+                <w:t>https://www.npmj</w:t>
+              </w:r>
+              <w:r>
+                <w:rPr>
+                  <w:rStyle w:val="Hyperlink"/>
+                </w:rPr>
+                <w:t>s</w:t>
+              </w:r>
+              <w:r>
+                <w:rPr>
+                  <w:rStyle w:val="Hyperlink"/>
+                </w:rPr>
+                <w:t>.com/package/rc</w:t>
+              </w:r>
+            </w:hyperlink>
+            <w:r>
+              <w:t xml:space="preserve"> </w:t>
+            </w:r>
+          </w:p>
+        </w:tc>
+        <w:tc>
+          <w:tcPr>
+            <w:tcW w:w="2806" w:type="dxa"/>
+          </w:tcPr>
+          <w:p>
+            <w:pPr>
+              <w:pStyle w:val="ListParagraph"/>
+              <w:numPr>
+                <w:ilvl w:val="0"/>
+                <w:numId w:val="14"/>
+              </w:numPr>
+              <w:ind w:left="369"/>
+            </w:pPr>
+          </w:p>
+        </w:tc>
+        <w:tc>
+          <w:tcPr>
+            <w:tcW w:w="4052" w:type="dxa"/>
+          </w:tcPr>
+          <w:p/>
+        </w:tc>
+        <w:tc>
+          <w:tcPr>
+            <w:tcW w:w="1560" w:type="dxa"/>
+            <w:shd w:val="clear" w:color="auto" w:fill="00FF00"/>
+          </w:tcPr>
+          <w:p>
+            <w:r>
+              <w:t>MIT</w:t>
+            </w:r>
+            <w:sdt>
+              <w:sdtPr>
+                <w:id w:val="-219520174"/>
+                <w:citation/>
+              </w:sdtPr>
+              <w:sdtContent>
+                <w:r>
+                  <w:fldChar w:fldCharType="begin"/>
+                </w:r>
+                <w:r>
+                  <w:instrText xml:space="preserve">CITATION Git17 \l 2057 </w:instrText>
+                </w:r>
+                <w:r>
+                  <w:fldChar w:fldCharType="separate"/>
+                </w:r>
+                <w:r>
+                  <w:rPr>
+                    <w:noProof/>
+                  </w:rPr>
+                  <w:t xml:space="preserve"> </w:t>
+                </w:r>
+                <w:r>
+                  <w:rPr>
+                    <w:noProof/>
+                  </w:rPr>
+                  <w:t>(Github, Inc, 2018)</w:t>
+                </w:r>
+                <w:r>
+                  <w:fldChar w:fldCharType="end"/>
+                </w:r>
+              </w:sdtContent>
+            </w:sdt>
+            <w:r>
+              <w:t xml:space="preserve"> and others</w:t>
+            </w:r>
+          </w:p>
+        </w:tc>
+      </w:tr>
+      <w:tr>
+        <w:tc>
+          <w:tcPr>
+            <w:tcW w:w="2805" w:type="dxa"/>
+          </w:tcPr>
+          <w:p/>
+        </w:tc>
+        <w:tc>
+          <w:tcPr>
+            <w:tcW w:w="2806" w:type="dxa"/>
+          </w:tcPr>
+          <w:p>
+            <w:hyperlink r:id="rId48" w:history="1">
+              <w:r>
+                <w:rPr>
+                  <w:rStyle w:val="Hyperlink"/>
+                </w:rPr>
+                <w:t>https://www.npmjs.com</w:t>
+              </w:r>
+              <w:r>
+                <w:rPr>
+                  <w:rStyle w:val="Hyperlink"/>
+                </w:rPr>
+                <w:t>/</w:t>
+              </w:r>
+              <w:r>
+                <w:rPr>
+                  <w:rStyle w:val="Hyperlink"/>
+                </w:rPr>
+                <w:t>package/configstore</w:t>
+              </w:r>
+            </w:hyperlink>
+            <w:r>
+              <w:t xml:space="preserve"> </w:t>
+            </w:r>
+          </w:p>
+        </w:tc>
+        <w:tc>
+          <w:tcPr>
+            <w:tcW w:w="2806" w:type="dxa"/>
+          </w:tcPr>
+          <w:p>
+            <w:pPr>
+              <w:pStyle w:val="ListParagraph"/>
+              <w:numPr>
+                <w:ilvl w:val="0"/>
+                <w:numId w:val="14"/>
+              </w:numPr>
+              <w:ind w:left="369"/>
+            </w:pPr>
+          </w:p>
+        </w:tc>
+        <w:tc>
+          <w:tcPr>
+            <w:tcW w:w="4052" w:type="dxa"/>
+          </w:tcPr>
+          <w:p/>
+        </w:tc>
+        <w:tc>
+          <w:tcPr>
+            <w:tcW w:w="1560" w:type="dxa"/>
+            <w:shd w:val="clear" w:color="auto" w:fill="00FF00"/>
+          </w:tcPr>
+          <w:p>
+            <w:r>
+              <w:t xml:space="preserve">BSD 2-clause </w:t>
+            </w:r>
+            <w:sdt>
+              <w:sdtPr>
+                <w:id w:val="-1291815073"/>
+                <w:citation/>
+              </w:sdtPr>
+              <w:sdtContent>
+                <w:r>
+                  <w:fldChar w:fldCharType="begin"/>
+                </w:r>
+                <w:r>
+                  <w:instrText xml:space="preserve">CITATION Git171 \l 2057 </w:instrText>
+                </w:r>
+                <w:r>
+                  <w:fldChar w:fldCharType="separate"/>
+                </w:r>
+                <w:r>
+                  <w:rPr>
+                    <w:noProof/>
+                  </w:rPr>
+                  <w:t>(Github, Inc, 2018)</w:t>
+                </w:r>
+                <w:r>
+                  <w:fldChar w:fldCharType="end"/>
+                </w:r>
+              </w:sdtContent>
+            </w:sdt>
+          </w:p>
+        </w:tc>
+      </w:tr>
+      <w:tr>
+        <w:tc>
+          <w:tcPr>
+            <w:tcW w:w="2805" w:type="dxa"/>
+          </w:tcPr>
+          <w:p/>
+        </w:tc>
+        <w:tc>
+          <w:tcPr>
+            <w:tcW w:w="2806" w:type="dxa"/>
+          </w:tcPr>
+          <w:p>
+            <w:hyperlink r:id="rId49" w:history="1">
+              <w:r>
+                <w:rPr>
+                  <w:rStyle w:val="Hyperlink"/>
+                </w:rPr>
+                <w:t>https://www.npm</w:t>
+              </w:r>
+              <w:r>
+                <w:rPr>
+                  <w:rStyle w:val="Hyperlink"/>
+                </w:rPr>
+                <w:t>j</w:t>
+              </w:r>
+              <w:r>
+                <w:rPr>
+                  <w:rStyle w:val="Hyperlink"/>
+                </w:rPr>
+                <w:t>s.com/package/preferences</w:t>
+              </w:r>
+            </w:hyperlink>
+            <w:r>
+              <w:t xml:space="preserve"> </w:t>
+            </w:r>
+          </w:p>
+        </w:tc>
+        <w:tc>
+          <w:tcPr>
+            <w:tcW w:w="2806" w:type="dxa"/>
+          </w:tcPr>
+          <w:p>
+            <w:pPr>
+              <w:pStyle w:val="ListParagraph"/>
+              <w:numPr>
+                <w:ilvl w:val="0"/>
+                <w:numId w:val="14"/>
+              </w:numPr>
+              <w:ind w:left="369"/>
+            </w:pPr>
+            <w:r>
+              <w:t>Allows encryption</w:t>
+            </w:r>
+          </w:p>
+        </w:tc>
+        <w:tc>
+          <w:tcPr>
+            <w:tcW w:w="4052" w:type="dxa"/>
+          </w:tcPr>
+          <w:p/>
+        </w:tc>
+        <w:tc>
+          <w:tcPr>
+            <w:tcW w:w="1560" w:type="dxa"/>
+            <w:shd w:val="clear" w:color="auto" w:fill="00FF00"/>
+          </w:tcPr>
+          <w:p>
+            <w:r>
+              <w:t>MIT</w:t>
+            </w:r>
+            <w:sdt>
+              <w:sdtPr>
+                <w:id w:val="-1556622674"/>
+                <w:citation/>
+              </w:sdtPr>
+              <w:sdtContent>
+                <w:r>
+                  <w:fldChar w:fldCharType="begin"/>
+                </w:r>
+                <w:r>
+                  <w:instrText xml:space="preserve">CITATION Git17 \l 2057 </w:instrText>
+                </w:r>
+                <w:r>
+                  <w:fldChar w:fldCharType="separate"/>
+                </w:r>
+                <w:r>
+                  <w:rPr>
+                    <w:noProof/>
+                  </w:rPr>
+                  <w:t xml:space="preserve"> </w:t>
+                </w:r>
+                <w:r>
+                  <w:rPr>
+                    <w:noProof/>
+                  </w:rPr>
+                  <w:t>(Github, Inc, 2018)</w:t>
+                </w:r>
+                <w:r>
+                  <w:fldChar w:fldCharType="end"/>
+                </w:r>
+              </w:sdtContent>
+            </w:sdt>
+          </w:p>
+        </w:tc>
+      </w:tr>
+      <w:tr>
+        <w:tc>
+          <w:tcPr>
+            <w:tcW w:w="2805" w:type="dxa"/>
+          </w:tcPr>
+          <w:p/>
+        </w:tc>
+        <w:tc>
+          <w:tcPr>
+            <w:tcW w:w="2806" w:type="dxa"/>
+          </w:tcPr>
+          <w:p>
+            <w:hyperlink r:id="rId50" w:history="1">
+              <w:r>
+                <w:rPr>
+                  <w:rStyle w:val="Hyperlink"/>
+                </w:rPr>
+                <w:t>https://www</w:t>
+              </w:r>
+              <w:r>
+                <w:rPr>
+                  <w:rStyle w:val="Hyperlink"/>
+                </w:rPr>
+                <w:t>.</w:t>
+              </w:r>
+              <w:r>
+                <w:rPr>
+                  <w:rStyle w:val="Hyperlink"/>
+                </w:rPr>
+                <w:t>npmjs.com/package/config</w:t>
+              </w:r>
+            </w:hyperlink>
+            <w:r>
+              <w:t xml:space="preserve"> </w:t>
+            </w:r>
+          </w:p>
+        </w:tc>
+        <w:tc>
+          <w:tcPr>
+            <w:tcW w:w="2806" w:type="dxa"/>
+          </w:tcPr>
+          <w:p>
+            <w:pPr>
+              <w:pStyle w:val="ListParagraph"/>
+              <w:numPr>
+                <w:ilvl w:val="0"/>
+                <w:numId w:val="14"/>
+              </w:numPr>
+              <w:ind w:left="369"/>
+            </w:pPr>
+          </w:p>
+        </w:tc>
+        <w:tc>
+          <w:tcPr>
+            <w:tcW w:w="4052" w:type="dxa"/>
+          </w:tcPr>
+          <w:p/>
+        </w:tc>
+        <w:tc>
+          <w:tcPr>
+            <w:tcW w:w="1560" w:type="dxa"/>
+            <w:shd w:val="clear" w:color="auto" w:fill="00FF00"/>
+          </w:tcPr>
+          <w:p>
+            <w:r>
+              <w:t>MIT</w:t>
+            </w:r>
+            <w:sdt>
+              <w:sdtPr>
+                <w:id w:val="-563716569"/>
+                <w:citation/>
+              </w:sdtPr>
+              <w:sdtContent>
+                <w:r>
+                  <w:fldChar w:fldCharType="begin"/>
+                </w:r>
+                <w:r>
+                  <w:instrText xml:space="preserve">CITATION Git17 \l 2057 </w:instrText>
+                </w:r>
+                <w:r>
+                  <w:fldChar w:fldCharType="separate"/>
+                </w:r>
+                <w:r>
+                  <w:rPr>
+                    <w:noProof/>
+                  </w:rPr>
+                  <w:t xml:space="preserve"> </w:t>
+                </w:r>
+                <w:r>
+                  <w:rPr>
+                    <w:noProof/>
+                  </w:rPr>
+                  <w:t>(Github, Inc, 2018)</w:t>
+                </w:r>
+                <w:r>
+                  <w:fldChar w:fldCharType="end"/>
+                </w:r>
+              </w:sdtContent>
+            </w:sdt>
+          </w:p>
+        </w:tc>
+      </w:tr>
+      <w:tr>
+        <w:tc>
+          <w:tcPr>
+            <w:tcW w:w="2805" w:type="dxa"/>
+          </w:tcPr>
+          <w:p/>
+        </w:tc>
+        <w:tc>
+          <w:tcPr>
+            <w:tcW w:w="2806" w:type="dxa"/>
+          </w:tcPr>
+          <w:p>
+            <w:hyperlink r:id="rId51" w:history="1">
+              <w:r>
+                <w:rPr>
+                  <w:rStyle w:val="Hyperlink"/>
+                </w:rPr>
+                <w:t>https://www.npmjs.c</w:t>
+              </w:r>
+              <w:r>
+                <w:rPr>
+                  <w:rStyle w:val="Hyperlink"/>
+                </w:rPr>
+                <w:t>o</w:t>
+              </w:r>
+              <w:r>
+                <w:rPr>
+                  <w:rStyle w:val="Hyperlink"/>
+                </w:rPr>
+                <w:t>m/package/electron-store</w:t>
+              </w:r>
+            </w:hyperlink>
+            <w:r>
+              <w:t xml:space="preserve"> </w:t>
+            </w:r>
+          </w:p>
+        </w:tc>
+        <w:tc>
+          <w:tcPr>
+            <w:tcW w:w="2806" w:type="dxa"/>
+          </w:tcPr>
+          <w:p>
+            <w:pPr>
+              <w:pStyle w:val="ListParagraph"/>
+              <w:numPr>
+                <w:ilvl w:val="0"/>
+                <w:numId w:val="14"/>
+              </w:numPr>
+              <w:ind w:left="369"/>
+            </w:pPr>
+            <w:r>
+              <w:t xml:space="preserve">Can use from renderer / main – no need for </w:t>
+            </w:r>
+            <w:proofErr w:type="spellStart"/>
+            <w:r>
+              <w:t>ipc</w:t>
+            </w:r>
+            <w:proofErr w:type="spellEnd"/>
+            <w:r>
+              <w:t xml:space="preserve"> transport</w:t>
+            </w:r>
+          </w:p>
+        </w:tc>
+        <w:tc>
+          <w:tcPr>
+            <w:tcW w:w="4052" w:type="dxa"/>
+          </w:tcPr>
+          <w:p/>
+        </w:tc>
+        <w:tc>
+          <w:tcPr>
+            <w:tcW w:w="1560" w:type="dxa"/>
+            <w:shd w:val="clear" w:color="auto" w:fill="00FF00"/>
+          </w:tcPr>
+          <w:p>
+            <w:r>
+              <w:t>MIT</w:t>
+            </w:r>
+            <w:sdt>
+              <w:sdtPr>
+                <w:id w:val="-1157535864"/>
+                <w:citation/>
+              </w:sdtPr>
+              <w:sdtContent>
+                <w:r>
+                  <w:fldChar w:fldCharType="begin"/>
+                </w:r>
+                <w:r>
+                  <w:instrText xml:space="preserve">CITATION Git17 \l 2057 </w:instrText>
+                </w:r>
+                <w:r>
+                  <w:fldChar w:fldCharType="separate"/>
+                </w:r>
+                <w:r>
+                  <w:rPr>
+                    <w:noProof/>
+                  </w:rPr>
+                  <w:t xml:space="preserve"> </w:t>
+                </w:r>
+                <w:r>
+                  <w:rPr>
+                    <w:noProof/>
+                  </w:rPr>
+                  <w:t>(Github, Inc, 2018)</w:t>
+                </w:r>
+                <w:r>
+                  <w:fldChar w:fldCharType="end"/>
+                </w:r>
+              </w:sdtContent>
+            </w:sdt>
+          </w:p>
+        </w:tc>
+      </w:tr>
+      <w:tr>
+        <w:tc>
+          <w:tcPr>
+            <w:tcW w:w="2805" w:type="dxa"/>
+          </w:tcPr>
+          <w:p/>
+        </w:tc>
+        <w:tc>
+          <w:tcPr>
+            <w:tcW w:w="2806" w:type="dxa"/>
+          </w:tcPr>
+          <w:p>
+            <w:hyperlink r:id="rId52" w:history="1">
+              <w:r>
+                <w:rPr>
+                  <w:rStyle w:val="Hyperlink"/>
+                </w:rPr>
+                <w:t>https://github.com/nath</w:t>
+              </w:r>
+              <w:r>
+                <w:rPr>
+                  <w:rStyle w:val="Hyperlink"/>
+                </w:rPr>
+                <w:t>a</w:t>
+              </w:r>
+              <w:r>
+                <w:rPr>
+                  <w:rStyle w:val="Hyperlink"/>
+                </w:rPr>
+                <w:t>nbuchar/electron-settings</w:t>
+              </w:r>
+            </w:hyperlink>
+            <w:r>
+              <w:t xml:space="preserve"> </w:t>
+            </w:r>
+          </w:p>
+        </w:tc>
+        <w:tc>
+          <w:tcPr>
+            <w:tcW w:w="2806" w:type="dxa"/>
+          </w:tcPr>
+          <w:p>
+            <w:pPr>
+              <w:pStyle w:val="ListParagraph"/>
+              <w:numPr>
+                <w:ilvl w:val="0"/>
+                <w:numId w:val="14"/>
+              </w:numPr>
+              <w:ind w:left="369"/>
+            </w:pPr>
+          </w:p>
+        </w:tc>
+        <w:tc>
+          <w:tcPr>
+            <w:tcW w:w="4052" w:type="dxa"/>
+          </w:tcPr>
+          <w:p/>
+        </w:tc>
+        <w:tc>
+          <w:tcPr>
+            <w:tcW w:w="1560" w:type="dxa"/>
+            <w:shd w:val="clear" w:color="auto" w:fill="00FF00"/>
+          </w:tcPr>
+          <w:p>
+            <w:r>
+              <w:t xml:space="preserve">ISC </w:t>
+            </w:r>
+            <w:sdt>
+              <w:sdtPr>
+                <w:id w:val="574862664"/>
+                <w:citation/>
+              </w:sdtPr>
+              <w:sdtContent>
+                <w:r>
+                  <w:fldChar w:fldCharType="begin"/>
+                </w:r>
+                <w:r>
+                  <w:instrText xml:space="preserve">CITATION Git172 \l 2057 </w:instrText>
+                </w:r>
+                <w:r>
+                  <w:fldChar w:fldCharType="separate"/>
+                </w:r>
+                <w:r>
+                  <w:rPr>
+                    <w:noProof/>
+                  </w:rPr>
+                  <w:t>(Github, Inc, 2018)</w:t>
+                </w:r>
+                <w:r>
+                  <w:fldChar w:fldCharType="end"/>
+                </w:r>
+              </w:sdtContent>
+            </w:sdt>
+          </w:p>
+        </w:tc>
+      </w:tr>
+    </w:tbl>
+    <w:p>
+      <w:r>
+        <w:t>To see why licenses the packages are under is important</w:t>
+      </w:r>
+      <w:r>
+        <w:t xml:space="preserve"> in this process</w:t>
+      </w:r>
+      <w:r>
+        <w:t xml:space="preserve"> please see Section 1.8.4 (“Note about Licenses”).</w:t>
+      </w:r>
+    </w:p>
+    <w:p>
+      <w:r>
+        <w:t>N.B. This is meant to serve as an example to the type of process I would go through when choosing each of my packages. However, this one will be more documented to show the process in higher detail.</w:t>
+      </w:r>
+    </w:p>
     <w:p>
       <w:pPr>
         <w:pStyle w:val="Heading1"/>
-      </w:pPr>
-      <w:r>
+        <w:sectPr>
+          <w:pgSz w:w="16838" w:h="11906" w:orient="landscape"/>
+          <w:pgMar w:top="1440" w:right="1440" w:bottom="1440" w:left="1440" w:header="708" w:footer="708" w:gutter="0"/>
+          <w:cols w:space="708"/>
+          <w:docGrid w:linePitch="360"/>
+        </w:sectPr>
+      </w:pPr>
+    </w:p>
+    <w:p>
+      <w:pPr>
+        <w:pStyle w:val="Heading1"/>
+      </w:pPr>
+      <w:r>
+        <w:lastRenderedPageBreak/>
         <w:t>Evaluation</w:t>
       </w:r>
     </w:p>
@@ -6158,11 +7134,103 @@
         <w:t xml:space="preserve"> HN</w:t>
       </w:r>
     </w:p>
+    <w:p>
+      <w:r>
+        <w:t xml:space="preserve">Through the creation of this product it came to my attention that a similar product was just </w:t>
+      </w:r>
+      <w:proofErr w:type="spellStart"/>
+      <w:r>
+        <w:t>realesed</w:t>
+      </w:r>
+      <w:proofErr w:type="spellEnd"/>
+      <w:r>
+        <w:t xml:space="preserve"> by the name of “</w:t>
+      </w:r>
+      <w:proofErr w:type="spellStart"/>
+      <w:r>
+        <w:t>Cointracker</w:t>
+      </w:r>
+      <w:proofErr w:type="spellEnd"/>
+      <w:r>
+        <w:t xml:space="preserve">” </w:t>
+      </w:r>
+      <w:sdt>
+        <w:sdtPr>
+          <w:id w:val="1510412979"/>
+          <w:citation/>
+        </w:sdtPr>
+        <w:sdtContent>
+          <w:r>
+            <w:fldChar w:fldCharType="begin"/>
+          </w:r>
+          <w:r>
+            <w:instrText xml:space="preserve"> CITATION Nin18 \l 2057 </w:instrText>
+          </w:r>
+          <w:r>
+            <w:fldChar w:fldCharType="separate"/>
+          </w:r>
+          <w:r>
+            <w:rPr>
+              <w:noProof/>
+            </w:rPr>
+            <w:t>(Nin Finance, Inc, 2018)</w:t>
+          </w:r>
+          <w:r>
+            <w:fldChar w:fldCharType="end"/>
+          </w:r>
+        </w:sdtContent>
+      </w:sdt>
+      <w:r>
+        <w:t>. I believe my project is significantly different however I contacted my client concerning it. They assured me that they still wished the project to be completed as they believe they will still be able to seek a market for the product.</w:t>
+      </w:r>
+    </w:p>
+    <w:p>
+      <w:pPr>
+        <w:pStyle w:val="Heading2"/>
+      </w:pPr>
+      <w:r>
+        <w:t>Project Structure / Code Written</w:t>
+      </w:r>
+    </w:p>
     <w:p/>
     <w:p>
       <w:pPr>
-        <w:pStyle w:val="Heading3"/>
-      </w:pPr>
+        <w:pStyle w:val="Heading2"/>
+      </w:pPr>
+      <w:r>
+        <w:t>Main program files</w:t>
+      </w:r>
+    </w:p>
+    <w:p>
+      <w:r>
+        <w:t xml:space="preserve">Due to the size of my project, it seems infeasible to include every single program file as a picture or formatted text within this document. </w:t>
+      </w:r>
+      <w:proofErr w:type="gramStart"/>
+      <w:r>
+        <w:t>Therefore</w:t>
+      </w:r>
+      <w:proofErr w:type="gramEnd"/>
+      <w:r>
+        <w:t xml:space="preserve"> it seems the best compromise is to place some of the program files, which best demonstrate the style / programming techniques used within the project and light commentary on which and also provide a link to an online repository with all the project files on. </w:t>
+      </w:r>
+      <w:proofErr w:type="gramStart"/>
+      <w:r>
+        <w:t>Additionally</w:t>
+      </w:r>
+      <w:proofErr w:type="gramEnd"/>
+      <w:r>
+        <w:t xml:space="preserve"> it contains a very overt README specifying how to run the program if one wishes.</w:t>
+      </w:r>
+    </w:p>
+    <w:p>
+      <w:r>
+        <w:t xml:space="preserve">Online repository link: </w:t>
+      </w:r>
+    </w:p>
+    <w:p>
+      <w:r>
+        <w:t>N.B. I can guarantee this link will be valid till 2023 at the least.</w:t>
+      </w:r>
     </w:p>
     <w:sdt>
       <w:sdtPr>
@@ -6178,7 +7246,6 @@
           <w:docPartUnique/>
         </w:docPartObj>
       </w:sdtPr>
-      <w:sdtEndPr/>
       <w:sdtContent>
         <w:p>
           <w:pPr>
@@ -6193,7 +7260,6 @@
             <w:id w:val="111145805"/>
             <w:bibliography/>
           </w:sdtPr>
-          <w:sdtEndPr/>
           <w:sdtContent>
             <w:p>
               <w:pPr>
@@ -6406,6 +7472,154 @@
                 <w:rPr>
                   <w:noProof/>
                 </w:rPr>
+                <w:t xml:space="preserve">Github, Inc, 2017. </w:t>
+              </w:r>
+              <w:r>
+                <w:rPr>
+                  <w:i/>
+                  <w:iCs/>
+                  <w:noProof/>
+                </w:rPr>
+                <w:t xml:space="preserve">BSD 2-Clause “Simplified” License | Choose a License. </w:t>
+              </w:r>
+              <w:r>
+                <w:rPr>
+                  <w:noProof/>
+                </w:rPr>
+                <w:t xml:space="preserve">[Online] </w:t>
+              </w:r>
+              <w:r>
+                <w:rPr>
+                  <w:noProof/>
+                </w:rPr>
+                <w:br/>
+                <w:t xml:space="preserve">Available at: </w:t>
+              </w:r>
+              <w:r>
+                <w:rPr>
+                  <w:noProof/>
+                  <w:u w:val="single"/>
+                </w:rPr>
+                <w:t>https://choosealicense.com/licenses/bsd-2-clause/</w:t>
+              </w:r>
+              <w:r>
+                <w:rPr>
+                  <w:noProof/>
+                </w:rPr>
+                <w:br/>
+                <w:t>[Accessed 7 March 2017].</w:t>
+              </w:r>
+            </w:p>
+            <w:p>
+              <w:pPr>
+                <w:pStyle w:val="Bibliography"/>
+                <w:rPr>
+                  <w:noProof/>
+                </w:rPr>
+              </w:pPr>
+              <w:r>
+                <w:rPr>
+                  <w:noProof/>
+                </w:rPr>
+                <w:lastRenderedPageBreak/>
+                <w:t xml:space="preserve">Github, Inc, 2017. </w:t>
+              </w:r>
+              <w:r>
+                <w:rPr>
+                  <w:i/>
+                  <w:iCs/>
+                  <w:noProof/>
+                </w:rPr>
+                <w:t xml:space="preserve">ISC License | Choose a License. </w:t>
+              </w:r>
+              <w:r>
+                <w:rPr>
+                  <w:noProof/>
+                </w:rPr>
+                <w:t xml:space="preserve">[Online] </w:t>
+              </w:r>
+              <w:r>
+                <w:rPr>
+                  <w:noProof/>
+                </w:rPr>
+                <w:br/>
+                <w:t xml:space="preserve">Available at: </w:t>
+              </w:r>
+              <w:r>
+                <w:rPr>
+                  <w:noProof/>
+                  <w:u w:val="single"/>
+                </w:rPr>
+                <w:t>https://choosealicense.com/licenses/isc/</w:t>
+              </w:r>
+              <w:r>
+                <w:rPr>
+                  <w:noProof/>
+                </w:rPr>
+                <w:br/>
+                <w:t>[Accessed 7 March 2017].</w:t>
+              </w:r>
+            </w:p>
+            <w:p>
+              <w:pPr>
+                <w:pStyle w:val="Bibliography"/>
+                <w:rPr>
+                  <w:noProof/>
+                </w:rPr>
+              </w:pPr>
+              <w:r>
+                <w:rPr>
+                  <w:noProof/>
+                </w:rPr>
+                <w:t xml:space="preserve">Github, Inc, 2017. </w:t>
+              </w:r>
+              <w:r>
+                <w:rPr>
+                  <w:i/>
+                  <w:iCs/>
+                  <w:noProof/>
+                </w:rPr>
+                <w:t xml:space="preserve">MIT License | Choose a License. </w:t>
+              </w:r>
+              <w:r>
+                <w:rPr>
+                  <w:noProof/>
+                </w:rPr>
+                <w:t xml:space="preserve">[Online] </w:t>
+              </w:r>
+              <w:r>
+                <w:rPr>
+                  <w:noProof/>
+                </w:rPr>
+                <w:br/>
+                <w:t xml:space="preserve">Available at: </w:t>
+              </w:r>
+              <w:r>
+                <w:rPr>
+                  <w:noProof/>
+                  <w:u w:val="single"/>
+                </w:rPr>
+                <w:t>https://choosealicense.com/licenses/mit/</w:t>
+              </w:r>
+              <w:r>
+                <w:rPr>
+                  <w:noProof/>
+                </w:rPr>
+                <w:br/>
+                <w:t>[Accessed 7 March 2017].</w:t>
+              </w:r>
+            </w:p>
+            <w:p>
+              <w:pPr>
+                <w:pStyle w:val="Bibliography"/>
+                <w:rPr>
+                  <w:noProof/>
+                </w:rPr>
+              </w:pPr>
+              <w:r>
+                <w:rPr>
+                  <w:noProof/>
+                </w:rPr>
                 <w:t xml:space="preserve">Various, 2016. </w:t>
               </w:r>
               <w:r>
@@ -6509,7 +7723,6 @@
     </w:sdt>
     <w:p/>
     <w:sectPr>
-      <w:headerReference w:type="default" r:id="rId44"/>
       <w:pgSz w:w="11906" w:h="16838"/>
       <w:pgMar w:top="1440" w:right="1440" w:bottom="1440" w:left="1440" w:header="708" w:footer="708" w:gutter="0"/>
       <w:cols w:space="708"/>
@@ -6592,6 +7805,119 @@
 <file path=word/numbering.xml><?xml version="1.0" encoding="utf-8"?>
 <w:numbering xmlns:wpc="http://schemas.microsoft.com/office/word/2010/wordprocessingCanvas" xmlns:cx="http://schemas.microsoft.com/office/drawing/2014/chartex" xmlns:cx1="http://schemas.microsoft.com/office/drawing/2015/9/8/chartex" xmlns:cx2="http://schemas.microsoft.com/office/drawing/2015/10/21/chartex" xmlns:cx3="http://schemas.microsoft.com/office/drawing/2016/5/9/chartex" xmlns:cx4="http://schemas.microsoft.com/office/drawing/2016/5/10/chartex" xmlns:cx5="http://schemas.microsoft.com/office/drawing/2016/5/11/chartex" xmlns:cx6="http://schemas.microsoft.com/office/drawing/2016/5/12/chartex" xmlns:cx7="http://schemas.microsoft.com/office/drawing/2016/5/13/chartex" xmlns:cx8="http://schemas.microsoft.com/office/drawing/2016/5/14/chartex" xmlns:mc="http://schemas.openxmlformats.org/markup-compatibility/2006" xmlns:aink="http://schemas.microsoft.com/office/drawing/2016/ink" xmlns:am3d="http://schemas.microsoft.com/office/drawing/2017/model3d" xmlns:o="urn:schemas-microsoft-com:office:office" xmlns:r="http://schemas.openxmlformats.org/officeDocument/2006/relationships" xmlns:m="http://schemas.openxmlformats.org/officeDocument/2006/math" xmlns:v="urn:schemas-microsoft-com:vml" xmlns:wp14="http://schemas.microsoft.com/office/word/2010/wordprocessingDrawing" xmlns:wp="http://schemas.openxmlformats.org/drawingml/2006/wordprocessingDrawing" xmlns:w10="urn:schemas-microsoft-com:office:word" xmlns:w="http://schemas.openxmlformats.org/wordprocessingml/2006/main" xmlns:w14="http://schemas.microsoft.com/office/word/2010/wordml" xmlns:w15="http://schemas.microsoft.com/office/word/2012/wordml" xmlns:w16cid="http://schemas.microsoft.com/office/word/2016/wordml/cid" xmlns:w16se="http://schemas.microsoft.com/office/word/2015/wordml/symex" xmlns:wpg="http://schemas.microsoft.com/office/word/2010/wordprocessingGroup" xmlns:wpi="http://schemas.microsoft.com/office/word/2010/wordprocessingInk" xmlns:wne="http://schemas.microsoft.com/office/word/2006/wordml" xmlns:wps="http://schemas.microsoft.com/office/word/2010/wordprocessingShape" mc:Ignorable="w14 w15 w16se w16cid wp14">
   <w:abstractNum w:abstractNumId="0" w15:restartNumberingAfterBreak="0">
+    <w:nsid w:val="044A37C7"/>
+    <w:multiLevelType w:val="hybridMultilevel"/>
+    <w:tmpl w:val="001814FC"/>
+    <w:lvl w:ilvl="0" w:tplc="982AFCCA">
+      <w:start w:val="1"/>
+      <w:numFmt w:val="bullet"/>
+      <w:lvlText w:val=""/>
+      <w:lvlJc w:val="left"/>
+      <w:pPr>
+        <w:ind w:left="720" w:hanging="360"/>
+      </w:pPr>
+      <w:rPr>
+        <w:rFonts w:ascii="Symbol" w:hAnsi="Symbol" w:hint="default"/>
+      </w:rPr>
+    </w:lvl>
+    <w:lvl w:ilvl="1" w:tplc="08090003" w:tentative="1">
+      <w:start w:val="1"/>
+      <w:numFmt w:val="bullet"/>
+      <w:lvlText w:val="o"/>
+      <w:lvlJc w:val="left"/>
+      <w:pPr>
+        <w:ind w:left="1440" w:hanging="360"/>
+      </w:pPr>
+      <w:rPr>
+        <w:rFonts w:ascii="Courier New" w:hAnsi="Courier New" w:cs="Courier New" w:hint="default"/>
+      </w:rPr>
+    </w:lvl>
+    <w:lvl w:ilvl="2" w:tplc="08090005" w:tentative="1">
+      <w:start w:val="1"/>
+      <w:numFmt w:val="bullet"/>
+      <w:lvlText w:val=""/>
+      <w:lvlJc w:val="left"/>
+      <w:pPr>
+        <w:ind w:left="2160" w:hanging="360"/>
+      </w:pPr>
+      <w:rPr>
+        <w:rFonts w:ascii="Wingdings" w:hAnsi="Wingdings" w:hint="default"/>
+      </w:rPr>
+    </w:lvl>
+    <w:lvl w:ilvl="3" w:tplc="08090001" w:tentative="1">
+      <w:start w:val="1"/>
+      <w:numFmt w:val="bullet"/>
+      <w:lvlText w:val=""/>
+      <w:lvlJc w:val="left"/>
+      <w:pPr>
+        <w:ind w:left="2880" w:hanging="360"/>
+      </w:pPr>
+      <w:rPr>
+        <w:rFonts w:ascii="Symbol" w:hAnsi="Symbol" w:hint="default"/>
+      </w:rPr>
+    </w:lvl>
+    <w:lvl w:ilvl="4" w:tplc="08090003" w:tentative="1">
+      <w:start w:val="1"/>
+      <w:numFmt w:val="bullet"/>
+      <w:lvlText w:val="o"/>
+      <w:lvlJc w:val="left"/>
+      <w:pPr>
+        <w:ind w:left="3600" w:hanging="360"/>
+      </w:pPr>
+      <w:rPr>
+        <w:rFonts w:ascii="Courier New" w:hAnsi="Courier New" w:cs="Courier New" w:hint="default"/>
+      </w:rPr>
+    </w:lvl>
+    <w:lvl w:ilvl="5" w:tplc="08090005" w:tentative="1">
+      <w:start w:val="1"/>
+      <w:numFmt w:val="bullet"/>
+      <w:lvlText w:val=""/>
+      <w:lvlJc w:val="left"/>
+      <w:pPr>
+        <w:ind w:left="4320" w:hanging="360"/>
+      </w:pPr>
+      <w:rPr>
+        <w:rFonts w:ascii="Wingdings" w:hAnsi="Wingdings" w:hint="default"/>
+      </w:rPr>
+    </w:lvl>
+    <w:lvl w:ilvl="6" w:tplc="08090001" w:tentative="1">
+      <w:start w:val="1"/>
+      <w:numFmt w:val="bullet"/>
+      <w:lvlText w:val=""/>
+      <w:lvlJc w:val="left"/>
+      <w:pPr>
+        <w:ind w:left="5040" w:hanging="360"/>
+      </w:pPr>
+      <w:rPr>
+        <w:rFonts w:ascii="Symbol" w:hAnsi="Symbol" w:hint="default"/>
+      </w:rPr>
+    </w:lvl>
+    <w:lvl w:ilvl="7" w:tplc="08090003" w:tentative="1">
+      <w:start w:val="1"/>
+      <w:numFmt w:val="bullet"/>
+      <w:lvlText w:val="o"/>
+      <w:lvlJc w:val="left"/>
+      <w:pPr>
+        <w:ind w:left="5760" w:hanging="360"/>
+      </w:pPr>
+      <w:rPr>
+        <w:rFonts w:ascii="Courier New" w:hAnsi="Courier New" w:cs="Courier New" w:hint="default"/>
+      </w:rPr>
+    </w:lvl>
+    <w:lvl w:ilvl="8" w:tplc="08090005" w:tentative="1">
+      <w:start w:val="1"/>
+      <w:numFmt w:val="bullet"/>
+      <w:lvlText w:val=""/>
+      <w:lvlJc w:val="left"/>
+      <w:pPr>
+        <w:ind w:left="6480" w:hanging="360"/>
+      </w:pPr>
+      <w:rPr>
+        <w:rFonts w:ascii="Wingdings" w:hAnsi="Wingdings" w:hint="default"/>
+      </w:rPr>
+    </w:lvl>
+  </w:abstractNum>
+  <w:abstractNum w:abstractNumId="1" w15:restartNumberingAfterBreak="0">
     <w:nsid w:val="0B032668"/>
     <w:multiLevelType w:val="multilevel"/>
     <w:tmpl w:val="0809001D"/>
@@ -6677,7 +8003,7 @@
       </w:pPr>
     </w:lvl>
   </w:abstractNum>
-  <w:abstractNum w:abstractNumId="1" w15:restartNumberingAfterBreak="0">
+  <w:abstractNum w:abstractNumId="2" w15:restartNumberingAfterBreak="0">
     <w:nsid w:val="109F4473"/>
     <w:multiLevelType w:val="hybridMultilevel"/>
     <w:tmpl w:val="667037B4"/>
@@ -6790,7 +8116,7 @@
       </w:rPr>
     </w:lvl>
   </w:abstractNum>
-  <w:abstractNum w:abstractNumId="2" w15:restartNumberingAfterBreak="0">
+  <w:abstractNum w:abstractNumId="3" w15:restartNumberingAfterBreak="0">
     <w:nsid w:val="309A3132"/>
     <w:multiLevelType w:val="hybridMultilevel"/>
     <w:tmpl w:val="703AE0A0"/>
@@ -6903,7 +8229,7 @@
       </w:rPr>
     </w:lvl>
   </w:abstractNum>
-  <w:abstractNum w:abstractNumId="3" w15:restartNumberingAfterBreak="0">
+  <w:abstractNum w:abstractNumId="4" w15:restartNumberingAfterBreak="0">
     <w:nsid w:val="33615F21"/>
     <w:multiLevelType w:val="hybridMultilevel"/>
     <w:tmpl w:val="8D1CEC2A"/>
@@ -7016,7 +8342,7 @@
       </w:rPr>
     </w:lvl>
   </w:abstractNum>
-  <w:abstractNum w:abstractNumId="4" w15:restartNumberingAfterBreak="0">
+  <w:abstractNum w:abstractNumId="5" w15:restartNumberingAfterBreak="0">
     <w:nsid w:val="3988644C"/>
     <w:multiLevelType w:val="multilevel"/>
     <w:tmpl w:val="217CEDC8"/>
@@ -7165,7 +8491,7 @@
       </w:rPr>
     </w:lvl>
   </w:abstractNum>
-  <w:abstractNum w:abstractNumId="5" w15:restartNumberingAfterBreak="0">
+  <w:abstractNum w:abstractNumId="6" w15:restartNumberingAfterBreak="0">
     <w:nsid w:val="45A6443E"/>
     <w:multiLevelType w:val="hybridMultilevel"/>
     <w:tmpl w:val="87F8D5CE"/>
@@ -7278,7 +8604,120 @@
       </w:rPr>
     </w:lvl>
   </w:abstractNum>
-  <w:abstractNum w:abstractNumId="6" w15:restartNumberingAfterBreak="0">
+  <w:abstractNum w:abstractNumId="7" w15:restartNumberingAfterBreak="0">
+    <w:nsid w:val="5A386087"/>
+    <w:multiLevelType w:val="hybridMultilevel"/>
+    <w:tmpl w:val="98849092"/>
+    <w:lvl w:ilvl="0" w:tplc="982AFCCA">
+      <w:start w:val="1"/>
+      <w:numFmt w:val="bullet"/>
+      <w:lvlText w:val=""/>
+      <w:lvlJc w:val="left"/>
+      <w:pPr>
+        <w:ind w:left="720" w:hanging="360"/>
+      </w:pPr>
+      <w:rPr>
+        <w:rFonts w:ascii="Symbol" w:hAnsi="Symbol" w:hint="default"/>
+      </w:rPr>
+    </w:lvl>
+    <w:lvl w:ilvl="1" w:tplc="08090003" w:tentative="1">
+      <w:start w:val="1"/>
+      <w:numFmt w:val="bullet"/>
+      <w:lvlText w:val="o"/>
+      <w:lvlJc w:val="left"/>
+      <w:pPr>
+        <w:ind w:left="1440" w:hanging="360"/>
+      </w:pPr>
+      <w:rPr>
+        <w:rFonts w:ascii="Courier New" w:hAnsi="Courier New" w:cs="Courier New" w:hint="default"/>
+      </w:rPr>
+    </w:lvl>
+    <w:lvl w:ilvl="2" w:tplc="08090005" w:tentative="1">
+      <w:start w:val="1"/>
+      <w:numFmt w:val="bullet"/>
+      <w:lvlText w:val=""/>
+      <w:lvlJc w:val="left"/>
+      <w:pPr>
+        <w:ind w:left="2160" w:hanging="360"/>
+      </w:pPr>
+      <w:rPr>
+        <w:rFonts w:ascii="Wingdings" w:hAnsi="Wingdings" w:hint="default"/>
+      </w:rPr>
+    </w:lvl>
+    <w:lvl w:ilvl="3" w:tplc="08090001" w:tentative="1">
+      <w:start w:val="1"/>
+      <w:numFmt w:val="bullet"/>
+      <w:lvlText w:val=""/>
+      <w:lvlJc w:val="left"/>
+      <w:pPr>
+        <w:ind w:left="2880" w:hanging="360"/>
+      </w:pPr>
+      <w:rPr>
+        <w:rFonts w:ascii="Symbol" w:hAnsi="Symbol" w:hint="default"/>
+      </w:rPr>
+    </w:lvl>
+    <w:lvl w:ilvl="4" w:tplc="08090003" w:tentative="1">
+      <w:start w:val="1"/>
+      <w:numFmt w:val="bullet"/>
+      <w:lvlText w:val="o"/>
+      <w:lvlJc w:val="left"/>
+      <w:pPr>
+        <w:ind w:left="3600" w:hanging="360"/>
+      </w:pPr>
+      <w:rPr>
+        <w:rFonts w:ascii="Courier New" w:hAnsi="Courier New" w:cs="Courier New" w:hint="default"/>
+      </w:rPr>
+    </w:lvl>
+    <w:lvl w:ilvl="5" w:tplc="08090005" w:tentative="1">
+      <w:start w:val="1"/>
+      <w:numFmt w:val="bullet"/>
+      <w:lvlText w:val=""/>
+      <w:lvlJc w:val="left"/>
+      <w:pPr>
+        <w:ind w:left="4320" w:hanging="360"/>
+      </w:pPr>
+      <w:rPr>
+        <w:rFonts w:ascii="Wingdings" w:hAnsi="Wingdings" w:hint="default"/>
+      </w:rPr>
+    </w:lvl>
+    <w:lvl w:ilvl="6" w:tplc="08090001" w:tentative="1">
+      <w:start w:val="1"/>
+      <w:numFmt w:val="bullet"/>
+      <w:lvlText w:val=""/>
+      <w:lvlJc w:val="left"/>
+      <w:pPr>
+        <w:ind w:left="5040" w:hanging="360"/>
+      </w:pPr>
+      <w:rPr>
+        <w:rFonts w:ascii="Symbol" w:hAnsi="Symbol" w:hint="default"/>
+      </w:rPr>
+    </w:lvl>
+    <w:lvl w:ilvl="7" w:tplc="08090003" w:tentative="1">
+      <w:start w:val="1"/>
+      <w:numFmt w:val="bullet"/>
+      <w:lvlText w:val="o"/>
+      <w:lvlJc w:val="left"/>
+      <w:pPr>
+        <w:ind w:left="5760" w:hanging="360"/>
+      </w:pPr>
+      <w:rPr>
+        <w:rFonts w:ascii="Courier New" w:hAnsi="Courier New" w:cs="Courier New" w:hint="default"/>
+      </w:rPr>
+    </w:lvl>
+    <w:lvl w:ilvl="8" w:tplc="08090005" w:tentative="1">
+      <w:start w:val="1"/>
+      <w:numFmt w:val="bullet"/>
+      <w:lvlText w:val=""/>
+      <w:lvlJc w:val="left"/>
+      <w:pPr>
+        <w:ind w:left="6480" w:hanging="360"/>
+      </w:pPr>
+      <w:rPr>
+        <w:rFonts w:ascii="Wingdings" w:hAnsi="Wingdings" w:hint="default"/>
+      </w:rPr>
+    </w:lvl>
+  </w:abstractNum>
+  <w:abstractNum w:abstractNumId="8" w15:restartNumberingAfterBreak="0">
     <w:nsid w:val="641017BB"/>
     <w:multiLevelType w:val="hybridMultilevel"/>
     <w:tmpl w:val="2BEE9AE0"/>
@@ -7391,7 +8830,102 @@
       </w:rPr>
     </w:lvl>
   </w:abstractNum>
-  <w:abstractNum w:abstractNumId="7" w15:restartNumberingAfterBreak="0">
+  <w:abstractNum w:abstractNumId="9" w15:restartNumberingAfterBreak="0">
+    <w:nsid w:val="6B822087"/>
+    <w:multiLevelType w:val="multilevel"/>
+    <w:tmpl w:val="08090025"/>
+    <w:lvl w:ilvl="0">
+      <w:start w:val="1"/>
+      <w:numFmt w:val="decimal"/>
+      <w:pStyle w:val="Heading1"/>
+      <w:lvlText w:val="%1"/>
+      <w:lvlJc w:val="left"/>
+      <w:pPr>
+        <w:ind w:left="432" w:hanging="432"/>
+      </w:pPr>
+    </w:lvl>
+    <w:lvl w:ilvl="1">
+      <w:start w:val="1"/>
+      <w:numFmt w:val="decimal"/>
+      <w:pStyle w:val="Heading2"/>
+      <w:lvlText w:val="%1.%2"/>
+      <w:lvlJc w:val="left"/>
+      <w:pPr>
+        <w:ind w:left="576" w:hanging="576"/>
+      </w:pPr>
+    </w:lvl>
+    <w:lvl w:ilvl="2">
+      <w:start w:val="1"/>
+      <w:numFmt w:val="decimal"/>
+      <w:pStyle w:val="Heading3"/>
+      <w:lvlText w:val="%1.%2.%3"/>
+      <w:lvlJc w:val="left"/>
+      <w:pPr>
+        <w:ind w:left="720" w:hanging="720"/>
+      </w:pPr>
+    </w:lvl>
+    <w:lvl w:ilvl="3">
+      <w:start w:val="1"/>
+      <w:numFmt w:val="decimal"/>
+      <w:pStyle w:val="Heading4"/>
+      <w:lvlText w:val="%1.%2.%3.%4"/>
+      <w:lvlJc w:val="left"/>
+      <w:pPr>
+        <w:ind w:left="864" w:hanging="864"/>
+      </w:pPr>
+    </w:lvl>
+    <w:lvl w:ilvl="4">
+      <w:start w:val="1"/>
+      <w:numFmt w:val="decimal"/>
+      <w:pStyle w:val="Heading5"/>
+      <w:lvlText w:val="%1.%2.%3.%4.%5"/>
+      <w:lvlJc w:val="left"/>
+      <w:pPr>
+        <w:ind w:left="1008" w:hanging="1008"/>
+      </w:pPr>
+    </w:lvl>
+    <w:lvl w:ilvl="5">
+      <w:start w:val="1"/>
+      <w:numFmt w:val="decimal"/>
+      <w:pStyle w:val="Heading6"/>
+      <w:lvlText w:val="%1.%2.%3.%4.%5.%6"/>
+      <w:lvlJc w:val="left"/>
+      <w:pPr>
+        <w:ind w:left="1152" w:hanging="1152"/>
+      </w:pPr>
+    </w:lvl>
+    <w:lvl w:ilvl="6">
+      <w:start w:val="1"/>
+      <w:numFmt w:val="decimal"/>
+      <w:pStyle w:val="Heading7"/>
+      <w:lvlText w:val="%1.%2.%3.%4.%5.%6.%7"/>
+      <w:lvlJc w:val="left"/>
+      <w:pPr>
+        <w:ind w:left="1296" w:hanging="1296"/>
+      </w:pPr>
+    </w:lvl>
+    <w:lvl w:ilvl="7">
+      <w:start w:val="1"/>
+      <w:numFmt w:val="decimal"/>
+      <w:pStyle w:val="Heading8"/>
+      <w:lvlText w:val="%1.%2.%3.%4.%5.%6.%7.%8"/>
+      <w:lvlJc w:val="left"/>
+      <w:pPr>
+        <w:ind w:left="1440" w:hanging="1440"/>
+      </w:pPr>
+    </w:lvl>
+    <w:lvl w:ilvl="8">
+      <w:start w:val="1"/>
+      <w:numFmt w:val="decimal"/>
+      <w:pStyle w:val="Heading9"/>
+      <w:lvlText w:val="%1.%2.%3.%4.%5.%6.%7.%8.%9"/>
+      <w:lvlJc w:val="left"/>
+      <w:pPr>
+        <w:ind w:left="1584" w:hanging="1584"/>
+      </w:pPr>
+    </w:lvl>
+  </w:abstractNum>
+  <w:abstractNum w:abstractNumId="10" w15:restartNumberingAfterBreak="0">
     <w:nsid w:val="6D715792"/>
     <w:multiLevelType w:val="hybridMultilevel"/>
     <w:tmpl w:val="804082E2"/>
@@ -7504,7 +9038,7 @@
       </w:rPr>
     </w:lvl>
   </w:abstractNum>
-  <w:abstractNum w:abstractNumId="8" w15:restartNumberingAfterBreak="0">
+  <w:abstractNum w:abstractNumId="11" w15:restartNumberingAfterBreak="0">
     <w:nsid w:val="722A7A24"/>
     <w:multiLevelType w:val="hybridMultilevel"/>
     <w:tmpl w:val="114CD812"/>
@@ -7590,7 +9124,7 @@
       </w:pPr>
     </w:lvl>
   </w:abstractNum>
-  <w:abstractNum w:abstractNumId="9" w15:restartNumberingAfterBreak="0">
+  <w:abstractNum w:abstractNumId="12" w15:restartNumberingAfterBreak="0">
     <w:nsid w:val="764F07C3"/>
     <w:multiLevelType w:val="hybridMultilevel"/>
     <w:tmpl w:val="F8D6E526"/>
@@ -7703,7 +9237,7 @@
       </w:rPr>
     </w:lvl>
   </w:abstractNum>
-  <w:abstractNum w:abstractNumId="10" w15:restartNumberingAfterBreak="0">
+  <w:abstractNum w:abstractNumId="13" w15:restartNumberingAfterBreak="0">
     <w:nsid w:val="7A82173E"/>
     <w:multiLevelType w:val="hybridMultilevel"/>
     <w:tmpl w:val="4F90B0E4"/>
@@ -7817,37 +9351,46 @@
     </w:lvl>
   </w:abstractNum>
   <w:num w:numId="1">
+    <w:abstractNumId w:val="12"/>
+  </w:num>
+  <w:num w:numId="2">
+    <w:abstractNumId w:val="6"/>
+  </w:num>
+  <w:num w:numId="3">
+    <w:abstractNumId w:val="8"/>
+  </w:num>
+  <w:num w:numId="4">
+    <w:abstractNumId w:val="3"/>
+  </w:num>
+  <w:num w:numId="5">
+    <w:abstractNumId w:val="2"/>
+  </w:num>
+  <w:num w:numId="6">
+    <w:abstractNumId w:val="5"/>
+  </w:num>
+  <w:num w:numId="7">
+    <w:abstractNumId w:val="13"/>
+  </w:num>
+  <w:num w:numId="8">
+    <w:abstractNumId w:val="4"/>
+  </w:num>
+  <w:num w:numId="9">
+    <w:abstractNumId w:val="11"/>
+  </w:num>
+  <w:num w:numId="10">
+    <w:abstractNumId w:val="1"/>
+  </w:num>
+  <w:num w:numId="11">
+    <w:abstractNumId w:val="10"/>
+  </w:num>
+  <w:num w:numId="12">
     <w:abstractNumId w:val="9"/>
   </w:num>
-  <w:num w:numId="2">
-    <w:abstractNumId w:val="5"/>
+  <w:num w:numId="13">
+    <w:abstractNumId w:val="7"/>
   </w:num>
-  <w:num w:numId="3">
-    <w:abstractNumId w:val="6"/>
-  </w:num>
-  <w:num w:numId="4">
-    <w:abstractNumId w:val="2"/>
-  </w:num>
-  <w:num w:numId="5">
-    <w:abstractNumId w:val="1"/>
-  </w:num>
-  <w:num w:numId="6">
-    <w:abstractNumId w:val="4"/>
-  </w:num>
-  <w:num w:numId="7">
-    <w:abstractNumId w:val="10"/>
-  </w:num>
-  <w:num w:numId="8">
-    <w:abstractNumId w:val="3"/>
-  </w:num>
-  <w:num w:numId="9">
-    <w:abstractNumId w:val="8"/>
-  </w:num>
-  <w:num w:numId="10">
+  <w:num w:numId="14">
     <w:abstractNumId w:val="0"/>
-  </w:num>
-  <w:num w:numId="11">
-    <w:abstractNumId w:val="7"/>
   </w:num>
 </w:numbering>
 </file>
@@ -8261,6 +9804,9 @@
     <w:pPr>
       <w:keepNext/>
       <w:keepLines/>
+      <w:numPr>
+        <w:numId w:val="12"/>
+      </w:numPr>
       <w:spacing w:before="240" w:after="0"/>
       <w:outlineLvl w:val="0"/>
     </w:pPr>
@@ -8283,6 +9829,10 @@
     <w:pPr>
       <w:keepNext/>
       <w:keepLines/>
+      <w:numPr>
+        <w:ilvl w:val="1"/>
+        <w:numId w:val="12"/>
+      </w:numPr>
       <w:spacing w:before="40" w:after="0"/>
       <w:outlineLvl w:val="1"/>
     </w:pPr>
@@ -8305,6 +9855,10 @@
     <w:pPr>
       <w:keepNext/>
       <w:keepLines/>
+      <w:numPr>
+        <w:ilvl w:val="2"/>
+        <w:numId w:val="12"/>
+      </w:numPr>
       <w:spacing w:before="40" w:after="0"/>
       <w:outlineLvl w:val="2"/>
     </w:pPr>
@@ -8327,6 +9881,10 @@
     <w:pPr>
       <w:keepNext/>
       <w:keepLines/>
+      <w:numPr>
+        <w:ilvl w:val="3"/>
+        <w:numId w:val="12"/>
+      </w:numPr>
       <w:spacing w:before="40" w:after="0"/>
       <w:outlineLvl w:val="3"/>
     </w:pPr>
@@ -8349,12 +9907,124 @@
     <w:pPr>
       <w:keepNext/>
       <w:keepLines/>
+      <w:numPr>
+        <w:ilvl w:val="4"/>
+        <w:numId w:val="12"/>
+      </w:numPr>
       <w:spacing w:before="40" w:after="0"/>
       <w:outlineLvl w:val="4"/>
     </w:pPr>
     <w:rPr>
       <w:rFonts w:asciiTheme="majorHAnsi" w:eastAsiaTheme="majorEastAsia" w:hAnsiTheme="majorHAnsi" w:cstheme="majorBidi"/>
       <w:color w:val="2F5496" w:themeColor="accent1" w:themeShade="BF"/>
+    </w:rPr>
+  </w:style>
+  <w:style w:type="paragraph" w:styleId="Heading6">
+    <w:name w:val="heading 6"/>
+    <w:basedOn w:val="Normal"/>
+    <w:next w:val="Normal"/>
+    <w:link w:val="Heading6Char"/>
+    <w:uiPriority w:val="9"/>
+    <w:semiHidden/>
+    <w:unhideWhenUsed/>
+    <w:qFormat/>
+    <w:rsid w:val="00A528BD"/>
+    <w:pPr>
+      <w:keepNext/>
+      <w:keepLines/>
+      <w:numPr>
+        <w:ilvl w:val="5"/>
+        <w:numId w:val="12"/>
+      </w:numPr>
+      <w:spacing w:before="40" w:after="0"/>
+      <w:outlineLvl w:val="5"/>
+    </w:pPr>
+    <w:rPr>
+      <w:rFonts w:asciiTheme="majorHAnsi" w:eastAsiaTheme="majorEastAsia" w:hAnsiTheme="majorHAnsi" w:cstheme="majorBidi"/>
+      <w:color w:val="1F3763" w:themeColor="accent1" w:themeShade="7F"/>
+    </w:rPr>
+  </w:style>
+  <w:style w:type="paragraph" w:styleId="Heading7">
+    <w:name w:val="heading 7"/>
+    <w:basedOn w:val="Normal"/>
+    <w:next w:val="Normal"/>
+    <w:link w:val="Heading7Char"/>
+    <w:uiPriority w:val="9"/>
+    <w:semiHidden/>
+    <w:unhideWhenUsed/>
+    <w:qFormat/>
+    <w:rsid w:val="00A528BD"/>
+    <w:pPr>
+      <w:keepNext/>
+      <w:keepLines/>
+      <w:numPr>
+        <w:ilvl w:val="6"/>
+        <w:numId w:val="12"/>
+      </w:numPr>
+      <w:spacing w:before="40" w:after="0"/>
+      <w:outlineLvl w:val="6"/>
+    </w:pPr>
+    <w:rPr>
+      <w:rFonts w:asciiTheme="majorHAnsi" w:eastAsiaTheme="majorEastAsia" w:hAnsiTheme="majorHAnsi" w:cstheme="majorBidi"/>
+      <w:i/>
+      <w:iCs/>
+      <w:color w:val="1F3763" w:themeColor="accent1" w:themeShade="7F"/>
+    </w:rPr>
+  </w:style>
+  <w:style w:type="paragraph" w:styleId="Heading8">
+    <w:name w:val="heading 8"/>
+    <w:basedOn w:val="Normal"/>
+    <w:next w:val="Normal"/>
+    <w:link w:val="Heading8Char"/>
+    <w:uiPriority w:val="9"/>
+    <w:semiHidden/>
+    <w:unhideWhenUsed/>
+    <w:qFormat/>
+    <w:rsid w:val="00A528BD"/>
+    <w:pPr>
+      <w:keepNext/>
+      <w:keepLines/>
+      <w:numPr>
+        <w:ilvl w:val="7"/>
+        <w:numId w:val="12"/>
+      </w:numPr>
+      <w:spacing w:before="40" w:after="0"/>
+      <w:outlineLvl w:val="7"/>
+    </w:pPr>
+    <w:rPr>
+      <w:rFonts w:asciiTheme="majorHAnsi" w:eastAsiaTheme="majorEastAsia" w:hAnsiTheme="majorHAnsi" w:cstheme="majorBidi"/>
+      <w:color w:val="272727" w:themeColor="text1" w:themeTint="D8"/>
+      <w:sz w:val="21"/>
+      <w:szCs w:val="21"/>
+    </w:rPr>
+  </w:style>
+  <w:style w:type="paragraph" w:styleId="Heading9">
+    <w:name w:val="heading 9"/>
+    <w:basedOn w:val="Normal"/>
+    <w:next w:val="Normal"/>
+    <w:link w:val="Heading9Char"/>
+    <w:uiPriority w:val="9"/>
+    <w:semiHidden/>
+    <w:unhideWhenUsed/>
+    <w:qFormat/>
+    <w:rsid w:val="00A528BD"/>
+    <w:pPr>
+      <w:keepNext/>
+      <w:keepLines/>
+      <w:numPr>
+        <w:ilvl w:val="8"/>
+        <w:numId w:val="12"/>
+      </w:numPr>
+      <w:spacing w:before="40" w:after="0"/>
+      <w:outlineLvl w:val="8"/>
+    </w:pPr>
+    <w:rPr>
+      <w:rFonts w:asciiTheme="majorHAnsi" w:eastAsiaTheme="majorEastAsia" w:hAnsiTheme="majorHAnsi" w:cstheme="majorBidi"/>
+      <w:i/>
+      <w:iCs/>
+      <w:color w:val="272727" w:themeColor="text1" w:themeTint="D8"/>
+      <w:sz w:val="21"/>
+      <w:szCs w:val="21"/>
     </w:rPr>
   </w:style>
   <w:style w:type="character" w:default="1" w:styleId="DefaultParagraphFont">
@@ -8668,6 +10338,62 @@
     <w:link w:val="Footer"/>
     <w:uiPriority w:val="99"/>
     <w:rsid w:val="003B5BD4"/>
+  </w:style>
+  <w:style w:type="character" w:customStyle="1" w:styleId="Heading6Char">
+    <w:name w:val="Heading 6 Char"/>
+    <w:basedOn w:val="DefaultParagraphFont"/>
+    <w:link w:val="Heading6"/>
+    <w:uiPriority w:val="9"/>
+    <w:semiHidden/>
+    <w:rsid w:val="00A528BD"/>
+    <w:rPr>
+      <w:rFonts w:asciiTheme="majorHAnsi" w:eastAsiaTheme="majorEastAsia" w:hAnsiTheme="majorHAnsi" w:cstheme="majorBidi"/>
+      <w:color w:val="1F3763" w:themeColor="accent1" w:themeShade="7F"/>
+    </w:rPr>
+  </w:style>
+  <w:style w:type="character" w:customStyle="1" w:styleId="Heading7Char">
+    <w:name w:val="Heading 7 Char"/>
+    <w:basedOn w:val="DefaultParagraphFont"/>
+    <w:link w:val="Heading7"/>
+    <w:uiPriority w:val="9"/>
+    <w:semiHidden/>
+    <w:rsid w:val="00A528BD"/>
+    <w:rPr>
+      <w:rFonts w:asciiTheme="majorHAnsi" w:eastAsiaTheme="majorEastAsia" w:hAnsiTheme="majorHAnsi" w:cstheme="majorBidi"/>
+      <w:i/>
+      <w:iCs/>
+      <w:color w:val="1F3763" w:themeColor="accent1" w:themeShade="7F"/>
+    </w:rPr>
+  </w:style>
+  <w:style w:type="character" w:customStyle="1" w:styleId="Heading8Char">
+    <w:name w:val="Heading 8 Char"/>
+    <w:basedOn w:val="DefaultParagraphFont"/>
+    <w:link w:val="Heading8"/>
+    <w:uiPriority w:val="9"/>
+    <w:semiHidden/>
+    <w:rsid w:val="00A528BD"/>
+    <w:rPr>
+      <w:rFonts w:asciiTheme="majorHAnsi" w:eastAsiaTheme="majorEastAsia" w:hAnsiTheme="majorHAnsi" w:cstheme="majorBidi"/>
+      <w:color w:val="272727" w:themeColor="text1" w:themeTint="D8"/>
+      <w:sz w:val="21"/>
+      <w:szCs w:val="21"/>
+    </w:rPr>
+  </w:style>
+  <w:style w:type="character" w:customStyle="1" w:styleId="Heading9Char">
+    <w:name w:val="Heading 9 Char"/>
+    <w:basedOn w:val="DefaultParagraphFont"/>
+    <w:link w:val="Heading9"/>
+    <w:uiPriority w:val="9"/>
+    <w:semiHidden/>
+    <w:rsid w:val="00A528BD"/>
+    <w:rPr>
+      <w:rFonts w:asciiTheme="majorHAnsi" w:eastAsiaTheme="majorEastAsia" w:hAnsiTheme="majorHAnsi" w:cstheme="majorBidi"/>
+      <w:i/>
+      <w:iCs/>
+      <w:color w:val="272727" w:themeColor="text1" w:themeTint="D8"/>
+      <w:sz w:val="21"/>
+      <w:szCs w:val="21"/>
+    </w:rPr>
   </w:style>
 </w:styles>
 </file>
@@ -9079,11 +10805,79 @@
     <b:URL>https://www.w3.org/wiki/Graceful_degradation_versus_progressive_enhancement</b:URL>
     <b:RefOrder>6</b:RefOrder>
   </b:Source>
+  <b:Source>
+    <b:Tag>Nin18</b:Tag>
+    <b:SourceType>InternetSite</b:SourceType>
+    <b:Guid>{31A17E99-8A16-4E65-9A7A-0E093B10E15A}</b:Guid>
+    <b:Author>
+      <b:Author>
+        <b:Corporate>Nin Finance, Inc</b:Corporate>
+      </b:Author>
+    </b:Author>
+    <b:Title>CoinTracker · Cryptocurrency Portfolio &amp; Tax Manager</b:Title>
+    <b:Year>2018</b:Year>
+    <b:YearAccessed>2018</b:YearAccessed>
+    <b:MonthAccessed>March</b:MonthAccessed>
+    <b:DayAccessed>7</b:DayAccessed>
+    <b:URL>https://www.cointracker.io/</b:URL>
+    <b:RefOrder>10</b:RefOrder>
+  </b:Source>
+  <b:Source>
+    <b:Tag>Git171</b:Tag>
+    <b:SourceType>InternetSite</b:SourceType>
+    <b:Guid>{31321BA9-DA50-4D77-9B53-541EAD8E7F9D}</b:Guid>
+    <b:Author>
+      <b:Author>
+        <b:Corporate>Github, Inc</b:Corporate>
+      </b:Author>
+    </b:Author>
+    <b:Title>BSD 2-Clause “Simplified” License | Choose a License</b:Title>
+    <b:Year>2018</b:Year>
+    <b:YearAccessed>2018</b:YearAccessed>
+    <b:MonthAccessed>March</b:MonthAccessed>
+    <b:DayAccessed>7</b:DayAccessed>
+    <b:URL>https://choosealicense.com/licenses/bsd-2-clause/</b:URL>
+    <b:RefOrder>8</b:RefOrder>
+  </b:Source>
+  <b:Source>
+    <b:Tag>Git172</b:Tag>
+    <b:SourceType>InternetSite</b:SourceType>
+    <b:Guid>{2A920E17-B99F-43D0-8CB1-C2FB88DD81AB}</b:Guid>
+    <b:Author>
+      <b:Author>
+        <b:Corporate>Github, Inc</b:Corporate>
+      </b:Author>
+    </b:Author>
+    <b:Title>ISC License | Choose a License</b:Title>
+    <b:Year>2018</b:Year>
+    <b:YearAccessed>2018</b:YearAccessed>
+    <b:MonthAccessed>March</b:MonthAccessed>
+    <b:DayAccessed>7</b:DayAccessed>
+    <b:URL>https://choosealicense.com/licenses/isc/</b:URL>
+    <b:RefOrder>9</b:RefOrder>
+  </b:Source>
+  <b:Source>
+    <b:Tag>Git17</b:Tag>
+    <b:SourceType>InternetSite</b:SourceType>
+    <b:Guid>{E73B5F5D-5660-4890-BCBD-0BA50B4765C5}</b:Guid>
+    <b:Author>
+      <b:Author>
+        <b:Corporate>Github, Inc</b:Corporate>
+      </b:Author>
+    </b:Author>
+    <b:Title>MIT License | Choose a License</b:Title>
+    <b:Year>2018</b:Year>
+    <b:YearAccessed>2018</b:YearAccessed>
+    <b:MonthAccessed>March</b:MonthAccessed>
+    <b:DayAccessed>7</b:DayAccessed>
+    <b:URL>https://choosealicense.com/licenses/mit/</b:URL>
+    <b:RefOrder>7</b:RefOrder>
+  </b:Source>
 </b:Sources>
 </file>
 
 <file path=customXml/itemProps1.xml><?xml version="1.0" encoding="utf-8"?>
-<ds:datastoreItem xmlns:ds="http://schemas.openxmlformats.org/officeDocument/2006/customXml" ds:itemID="{036A0F99-31D7-412C-870A-C2E6F1EF67C9}">
+<ds:datastoreItem xmlns:ds="http://schemas.openxmlformats.org/officeDocument/2006/customXml" ds:itemID="{E72DEADD-29B6-45E1-846F-C618F958DF37}">
   <ds:schemaRefs>
     <ds:schemaRef ds:uri="http://schemas.openxmlformats.org/officeDocument/2006/bibliography"/>
   </ds:schemaRefs>

</xml_diff>

<commit_message>
Update docs with Tests
</commit_message>
<xml_diff>
--- a/docs/Computing Coursework 2018.docx
+++ b/docs/Computing Coursework 2018.docx
@@ -1898,27 +1898,14 @@
       <w:r>
         <w:t xml:space="preserve">Figure </w:t>
       </w:r>
-      <w:r>
-        <w:fldChar w:fldCharType="begin"/>
-      </w:r>
-      <w:r>
-        <w:instrText xml:space="preserve"> SEQ Figure \* ARABIC </w:instrText>
-      </w:r>
-      <w:r>
-        <w:fldChar w:fldCharType="separate"/>
-      </w:r>
-      <w:r>
-        <w:rPr>
-          <w:noProof/>
-        </w:rPr>
-        <w:t>1</w:t>
-      </w:r>
-      <w:r>
-        <w:rPr>
-          <w:noProof/>
-        </w:rPr>
-        <w:fldChar w:fldCharType="end"/>
-      </w:r>
+      <w:fldSimple w:instr=" SEQ Figure \* ARABIC ">
+        <w:r>
+          <w:rPr>
+            <w:noProof/>
+          </w:rPr>
+          <w:t>1</w:t>
+        </w:r>
+      </w:fldSimple>
       <w:r>
         <w:t xml:space="preserve"> A graph taken from the app showing </w:t>
       </w:r>
@@ -2070,27 +2057,14 @@
       <w:r>
         <w:t xml:space="preserve">Figure </w:t>
       </w:r>
-      <w:r>
-        <w:fldChar w:fldCharType="begin"/>
-      </w:r>
-      <w:r>
-        <w:instrText xml:space="preserve"> SEQ Figure \* ARABIC </w:instrText>
-      </w:r>
-      <w:r>
-        <w:fldChar w:fldCharType="separate"/>
-      </w:r>
-      <w:r>
-        <w:rPr>
-          <w:noProof/>
-        </w:rPr>
-        <w:t>2</w:t>
-      </w:r>
-      <w:r>
-        <w:rPr>
-          <w:noProof/>
-        </w:rPr>
-        <w:fldChar w:fldCharType="end"/>
-      </w:r>
+      <w:fldSimple w:instr=" SEQ Figure \* ARABIC ">
+        <w:r>
+          <w:rPr>
+            <w:noProof/>
+          </w:rPr>
+          <w:t>2</w:t>
+        </w:r>
+      </w:fldSimple>
       <w:r>
         <w:t xml:space="preserve"> Spiral model development </w:t>
       </w:r>
@@ -2823,19 +2797,7 @@
           <w:rPr>
             <w:rStyle w:val="Hyperlink"/>
           </w:rPr>
-          <w:t>http://</w:t>
-        </w:r>
-        <w:r>
-          <w:rPr>
-            <w:rStyle w:val="Hyperlink"/>
-          </w:rPr>
-          <w:t>f</w:t>
-        </w:r>
-        <w:r>
-          <w:rPr>
-            <w:rStyle w:val="Hyperlink"/>
-          </w:rPr>
-          <w:t>ixer.io/</w:t>
+          <w:t>http://fixer.io/</w:t>
         </w:r>
       </w:hyperlink>
       <w:r>
@@ -3133,36 +3095,38 @@
       <w:r>
         <w:t xml:space="preserve">Figure </w:t>
       </w:r>
-      <w:r>
-        <w:fldChar w:fldCharType="begin"/>
-      </w:r>
-      <w:r>
-        <w:instrText xml:space="preserve"> SEQ Figure \* ARABIC </w:instrText>
-      </w:r>
-      <w:r>
-        <w:fldChar w:fldCharType="separate"/>
-      </w:r>
-      <w:r>
-        <w:rPr>
-          <w:noProof/>
-        </w:rPr>
-        <w:t>3</w:t>
-      </w:r>
-      <w:r>
-        <w:fldChar w:fldCharType="end"/>
-      </w:r>
+      <w:fldSimple w:instr=" SEQ Figure \* ARABIC ">
+        <w:r>
+          <w:rPr>
+            <w:noProof/>
+          </w:rPr>
+          <w:t>3</w:t>
+        </w:r>
+      </w:fldSimple>
       <w:r>
         <w:t xml:space="preserve"> An example of a flow type block</w:t>
       </w:r>
     </w:p>
     <w:p>
       <w:r>
-        <w:t>What should be noted about the introduction of flow into my code is that it is still valid JavaScript code when the flow types are removed. In all senses and pur</w:t>
-      </w:r>
-      <w:bookmarkStart w:id="1" w:name="_GoBack"/>
-      <w:bookmarkEnd w:id="1"/>
-      <w:r>
-        <w:t>pose they can just be treated as additional comments to the code.</w:t>
+        <w:t xml:space="preserve">What should be noted about the introduction of flow into my code is that it is still valid JavaScript code when the flow types are removed. In all senses and </w:t>
+      </w:r>
+      <w:r>
+        <w:t>purpose,</w:t>
+      </w:r>
+      <w:r>
+        <w:t xml:space="preserve"> they can just be treated as additional comments to the code.</w:t>
+      </w:r>
+      <w:r>
+        <w:t xml:space="preserve"> Though to make it extra clear what the actual JavaScript looks like I have automatically generated a `_no-flow-</w:t>
+      </w:r>
+      <w:proofErr w:type="spellStart"/>
+      <w:r>
+        <w:t>src</w:t>
+      </w:r>
+      <w:proofErr w:type="spellEnd"/>
+      <w:r>
+        <w:t>` folder in my final application’s code. This contains all the same files, however all JavaScript files with flow notation in have had it removed so just the runnable JavaScript is left.</w:t>
       </w:r>
     </w:p>
     <w:p>
@@ -3180,11 +3144,12 @@
       <w:r>
         <w:t>; for example, here is a section on Third party software within the Spotify desktop application (</w:t>
       </w:r>
-      <w:proofErr w:type="spellStart"/>
-      <w:r>
-        <w:t>well known</w:t>
-      </w:r>
-      <w:proofErr w:type="spellEnd"/>
+      <w:r>
+        <w:t xml:space="preserve">a </w:t>
+      </w:r>
+      <w:r>
+        <w:t>well-known</w:t>
+      </w:r>
       <w:r>
         <w:t xml:space="preserve"> music streaming software).</w:t>
       </w:r>
@@ -3262,24 +3227,14 @@
       <w:r>
         <w:t xml:space="preserve">Figure </w:t>
       </w:r>
-      <w:r>
-        <w:fldChar w:fldCharType="begin"/>
-      </w:r>
-      <w:r>
-        <w:instrText xml:space="preserve"> SEQ Figure \* ARABIC </w:instrText>
-      </w:r>
-      <w:r>
-        <w:fldChar w:fldCharType="separate"/>
-      </w:r>
-      <w:r>
-        <w:rPr>
-          <w:noProof/>
-        </w:rPr>
-        <w:t>4</w:t>
-      </w:r>
-      <w:r>
-        <w:fldChar w:fldCharType="end"/>
-      </w:r>
+      <w:fldSimple w:instr=" SEQ Figure \* ARABIC ">
+        <w:r>
+          <w:rPr>
+            <w:noProof/>
+          </w:rPr>
+          <w:t>4</w:t>
+        </w:r>
+      </w:fldSimple>
       <w:r>
         <w:t xml:space="preserve"> An excerpt from Spotify’s desktop application about Third Party Software</w:t>
       </w:r>
@@ -3323,7 +3278,19 @@
         <w:t xml:space="preserve"> requires the license and copyright notice to be distributed with it in any software. </w:t>
       </w:r>
       <w:r>
-        <w:t xml:space="preserve">To correspond with these conditions, when building my project, I installed a package called electron-license and included it in my build process as so. </w:t>
+        <w:t xml:space="preserve">To correspond with these conditions, when building my project, I installed a package called </w:t>
+      </w:r>
+      <w:r>
+        <w:t>`</w:t>
+      </w:r>
+      <w:r>
+        <w:t>electron-license</w:t>
+      </w:r>
+      <w:r>
+        <w:t>`</w:t>
+      </w:r>
+      <w:r>
+        <w:t xml:space="preserve"> and included it in my build process as so. </w:t>
       </w:r>
     </w:p>
     <w:p>
@@ -3335,6 +3302,7 @@
         <w:rPr>
           <w:noProof/>
         </w:rPr>
+        <w:lastRenderedPageBreak/>
         <w:drawing>
           <wp:inline distT="0" distB="0" distL="0" distR="0" wp14:anchorId="6AF647E0" wp14:editId="369945EC">
             <wp:extent cx="5560913" cy="216535"/>
@@ -3394,24 +3362,14 @@
       <w:r>
         <w:t xml:space="preserve">Figure </w:t>
       </w:r>
-      <w:r>
-        <w:fldChar w:fldCharType="begin"/>
-      </w:r>
-      <w:r>
-        <w:instrText xml:space="preserve"> SEQ Figure \* ARABIC </w:instrText>
-      </w:r>
-      <w:r>
-        <w:fldChar w:fldCharType="separate"/>
-      </w:r>
-      <w:r>
-        <w:rPr>
-          <w:noProof/>
-        </w:rPr>
-        <w:t>5</w:t>
-      </w:r>
-      <w:r>
-        <w:fldChar w:fldCharType="end"/>
-      </w:r>
+      <w:fldSimple w:instr=" SEQ Figure \* ARABIC ">
+        <w:r>
+          <w:rPr>
+            <w:noProof/>
+          </w:rPr>
+          <w:t>5</w:t>
+        </w:r>
+      </w:fldSimple>
       <w:r>
         <w:t xml:space="preserve"> Part of my final </w:t>
       </w:r>
@@ -3428,7 +3386,6 @@
     </w:p>
     <w:p>
       <w:r>
-        <w:lastRenderedPageBreak/>
         <w:t>This then generated a nice license file listing each of the OSS licenses/projects used</w:t>
       </w:r>
       <w:r>
@@ -3499,24 +3456,14 @@
       <w:r>
         <w:t xml:space="preserve">Figure </w:t>
       </w:r>
-      <w:r>
-        <w:fldChar w:fldCharType="begin"/>
-      </w:r>
-      <w:r>
-        <w:instrText xml:space="preserve"> SEQ Figure \* ARABIC </w:instrText>
-      </w:r>
-      <w:r>
-        <w:fldChar w:fldCharType="separate"/>
-      </w:r>
-      <w:r>
-        <w:rPr>
-          <w:noProof/>
-        </w:rPr>
-        <w:t>6</w:t>
-      </w:r>
-      <w:r>
-        <w:fldChar w:fldCharType="end"/>
-      </w:r>
+      <w:fldSimple w:instr=" SEQ Figure \* ARABIC ">
+        <w:r>
+          <w:rPr>
+            <w:noProof/>
+          </w:rPr>
+          <w:t>6</w:t>
+        </w:r>
+      </w:fldSimple>
       <w:r>
         <w:t xml:space="preserve"> An excerpt from the LICENSE file generated - in total it is more than 1500 lines!</w:t>
       </w:r>
@@ -3570,14 +3517,55 @@
       </w:r>
     </w:p>
     <w:p>
+      <w:r>
+        <w:t xml:space="preserve">In my application my client has requested various data visualizations. These include candle-stick charts </w:t>
+      </w:r>
+      <w:sdt>
+        <w:sdtPr>
+          <w:id w:val="-1082146940"/>
+          <w:citation/>
+        </w:sdtPr>
+        <w:sdtContent>
+          <w:r>
+            <w:fldChar w:fldCharType="begin"/>
+          </w:r>
+          <w:r>
+            <w:instrText xml:space="preserve"> CITATION Wik18 \l 2057 </w:instrText>
+          </w:r>
+          <w:r>
+            <w:fldChar w:fldCharType="separate"/>
+          </w:r>
+          <w:r>
+            <w:rPr>
+              <w:noProof/>
+            </w:rPr>
+            <w:t>(Wikipedia, 2018)</w:t>
+          </w:r>
+          <w:r>
+            <w:fldChar w:fldCharType="end"/>
+          </w:r>
+        </w:sdtContent>
+      </w:sdt>
+      <w:r>
+        <w:t xml:space="preserve">. To visualize these properly in my application without spending a needless amount of time generating my own visualization framework I needed to conclude which framework was best for my </w:t>
+      </w:r>
+      <w:r>
+        <w:t>use case</w:t>
+      </w:r>
+      <w:r>
+        <w:t>. It came down to two options in the end.</w:t>
+      </w:r>
+    </w:p>
+    <w:p>
       <w:pPr>
         <w:pStyle w:val="Heading4"/>
       </w:pPr>
       <w:r>
         <w:t>D3.js</w:t>
       </w:r>
-    </w:p>
-    <w:p>
+      <w:r>
+        <w:t xml:space="preserve"> - </w:t>
+      </w:r>
       <w:hyperlink r:id="rId23" w:history="1">
         <w:r>
           <w:rPr>
@@ -3586,13 +3574,29 @@
           <w:t>https://d3js.org/</w:t>
         </w:r>
       </w:hyperlink>
-      <w:r>
-        <w:t xml:space="preserve"> </w:t>
-      </w:r>
     </w:p>
     <w:p/>
     <w:p>
       <w:pPr>
+        <w:pStyle w:val="Heading4"/>
+      </w:pPr>
+      <w:r>
+        <w:t xml:space="preserve">Plot.ly - </w:t>
+      </w:r>
+      <w:hyperlink r:id="rId24" w:history="1">
+        <w:r>
+          <w:rPr>
+            <w:rStyle w:val="Hyperlink"/>
+          </w:rPr>
+          <w:t>https://plot.ly/</w:t>
+        </w:r>
+      </w:hyperlink>
+    </w:p>
+    <w:p/>
+    <w:p/>
+    <w:p/>
+    <w:p>
+      <w:pPr>
         <w:pStyle w:val="Heading3"/>
       </w:pPr>
       <w:r>
@@ -3602,7 +3606,38 @@
         <w:t>framework</w:t>
       </w:r>
     </w:p>
-    <w:p/>
+    <w:p>
+      <w:r>
+        <w:t>To allow me to get real time indications of the products parity with the original specification I had to introduce a testing framework into my project. The choice of it was made easy by the boilerplate I had chosen (see 1.8.3).</w:t>
+      </w:r>
+    </w:p>
+    <w:p>
+      <w:r>
+        <w:t xml:space="preserve">The testing framework I chose was Jest - </w:t>
+      </w:r>
+      <w:hyperlink r:id="rId25" w:history="1">
+        <w:r>
+          <w:rPr>
+            <w:rStyle w:val="Hyperlink"/>
+          </w:rPr>
+          <w:t>https://github.com/facebook/jest</w:t>
+        </w:r>
+      </w:hyperlink>
+      <w:r>
+        <w:t xml:space="preserve">  (with additions such as Enzyme for React testing - </w:t>
+      </w:r>
+      <w:hyperlink r:id="rId26" w:history="1">
+        <w:r>
+          <w:rPr>
+            <w:rStyle w:val="Hyperlink"/>
+          </w:rPr>
+          <w:t>https://github.com/airbnb/enzyme</w:t>
+        </w:r>
+      </w:hyperlink>
+      <w:r>
+        <w:t>).</w:t>
+      </w:r>
+    </w:p>
     <w:p>
       <w:pPr>
         <w:pStyle w:val="Heading3"/>
@@ -3630,7 +3665,6 @@
         <w:rPr>
           <w:noProof/>
         </w:rPr>
-        <w:lastRenderedPageBreak/>
         <w:drawing>
           <wp:inline distT="0" distB="0" distL="0" distR="0" wp14:anchorId="3927C020" wp14:editId="1AF2CBEA">
             <wp:extent cx="4543425" cy="3724441"/>
@@ -3647,7 +3681,7 @@
                     <pic:cNvPicPr/>
                   </pic:nvPicPr>
                   <pic:blipFill>
-                    <a:blip r:embed="rId24"/>
+                    <a:blip r:embed="rId27"/>
                     <a:stretch>
                       <a:fillRect/>
                     </a:stretch>
@@ -3686,27 +3720,14 @@
       <w:r>
         <w:t xml:space="preserve">Figure </w:t>
       </w:r>
-      <w:r>
-        <w:fldChar w:fldCharType="begin"/>
-      </w:r>
-      <w:r>
-        <w:instrText xml:space="preserve"> SEQ Figure \* ARABIC </w:instrText>
-      </w:r>
-      <w:r>
-        <w:fldChar w:fldCharType="separate"/>
-      </w:r>
-      <w:r>
-        <w:rPr>
-          <w:noProof/>
-        </w:rPr>
-        <w:t>7</w:t>
-      </w:r>
-      <w:r>
-        <w:rPr>
-          <w:noProof/>
-        </w:rPr>
-        <w:fldChar w:fldCharType="end"/>
-      </w:r>
+      <w:fldSimple w:instr=" SEQ Figure \* ARABIC ">
+        <w:r>
+          <w:rPr>
+            <w:noProof/>
+          </w:rPr>
+          <w:t>7</w:t>
+        </w:r>
+      </w:fldSimple>
       <w:r>
         <w:t xml:space="preserve"> Supported systems </w:t>
       </w:r>
@@ -3785,6 +3806,9 @@
         </w:sdtContent>
       </w:sdt>
       <w:r>
+        <w:t xml:space="preserve"> as needed by the MVP</w:t>
+      </w:r>
+      <w:r>
         <w:t>.</w:t>
       </w:r>
     </w:p>
@@ -3794,6 +3818,7 @@
         <w:pStyle w:val="Heading3"/>
       </w:pPr>
       <w:r>
+        <w:lastRenderedPageBreak/>
         <w:t>Conclusion</w:t>
       </w:r>
     </w:p>
@@ -3830,7 +3855,6 @@
         <w:rPr>
           <w:noProof/>
         </w:rPr>
-        <w:lastRenderedPageBreak/>
         <w:drawing>
           <wp:inline distT="0" distB="0" distL="0" distR="0" wp14:anchorId="4E24415B" wp14:editId="6870FBEF">
             <wp:extent cx="4324350" cy="3243023"/>
@@ -3847,7 +3871,7 @@
                     <pic:cNvPicPr/>
                   </pic:nvPicPr>
                   <pic:blipFill>
-                    <a:blip r:embed="rId25" cstate="print">
+                    <a:blip r:embed="rId28" cstate="print">
                       <a:extLst>
                         <a:ext uri="{28A0092B-C50C-407E-A947-70E740481C1C}">
                           <a14:useLocalDpi xmlns:a14="http://schemas.microsoft.com/office/drawing/2010/main" val="0"/>
@@ -3892,27 +3916,14 @@
       <w:r>
         <w:t xml:space="preserve">Figure </w:t>
       </w:r>
-      <w:r>
-        <w:fldChar w:fldCharType="begin"/>
-      </w:r>
-      <w:r>
-        <w:instrText xml:space="preserve"> SEQ Figure \* ARABIC </w:instrText>
-      </w:r>
-      <w:r>
-        <w:fldChar w:fldCharType="separate"/>
-      </w:r>
-      <w:r>
-        <w:rPr>
-          <w:noProof/>
-        </w:rPr>
-        <w:t>8</w:t>
-      </w:r>
-      <w:r>
-        <w:rPr>
-          <w:noProof/>
-        </w:rPr>
-        <w:fldChar w:fldCharType="end"/>
-      </w:r>
+      <w:fldSimple w:instr=" SEQ Figure \* ARABIC ">
+        <w:r>
+          <w:rPr>
+            <w:noProof/>
+          </w:rPr>
+          <w:t>8</w:t>
+        </w:r>
+      </w:fldSimple>
       <w:r>
         <w:t xml:space="preserve"> – A basic design of what the application might look like</w:t>
       </w:r>
@@ -4220,7 +4231,7 @@
                     <pic:cNvPicPr/>
                   </pic:nvPicPr>
                   <pic:blipFill>
-                    <a:blip r:embed="rId26" cstate="print">
+                    <a:blip r:embed="rId29" cstate="print">
                       <a:extLst>
                         <a:ext uri="{28A0092B-C50C-407E-A947-70E740481C1C}">
                           <a14:useLocalDpi xmlns:a14="http://schemas.microsoft.com/office/drawing/2010/main" val="0"/>
@@ -4265,27 +4276,14 @@
       <w:r>
         <w:t xml:space="preserve">Figure </w:t>
       </w:r>
-      <w:r>
-        <w:fldChar w:fldCharType="begin"/>
-      </w:r>
-      <w:r>
-        <w:instrText xml:space="preserve"> SEQ Figure \* ARABIC </w:instrText>
-      </w:r>
-      <w:r>
-        <w:fldChar w:fldCharType="separate"/>
-      </w:r>
-      <w:r>
-        <w:rPr>
-          <w:noProof/>
-        </w:rPr>
-        <w:t>9</w:t>
-      </w:r>
-      <w:r>
-        <w:rPr>
-          <w:noProof/>
-        </w:rPr>
-        <w:fldChar w:fldCharType="end"/>
-      </w:r>
+      <w:fldSimple w:instr=" SEQ Figure \* ARABIC ">
+        <w:r>
+          <w:rPr>
+            <w:noProof/>
+          </w:rPr>
+          <w:t>9</w:t>
+        </w:r>
+      </w:fldSimple>
       <w:r>
         <w:t xml:space="preserve"> Retouched cryptocurrency logo / New Application logo</w:t>
       </w:r>
@@ -4413,9 +4411,21 @@
     <w:p/>
     <w:p>
       <w:pPr>
+        <w:sectPr>
+          <w:headerReference w:type="default" r:id="rId30"/>
+          <w:pgSz w:w="11906" w:h="16838"/>
+          <w:pgMar w:top="1440" w:right="1440" w:bottom="1440" w:left="1440" w:header="708" w:footer="708" w:gutter="0"/>
+          <w:cols w:space="708"/>
+          <w:docGrid w:linePitch="360"/>
+        </w:sectPr>
+      </w:pPr>
+    </w:p>
+    <w:p>
+      <w:pPr>
         <w:pStyle w:val="Heading2"/>
       </w:pPr>
       <w:r>
+        <w:lastRenderedPageBreak/>
         <w:t>Tes</w:t>
       </w:r>
       <w:r>
@@ -4436,9 +4446,9 @@
         <w:tblLook w:val="04A0" w:firstRow="1" w:lastRow="0" w:firstColumn="1" w:lastColumn="0" w:noHBand="0" w:noVBand="1"/>
       </w:tblPr>
       <w:tblGrid>
-        <w:gridCol w:w="2928"/>
-        <w:gridCol w:w="3730"/>
-        <w:gridCol w:w="2126"/>
+        <w:gridCol w:w="4487"/>
+        <w:gridCol w:w="4487"/>
+        <w:gridCol w:w="4488"/>
       </w:tblGrid>
       <w:tr>
         <w:trPr>
@@ -4446,7 +4456,7 @@
         </w:trPr>
         <w:tc>
           <w:tcPr>
-            <w:tcW w:w="2928" w:type="dxa"/>
+            <w:tcW w:w="4487" w:type="dxa"/>
           </w:tcPr>
           <w:p>
             <w:r>
@@ -4456,7 +4466,7 @@
         </w:tc>
         <w:tc>
           <w:tcPr>
-            <w:tcW w:w="3730" w:type="dxa"/>
+            <w:tcW w:w="4487" w:type="dxa"/>
           </w:tcPr>
           <w:p>
             <w:r>
@@ -4466,7 +4476,7 @@
         </w:tc>
         <w:tc>
           <w:tcPr>
-            <w:tcW w:w="2126" w:type="dxa"/>
+            <w:tcW w:w="4488" w:type="dxa"/>
           </w:tcPr>
           <w:p>
             <w:r>
@@ -4481,7 +4491,7 @@
         </w:trPr>
         <w:tc>
           <w:tcPr>
-            <w:tcW w:w="2928" w:type="dxa"/>
+            <w:tcW w:w="4487" w:type="dxa"/>
           </w:tcPr>
           <w:p>
             <w:r>
@@ -4491,7 +4501,7 @@
         </w:tc>
         <w:tc>
           <w:tcPr>
-            <w:tcW w:w="3730" w:type="dxa"/>
+            <w:tcW w:w="4487" w:type="dxa"/>
           </w:tcPr>
           <w:p>
             <w:r>
@@ -4501,7 +4511,7 @@
         </w:tc>
         <w:tc>
           <w:tcPr>
-            <w:tcW w:w="2126" w:type="dxa"/>
+            <w:tcW w:w="4488" w:type="dxa"/>
           </w:tcPr>
           <w:p>
             <w:r>
@@ -4516,7 +4526,7 @@
         </w:trPr>
         <w:tc>
           <w:tcPr>
-            <w:tcW w:w="2928" w:type="dxa"/>
+            <w:tcW w:w="4487" w:type="dxa"/>
           </w:tcPr>
           <w:p>
             <w:r>
@@ -4526,7 +4536,7 @@
         </w:tc>
         <w:tc>
           <w:tcPr>
-            <w:tcW w:w="3730" w:type="dxa"/>
+            <w:tcW w:w="4487" w:type="dxa"/>
           </w:tcPr>
           <w:p>
             <w:r>
@@ -4536,7 +4546,7 @@
         </w:tc>
         <w:tc>
           <w:tcPr>
-            <w:tcW w:w="2126" w:type="dxa"/>
+            <w:tcW w:w="4488" w:type="dxa"/>
           </w:tcPr>
           <w:p/>
         </w:tc>
@@ -4547,24 +4557,60 @@
         </w:trPr>
         <w:tc>
           <w:tcPr>
-            <w:tcW w:w="2928" w:type="dxa"/>
+            <w:tcW w:w="4487" w:type="dxa"/>
           </w:tcPr>
           <w:p/>
         </w:tc>
         <w:tc>
           <w:tcPr>
-            <w:tcW w:w="3730" w:type="dxa"/>
+            <w:tcW w:w="4487" w:type="dxa"/>
           </w:tcPr>
           <w:p/>
         </w:tc>
         <w:tc>
           <w:tcPr>
-            <w:tcW w:w="2126" w:type="dxa"/>
+            <w:tcW w:w="4488" w:type="dxa"/>
+          </w:tcPr>
+          <w:p>
+            <w:bookmarkStart w:id="1" w:name="_GoBack"/>
+            <w:bookmarkEnd w:id="1"/>
+          </w:p>
+        </w:tc>
+      </w:tr>
+      <w:tr>
+        <w:trPr>
+          <w:trHeight w:val="269"/>
+        </w:trPr>
+        <w:tc>
+          <w:tcPr>
+            <w:tcW w:w="4487" w:type="dxa"/>
+          </w:tcPr>
+          <w:p/>
+        </w:tc>
+        <w:tc>
+          <w:tcPr>
+            <w:tcW w:w="4487" w:type="dxa"/>
+          </w:tcPr>
+          <w:p/>
+        </w:tc>
+        <w:tc>
+          <w:tcPr>
+            <w:tcW w:w="4488" w:type="dxa"/>
           </w:tcPr>
           <w:p/>
         </w:tc>
       </w:tr>
     </w:tbl>
+    <w:p>
+      <w:pPr>
+        <w:sectPr>
+          <w:pgSz w:w="16838" w:h="11906" w:orient="landscape"/>
+          <w:pgMar w:top="1440" w:right="1440" w:bottom="1440" w:left="1440" w:header="708" w:footer="708" w:gutter="0"/>
+          <w:cols w:space="708"/>
+          <w:docGrid w:linePitch="360"/>
+        </w:sectPr>
+      </w:pPr>
+    </w:p>
     <w:p/>
     <w:p>
       <w:pPr>
@@ -4653,7 +4699,6 @@
         </w:numPr>
       </w:pPr>
       <w:r>
-        <w:lastRenderedPageBreak/>
         <w:t>Secure</w:t>
       </w:r>
     </w:p>
@@ -4711,7 +4756,7 @@
       <w:r>
         <w:t xml:space="preserve">NAME CLASH: </w:t>
       </w:r>
-      <w:hyperlink r:id="rId27" w:history="1">
+      <w:hyperlink r:id="rId31" w:history="1">
         <w:r>
           <w:rPr>
             <w:rStyle w:val="Hyperlink"/>
@@ -4758,7 +4803,7 @@
       <w:r>
         <w:t xml:space="preserve">NAME CLASH: </w:t>
       </w:r>
-      <w:hyperlink r:id="rId28" w:history="1">
+      <w:hyperlink r:id="rId32" w:history="1">
         <w:r>
           <w:rPr>
             <w:rStyle w:val="Hyperlink"/>
@@ -4853,7 +4898,7 @@
                     </pic:cNvPicPr>
                   </pic:nvPicPr>
                   <pic:blipFill rotWithShape="1">
-                    <a:blip r:embed="rId29" cstate="print">
+                    <a:blip r:embed="rId33" cstate="print">
                       <a:extLst>
                         <a:ext uri="{28A0092B-C50C-407E-A947-70E740481C1C}">
                           <a14:useLocalDpi xmlns:a14="http://schemas.microsoft.com/office/drawing/2010/main" val="0"/>
@@ -4902,27 +4947,14 @@
       <w:r>
         <w:t xml:space="preserve">Figure </w:t>
       </w:r>
-      <w:r>
-        <w:fldChar w:fldCharType="begin"/>
-      </w:r>
-      <w:r>
-        <w:instrText xml:space="preserve"> SEQ Figure \* ARABIC </w:instrText>
-      </w:r>
-      <w:r>
-        <w:fldChar w:fldCharType="separate"/>
-      </w:r>
-      <w:r>
-        <w:rPr>
-          <w:noProof/>
-        </w:rPr>
-        <w:t>10</w:t>
-      </w:r>
-      <w:r>
-        <w:rPr>
-          <w:noProof/>
-        </w:rPr>
-        <w:fldChar w:fldCharType="end"/>
-      </w:r>
+      <w:fldSimple w:instr=" SEQ Figure \* ARABIC ">
+        <w:r>
+          <w:rPr>
+            <w:noProof/>
+          </w:rPr>
+          <w:t>10</w:t>
+        </w:r>
+      </w:fldSimple>
       <w:r>
         <w:t xml:space="preserve"> Complete project diagram</w:t>
       </w:r>
@@ -4937,6 +4969,7 @@
         <w:pStyle w:val="Heading1"/>
       </w:pPr>
       <w:r>
+        <w:lastRenderedPageBreak/>
         <w:t>Development</w:t>
       </w:r>
     </w:p>
@@ -4979,7 +5012,6 @@
         <w:rPr>
           <w:noProof/>
         </w:rPr>
-        <w:lastRenderedPageBreak/>
         <w:drawing>
           <wp:inline distT="0" distB="0" distL="0" distR="0" wp14:anchorId="3EF58F3D" wp14:editId="1E69C468">
             <wp:extent cx="3450158" cy="3649179"/>
@@ -4998,7 +5030,7 @@
                     </pic:cNvPicPr>
                   </pic:nvPicPr>
                   <pic:blipFill rotWithShape="1">
-                    <a:blip r:embed="rId30">
+                    <a:blip r:embed="rId34">
                       <a:extLst>
                         <a:ext uri="{28A0092B-C50C-407E-A947-70E740481C1C}">
                           <a14:useLocalDpi xmlns:a14="http://schemas.microsoft.com/office/drawing/2010/main" val="0"/>
@@ -5047,27 +5079,14 @@
       <w:r>
         <w:t xml:space="preserve">Figure </w:t>
       </w:r>
-      <w:r>
-        <w:fldChar w:fldCharType="begin"/>
-      </w:r>
-      <w:r>
-        <w:instrText xml:space="preserve"> SEQ Figure \* ARABIC </w:instrText>
-      </w:r>
-      <w:r>
-        <w:fldChar w:fldCharType="separate"/>
-      </w:r>
-      <w:r>
-        <w:rPr>
-          <w:noProof/>
-        </w:rPr>
-        <w:t>11</w:t>
-      </w:r>
-      <w:r>
-        <w:rPr>
-          <w:noProof/>
-        </w:rPr>
-        <w:fldChar w:fldCharType="end"/>
-      </w:r>
+      <w:fldSimple w:instr=" SEQ Figure \* ARABIC ">
+        <w:r>
+          <w:rPr>
+            <w:noProof/>
+          </w:rPr>
+          <w:t>11</w:t>
+        </w:r>
+      </w:fldSimple>
       <w:r>
         <w:t xml:space="preserve"> My basic directory layout</w:t>
       </w:r>
@@ -5121,7 +5140,7 @@
                     </pic:cNvPicPr>
                   </pic:nvPicPr>
                   <pic:blipFill rotWithShape="1">
-                    <a:blip r:embed="rId31" cstate="print">
+                    <a:blip r:embed="rId35" cstate="print">
                       <a:extLst>
                         <a:ext uri="{28A0092B-C50C-407E-A947-70E740481C1C}">
                           <a14:useLocalDpi xmlns:a14="http://schemas.microsoft.com/office/drawing/2010/main" val="0"/>
@@ -5170,27 +5189,14 @@
       <w:r>
         <w:t xml:space="preserve">Figure </w:t>
       </w:r>
-      <w:r>
-        <w:fldChar w:fldCharType="begin"/>
-      </w:r>
-      <w:r>
-        <w:instrText xml:space="preserve"> SEQ Figure \* ARABIC </w:instrText>
-      </w:r>
-      <w:r>
-        <w:fldChar w:fldCharType="separate"/>
-      </w:r>
-      <w:r>
-        <w:rPr>
-          <w:noProof/>
-        </w:rPr>
-        <w:t>12</w:t>
-      </w:r>
-      <w:r>
-        <w:rPr>
-          <w:noProof/>
-        </w:rPr>
-        <w:fldChar w:fldCharType="end"/>
-      </w:r>
+      <w:fldSimple w:instr=" SEQ Figure \* ARABIC ">
+        <w:r>
+          <w:rPr>
+            <w:noProof/>
+          </w:rPr>
+          <w:t>12</w:t>
+        </w:r>
+      </w:fldSimple>
       <w:r>
         <w:t xml:space="preserve"> </w:t>
       </w:r>
@@ -5243,7 +5249,7 @@
                     </pic:cNvPicPr>
                   </pic:nvPicPr>
                   <pic:blipFill>
-                    <a:blip r:embed="rId32" cstate="print">
+                    <a:blip r:embed="rId36" cstate="print">
                       <a:extLst>
                         <a:ext uri="{28A0092B-C50C-407E-A947-70E740481C1C}">
                           <a14:useLocalDpi xmlns:a14="http://schemas.microsoft.com/office/drawing/2010/main" val="0"/>
@@ -5289,27 +5295,14 @@
       <w:r>
         <w:t xml:space="preserve">Figure </w:t>
       </w:r>
-      <w:r>
-        <w:fldChar w:fldCharType="begin"/>
-      </w:r>
-      <w:r>
-        <w:instrText xml:space="preserve"> SEQ Figure \* ARABIC </w:instrText>
-      </w:r>
-      <w:r>
-        <w:fldChar w:fldCharType="separate"/>
-      </w:r>
-      <w:r>
-        <w:rPr>
-          <w:noProof/>
-        </w:rPr>
-        <w:t>13</w:t>
-      </w:r>
-      <w:r>
-        <w:rPr>
-          <w:noProof/>
-        </w:rPr>
-        <w:fldChar w:fldCharType="end"/>
-      </w:r>
+      <w:fldSimple w:instr=" SEQ Figure \* ARABIC ">
+        <w:r>
+          <w:rPr>
+            <w:noProof/>
+          </w:rPr>
+          <w:t>13</w:t>
+        </w:r>
+      </w:fldSimple>
       <w:r>
         <w:t xml:space="preserve"> Setting up </w:t>
       </w:r>
@@ -5384,7 +5377,7 @@
                     </pic:cNvPicPr>
                   </pic:nvPicPr>
                   <pic:blipFill>
-                    <a:blip r:embed="rId33" cstate="print">
+                    <a:blip r:embed="rId37" cstate="print">
                       <a:extLst>
                         <a:ext uri="{28A0092B-C50C-407E-A947-70E740481C1C}">
                           <a14:useLocalDpi xmlns:a14="http://schemas.microsoft.com/office/drawing/2010/main" val="0"/>
@@ -5430,27 +5423,14 @@
       <w:r>
         <w:t xml:space="preserve">Figure </w:t>
       </w:r>
-      <w:r>
-        <w:fldChar w:fldCharType="begin"/>
-      </w:r>
-      <w:r>
-        <w:instrText xml:space="preserve"> SEQ Figure \* ARABIC </w:instrText>
-      </w:r>
-      <w:r>
-        <w:fldChar w:fldCharType="separate"/>
-      </w:r>
-      <w:r>
-        <w:rPr>
-          <w:noProof/>
-        </w:rPr>
-        <w:t>14</w:t>
-      </w:r>
-      <w:r>
-        <w:rPr>
-          <w:noProof/>
-        </w:rPr>
-        <w:fldChar w:fldCharType="end"/>
-      </w:r>
+      <w:fldSimple w:instr=" SEQ Figure \* ARABIC ">
+        <w:r>
+          <w:rPr>
+            <w:noProof/>
+          </w:rPr>
+          <w:t>14</w:t>
+        </w:r>
+      </w:fldSimple>
       <w:r>
         <w:t xml:space="preserve"> An example .</w:t>
       </w:r>
@@ -5462,7 +5442,7 @@
       <w:r>
         <w:t xml:space="preserve"> </w:t>
       </w:r>
-      <w:hyperlink r:id="rId34" w:history="1">
+      <w:hyperlink r:id="rId38" w:history="1">
         <w:r>
           <w:rPr>
             <w:rStyle w:val="Hyperlink"/>
@@ -5526,7 +5506,7 @@
                     <pic:cNvPicPr/>
                   </pic:nvPicPr>
                   <pic:blipFill rotWithShape="1">
-                    <a:blip r:embed="rId35"/>
+                    <a:blip r:embed="rId39"/>
                     <a:srcRect r="1617"/>
                     <a:stretch/>
                   </pic:blipFill>
@@ -5569,24 +5549,14 @@
       <w:r>
         <w:t xml:space="preserve">Figure </w:t>
       </w:r>
-      <w:r>
-        <w:fldChar w:fldCharType="begin"/>
-      </w:r>
-      <w:r>
-        <w:instrText xml:space="preserve"> SEQ Figure \* ARABIC </w:instrText>
-      </w:r>
-      <w:r>
-        <w:fldChar w:fldCharType="separate"/>
-      </w:r>
-      <w:r>
-        <w:rPr>
-          <w:noProof/>
-        </w:rPr>
-        <w:t>15</w:t>
-      </w:r>
-      <w:r>
-        <w:fldChar w:fldCharType="end"/>
-      </w:r>
+      <w:fldSimple w:instr=" SEQ Figure \* ARABIC ">
+        <w:r>
+          <w:rPr>
+            <w:noProof/>
+          </w:rPr>
+          <w:t>15</w:t>
+        </w:r>
+      </w:fldSimple>
       <w:r>
         <w:t xml:space="preserve"> My </w:t>
       </w:r>
@@ -5670,7 +5640,7 @@
                     </pic:cNvPicPr>
                   </pic:nvPicPr>
                   <pic:blipFill>
-                    <a:blip r:embed="rId36">
+                    <a:blip r:embed="rId40">
                       <a:extLst>
                         <a:ext uri="{28A0092B-C50C-407E-A947-70E740481C1C}">
                           <a14:useLocalDpi xmlns:a14="http://schemas.microsoft.com/office/drawing/2010/main" val="0"/>
@@ -5716,27 +5686,14 @@
       <w:r>
         <w:t xml:space="preserve">Figure </w:t>
       </w:r>
-      <w:r>
-        <w:fldChar w:fldCharType="begin"/>
-      </w:r>
-      <w:r>
-        <w:instrText xml:space="preserve"> SEQ Figure \* ARABIC </w:instrText>
-      </w:r>
-      <w:r>
-        <w:fldChar w:fldCharType="separate"/>
-      </w:r>
-      <w:r>
-        <w:rPr>
-          <w:noProof/>
-        </w:rPr>
-        <w:t>16</w:t>
-      </w:r>
-      <w:r>
-        <w:rPr>
-          <w:noProof/>
-        </w:rPr>
-        <w:fldChar w:fldCharType="end"/>
-      </w:r>
+      <w:fldSimple w:instr=" SEQ Figure \* ARABIC ">
+        <w:r>
+          <w:rPr>
+            <w:noProof/>
+          </w:rPr>
+          <w:t>16</w:t>
+        </w:r>
+      </w:fldSimple>
       <w:r>
         <w:t xml:space="preserve"> My original attempt at cloning the repository</w:t>
       </w:r>
@@ -5768,7 +5725,7 @@
                     </pic:cNvPicPr>
                   </pic:nvPicPr>
                   <pic:blipFill>
-                    <a:blip r:embed="rId37" cstate="print">
+                    <a:blip r:embed="rId41" cstate="print">
                       <a:extLst>
                         <a:ext uri="{28A0092B-C50C-407E-A947-70E740481C1C}">
                           <a14:useLocalDpi xmlns:a14="http://schemas.microsoft.com/office/drawing/2010/main" val="0"/>
@@ -5814,27 +5771,14 @@
       <w:r>
         <w:t xml:space="preserve">Figure </w:t>
       </w:r>
-      <w:r>
-        <w:fldChar w:fldCharType="begin"/>
-      </w:r>
-      <w:r>
-        <w:instrText xml:space="preserve"> SEQ Figure \* ARABIC </w:instrText>
-      </w:r>
-      <w:r>
-        <w:fldChar w:fldCharType="separate"/>
-      </w:r>
-      <w:r>
-        <w:rPr>
-          <w:noProof/>
-        </w:rPr>
-        <w:t>17</w:t>
-      </w:r>
-      <w:r>
-        <w:rPr>
-          <w:noProof/>
-        </w:rPr>
-        <w:fldChar w:fldCharType="end"/>
-      </w:r>
+      <w:fldSimple w:instr=" SEQ Figure \* ARABIC ">
+        <w:r>
+          <w:rPr>
+            <w:noProof/>
+          </w:rPr>
+          <w:t>17</w:t>
+        </w:r>
+      </w:fldSimple>
       <w:r>
         <w:t xml:space="preserve"> </w:t>
       </w:r>
@@ -5879,7 +5823,7 @@
                     </pic:cNvPicPr>
                   </pic:nvPicPr>
                   <pic:blipFill>
-                    <a:blip r:embed="rId38">
+                    <a:blip r:embed="rId42">
                       <a:extLst>
                         <a:ext uri="{28A0092B-C50C-407E-A947-70E740481C1C}">
                           <a14:useLocalDpi xmlns:a14="http://schemas.microsoft.com/office/drawing/2010/main" val="0"/>
@@ -5925,27 +5869,14 @@
       <w:r>
         <w:t xml:space="preserve">Figure </w:t>
       </w:r>
-      <w:r>
-        <w:fldChar w:fldCharType="begin"/>
-      </w:r>
-      <w:r>
-        <w:instrText xml:space="preserve"> SEQ Figure \* ARABIC </w:instrText>
-      </w:r>
-      <w:r>
-        <w:fldChar w:fldCharType="separate"/>
-      </w:r>
-      <w:r>
-        <w:rPr>
-          <w:noProof/>
-        </w:rPr>
-        <w:t>18</w:t>
-      </w:r>
-      <w:r>
-        <w:rPr>
-          <w:noProof/>
-        </w:rPr>
-        <w:fldChar w:fldCharType="end"/>
-      </w:r>
+      <w:fldSimple w:instr=" SEQ Figure \* ARABIC ">
+        <w:r>
+          <w:rPr>
+            <w:noProof/>
+          </w:rPr>
+          <w:t>18</w:t>
+        </w:r>
+      </w:fldSimple>
       <w:r>
         <w:t xml:space="preserve"> </w:t>
       </w:r>
@@ -5999,7 +5930,7 @@
                     </pic:cNvPicPr>
                   </pic:nvPicPr>
                   <pic:blipFill>
-                    <a:blip r:embed="rId39">
+                    <a:blip r:embed="rId43">
                       <a:extLst>
                         <a:ext uri="{28A0092B-C50C-407E-A947-70E740481C1C}">
                           <a14:useLocalDpi xmlns:a14="http://schemas.microsoft.com/office/drawing/2010/main" val="0"/>
@@ -6045,27 +5976,14 @@
       <w:r>
         <w:t xml:space="preserve">Figure </w:t>
       </w:r>
-      <w:r>
-        <w:fldChar w:fldCharType="begin"/>
-      </w:r>
-      <w:r>
-        <w:instrText xml:space="preserve"> SEQ Figure \* ARABIC </w:instrText>
-      </w:r>
-      <w:r>
-        <w:fldChar w:fldCharType="separate"/>
-      </w:r>
-      <w:r>
-        <w:rPr>
-          <w:noProof/>
-        </w:rPr>
-        <w:t>19</w:t>
-      </w:r>
-      <w:r>
-        <w:rPr>
-          <w:noProof/>
-        </w:rPr>
-        <w:fldChar w:fldCharType="end"/>
-      </w:r>
+      <w:fldSimple w:instr=" SEQ Figure \* ARABIC ">
+        <w:r>
+          <w:rPr>
+            <w:noProof/>
+          </w:rPr>
+          <w:t>19</w:t>
+        </w:r>
+      </w:fldSimple>
       <w:r>
         <w:t xml:space="preserve"> Fully cloned boilerplate</w:t>
       </w:r>
@@ -6134,7 +6052,7 @@
                     </pic:cNvPicPr>
                   </pic:nvPicPr>
                   <pic:blipFill>
-                    <a:blip r:embed="rId40" cstate="print">
+                    <a:blip r:embed="rId44" cstate="print">
                       <a:extLst>
                         <a:ext uri="{28A0092B-C50C-407E-A947-70E740481C1C}">
                           <a14:useLocalDpi xmlns:a14="http://schemas.microsoft.com/office/drawing/2010/main" val="0"/>
@@ -6180,27 +6098,14 @@
       <w:r>
         <w:t xml:space="preserve">Figure </w:t>
       </w:r>
-      <w:r>
-        <w:fldChar w:fldCharType="begin"/>
-      </w:r>
-      <w:r>
-        <w:instrText xml:space="preserve"> SEQ Figure \* ARABIC </w:instrText>
-      </w:r>
-      <w:r>
-        <w:fldChar w:fldCharType="separate"/>
-      </w:r>
-      <w:r>
-        <w:rPr>
-          <w:noProof/>
-        </w:rPr>
-        <w:t>20</w:t>
-      </w:r>
-      <w:r>
-        <w:rPr>
-          <w:noProof/>
-        </w:rPr>
-        <w:fldChar w:fldCharType="end"/>
-      </w:r>
+      <w:fldSimple w:instr=" SEQ Figure \* ARABIC ">
+        <w:r>
+          <w:rPr>
+            <w:noProof/>
+          </w:rPr>
+          <w:t>20</w:t>
+        </w:r>
+      </w:fldSimple>
       <w:r>
         <w:t xml:space="preserve"> Travis CI error</w:t>
       </w:r>
@@ -6281,7 +6186,7 @@
                     </pic:cNvPicPr>
                   </pic:nvPicPr>
                   <pic:blipFill>
-                    <a:blip r:embed="rId41">
+                    <a:blip r:embed="rId45">
                       <a:extLst>
                         <a:ext uri="{28A0092B-C50C-407E-A947-70E740481C1C}">
                           <a14:useLocalDpi xmlns:a14="http://schemas.microsoft.com/office/drawing/2010/main" val="0"/>
@@ -6327,27 +6232,14 @@
       <w:r>
         <w:t xml:space="preserve">Figure </w:t>
       </w:r>
-      <w:r>
-        <w:fldChar w:fldCharType="begin"/>
-      </w:r>
-      <w:r>
-        <w:instrText xml:space="preserve"> SEQ Figure \* ARABIC </w:instrText>
-      </w:r>
-      <w:r>
-        <w:fldChar w:fldCharType="separate"/>
-      </w:r>
-      <w:r>
-        <w:rPr>
-          <w:noProof/>
-        </w:rPr>
-        <w:t>21</w:t>
-      </w:r>
-      <w:r>
-        <w:rPr>
-          <w:noProof/>
-        </w:rPr>
-        <w:fldChar w:fldCharType="end"/>
-      </w:r>
+      <w:fldSimple w:instr=" SEQ Figure \* ARABIC ">
+        <w:r>
+          <w:rPr>
+            <w:noProof/>
+          </w:rPr>
+          <w:t>21</w:t>
+        </w:r>
+      </w:fldSimple>
       <w:r>
         <w:t xml:space="preserve"> Part of the </w:t>
       </w:r>
@@ -6400,7 +6292,7 @@
       </w:r>
     </w:p>
     <w:p>
-      <w:hyperlink r:id="rId42" w:history="1">
+      <w:hyperlink r:id="rId46" w:history="1">
         <w:r>
           <w:rPr>
             <w:rStyle w:val="Hyperlink"/>
@@ -6439,7 +6331,7 @@
                     </pic:cNvPicPr>
                   </pic:nvPicPr>
                   <pic:blipFill rotWithShape="1">
-                    <a:blip r:embed="rId43" cstate="print">
+                    <a:blip r:embed="rId47" cstate="print">
                       <a:extLst>
                         <a:ext uri="{28A0092B-C50C-407E-A947-70E740481C1C}">
                           <a14:useLocalDpi xmlns:a14="http://schemas.microsoft.com/office/drawing/2010/main" val="0"/>
@@ -6488,34 +6380,21 @@
       <w:r>
         <w:t xml:space="preserve">Figure </w:t>
       </w:r>
-      <w:r>
-        <w:fldChar w:fldCharType="begin"/>
-      </w:r>
-      <w:r>
-        <w:instrText xml:space="preserve"> SEQ Figure \* ARABIC </w:instrText>
-      </w:r>
-      <w:r>
-        <w:fldChar w:fldCharType="separate"/>
-      </w:r>
-      <w:r>
-        <w:rPr>
-          <w:noProof/>
-        </w:rPr>
-        <w:t>22</w:t>
-      </w:r>
-      <w:r>
-        <w:rPr>
-          <w:noProof/>
-        </w:rPr>
-        <w:fldChar w:fldCharType="end"/>
-      </w:r>
+      <w:fldSimple w:instr=" SEQ Figure \* ARABIC ">
+        <w:r>
+          <w:rPr>
+            <w:noProof/>
+          </w:rPr>
+          <w:t>22</w:t>
+        </w:r>
+      </w:fldSimple>
       <w:r>
         <w:t xml:space="preserve"> Security Checklist</w:t>
       </w:r>
       <w:r>
         <w:t xml:space="preserve"> - </w:t>
       </w:r>
-      <w:hyperlink r:id="rId44" w:history="1">
+      <w:hyperlink r:id="rId48" w:history="1">
         <w:r>
           <w:rPr>
             <w:rStyle w:val="Hyperlink"/>
@@ -6555,7 +6434,7 @@
                     </pic:cNvPicPr>
                   </pic:nvPicPr>
                   <pic:blipFill rotWithShape="1">
-                    <a:blip r:embed="rId45" cstate="print">
+                    <a:blip r:embed="rId49" cstate="print">
                       <a:extLst>
                         <a:ext uri="{28A0092B-C50C-407E-A947-70E740481C1C}">
                           <a14:useLocalDpi xmlns:a14="http://schemas.microsoft.com/office/drawing/2010/main" val="0"/>
@@ -6611,7 +6490,7 @@
                     </pic:cNvPicPr>
                   </pic:nvPicPr>
                   <pic:blipFill rotWithShape="1">
-                    <a:blip r:embed="rId46" cstate="print">
+                    <a:blip r:embed="rId50" cstate="print">
                       <a:extLst>
                         <a:ext uri="{28A0092B-C50C-407E-A947-70E740481C1C}">
                           <a14:useLocalDpi xmlns:a14="http://schemas.microsoft.com/office/drawing/2010/main" val="0"/>
@@ -6654,27 +6533,14 @@
       <w:r>
         <w:t xml:space="preserve">Figure </w:t>
       </w:r>
-      <w:r>
-        <w:fldChar w:fldCharType="begin"/>
-      </w:r>
-      <w:r>
-        <w:instrText xml:space="preserve"> SEQ Figure \* ARABIC </w:instrText>
-      </w:r>
-      <w:r>
-        <w:fldChar w:fldCharType="separate"/>
-      </w:r>
-      <w:r>
-        <w:rPr>
-          <w:noProof/>
-        </w:rPr>
-        <w:t>23</w:t>
-      </w:r>
-      <w:r>
-        <w:rPr>
-          <w:noProof/>
-        </w:rPr>
-        <w:fldChar w:fldCharType="end"/>
-      </w:r>
+      <w:fldSimple w:instr=" SEQ Figure \* ARABIC ">
+        <w:r>
+          <w:rPr>
+            <w:noProof/>
+          </w:rPr>
+          <w:t>23</w:t>
+        </w:r>
+      </w:fldSimple>
       <w:r>
         <w:t xml:space="preserve"> Documentation vs implementation of the checklist</w:t>
       </w:r>
@@ -6708,7 +6574,7 @@
                     </pic:cNvPicPr>
                   </pic:nvPicPr>
                   <pic:blipFill>
-                    <a:blip r:embed="rId47">
+                    <a:blip r:embed="rId51">
                       <a:extLst>
                         <a:ext uri="{28A0092B-C50C-407E-A947-70E740481C1C}">
                           <a14:useLocalDpi xmlns:a14="http://schemas.microsoft.com/office/drawing/2010/main" val="0"/>
@@ -6761,7 +6627,7 @@
                     </pic:cNvPicPr>
                   </pic:nvPicPr>
                   <pic:blipFill>
-                    <a:blip r:embed="rId48">
+                    <a:blip r:embed="rId52">
                       <a:extLst>
                         <a:ext uri="{28A0092B-C50C-407E-A947-70E740481C1C}">
                           <a14:useLocalDpi xmlns:a14="http://schemas.microsoft.com/office/drawing/2010/main" val="0"/>
@@ -6801,27 +6667,14 @@
       <w:r>
         <w:t xml:space="preserve">Figure </w:t>
       </w:r>
-      <w:r>
-        <w:fldChar w:fldCharType="begin"/>
-      </w:r>
-      <w:r>
-        <w:instrText xml:space="preserve"> SEQ Figure \* ARABIC </w:instrText>
-      </w:r>
-      <w:r>
-        <w:fldChar w:fldCharType="separate"/>
-      </w:r>
-      <w:r>
-        <w:rPr>
-          <w:noProof/>
-        </w:rPr>
-        <w:t>24</w:t>
-      </w:r>
-      <w:r>
-        <w:rPr>
-          <w:noProof/>
-        </w:rPr>
-        <w:fldChar w:fldCharType="end"/>
-      </w:r>
+      <w:fldSimple w:instr=" SEQ Figure \* ARABIC ">
+        <w:r>
+          <w:rPr>
+            <w:noProof/>
+          </w:rPr>
+          <w:t>24</w:t>
+        </w:r>
+      </w:fldSimple>
       <w:r>
         <w:t xml:space="preserve"> Another example of securing the application – in this case making the build scripts run in sandbox mode [cite]</w:t>
       </w:r>
@@ -6831,7 +6684,6 @@
       <w:pPr>
         <w:pStyle w:val="Heading2"/>
         <w:sectPr>
-          <w:headerReference w:type="default" r:id="rId49"/>
           <w:pgSz w:w="11906" w:h="16838"/>
           <w:pgMar w:top="1440" w:right="1440" w:bottom="1440" w:left="1440" w:header="708" w:footer="708" w:gutter="0"/>
           <w:cols w:space="708"/>
@@ -6966,7 +6818,7 @@
             <w:tcW w:w="2806" w:type="dxa"/>
           </w:tcPr>
           <w:p>
-            <w:hyperlink r:id="rId50" w:history="1">
+            <w:hyperlink r:id="rId53" w:history="1">
               <w:r>
                 <w:rPr>
                   <w:rStyle w:val="Hyperlink"/>
@@ -7059,7 +6911,7 @@
             <w:tcW w:w="2806" w:type="dxa"/>
           </w:tcPr>
           <w:p>
-            <w:hyperlink r:id="rId51" w:history="1">
+            <w:hyperlink r:id="rId54" w:history="1">
               <w:r>
                 <w:rPr>
                   <w:rStyle w:val="Hyperlink"/>
@@ -7152,7 +7004,7 @@
             <w:tcW w:w="2806" w:type="dxa"/>
           </w:tcPr>
           <w:p>
-            <w:hyperlink r:id="rId52" w:history="1">
+            <w:hyperlink r:id="rId55" w:history="1">
               <w:r>
                 <w:rPr>
                   <w:rStyle w:val="Hyperlink"/>
@@ -7245,7 +7097,7 @@
             <w:tcW w:w="2806" w:type="dxa"/>
           </w:tcPr>
           <w:p>
-            <w:hyperlink r:id="rId53" w:history="1">
+            <w:hyperlink r:id="rId56" w:history="1">
               <w:r>
                 <w:rPr>
                   <w:rStyle w:val="Hyperlink"/>
@@ -7329,7 +7181,7 @@
             <w:tcW w:w="2806" w:type="dxa"/>
           </w:tcPr>
           <w:p>
-            <w:hyperlink r:id="rId54" w:history="1">
+            <w:hyperlink r:id="rId57" w:history="1">
               <w:r>
                 <w:rPr>
                   <w:rStyle w:val="Hyperlink"/>
@@ -7422,7 +7274,7 @@
             <w:tcW w:w="2806" w:type="dxa"/>
           </w:tcPr>
           <w:p>
-            <w:hyperlink r:id="rId55" w:history="1">
+            <w:hyperlink r:id="rId58" w:history="1">
               <w:r>
                 <w:rPr>
                   <w:rStyle w:val="Hyperlink"/>
@@ -7512,7 +7364,7 @@
             <w:tcW w:w="2806" w:type="dxa"/>
           </w:tcPr>
           <w:p>
-            <w:hyperlink r:id="rId56" w:history="1">
+            <w:hyperlink r:id="rId59" w:history="1">
               <w:r>
                 <w:rPr>
                   <w:rStyle w:val="Hyperlink"/>
@@ -7613,7 +7465,7 @@
             <w:tcW w:w="2806" w:type="dxa"/>
           </w:tcPr>
           <w:p>
-            <w:hyperlink r:id="rId57" w:history="1">
+            <w:hyperlink r:id="rId60" w:history="1">
               <w:r>
                 <w:rPr>
                   <w:rStyle w:val="Hyperlink"/>
@@ -7833,19 +7685,23 @@
       <w:r>
         <w:t xml:space="preserve">Due to the size of my project, it seems infeasible to include every single program file as a picture or formatted text within this document. </w:t>
       </w:r>
+      <w:r>
+        <w:t>Therefore,</w:t>
+      </w:r>
+      <w:r>
+        <w:t xml:space="preserve"> it seems the best compromise is to place some of the program files, which best demonstrate the style / programming techniques used within the project and light commentary on which </w:t>
+      </w:r>
       <w:proofErr w:type="gramStart"/>
       <w:r>
-        <w:t>Therefore</w:t>
+        <w:t>and also</w:t>
       </w:r>
       <w:proofErr w:type="gramEnd"/>
       <w:r>
-        <w:t xml:space="preserve"> it seems the best compromise is to place some of the program files, which best demonstrate the style / programming techniques used within the project and light commentary on which and also provide a link to an online repository with all the project files on. </w:t>
-      </w:r>
-      <w:proofErr w:type="gramStart"/>
-      <w:r>
-        <w:t>Additionally</w:t>
-      </w:r>
-      <w:proofErr w:type="gramEnd"/>
+        <w:t xml:space="preserve"> provide a link to an online repository with all the project files on. </w:t>
+      </w:r>
+      <w:r>
+        <w:t>Additionally,</w:t>
+      </w:r>
       <w:r>
         <w:t xml:space="preserve"> it contains a very overt README specifying how to run the program if one wishes.</w:t>
       </w:r>
@@ -8415,6 +8271,10 @@
   <w:p>
     <w:pPr>
       <w:pStyle w:val="Header"/>
+      <w:tabs>
+        <w:tab w:val="clear" w:pos="4513"/>
+        <w:tab w:val="center" w:pos="11907"/>
+      </w:tabs>
     </w:pPr>
     <w:r>
       <w:t>Last Drafted: 08/02/18 – 00:26</w:t>
@@ -11431,7 +11291,7 @@
     <b:MonthAccessed>02</b:MonthAccessed>
     <b:DayAccessed>04</b:DayAccessed>
     <b:URL>https://www.w3.org/wiki/Graceful_degradation_versus_progressive_enhancement</b:URL>
-    <b:RefOrder>9</b:RefOrder>
+    <b:RefOrder>10</b:RefOrder>
   </b:Source>
   <b:Source>
     <b:Tag>Nin18</b:Tag>
@@ -11448,7 +11308,7 @@
     <b:MonthAccessed>March</b:MonthAccessed>
     <b:DayAccessed>7</b:DayAccessed>
     <b:URL>https://www.cointracker.io/</b:URL>
-    <b:RefOrder>12</b:RefOrder>
+    <b:RefOrder>13</b:RefOrder>
   </b:Source>
   <b:Source>
     <b:Tag>Git171</b:Tag>
@@ -11465,7 +11325,7 @@
     <b:MonthAccessed>March</b:MonthAccessed>
     <b:DayAccessed>7</b:DayAccessed>
     <b:URL>https://choosealicense.com/licenses/bsd-2-clause/</b:URL>
-    <b:RefOrder>10</b:RefOrder>
+    <b:RefOrder>11</b:RefOrder>
   </b:Source>
   <b:Source>
     <b:Tag>Git172</b:Tag>
@@ -11482,7 +11342,7 @@
     <b:MonthAccessed>March</b:MonthAccessed>
     <b:DayAccessed>7</b:DayAccessed>
     <b:URL>https://choosealicense.com/licenses/isc/</b:URL>
-    <b:RefOrder>11</b:RefOrder>
+    <b:RefOrder>12</b:RefOrder>
   </b:Source>
   <b:Source>
     <b:Tag>Git17</b:Tag>
@@ -11535,11 +11395,28 @@
     <b:URL>https://flow.org/</b:URL>
     <b:RefOrder>8</b:RefOrder>
   </b:Source>
+  <b:Source>
+    <b:Tag>Wik18</b:Tag>
+    <b:SourceType>InternetSite</b:SourceType>
+    <b:Guid>{485EF6DA-C721-4263-BC52-009B9F18E000}</b:Guid>
+    <b:Author>
+      <b:Author>
+        <b:Corporate>Wikipedia</b:Corporate>
+      </b:Author>
+    </b:Author>
+    <b:Title>Candlestick chart - Wikipedia</b:Title>
+    <b:Year>2018</b:Year>
+    <b:YearAccessed>2018</b:YearAccessed>
+    <b:MonthAccessed>March</b:MonthAccessed>
+    <b:DayAccessed>13</b:DayAccessed>
+    <b:URL>https://en.wikipedia.org/wiki/Candlestick_chart</b:URL>
+    <b:RefOrder>9</b:RefOrder>
+  </b:Source>
 </b:Sources>
 </file>
 
 <file path=customXml/itemProps1.xml><?xml version="1.0" encoding="utf-8"?>
-<ds:datastoreItem xmlns:ds="http://schemas.openxmlformats.org/officeDocument/2006/customXml" ds:itemID="{9DE5E661-2352-4C79-BACC-D6330BB02097}">
+<ds:datastoreItem xmlns:ds="http://schemas.openxmlformats.org/officeDocument/2006/customXml" ds:itemID="{33FA3513-FB41-4A2D-9698-9B5EE8EC8DD2}">
   <ds:schemaRefs>
     <ds:schemaRef ds:uri="http://schemas.openxmlformats.org/officeDocument/2006/bibliography"/>
   </ds:schemaRefs>

</xml_diff>

<commit_message>
Flow + Profiles  = ahhh + Editable Name = :D
</commit_message>
<xml_diff>
--- a/docs/Computing Coursework 2018.docx
+++ b/docs/Computing Coursework 2018.docx
@@ -847,6 +847,32 @@
       <w:pPr>
         <w:pStyle w:val="NormalWeb"/>
         <w:numPr>
+          <w:ilvl w:val="2"/>
+          <w:numId w:val="10"/>
+        </w:numPr>
+        <w:spacing w:before="0" w:beforeAutospacing="0" w:after="0" w:afterAutospacing="0"/>
+        <w:textAlignment w:val="baseline"/>
+        <w:rPr>
+          <w:rFonts w:asciiTheme="minorHAnsi" w:hAnsiTheme="minorHAnsi" w:cs="Arial"/>
+          <w:color w:val="000000"/>
+          <w:sz w:val="22"/>
+          <w:szCs w:val="22"/>
+        </w:rPr>
+      </w:pPr>
+      <w:r>
+        <w:rPr>
+          <w:rFonts w:asciiTheme="minorHAnsi" w:hAnsiTheme="minorHAnsi" w:cs="Arial"/>
+          <w:color w:val="000000"/>
+          <w:sz w:val="22"/>
+          <w:szCs w:val="22"/>
+        </w:rPr>
+        <w:t>The client is primarily concerned with windows, however cross platform support is preferable going forward.</w:t>
+      </w:r>
+    </w:p>
+    <w:p>
+      <w:pPr>
+        <w:pStyle w:val="NormalWeb"/>
+        <w:numPr>
           <w:ilvl w:val="0"/>
           <w:numId w:val="10"/>
         </w:numPr>
@@ -866,7 +892,7 @@
           <w:sz w:val="22"/>
           <w:szCs w:val="22"/>
         </w:rPr>
-        <w:t>Ability to make a portfolio</w:t>
+        <w:t>On first load</w:t>
       </w:r>
     </w:p>
     <w:p>
@@ -892,6 +918,59 @@
           <w:sz w:val="22"/>
           <w:szCs w:val="22"/>
         </w:rPr>
+        <w:t>Displays ability to add portfolio</w:t>
+      </w:r>
+    </w:p>
+    <w:p>
+      <w:pPr>
+        <w:pStyle w:val="NormalWeb"/>
+        <w:numPr>
+          <w:ilvl w:val="0"/>
+          <w:numId w:val="10"/>
+        </w:numPr>
+        <w:spacing w:before="0" w:beforeAutospacing="0" w:after="0" w:afterAutospacing="0"/>
+        <w:textAlignment w:val="baseline"/>
+        <w:rPr>
+          <w:rFonts w:asciiTheme="minorHAnsi" w:hAnsiTheme="minorHAnsi" w:cs="Arial"/>
+          <w:color w:val="000000"/>
+          <w:sz w:val="22"/>
+          <w:szCs w:val="22"/>
+        </w:rPr>
+      </w:pPr>
+      <w:r>
+        <w:rPr>
+          <w:rFonts w:asciiTheme="minorHAnsi" w:hAnsiTheme="minorHAnsi" w:cs="Arial"/>
+          <w:color w:val="000000"/>
+          <w:sz w:val="22"/>
+          <w:szCs w:val="22"/>
+        </w:rPr>
+        <w:t>Ability to make a portfolio</w:t>
+      </w:r>
+    </w:p>
+    <w:p>
+      <w:pPr>
+        <w:pStyle w:val="NormalWeb"/>
+        <w:numPr>
+          <w:ilvl w:val="1"/>
+          <w:numId w:val="10"/>
+        </w:numPr>
+        <w:spacing w:before="0" w:beforeAutospacing="0" w:after="0" w:afterAutospacing="0"/>
+        <w:textAlignment w:val="baseline"/>
+        <w:rPr>
+          <w:rFonts w:asciiTheme="minorHAnsi" w:hAnsiTheme="minorHAnsi" w:cs="Arial"/>
+          <w:color w:val="000000"/>
+          <w:sz w:val="22"/>
+          <w:szCs w:val="22"/>
+        </w:rPr>
+      </w:pPr>
+      <w:r>
+        <w:rPr>
+          <w:rFonts w:asciiTheme="minorHAnsi" w:hAnsiTheme="minorHAnsi" w:cs="Arial"/>
+          <w:color w:val="000000"/>
+          <w:sz w:val="22"/>
+          <w:szCs w:val="22"/>
+        </w:rPr>
+        <w:lastRenderedPageBreak/>
         <w:t>Ability to add a wallet/exchange/simple amount of coin</w:t>
       </w:r>
     </w:p>
@@ -996,7 +1075,6 @@
           <w:sz w:val="22"/>
           <w:szCs w:val="22"/>
         </w:rPr>
-        <w:lastRenderedPageBreak/>
         <w:t>Support for multiple exchanges</w:t>
       </w:r>
     </w:p>
@@ -1582,7 +1660,25 @@
           <w:sz w:val="22"/>
           <w:szCs w:val="22"/>
         </w:rPr>
-        <w:t>Google Account based</w:t>
+        <w:t xml:space="preserve">Basic </w:t>
+      </w:r>
+      <w:r>
+        <w:rPr>
+          <w:rFonts w:asciiTheme="minorHAnsi" w:hAnsiTheme="minorHAnsi" w:cs="Arial"/>
+          <w:color w:val="000000"/>
+          <w:sz w:val="22"/>
+          <w:szCs w:val="22"/>
+        </w:rPr>
+        <w:t>Password</w:t>
+      </w:r>
+      <w:r>
+        <w:rPr>
+          <w:rFonts w:asciiTheme="minorHAnsi" w:hAnsiTheme="minorHAnsi" w:cs="Arial"/>
+          <w:color w:val="000000"/>
+          <w:sz w:val="22"/>
+          <w:szCs w:val="22"/>
+        </w:rPr>
+        <w:t xml:space="preserve"> on entry</w:t>
       </w:r>
     </w:p>
     <w:p>
@@ -1608,70 +1704,7 @@
           <w:sz w:val="22"/>
           <w:szCs w:val="22"/>
         </w:rPr>
-        <w:t xml:space="preserve">Two factor </w:t>
-      </w:r>
-      <w:proofErr w:type="spellStart"/>
-      <w:r>
-        <w:rPr>
-          <w:rFonts w:asciiTheme="minorHAnsi" w:hAnsiTheme="minorHAnsi" w:cs="Arial"/>
-          <w:color w:val="000000"/>
-          <w:sz w:val="22"/>
-          <w:szCs w:val="22"/>
-        </w:rPr>
-        <w:t>auth</w:t>
-      </w:r>
-      <w:proofErr w:type="spellEnd"/>
-    </w:p>
-    <w:p>
-      <w:pPr>
-        <w:pStyle w:val="NormalWeb"/>
-        <w:numPr>
-          <w:ilvl w:val="2"/>
-          <w:numId w:val="10"/>
-        </w:numPr>
-        <w:spacing w:before="0" w:beforeAutospacing="0" w:after="0" w:afterAutospacing="0"/>
-        <w:textAlignment w:val="baseline"/>
-        <w:rPr>
-          <w:rFonts w:asciiTheme="minorHAnsi" w:hAnsiTheme="minorHAnsi" w:cs="Arial"/>
-          <w:color w:val="000000"/>
-          <w:sz w:val="22"/>
-          <w:szCs w:val="22"/>
-        </w:rPr>
-      </w:pPr>
-      <w:r>
-        <w:rPr>
-          <w:rFonts w:asciiTheme="minorHAnsi" w:hAnsiTheme="minorHAnsi" w:cs="Arial"/>
-          <w:color w:val="000000"/>
-          <w:sz w:val="22"/>
-          <w:szCs w:val="22"/>
-        </w:rPr>
-        <w:t>Password</w:t>
-      </w:r>
-    </w:p>
-    <w:p>
-      <w:pPr>
-        <w:pStyle w:val="NormalWeb"/>
-        <w:numPr>
-          <w:ilvl w:val="0"/>
-          <w:numId w:val="10"/>
-        </w:numPr>
-        <w:spacing w:before="0" w:beforeAutospacing="0" w:after="0" w:afterAutospacing="0"/>
-        <w:textAlignment w:val="baseline"/>
-        <w:rPr>
-          <w:rFonts w:asciiTheme="minorHAnsi" w:hAnsiTheme="minorHAnsi" w:cs="Arial"/>
-          <w:color w:val="000000"/>
-          <w:sz w:val="22"/>
-          <w:szCs w:val="22"/>
-        </w:rPr>
-      </w:pPr>
-      <w:r>
-        <w:rPr>
-          <w:rFonts w:asciiTheme="minorHAnsi" w:hAnsiTheme="minorHAnsi" w:cs="Arial"/>
-          <w:color w:val="000000"/>
-          <w:sz w:val="22"/>
-          <w:szCs w:val="22"/>
-        </w:rPr>
-        <w:t>Analytics</w:t>
+        <w:t>This password is not meant to securely protect the product – instead it’s main aim is to prevent anyone physically on the computer just being able to immediately see the data.</w:t>
       </w:r>
     </w:p>
     <w:p>
@@ -1697,89 +1730,9 @@
           <w:sz w:val="22"/>
           <w:szCs w:val="22"/>
         </w:rPr>
-        <w:t>This is to analyse what actions have been taken in the application.</w:t>
-      </w:r>
-    </w:p>
-    <w:p>
-      <w:pPr>
-        <w:pStyle w:val="NormalWeb"/>
-        <w:numPr>
-          <w:ilvl w:val="0"/>
-          <w:numId w:val="10"/>
-        </w:numPr>
-        <w:spacing w:before="0" w:beforeAutospacing="0" w:after="0" w:afterAutospacing="0"/>
-        <w:textAlignment w:val="baseline"/>
-        <w:rPr>
-          <w:rFonts w:asciiTheme="minorHAnsi" w:hAnsiTheme="minorHAnsi" w:cs="Arial"/>
-          <w:color w:val="000000"/>
-          <w:sz w:val="22"/>
-          <w:szCs w:val="22"/>
-        </w:rPr>
-      </w:pPr>
-      <w:r>
-        <w:rPr>
-          <w:rFonts w:asciiTheme="minorHAnsi" w:hAnsiTheme="minorHAnsi" w:cs="Arial"/>
-          <w:color w:val="000000"/>
-          <w:sz w:val="22"/>
-          <w:szCs w:val="22"/>
-        </w:rPr>
-        <w:t>Licens</w:t>
-      </w:r>
-      <w:r>
-        <w:rPr>
-          <w:rFonts w:asciiTheme="minorHAnsi" w:hAnsiTheme="minorHAnsi" w:cs="Arial"/>
-          <w:color w:val="000000"/>
-          <w:sz w:val="22"/>
-          <w:szCs w:val="22"/>
-        </w:rPr>
-        <w:t>ing</w:t>
-      </w:r>
-    </w:p>
-    <w:p>
-      <w:pPr>
-        <w:pStyle w:val="NormalWeb"/>
-        <w:numPr>
-          <w:ilvl w:val="1"/>
-          <w:numId w:val="10"/>
-        </w:numPr>
-        <w:spacing w:before="0" w:beforeAutospacing="0" w:after="0" w:afterAutospacing="0"/>
-        <w:textAlignment w:val="baseline"/>
-        <w:rPr>
-          <w:rFonts w:asciiTheme="minorHAnsi" w:hAnsiTheme="minorHAnsi" w:cs="Arial"/>
-          <w:color w:val="000000"/>
-          <w:sz w:val="22"/>
-          <w:szCs w:val="22"/>
-        </w:rPr>
-      </w:pPr>
-      <w:r>
-        <w:rPr>
-          <w:rFonts w:asciiTheme="minorHAnsi" w:hAnsiTheme="minorHAnsi" w:cs="Arial"/>
-          <w:color w:val="000000"/>
-          <w:sz w:val="22"/>
-          <w:szCs w:val="22"/>
-        </w:rPr>
-        <w:t xml:space="preserve">The client has suggested he only wishes the application to exist. He would be willing to spend money for it. Though has additionally indicated that it would be fine to sell on. For this requirement I would need to introduce a license </w:t>
-      </w:r>
-      <w:r>
-        <w:rPr>
-          <w:rFonts w:asciiTheme="minorHAnsi" w:hAnsiTheme="minorHAnsi" w:cs="Arial"/>
-          <w:color w:val="000000"/>
-          <w:sz w:val="22"/>
-          <w:szCs w:val="22"/>
-        </w:rPr>
-        <w:t>server,</w:t>
-      </w:r>
-      <w:r>
-        <w:rPr>
-          <w:rFonts w:asciiTheme="minorHAnsi" w:hAnsiTheme="minorHAnsi" w:cs="Arial"/>
-          <w:color w:val="000000"/>
-          <w:sz w:val="22"/>
-          <w:szCs w:val="22"/>
-        </w:rPr>
-        <w:t xml:space="preserve"> so I can control who is authorised / has paid for the application and who hasn’t.</w:t>
-      </w:r>
-    </w:p>
-    <w:p/>
+        <w:t>This program is not meant to be secure by nature – all the data accessible via exchanges / wallet should be read only</w:t>
+      </w:r>
+    </w:p>
     <w:p>
       <w:pPr>
         <w:pStyle w:val="Heading2"/>
@@ -1811,7 +1764,7 @@
           <w:rPr>
             <w:rStyle w:val="Hyperlink"/>
           </w:rPr>
-          <w:t>https://itunes.apple.com/gb/app/coin-ticker-bitcoin-altcoin/id636476147?mt=8</w:t>
+          <w:t>https://itunes.apple.com/gb/app/coin-ticker-bitcoin-altcoin/id636476147</w:t>
         </w:r>
       </w:hyperlink>
     </w:p>
@@ -1838,7 +1791,6 @@
         <w:rPr>
           <w:noProof/>
         </w:rPr>
-        <w:lastRenderedPageBreak/>
         <w:drawing>
           <wp:inline distT="0" distB="0" distL="0" distR="0" wp14:anchorId="52160564" wp14:editId="2B46CF21">
             <wp:extent cx="2074739" cy="659958"/>
@@ -1920,6 +1872,7 @@
     </w:p>
     <w:p>
       <w:r>
+        <w:lastRenderedPageBreak/>
         <w:t>I suspect this is a symptom of it being a mobile app it is hard to contain all this data in an easy to use screen.</w:t>
       </w:r>
     </w:p>
@@ -2100,7 +2053,6 @@
         <w:pStyle w:val="Heading2"/>
       </w:pPr>
       <w:r>
-        <w:lastRenderedPageBreak/>
         <w:t>Technologies needed</w:t>
       </w:r>
     </w:p>
@@ -2245,6 +2197,7 @@
         <w:pStyle w:val="Heading4"/>
       </w:pPr>
       <w:r>
+        <w:lastRenderedPageBreak/>
         <w:t xml:space="preserve">C# / WPF - </w:t>
       </w:r>
       <w:hyperlink r:id="rId13" w:history="1">
@@ -2648,7 +2601,6 @@
         <w:pStyle w:val="Heading5"/>
       </w:pPr>
       <w:r>
-        <w:lastRenderedPageBreak/>
         <w:t>Disadvantages</w:t>
       </w:r>
     </w:p>
@@ -2762,7 +2714,11 @@
     </w:p>
     <w:p>
       <w:r>
-        <w:t>In the end I believe ElectronJS is the best choice to be able to build the application the client needs. This is due to its low learning overhead and easy cross-platform compatibility. This will be important as a low learning overhead ensures the best code can be written quickly and efficiently. Additionally, in an age with faster and faster computers, the so-called ‘bloat’ we get from embedding effectively a chrome browser within our application is mitigated. This is especially true as our application’s most intensive task with undoubtedly fetching data from an API – which is unlikely to slow down the whole computer.</w:t>
+        <w:t xml:space="preserve">In the end I believe ElectronJS is the best choice to be able to build the application the client needs. This is due to its low learning overhead and easy cross-platform compatibility. This will be important as a low learning overhead ensures the best code can be written quickly and efficiently. Additionally, in an age with faster and faster computers, the so-called ‘bloat’ we get from embedding effectively a </w:t>
+      </w:r>
+      <w:r>
+        <w:lastRenderedPageBreak/>
+        <w:t>chrome browser within our application is mitigated. This is especially true as our application’s most intensive task with undoubtedly fetching data from an API – which is unlikely to slow down the whole computer.</w:t>
       </w:r>
     </w:p>
     <w:p>
@@ -3049,7 +3005,6 @@
         <w:rPr>
           <w:noProof/>
         </w:rPr>
-        <w:lastRenderedPageBreak/>
         <w:drawing>
           <wp:inline distT="0" distB="0" distL="0" distR="0" wp14:anchorId="1275FE33" wp14:editId="53A5A3EC">
             <wp:extent cx="3580952" cy="1219048"/>
@@ -3134,6 +3089,7 @@
         <w:pStyle w:val="Heading3"/>
       </w:pPr>
       <w:r>
+        <w:lastRenderedPageBreak/>
         <w:t>Note about Licenses</w:t>
       </w:r>
     </w:p>
@@ -3302,7 +3258,6 @@
         <w:rPr>
           <w:noProof/>
         </w:rPr>
-        <w:lastRenderedPageBreak/>
         <w:drawing>
           <wp:inline distT="0" distB="0" distL="0" distR="0" wp14:anchorId="6AF647E0" wp14:editId="369945EC">
             <wp:extent cx="5560913" cy="216535"/>
@@ -3401,6 +3356,7 @@
         <w:rPr>
           <w:noProof/>
         </w:rPr>
+        <w:lastRenderedPageBreak/>
         <w:drawing>
           <wp:inline distT="0" distB="0" distL="0" distR="0" wp14:anchorId="201F39D1" wp14:editId="0335DBB7">
             <wp:extent cx="5731510" cy="3196590"/>
@@ -3643,6 +3599,7 @@
         <w:pStyle w:val="Heading3"/>
       </w:pPr>
       <w:r>
+        <w:lastRenderedPageBreak/>
         <w:t>Hardware and software requirements</w:t>
       </w:r>
     </w:p>
@@ -3818,7 +3775,6 @@
         <w:pStyle w:val="Heading3"/>
       </w:pPr>
       <w:r>
-        <w:lastRenderedPageBreak/>
         <w:t>Conclusion</w:t>
       </w:r>
     </w:p>
@@ -3855,6 +3811,7 @@
         <w:rPr>
           <w:noProof/>
         </w:rPr>
+        <w:lastRenderedPageBreak/>
         <w:drawing>
           <wp:inline distT="0" distB="0" distL="0" distR="0" wp14:anchorId="4E24415B" wp14:editId="6870FBEF">
             <wp:extent cx="4324350" cy="3243023"/>
@@ -4459,7 +4416,17 @@
             <w:tcW w:w="4487" w:type="dxa"/>
           </w:tcPr>
           <w:p>
+            <w:pPr>
+              <w:rPr>
+                <w:b/>
+                <w:sz w:val="24"/>
+              </w:rPr>
+            </w:pPr>
             <w:r>
+              <w:rPr>
+                <w:b/>
+                <w:sz w:val="24"/>
+              </w:rPr>
               <w:t>Test name</w:t>
             </w:r>
           </w:p>
@@ -4469,7 +4436,17 @@
             <w:tcW w:w="4487" w:type="dxa"/>
           </w:tcPr>
           <w:p>
+            <w:pPr>
+              <w:rPr>
+                <w:b/>
+                <w:sz w:val="24"/>
+              </w:rPr>
+            </w:pPr>
             <w:r>
+              <w:rPr>
+                <w:b/>
+                <w:sz w:val="24"/>
+              </w:rPr>
               <w:t>Test Description</w:t>
             </w:r>
           </w:p>
@@ -4479,7 +4456,17 @@
             <w:tcW w:w="4488" w:type="dxa"/>
           </w:tcPr>
           <w:p>
+            <w:pPr>
+              <w:rPr>
+                <w:b/>
+                <w:sz w:val="24"/>
+              </w:rPr>
+            </w:pPr>
             <w:r>
+              <w:rPr>
+                <w:b/>
+                <w:sz w:val="24"/>
+              </w:rPr>
               <w:t>MVP Spec</w:t>
             </w:r>
           </w:p>
@@ -4515,7 +4502,7 @@
           </w:tcPr>
           <w:p>
             <w:r>
-              <w:t xml:space="preserve"> </w:t>
+              <w:t>1</w:t>
             </w:r>
           </w:p>
         </w:tc>
@@ -4529,6 +4516,9 @@
             <w:tcW w:w="4487" w:type="dxa"/>
           </w:tcPr>
           <w:p>
+            <w:r>
+              <w:t xml:space="preserve">A </w:t>
+            </w:r>
             <w:r>
               <w:t>UI Exists</w:t>
             </w:r>
@@ -4548,6 +4538,116 @@
           <w:tcPr>
             <w:tcW w:w="4488" w:type="dxa"/>
           </w:tcPr>
+          <w:p>
+            <w:r>
+              <w:t>1</w:t>
+            </w:r>
+          </w:p>
+        </w:tc>
+      </w:tr>
+      <w:tr>
+        <w:trPr>
+          <w:trHeight w:val="269"/>
+        </w:trPr>
+        <w:tc>
+          <w:tcPr>
+            <w:tcW w:w="4487" w:type="dxa"/>
+          </w:tcPr>
+          <w:p>
+            <w:r>
+              <w:t>Installation (windows)</w:t>
+            </w:r>
+          </w:p>
+        </w:tc>
+        <w:tc>
+          <w:tcPr>
+            <w:tcW w:w="4487" w:type="dxa"/>
+          </w:tcPr>
+          <w:p>
+            <w:r>
+              <w:t>The UI can be installed to an applications directory (windows)</w:t>
+            </w:r>
+          </w:p>
+        </w:tc>
+        <w:tc>
+          <w:tcPr>
+            <w:tcW w:w="4488" w:type="dxa"/>
+          </w:tcPr>
+          <w:p>
+            <w:r>
+              <w:t>1.</w:t>
+            </w:r>
+            <w:proofErr w:type="gramStart"/>
+            <w:r>
+              <w:t>a.i</w:t>
+            </w:r>
+            <w:proofErr w:type="gramEnd"/>
+          </w:p>
+        </w:tc>
+      </w:tr>
+      <w:tr>
+        <w:trPr>
+          <w:trHeight w:val="269"/>
+        </w:trPr>
+        <w:tc>
+          <w:tcPr>
+            <w:tcW w:w="4487" w:type="dxa"/>
+          </w:tcPr>
+          <w:p>
+            <w:r>
+              <w:t>On first load displays the portfolio adder</w:t>
+            </w:r>
+          </w:p>
+        </w:tc>
+        <w:tc>
+          <w:tcPr>
+            <w:tcW w:w="4487" w:type="dxa"/>
+          </w:tcPr>
+          <w:p>
+            <w:r>
+              <w:t>Displays portfolio</w:t>
+            </w:r>
+          </w:p>
+        </w:tc>
+        <w:tc>
+          <w:tcPr>
+            <w:tcW w:w="4488" w:type="dxa"/>
+          </w:tcPr>
+          <w:p>
+            <w:r>
+              <w:t>2.a</w:t>
+            </w:r>
+          </w:p>
+        </w:tc>
+      </w:tr>
+      <w:tr>
+        <w:trPr>
+          <w:trHeight w:val="269"/>
+        </w:trPr>
+        <w:tc>
+          <w:tcPr>
+            <w:tcW w:w="4487" w:type="dxa"/>
+          </w:tcPr>
+          <w:p>
+            <w:r>
+              <w:t>Portfolio Adder: Add Base Coin</w:t>
+            </w:r>
+          </w:p>
+        </w:tc>
+        <w:tc>
+          <w:tcPr>
+            <w:tcW w:w="4487" w:type="dxa"/>
+          </w:tcPr>
+          <w:p>
+            <w:r>
+              <w:t>Allows the user to add a base coin in the portfolio adder</w:t>
+            </w:r>
+          </w:p>
+        </w:tc>
+        <w:tc>
+          <w:tcPr>
+            <w:tcW w:w="4488" w:type="dxa"/>
+          </w:tcPr>
           <w:p/>
         </w:tc>
       </w:tr>
@@ -4559,7 +4659,11 @@
           <w:tcPr>
             <w:tcW w:w="4487" w:type="dxa"/>
           </w:tcPr>
-          <w:p/>
+          <w:p>
+            <w:r>
+              <w:t>Portfolio Adder: Add Wallet</w:t>
+            </w:r>
+          </w:p>
         </w:tc>
         <w:tc>
           <w:tcPr>
@@ -4571,10 +4675,7 @@
           <w:tcPr>
             <w:tcW w:w="4488" w:type="dxa"/>
           </w:tcPr>
-          <w:p>
-            <w:bookmarkStart w:id="1" w:name="_GoBack"/>
-            <w:bookmarkEnd w:id="1"/>
-          </w:p>
+          <w:p/>
         </w:tc>
       </w:tr>
       <w:tr>
@@ -4585,7 +4686,38 @@
           <w:tcPr>
             <w:tcW w:w="4487" w:type="dxa"/>
           </w:tcPr>
+          <w:p>
+            <w:r>
+              <w:t>Portfolio Adder: Add Exchange</w:t>
+            </w:r>
+          </w:p>
+        </w:tc>
+        <w:tc>
+          <w:tcPr>
+            <w:tcW w:w="4487" w:type="dxa"/>
+          </w:tcPr>
           <w:p/>
+        </w:tc>
+        <w:tc>
+          <w:tcPr>
+            <w:tcW w:w="4488" w:type="dxa"/>
+          </w:tcPr>
+          <w:p/>
+        </w:tc>
+      </w:tr>
+      <w:tr>
+        <w:trPr>
+          <w:trHeight w:val="269"/>
+        </w:trPr>
+        <w:tc>
+          <w:tcPr>
+            <w:tcW w:w="4487" w:type="dxa"/>
+          </w:tcPr>
+          <w:p>
+            <w:r>
+              <w:t>Has data from multiple exchanges</w:t>
+            </w:r>
+          </w:p>
         </w:tc>
         <w:tc>
           <w:tcPr>
@@ -6693,7 +6825,7 @@
     </w:p>
     <w:p>
       <w:pPr>
-        <w:pStyle w:val="Heading2"/>
+        <w:pStyle w:val="Heading3"/>
       </w:pPr>
       <w:r>
         <w:lastRenderedPageBreak/>
@@ -6811,7 +6943,13 @@
           <w:tcPr>
             <w:tcW w:w="2805" w:type="dxa"/>
           </w:tcPr>
-          <w:p/>
+          <w:p>
+            <w:proofErr w:type="spellStart"/>
+            <w:r>
+              <w:t>Cosmiconfig</w:t>
+            </w:r>
+            <w:proofErr w:type="spellEnd"/>
+          </w:p>
         </w:tc>
         <w:tc>
           <w:tcPr>
@@ -6823,7 +6961,19 @@
                 <w:rPr>
                   <w:rStyle w:val="Hyperlink"/>
                 </w:rPr>
-                <w:t>https://www.npmjs.com/package/cosmiconfig</w:t>
+                <w:t>https://www.n</w:t>
+              </w:r>
+              <w:r>
+                <w:rPr>
+                  <w:rStyle w:val="Hyperlink"/>
+                </w:rPr>
+                <w:t>p</w:t>
+              </w:r>
+              <w:r>
+                <w:rPr>
+                  <w:rStyle w:val="Hyperlink"/>
+                </w:rPr>
+                <w:t>mjs.com/package/cosmiconfig</w:t>
               </w:r>
             </w:hyperlink>
             <w:r>
@@ -6840,9 +6990,9 @@
               <w:pStyle w:val="ListParagraph"/>
               <w:numPr>
                 <w:ilvl w:val="0"/>
-                <w:numId w:val="14"/>
+                <w:numId w:val="17"/>
               </w:numPr>
-              <w:ind w:left="369"/>
+              <w:ind w:left="90" w:hanging="90"/>
             </w:pPr>
           </w:p>
         </w:tc>
@@ -6850,13 +7000,22 @@
           <w:tcPr>
             <w:tcW w:w="4052" w:type="dxa"/>
           </w:tcPr>
-          <w:p/>
+          <w:p>
+            <w:pPr>
+              <w:pStyle w:val="ListParagraph"/>
+              <w:numPr>
+                <w:ilvl w:val="0"/>
+                <w:numId w:val="16"/>
+              </w:numPr>
+              <w:ind w:left="404"/>
+            </w:pPr>
+          </w:p>
         </w:tc>
         <w:tc>
           <w:tcPr>
             <w:tcW w:w="1560" w:type="dxa"/>
             <w:tcBorders>
-              <w:bottom w:val="nil"/>
+              <w:bottom w:val="single" w:sz="4" w:space="0" w:color="auto"/>
             </w:tcBorders>
             <w:shd w:val="clear" w:color="auto" w:fill="00FF00"/>
           </w:tcPr>
@@ -6904,7 +7063,11 @@
           <w:tcPr>
             <w:tcW w:w="2805" w:type="dxa"/>
           </w:tcPr>
-          <w:p/>
+          <w:p>
+            <w:r>
+              <w:t>Properties</w:t>
+            </w:r>
+          </w:p>
         </w:tc>
         <w:tc>
           <w:tcPr>
@@ -6933,9 +7096,9 @@
               <w:pStyle w:val="ListParagraph"/>
               <w:numPr>
                 <w:ilvl w:val="0"/>
-                <w:numId w:val="14"/>
+                <w:numId w:val="17"/>
               </w:numPr>
-              <w:ind w:left="369"/>
+              <w:ind w:hanging="720"/>
             </w:pPr>
           </w:p>
         </w:tc>
@@ -6943,13 +7106,24 @@
           <w:tcPr>
             <w:tcW w:w="4052" w:type="dxa"/>
           </w:tcPr>
-          <w:p/>
+          <w:p>
+            <w:pPr>
+              <w:pStyle w:val="ListParagraph"/>
+              <w:numPr>
+                <w:ilvl w:val="0"/>
+                <w:numId w:val="16"/>
+              </w:numPr>
+              <w:ind w:left="404"/>
+            </w:pPr>
+            <w:bookmarkStart w:id="1" w:name="_GoBack"/>
+            <w:bookmarkEnd w:id="1"/>
+          </w:p>
         </w:tc>
         <w:tc>
           <w:tcPr>
             <w:tcW w:w="1560" w:type="dxa"/>
             <w:tcBorders>
-              <w:top w:val="nil"/>
+              <w:top w:val="single" w:sz="4" w:space="0" w:color="auto"/>
             </w:tcBorders>
             <w:shd w:val="clear" w:color="auto" w:fill="00FF00"/>
           </w:tcPr>
@@ -6997,7 +7171,13 @@
           <w:tcPr>
             <w:tcW w:w="2805" w:type="dxa"/>
           </w:tcPr>
-          <w:p/>
+          <w:p>
+            <w:proofErr w:type="spellStart"/>
+            <w:r>
+              <w:t>rc</w:t>
+            </w:r>
+            <w:proofErr w:type="spellEnd"/>
+          </w:p>
         </w:tc>
         <w:tc>
           <w:tcPr>
@@ -7026,9 +7206,9 @@
               <w:pStyle w:val="ListParagraph"/>
               <w:numPr>
                 <w:ilvl w:val="0"/>
-                <w:numId w:val="14"/>
+                <w:numId w:val="17"/>
               </w:numPr>
-              <w:ind w:left="369"/>
+              <w:ind w:hanging="720"/>
             </w:pPr>
           </w:p>
         </w:tc>
@@ -7036,7 +7216,16 @@
           <w:tcPr>
             <w:tcW w:w="4052" w:type="dxa"/>
           </w:tcPr>
-          <w:p/>
+          <w:p>
+            <w:pPr>
+              <w:pStyle w:val="ListParagraph"/>
+              <w:numPr>
+                <w:ilvl w:val="0"/>
+                <w:numId w:val="16"/>
+              </w:numPr>
+              <w:ind w:left="404"/>
+            </w:pPr>
+          </w:p>
         </w:tc>
         <w:tc>
           <w:tcPr>
@@ -7090,7 +7279,13 @@
           <w:tcPr>
             <w:tcW w:w="2805" w:type="dxa"/>
           </w:tcPr>
-          <w:p/>
+          <w:p>
+            <w:proofErr w:type="spellStart"/>
+            <w:r>
+              <w:t>Configstore</w:t>
+            </w:r>
+            <w:proofErr w:type="spellEnd"/>
+          </w:p>
         </w:tc>
         <w:tc>
           <w:tcPr>
@@ -7119,9 +7314,9 @@
               <w:pStyle w:val="ListParagraph"/>
               <w:numPr>
                 <w:ilvl w:val="0"/>
-                <w:numId w:val="14"/>
+                <w:numId w:val="17"/>
               </w:numPr>
-              <w:ind w:left="369"/>
+              <w:ind w:hanging="720"/>
             </w:pPr>
           </w:p>
         </w:tc>
@@ -7129,7 +7324,16 @@
           <w:tcPr>
             <w:tcW w:w="4052" w:type="dxa"/>
           </w:tcPr>
-          <w:p/>
+          <w:p>
+            <w:pPr>
+              <w:pStyle w:val="ListParagraph"/>
+              <w:numPr>
+                <w:ilvl w:val="0"/>
+                <w:numId w:val="16"/>
+              </w:numPr>
+              <w:ind w:left="404"/>
+            </w:pPr>
+          </w:p>
         </w:tc>
         <w:tc>
           <w:tcPr>
@@ -7174,7 +7378,11 @@
           <w:tcPr>
             <w:tcW w:w="2805" w:type="dxa"/>
           </w:tcPr>
-          <w:p/>
+          <w:p>
+            <w:r>
+              <w:t>preferences</w:t>
+            </w:r>
+          </w:p>
         </w:tc>
         <w:tc>
           <w:tcPr>
@@ -7203,9 +7411,9 @@
               <w:pStyle w:val="ListParagraph"/>
               <w:numPr>
                 <w:ilvl w:val="0"/>
-                <w:numId w:val="14"/>
+                <w:numId w:val="17"/>
               </w:numPr>
-              <w:ind w:left="369"/>
+              <w:ind w:left="232" w:hanging="232"/>
             </w:pPr>
             <w:r>
               <w:t>Allows encryption</w:t>
@@ -7216,7 +7424,16 @@
           <w:tcPr>
             <w:tcW w:w="4052" w:type="dxa"/>
           </w:tcPr>
-          <w:p/>
+          <w:p>
+            <w:pPr>
+              <w:pStyle w:val="ListParagraph"/>
+              <w:numPr>
+                <w:ilvl w:val="0"/>
+                <w:numId w:val="16"/>
+              </w:numPr>
+              <w:ind w:left="404"/>
+            </w:pPr>
+          </w:p>
         </w:tc>
         <w:tc>
           <w:tcPr>
@@ -7267,7 +7484,11 @@
           <w:tcPr>
             <w:tcW w:w="2805" w:type="dxa"/>
           </w:tcPr>
-          <w:p/>
+          <w:p>
+            <w:r>
+              <w:t>config</w:t>
+            </w:r>
+          </w:p>
         </w:tc>
         <w:tc>
           <w:tcPr>
@@ -7296,9 +7517,9 @@
               <w:pStyle w:val="ListParagraph"/>
               <w:numPr>
                 <w:ilvl w:val="0"/>
-                <w:numId w:val="14"/>
+                <w:numId w:val="17"/>
               </w:numPr>
-              <w:ind w:left="369"/>
+              <w:ind w:left="232" w:hanging="232"/>
             </w:pPr>
           </w:p>
         </w:tc>
@@ -7306,7 +7527,16 @@
           <w:tcPr>
             <w:tcW w:w="4052" w:type="dxa"/>
           </w:tcPr>
-          <w:p/>
+          <w:p>
+            <w:pPr>
+              <w:pStyle w:val="ListParagraph"/>
+              <w:numPr>
+                <w:ilvl w:val="0"/>
+                <w:numId w:val="16"/>
+              </w:numPr>
+              <w:ind w:left="404"/>
+            </w:pPr>
+          </w:p>
         </w:tc>
         <w:tc>
           <w:tcPr>
@@ -7357,7 +7587,11 @@
           <w:tcPr>
             <w:tcW w:w="2805" w:type="dxa"/>
           </w:tcPr>
-          <w:p/>
+          <w:p>
+            <w:r>
+              <w:t>Electron-store</w:t>
+            </w:r>
+          </w:p>
         </w:tc>
         <w:tc>
           <w:tcPr>
@@ -7386,9 +7620,9 @@
               <w:pStyle w:val="ListParagraph"/>
               <w:numPr>
                 <w:ilvl w:val="0"/>
-                <w:numId w:val="14"/>
+                <w:numId w:val="17"/>
               </w:numPr>
-              <w:ind w:left="369"/>
+              <w:ind w:left="232" w:hanging="232"/>
             </w:pPr>
             <w:r>
               <w:t xml:space="preserve">Can use from renderer / main – no need for </w:t>
@@ -7407,7 +7641,16 @@
           <w:tcPr>
             <w:tcW w:w="4052" w:type="dxa"/>
           </w:tcPr>
-          <w:p/>
+          <w:p>
+            <w:pPr>
+              <w:pStyle w:val="ListParagraph"/>
+              <w:numPr>
+                <w:ilvl w:val="0"/>
+                <w:numId w:val="16"/>
+              </w:numPr>
+              <w:ind w:left="404"/>
+            </w:pPr>
+          </w:p>
         </w:tc>
         <w:tc>
           <w:tcPr>
@@ -7458,7 +7701,11 @@
           <w:tcPr>
             <w:tcW w:w="2805" w:type="dxa"/>
           </w:tcPr>
-          <w:p/>
+          <w:p>
+            <w:r>
+              <w:t>Electron-settings</w:t>
+            </w:r>
+          </w:p>
         </w:tc>
         <w:tc>
           <w:tcPr>
@@ -7487,9 +7734,9 @@
               <w:pStyle w:val="ListParagraph"/>
               <w:numPr>
                 <w:ilvl w:val="0"/>
-                <w:numId w:val="14"/>
+                <w:numId w:val="17"/>
               </w:numPr>
-              <w:ind w:left="369"/>
+              <w:ind w:hanging="720"/>
             </w:pPr>
           </w:p>
         </w:tc>
@@ -7497,7 +7744,16 @@
           <w:tcPr>
             <w:tcW w:w="4052" w:type="dxa"/>
           </w:tcPr>
-          <w:p/>
+          <w:p>
+            <w:pPr>
+              <w:pStyle w:val="ListParagraph"/>
+              <w:numPr>
+                <w:ilvl w:val="0"/>
+                <w:numId w:val="16"/>
+              </w:numPr>
+              <w:ind w:left="404"/>
+            </w:pPr>
+          </w:p>
         </w:tc>
         <w:tc>
           <w:tcPr>
@@ -8295,11 +8551,11 @@
   <w:abstractNum w:abstractNumId="0" w15:restartNumberingAfterBreak="0">
     <w:nsid w:val="044A37C7"/>
     <w:multiLevelType w:val="hybridMultilevel"/>
-    <w:tmpl w:val="001814FC"/>
-    <w:lvl w:ilvl="0" w:tplc="982AFCCA">
-      <w:start w:val="1"/>
-      <w:numFmt w:val="bullet"/>
-      <w:lvlText w:val=""/>
+    <w:tmpl w:val="1C5EA6E8"/>
+    <w:lvl w:ilvl="0" w:tplc="FA6EED9A">
+      <w:start w:val="1"/>
+      <w:numFmt w:val="bullet"/>
+      <w:lvlText w:val=""/>
       <w:lvlJc w:val="left"/>
       <w:pPr>
         <w:ind w:left="720" w:hanging="360"/>
@@ -8605,6 +8861,345 @@
     </w:lvl>
   </w:abstractNum>
   <w:abstractNum w:abstractNumId="3" w15:restartNumberingAfterBreak="0">
+    <w:nsid w:val="1E7536AE"/>
+    <w:multiLevelType w:val="hybridMultilevel"/>
+    <w:tmpl w:val="FF167A12"/>
+    <w:lvl w:ilvl="0" w:tplc="FA6EED9A">
+      <w:start w:val="1"/>
+      <w:numFmt w:val="bullet"/>
+      <w:lvlText w:val=""/>
+      <w:lvlJc w:val="left"/>
+      <w:pPr>
+        <w:ind w:left="720" w:hanging="360"/>
+      </w:pPr>
+      <w:rPr>
+        <w:rFonts w:ascii="Symbol" w:hAnsi="Symbol" w:hint="default"/>
+      </w:rPr>
+    </w:lvl>
+    <w:lvl w:ilvl="1" w:tplc="08090003" w:tentative="1">
+      <w:start w:val="1"/>
+      <w:numFmt w:val="bullet"/>
+      <w:lvlText w:val="o"/>
+      <w:lvlJc w:val="left"/>
+      <w:pPr>
+        <w:ind w:left="1440" w:hanging="360"/>
+      </w:pPr>
+      <w:rPr>
+        <w:rFonts w:ascii="Courier New" w:hAnsi="Courier New" w:cs="Courier New" w:hint="default"/>
+      </w:rPr>
+    </w:lvl>
+    <w:lvl w:ilvl="2" w:tplc="08090005" w:tentative="1">
+      <w:start w:val="1"/>
+      <w:numFmt w:val="bullet"/>
+      <w:lvlText w:val=""/>
+      <w:lvlJc w:val="left"/>
+      <w:pPr>
+        <w:ind w:left="2160" w:hanging="360"/>
+      </w:pPr>
+      <w:rPr>
+        <w:rFonts w:ascii="Wingdings" w:hAnsi="Wingdings" w:hint="default"/>
+      </w:rPr>
+    </w:lvl>
+    <w:lvl w:ilvl="3" w:tplc="08090001" w:tentative="1">
+      <w:start w:val="1"/>
+      <w:numFmt w:val="bullet"/>
+      <w:lvlText w:val=""/>
+      <w:lvlJc w:val="left"/>
+      <w:pPr>
+        <w:ind w:left="2880" w:hanging="360"/>
+      </w:pPr>
+      <w:rPr>
+        <w:rFonts w:ascii="Symbol" w:hAnsi="Symbol" w:hint="default"/>
+      </w:rPr>
+    </w:lvl>
+    <w:lvl w:ilvl="4" w:tplc="08090003" w:tentative="1">
+      <w:start w:val="1"/>
+      <w:numFmt w:val="bullet"/>
+      <w:lvlText w:val="o"/>
+      <w:lvlJc w:val="left"/>
+      <w:pPr>
+        <w:ind w:left="3600" w:hanging="360"/>
+      </w:pPr>
+      <w:rPr>
+        <w:rFonts w:ascii="Courier New" w:hAnsi="Courier New" w:cs="Courier New" w:hint="default"/>
+      </w:rPr>
+    </w:lvl>
+    <w:lvl w:ilvl="5" w:tplc="08090005" w:tentative="1">
+      <w:start w:val="1"/>
+      <w:numFmt w:val="bullet"/>
+      <w:lvlText w:val=""/>
+      <w:lvlJc w:val="left"/>
+      <w:pPr>
+        <w:ind w:left="4320" w:hanging="360"/>
+      </w:pPr>
+      <w:rPr>
+        <w:rFonts w:ascii="Wingdings" w:hAnsi="Wingdings" w:hint="default"/>
+      </w:rPr>
+    </w:lvl>
+    <w:lvl w:ilvl="6" w:tplc="08090001" w:tentative="1">
+      <w:start w:val="1"/>
+      <w:numFmt w:val="bullet"/>
+      <w:lvlText w:val=""/>
+      <w:lvlJc w:val="left"/>
+      <w:pPr>
+        <w:ind w:left="5040" w:hanging="360"/>
+      </w:pPr>
+      <w:rPr>
+        <w:rFonts w:ascii="Symbol" w:hAnsi="Symbol" w:hint="default"/>
+      </w:rPr>
+    </w:lvl>
+    <w:lvl w:ilvl="7" w:tplc="08090003" w:tentative="1">
+      <w:start w:val="1"/>
+      <w:numFmt w:val="bullet"/>
+      <w:lvlText w:val="o"/>
+      <w:lvlJc w:val="left"/>
+      <w:pPr>
+        <w:ind w:left="5760" w:hanging="360"/>
+      </w:pPr>
+      <w:rPr>
+        <w:rFonts w:ascii="Courier New" w:hAnsi="Courier New" w:cs="Courier New" w:hint="default"/>
+      </w:rPr>
+    </w:lvl>
+    <w:lvl w:ilvl="8" w:tplc="08090005" w:tentative="1">
+      <w:start w:val="1"/>
+      <w:numFmt w:val="bullet"/>
+      <w:lvlText w:val=""/>
+      <w:lvlJc w:val="left"/>
+      <w:pPr>
+        <w:ind w:left="6480" w:hanging="360"/>
+      </w:pPr>
+      <w:rPr>
+        <w:rFonts w:ascii="Wingdings" w:hAnsi="Wingdings" w:hint="default"/>
+      </w:rPr>
+    </w:lvl>
+  </w:abstractNum>
+  <w:abstractNum w:abstractNumId="4" w15:restartNumberingAfterBreak="0">
+    <w:nsid w:val="2CE87B55"/>
+    <w:multiLevelType w:val="hybridMultilevel"/>
+    <w:tmpl w:val="779E586E"/>
+    <w:lvl w:ilvl="0" w:tplc="982AFCCA">
+      <w:start w:val="1"/>
+      <w:numFmt w:val="bullet"/>
+      <w:lvlText w:val=""/>
+      <w:lvlJc w:val="left"/>
+      <w:pPr>
+        <w:ind w:left="720" w:hanging="360"/>
+      </w:pPr>
+      <w:rPr>
+        <w:rFonts w:ascii="Symbol" w:hAnsi="Symbol" w:hint="default"/>
+      </w:rPr>
+    </w:lvl>
+    <w:lvl w:ilvl="1" w:tplc="08090003" w:tentative="1">
+      <w:start w:val="1"/>
+      <w:numFmt w:val="bullet"/>
+      <w:lvlText w:val="o"/>
+      <w:lvlJc w:val="left"/>
+      <w:pPr>
+        <w:ind w:left="1440" w:hanging="360"/>
+      </w:pPr>
+      <w:rPr>
+        <w:rFonts w:ascii="Courier New" w:hAnsi="Courier New" w:cs="Courier New" w:hint="default"/>
+      </w:rPr>
+    </w:lvl>
+    <w:lvl w:ilvl="2" w:tplc="08090005" w:tentative="1">
+      <w:start w:val="1"/>
+      <w:numFmt w:val="bullet"/>
+      <w:lvlText w:val=""/>
+      <w:lvlJc w:val="left"/>
+      <w:pPr>
+        <w:ind w:left="2160" w:hanging="360"/>
+      </w:pPr>
+      <w:rPr>
+        <w:rFonts w:ascii="Wingdings" w:hAnsi="Wingdings" w:hint="default"/>
+      </w:rPr>
+    </w:lvl>
+    <w:lvl w:ilvl="3" w:tplc="08090001" w:tentative="1">
+      <w:start w:val="1"/>
+      <w:numFmt w:val="bullet"/>
+      <w:lvlText w:val=""/>
+      <w:lvlJc w:val="left"/>
+      <w:pPr>
+        <w:ind w:left="2880" w:hanging="360"/>
+      </w:pPr>
+      <w:rPr>
+        <w:rFonts w:ascii="Symbol" w:hAnsi="Symbol" w:hint="default"/>
+      </w:rPr>
+    </w:lvl>
+    <w:lvl w:ilvl="4" w:tplc="08090003" w:tentative="1">
+      <w:start w:val="1"/>
+      <w:numFmt w:val="bullet"/>
+      <w:lvlText w:val="o"/>
+      <w:lvlJc w:val="left"/>
+      <w:pPr>
+        <w:ind w:left="3600" w:hanging="360"/>
+      </w:pPr>
+      <w:rPr>
+        <w:rFonts w:ascii="Courier New" w:hAnsi="Courier New" w:cs="Courier New" w:hint="default"/>
+      </w:rPr>
+    </w:lvl>
+    <w:lvl w:ilvl="5" w:tplc="08090005" w:tentative="1">
+      <w:start w:val="1"/>
+      <w:numFmt w:val="bullet"/>
+      <w:lvlText w:val=""/>
+      <w:lvlJc w:val="left"/>
+      <w:pPr>
+        <w:ind w:left="4320" w:hanging="360"/>
+      </w:pPr>
+      <w:rPr>
+        <w:rFonts w:ascii="Wingdings" w:hAnsi="Wingdings" w:hint="default"/>
+      </w:rPr>
+    </w:lvl>
+    <w:lvl w:ilvl="6" w:tplc="08090001" w:tentative="1">
+      <w:start w:val="1"/>
+      <w:numFmt w:val="bullet"/>
+      <w:lvlText w:val=""/>
+      <w:lvlJc w:val="left"/>
+      <w:pPr>
+        <w:ind w:left="5040" w:hanging="360"/>
+      </w:pPr>
+      <w:rPr>
+        <w:rFonts w:ascii="Symbol" w:hAnsi="Symbol" w:hint="default"/>
+      </w:rPr>
+    </w:lvl>
+    <w:lvl w:ilvl="7" w:tplc="08090003" w:tentative="1">
+      <w:start w:val="1"/>
+      <w:numFmt w:val="bullet"/>
+      <w:lvlText w:val="o"/>
+      <w:lvlJc w:val="left"/>
+      <w:pPr>
+        <w:ind w:left="5760" w:hanging="360"/>
+      </w:pPr>
+      <w:rPr>
+        <w:rFonts w:ascii="Courier New" w:hAnsi="Courier New" w:cs="Courier New" w:hint="default"/>
+      </w:rPr>
+    </w:lvl>
+    <w:lvl w:ilvl="8" w:tplc="08090005" w:tentative="1">
+      <w:start w:val="1"/>
+      <w:numFmt w:val="bullet"/>
+      <w:lvlText w:val=""/>
+      <w:lvlJc w:val="left"/>
+      <w:pPr>
+        <w:ind w:left="6480" w:hanging="360"/>
+      </w:pPr>
+      <w:rPr>
+        <w:rFonts w:ascii="Wingdings" w:hAnsi="Wingdings" w:hint="default"/>
+      </w:rPr>
+    </w:lvl>
+  </w:abstractNum>
+  <w:abstractNum w:abstractNumId="5" w15:restartNumberingAfterBreak="0">
+    <w:nsid w:val="2D2103AE"/>
+    <w:multiLevelType w:val="hybridMultilevel"/>
+    <w:tmpl w:val="9C6A3FF4"/>
+    <w:lvl w:ilvl="0" w:tplc="FA6EED9A">
+      <w:start w:val="1"/>
+      <w:numFmt w:val="bullet"/>
+      <w:lvlText w:val=""/>
+      <w:lvlJc w:val="left"/>
+      <w:pPr>
+        <w:ind w:left="720" w:hanging="360"/>
+      </w:pPr>
+      <w:rPr>
+        <w:rFonts w:ascii="Symbol" w:hAnsi="Symbol" w:hint="default"/>
+      </w:rPr>
+    </w:lvl>
+    <w:lvl w:ilvl="1" w:tplc="08090003" w:tentative="1">
+      <w:start w:val="1"/>
+      <w:numFmt w:val="bullet"/>
+      <w:lvlText w:val="o"/>
+      <w:lvlJc w:val="left"/>
+      <w:pPr>
+        <w:ind w:left="1440" w:hanging="360"/>
+      </w:pPr>
+      <w:rPr>
+        <w:rFonts w:ascii="Courier New" w:hAnsi="Courier New" w:cs="Courier New" w:hint="default"/>
+      </w:rPr>
+    </w:lvl>
+    <w:lvl w:ilvl="2" w:tplc="08090005" w:tentative="1">
+      <w:start w:val="1"/>
+      <w:numFmt w:val="bullet"/>
+      <w:lvlText w:val=""/>
+      <w:lvlJc w:val="left"/>
+      <w:pPr>
+        <w:ind w:left="2160" w:hanging="360"/>
+      </w:pPr>
+      <w:rPr>
+        <w:rFonts w:ascii="Wingdings" w:hAnsi="Wingdings" w:hint="default"/>
+      </w:rPr>
+    </w:lvl>
+    <w:lvl w:ilvl="3" w:tplc="08090001" w:tentative="1">
+      <w:start w:val="1"/>
+      <w:numFmt w:val="bullet"/>
+      <w:lvlText w:val=""/>
+      <w:lvlJc w:val="left"/>
+      <w:pPr>
+        <w:ind w:left="2880" w:hanging="360"/>
+      </w:pPr>
+      <w:rPr>
+        <w:rFonts w:ascii="Symbol" w:hAnsi="Symbol" w:hint="default"/>
+      </w:rPr>
+    </w:lvl>
+    <w:lvl w:ilvl="4" w:tplc="08090003" w:tentative="1">
+      <w:start w:val="1"/>
+      <w:numFmt w:val="bullet"/>
+      <w:lvlText w:val="o"/>
+      <w:lvlJc w:val="left"/>
+      <w:pPr>
+        <w:ind w:left="3600" w:hanging="360"/>
+      </w:pPr>
+      <w:rPr>
+        <w:rFonts w:ascii="Courier New" w:hAnsi="Courier New" w:cs="Courier New" w:hint="default"/>
+      </w:rPr>
+    </w:lvl>
+    <w:lvl w:ilvl="5" w:tplc="08090005" w:tentative="1">
+      <w:start w:val="1"/>
+      <w:numFmt w:val="bullet"/>
+      <w:lvlText w:val=""/>
+      <w:lvlJc w:val="left"/>
+      <w:pPr>
+        <w:ind w:left="4320" w:hanging="360"/>
+      </w:pPr>
+      <w:rPr>
+        <w:rFonts w:ascii="Wingdings" w:hAnsi="Wingdings" w:hint="default"/>
+      </w:rPr>
+    </w:lvl>
+    <w:lvl w:ilvl="6" w:tplc="08090001" w:tentative="1">
+      <w:start w:val="1"/>
+      <w:numFmt w:val="bullet"/>
+      <w:lvlText w:val=""/>
+      <w:lvlJc w:val="left"/>
+      <w:pPr>
+        <w:ind w:left="5040" w:hanging="360"/>
+      </w:pPr>
+      <w:rPr>
+        <w:rFonts w:ascii="Symbol" w:hAnsi="Symbol" w:hint="default"/>
+      </w:rPr>
+    </w:lvl>
+    <w:lvl w:ilvl="7" w:tplc="08090003" w:tentative="1">
+      <w:start w:val="1"/>
+      <w:numFmt w:val="bullet"/>
+      <w:lvlText w:val="o"/>
+      <w:lvlJc w:val="left"/>
+      <w:pPr>
+        <w:ind w:left="5760" w:hanging="360"/>
+      </w:pPr>
+      <w:rPr>
+        <w:rFonts w:ascii="Courier New" w:hAnsi="Courier New" w:cs="Courier New" w:hint="default"/>
+      </w:rPr>
+    </w:lvl>
+    <w:lvl w:ilvl="8" w:tplc="08090005" w:tentative="1">
+      <w:start w:val="1"/>
+      <w:numFmt w:val="bullet"/>
+      <w:lvlText w:val=""/>
+      <w:lvlJc w:val="left"/>
+      <w:pPr>
+        <w:ind w:left="6480" w:hanging="360"/>
+      </w:pPr>
+      <w:rPr>
+        <w:rFonts w:ascii="Wingdings" w:hAnsi="Wingdings" w:hint="default"/>
+      </w:rPr>
+    </w:lvl>
+  </w:abstractNum>
+  <w:abstractNum w:abstractNumId="6" w15:restartNumberingAfterBreak="0">
     <w:nsid w:val="309A3132"/>
     <w:multiLevelType w:val="hybridMultilevel"/>
     <w:tmpl w:val="703AE0A0"/>
@@ -8717,7 +9312,7 @@
       </w:rPr>
     </w:lvl>
   </w:abstractNum>
-  <w:abstractNum w:abstractNumId="4" w15:restartNumberingAfterBreak="0">
+  <w:abstractNum w:abstractNumId="7" w15:restartNumberingAfterBreak="0">
     <w:nsid w:val="33615F21"/>
     <w:multiLevelType w:val="hybridMultilevel"/>
     <w:tmpl w:val="8D1CEC2A"/>
@@ -8830,7 +9425,7 @@
       </w:rPr>
     </w:lvl>
   </w:abstractNum>
-  <w:abstractNum w:abstractNumId="5" w15:restartNumberingAfterBreak="0">
+  <w:abstractNum w:abstractNumId="8" w15:restartNumberingAfterBreak="0">
     <w:nsid w:val="3988644C"/>
     <w:multiLevelType w:val="multilevel"/>
     <w:tmpl w:val="217CEDC8"/>
@@ -8979,7 +9574,7 @@
       </w:rPr>
     </w:lvl>
   </w:abstractNum>
-  <w:abstractNum w:abstractNumId="6" w15:restartNumberingAfterBreak="0">
+  <w:abstractNum w:abstractNumId="9" w15:restartNumberingAfterBreak="0">
     <w:nsid w:val="45A6443E"/>
     <w:multiLevelType w:val="hybridMultilevel"/>
     <w:tmpl w:val="87F8D5CE"/>
@@ -9092,7 +9687,7 @@
       </w:rPr>
     </w:lvl>
   </w:abstractNum>
-  <w:abstractNum w:abstractNumId="7" w15:restartNumberingAfterBreak="0">
+  <w:abstractNum w:abstractNumId="10" w15:restartNumberingAfterBreak="0">
     <w:nsid w:val="5A386087"/>
     <w:multiLevelType w:val="hybridMultilevel"/>
     <w:tmpl w:val="98849092"/>
@@ -9205,7 +9800,7 @@
       </w:rPr>
     </w:lvl>
   </w:abstractNum>
-  <w:abstractNum w:abstractNumId="8" w15:restartNumberingAfterBreak="0">
+  <w:abstractNum w:abstractNumId="11" w15:restartNumberingAfterBreak="0">
     <w:nsid w:val="641017BB"/>
     <w:multiLevelType w:val="hybridMultilevel"/>
     <w:tmpl w:val="2BEE9AE0"/>
@@ -9318,7 +9913,7 @@
       </w:rPr>
     </w:lvl>
   </w:abstractNum>
-  <w:abstractNum w:abstractNumId="9" w15:restartNumberingAfterBreak="0">
+  <w:abstractNum w:abstractNumId="12" w15:restartNumberingAfterBreak="0">
     <w:nsid w:val="6B822087"/>
     <w:multiLevelType w:val="multilevel"/>
     <w:tmpl w:val="08090025"/>
@@ -9413,7 +10008,7 @@
       </w:pPr>
     </w:lvl>
   </w:abstractNum>
-  <w:abstractNum w:abstractNumId="10" w15:restartNumberingAfterBreak="0">
+  <w:abstractNum w:abstractNumId="13" w15:restartNumberingAfterBreak="0">
     <w:nsid w:val="6D715792"/>
     <w:multiLevelType w:val="hybridMultilevel"/>
     <w:tmpl w:val="804082E2"/>
@@ -9526,7 +10121,7 @@
       </w:rPr>
     </w:lvl>
   </w:abstractNum>
-  <w:abstractNum w:abstractNumId="11" w15:restartNumberingAfterBreak="0">
+  <w:abstractNum w:abstractNumId="14" w15:restartNumberingAfterBreak="0">
     <w:nsid w:val="722A7A24"/>
     <w:multiLevelType w:val="hybridMultilevel"/>
     <w:tmpl w:val="114CD812"/>
@@ -9612,7 +10207,7 @@
       </w:pPr>
     </w:lvl>
   </w:abstractNum>
-  <w:abstractNum w:abstractNumId="12" w15:restartNumberingAfterBreak="0">
+  <w:abstractNum w:abstractNumId="15" w15:restartNumberingAfterBreak="0">
     <w:nsid w:val="764F07C3"/>
     <w:multiLevelType w:val="hybridMultilevel"/>
     <w:tmpl w:val="F8D6E526"/>
@@ -9725,7 +10320,7 @@
       </w:rPr>
     </w:lvl>
   </w:abstractNum>
-  <w:abstractNum w:abstractNumId="13" w15:restartNumberingAfterBreak="0">
+  <w:abstractNum w:abstractNumId="16" w15:restartNumberingAfterBreak="0">
     <w:nsid w:val="7A82173E"/>
     <w:multiLevelType w:val="hybridMultilevel"/>
     <w:tmpl w:val="4F90B0E4"/>
@@ -9839,46 +10434,55 @@
     </w:lvl>
   </w:abstractNum>
   <w:num w:numId="1">
-    <w:abstractNumId w:val="12"/>
+    <w:abstractNumId w:val="15"/>
   </w:num>
   <w:num w:numId="2">
-    <w:abstractNumId w:val="6"/>
+    <w:abstractNumId w:val="9"/>
   </w:num>
   <w:num w:numId="3">
-    <w:abstractNumId w:val="8"/>
+    <w:abstractNumId w:val="11"/>
   </w:num>
   <w:num w:numId="4">
-    <w:abstractNumId w:val="3"/>
+    <w:abstractNumId w:val="6"/>
   </w:num>
   <w:num w:numId="5">
     <w:abstractNumId w:val="2"/>
   </w:num>
   <w:num w:numId="6">
-    <w:abstractNumId w:val="5"/>
+    <w:abstractNumId w:val="8"/>
   </w:num>
   <w:num w:numId="7">
-    <w:abstractNumId w:val="13"/>
+    <w:abstractNumId w:val="16"/>
   </w:num>
   <w:num w:numId="8">
-    <w:abstractNumId w:val="4"/>
+    <w:abstractNumId w:val="7"/>
   </w:num>
   <w:num w:numId="9">
-    <w:abstractNumId w:val="11"/>
+    <w:abstractNumId w:val="14"/>
   </w:num>
   <w:num w:numId="10">
     <w:abstractNumId w:val="1"/>
   </w:num>
   <w:num w:numId="11">
-    <w:abstractNumId w:val="10"/>
+    <w:abstractNumId w:val="13"/>
   </w:num>
   <w:num w:numId="12">
-    <w:abstractNumId w:val="9"/>
+    <w:abstractNumId w:val="12"/>
   </w:num>
   <w:num w:numId="13">
-    <w:abstractNumId w:val="7"/>
+    <w:abstractNumId w:val="10"/>
   </w:num>
   <w:num w:numId="14">
     <w:abstractNumId w:val="0"/>
+  </w:num>
+  <w:num w:numId="15">
+    <w:abstractNumId w:val="3"/>
+  </w:num>
+  <w:num w:numId="16">
+    <w:abstractNumId w:val="5"/>
+  </w:num>
+  <w:num w:numId="17">
+    <w:abstractNumId w:val="4"/>
   </w:num>
 </w:numbering>
 </file>
@@ -11416,7 +12020,7 @@
 </file>
 
 <file path=customXml/itemProps1.xml><?xml version="1.0" encoding="utf-8"?>
-<ds:datastoreItem xmlns:ds="http://schemas.openxmlformats.org/officeDocument/2006/customXml" ds:itemID="{33FA3513-FB41-4A2D-9698-9B5EE8EC8DD2}">
+<ds:datastoreItem xmlns:ds="http://schemas.openxmlformats.org/officeDocument/2006/customXml" ds:itemID="{780D4F71-9399-4790-8B40-B5419E4AD8AD}">
   <ds:schemaRefs>
     <ds:schemaRef ds:uri="http://schemas.openxmlformats.org/officeDocument/2006/bibliography"/>
   </ds:schemaRefs>

</xml_diff>

<commit_message>
Add EditableText tests and docs
</commit_message>
<xml_diff>
--- a/docs/Computing Coursework 2018.docx
+++ b/docs/Computing Coursework 2018.docx
@@ -892,7 +892,7 @@
           <w:sz w:val="22"/>
           <w:szCs w:val="22"/>
         </w:rPr>
-        <w:t>On first load</w:t>
+        <w:t>Ability to make a portfolio</w:t>
       </w:r>
     </w:p>
     <w:p>
@@ -918,14 +918,14 @@
           <w:sz w:val="22"/>
           <w:szCs w:val="22"/>
         </w:rPr>
-        <w:t>Displays ability to add portfolio</w:t>
+        <w:t>Should be intuitive</w:t>
       </w:r>
     </w:p>
     <w:p>
       <w:pPr>
         <w:pStyle w:val="NormalWeb"/>
         <w:numPr>
-          <w:ilvl w:val="0"/>
+          <w:ilvl w:val="2"/>
           <w:numId w:val="10"/>
         </w:numPr>
         <w:spacing w:before="0" w:beforeAutospacing="0" w:after="0" w:afterAutospacing="0"/>
@@ -944,7 +944,7 @@
           <w:sz w:val="22"/>
           <w:szCs w:val="22"/>
         </w:rPr>
-        <w:t>Ability to make a portfolio</w:t>
+        <w:t>Should have introduction on first load</w:t>
       </w:r>
     </w:p>
     <w:p>
@@ -4403,9 +4403,10 @@
         <w:tblLook w:val="04A0" w:firstRow="1" w:lastRow="0" w:firstColumn="1" w:lastColumn="0" w:noHBand="0" w:noVBand="1"/>
       </w:tblPr>
       <w:tblGrid>
-        <w:gridCol w:w="4487"/>
-        <w:gridCol w:w="4487"/>
-        <w:gridCol w:w="4488"/>
+        <w:gridCol w:w="988"/>
+        <w:gridCol w:w="3969"/>
+        <w:gridCol w:w="5552"/>
+        <w:gridCol w:w="3439"/>
       </w:tblGrid>
       <w:tr>
         <w:trPr>
@@ -4413,7 +4414,27 @@
         </w:trPr>
         <w:tc>
           <w:tcPr>
-            <w:tcW w:w="4487" w:type="dxa"/>
+            <w:tcW w:w="988" w:type="dxa"/>
+          </w:tcPr>
+          <w:p>
+            <w:pPr>
+              <w:rPr>
+                <w:b/>
+                <w:sz w:val="24"/>
+              </w:rPr>
+            </w:pPr>
+            <w:r>
+              <w:rPr>
+                <w:b/>
+                <w:sz w:val="24"/>
+              </w:rPr>
+              <w:t>Test ID</w:t>
+            </w:r>
+          </w:p>
+        </w:tc>
+        <w:tc>
+          <w:tcPr>
+            <w:tcW w:w="3969" w:type="dxa"/>
           </w:tcPr>
           <w:p>
             <w:pPr>
@@ -4433,7 +4454,7 @@
         </w:tc>
         <w:tc>
           <w:tcPr>
-            <w:tcW w:w="4487" w:type="dxa"/>
+            <w:tcW w:w="5552" w:type="dxa"/>
           </w:tcPr>
           <w:p>
             <w:pPr>
@@ -4453,7 +4474,7 @@
         </w:tc>
         <w:tc>
           <w:tcPr>
-            <w:tcW w:w="4488" w:type="dxa"/>
+            <w:tcW w:w="3439" w:type="dxa"/>
           </w:tcPr>
           <w:p>
             <w:pPr>
@@ -4478,7 +4499,17 @@
         </w:trPr>
         <w:tc>
           <w:tcPr>
-            <w:tcW w:w="4487" w:type="dxa"/>
+            <w:tcW w:w="988" w:type="dxa"/>
+          </w:tcPr>
+          <w:p>
+            <w:r>
+              <w:t>1</w:t>
+            </w:r>
+          </w:p>
+        </w:tc>
+        <w:tc>
+          <w:tcPr>
+            <w:tcW w:w="3969" w:type="dxa"/>
           </w:tcPr>
           <w:p>
             <w:r>
@@ -4488,7 +4519,7 @@
         </w:tc>
         <w:tc>
           <w:tcPr>
-            <w:tcW w:w="4487" w:type="dxa"/>
+            <w:tcW w:w="5552" w:type="dxa"/>
           </w:tcPr>
           <w:p>
             <w:r>
@@ -4498,7 +4529,7 @@
         </w:tc>
         <w:tc>
           <w:tcPr>
-            <w:tcW w:w="4488" w:type="dxa"/>
+            <w:tcW w:w="3439" w:type="dxa"/>
           </w:tcPr>
           <w:p>
             <w:r>
@@ -4513,20 +4544,27 @@
         </w:trPr>
         <w:tc>
           <w:tcPr>
-            <w:tcW w:w="4487" w:type="dxa"/>
+            <w:tcW w:w="988" w:type="dxa"/>
           </w:tcPr>
           <w:p>
             <w:r>
-              <w:t xml:space="preserve">A </w:t>
-            </w:r>
-            <w:r>
-              <w:t>UI Exists</w:t>
+              <w:t>2</w:t>
             </w:r>
           </w:p>
         </w:tc>
         <w:tc>
           <w:tcPr>
-            <w:tcW w:w="4487" w:type="dxa"/>
+            <w:tcW w:w="3969" w:type="dxa"/>
+          </w:tcPr>
+          <w:p>
+            <w:r>
+              <w:t>A UI Exists</w:t>
+            </w:r>
+          </w:p>
+        </w:tc>
+        <w:tc>
+          <w:tcPr>
+            <w:tcW w:w="5552" w:type="dxa"/>
           </w:tcPr>
           <w:p>
             <w:r>
@@ -4536,7 +4574,7 @@
         </w:tc>
         <w:tc>
           <w:tcPr>
-            <w:tcW w:w="4488" w:type="dxa"/>
+            <w:tcW w:w="3439" w:type="dxa"/>
           </w:tcPr>
           <w:p>
             <w:r>
@@ -4551,7 +4589,17 @@
         </w:trPr>
         <w:tc>
           <w:tcPr>
-            <w:tcW w:w="4487" w:type="dxa"/>
+            <w:tcW w:w="988" w:type="dxa"/>
+          </w:tcPr>
+          <w:p>
+            <w:r>
+              <w:t>3</w:t>
+            </w:r>
+          </w:p>
+        </w:tc>
+        <w:tc>
+          <w:tcPr>
+            <w:tcW w:w="3969" w:type="dxa"/>
           </w:tcPr>
           <w:p>
             <w:r>
@@ -4561,7 +4609,7 @@
         </w:tc>
         <w:tc>
           <w:tcPr>
-            <w:tcW w:w="4487" w:type="dxa"/>
+            <w:tcW w:w="5552" w:type="dxa"/>
           </w:tcPr>
           <w:p>
             <w:r>
@@ -4571,7 +4619,7 @@
         </w:tc>
         <w:tc>
           <w:tcPr>
-            <w:tcW w:w="4488" w:type="dxa"/>
+            <w:tcW w:w="3439" w:type="dxa"/>
           </w:tcPr>
           <w:p>
             <w:r>
@@ -4591,17 +4639,27 @@
         </w:trPr>
         <w:tc>
           <w:tcPr>
-            <w:tcW w:w="4487" w:type="dxa"/>
+            <w:tcW w:w="988" w:type="dxa"/>
           </w:tcPr>
           <w:p>
             <w:r>
-              <w:t>On first load displays the portfolio adder</w:t>
+              <w:t>4</w:t>
             </w:r>
           </w:p>
         </w:tc>
         <w:tc>
           <w:tcPr>
-            <w:tcW w:w="4487" w:type="dxa"/>
+            <w:tcW w:w="3969" w:type="dxa"/>
+          </w:tcPr>
+          <w:p>
+            <w:r>
+              <w:t>On first load displays the portfolio creator</w:t>
+            </w:r>
+          </w:p>
+        </w:tc>
+        <w:tc>
+          <w:tcPr>
+            <w:tcW w:w="5552" w:type="dxa"/>
           </w:tcPr>
           <w:p>
             <w:r>
@@ -4611,12 +4669,17 @@
         </w:tc>
         <w:tc>
           <w:tcPr>
-            <w:tcW w:w="4488" w:type="dxa"/>
+            <w:tcW w:w="3439" w:type="dxa"/>
           </w:tcPr>
           <w:p>
             <w:r>
-              <w:t>2.a</w:t>
+              <w:t>2.</w:t>
             </w:r>
+            <w:proofErr w:type="gramStart"/>
+            <w:r>
+              <w:t>a.i</w:t>
+            </w:r>
+            <w:proofErr w:type="gramEnd"/>
           </w:p>
         </w:tc>
       </w:tr>
@@ -4626,17 +4689,27 @@
         </w:trPr>
         <w:tc>
           <w:tcPr>
-            <w:tcW w:w="4487" w:type="dxa"/>
+            <w:tcW w:w="988" w:type="dxa"/>
           </w:tcPr>
           <w:p>
             <w:r>
-              <w:t>Portfolio Adder: Add Base Coin</w:t>
+              <w:t>5</w:t>
             </w:r>
           </w:p>
         </w:tc>
         <w:tc>
           <w:tcPr>
-            <w:tcW w:w="4487" w:type="dxa"/>
+            <w:tcW w:w="3969" w:type="dxa"/>
+          </w:tcPr>
+          <w:p>
+            <w:r>
+              <w:t>Portfolio Creator: Add Base Coin</w:t>
+            </w:r>
+          </w:p>
+        </w:tc>
+        <w:tc>
+          <w:tcPr>
+            <w:tcW w:w="5552" w:type="dxa"/>
           </w:tcPr>
           <w:p>
             <w:r>
@@ -4646,9 +4719,18 @@
         </w:tc>
         <w:tc>
           <w:tcPr>
-            <w:tcW w:w="4488" w:type="dxa"/>
+            <w:tcW w:w="3439" w:type="dxa"/>
           </w:tcPr>
-          <w:p/>
+          <w:p>
+            <w:r>
+              <w:t>2.</w:t>
+            </w:r>
+            <w:proofErr w:type="gramStart"/>
+            <w:r>
+              <w:t>a.i</w:t>
+            </w:r>
+            <w:proofErr w:type="gramEnd"/>
+          </w:p>
         </w:tc>
       </w:tr>
       <w:tr>
@@ -4657,25 +4739,50 @@
         </w:trPr>
         <w:tc>
           <w:tcPr>
-            <w:tcW w:w="4487" w:type="dxa"/>
+            <w:tcW w:w="988" w:type="dxa"/>
           </w:tcPr>
           <w:p>
             <w:r>
-              <w:t>Portfolio Adder: Add Wallet</w:t>
+              <w:t>6</w:t>
             </w:r>
           </w:p>
         </w:tc>
         <w:tc>
           <w:tcPr>
-            <w:tcW w:w="4487" w:type="dxa"/>
+            <w:tcW w:w="3969" w:type="dxa"/>
           </w:tcPr>
-          <w:p/>
+          <w:p>
+            <w:r>
+              <w:t>Portfolio Creator: Add Wallet</w:t>
+            </w:r>
+          </w:p>
         </w:tc>
         <w:tc>
           <w:tcPr>
-            <w:tcW w:w="4488" w:type="dxa"/>
+            <w:tcW w:w="5552" w:type="dxa"/>
           </w:tcPr>
-          <w:p/>
+          <w:p>
+            <w:r>
+              <w:t>The user can interact with the portfolio creator (probably through a click) to add a wallet id.</w:t>
+            </w:r>
+            <w:bookmarkStart w:id="1" w:name="_GoBack"/>
+            <w:bookmarkEnd w:id="1"/>
+          </w:p>
+        </w:tc>
+        <w:tc>
+          <w:tcPr>
+            <w:tcW w:w="3439" w:type="dxa"/>
+          </w:tcPr>
+          <w:p>
+            <w:r>
+              <w:t>2.</w:t>
+            </w:r>
+            <w:proofErr w:type="gramStart"/>
+            <w:r>
+              <w:t>a.i</w:t>
+            </w:r>
+            <w:proofErr w:type="gramEnd"/>
+          </w:p>
         </w:tc>
       </w:tr>
       <w:tr>
@@ -4684,25 +4791,44 @@
         </w:trPr>
         <w:tc>
           <w:tcPr>
-            <w:tcW w:w="4487" w:type="dxa"/>
+            <w:tcW w:w="988" w:type="dxa"/>
           </w:tcPr>
           <w:p>
             <w:r>
-              <w:t>Portfolio Adder: Add Exchange</w:t>
+              <w:t>7</w:t>
             </w:r>
           </w:p>
         </w:tc>
         <w:tc>
           <w:tcPr>
-            <w:tcW w:w="4487" w:type="dxa"/>
+            <w:tcW w:w="3969" w:type="dxa"/>
+          </w:tcPr>
+          <w:p>
+            <w:r>
+              <w:t>Portfolio Creator: Add Exchange</w:t>
+            </w:r>
+          </w:p>
+        </w:tc>
+        <w:tc>
+          <w:tcPr>
+            <w:tcW w:w="5552" w:type="dxa"/>
           </w:tcPr>
           <w:p/>
         </w:tc>
         <w:tc>
           <w:tcPr>
-            <w:tcW w:w="4488" w:type="dxa"/>
+            <w:tcW w:w="3439" w:type="dxa"/>
           </w:tcPr>
-          <w:p/>
+          <w:p>
+            <w:r>
+              <w:t>2.</w:t>
+            </w:r>
+            <w:proofErr w:type="gramStart"/>
+            <w:r>
+              <w:t>a.i</w:t>
+            </w:r>
+            <w:proofErr w:type="gramEnd"/>
+          </w:p>
         </w:tc>
       </w:tr>
       <w:tr>
@@ -4711,7 +4837,17 @@
         </w:trPr>
         <w:tc>
           <w:tcPr>
-            <w:tcW w:w="4487" w:type="dxa"/>
+            <w:tcW w:w="988" w:type="dxa"/>
+          </w:tcPr>
+          <w:p>
+            <w:r>
+              <w:t>8</w:t>
+            </w:r>
+          </w:p>
+        </w:tc>
+        <w:tc>
+          <w:tcPr>
+            <w:tcW w:w="3969" w:type="dxa"/>
           </w:tcPr>
           <w:p>
             <w:r>
@@ -4721,15 +4857,24 @@
         </w:tc>
         <w:tc>
           <w:tcPr>
-            <w:tcW w:w="4487" w:type="dxa"/>
+            <w:tcW w:w="5552" w:type="dxa"/>
           </w:tcPr>
           <w:p/>
         </w:tc>
         <w:tc>
           <w:tcPr>
-            <w:tcW w:w="4488" w:type="dxa"/>
+            <w:tcW w:w="3439" w:type="dxa"/>
           </w:tcPr>
-          <w:p/>
+          <w:p>
+            <w:r>
+              <w:t>2.</w:t>
+            </w:r>
+            <w:proofErr w:type="gramStart"/>
+            <w:r>
+              <w:t>a.i</w:t>
+            </w:r>
+            <w:proofErr w:type="gramEnd"/>
+          </w:p>
         </w:tc>
       </w:tr>
     </w:tbl>
@@ -6961,19 +7106,7 @@
                 <w:rPr>
                   <w:rStyle w:val="Hyperlink"/>
                 </w:rPr>
-                <w:t>https://www.n</w:t>
-              </w:r>
-              <w:r>
-                <w:rPr>
-                  <w:rStyle w:val="Hyperlink"/>
-                </w:rPr>
-                <w:t>p</w:t>
-              </w:r>
-              <w:r>
-                <w:rPr>
-                  <w:rStyle w:val="Hyperlink"/>
-                </w:rPr>
-                <w:t>mjs.com/package/cosmiconfig</w:t>
+                <w:t>https://www.npmjs.com/package/cosmiconfig</w:t>
               </w:r>
             </w:hyperlink>
             <w:r>
@@ -7115,8 +7248,6 @@
               </w:numPr>
               <w:ind w:left="404"/>
             </w:pPr>
-            <w:bookmarkStart w:id="1" w:name="_GoBack"/>
-            <w:bookmarkEnd w:id="1"/>
           </w:p>
         </w:tc>
         <w:tc>
@@ -12020,7 +12151,7 @@
 </file>
 
 <file path=customXml/itemProps1.xml><?xml version="1.0" encoding="utf-8"?>
-<ds:datastoreItem xmlns:ds="http://schemas.openxmlformats.org/officeDocument/2006/customXml" ds:itemID="{780D4F71-9399-4790-8B40-B5419E4AD8AD}">
+<ds:datastoreItem xmlns:ds="http://schemas.openxmlformats.org/officeDocument/2006/customXml" ds:itemID="{5AD14EA7-83FB-424D-8442-56B6846558CB}">
   <ds:schemaRefs>
     <ds:schemaRef ds:uri="http://schemas.openxmlformats.org/officeDocument/2006/bibliography"/>
   </ds:schemaRefs>

</xml_diff>

<commit_message>
Add tests/messed with flow/updated docs
</commit_message>
<xml_diff>
--- a/docs/Computing Coursework 2018.docx
+++ b/docs/Computing Coursework 2018.docx
@@ -33,7 +33,16 @@
         <w:t xml:space="preserve">A client contacted me with </w:t>
       </w:r>
       <w:r>
-        <w:t xml:space="preserve">a potential idea for an application within the general topic of cryptocurrencies. I said after a consultation and interview I would be able to evaluate whether the project was feasible and possible costs. </w:t>
+        <w:t>a potential idea for an application within the general topic of cryptocurrencies. I said after a consultation and interview I would be able to evaluate whether the project was feasible and possible costs</w:t>
+      </w:r>
+      <w:r>
+        <w:t xml:space="preserve"> </w:t>
+      </w:r>
+      <w:r>
+        <w:t>contained</w:t>
+      </w:r>
+      <w:r>
+        <w:t>.</w:t>
       </w:r>
     </w:p>
     <w:p>
@@ -49,12 +58,72 @@
           <w:numId w:val="11"/>
         </w:numPr>
       </w:pPr>
+      <w:r>
+        <w:t>What would the product entail?</w:t>
+      </w:r>
+    </w:p>
+    <w:p>
+      <w:pPr>
+        <w:pStyle w:val="ListParagraph"/>
+        <w:numPr>
+          <w:ilvl w:val="1"/>
+          <w:numId w:val="11"/>
+        </w:numPr>
+      </w:pPr>
+      <w:r>
+        <w:t>Further probing questions</w:t>
+      </w:r>
+    </w:p>
+    <w:p>
+      <w:pPr>
+        <w:pStyle w:val="ListParagraph"/>
+        <w:numPr>
+          <w:ilvl w:val="0"/>
+          <w:numId w:val="11"/>
+        </w:numPr>
+      </w:pPr>
+      <w:r>
+        <w:t>What timeframe would be ideal?</w:t>
+      </w:r>
+    </w:p>
+    <w:p>
+      <w:pPr>
+        <w:pStyle w:val="ListParagraph"/>
+        <w:numPr>
+          <w:ilvl w:val="0"/>
+          <w:numId w:val="11"/>
+        </w:numPr>
+      </w:pPr>
+      <w:r>
+        <w:t>Whether they would mind me using it as a project</w:t>
+      </w:r>
+    </w:p>
+    <w:p>
+      <w:pPr>
+        <w:pStyle w:val="ListParagraph"/>
+        <w:numPr>
+          <w:ilvl w:val="0"/>
+          <w:numId w:val="11"/>
+        </w:numPr>
+      </w:pPr>
+      <w:r>
+        <w:t>[Various questions about cost and payment which I will omit for this writeup]</w:t>
+      </w:r>
     </w:p>
     <w:p>
       <w:pPr>
         <w:pStyle w:val="Heading2"/>
       </w:pPr>
       <w:r>
+        <w:br w:type="page"/>
+      </w:r>
+    </w:p>
+    <w:p>
+      <w:pPr>
+        <w:pStyle w:val="Heading2"/>
+      </w:pPr>
+      <w:r>
+        <w:lastRenderedPageBreak/>
         <w:t>Initial</w:t>
       </w:r>
       <w:r>
@@ -63,685 +132,728 @@
     </w:p>
     <w:p>
       <w:pPr>
-        <w:pStyle w:val="Heading3"/>
-      </w:pPr>
-      <w:r>
+        <w:shd w:val="clear" w:color="auto" w:fill="FBFBFB"/>
+        <w:rPr>
+          <w:rFonts w:ascii="Helvetica" w:hAnsi="Helvetica"/>
+          <w:color w:val="000000"/>
+          <w:sz w:val="21"/>
+          <w:szCs w:val="21"/>
+        </w:rPr>
+      </w:pPr>
+      <w:r>
+        <w:rPr>
+          <w:rFonts w:ascii="Helvetica" w:hAnsi="Helvetica"/>
+          <w:color w:val="000000"/>
+          <w:sz w:val="21"/>
+          <w:szCs w:val="21"/>
+        </w:rPr>
+        <w:t>[Start transcript 1]</w:t>
+      </w:r>
+    </w:p>
+    <w:p>
+      <w:pPr>
+        <w:shd w:val="clear" w:color="auto" w:fill="FBFBFB"/>
+        <w:rPr>
+          <w:rFonts w:ascii="Helvetica" w:hAnsi="Helvetica"/>
+          <w:color w:val="000000"/>
+          <w:sz w:val="21"/>
+          <w:szCs w:val="21"/>
+        </w:rPr>
+      </w:pPr>
+      <w:r>
+        <w:rPr>
+          <w:rFonts w:ascii="Helvetica" w:hAnsi="Helvetica"/>
+          <w:color w:val="000000"/>
+          <w:sz w:val="21"/>
+          <w:szCs w:val="21"/>
+        </w:rPr>
+        <w:t>[</w:t>
+      </w:r>
+      <w:r>
+        <w:rPr>
+          <w:rFonts w:ascii="Helvetica" w:hAnsi="Helvetica"/>
+          <w:color w:val="000000"/>
+          <w:sz w:val="21"/>
+          <w:szCs w:val="21"/>
+        </w:rPr>
+        <w:t>…</w:t>
+      </w:r>
+      <w:r>
+        <w:rPr>
+          <w:rFonts w:ascii="Helvetica" w:hAnsi="Helvetica"/>
+          <w:color w:val="000000"/>
+          <w:sz w:val="21"/>
+          <w:szCs w:val="21"/>
+        </w:rPr>
+        <w:t>]</w:t>
+      </w:r>
+    </w:p>
+    <w:p>
+      <w:pPr>
+        <w:shd w:val="clear" w:color="auto" w:fill="FBFBFB"/>
+        <w:rPr>
+          <w:rFonts w:ascii="Helvetica" w:hAnsi="Helvetica"/>
+          <w:color w:val="000000"/>
+          <w:sz w:val="21"/>
+          <w:szCs w:val="21"/>
+        </w:rPr>
+      </w:pPr>
+      <w:r>
+        <w:rPr>
+          <w:rFonts w:ascii="Helvetica" w:hAnsi="Helvetica"/>
+          <w:b/>
+          <w:bCs/>
+          <w:color w:val="000000"/>
+          <w:sz w:val="21"/>
+          <w:szCs w:val="21"/>
+        </w:rPr>
+        <w:t>Me</w:t>
+      </w:r>
+    </w:p>
+    <w:p>
+      <w:pPr>
+        <w:shd w:val="clear" w:color="auto" w:fill="FBFBFB"/>
+        <w:rPr>
+          <w:rFonts w:ascii="Helvetica" w:hAnsi="Helvetica"/>
+          <w:color w:val="000000"/>
+          <w:sz w:val="21"/>
+          <w:szCs w:val="21"/>
+        </w:rPr>
+      </w:pPr>
+      <w:r>
+        <w:rPr>
+          <w:rFonts w:ascii="Helvetica" w:hAnsi="Helvetica"/>
+          <w:color w:val="000000"/>
+          <w:sz w:val="21"/>
+          <w:szCs w:val="21"/>
+        </w:rPr>
+        <w:t>What do you imagine this product entailing?</w:t>
+      </w:r>
+    </w:p>
+    <w:p>
+      <w:pPr>
+        <w:shd w:val="clear" w:color="auto" w:fill="FBFBFB"/>
+        <w:rPr>
+          <w:rFonts w:ascii="Helvetica" w:hAnsi="Helvetica"/>
+          <w:color w:val="000000"/>
+          <w:sz w:val="21"/>
+          <w:szCs w:val="21"/>
+        </w:rPr>
+      </w:pPr>
+      <w:r>
+        <w:rPr>
+          <w:rFonts w:ascii="Helvetica" w:hAnsi="Helvetica"/>
+          <w:b/>
+          <w:bCs/>
+          <w:color w:val="000000"/>
+          <w:sz w:val="21"/>
+          <w:szCs w:val="21"/>
+        </w:rPr>
         <w:t>Client</w:t>
       </w:r>
     </w:p>
     <w:p>
       <w:pPr>
-        <w:shd w:val="clear" w:color="auto" w:fill="F1F0F0"/>
-        <w:rPr>
-          <w:rFonts w:ascii="Segoe UI" w:hAnsi="Segoe UI" w:cs="Segoe UI"/>
-          <w:color w:val="000000"/>
-        </w:rPr>
-      </w:pPr>
-      <w:r>
-        <w:rPr>
-          <w:rStyle w:val="3oh-"/>
-          <w:rFonts w:ascii="Segoe UI" w:hAnsi="Segoe UI" w:cs="Segoe UI"/>
-          <w:color w:val="000000"/>
-        </w:rPr>
-        <w:t>so basically, Crypto Exchanges have APIs</w:t>
-      </w:r>
-    </w:p>
-    <w:p>
-      <w:pPr>
-        <w:shd w:val="clear" w:color="auto" w:fill="F1F0F0"/>
-        <w:rPr>
-          <w:rFonts w:ascii="Segoe UI" w:hAnsi="Segoe UI" w:cs="Segoe UI"/>
-          <w:color w:val="000000"/>
-        </w:rPr>
-      </w:pPr>
-      <w:r>
-        <w:rPr>
-          <w:rStyle w:val="3oh-"/>
-          <w:rFonts w:ascii="Segoe UI" w:hAnsi="Segoe UI" w:cs="Segoe UI"/>
-          <w:color w:val="000000"/>
-        </w:rPr>
-        <w:t>I was wondering if it would be possible to create a desktop app that collates all of these into one manageable portfolio</w:t>
-      </w:r>
-    </w:p>
-    <w:p>
-      <w:pPr>
-        <w:shd w:val="clear" w:color="auto" w:fill="F1F0F0"/>
-        <w:rPr>
-          <w:rFonts w:ascii="Segoe UI" w:hAnsi="Segoe UI" w:cs="Segoe UI"/>
-          <w:color w:val="000000"/>
-        </w:rPr>
-      </w:pPr>
-      <w:r>
-        <w:rPr>
-          <w:rStyle w:val="3oh-"/>
-          <w:rFonts w:ascii="Segoe UI" w:hAnsi="Segoe UI" w:cs="Segoe UI"/>
-          <w:color w:val="000000"/>
+        <w:shd w:val="clear" w:color="auto" w:fill="FBFBFB"/>
+        <w:rPr>
+          <w:rFonts w:ascii="Helvetica" w:hAnsi="Helvetica"/>
+          <w:color w:val="000000"/>
+          <w:sz w:val="21"/>
+          <w:szCs w:val="21"/>
+        </w:rPr>
+      </w:pPr>
+      <w:r>
+        <w:rPr>
+          <w:rFonts w:ascii="Helvetica" w:hAnsi="Helvetica"/>
+          <w:color w:val="000000"/>
+          <w:sz w:val="21"/>
+          <w:szCs w:val="21"/>
+        </w:rPr>
+        <w:t>So basically, Crypto Exchanges have APIs.</w:t>
+      </w:r>
+    </w:p>
+    <w:p>
+      <w:pPr>
+        <w:shd w:val="clear" w:color="auto" w:fill="FBFBFB"/>
+        <w:rPr>
+          <w:rFonts w:ascii="Helvetica" w:hAnsi="Helvetica"/>
+          <w:color w:val="000000"/>
+          <w:sz w:val="21"/>
+          <w:szCs w:val="21"/>
+        </w:rPr>
+      </w:pPr>
+      <w:r>
+        <w:rPr>
+          <w:rFonts w:ascii="Helvetica" w:hAnsi="Helvetica"/>
+          <w:color w:val="000000"/>
+          <w:sz w:val="21"/>
+          <w:szCs w:val="21"/>
+        </w:rPr>
+        <w:t>I was wondering if it would be possible to create a desktop app that collates all of these into one manageable portfolio.</w:t>
+      </w:r>
+    </w:p>
+    <w:p>
+      <w:pPr>
+        <w:shd w:val="clear" w:color="auto" w:fill="FBFBFB"/>
+        <w:rPr>
+          <w:rFonts w:ascii="Helvetica" w:hAnsi="Helvetica"/>
+          <w:color w:val="000000"/>
+          <w:sz w:val="21"/>
+          <w:szCs w:val="21"/>
+        </w:rPr>
+      </w:pPr>
+      <w:r>
+        <w:rPr>
+          <w:rFonts w:ascii="Helvetica" w:hAnsi="Helvetica"/>
+          <w:color w:val="000000"/>
+          <w:sz w:val="21"/>
+          <w:szCs w:val="21"/>
         </w:rPr>
         <w:t>I cannot find a windows PC version of any manager out there</w:t>
       </w:r>
     </w:p>
     <w:p>
       <w:pPr>
-        <w:shd w:val="clear" w:color="auto" w:fill="F1F0F0"/>
-        <w:rPr>
-          <w:rFonts w:ascii="Segoe UI" w:hAnsi="Segoe UI" w:cs="Segoe UI"/>
-          <w:color w:val="000000"/>
-        </w:rPr>
-      </w:pPr>
-      <w:r>
-        <w:rPr>
-          <w:rStyle w:val="3oh-"/>
-          <w:rFonts w:ascii="Segoe UI" w:hAnsi="Segoe UI" w:cs="Segoe UI"/>
-          <w:color w:val="000000"/>
-        </w:rPr>
-        <w:t>and certainly no</w:t>
-      </w:r>
-      <w:r>
-        <w:rPr>
-          <w:rStyle w:val="3oh-"/>
-          <w:rFonts w:ascii="Segoe UI" w:hAnsi="Segoe UI" w:cs="Segoe UI"/>
-          <w:color w:val="000000"/>
-        </w:rPr>
-        <w:t>t one that imports using the API</w:t>
-      </w:r>
-      <w:r>
-        <w:rPr>
-          <w:rStyle w:val="3oh-"/>
-          <w:rFonts w:ascii="Segoe UI" w:hAnsi="Segoe UI" w:cs="Segoe UI"/>
-          <w:color w:val="000000"/>
-        </w:rPr>
-        <w:t>s provided by the exchanges</w:t>
-      </w:r>
-    </w:p>
-    <w:p>
-      <w:pPr>
-        <w:pStyle w:val="Heading3"/>
-      </w:pPr>
-      <w:r>
+        <w:shd w:val="clear" w:color="auto" w:fill="FBFBFB"/>
+        <w:rPr>
+          <w:rFonts w:ascii="Helvetica" w:hAnsi="Helvetica"/>
+          <w:color w:val="000000"/>
+          <w:sz w:val="21"/>
+          <w:szCs w:val="21"/>
+        </w:rPr>
+      </w:pPr>
+      <w:r>
+        <w:rPr>
+          <w:rFonts w:ascii="Helvetica" w:hAnsi="Helvetica"/>
+          <w:color w:val="000000"/>
+          <w:sz w:val="21"/>
+          <w:szCs w:val="21"/>
+        </w:rPr>
+        <w:t xml:space="preserve">and certainly not one that imports using the </w:t>
+      </w:r>
+      <w:r>
+        <w:rPr>
+          <w:rFonts w:ascii="Helvetica" w:hAnsi="Helvetica"/>
+          <w:color w:val="000000"/>
+          <w:sz w:val="21"/>
+          <w:szCs w:val="21"/>
+        </w:rPr>
+        <w:t>APIs</w:t>
+      </w:r>
+      <w:r>
+        <w:rPr>
+          <w:rFonts w:ascii="Helvetica" w:hAnsi="Helvetica"/>
+          <w:color w:val="000000"/>
+          <w:sz w:val="21"/>
+          <w:szCs w:val="21"/>
+        </w:rPr>
+        <w:t xml:space="preserve"> provided by the exchanges</w:t>
+      </w:r>
+    </w:p>
+    <w:p>
+      <w:pPr>
+        <w:shd w:val="clear" w:color="auto" w:fill="FBFBFB"/>
+        <w:rPr>
+          <w:rFonts w:ascii="Helvetica" w:hAnsi="Helvetica"/>
+          <w:color w:val="000000"/>
+          <w:sz w:val="21"/>
+          <w:szCs w:val="21"/>
+        </w:rPr>
+      </w:pPr>
+      <w:r>
+        <w:rPr>
+          <w:rFonts w:ascii="Helvetica" w:hAnsi="Helvetica"/>
+          <w:b/>
+          <w:bCs/>
+          <w:color w:val="000000"/>
+          <w:sz w:val="21"/>
+          <w:szCs w:val="21"/>
+        </w:rPr>
         <w:t>Me</w:t>
       </w:r>
     </w:p>
     <w:p>
       <w:pPr>
-        <w:shd w:val="clear" w:color="auto" w:fill="0084FF"/>
-        <w:rPr>
-          <w:rFonts w:ascii="Segoe UI" w:hAnsi="Segoe UI" w:cs="Segoe UI"/>
-          <w:color w:val="FFFFFF"/>
-          <w:sz w:val="24"/>
-          <w:szCs w:val="24"/>
-        </w:rPr>
-      </w:pPr>
-      <w:r>
-        <w:rPr>
-          <w:rStyle w:val="3oh-"/>
-          <w:rFonts w:ascii="Segoe UI" w:hAnsi="Segoe UI" w:cs="Segoe UI"/>
-          <w:color w:val="FFFFFF"/>
-        </w:rPr>
-        <w:t>hmm like information on the current exchange rate?</w:t>
-      </w:r>
-    </w:p>
-    <w:p>
-      <w:pPr>
-        <w:pStyle w:val="Heading3"/>
-      </w:pPr>
-      <w:r>
+        <w:shd w:val="clear" w:color="auto" w:fill="FBFBFB"/>
+        <w:rPr>
+          <w:rFonts w:ascii="Helvetica" w:hAnsi="Helvetica"/>
+          <w:color w:val="000000"/>
+          <w:sz w:val="21"/>
+          <w:szCs w:val="21"/>
+        </w:rPr>
+      </w:pPr>
+      <w:r>
+        <w:rPr>
+          <w:rFonts w:ascii="Helvetica" w:hAnsi="Helvetica"/>
+          <w:color w:val="000000"/>
+          <w:sz w:val="21"/>
+          <w:szCs w:val="21"/>
+        </w:rPr>
+        <w:t>like information on the current exchange rate?</w:t>
+      </w:r>
+    </w:p>
+    <w:p>
+      <w:pPr>
+        <w:shd w:val="clear" w:color="auto" w:fill="FBFBFB"/>
+        <w:rPr>
+          <w:rFonts w:ascii="Helvetica" w:hAnsi="Helvetica"/>
+          <w:color w:val="000000"/>
+          <w:sz w:val="21"/>
+          <w:szCs w:val="21"/>
+        </w:rPr>
+      </w:pPr>
+      <w:r>
+        <w:rPr>
+          <w:rFonts w:ascii="Helvetica" w:hAnsi="Helvetica"/>
+          <w:b/>
+          <w:bCs/>
+          <w:color w:val="000000"/>
+          <w:sz w:val="21"/>
+          <w:szCs w:val="21"/>
+        </w:rPr>
         <w:t>Client</w:t>
       </w:r>
     </w:p>
     <w:p>
       <w:pPr>
-        <w:shd w:val="clear" w:color="auto" w:fill="F1F0F0"/>
-        <w:rPr>
-          <w:rFonts w:ascii="Segoe UI" w:hAnsi="Segoe UI" w:cs="Segoe UI"/>
-          <w:color w:val="000000"/>
-        </w:rPr>
-      </w:pPr>
-      <w:r>
-        <w:rPr>
-          <w:rStyle w:val="3oh-"/>
-          <w:rFonts w:ascii="Segoe UI" w:hAnsi="Segoe UI" w:cs="Segoe UI"/>
-          <w:color w:val="000000"/>
+        <w:shd w:val="clear" w:color="auto" w:fill="FBFBFB"/>
+        <w:rPr>
+          <w:rFonts w:ascii="Helvetica" w:hAnsi="Helvetica"/>
+          <w:color w:val="000000"/>
+          <w:sz w:val="21"/>
+          <w:szCs w:val="21"/>
+        </w:rPr>
+      </w:pPr>
+      <w:r>
+        <w:rPr>
+          <w:rFonts w:ascii="Helvetica" w:hAnsi="Helvetica"/>
+          <w:color w:val="000000"/>
+          <w:sz w:val="21"/>
+          <w:szCs w:val="21"/>
         </w:rPr>
         <w:t>yeah, and pulls the current amount of stock you hold in each coin</w:t>
       </w:r>
     </w:p>
     <w:p>
       <w:pPr>
-        <w:shd w:val="clear" w:color="auto" w:fill="F1F0F0"/>
-        <w:rPr>
-          <w:rFonts w:ascii="Segoe UI" w:hAnsi="Segoe UI" w:cs="Segoe UI"/>
-          <w:color w:val="000000"/>
+        <w:shd w:val="clear" w:color="auto" w:fill="FBFBFB"/>
+        <w:rPr>
+          <w:rFonts w:ascii="Helvetica" w:hAnsi="Helvetica"/>
+          <w:color w:val="000000"/>
+          <w:sz w:val="21"/>
+          <w:szCs w:val="21"/>
         </w:rPr>
       </w:pPr>
       <w:proofErr w:type="spellStart"/>
       <w:r>
         <w:rPr>
-          <w:rStyle w:val="3oh-"/>
-          <w:rFonts w:ascii="Segoe UI" w:hAnsi="Segoe UI" w:cs="Segoe UI"/>
-          <w:color w:val="000000"/>
+          <w:rFonts w:ascii="Helvetica" w:hAnsi="Helvetica"/>
+          <w:color w:val="000000"/>
+          <w:sz w:val="21"/>
+          <w:szCs w:val="21"/>
         </w:rPr>
         <w:t>bittrex</w:t>
       </w:r>
       <w:proofErr w:type="spellEnd"/>
       <w:r>
         <w:rPr>
-          <w:rStyle w:val="3oh-"/>
-          <w:rFonts w:ascii="Segoe UI" w:hAnsi="Segoe UI" w:cs="Segoe UI"/>
-          <w:color w:val="000000"/>
+          <w:rFonts w:ascii="Helvetica" w:hAnsi="Helvetica"/>
+          <w:color w:val="000000"/>
+          <w:sz w:val="21"/>
+          <w:szCs w:val="21"/>
+        </w:rPr>
+        <w:t xml:space="preserve"> </w:t>
+      </w:r>
+      <w:r>
+        <w:rPr>
+          <w:rFonts w:ascii="Helvetica" w:hAnsi="Helvetica"/>
+          <w:i/>
+          <w:iCs/>
+          <w:color w:val="000000"/>
+          <w:sz w:val="21"/>
+          <w:szCs w:val="21"/>
+        </w:rPr>
+        <w:t>[ref 1]</w:t>
+      </w:r>
+      <w:r>
+        <w:rPr>
+          <w:rFonts w:ascii="Helvetica" w:hAnsi="Helvetica"/>
+          <w:color w:val="000000"/>
+          <w:sz w:val="21"/>
+          <w:szCs w:val="21"/>
         </w:rPr>
         <w:t xml:space="preserve"> currently have one that I can use on an iOS app</w:t>
       </w:r>
     </w:p>
     <w:p>
       <w:pPr>
-        <w:pStyle w:val="Heading3"/>
-      </w:pPr>
-      <w:r>
+        <w:shd w:val="clear" w:color="auto" w:fill="FBFBFB"/>
+        <w:rPr>
+          <w:rFonts w:ascii="Helvetica" w:hAnsi="Helvetica"/>
+          <w:color w:val="000000"/>
+          <w:sz w:val="21"/>
+          <w:szCs w:val="21"/>
+        </w:rPr>
+      </w:pPr>
+      <w:r>
+        <w:rPr>
+          <w:rFonts w:ascii="Helvetica" w:hAnsi="Helvetica"/>
+          <w:b/>
+          <w:bCs/>
+          <w:color w:val="000000"/>
+          <w:sz w:val="21"/>
+          <w:szCs w:val="21"/>
+        </w:rPr>
         <w:t>Me</w:t>
       </w:r>
     </w:p>
     <w:p>
       <w:pPr>
-        <w:shd w:val="clear" w:color="auto" w:fill="0084FF"/>
-        <w:rPr>
-          <w:rFonts w:ascii="Segoe UI" w:hAnsi="Segoe UI" w:cs="Segoe UI"/>
-          <w:color w:val="FFFFFF"/>
-          <w:sz w:val="24"/>
-          <w:szCs w:val="24"/>
-        </w:rPr>
-      </w:pPr>
-      <w:r>
-        <w:rPr>
-          <w:rStyle w:val="3oh-"/>
-          <w:rFonts w:ascii="Segoe UI" w:hAnsi="Segoe UI" w:cs="Segoe UI"/>
-          <w:color w:val="FFFFFF"/>
-        </w:rPr>
-        <w:t>hmmm interesting - I mean it would need to integrate with wallets which would be more complex -&gt; though why not just use a website to look up this stuff?</w:t>
-      </w:r>
-    </w:p>
-    <w:p>
-      <w:pPr>
-        <w:pStyle w:val="Heading3"/>
-      </w:pPr>
-      <w:r>
+        <w:shd w:val="clear" w:color="auto" w:fill="FBFBFB"/>
+        <w:rPr>
+          <w:rFonts w:ascii="Helvetica" w:hAnsi="Helvetica"/>
+          <w:color w:val="000000"/>
+          <w:sz w:val="21"/>
+          <w:szCs w:val="21"/>
+        </w:rPr>
+      </w:pPr>
+      <w:r>
+        <w:rPr>
+          <w:rFonts w:ascii="Helvetica" w:hAnsi="Helvetica"/>
+          <w:color w:val="000000"/>
+          <w:sz w:val="21"/>
+          <w:szCs w:val="21"/>
+        </w:rPr>
+        <w:t>hmm, interesting - I mean it would need to integrate with wallets which would be more complex. Why not just use a website to look up the data?</w:t>
+      </w:r>
+    </w:p>
+    <w:p>
+      <w:pPr>
+        <w:shd w:val="clear" w:color="auto" w:fill="FBFBFB"/>
+        <w:rPr>
+          <w:rFonts w:ascii="Helvetica" w:hAnsi="Helvetica"/>
+          <w:color w:val="000000"/>
+          <w:sz w:val="21"/>
+          <w:szCs w:val="21"/>
+        </w:rPr>
+      </w:pPr>
+      <w:r>
+        <w:rPr>
+          <w:rFonts w:ascii="Helvetica" w:hAnsi="Helvetica"/>
+          <w:b/>
+          <w:bCs/>
+          <w:color w:val="000000"/>
+          <w:sz w:val="21"/>
+          <w:szCs w:val="21"/>
+        </w:rPr>
         <w:t>Client</w:t>
       </w:r>
     </w:p>
     <w:p>
       <w:pPr>
-        <w:shd w:val="clear" w:color="auto" w:fill="F1F0F0"/>
-        <w:rPr>
-          <w:rFonts w:ascii="Segoe UI" w:hAnsi="Segoe UI" w:cs="Segoe UI"/>
-          <w:color w:val="000000"/>
-        </w:rPr>
-      </w:pPr>
-      <w:r>
-        <w:rPr>
-          <w:rStyle w:val="3oh-"/>
-          <w:rFonts w:ascii="Segoe UI" w:hAnsi="Segoe UI" w:cs="Segoe UI"/>
-          <w:color w:val="000000"/>
+        <w:shd w:val="clear" w:color="auto" w:fill="FBFBFB"/>
+        <w:rPr>
+          <w:rFonts w:ascii="Helvetica" w:hAnsi="Helvetica"/>
+          <w:color w:val="000000"/>
+          <w:sz w:val="21"/>
+          <w:szCs w:val="21"/>
+        </w:rPr>
+      </w:pPr>
+      <w:r>
+        <w:rPr>
+          <w:rFonts w:ascii="Helvetica" w:hAnsi="Helvetica"/>
+          <w:color w:val="000000"/>
+          <w:sz w:val="21"/>
+          <w:szCs w:val="21"/>
         </w:rPr>
         <w:t>I have 5 different exchanges</w:t>
       </w:r>
     </w:p>
     <w:p>
       <w:pPr>
-        <w:shd w:val="clear" w:color="auto" w:fill="F1F0F0"/>
-        <w:rPr>
-          <w:rFonts w:ascii="Segoe UI" w:hAnsi="Segoe UI" w:cs="Segoe UI"/>
-          <w:color w:val="000000"/>
-        </w:rPr>
-      </w:pPr>
-      <w:r>
-        <w:rPr>
-          <w:rStyle w:val="3oh-"/>
-          <w:rFonts w:ascii="Segoe UI" w:hAnsi="Segoe UI" w:cs="Segoe UI"/>
-          <w:color w:val="000000"/>
+        <w:shd w:val="clear" w:color="auto" w:fill="FBFBFB"/>
+        <w:rPr>
+          <w:rFonts w:ascii="Helvetica" w:hAnsi="Helvetica"/>
+          <w:color w:val="000000"/>
+          <w:sz w:val="21"/>
+          <w:szCs w:val="21"/>
+        </w:rPr>
+      </w:pPr>
+      <w:r>
+        <w:rPr>
+          <w:rFonts w:ascii="Helvetica" w:hAnsi="Helvetica"/>
+          <w:color w:val="000000"/>
+          <w:sz w:val="21"/>
+          <w:szCs w:val="21"/>
         </w:rPr>
         <w:t>about 10 coins on each,</w:t>
       </w:r>
     </w:p>
     <w:p>
       <w:pPr>
-        <w:shd w:val="clear" w:color="auto" w:fill="F1F0F0"/>
-        <w:rPr>
-          <w:rFonts w:ascii="Segoe UI" w:hAnsi="Segoe UI" w:cs="Segoe UI"/>
-          <w:color w:val="000000"/>
-        </w:rPr>
-      </w:pPr>
-      <w:r>
-        <w:rPr>
-          <w:rStyle w:val="3oh-"/>
-          <w:rFonts w:ascii="Segoe UI" w:hAnsi="Segoe UI" w:cs="Segoe UI"/>
-          <w:color w:val="000000"/>
+        <w:shd w:val="clear" w:color="auto" w:fill="FBFBFB"/>
+        <w:rPr>
+          <w:rFonts w:ascii="Helvetica" w:hAnsi="Helvetica"/>
+          <w:color w:val="000000"/>
+          <w:sz w:val="21"/>
+          <w:szCs w:val="21"/>
+        </w:rPr>
+      </w:pPr>
+      <w:r>
+        <w:rPr>
+          <w:rFonts w:ascii="Helvetica" w:hAnsi="Helvetica"/>
+          <w:color w:val="000000"/>
+          <w:sz w:val="21"/>
+          <w:szCs w:val="21"/>
         </w:rPr>
         <w:t>keeping the value of each and the percentage profit is a nightmare</w:t>
       </w:r>
     </w:p>
     <w:p>
       <w:pPr>
-        <w:shd w:val="clear" w:color="auto" w:fill="F1F0F0"/>
-        <w:rPr>
-          <w:rFonts w:ascii="Segoe UI" w:hAnsi="Segoe UI" w:cs="Segoe UI"/>
-          <w:color w:val="000000"/>
-        </w:rPr>
-      </w:pPr>
-      <w:r>
-        <w:rPr>
-          <w:rStyle w:val="3oh-"/>
-          <w:rFonts w:ascii="Segoe UI" w:hAnsi="Segoe UI" w:cs="Segoe UI"/>
-          <w:color w:val="000000"/>
+        <w:shd w:val="clear" w:color="auto" w:fill="FBFBFB"/>
+        <w:rPr>
+          <w:rFonts w:ascii="Helvetica" w:hAnsi="Helvetica"/>
+          <w:color w:val="000000"/>
+          <w:sz w:val="21"/>
+          <w:szCs w:val="21"/>
+        </w:rPr>
+      </w:pPr>
+      <w:r>
+        <w:rPr>
+          <w:rFonts w:ascii="Helvetica" w:hAnsi="Helvetica"/>
+          <w:color w:val="000000"/>
+          <w:sz w:val="21"/>
+          <w:szCs w:val="21"/>
         </w:rPr>
         <w:t>especially if I'm day trading</w:t>
       </w:r>
     </w:p>
     <w:p>
       <w:pPr>
-        <w:shd w:val="clear" w:color="auto" w:fill="F1F0F0"/>
-        <w:rPr>
-          <w:rFonts w:ascii="Segoe UI" w:hAnsi="Segoe UI" w:cs="Segoe UI"/>
-          <w:color w:val="000000"/>
-        </w:rPr>
-      </w:pPr>
-      <w:r>
-        <w:rPr>
-          <w:rStyle w:val="3oh-"/>
-          <w:rFonts w:ascii="Segoe UI" w:hAnsi="Segoe UI" w:cs="Segoe UI"/>
-          <w:color w:val="000000"/>
+        <w:shd w:val="clear" w:color="auto" w:fill="FBFBFB"/>
+        <w:rPr>
+          <w:rFonts w:ascii="Helvetica" w:hAnsi="Helvetica"/>
+          <w:color w:val="000000"/>
+          <w:sz w:val="21"/>
+          <w:szCs w:val="21"/>
+        </w:rPr>
+      </w:pPr>
+      <w:r>
+        <w:rPr>
+          <w:rFonts w:ascii="Helvetica" w:hAnsi="Helvetica"/>
+          <w:color w:val="000000"/>
+          <w:sz w:val="21"/>
+          <w:szCs w:val="21"/>
         </w:rPr>
         <w:t>I just need a better way of keeping track</w:t>
       </w:r>
     </w:p>
     <w:p>
       <w:pPr>
-        <w:pStyle w:val="Heading3"/>
-      </w:pPr>
-      <w:r>
+        <w:shd w:val="clear" w:color="auto" w:fill="FBFBFB"/>
+        <w:rPr>
+          <w:rFonts w:ascii="Helvetica" w:hAnsi="Helvetica"/>
+          <w:color w:val="000000"/>
+          <w:sz w:val="21"/>
+          <w:szCs w:val="21"/>
+        </w:rPr>
+      </w:pPr>
+      <w:r>
+        <w:rPr>
+          <w:rFonts w:ascii="Helvetica" w:hAnsi="Helvetica"/>
+          <w:b/>
+          <w:bCs/>
+          <w:color w:val="000000"/>
+          <w:sz w:val="21"/>
+          <w:szCs w:val="21"/>
+        </w:rPr>
         <w:t>Me</w:t>
       </w:r>
     </w:p>
     <w:p>
       <w:pPr>
-        <w:shd w:val="clear" w:color="auto" w:fill="0084FF"/>
-        <w:rPr>
-          <w:rFonts w:ascii="Segoe UI" w:hAnsi="Segoe UI" w:cs="Segoe UI"/>
-          <w:color w:val="FFFFFF"/>
-          <w:sz w:val="24"/>
-          <w:szCs w:val="24"/>
-        </w:rPr>
-      </w:pPr>
-      <w:r>
-        <w:rPr>
-          <w:rStyle w:val="3oh-"/>
-          <w:rFonts w:ascii="Segoe UI" w:hAnsi="Segoe UI" w:cs="Segoe UI"/>
-          <w:color w:val="FFFFFF"/>
-        </w:rPr>
-        <w:t>hmmm okay</w:t>
-      </w:r>
-    </w:p>
-    <w:p>
-      <w:pPr>
-        <w:shd w:val="clear" w:color="auto" w:fill="0084FF"/>
-        <w:rPr>
-          <w:rFonts w:ascii="Segoe UI" w:hAnsi="Segoe UI" w:cs="Segoe UI"/>
-          <w:color w:val="FFFFFF"/>
-        </w:rPr>
-      </w:pPr>
-      <w:r>
-        <w:rPr>
-          <w:rStyle w:val="3oh-"/>
-          <w:rFonts w:ascii="Segoe UI" w:hAnsi="Segoe UI" w:cs="Segoe UI"/>
-          <w:color w:val="FFFFFF"/>
-        </w:rPr>
-        <w:t xml:space="preserve">would be interesting to work on - let me just have a look at the </w:t>
-      </w:r>
-      <w:proofErr w:type="spellStart"/>
-      <w:r>
-        <w:rPr>
-          <w:rStyle w:val="3oh-"/>
-          <w:rFonts w:ascii="Segoe UI" w:hAnsi="Segoe UI" w:cs="Segoe UI"/>
-          <w:color w:val="FFFFFF"/>
-        </w:rPr>
-        <w:t>apis</w:t>
-      </w:r>
-      <w:proofErr w:type="spellEnd"/>
-      <w:r>
-        <w:rPr>
-          <w:rStyle w:val="3oh-"/>
-          <w:rFonts w:ascii="Segoe UI" w:hAnsi="Segoe UI" w:cs="Segoe UI"/>
-          <w:color w:val="FFFFFF"/>
-        </w:rPr>
-        <w:t xml:space="preserve"> out there</w:t>
-      </w:r>
-    </w:p>
-    <w:p>
-      <w:pPr>
-        <w:pStyle w:val="Heading3"/>
+        <w:shd w:val="clear" w:color="auto" w:fill="FBFBFB"/>
+        <w:rPr>
+          <w:rFonts w:ascii="Helvetica" w:hAnsi="Helvetica"/>
+          <w:color w:val="000000"/>
+          <w:sz w:val="21"/>
+          <w:szCs w:val="21"/>
+        </w:rPr>
+      </w:pPr>
+      <w:proofErr w:type="gramStart"/>
+      <w:r>
+        <w:rPr>
+          <w:rFonts w:ascii="Helvetica" w:hAnsi="Helvetica"/>
+          <w:color w:val="000000"/>
+          <w:sz w:val="21"/>
+          <w:szCs w:val="21"/>
+        </w:rPr>
+        <w:t>Definitely sounds</w:t>
+      </w:r>
+      <w:proofErr w:type="gramEnd"/>
+      <w:r>
+        <w:rPr>
+          <w:rFonts w:ascii="Helvetica" w:hAnsi="Helvetica"/>
+          <w:color w:val="000000"/>
+          <w:sz w:val="21"/>
+          <w:szCs w:val="21"/>
+        </w:rPr>
+        <w:t xml:space="preserve"> possible from the offset but give me some time to look at the available APIs for this kind of usage.</w:t>
+      </w:r>
+    </w:p>
+    <w:p>
+      <w:pPr>
+        <w:shd w:val="clear" w:color="auto" w:fill="FBFBFB"/>
+        <w:rPr>
+          <w:rFonts w:ascii="Helvetica" w:hAnsi="Helvetica"/>
+          <w:color w:val="000000"/>
+          <w:sz w:val="21"/>
+          <w:szCs w:val="21"/>
+        </w:rPr>
+      </w:pPr>
+      <w:r>
+        <w:rPr>
+          <w:rFonts w:ascii="Helvetica" w:hAnsi="Helvetica"/>
+          <w:color w:val="000000"/>
+          <w:sz w:val="21"/>
+          <w:szCs w:val="21"/>
+        </w:rPr>
+        <w:t>[</w:t>
+      </w:r>
+      <w:r>
+        <w:rPr>
+          <w:rFonts w:ascii="Helvetica" w:hAnsi="Helvetica"/>
+          <w:color w:val="000000"/>
+          <w:sz w:val="21"/>
+          <w:szCs w:val="21"/>
+        </w:rPr>
+        <w:t xml:space="preserve">…] </w:t>
+      </w:r>
+    </w:p>
+    <w:p>
+      <w:pPr>
+        <w:shd w:val="clear" w:color="auto" w:fill="FBFBFB"/>
+        <w:rPr>
+          <w:rFonts w:ascii="Helvetica" w:hAnsi="Helvetica"/>
+          <w:color w:val="000000"/>
+          <w:sz w:val="21"/>
+          <w:szCs w:val="21"/>
+        </w:rPr>
+      </w:pPr>
+      <w:r>
+        <w:rPr>
+          <w:rFonts w:ascii="Helvetica" w:hAnsi="Helvetica"/>
+          <w:color w:val="000000"/>
+          <w:sz w:val="21"/>
+          <w:szCs w:val="21"/>
+        </w:rPr>
+        <w:t>[End Transcript 1]</w:t>
+      </w:r>
+    </w:p>
+    <w:p>
+      <w:pPr>
+        <w:shd w:val="clear" w:color="auto" w:fill="FBFBFB"/>
+        <w:rPr>
+          <w:rFonts w:ascii="Helvetica" w:hAnsi="Helvetica"/>
+          <w:color w:val="000000"/>
+          <w:sz w:val="21"/>
+          <w:szCs w:val="21"/>
+        </w:rPr>
+      </w:pPr>
+    </w:p>
+    <w:p>
+      <w:pPr>
+        <w:shd w:val="clear" w:color="auto" w:fill="FBFBFB"/>
+        <w:rPr>
+          <w:rFonts w:ascii="Helvetica" w:hAnsi="Helvetica"/>
+          <w:color w:val="000000"/>
+          <w:sz w:val="21"/>
+          <w:szCs w:val="21"/>
+        </w:rPr>
+      </w:pPr>
+      <w:bookmarkStart w:id="1" w:name="_GoBack"/>
+      <w:bookmarkEnd w:id="1"/>
+    </w:p>
+    <w:p>
+      <w:pPr>
+        <w:shd w:val="clear" w:color="auto" w:fill="FBFBFB"/>
+        <w:rPr>
+          <w:rFonts w:ascii="Helvetica" w:hAnsi="Helvetica"/>
+          <w:color w:val="000000"/>
+          <w:sz w:val="21"/>
+          <w:szCs w:val="21"/>
+        </w:rPr>
+      </w:pPr>
+      <w:r>
+        <w:rPr>
+          <w:rFonts w:ascii="Helvetica" w:hAnsi="Helvetica"/>
+          <w:b/>
+          <w:bCs/>
+          <w:color w:val="000000"/>
+          <w:sz w:val="21"/>
+          <w:szCs w:val="21"/>
+        </w:rPr>
+        <w:t>References</w:t>
+      </w:r>
+      <w:r>
+        <w:rPr>
+          <w:rFonts w:ascii="Helvetica" w:hAnsi="Helvetica"/>
+          <w:b/>
+          <w:bCs/>
+          <w:color w:val="000000"/>
+          <w:sz w:val="21"/>
+          <w:szCs w:val="21"/>
+        </w:rPr>
+        <w:t>:</w:t>
+      </w:r>
+    </w:p>
+    <w:p>
+      <w:pPr>
+        <w:shd w:val="clear" w:color="auto" w:fill="FBFBFB"/>
+        <w:rPr>
+          <w:rFonts w:ascii="Helvetica" w:hAnsi="Helvetica"/>
+          <w:color w:val="000000"/>
+          <w:sz w:val="21"/>
+          <w:szCs w:val="21"/>
+        </w:rPr>
+      </w:pPr>
+      <w:r>
+        <w:rPr>
+          <w:rFonts w:ascii="Helvetica" w:hAnsi="Helvetica"/>
+          <w:color w:val="000000"/>
+          <w:sz w:val="21"/>
+          <w:szCs w:val="21"/>
+        </w:rPr>
+        <w:t xml:space="preserve">1: </w:t>
+      </w:r>
+      <w:r>
+        <w:rPr>
+          <w:rFonts w:ascii="Helvetica" w:hAnsi="Helvetica"/>
+          <w:color w:val="000000"/>
+          <w:sz w:val="21"/>
+          <w:szCs w:val="21"/>
+        </w:rPr>
+        <w:t xml:space="preserve">Bittrex iOS app: </w:t>
+      </w:r>
+      <w:hyperlink r:id="rId8" w:tgtFrame="_self" w:history="1">
+        <w:r>
+          <w:rPr>
+            <w:rStyle w:val="Hyperlink"/>
+            <w:rFonts w:ascii="Helvetica" w:hAnsi="Helvetica"/>
+            <w:sz w:val="21"/>
+            <w:szCs w:val="21"/>
+          </w:rPr>
+          <w:t>https://itunes.apple.com/us/app/b-trex/id1258071406?mt=8</w:t>
+        </w:r>
+      </w:hyperlink>
+    </w:p>
+    <w:p>
+      <w:pPr>
+        <w:pStyle w:val="Heading2"/>
       </w:pPr>
       <w:r>
         <w:lastRenderedPageBreak/>
-        <w:t>Client:</w:t>
-      </w:r>
-    </w:p>
-    <w:p>
-      <w:pPr>
-        <w:shd w:val="clear" w:color="auto" w:fill="F1F0F0"/>
-        <w:rPr>
-          <w:rFonts w:ascii="Segoe UI" w:hAnsi="Segoe UI" w:cs="Segoe UI"/>
-          <w:color w:val="000000"/>
-        </w:rPr>
-      </w:pPr>
-      <w:r>
-        <w:rPr>
-          <w:rStyle w:val="3oh-"/>
-          <w:rFonts w:ascii="Segoe UI" w:hAnsi="Segoe UI" w:cs="Segoe UI"/>
-          <w:color w:val="000000"/>
-        </w:rPr>
-        <w:t xml:space="preserve">Alrighty </w:t>
-      </w:r>
-    </w:p>
-    <w:p>
-      <w:pPr>
-        <w:pStyle w:val="Heading3"/>
-      </w:pPr>
-      <w:r>
-        <w:t>Me:</w:t>
-      </w:r>
-    </w:p>
-    <w:p>
-      <w:pPr>
-        <w:shd w:val="clear" w:color="auto" w:fill="0084FF"/>
-        <w:rPr>
-          <w:rFonts w:ascii="Segoe UI" w:hAnsi="Segoe UI" w:cs="Segoe UI"/>
-          <w:color w:val="FFFFFF"/>
-          <w:sz w:val="24"/>
-          <w:szCs w:val="24"/>
-        </w:rPr>
-      </w:pPr>
-      <w:proofErr w:type="gramStart"/>
-      <w:r>
-        <w:rPr>
-          <w:rStyle w:val="3oh-"/>
-          <w:rFonts w:ascii="Segoe UI" w:hAnsi="Segoe UI" w:cs="Segoe UI"/>
-          <w:color w:val="FFFFFF"/>
-        </w:rPr>
-        <w:t>so</w:t>
-      </w:r>
-      <w:proofErr w:type="gramEnd"/>
-      <w:r>
-        <w:rPr>
-          <w:rStyle w:val="3oh-"/>
-          <w:rFonts w:ascii="Segoe UI" w:hAnsi="Segoe UI" w:cs="Segoe UI"/>
-          <w:color w:val="FFFFFF"/>
-        </w:rPr>
-        <w:t xml:space="preserve"> I just got </w:t>
-      </w:r>
-      <w:proofErr w:type="spellStart"/>
-      <w:r>
-        <w:rPr>
-          <w:rStyle w:val="3oh-"/>
-          <w:rFonts w:ascii="Segoe UI" w:hAnsi="Segoe UI" w:cs="Segoe UI"/>
-          <w:color w:val="FFFFFF"/>
-        </w:rPr>
-        <w:t>bittrix</w:t>
-      </w:r>
-      <w:proofErr w:type="spellEnd"/>
-      <w:r>
-        <w:rPr>
-          <w:rStyle w:val="3oh-"/>
-          <w:rFonts w:ascii="Segoe UI" w:hAnsi="Segoe UI" w:cs="Segoe UI"/>
-          <w:color w:val="FFFFFF"/>
-        </w:rPr>
-        <w:t xml:space="preserve"> on my phone and I see the market you mean - you sure there's no one of these for windows already?</w:t>
-      </w:r>
-    </w:p>
-    <w:p>
-      <w:pPr>
-        <w:pStyle w:val="Heading3"/>
-      </w:pPr>
-      <w:r>
-        <w:t>Client:</w:t>
-      </w:r>
-    </w:p>
-    <w:p>
-      <w:pPr>
-        <w:shd w:val="clear" w:color="auto" w:fill="F1F0F0"/>
-        <w:rPr>
-          <w:rFonts w:ascii="Segoe UI" w:hAnsi="Segoe UI" w:cs="Segoe UI"/>
-          <w:color w:val="000000"/>
-        </w:rPr>
-      </w:pPr>
-      <w:r>
-        <w:rPr>
-          <w:rStyle w:val="3oh-"/>
-          <w:rFonts w:ascii="Segoe UI" w:hAnsi="Segoe UI" w:cs="Segoe UI"/>
-          <w:color w:val="000000"/>
-        </w:rPr>
-        <w:t>They provide an API, which I have found only one app that can use it</w:t>
-      </w:r>
-    </w:p>
-    <w:p>
-      <w:pPr>
-        <w:shd w:val="clear" w:color="auto" w:fill="F1F0F0"/>
-        <w:rPr>
-          <w:rFonts w:ascii="Segoe UI" w:hAnsi="Segoe UI" w:cs="Segoe UI"/>
-          <w:color w:val="000000"/>
-        </w:rPr>
-      </w:pPr>
-      <w:r>
-        <w:rPr>
-          <w:rStyle w:val="3oh-"/>
-          <w:rFonts w:ascii="Segoe UI" w:hAnsi="Segoe UI" w:cs="Segoe UI"/>
-          <w:color w:val="000000"/>
-        </w:rPr>
-        <w:t>There's one company called Delta which could potentially be releasing something</w:t>
-      </w:r>
-    </w:p>
-    <w:p>
-      <w:pPr>
-        <w:shd w:val="clear" w:color="auto" w:fill="F1F0F0"/>
-        <w:rPr>
-          <w:rFonts w:ascii="Segoe UI" w:hAnsi="Segoe UI" w:cs="Segoe UI"/>
-          <w:color w:val="000000"/>
-        </w:rPr>
-      </w:pPr>
-      <w:r>
-        <w:rPr>
-          <w:rStyle w:val="3oh-"/>
-          <w:rFonts w:ascii="Segoe UI" w:hAnsi="Segoe UI" w:cs="Segoe UI"/>
-          <w:color w:val="000000"/>
-        </w:rPr>
-        <w:t>Just wondering what your thoughts on the whole situation were</w:t>
-      </w:r>
-    </w:p>
-    <w:p>
-      <w:pPr>
-        <w:pStyle w:val="Heading3"/>
-      </w:pPr>
-      <w:r>
-        <w:t>Me:</w:t>
-      </w:r>
-    </w:p>
-    <w:p>
-      <w:pPr>
-        <w:shd w:val="clear" w:color="auto" w:fill="0084FF"/>
-        <w:rPr>
-          <w:rFonts w:ascii="Segoe UI" w:hAnsi="Segoe UI" w:cs="Segoe UI"/>
-          <w:color w:val="FFFFFF"/>
-          <w:sz w:val="24"/>
-          <w:szCs w:val="24"/>
-        </w:rPr>
-      </w:pPr>
-      <w:r>
-        <w:rPr>
-          <w:rStyle w:val="3oh-"/>
-          <w:rFonts w:ascii="Segoe UI" w:hAnsi="Segoe UI" w:cs="Segoe UI"/>
-          <w:color w:val="FFFFFF"/>
-        </w:rPr>
-        <w:t xml:space="preserve">I saw hmmm - </w:t>
-      </w:r>
-      <w:proofErr w:type="spellStart"/>
-      <w:r>
-        <w:rPr>
-          <w:rStyle w:val="3oh-"/>
-          <w:rFonts w:ascii="Segoe UI" w:hAnsi="Segoe UI" w:cs="Segoe UI"/>
-          <w:color w:val="FFFFFF"/>
-        </w:rPr>
-        <w:t>i'll</w:t>
-      </w:r>
-      <w:proofErr w:type="spellEnd"/>
-      <w:r>
-        <w:rPr>
-          <w:rStyle w:val="3oh-"/>
-          <w:rFonts w:ascii="Segoe UI" w:hAnsi="Segoe UI" w:cs="Segoe UI"/>
-          <w:color w:val="FFFFFF"/>
-        </w:rPr>
-        <w:t xml:space="preserve"> have a look at making a simple </w:t>
-      </w:r>
-      <w:proofErr w:type="spellStart"/>
-      <w:r>
-        <w:rPr>
-          <w:rStyle w:val="3oh-"/>
-          <w:rFonts w:ascii="Segoe UI" w:hAnsi="Segoe UI" w:cs="Segoe UI"/>
-          <w:color w:val="FFFFFF"/>
-        </w:rPr>
-        <w:t>PoC</w:t>
-      </w:r>
-      <w:proofErr w:type="spellEnd"/>
-      <w:r>
-        <w:rPr>
-          <w:rStyle w:val="3oh-"/>
-          <w:rFonts w:ascii="Segoe UI" w:hAnsi="Segoe UI" w:cs="Segoe UI"/>
-          <w:color w:val="FFFFFF"/>
-        </w:rPr>
-        <w:t xml:space="preserve"> and see how long it takes to integrate stuff together - looks like a fun project - and delta looks pretty good - I'm surprised no </w:t>
-      </w:r>
-      <w:proofErr w:type="spellStart"/>
-      <w:r>
-        <w:rPr>
-          <w:rStyle w:val="3oh-"/>
-          <w:rFonts w:ascii="Segoe UI" w:hAnsi="Segoe UI" w:cs="Segoe UI"/>
-          <w:color w:val="FFFFFF"/>
-        </w:rPr>
-        <w:t>ones</w:t>
-      </w:r>
-      <w:proofErr w:type="spellEnd"/>
-      <w:r>
-        <w:rPr>
-          <w:rStyle w:val="3oh-"/>
-          <w:rFonts w:ascii="Segoe UI" w:hAnsi="Segoe UI" w:cs="Segoe UI"/>
-          <w:color w:val="FFFFFF"/>
-        </w:rPr>
-        <w:t xml:space="preserve"> released a desktop version...</w:t>
-      </w:r>
-    </w:p>
-    <w:p>
-      <w:pPr>
-        <w:pStyle w:val="Heading3"/>
-      </w:pPr>
-      <w:r>
-        <w:t>Client:</w:t>
-      </w:r>
-    </w:p>
-    <w:p>
-      <w:pPr>
-        <w:shd w:val="clear" w:color="auto" w:fill="F1F0F0"/>
-        <w:rPr>
-          <w:rFonts w:ascii="Segoe UI" w:hAnsi="Segoe UI" w:cs="Segoe UI"/>
-          <w:color w:val="000000"/>
-        </w:rPr>
-      </w:pPr>
-      <w:r>
-        <w:rPr>
-          <w:rStyle w:val="3oh-"/>
-          <w:rFonts w:ascii="Segoe UI" w:hAnsi="Segoe UI" w:cs="Segoe UI"/>
-          <w:color w:val="000000"/>
-        </w:rPr>
-        <w:t>So am I, I would have thought they would release desktop before iOS or apps</w:t>
-      </w:r>
-    </w:p>
-    <w:p>
-      <w:pPr>
-        <w:pStyle w:val="Heading3"/>
-      </w:pPr>
-      <w:r>
-        <w:t>Me:</w:t>
-      </w:r>
-    </w:p>
-    <w:p>
-      <w:pPr>
-        <w:shd w:val="clear" w:color="auto" w:fill="0084FF"/>
-        <w:rPr>
-          <w:rFonts w:ascii="Segoe UI" w:hAnsi="Segoe UI" w:cs="Segoe UI"/>
-          <w:color w:val="FFFFFF"/>
-          <w:sz w:val="24"/>
-          <w:szCs w:val="24"/>
-        </w:rPr>
-      </w:pPr>
-      <w:proofErr w:type="spellStart"/>
-      <w:r>
-        <w:rPr>
-          <w:rStyle w:val="3oh-"/>
-          <w:rFonts w:ascii="Segoe UI" w:hAnsi="Segoe UI" w:cs="Segoe UI"/>
-          <w:color w:val="FFFFFF"/>
-        </w:rPr>
-        <w:t>mhm</w:t>
-      </w:r>
-      <w:proofErr w:type="spellEnd"/>
-      <w:r>
-        <w:rPr>
-          <w:rStyle w:val="3oh-"/>
-          <w:rFonts w:ascii="Segoe UI" w:hAnsi="Segoe UI" w:cs="Segoe UI"/>
-          <w:color w:val="FFFFFF"/>
-        </w:rPr>
-        <w:t xml:space="preserve"> </w:t>
-      </w:r>
-    </w:p>
-    <w:p>
-      <w:pPr>
-        <w:shd w:val="clear" w:color="auto" w:fill="0084FF"/>
-        <w:rPr>
-          <w:rFonts w:ascii="Segoe UI" w:hAnsi="Segoe UI" w:cs="Segoe UI"/>
-          <w:color w:val="FFFFFF"/>
-        </w:rPr>
-      </w:pPr>
-      <w:r>
-        <w:rPr>
-          <w:rStyle w:val="3oh-"/>
-          <w:rFonts w:ascii="Segoe UI" w:hAnsi="Segoe UI" w:cs="Segoe UI"/>
-          <w:color w:val="FFFFFF"/>
-        </w:rPr>
-        <w:t xml:space="preserve">I guess mobile is such a big market </w:t>
-      </w:r>
-      <w:proofErr w:type="spellStart"/>
-      <w:r>
-        <w:rPr>
-          <w:rStyle w:val="3oh-"/>
-          <w:rFonts w:ascii="Segoe UI" w:hAnsi="Segoe UI" w:cs="Segoe UI"/>
-          <w:color w:val="FFFFFF"/>
-        </w:rPr>
-        <w:t>atm</w:t>
-      </w:r>
-      <w:proofErr w:type="spellEnd"/>
-      <w:r>
-        <w:rPr>
-          <w:rStyle w:val="3oh-"/>
-          <w:rFonts w:ascii="Segoe UI" w:hAnsi="Segoe UI" w:cs="Segoe UI"/>
-          <w:color w:val="FFFFFF"/>
-        </w:rPr>
-        <w:t>?</w:t>
-      </w:r>
-    </w:p>
-    <w:p>
-      <w:r>
-        <w:t>[…]</w:t>
-      </w:r>
-    </w:p>
-    <w:p>
-      <w:pPr>
-        <w:pStyle w:val="Heading2"/>
-      </w:pPr>
-      <w:r>
         <w:t>Design transcript</w:t>
       </w:r>
     </w:p>
@@ -970,7 +1082,6 @@
           <w:sz w:val="22"/>
           <w:szCs w:val="22"/>
         </w:rPr>
-        <w:lastRenderedPageBreak/>
         <w:t>Ability to add a wallet/exchange/simple amount of coin</w:t>
       </w:r>
     </w:p>
@@ -1730,6 +1841,7 @@
           <w:sz w:val="22"/>
           <w:szCs w:val="22"/>
         </w:rPr>
+        <w:lastRenderedPageBreak/>
         <w:t>This program is not meant to be secure by nature – all the data accessible via exchanges / wallet should be read only</w:t>
       </w:r>
     </w:p>
@@ -1759,7 +1871,7 @@
       <w:r>
         <w:t xml:space="preserve">- </w:t>
       </w:r>
-      <w:hyperlink r:id="rId8" w:history="1">
+      <w:hyperlink r:id="rId9" w:history="1">
         <w:r>
           <w:rPr>
             <w:rStyle w:val="Hyperlink"/>
@@ -1807,7 +1919,7 @@
                     <pic:cNvPicPr/>
                   </pic:nvPicPr>
                   <pic:blipFill rotWithShape="1">
-                    <a:blip r:embed="rId9"/>
+                    <a:blip r:embed="rId10"/>
                     <a:srcRect b="14390"/>
                     <a:stretch/>
                   </pic:blipFill>
@@ -1850,14 +1962,27 @@
       <w:r>
         <w:t xml:space="preserve">Figure </w:t>
       </w:r>
-      <w:fldSimple w:instr=" SEQ Figure \* ARABIC ">
-        <w:r>
-          <w:rPr>
-            <w:noProof/>
-          </w:rPr>
-          <w:t>1</w:t>
-        </w:r>
-      </w:fldSimple>
+      <w:r>
+        <w:fldChar w:fldCharType="begin"/>
+      </w:r>
+      <w:r>
+        <w:instrText xml:space="preserve"> SEQ Figure \* ARABIC </w:instrText>
+      </w:r>
+      <w:r>
+        <w:fldChar w:fldCharType="separate"/>
+      </w:r>
+      <w:r>
+        <w:rPr>
+          <w:noProof/>
+        </w:rPr>
+        <w:t>1</w:t>
+      </w:r>
+      <w:r>
+        <w:rPr>
+          <w:noProof/>
+        </w:rPr>
+        <w:fldChar w:fldCharType="end"/>
+      </w:r>
       <w:r>
         <w:t xml:space="preserve"> A graph taken from the app showing </w:t>
       </w:r>
@@ -1872,7 +1997,6 @@
     </w:p>
     <w:p>
       <w:r>
-        <w:lastRenderedPageBreak/>
         <w:t>I suspect this is a symptom of it being a mobile app it is hard to contain all this data in an easy to use screen.</w:t>
       </w:r>
     </w:p>
@@ -1888,7 +2012,7 @@
       <w:r>
         <w:t xml:space="preserve"> - </w:t>
       </w:r>
-      <w:hyperlink r:id="rId10" w:history="1">
+      <w:hyperlink r:id="rId11" w:history="1">
         <w:r>
           <w:rPr>
             <w:rStyle w:val="Hyperlink"/>
@@ -1918,7 +2042,7 @@
       <w:r>
         <w:t xml:space="preserve"> - </w:t>
       </w:r>
-      <w:hyperlink r:id="rId11" w:history="1">
+      <w:hyperlink r:id="rId12" w:history="1">
         <w:r>
           <w:rPr>
             <w:rStyle w:val="Hyperlink"/>
@@ -1957,6 +2081,7 @@
         <w:rPr>
           <w:noProof/>
         </w:rPr>
+        <w:lastRenderedPageBreak/>
         <w:drawing>
           <wp:inline distT="0" distB="0" distL="0" distR="0" wp14:anchorId="202A5D89" wp14:editId="726357F4">
             <wp:extent cx="3524250" cy="2936875"/>
@@ -1975,7 +2100,7 @@
                     </pic:cNvPicPr>
                   </pic:nvPicPr>
                   <pic:blipFill rotWithShape="1">
-                    <a:blip r:embed="rId12" cstate="print">
+                    <a:blip r:embed="rId13" cstate="print">
                       <a:alphaModFix/>
                       <a:extLst>
                         <a:ext uri="{28A0092B-C50C-407E-A947-70E740481C1C}">
@@ -2010,14 +2135,27 @@
       <w:r>
         <w:t xml:space="preserve">Figure </w:t>
       </w:r>
-      <w:fldSimple w:instr=" SEQ Figure \* ARABIC ">
-        <w:r>
-          <w:rPr>
-            <w:noProof/>
-          </w:rPr>
-          <w:t>2</w:t>
-        </w:r>
-      </w:fldSimple>
+      <w:r>
+        <w:fldChar w:fldCharType="begin"/>
+      </w:r>
+      <w:r>
+        <w:instrText xml:space="preserve"> SEQ Figure \* ARABIC </w:instrText>
+      </w:r>
+      <w:r>
+        <w:fldChar w:fldCharType="separate"/>
+      </w:r>
+      <w:r>
+        <w:rPr>
+          <w:noProof/>
+        </w:rPr>
+        <w:t>2</w:t>
+      </w:r>
+      <w:r>
+        <w:rPr>
+          <w:noProof/>
+        </w:rPr>
+        <w:fldChar w:fldCharType="end"/>
+      </w:r>
       <w:r>
         <w:t xml:space="preserve"> Spiral model development </w:t>
       </w:r>
@@ -2197,10 +2335,9 @@
         <w:pStyle w:val="Heading4"/>
       </w:pPr>
       <w:r>
-        <w:lastRenderedPageBreak/>
         <w:t xml:space="preserve">C# / WPF - </w:t>
       </w:r>
-      <w:hyperlink r:id="rId13" w:history="1">
+      <w:hyperlink r:id="rId14" w:history="1">
         <w:r>
           <w:rPr>
             <w:rStyle w:val="Hyperlink"/>
@@ -2339,6 +2476,7 @@
         <w:pStyle w:val="Heading5"/>
       </w:pPr>
       <w:r>
+        <w:lastRenderedPageBreak/>
         <w:t>Disadvantages</w:t>
       </w:r>
     </w:p>
@@ -2421,7 +2559,7 @@
       <w:r>
         <w:t xml:space="preserve">Electron - </w:t>
       </w:r>
-      <w:hyperlink r:id="rId14" w:history="1">
+      <w:hyperlink r:id="rId15" w:history="1">
         <w:r>
           <w:rPr>
             <w:rStyle w:val="Hyperlink"/>
@@ -2714,11 +2852,7 @@
     </w:p>
     <w:p>
       <w:r>
-        <w:t xml:space="preserve">In the end I believe ElectronJS is the best choice to be able to build the application the client needs. This is due to its low learning overhead and easy cross-platform compatibility. This will be important as a low learning overhead ensures the best code can be written quickly and efficiently. Additionally, in an age with faster and faster computers, the so-called ‘bloat’ we get from embedding effectively a </w:t>
-      </w:r>
-      <w:r>
-        <w:lastRenderedPageBreak/>
-        <w:t>chrome browser within our application is mitigated. This is especially true as our application’s most intensive task with undoubtedly fetching data from an API – which is unlikely to slow down the whole computer.</w:t>
+        <w:t>In the end I believe ElectronJS is the best choice to be able to build the application the client needs. This is due to its low learning overhead and easy cross-platform compatibility. This will be important as a low learning overhead ensures the best code can be written quickly and efficiently. Additionally, in an age with faster and faster computers, the so-called ‘bloat’ we get from embedding effectively a chrome browser within our application is mitigated. This is especially true as our application’s most intensive task with undoubtedly fetching data from an API – which is unlikely to slow down the whole computer.</w:t>
       </w:r>
     </w:p>
     <w:p>
@@ -2748,7 +2882,7 @@
           <w:numId w:val="7"/>
         </w:numPr>
       </w:pPr>
-      <w:hyperlink r:id="rId15" w:history="1">
+      <w:hyperlink r:id="rId16" w:history="1">
         <w:r>
           <w:rPr>
             <w:rStyle w:val="Hyperlink"/>
@@ -2768,7 +2902,7 @@
           <w:numId w:val="7"/>
         </w:numPr>
       </w:pPr>
-      <w:hyperlink r:id="rId16" w:history="1">
+      <w:hyperlink r:id="rId17" w:history="1">
         <w:r>
           <w:rPr>
             <w:rStyle w:val="Hyperlink"/>
@@ -2877,9 +3011,10 @@
     </w:p>
     <w:p>
       <w:r>
+        <w:lastRenderedPageBreak/>
         <w:t xml:space="preserve">One well known resource for electron boilerplates is the “awesome-electron” repository which lists tools that use electron, tools for electron, as well as boilerplates: </w:t>
       </w:r>
-      <w:hyperlink r:id="rId17" w:anchor="boilerplates" w:history="1">
+      <w:hyperlink r:id="rId18" w:anchor="boilerplates" w:history="1">
         <w:r>
           <w:rPr>
             <w:rStyle w:val="Hyperlink"/>
@@ -2915,7 +3050,7 @@
       <w:r>
         <w:t xml:space="preserve"> ( </w:t>
       </w:r>
-      <w:hyperlink r:id="rId18" w:history="1">
+      <w:hyperlink r:id="rId19" w:history="1">
         <w:r>
           <w:rPr>
             <w:rStyle w:val="Hyperlink"/>
@@ -3021,7 +3156,7 @@
                     <pic:cNvPicPr/>
                   </pic:nvPicPr>
                   <pic:blipFill>
-                    <a:blip r:embed="rId19"/>
+                    <a:blip r:embed="rId20"/>
                     <a:stretch>
                       <a:fillRect/>
                     </a:stretch>
@@ -3050,14 +3185,27 @@
       <w:r>
         <w:t xml:space="preserve">Figure </w:t>
       </w:r>
-      <w:fldSimple w:instr=" SEQ Figure \* ARABIC ">
-        <w:r>
-          <w:rPr>
-            <w:noProof/>
-          </w:rPr>
-          <w:t>3</w:t>
-        </w:r>
-      </w:fldSimple>
+      <w:r>
+        <w:fldChar w:fldCharType="begin"/>
+      </w:r>
+      <w:r>
+        <w:instrText xml:space="preserve"> SEQ Figure \* ARABIC </w:instrText>
+      </w:r>
+      <w:r>
+        <w:fldChar w:fldCharType="separate"/>
+      </w:r>
+      <w:r>
+        <w:rPr>
+          <w:noProof/>
+        </w:rPr>
+        <w:t>3</w:t>
+      </w:r>
+      <w:r>
+        <w:rPr>
+          <w:noProof/>
+        </w:rPr>
+        <w:fldChar w:fldCharType="end"/>
+      </w:r>
       <w:r>
         <w:t xml:space="preserve"> An example of a flow type block</w:t>
       </w:r>
@@ -3089,7 +3237,6 @@
         <w:pStyle w:val="Heading3"/>
       </w:pPr>
       <w:r>
-        <w:lastRenderedPageBreak/>
         <w:t>Note about Licenses</w:t>
       </w:r>
     </w:p>
@@ -3119,6 +3266,7 @@
         <w:rPr>
           <w:noProof/>
         </w:rPr>
+        <w:lastRenderedPageBreak/>
         <w:drawing>
           <wp:inline distT="0" distB="0" distL="0" distR="0" wp14:anchorId="6D4477D7" wp14:editId="0285CB2B">
             <wp:extent cx="3446060" cy="2252664"/>
@@ -3137,7 +3285,7 @@
                     </pic:cNvPicPr>
                   </pic:nvPicPr>
                   <pic:blipFill>
-                    <a:blip r:embed="rId20">
+                    <a:blip r:embed="rId21">
                       <a:extLst>
                         <a:ext uri="{28A0092B-C50C-407E-A947-70E740481C1C}">
                           <a14:useLocalDpi xmlns:a14="http://schemas.microsoft.com/office/drawing/2010/main" val="0"/>
@@ -3183,14 +3331,27 @@
       <w:r>
         <w:t xml:space="preserve">Figure </w:t>
       </w:r>
-      <w:fldSimple w:instr=" SEQ Figure \* ARABIC ">
-        <w:r>
-          <w:rPr>
-            <w:noProof/>
-          </w:rPr>
-          <w:t>4</w:t>
-        </w:r>
-      </w:fldSimple>
+      <w:r>
+        <w:fldChar w:fldCharType="begin"/>
+      </w:r>
+      <w:r>
+        <w:instrText xml:space="preserve"> SEQ Figure \* ARABIC </w:instrText>
+      </w:r>
+      <w:r>
+        <w:fldChar w:fldCharType="separate"/>
+      </w:r>
+      <w:r>
+        <w:rPr>
+          <w:noProof/>
+        </w:rPr>
+        <w:t>4</w:t>
+      </w:r>
+      <w:r>
+        <w:rPr>
+          <w:noProof/>
+        </w:rPr>
+        <w:fldChar w:fldCharType="end"/>
+      </w:r>
       <w:r>
         <w:t xml:space="preserve"> An excerpt from Spotify’s desktop application about Third Party Software</w:t>
       </w:r>
@@ -3274,7 +3435,7 @@
                     <pic:cNvPicPr/>
                   </pic:nvPicPr>
                   <pic:blipFill rotWithShape="1">
-                    <a:blip r:embed="rId21"/>
+                    <a:blip r:embed="rId22"/>
                     <a:srcRect l="2977"/>
                     <a:stretch/>
                   </pic:blipFill>
@@ -3317,14 +3478,27 @@
       <w:r>
         <w:t xml:space="preserve">Figure </w:t>
       </w:r>
-      <w:fldSimple w:instr=" SEQ Figure \* ARABIC ">
-        <w:r>
-          <w:rPr>
-            <w:noProof/>
-          </w:rPr>
-          <w:t>5</w:t>
-        </w:r>
-      </w:fldSimple>
+      <w:r>
+        <w:fldChar w:fldCharType="begin"/>
+      </w:r>
+      <w:r>
+        <w:instrText xml:space="preserve"> SEQ Figure \* ARABIC </w:instrText>
+      </w:r>
+      <w:r>
+        <w:fldChar w:fldCharType="separate"/>
+      </w:r>
+      <w:r>
+        <w:rPr>
+          <w:noProof/>
+        </w:rPr>
+        <w:t>5</w:t>
+      </w:r>
+      <w:r>
+        <w:rPr>
+          <w:noProof/>
+        </w:rPr>
+        <w:fldChar w:fldCharType="end"/>
+      </w:r>
       <w:r>
         <w:t xml:space="preserve"> Part of my final </w:t>
       </w:r>
@@ -3373,7 +3547,7 @@
                     <pic:cNvPicPr/>
                   </pic:nvPicPr>
                   <pic:blipFill>
-                    <a:blip r:embed="rId22"/>
+                    <a:blip r:embed="rId23"/>
                     <a:stretch>
                       <a:fillRect/>
                     </a:stretch>
@@ -3412,14 +3586,27 @@
       <w:r>
         <w:t xml:space="preserve">Figure </w:t>
       </w:r>
-      <w:fldSimple w:instr=" SEQ Figure \* ARABIC ">
-        <w:r>
-          <w:rPr>
-            <w:noProof/>
-          </w:rPr>
-          <w:t>6</w:t>
-        </w:r>
-      </w:fldSimple>
+      <w:r>
+        <w:fldChar w:fldCharType="begin"/>
+      </w:r>
+      <w:r>
+        <w:instrText xml:space="preserve"> SEQ Figure \* ARABIC </w:instrText>
+      </w:r>
+      <w:r>
+        <w:fldChar w:fldCharType="separate"/>
+      </w:r>
+      <w:r>
+        <w:rPr>
+          <w:noProof/>
+        </w:rPr>
+        <w:t>6</w:t>
+      </w:r>
+      <w:r>
+        <w:rPr>
+          <w:noProof/>
+        </w:rPr>
+        <w:fldChar w:fldCharType="end"/>
+      </w:r>
       <w:r>
         <w:t xml:space="preserve"> An excerpt from the LICENSE file generated - in total it is more than 1500 lines!</w:t>
       </w:r>
@@ -3522,7 +3709,7 @@
       <w:r>
         <w:t xml:space="preserve"> - </w:t>
       </w:r>
-      <w:hyperlink r:id="rId23" w:history="1">
+      <w:hyperlink r:id="rId24" w:history="1">
         <w:r>
           <w:rPr>
             <w:rStyle w:val="Hyperlink"/>
@@ -3539,7 +3726,7 @@
       <w:r>
         <w:t xml:space="preserve">Plot.ly - </w:t>
       </w:r>
-      <w:hyperlink r:id="rId24" w:history="1">
+      <w:hyperlink r:id="rId25" w:history="1">
         <w:r>
           <w:rPr>
             <w:rStyle w:val="Hyperlink"/>
@@ -3571,7 +3758,7 @@
       <w:r>
         <w:t xml:space="preserve">The testing framework I chose was Jest - </w:t>
       </w:r>
-      <w:hyperlink r:id="rId25" w:history="1">
+      <w:hyperlink r:id="rId26" w:history="1">
         <w:r>
           <w:rPr>
             <w:rStyle w:val="Hyperlink"/>
@@ -3582,7 +3769,7 @@
       <w:r>
         <w:t xml:space="preserve">  (with additions such as Enzyme for React testing - </w:t>
       </w:r>
-      <w:hyperlink r:id="rId26" w:history="1">
+      <w:hyperlink r:id="rId27" w:history="1">
         <w:r>
           <w:rPr>
             <w:rStyle w:val="Hyperlink"/>
@@ -3638,7 +3825,7 @@
                     <pic:cNvPicPr/>
                   </pic:nvPicPr>
                   <pic:blipFill>
-                    <a:blip r:embed="rId27"/>
+                    <a:blip r:embed="rId28"/>
                     <a:stretch>
                       <a:fillRect/>
                     </a:stretch>
@@ -3677,14 +3864,27 @@
       <w:r>
         <w:t xml:space="preserve">Figure </w:t>
       </w:r>
-      <w:fldSimple w:instr=" SEQ Figure \* ARABIC ">
-        <w:r>
-          <w:rPr>
-            <w:noProof/>
-          </w:rPr>
-          <w:t>7</w:t>
-        </w:r>
-      </w:fldSimple>
+      <w:r>
+        <w:fldChar w:fldCharType="begin"/>
+      </w:r>
+      <w:r>
+        <w:instrText xml:space="preserve"> SEQ Figure \* ARABIC </w:instrText>
+      </w:r>
+      <w:r>
+        <w:fldChar w:fldCharType="separate"/>
+      </w:r>
+      <w:r>
+        <w:rPr>
+          <w:noProof/>
+        </w:rPr>
+        <w:t>7</w:t>
+      </w:r>
+      <w:r>
+        <w:rPr>
+          <w:noProof/>
+        </w:rPr>
+        <w:fldChar w:fldCharType="end"/>
+      </w:r>
       <w:r>
         <w:t xml:space="preserve"> Supported systems </w:t>
       </w:r>
@@ -3828,7 +4028,7 @@
                     <pic:cNvPicPr/>
                   </pic:nvPicPr>
                   <pic:blipFill>
-                    <a:blip r:embed="rId28" cstate="print">
+                    <a:blip r:embed="rId29" cstate="print">
                       <a:extLst>
                         <a:ext uri="{28A0092B-C50C-407E-A947-70E740481C1C}">
                           <a14:useLocalDpi xmlns:a14="http://schemas.microsoft.com/office/drawing/2010/main" val="0"/>
@@ -3873,14 +4073,27 @@
       <w:r>
         <w:t xml:space="preserve">Figure </w:t>
       </w:r>
-      <w:fldSimple w:instr=" SEQ Figure \* ARABIC ">
-        <w:r>
-          <w:rPr>
-            <w:noProof/>
-          </w:rPr>
-          <w:t>8</w:t>
-        </w:r>
-      </w:fldSimple>
+      <w:r>
+        <w:fldChar w:fldCharType="begin"/>
+      </w:r>
+      <w:r>
+        <w:instrText xml:space="preserve"> SEQ Figure \* ARABIC </w:instrText>
+      </w:r>
+      <w:r>
+        <w:fldChar w:fldCharType="separate"/>
+      </w:r>
+      <w:r>
+        <w:rPr>
+          <w:noProof/>
+        </w:rPr>
+        <w:t>8</w:t>
+      </w:r>
+      <w:r>
+        <w:rPr>
+          <w:noProof/>
+        </w:rPr>
+        <w:fldChar w:fldCharType="end"/>
+      </w:r>
       <w:r>
         <w:t xml:space="preserve"> – A basic design of what the application might look like</w:t>
       </w:r>
@@ -4188,7 +4401,7 @@
                     <pic:cNvPicPr/>
                   </pic:nvPicPr>
                   <pic:blipFill>
-                    <a:blip r:embed="rId29" cstate="print">
+                    <a:blip r:embed="rId30" cstate="print">
                       <a:extLst>
                         <a:ext uri="{28A0092B-C50C-407E-A947-70E740481C1C}">
                           <a14:useLocalDpi xmlns:a14="http://schemas.microsoft.com/office/drawing/2010/main" val="0"/>
@@ -4233,14 +4446,27 @@
       <w:r>
         <w:t xml:space="preserve">Figure </w:t>
       </w:r>
-      <w:fldSimple w:instr=" SEQ Figure \* ARABIC ">
-        <w:r>
-          <w:rPr>
-            <w:noProof/>
-          </w:rPr>
-          <w:t>9</w:t>
-        </w:r>
-      </w:fldSimple>
+      <w:r>
+        <w:fldChar w:fldCharType="begin"/>
+      </w:r>
+      <w:r>
+        <w:instrText xml:space="preserve"> SEQ Figure \* ARABIC </w:instrText>
+      </w:r>
+      <w:r>
+        <w:fldChar w:fldCharType="separate"/>
+      </w:r>
+      <w:r>
+        <w:rPr>
+          <w:noProof/>
+        </w:rPr>
+        <w:t>9</w:t>
+      </w:r>
+      <w:r>
+        <w:rPr>
+          <w:noProof/>
+        </w:rPr>
+        <w:fldChar w:fldCharType="end"/>
+      </w:r>
       <w:r>
         <w:t xml:space="preserve"> Retouched cryptocurrency logo / New Application logo</w:t>
       </w:r>
@@ -4369,7 +4595,7 @@
     <w:p>
       <w:pPr>
         <w:sectPr>
-          <w:headerReference w:type="default" r:id="rId30"/>
+          <w:headerReference w:type="default" r:id="rId31"/>
           <w:pgSz w:w="11906" w:h="16838"/>
           <w:pgMar w:top="1440" w:right="1440" w:bottom="1440" w:left="1440" w:header="708" w:footer="708" w:gutter="0"/>
           <w:cols w:space="708"/>
@@ -4765,8 +4991,6 @@
             <w:r>
               <w:t>The user can interact with the portfolio creator (probably through a click) to add a wallet id.</w:t>
             </w:r>
-            <w:bookmarkStart w:id="1" w:name="_GoBack"/>
-            <w:bookmarkEnd w:id="1"/>
           </w:p>
         </w:tc>
         <w:tc>
@@ -4993,7 +5217,10 @@
     </w:p>
     <w:p>
       <w:r>
-        <w:t>Considered names:</w:t>
+        <w:t>Considered names</w:t>
+      </w:r>
+      <w:r>
+        <w:t xml:space="preserve"> and thoughts:</w:t>
       </w:r>
     </w:p>
     <w:p>
@@ -5033,7 +5260,7 @@
       <w:r>
         <w:t xml:space="preserve">NAME CLASH: </w:t>
       </w:r>
-      <w:hyperlink r:id="rId31" w:history="1">
+      <w:hyperlink r:id="rId32" w:history="1">
         <w:r>
           <w:rPr>
             <w:rStyle w:val="Hyperlink"/>
@@ -5080,7 +5307,7 @@
       <w:r>
         <w:t xml:space="preserve">NAME CLASH: </w:t>
       </w:r>
-      <w:hyperlink r:id="rId32" w:history="1">
+      <w:hyperlink r:id="rId33" w:history="1">
         <w:r>
           <w:rPr>
             <w:rStyle w:val="Hyperlink"/>
@@ -5134,7 +5361,27 @@
         <w:t xml:space="preserve"> sounded the best however it had a name clash with a terminal based crypto currency portfolio.  </w:t>
       </w:r>
       <w:r>
-        <w:t>So, I decided to change it slightly into Cryptolium. Which makes it sound more professional and as effective.</w:t>
+        <w:t xml:space="preserve">So, I decided to change it slightly into </w:t>
+      </w:r>
+      <w:r>
+        <w:rPr>
+          <w:b/>
+        </w:rPr>
+        <w:t>Cryptolium</w:t>
+      </w:r>
+      <w:r>
+        <w:t xml:space="preserve">. Which </w:t>
+      </w:r>
+      <w:r>
+        <w:t xml:space="preserve">I </w:t>
+      </w:r>
+      <w:proofErr w:type="gramStart"/>
+      <w:r>
+        <w:t>believes</w:t>
+      </w:r>
+      <w:proofErr w:type="gramEnd"/>
+      <w:r>
+        <w:t xml:space="preserve"> make it sound more professional.</w:t>
       </w:r>
     </w:p>
     <w:p>
@@ -5175,7 +5422,7 @@
                     </pic:cNvPicPr>
                   </pic:nvPicPr>
                   <pic:blipFill rotWithShape="1">
-                    <a:blip r:embed="rId33" cstate="print">
+                    <a:blip r:embed="rId34" cstate="print">
                       <a:extLst>
                         <a:ext uri="{28A0092B-C50C-407E-A947-70E740481C1C}">
                           <a14:useLocalDpi xmlns:a14="http://schemas.microsoft.com/office/drawing/2010/main" val="0"/>
@@ -5224,14 +5471,27 @@
       <w:r>
         <w:t xml:space="preserve">Figure </w:t>
       </w:r>
-      <w:fldSimple w:instr=" SEQ Figure \* ARABIC ">
-        <w:r>
-          <w:rPr>
-            <w:noProof/>
-          </w:rPr>
-          <w:t>10</w:t>
-        </w:r>
-      </w:fldSimple>
+      <w:r>
+        <w:fldChar w:fldCharType="begin"/>
+      </w:r>
+      <w:r>
+        <w:instrText xml:space="preserve"> SEQ Figure \* ARABIC </w:instrText>
+      </w:r>
+      <w:r>
+        <w:fldChar w:fldCharType="separate"/>
+      </w:r>
+      <w:r>
+        <w:rPr>
+          <w:noProof/>
+        </w:rPr>
+        <w:t>10</w:t>
+      </w:r>
+      <w:r>
+        <w:rPr>
+          <w:noProof/>
+        </w:rPr>
+        <w:fldChar w:fldCharType="end"/>
+      </w:r>
       <w:r>
         <w:t xml:space="preserve"> Complete project diagram</w:t>
       </w:r>
@@ -5307,7 +5567,7 @@
                     </pic:cNvPicPr>
                   </pic:nvPicPr>
                   <pic:blipFill rotWithShape="1">
-                    <a:blip r:embed="rId34">
+                    <a:blip r:embed="rId35">
                       <a:extLst>
                         <a:ext uri="{28A0092B-C50C-407E-A947-70E740481C1C}">
                           <a14:useLocalDpi xmlns:a14="http://schemas.microsoft.com/office/drawing/2010/main" val="0"/>
@@ -5356,14 +5616,27 @@
       <w:r>
         <w:t xml:space="preserve">Figure </w:t>
       </w:r>
-      <w:fldSimple w:instr=" SEQ Figure \* ARABIC ">
-        <w:r>
-          <w:rPr>
-            <w:noProof/>
-          </w:rPr>
-          <w:t>11</w:t>
-        </w:r>
-      </w:fldSimple>
+      <w:r>
+        <w:fldChar w:fldCharType="begin"/>
+      </w:r>
+      <w:r>
+        <w:instrText xml:space="preserve"> SEQ Figure \* ARABIC </w:instrText>
+      </w:r>
+      <w:r>
+        <w:fldChar w:fldCharType="separate"/>
+      </w:r>
+      <w:r>
+        <w:rPr>
+          <w:noProof/>
+        </w:rPr>
+        <w:t>11</w:t>
+      </w:r>
+      <w:r>
+        <w:rPr>
+          <w:noProof/>
+        </w:rPr>
+        <w:fldChar w:fldCharType="end"/>
+      </w:r>
       <w:r>
         <w:t xml:space="preserve"> My basic directory layout</w:t>
       </w:r>
@@ -5417,7 +5690,7 @@
                     </pic:cNvPicPr>
                   </pic:nvPicPr>
                   <pic:blipFill rotWithShape="1">
-                    <a:blip r:embed="rId35" cstate="print">
+                    <a:blip r:embed="rId36" cstate="print">
                       <a:extLst>
                         <a:ext uri="{28A0092B-C50C-407E-A947-70E740481C1C}">
                           <a14:useLocalDpi xmlns:a14="http://schemas.microsoft.com/office/drawing/2010/main" val="0"/>
@@ -5466,14 +5739,27 @@
       <w:r>
         <w:t xml:space="preserve">Figure </w:t>
       </w:r>
-      <w:fldSimple w:instr=" SEQ Figure \* ARABIC ">
-        <w:r>
-          <w:rPr>
-            <w:noProof/>
-          </w:rPr>
-          <w:t>12</w:t>
-        </w:r>
-      </w:fldSimple>
+      <w:r>
+        <w:fldChar w:fldCharType="begin"/>
+      </w:r>
+      <w:r>
+        <w:instrText xml:space="preserve"> SEQ Figure \* ARABIC </w:instrText>
+      </w:r>
+      <w:r>
+        <w:fldChar w:fldCharType="separate"/>
+      </w:r>
+      <w:r>
+        <w:rPr>
+          <w:noProof/>
+        </w:rPr>
+        <w:t>12</w:t>
+      </w:r>
+      <w:r>
+        <w:rPr>
+          <w:noProof/>
+        </w:rPr>
+        <w:fldChar w:fldCharType="end"/>
+      </w:r>
       <w:r>
         <w:t xml:space="preserve"> </w:t>
       </w:r>
@@ -5526,7 +5812,7 @@
                     </pic:cNvPicPr>
                   </pic:nvPicPr>
                   <pic:blipFill>
-                    <a:blip r:embed="rId36" cstate="print">
+                    <a:blip r:embed="rId37" cstate="print">
                       <a:extLst>
                         <a:ext uri="{28A0092B-C50C-407E-A947-70E740481C1C}">
                           <a14:useLocalDpi xmlns:a14="http://schemas.microsoft.com/office/drawing/2010/main" val="0"/>
@@ -5572,14 +5858,27 @@
       <w:r>
         <w:t xml:space="preserve">Figure </w:t>
       </w:r>
-      <w:fldSimple w:instr=" SEQ Figure \* ARABIC ">
-        <w:r>
-          <w:rPr>
-            <w:noProof/>
-          </w:rPr>
-          <w:t>13</w:t>
-        </w:r>
-      </w:fldSimple>
+      <w:r>
+        <w:fldChar w:fldCharType="begin"/>
+      </w:r>
+      <w:r>
+        <w:instrText xml:space="preserve"> SEQ Figure \* ARABIC </w:instrText>
+      </w:r>
+      <w:r>
+        <w:fldChar w:fldCharType="separate"/>
+      </w:r>
+      <w:r>
+        <w:rPr>
+          <w:noProof/>
+        </w:rPr>
+        <w:t>13</w:t>
+      </w:r>
+      <w:r>
+        <w:rPr>
+          <w:noProof/>
+        </w:rPr>
+        <w:fldChar w:fldCharType="end"/>
+      </w:r>
       <w:r>
         <w:t xml:space="preserve"> Setting up </w:t>
       </w:r>
@@ -5654,7 +5953,7 @@
                     </pic:cNvPicPr>
                   </pic:nvPicPr>
                   <pic:blipFill>
-                    <a:blip r:embed="rId37" cstate="print">
+                    <a:blip r:embed="rId38" cstate="print">
                       <a:extLst>
                         <a:ext uri="{28A0092B-C50C-407E-A947-70E740481C1C}">
                           <a14:useLocalDpi xmlns:a14="http://schemas.microsoft.com/office/drawing/2010/main" val="0"/>
@@ -5700,14 +5999,27 @@
       <w:r>
         <w:t xml:space="preserve">Figure </w:t>
       </w:r>
-      <w:fldSimple w:instr=" SEQ Figure \* ARABIC ">
-        <w:r>
-          <w:rPr>
-            <w:noProof/>
-          </w:rPr>
-          <w:t>14</w:t>
-        </w:r>
-      </w:fldSimple>
+      <w:r>
+        <w:fldChar w:fldCharType="begin"/>
+      </w:r>
+      <w:r>
+        <w:instrText xml:space="preserve"> SEQ Figure \* ARABIC </w:instrText>
+      </w:r>
+      <w:r>
+        <w:fldChar w:fldCharType="separate"/>
+      </w:r>
+      <w:r>
+        <w:rPr>
+          <w:noProof/>
+        </w:rPr>
+        <w:t>14</w:t>
+      </w:r>
+      <w:r>
+        <w:rPr>
+          <w:noProof/>
+        </w:rPr>
+        <w:fldChar w:fldCharType="end"/>
+      </w:r>
       <w:r>
         <w:t xml:space="preserve"> An example .</w:t>
       </w:r>
@@ -5719,7 +6031,7 @@
       <w:r>
         <w:t xml:space="preserve"> </w:t>
       </w:r>
-      <w:hyperlink r:id="rId38" w:history="1">
+      <w:hyperlink r:id="rId39" w:history="1">
         <w:r>
           <w:rPr>
             <w:rStyle w:val="Hyperlink"/>
@@ -5783,7 +6095,7 @@
                     <pic:cNvPicPr/>
                   </pic:nvPicPr>
                   <pic:blipFill rotWithShape="1">
-                    <a:blip r:embed="rId39"/>
+                    <a:blip r:embed="rId40"/>
                     <a:srcRect r="1617"/>
                     <a:stretch/>
                   </pic:blipFill>
@@ -5826,14 +6138,27 @@
       <w:r>
         <w:t xml:space="preserve">Figure </w:t>
       </w:r>
-      <w:fldSimple w:instr=" SEQ Figure \* ARABIC ">
-        <w:r>
-          <w:rPr>
-            <w:noProof/>
-          </w:rPr>
-          <w:t>15</w:t>
-        </w:r>
-      </w:fldSimple>
+      <w:r>
+        <w:fldChar w:fldCharType="begin"/>
+      </w:r>
+      <w:r>
+        <w:instrText xml:space="preserve"> SEQ Figure \* ARABIC </w:instrText>
+      </w:r>
+      <w:r>
+        <w:fldChar w:fldCharType="separate"/>
+      </w:r>
+      <w:r>
+        <w:rPr>
+          <w:noProof/>
+        </w:rPr>
+        <w:t>15</w:t>
+      </w:r>
+      <w:r>
+        <w:rPr>
+          <w:noProof/>
+        </w:rPr>
+        <w:fldChar w:fldCharType="end"/>
+      </w:r>
       <w:r>
         <w:t xml:space="preserve"> My </w:t>
       </w:r>
@@ -5917,7 +6242,7 @@
                     </pic:cNvPicPr>
                   </pic:nvPicPr>
                   <pic:blipFill>
-                    <a:blip r:embed="rId40">
+                    <a:blip r:embed="rId41">
                       <a:extLst>
                         <a:ext uri="{28A0092B-C50C-407E-A947-70E740481C1C}">
                           <a14:useLocalDpi xmlns:a14="http://schemas.microsoft.com/office/drawing/2010/main" val="0"/>
@@ -5963,14 +6288,27 @@
       <w:r>
         <w:t xml:space="preserve">Figure </w:t>
       </w:r>
-      <w:fldSimple w:instr=" SEQ Figure \* ARABIC ">
-        <w:r>
-          <w:rPr>
-            <w:noProof/>
-          </w:rPr>
-          <w:t>16</w:t>
-        </w:r>
-      </w:fldSimple>
+      <w:r>
+        <w:fldChar w:fldCharType="begin"/>
+      </w:r>
+      <w:r>
+        <w:instrText xml:space="preserve"> SEQ Figure \* ARABIC </w:instrText>
+      </w:r>
+      <w:r>
+        <w:fldChar w:fldCharType="separate"/>
+      </w:r>
+      <w:r>
+        <w:rPr>
+          <w:noProof/>
+        </w:rPr>
+        <w:t>16</w:t>
+      </w:r>
+      <w:r>
+        <w:rPr>
+          <w:noProof/>
+        </w:rPr>
+        <w:fldChar w:fldCharType="end"/>
+      </w:r>
       <w:r>
         <w:t xml:space="preserve"> My original attempt at cloning the repository</w:t>
       </w:r>
@@ -6002,7 +6340,7 @@
                     </pic:cNvPicPr>
                   </pic:nvPicPr>
                   <pic:blipFill>
-                    <a:blip r:embed="rId41" cstate="print">
+                    <a:blip r:embed="rId42" cstate="print">
                       <a:extLst>
                         <a:ext uri="{28A0092B-C50C-407E-A947-70E740481C1C}">
                           <a14:useLocalDpi xmlns:a14="http://schemas.microsoft.com/office/drawing/2010/main" val="0"/>
@@ -6048,14 +6386,27 @@
       <w:r>
         <w:t xml:space="preserve">Figure </w:t>
       </w:r>
-      <w:fldSimple w:instr=" SEQ Figure \* ARABIC ">
-        <w:r>
-          <w:rPr>
-            <w:noProof/>
-          </w:rPr>
-          <w:t>17</w:t>
-        </w:r>
-      </w:fldSimple>
+      <w:r>
+        <w:fldChar w:fldCharType="begin"/>
+      </w:r>
+      <w:r>
+        <w:instrText xml:space="preserve"> SEQ Figure \* ARABIC </w:instrText>
+      </w:r>
+      <w:r>
+        <w:fldChar w:fldCharType="separate"/>
+      </w:r>
+      <w:r>
+        <w:rPr>
+          <w:noProof/>
+        </w:rPr>
+        <w:t>17</w:t>
+      </w:r>
+      <w:r>
+        <w:rPr>
+          <w:noProof/>
+        </w:rPr>
+        <w:fldChar w:fldCharType="end"/>
+      </w:r>
       <w:r>
         <w:t xml:space="preserve"> </w:t>
       </w:r>
@@ -6100,7 +6451,7 @@
                     </pic:cNvPicPr>
                   </pic:nvPicPr>
                   <pic:blipFill>
-                    <a:blip r:embed="rId42">
+                    <a:blip r:embed="rId43">
                       <a:extLst>
                         <a:ext uri="{28A0092B-C50C-407E-A947-70E740481C1C}">
                           <a14:useLocalDpi xmlns:a14="http://schemas.microsoft.com/office/drawing/2010/main" val="0"/>
@@ -6146,14 +6497,27 @@
       <w:r>
         <w:t xml:space="preserve">Figure </w:t>
       </w:r>
-      <w:fldSimple w:instr=" SEQ Figure \* ARABIC ">
-        <w:r>
-          <w:rPr>
-            <w:noProof/>
-          </w:rPr>
-          <w:t>18</w:t>
-        </w:r>
-      </w:fldSimple>
+      <w:r>
+        <w:fldChar w:fldCharType="begin"/>
+      </w:r>
+      <w:r>
+        <w:instrText xml:space="preserve"> SEQ Figure \* ARABIC </w:instrText>
+      </w:r>
+      <w:r>
+        <w:fldChar w:fldCharType="separate"/>
+      </w:r>
+      <w:r>
+        <w:rPr>
+          <w:noProof/>
+        </w:rPr>
+        <w:t>18</w:t>
+      </w:r>
+      <w:r>
+        <w:rPr>
+          <w:noProof/>
+        </w:rPr>
+        <w:fldChar w:fldCharType="end"/>
+      </w:r>
       <w:r>
         <w:t xml:space="preserve"> </w:t>
       </w:r>
@@ -6207,7 +6571,7 @@
                     </pic:cNvPicPr>
                   </pic:nvPicPr>
                   <pic:blipFill>
-                    <a:blip r:embed="rId43">
+                    <a:blip r:embed="rId44">
                       <a:extLst>
                         <a:ext uri="{28A0092B-C50C-407E-A947-70E740481C1C}">
                           <a14:useLocalDpi xmlns:a14="http://schemas.microsoft.com/office/drawing/2010/main" val="0"/>
@@ -6253,14 +6617,27 @@
       <w:r>
         <w:t xml:space="preserve">Figure </w:t>
       </w:r>
-      <w:fldSimple w:instr=" SEQ Figure \* ARABIC ">
-        <w:r>
-          <w:rPr>
-            <w:noProof/>
-          </w:rPr>
-          <w:t>19</w:t>
-        </w:r>
-      </w:fldSimple>
+      <w:r>
+        <w:fldChar w:fldCharType="begin"/>
+      </w:r>
+      <w:r>
+        <w:instrText xml:space="preserve"> SEQ Figure \* ARABIC </w:instrText>
+      </w:r>
+      <w:r>
+        <w:fldChar w:fldCharType="separate"/>
+      </w:r>
+      <w:r>
+        <w:rPr>
+          <w:noProof/>
+        </w:rPr>
+        <w:t>19</w:t>
+      </w:r>
+      <w:r>
+        <w:rPr>
+          <w:noProof/>
+        </w:rPr>
+        <w:fldChar w:fldCharType="end"/>
+      </w:r>
       <w:r>
         <w:t xml:space="preserve"> Fully cloned boilerplate</w:t>
       </w:r>
@@ -6329,7 +6706,7 @@
                     </pic:cNvPicPr>
                   </pic:nvPicPr>
                   <pic:blipFill>
-                    <a:blip r:embed="rId44" cstate="print">
+                    <a:blip r:embed="rId45" cstate="print">
                       <a:extLst>
                         <a:ext uri="{28A0092B-C50C-407E-A947-70E740481C1C}">
                           <a14:useLocalDpi xmlns:a14="http://schemas.microsoft.com/office/drawing/2010/main" val="0"/>
@@ -6375,14 +6752,27 @@
       <w:r>
         <w:t xml:space="preserve">Figure </w:t>
       </w:r>
-      <w:fldSimple w:instr=" SEQ Figure \* ARABIC ">
-        <w:r>
-          <w:rPr>
-            <w:noProof/>
-          </w:rPr>
-          <w:t>20</w:t>
-        </w:r>
-      </w:fldSimple>
+      <w:r>
+        <w:fldChar w:fldCharType="begin"/>
+      </w:r>
+      <w:r>
+        <w:instrText xml:space="preserve"> SEQ Figure \* ARABIC </w:instrText>
+      </w:r>
+      <w:r>
+        <w:fldChar w:fldCharType="separate"/>
+      </w:r>
+      <w:r>
+        <w:rPr>
+          <w:noProof/>
+        </w:rPr>
+        <w:t>20</w:t>
+      </w:r>
+      <w:r>
+        <w:rPr>
+          <w:noProof/>
+        </w:rPr>
+        <w:fldChar w:fldCharType="end"/>
+      </w:r>
       <w:r>
         <w:t xml:space="preserve"> Travis CI error</w:t>
       </w:r>
@@ -6463,7 +6853,7 @@
                     </pic:cNvPicPr>
                   </pic:nvPicPr>
                   <pic:blipFill>
-                    <a:blip r:embed="rId45">
+                    <a:blip r:embed="rId46">
                       <a:extLst>
                         <a:ext uri="{28A0092B-C50C-407E-A947-70E740481C1C}">
                           <a14:useLocalDpi xmlns:a14="http://schemas.microsoft.com/office/drawing/2010/main" val="0"/>
@@ -6509,14 +6899,27 @@
       <w:r>
         <w:t xml:space="preserve">Figure </w:t>
       </w:r>
-      <w:fldSimple w:instr=" SEQ Figure \* ARABIC ">
-        <w:r>
-          <w:rPr>
-            <w:noProof/>
-          </w:rPr>
-          <w:t>21</w:t>
-        </w:r>
-      </w:fldSimple>
+      <w:r>
+        <w:fldChar w:fldCharType="begin"/>
+      </w:r>
+      <w:r>
+        <w:instrText xml:space="preserve"> SEQ Figure \* ARABIC </w:instrText>
+      </w:r>
+      <w:r>
+        <w:fldChar w:fldCharType="separate"/>
+      </w:r>
+      <w:r>
+        <w:rPr>
+          <w:noProof/>
+        </w:rPr>
+        <w:t>21</w:t>
+      </w:r>
+      <w:r>
+        <w:rPr>
+          <w:noProof/>
+        </w:rPr>
+        <w:fldChar w:fldCharType="end"/>
+      </w:r>
       <w:r>
         <w:t xml:space="preserve"> Part of the </w:t>
       </w:r>
@@ -6569,7 +6972,7 @@
       </w:r>
     </w:p>
     <w:p>
-      <w:hyperlink r:id="rId46" w:history="1">
+      <w:hyperlink r:id="rId47" w:history="1">
         <w:r>
           <w:rPr>
             <w:rStyle w:val="Hyperlink"/>
@@ -6608,7 +7011,7 @@
                     </pic:cNvPicPr>
                   </pic:nvPicPr>
                   <pic:blipFill rotWithShape="1">
-                    <a:blip r:embed="rId47" cstate="print">
+                    <a:blip r:embed="rId48" cstate="print">
                       <a:extLst>
                         <a:ext uri="{28A0092B-C50C-407E-A947-70E740481C1C}">
                           <a14:useLocalDpi xmlns:a14="http://schemas.microsoft.com/office/drawing/2010/main" val="0"/>
@@ -6657,21 +7060,34 @@
       <w:r>
         <w:t xml:space="preserve">Figure </w:t>
       </w:r>
-      <w:fldSimple w:instr=" SEQ Figure \* ARABIC ">
-        <w:r>
-          <w:rPr>
-            <w:noProof/>
-          </w:rPr>
-          <w:t>22</w:t>
-        </w:r>
-      </w:fldSimple>
+      <w:r>
+        <w:fldChar w:fldCharType="begin"/>
+      </w:r>
+      <w:r>
+        <w:instrText xml:space="preserve"> SEQ Figure \* ARABIC </w:instrText>
+      </w:r>
+      <w:r>
+        <w:fldChar w:fldCharType="separate"/>
+      </w:r>
+      <w:r>
+        <w:rPr>
+          <w:noProof/>
+        </w:rPr>
+        <w:t>22</w:t>
+      </w:r>
+      <w:r>
+        <w:rPr>
+          <w:noProof/>
+        </w:rPr>
+        <w:fldChar w:fldCharType="end"/>
+      </w:r>
       <w:r>
         <w:t xml:space="preserve"> Security Checklist</w:t>
       </w:r>
       <w:r>
         <w:t xml:space="preserve"> - </w:t>
       </w:r>
-      <w:hyperlink r:id="rId48" w:history="1">
+      <w:hyperlink r:id="rId49" w:history="1">
         <w:r>
           <w:rPr>
             <w:rStyle w:val="Hyperlink"/>
@@ -6711,7 +7127,7 @@
                     </pic:cNvPicPr>
                   </pic:nvPicPr>
                   <pic:blipFill rotWithShape="1">
-                    <a:blip r:embed="rId49" cstate="print">
+                    <a:blip r:embed="rId50" cstate="print">
                       <a:extLst>
                         <a:ext uri="{28A0092B-C50C-407E-A947-70E740481C1C}">
                           <a14:useLocalDpi xmlns:a14="http://schemas.microsoft.com/office/drawing/2010/main" val="0"/>
@@ -6767,7 +7183,7 @@
                     </pic:cNvPicPr>
                   </pic:nvPicPr>
                   <pic:blipFill rotWithShape="1">
-                    <a:blip r:embed="rId50" cstate="print">
+                    <a:blip r:embed="rId51" cstate="print">
                       <a:extLst>
                         <a:ext uri="{28A0092B-C50C-407E-A947-70E740481C1C}">
                           <a14:useLocalDpi xmlns:a14="http://schemas.microsoft.com/office/drawing/2010/main" val="0"/>
@@ -6810,14 +7226,27 @@
       <w:r>
         <w:t xml:space="preserve">Figure </w:t>
       </w:r>
-      <w:fldSimple w:instr=" SEQ Figure \* ARABIC ">
-        <w:r>
-          <w:rPr>
-            <w:noProof/>
-          </w:rPr>
-          <w:t>23</w:t>
-        </w:r>
-      </w:fldSimple>
+      <w:r>
+        <w:fldChar w:fldCharType="begin"/>
+      </w:r>
+      <w:r>
+        <w:instrText xml:space="preserve"> SEQ Figure \* ARABIC </w:instrText>
+      </w:r>
+      <w:r>
+        <w:fldChar w:fldCharType="separate"/>
+      </w:r>
+      <w:r>
+        <w:rPr>
+          <w:noProof/>
+        </w:rPr>
+        <w:t>23</w:t>
+      </w:r>
+      <w:r>
+        <w:rPr>
+          <w:noProof/>
+        </w:rPr>
+        <w:fldChar w:fldCharType="end"/>
+      </w:r>
       <w:r>
         <w:t xml:space="preserve"> Documentation vs implementation of the checklist</w:t>
       </w:r>
@@ -6851,7 +7280,7 @@
                     </pic:cNvPicPr>
                   </pic:nvPicPr>
                   <pic:blipFill>
-                    <a:blip r:embed="rId51">
+                    <a:blip r:embed="rId52">
                       <a:extLst>
                         <a:ext uri="{28A0092B-C50C-407E-A947-70E740481C1C}">
                           <a14:useLocalDpi xmlns:a14="http://schemas.microsoft.com/office/drawing/2010/main" val="0"/>
@@ -6904,7 +7333,7 @@
                     </pic:cNvPicPr>
                   </pic:nvPicPr>
                   <pic:blipFill>
-                    <a:blip r:embed="rId52">
+                    <a:blip r:embed="rId53">
                       <a:extLst>
                         <a:ext uri="{28A0092B-C50C-407E-A947-70E740481C1C}">
                           <a14:useLocalDpi xmlns:a14="http://schemas.microsoft.com/office/drawing/2010/main" val="0"/>
@@ -6944,14 +7373,27 @@
       <w:r>
         <w:t xml:space="preserve">Figure </w:t>
       </w:r>
-      <w:fldSimple w:instr=" SEQ Figure \* ARABIC ">
-        <w:r>
-          <w:rPr>
-            <w:noProof/>
-          </w:rPr>
-          <w:t>24</w:t>
-        </w:r>
-      </w:fldSimple>
+      <w:r>
+        <w:fldChar w:fldCharType="begin"/>
+      </w:r>
+      <w:r>
+        <w:instrText xml:space="preserve"> SEQ Figure \* ARABIC </w:instrText>
+      </w:r>
+      <w:r>
+        <w:fldChar w:fldCharType="separate"/>
+      </w:r>
+      <w:r>
+        <w:rPr>
+          <w:noProof/>
+        </w:rPr>
+        <w:t>24</w:t>
+      </w:r>
+      <w:r>
+        <w:rPr>
+          <w:noProof/>
+        </w:rPr>
+        <w:fldChar w:fldCharType="end"/>
+      </w:r>
       <w:r>
         <w:t xml:space="preserve"> Another example of securing the application – in this case making the build scripts run in sandbox mode [cite]</w:t>
       </w:r>
@@ -7101,7 +7543,7 @@
             <w:tcW w:w="2806" w:type="dxa"/>
           </w:tcPr>
           <w:p>
-            <w:hyperlink r:id="rId53" w:history="1">
+            <w:hyperlink r:id="rId54" w:history="1">
               <w:r>
                 <w:rPr>
                   <w:rStyle w:val="Hyperlink"/>
@@ -7207,7 +7649,7 @@
             <w:tcW w:w="2806" w:type="dxa"/>
           </w:tcPr>
           <w:p>
-            <w:hyperlink r:id="rId54" w:history="1">
+            <w:hyperlink r:id="rId55" w:history="1">
               <w:r>
                 <w:rPr>
                   <w:rStyle w:val="Hyperlink"/>
@@ -7315,7 +7757,7 @@
             <w:tcW w:w="2806" w:type="dxa"/>
           </w:tcPr>
           <w:p>
-            <w:hyperlink r:id="rId55" w:history="1">
+            <w:hyperlink r:id="rId56" w:history="1">
               <w:r>
                 <w:rPr>
                   <w:rStyle w:val="Hyperlink"/>
@@ -7423,7 +7865,7 @@
             <w:tcW w:w="2806" w:type="dxa"/>
           </w:tcPr>
           <w:p>
-            <w:hyperlink r:id="rId56" w:history="1">
+            <w:hyperlink r:id="rId57" w:history="1">
               <w:r>
                 <w:rPr>
                   <w:rStyle w:val="Hyperlink"/>
@@ -7520,7 +7962,7 @@
             <w:tcW w:w="2806" w:type="dxa"/>
           </w:tcPr>
           <w:p>
-            <w:hyperlink r:id="rId57" w:history="1">
+            <w:hyperlink r:id="rId58" w:history="1">
               <w:r>
                 <w:rPr>
                   <w:rStyle w:val="Hyperlink"/>
@@ -7626,7 +8068,7 @@
             <w:tcW w:w="2806" w:type="dxa"/>
           </w:tcPr>
           <w:p>
-            <w:hyperlink r:id="rId58" w:history="1">
+            <w:hyperlink r:id="rId59" w:history="1">
               <w:r>
                 <w:rPr>
                   <w:rStyle w:val="Hyperlink"/>
@@ -7729,7 +8171,7 @@
             <w:tcW w:w="2806" w:type="dxa"/>
           </w:tcPr>
           <w:p>
-            <w:hyperlink r:id="rId59" w:history="1">
+            <w:hyperlink r:id="rId60" w:history="1">
               <w:r>
                 <w:rPr>
                   <w:rStyle w:val="Hyperlink"/>
@@ -7843,7 +8285,7 @@
             <w:tcW w:w="2806" w:type="dxa"/>
           </w:tcPr>
           <w:p>
-            <w:hyperlink r:id="rId60" w:history="1">
+            <w:hyperlink r:id="rId61" w:history="1">
               <w:r>
                 <w:rPr>
                   <w:rStyle w:val="Hyperlink"/>
@@ -7954,7 +8396,531 @@
     </w:p>
     <w:p>
       <w:pPr>
+        <w:pStyle w:val="Heading2"/>
+      </w:pPr>
+      <w:r>
+        <w:lastRenderedPageBreak/>
+        <w:t>Error Handling</w:t>
+      </w:r>
+    </w:p>
+    <w:p>
+      <w:r>
+        <w:t>I realised during the creation of my application that every time I received an error, it would just show a blank screen to the user in the main window and I’d have to open the developer console to view the error. To make it clearer when an error happened I used a new feature of React 16 called ‘error boundaries’:</w:t>
+      </w:r>
+    </w:p>
+    <w:p>
+      <w:pPr>
+        <w:pStyle w:val="Quote"/>
+      </w:pPr>
+      <w:r>
+        <w:t>Error boundaries are React components that </w:t>
+      </w:r>
+      <w:r>
+        <w:rPr>
+          <w:rStyle w:val="Strong"/>
+          <w:bCs w:val="0"/>
+        </w:rPr>
+        <w:t xml:space="preserve">catch JavaScript errors anywhere in their child component tree, log those errors, and display a </w:t>
+      </w:r>
+      <w:proofErr w:type="spellStart"/>
+      <w:r>
+        <w:rPr>
+          <w:rStyle w:val="Strong"/>
+          <w:bCs w:val="0"/>
+        </w:rPr>
+        <w:t>fallback</w:t>
+      </w:r>
+      <w:proofErr w:type="spellEnd"/>
+      <w:r>
+        <w:rPr>
+          <w:rStyle w:val="Strong"/>
+          <w:bCs w:val="0"/>
+        </w:rPr>
+        <w:t xml:space="preserve"> UI</w:t>
+      </w:r>
+      <w:r>
+        <w:t> instead of the component tree that crashed. Error boundaries catch errors during rendering, in lifecycle methods, and in constructors of the whole tree below them.</w:t>
+      </w:r>
+    </w:p>
+    <w:p>
+      <w:pPr>
+        <w:pStyle w:val="Caption"/>
+        <w:jc w:val="center"/>
+      </w:pPr>
+      <w:r>
+        <w:t xml:space="preserve">Figure </w:t>
+      </w:r>
+      <w:r>
+        <w:fldChar w:fldCharType="begin"/>
+      </w:r>
+      <w:r>
+        <w:instrText xml:space="preserve"> SEQ Figure \* ARABIC </w:instrText>
+      </w:r>
+      <w:r>
+        <w:fldChar w:fldCharType="separate"/>
+      </w:r>
+      <w:r>
+        <w:rPr>
+          <w:noProof/>
+        </w:rPr>
+        <w:t>25</w:t>
+      </w:r>
+      <w:r>
+        <w:fldChar w:fldCharType="end"/>
+      </w:r>
+      <w:r>
+        <w:t xml:space="preserve"> A quote from the official React dev block article concerning Error Boundaries </w:t>
+      </w:r>
+      <w:sdt>
+        <w:sdtPr>
+          <w:id w:val="-532425668"/>
+          <w:citation/>
+        </w:sdtPr>
+        <w:sdtContent>
+          <w:r>
+            <w:fldChar w:fldCharType="begin"/>
+          </w:r>
+          <w:r>
+            <w:instrText xml:space="preserve"> CITATION Fac181 \l 2057 </w:instrText>
+          </w:r>
+          <w:r>
+            <w:fldChar w:fldCharType="separate"/>
+          </w:r>
+          <w:r>
+            <w:rPr>
+              <w:noProof/>
+            </w:rPr>
+            <w:t>(Facebook Inc., 2018)</w:t>
+          </w:r>
+          <w:r>
+            <w:fldChar w:fldCharType="end"/>
+          </w:r>
+        </w:sdtContent>
+      </w:sdt>
+    </w:p>
+    <w:p>
+      <w:r>
+        <w:t>This provided clear advantages:</w:t>
+      </w:r>
+    </w:p>
+    <w:p>
+      <w:pPr>
+        <w:pStyle w:val="ListParagraph"/>
+        <w:numPr>
+          <w:ilvl w:val="0"/>
+          <w:numId w:val="19"/>
+        </w:numPr>
+      </w:pPr>
+      <w:r>
+        <w:t>Allowed the user to instantly see an error has happened (instead of a blank screen)</w:t>
+      </w:r>
+    </w:p>
+    <w:p>
+      <w:pPr>
+        <w:pStyle w:val="ListParagraph"/>
+        <w:numPr>
+          <w:ilvl w:val="0"/>
+          <w:numId w:val="19"/>
+        </w:numPr>
+      </w:pPr>
+      <w:r>
+        <w:t>It informs them to contact the developer with a brief description of it which encourages bug fixing</w:t>
+      </w:r>
+    </w:p>
+    <w:p>
+      <w:pPr>
+        <w:pStyle w:val="ListParagraph"/>
+        <w:numPr>
+          <w:ilvl w:val="0"/>
+          <w:numId w:val="19"/>
+        </w:numPr>
+      </w:pPr>
+      <w:r>
+        <w:t>It provides a better user experience</w:t>
+      </w:r>
+    </w:p>
+    <w:p>
+      <w:pPr>
+        <w:pStyle w:val="Heading3"/>
+      </w:pPr>
+      <w:r>
+        <w:t>Implementation</w:t>
+      </w:r>
+    </w:p>
+    <w:p>
+      <w:r>
+        <w:t>I implemented one error boundary</w:t>
+      </w:r>
+      <w:r>
+        <w:t xml:space="preserve"> as shown:</w:t>
+      </w:r>
+    </w:p>
+    <w:p>
+      <w:pPr>
+        <w:keepNext/>
+        <w:jc w:val="center"/>
+      </w:pPr>
+      <w:r>
+        <w:rPr>
+          <w:noProof/>
+        </w:rPr>
+        <w:drawing>
+          <wp:inline distT="0" distB="0" distL="0" distR="0" wp14:anchorId="09FC35C3" wp14:editId="6A33F874">
+            <wp:extent cx="3172570" cy="2474822"/>
+            <wp:effectExtent l="152400" t="152400" r="370840" b="363855"/>
+            <wp:docPr id="23" name="Picture 23"/>
+            <wp:cNvGraphicFramePr>
+              <a:graphicFrameLocks xmlns:a="http://schemas.openxmlformats.org/drawingml/2006/main" noChangeAspect="1"/>
+            </wp:cNvGraphicFramePr>
+            <a:graphic xmlns:a="http://schemas.openxmlformats.org/drawingml/2006/main">
+              <a:graphicData uri="http://schemas.openxmlformats.org/drawingml/2006/picture">
+                <pic:pic xmlns:pic="http://schemas.openxmlformats.org/drawingml/2006/picture">
+                  <pic:nvPicPr>
+                    <pic:cNvPr id="1" name=""/>
+                    <pic:cNvPicPr/>
+                  </pic:nvPicPr>
+                  <pic:blipFill>
+                    <a:blip r:embed="rId62"/>
+                    <a:stretch>
+                      <a:fillRect/>
+                    </a:stretch>
+                  </pic:blipFill>
+                  <pic:spPr>
+                    <a:xfrm>
+                      <a:off x="0" y="0"/>
+                      <a:ext cx="3181062" cy="2481447"/>
+                    </a:xfrm>
+                    <a:prstGeom prst="rect">
+                      <a:avLst/>
+                    </a:prstGeom>
+                    <a:ln>
+                      <a:noFill/>
+                    </a:ln>
+                    <a:effectLst>
+                      <a:outerShdw blurRad="292100" dist="139700" dir="2700000" algn="tl" rotWithShape="0">
+                        <a:srgbClr val="333333">
+                          <a:alpha val="65000"/>
+                        </a:srgbClr>
+                      </a:outerShdw>
+                    </a:effectLst>
+                  </pic:spPr>
+                </pic:pic>
+              </a:graphicData>
+            </a:graphic>
+          </wp:inline>
+        </w:drawing>
+      </w:r>
+    </w:p>
+    <w:p>
+      <w:pPr>
+        <w:pStyle w:val="Caption"/>
+        <w:jc w:val="center"/>
+      </w:pPr>
+      <w:r>
+        <w:t xml:space="preserve">Figure </w:t>
+      </w:r>
+      <w:r>
+        <w:fldChar w:fldCharType="begin"/>
+      </w:r>
+      <w:r>
+        <w:instrText xml:space="preserve"> SEQ Figure \* ARABIC </w:instrText>
+      </w:r>
+      <w:r>
+        <w:fldChar w:fldCharType="separate"/>
+      </w:r>
+      <w:r>
+        <w:rPr>
+          <w:noProof/>
+        </w:rPr>
+        <w:t>26</w:t>
+      </w:r>
+      <w:r>
+        <w:fldChar w:fldCharType="end"/>
+      </w:r>
+      <w:r>
+        <w:t xml:space="preserve"> </w:t>
+      </w:r>
+      <w:r>
+        <w:t>An excerpt of my code implementing the error boundary</w:t>
+      </w:r>
+    </w:p>
+    <w:p>
+      <w:r>
+        <w:t xml:space="preserve">This error boundary was implemented on my main component – the </w:t>
+      </w:r>
+      <w:r>
+        <w:t>`</w:t>
+      </w:r>
+      <w:r>
+        <w:t>Home</w:t>
+      </w:r>
+      <w:r>
+        <w:t>`</w:t>
+      </w:r>
+      <w:r>
+        <w:t xml:space="preserve"> </w:t>
+      </w:r>
+      <w:r>
+        <w:t>c</w:t>
+      </w:r>
+      <w:r>
+        <w:t>omponent.</w:t>
+      </w:r>
+      <w:r>
+        <w:t xml:space="preserve"> The </w:t>
+      </w:r>
+      <w:proofErr w:type="spellStart"/>
+      <w:r>
+        <w:t>mySwal</w:t>
+      </w:r>
+      <w:proofErr w:type="spellEnd"/>
+      <w:r>
+        <w:t xml:space="preserve"> function is Sweet Alert 2 with react content (</w:t>
+      </w:r>
+      <w:hyperlink r:id="rId63" w:history="1">
+        <w:r>
+          <w:rPr>
+            <w:rStyle w:val="Hyperlink"/>
+          </w:rPr>
+          <w:t>https://sweetalert2.github.io/</w:t>
+        </w:r>
+      </w:hyperlink>
+      <w:r>
+        <w:t xml:space="preserve"> + </w:t>
+      </w:r>
+      <w:hyperlink r:id="rId64" w:history="1">
+        <w:r>
+          <w:rPr>
+            <w:rStyle w:val="Hyperlink"/>
+          </w:rPr>
+          <w:t>https://github.com/sweetalert2/sweetalert2-react-content</w:t>
+        </w:r>
+      </w:hyperlink>
+      <w:r>
+        <w:t>)</w:t>
+      </w:r>
+      <w:r>
+        <w:t>.</w:t>
+      </w:r>
+    </w:p>
+    <w:p>
+      <w:r>
+        <w:t>It displays an error as shown:</w:t>
+      </w:r>
+    </w:p>
+    <w:p>
+      <w:pPr>
+        <w:keepNext/>
+        <w:jc w:val="center"/>
+      </w:pPr>
+      <w:r>
+        <w:rPr>
+          <w:noProof/>
+        </w:rPr>
+        <w:lastRenderedPageBreak/>
+        <w:drawing>
+          <wp:inline distT="0" distB="0" distL="0" distR="0" wp14:anchorId="3DF4B1E8" wp14:editId="7703EAE2">
+            <wp:extent cx="5731510" cy="3800545"/>
+            <wp:effectExtent l="152400" t="152400" r="364490" b="371475"/>
+            <wp:docPr id="29" name="Picture 29"/>
+            <wp:cNvGraphicFramePr>
+              <a:graphicFrameLocks xmlns:a="http://schemas.openxmlformats.org/drawingml/2006/main" noChangeAspect="1"/>
+            </wp:cNvGraphicFramePr>
+            <a:graphic xmlns:a="http://schemas.openxmlformats.org/drawingml/2006/main">
+              <a:graphicData uri="http://schemas.openxmlformats.org/drawingml/2006/picture">
+                <pic:pic xmlns:pic="http://schemas.openxmlformats.org/drawingml/2006/picture">
+                  <pic:nvPicPr>
+                    <pic:cNvPr id="0" name="Picture 2"/>
+                    <pic:cNvPicPr>
+                      <a:picLocks noChangeAspect="1" noChangeArrowheads="1"/>
+                    </pic:cNvPicPr>
+                  </pic:nvPicPr>
+                  <pic:blipFill>
+                    <a:blip r:embed="rId65">
+                      <a:extLst>
+                        <a:ext uri="{28A0092B-C50C-407E-A947-70E740481C1C}">
+                          <a14:useLocalDpi xmlns:a14="http://schemas.microsoft.com/office/drawing/2010/main" val="0"/>
+                        </a:ext>
+                      </a:extLst>
+                    </a:blip>
+                    <a:srcRect/>
+                    <a:stretch>
+                      <a:fillRect/>
+                    </a:stretch>
+                  </pic:blipFill>
+                  <pic:spPr bwMode="auto">
+                    <a:xfrm>
+                      <a:off x="0" y="0"/>
+                      <a:ext cx="5731510" cy="3800545"/>
+                    </a:xfrm>
+                    <a:prstGeom prst="rect">
+                      <a:avLst/>
+                    </a:prstGeom>
+                    <a:ln>
+                      <a:noFill/>
+                    </a:ln>
+                    <a:effectLst>
+                      <a:outerShdw blurRad="292100" dist="139700" dir="2700000" algn="tl" rotWithShape="0">
+                        <a:srgbClr val="333333">
+                          <a:alpha val="65000"/>
+                        </a:srgbClr>
+                      </a:outerShdw>
+                    </a:effectLst>
+                  </pic:spPr>
+                </pic:pic>
+              </a:graphicData>
+            </a:graphic>
+          </wp:inline>
+        </w:drawing>
+      </w:r>
+    </w:p>
+    <w:p>
+      <w:pPr>
+        <w:pStyle w:val="Caption"/>
+        <w:jc w:val="center"/>
+      </w:pPr>
+      <w:r>
+        <w:t xml:space="preserve">Figure </w:t>
+      </w:r>
+      <w:r>
+        <w:fldChar w:fldCharType="begin"/>
+      </w:r>
+      <w:r>
+        <w:instrText xml:space="preserve"> SEQ Figure \* ARABIC </w:instrText>
+      </w:r>
+      <w:r>
+        <w:fldChar w:fldCharType="separate"/>
+      </w:r>
+      <w:r>
+        <w:rPr>
+          <w:noProof/>
+        </w:rPr>
+        <w:t>27</w:t>
+      </w:r>
+      <w:r>
+        <w:fldChar w:fldCharType="end"/>
+      </w:r>
+      <w:r>
+        <w:t xml:space="preserve"> Example error presented using error boundary</w:t>
+      </w:r>
+    </w:p>
+    <w:p>
+      <w:r>
+        <w:t>This helped me locate an error in my code:</w:t>
+      </w:r>
+    </w:p>
+    <w:p>
+      <w:pPr>
+        <w:keepNext/>
+        <w:jc w:val="center"/>
+      </w:pPr>
+      <w:r>
+        <w:rPr>
+          <w:noProof/>
+        </w:rPr>
+        <w:drawing>
+          <wp:inline distT="0" distB="0" distL="0" distR="0" wp14:anchorId="74AED8BD" wp14:editId="5AFC2CB0">
+            <wp:extent cx="1685925" cy="286385"/>
+            <wp:effectExtent l="152400" t="152400" r="352425" b="361315"/>
+            <wp:docPr id="30" name="Picture 30"/>
+            <wp:cNvGraphicFramePr>
+              <a:graphicFrameLocks xmlns:a="http://schemas.openxmlformats.org/drawingml/2006/main" noChangeAspect="1"/>
+            </wp:cNvGraphicFramePr>
+            <a:graphic xmlns:a="http://schemas.openxmlformats.org/drawingml/2006/main">
+              <a:graphicData uri="http://schemas.openxmlformats.org/drawingml/2006/picture">
+                <pic:pic xmlns:pic="http://schemas.openxmlformats.org/drawingml/2006/picture">
+                  <pic:nvPicPr>
+                    <pic:cNvPr id="0" name="Picture 4"/>
+                    <pic:cNvPicPr>
+                      <a:picLocks noChangeAspect="1" noChangeArrowheads="1"/>
+                    </pic:cNvPicPr>
+                  </pic:nvPicPr>
+                  <pic:blipFill>
+                    <a:blip r:embed="rId66">
+                      <a:extLst>
+                        <a:ext uri="{28A0092B-C50C-407E-A947-70E740481C1C}">
+                          <a14:useLocalDpi xmlns:a14="http://schemas.microsoft.com/office/drawing/2010/main" val="0"/>
+                        </a:ext>
+                      </a:extLst>
+                    </a:blip>
+                    <a:srcRect/>
+                    <a:stretch>
+                      <a:fillRect/>
+                    </a:stretch>
+                  </pic:blipFill>
+                  <pic:spPr bwMode="auto">
+                    <a:xfrm>
+                      <a:off x="0" y="0"/>
+                      <a:ext cx="1685925" cy="286385"/>
+                    </a:xfrm>
+                    <a:prstGeom prst="rect">
+                      <a:avLst/>
+                    </a:prstGeom>
+                    <a:ln>
+                      <a:noFill/>
+                    </a:ln>
+                    <a:effectLst>
+                      <a:outerShdw blurRad="292100" dist="139700" dir="2700000" algn="tl" rotWithShape="0">
+                        <a:srgbClr val="333333">
+                          <a:alpha val="65000"/>
+                        </a:srgbClr>
+                      </a:outerShdw>
+                    </a:effectLst>
+                  </pic:spPr>
+                </pic:pic>
+              </a:graphicData>
+            </a:graphic>
+          </wp:inline>
+        </w:drawing>
+      </w:r>
+    </w:p>
+    <w:p>
+      <w:pPr>
+        <w:pStyle w:val="Caption"/>
+        <w:jc w:val="center"/>
+      </w:pPr>
+      <w:r>
+        <w:t xml:space="preserve">Figure </w:t>
+      </w:r>
+      <w:r>
+        <w:fldChar w:fldCharType="begin"/>
+      </w:r>
+      <w:r>
+        <w:instrText xml:space="preserve"> SEQ Figure \* ARABIC </w:instrText>
+      </w:r>
+      <w:r>
+        <w:fldChar w:fldCharType="separate"/>
+      </w:r>
+      <w:r>
+        <w:rPr>
+          <w:noProof/>
+        </w:rPr>
+        <w:t>28</w:t>
+      </w:r>
+      <w:r>
+        <w:fldChar w:fldCharType="end"/>
+      </w:r>
+      <w:r>
+        <w:t xml:space="preserve"> The error in my code</w:t>
+      </w:r>
+    </w:p>
+    <w:p>
+      <w:pPr>
+        <w:sectPr>
+          <w:pgSz w:w="11906" w:h="16838"/>
+          <w:pgMar w:top="1440" w:right="1440" w:bottom="1440" w:left="1440" w:header="708" w:footer="708" w:gutter="0"/>
+          <w:cols w:space="708"/>
+          <w:docGrid w:linePitch="360"/>
+        </w:sectPr>
+      </w:pPr>
+    </w:p>
+    <w:p>
+      <w:pPr>
         <w:pStyle w:val="Heading1"/>
+        <w:numPr>
+          <w:ilvl w:val="0"/>
+          <w:numId w:val="0"/>
+        </w:numPr>
       </w:pPr>
       <w:r>
         <w:lastRenderedPageBreak/>
@@ -8664,7 +9630,28 @@
       </w:tabs>
     </w:pPr>
     <w:r>
-      <w:t>Last Drafted: 08/02/18 – 00:26</w:t>
+      <w:t xml:space="preserve">Last Drafted: </w:t>
+    </w:r>
+    <w:r>
+      <w:t>14</w:t>
+    </w:r>
+    <w:r>
+      <w:t>/0</w:t>
+    </w:r>
+    <w:r>
+      <w:t>3</w:t>
+    </w:r>
+    <w:r>
+      <w:t xml:space="preserve">/18 – </w:t>
+    </w:r>
+    <w:r>
+      <w:t>11</w:t>
+    </w:r>
+    <w:r>
+      <w:t>:</w:t>
+    </w:r>
+    <w:r>
+      <w:t>18</w:t>
     </w:r>
     <w:r>
       <w:tab/>
@@ -9819,6 +10806,119 @@
     </w:lvl>
   </w:abstractNum>
   <w:abstractNum w:abstractNumId="10" w15:restartNumberingAfterBreak="0">
+    <w:nsid w:val="48F22027"/>
+    <w:multiLevelType w:val="hybridMultilevel"/>
+    <w:tmpl w:val="800CCF7E"/>
+    <w:lvl w:ilvl="0" w:tplc="982AFCCA">
+      <w:start w:val="1"/>
+      <w:numFmt w:val="bullet"/>
+      <w:lvlText w:val=""/>
+      <w:lvlJc w:val="left"/>
+      <w:pPr>
+        <w:ind w:left="720" w:hanging="360"/>
+      </w:pPr>
+      <w:rPr>
+        <w:rFonts w:ascii="Symbol" w:hAnsi="Symbol" w:hint="default"/>
+      </w:rPr>
+    </w:lvl>
+    <w:lvl w:ilvl="1" w:tplc="08090003" w:tentative="1">
+      <w:start w:val="1"/>
+      <w:numFmt w:val="bullet"/>
+      <w:lvlText w:val="o"/>
+      <w:lvlJc w:val="left"/>
+      <w:pPr>
+        <w:ind w:left="1440" w:hanging="360"/>
+      </w:pPr>
+      <w:rPr>
+        <w:rFonts w:ascii="Courier New" w:hAnsi="Courier New" w:cs="Courier New" w:hint="default"/>
+      </w:rPr>
+    </w:lvl>
+    <w:lvl w:ilvl="2" w:tplc="08090005" w:tentative="1">
+      <w:start w:val="1"/>
+      <w:numFmt w:val="bullet"/>
+      <w:lvlText w:val=""/>
+      <w:lvlJc w:val="left"/>
+      <w:pPr>
+        <w:ind w:left="2160" w:hanging="360"/>
+      </w:pPr>
+      <w:rPr>
+        <w:rFonts w:ascii="Wingdings" w:hAnsi="Wingdings" w:hint="default"/>
+      </w:rPr>
+    </w:lvl>
+    <w:lvl w:ilvl="3" w:tplc="08090001" w:tentative="1">
+      <w:start w:val="1"/>
+      <w:numFmt w:val="bullet"/>
+      <w:lvlText w:val=""/>
+      <w:lvlJc w:val="left"/>
+      <w:pPr>
+        <w:ind w:left="2880" w:hanging="360"/>
+      </w:pPr>
+      <w:rPr>
+        <w:rFonts w:ascii="Symbol" w:hAnsi="Symbol" w:hint="default"/>
+      </w:rPr>
+    </w:lvl>
+    <w:lvl w:ilvl="4" w:tplc="08090003" w:tentative="1">
+      <w:start w:val="1"/>
+      <w:numFmt w:val="bullet"/>
+      <w:lvlText w:val="o"/>
+      <w:lvlJc w:val="left"/>
+      <w:pPr>
+        <w:ind w:left="3600" w:hanging="360"/>
+      </w:pPr>
+      <w:rPr>
+        <w:rFonts w:ascii="Courier New" w:hAnsi="Courier New" w:cs="Courier New" w:hint="default"/>
+      </w:rPr>
+    </w:lvl>
+    <w:lvl w:ilvl="5" w:tplc="08090005" w:tentative="1">
+      <w:start w:val="1"/>
+      <w:numFmt w:val="bullet"/>
+      <w:lvlText w:val=""/>
+      <w:lvlJc w:val="left"/>
+      <w:pPr>
+        <w:ind w:left="4320" w:hanging="360"/>
+      </w:pPr>
+      <w:rPr>
+        <w:rFonts w:ascii="Wingdings" w:hAnsi="Wingdings" w:hint="default"/>
+      </w:rPr>
+    </w:lvl>
+    <w:lvl w:ilvl="6" w:tplc="08090001" w:tentative="1">
+      <w:start w:val="1"/>
+      <w:numFmt w:val="bullet"/>
+      <w:lvlText w:val=""/>
+      <w:lvlJc w:val="left"/>
+      <w:pPr>
+        <w:ind w:left="5040" w:hanging="360"/>
+      </w:pPr>
+      <w:rPr>
+        <w:rFonts w:ascii="Symbol" w:hAnsi="Symbol" w:hint="default"/>
+      </w:rPr>
+    </w:lvl>
+    <w:lvl w:ilvl="7" w:tplc="08090003" w:tentative="1">
+      <w:start w:val="1"/>
+      <w:numFmt w:val="bullet"/>
+      <w:lvlText w:val="o"/>
+      <w:lvlJc w:val="left"/>
+      <w:pPr>
+        <w:ind w:left="5760" w:hanging="360"/>
+      </w:pPr>
+      <w:rPr>
+        <w:rFonts w:ascii="Courier New" w:hAnsi="Courier New" w:cs="Courier New" w:hint="default"/>
+      </w:rPr>
+    </w:lvl>
+    <w:lvl w:ilvl="8" w:tplc="08090005" w:tentative="1">
+      <w:start w:val="1"/>
+      <w:numFmt w:val="bullet"/>
+      <w:lvlText w:val=""/>
+      <w:lvlJc w:val="left"/>
+      <w:pPr>
+        <w:ind w:left="6480" w:hanging="360"/>
+      </w:pPr>
+      <w:rPr>
+        <w:rFonts w:ascii="Wingdings" w:hAnsi="Wingdings" w:hint="default"/>
+      </w:rPr>
+    </w:lvl>
+  </w:abstractNum>
+  <w:abstractNum w:abstractNumId="11" w15:restartNumberingAfterBreak="0">
     <w:nsid w:val="5A386087"/>
     <w:multiLevelType w:val="hybridMultilevel"/>
     <w:tmpl w:val="98849092"/>
@@ -9931,7 +11031,7 @@
       </w:rPr>
     </w:lvl>
   </w:abstractNum>
-  <w:abstractNum w:abstractNumId="11" w15:restartNumberingAfterBreak="0">
+  <w:abstractNum w:abstractNumId="12" w15:restartNumberingAfterBreak="0">
     <w:nsid w:val="641017BB"/>
     <w:multiLevelType w:val="hybridMultilevel"/>
     <w:tmpl w:val="2BEE9AE0"/>
@@ -10044,7 +11144,7 @@
       </w:rPr>
     </w:lvl>
   </w:abstractNum>
-  <w:abstractNum w:abstractNumId="12" w15:restartNumberingAfterBreak="0">
+  <w:abstractNum w:abstractNumId="13" w15:restartNumberingAfterBreak="0">
     <w:nsid w:val="6B822087"/>
     <w:multiLevelType w:val="multilevel"/>
     <w:tmpl w:val="08090025"/>
@@ -10139,7 +11239,7 @@
       </w:pPr>
     </w:lvl>
   </w:abstractNum>
-  <w:abstractNum w:abstractNumId="13" w15:restartNumberingAfterBreak="0">
+  <w:abstractNum w:abstractNumId="14" w15:restartNumberingAfterBreak="0">
     <w:nsid w:val="6D715792"/>
     <w:multiLevelType w:val="hybridMultilevel"/>
     <w:tmpl w:val="804082E2"/>
@@ -10155,7 +11255,7 @@
         <w:rFonts w:ascii="Symbol" w:hAnsi="Symbol" w:hint="default"/>
       </w:rPr>
     </w:lvl>
-    <w:lvl w:ilvl="1" w:tplc="08090003" w:tentative="1">
+    <w:lvl w:ilvl="1" w:tplc="08090003">
       <w:start w:val="1"/>
       <w:numFmt w:val="bullet"/>
       <w:lvlText w:val="o"/>
@@ -10252,7 +11352,7 @@
       </w:rPr>
     </w:lvl>
   </w:abstractNum>
-  <w:abstractNum w:abstractNumId="14" w15:restartNumberingAfterBreak="0">
+  <w:abstractNum w:abstractNumId="15" w15:restartNumberingAfterBreak="0">
     <w:nsid w:val="722A7A24"/>
     <w:multiLevelType w:val="hybridMultilevel"/>
     <w:tmpl w:val="114CD812"/>
@@ -10338,7 +11438,120 @@
       </w:pPr>
     </w:lvl>
   </w:abstractNum>
-  <w:abstractNum w:abstractNumId="15" w15:restartNumberingAfterBreak="0">
+  <w:abstractNum w:abstractNumId="16" w15:restartNumberingAfterBreak="0">
+    <w:nsid w:val="7398690D"/>
+    <w:multiLevelType w:val="hybridMultilevel"/>
+    <w:tmpl w:val="A768E67A"/>
+    <w:lvl w:ilvl="0" w:tplc="08090001">
+      <w:start w:val="1"/>
+      <w:numFmt w:val="bullet"/>
+      <w:lvlText w:val=""/>
+      <w:lvlJc w:val="left"/>
+      <w:pPr>
+        <w:ind w:left="720" w:hanging="360"/>
+      </w:pPr>
+      <w:rPr>
+        <w:rFonts w:ascii="Symbol" w:hAnsi="Symbol" w:hint="default"/>
+      </w:rPr>
+    </w:lvl>
+    <w:lvl w:ilvl="1" w:tplc="08090003" w:tentative="1">
+      <w:start w:val="1"/>
+      <w:numFmt w:val="bullet"/>
+      <w:lvlText w:val="o"/>
+      <w:lvlJc w:val="left"/>
+      <w:pPr>
+        <w:ind w:left="1440" w:hanging="360"/>
+      </w:pPr>
+      <w:rPr>
+        <w:rFonts w:ascii="Courier New" w:hAnsi="Courier New" w:cs="Courier New" w:hint="default"/>
+      </w:rPr>
+    </w:lvl>
+    <w:lvl w:ilvl="2" w:tplc="08090005" w:tentative="1">
+      <w:start w:val="1"/>
+      <w:numFmt w:val="bullet"/>
+      <w:lvlText w:val=""/>
+      <w:lvlJc w:val="left"/>
+      <w:pPr>
+        <w:ind w:left="2160" w:hanging="360"/>
+      </w:pPr>
+      <w:rPr>
+        <w:rFonts w:ascii="Wingdings" w:hAnsi="Wingdings" w:hint="default"/>
+      </w:rPr>
+    </w:lvl>
+    <w:lvl w:ilvl="3" w:tplc="08090001" w:tentative="1">
+      <w:start w:val="1"/>
+      <w:numFmt w:val="bullet"/>
+      <w:lvlText w:val=""/>
+      <w:lvlJc w:val="left"/>
+      <w:pPr>
+        <w:ind w:left="2880" w:hanging="360"/>
+      </w:pPr>
+      <w:rPr>
+        <w:rFonts w:ascii="Symbol" w:hAnsi="Symbol" w:hint="default"/>
+      </w:rPr>
+    </w:lvl>
+    <w:lvl w:ilvl="4" w:tplc="08090003" w:tentative="1">
+      <w:start w:val="1"/>
+      <w:numFmt w:val="bullet"/>
+      <w:lvlText w:val="o"/>
+      <w:lvlJc w:val="left"/>
+      <w:pPr>
+        <w:ind w:left="3600" w:hanging="360"/>
+      </w:pPr>
+      <w:rPr>
+        <w:rFonts w:ascii="Courier New" w:hAnsi="Courier New" w:cs="Courier New" w:hint="default"/>
+      </w:rPr>
+    </w:lvl>
+    <w:lvl w:ilvl="5" w:tplc="08090005" w:tentative="1">
+      <w:start w:val="1"/>
+      <w:numFmt w:val="bullet"/>
+      <w:lvlText w:val=""/>
+      <w:lvlJc w:val="left"/>
+      <w:pPr>
+        <w:ind w:left="4320" w:hanging="360"/>
+      </w:pPr>
+      <w:rPr>
+        <w:rFonts w:ascii="Wingdings" w:hAnsi="Wingdings" w:hint="default"/>
+      </w:rPr>
+    </w:lvl>
+    <w:lvl w:ilvl="6" w:tplc="08090001" w:tentative="1">
+      <w:start w:val="1"/>
+      <w:numFmt w:val="bullet"/>
+      <w:lvlText w:val=""/>
+      <w:lvlJc w:val="left"/>
+      <w:pPr>
+        <w:ind w:left="5040" w:hanging="360"/>
+      </w:pPr>
+      <w:rPr>
+        <w:rFonts w:ascii="Symbol" w:hAnsi="Symbol" w:hint="default"/>
+      </w:rPr>
+    </w:lvl>
+    <w:lvl w:ilvl="7" w:tplc="08090003" w:tentative="1">
+      <w:start w:val="1"/>
+      <w:numFmt w:val="bullet"/>
+      <w:lvlText w:val="o"/>
+      <w:lvlJc w:val="left"/>
+      <w:pPr>
+        <w:ind w:left="5760" w:hanging="360"/>
+      </w:pPr>
+      <w:rPr>
+        <w:rFonts w:ascii="Courier New" w:hAnsi="Courier New" w:cs="Courier New" w:hint="default"/>
+      </w:rPr>
+    </w:lvl>
+    <w:lvl w:ilvl="8" w:tplc="08090005" w:tentative="1">
+      <w:start w:val="1"/>
+      <w:numFmt w:val="bullet"/>
+      <w:lvlText w:val=""/>
+      <w:lvlJc w:val="left"/>
+      <w:pPr>
+        <w:ind w:left="6480" w:hanging="360"/>
+      </w:pPr>
+      <w:rPr>
+        <w:rFonts w:ascii="Wingdings" w:hAnsi="Wingdings" w:hint="default"/>
+      </w:rPr>
+    </w:lvl>
+  </w:abstractNum>
+  <w:abstractNum w:abstractNumId="17" w15:restartNumberingAfterBreak="0">
     <w:nsid w:val="764F07C3"/>
     <w:multiLevelType w:val="hybridMultilevel"/>
     <w:tmpl w:val="F8D6E526"/>
@@ -10451,7 +11664,7 @@
       </w:rPr>
     </w:lvl>
   </w:abstractNum>
-  <w:abstractNum w:abstractNumId="16" w15:restartNumberingAfterBreak="0">
+  <w:abstractNum w:abstractNumId="18" w15:restartNumberingAfterBreak="0">
     <w:nsid w:val="7A82173E"/>
     <w:multiLevelType w:val="hybridMultilevel"/>
     <w:tmpl w:val="4F90B0E4"/>
@@ -10565,13 +11778,13 @@
     </w:lvl>
   </w:abstractNum>
   <w:num w:numId="1">
-    <w:abstractNumId w:val="15"/>
+    <w:abstractNumId w:val="17"/>
   </w:num>
   <w:num w:numId="2">
     <w:abstractNumId w:val="9"/>
   </w:num>
   <w:num w:numId="3">
-    <w:abstractNumId w:val="11"/>
+    <w:abstractNumId w:val="12"/>
   </w:num>
   <w:num w:numId="4">
     <w:abstractNumId w:val="6"/>
@@ -10583,25 +11796,25 @@
     <w:abstractNumId w:val="8"/>
   </w:num>
   <w:num w:numId="7">
-    <w:abstractNumId w:val="16"/>
+    <w:abstractNumId w:val="18"/>
   </w:num>
   <w:num w:numId="8">
     <w:abstractNumId w:val="7"/>
   </w:num>
   <w:num w:numId="9">
-    <w:abstractNumId w:val="14"/>
+    <w:abstractNumId w:val="15"/>
   </w:num>
   <w:num w:numId="10">
     <w:abstractNumId w:val="1"/>
   </w:num>
   <w:num w:numId="11">
+    <w:abstractNumId w:val="14"/>
+  </w:num>
+  <w:num w:numId="12">
     <w:abstractNumId w:val="13"/>
   </w:num>
-  <w:num w:numId="12">
-    <w:abstractNumId w:val="12"/>
-  </w:num>
   <w:num w:numId="13">
-    <w:abstractNumId w:val="10"/>
+    <w:abstractNumId w:val="11"/>
   </w:num>
   <w:num w:numId="14">
     <w:abstractNumId w:val="0"/>
@@ -10614,6 +11827,12 @@
   </w:num>
   <w:num w:numId="17">
     <w:abstractNumId w:val="4"/>
+  </w:num>
+  <w:num w:numId="18">
+    <w:abstractNumId w:val="16"/>
+  </w:num>
+  <w:num w:numId="19">
+    <w:abstractNumId w:val="10"/>
   </w:num>
 </w:numbering>
 </file>
@@ -11439,16 +12658,18 @@
     <w:link w:val="QuoteChar"/>
     <w:uiPriority w:val="29"/>
     <w:qFormat/>
-    <w:rsid w:val="003C7A3E"/>
+    <w:rsid w:val="00D82897"/>
     <w:pPr>
       <w:spacing w:before="200"/>
       <w:ind w:left="864" w:right="864"/>
       <w:jc w:val="center"/>
     </w:pPr>
     <w:rPr>
+      <w:rFonts w:cstheme="minorHAnsi"/>
       <w:i/>
       <w:iCs/>
-      <w:color w:val="404040" w:themeColor="text1" w:themeTint="BF"/>
+      <w:color w:val="000000"/>
+      <w:szCs w:val="26"/>
     </w:rPr>
   </w:style>
   <w:style w:type="character" w:customStyle="1" w:styleId="QuoteChar">
@@ -11456,11 +12677,13 @@
     <w:basedOn w:val="DefaultParagraphFont"/>
     <w:link w:val="Quote"/>
     <w:uiPriority w:val="29"/>
-    <w:rsid w:val="003C7A3E"/>
+    <w:rsid w:val="00D82897"/>
     <w:rPr>
+      <w:rFonts w:cstheme="minorHAnsi"/>
       <w:i/>
       <w:iCs/>
-      <w:color w:val="404040" w:themeColor="text1" w:themeTint="BF"/>
+      <w:color w:val="000000"/>
+      <w:szCs w:val="26"/>
     </w:rPr>
   </w:style>
   <w:style w:type="paragraph" w:styleId="Caption">
@@ -11616,6 +12839,17 @@
       <w:color w:val="272727" w:themeColor="text1" w:themeTint="D8"/>
       <w:sz w:val="21"/>
       <w:szCs w:val="21"/>
+    </w:rPr>
+  </w:style>
+  <w:style w:type="character" w:styleId="Strong">
+    <w:name w:val="Strong"/>
+    <w:basedOn w:val="DefaultParagraphFont"/>
+    <w:uiPriority w:val="22"/>
+    <w:qFormat/>
+    <w:rsid w:val="00D82897"/>
+    <w:rPr>
+      <w:b/>
+      <w:bCs/>
     </w:rPr>
   </w:style>
 </w:styles>
@@ -12043,7 +13277,7 @@
     <b:MonthAccessed>March</b:MonthAccessed>
     <b:DayAccessed>7</b:DayAccessed>
     <b:URL>https://www.cointracker.io/</b:URL>
-    <b:RefOrder>13</b:RefOrder>
+    <b:RefOrder>14</b:RefOrder>
   </b:Source>
   <b:Source>
     <b:Tag>Git171</b:Tag>
@@ -12147,11 +13381,28 @@
     <b:URL>https://en.wikipedia.org/wiki/Candlestick_chart</b:URL>
     <b:RefOrder>9</b:RefOrder>
   </b:Source>
+  <b:Source>
+    <b:Tag>Fac181</b:Tag>
+    <b:SourceType>InternetSite</b:SourceType>
+    <b:Guid>{79834FEA-DDB2-4BC2-9178-C069CF9CEAAC}</b:Guid>
+    <b:Author>
+      <b:Author>
+        <b:Corporate>Facebook Inc.</b:Corporate>
+      </b:Author>
+    </b:Author>
+    <b:Title>Error Handling in React 16 - React Blog</b:Title>
+    <b:Year>2018</b:Year>
+    <b:YearAccessed>2018</b:YearAccessed>
+    <b:MonthAccessed>March</b:MonthAccessed>
+    <b:DayAccessed>14</b:DayAccessed>
+    <b:URL>https://reactjs.org/blog/2017/07/26/error-handling-in-react-16.html</b:URL>
+    <b:RefOrder>13</b:RefOrder>
+  </b:Source>
 </b:Sources>
 </file>
 
 <file path=customXml/itemProps1.xml><?xml version="1.0" encoding="utf-8"?>
-<ds:datastoreItem xmlns:ds="http://schemas.openxmlformats.org/officeDocument/2006/customXml" ds:itemID="{5AD14EA7-83FB-424D-8442-56B6846558CB}">
+<ds:datastoreItem xmlns:ds="http://schemas.openxmlformats.org/officeDocument/2006/customXml" ds:itemID="{439E87E9-596C-4B50-AA24-91C884E948A6}">
   <ds:schemaRefs>
     <ds:schemaRef ds:uri="http://schemas.openxmlformats.org/officeDocument/2006/bibliography"/>
   </ds:schemaRefs>

</xml_diff>

<commit_message>
Update docs/Screenshot product/CryptoAPI work
</commit_message>
<xml_diff>
--- a/docs/Computing Coursework 2018.docx
+++ b/docs/Computing Coursework 2018.docx
@@ -772,8 +772,6 @@
           <w:szCs w:val="21"/>
         </w:rPr>
       </w:pPr>
-      <w:bookmarkStart w:id="1" w:name="_GoBack"/>
-      <w:bookmarkEnd w:id="1"/>
     </w:p>
     <w:p>
       <w:pPr>
@@ -794,18 +792,7 @@
           <w:sz w:val="21"/>
           <w:szCs w:val="21"/>
         </w:rPr>
-        <w:t>References</w:t>
-      </w:r>
-      <w:r>
-        <w:rPr>
-          <w:rFonts w:ascii="Helvetica" w:hAnsi="Helvetica"/>
-          <w:b/>
-          <w:bCs/>
-          <w:color w:val="000000"/>
-          <w:sz w:val="21"/>
-          <w:szCs w:val="21"/>
-        </w:rPr>
-        <w:t>:</w:t>
+        <w:t>References:</w:t>
       </w:r>
     </w:p>
     <w:p>
@@ -873,7 +860,10 @@
     </w:p>
     <w:p>
       <w:r>
-        <w:t>After the initial transcripts the client provided a brief outline of the product:</w:t>
+        <w:t>After the initial transcripts the client provided a brief outline of the product</w:t>
+      </w:r>
+      <w:r>
+        <w:t xml:space="preserve"> to further consolidate my idea of the projects requirements.</w:t>
       </w:r>
     </w:p>
     <w:p>
@@ -892,15 +882,30 @@
         <w:pStyle w:val="Heading2"/>
       </w:pPr>
       <w:r>
-        <w:t>MVP Plan</w:t>
-      </w:r>
-    </w:p>
-    <w:p>
-      <w:r>
-        <w:t>A minimum viable product plan – my interpretation of the client’s requirements</w:t>
-      </w:r>
-      <w:r>
-        <w:t>:</w:t>
+        <w:t>Minimum Viable Product (MVP)</w:t>
+      </w:r>
+      <w:r>
+        <w:t xml:space="preserve"> </w:t>
+      </w:r>
+    </w:p>
+    <w:p>
+      <w:r>
+        <w:t>Final draft of the</w:t>
+      </w:r>
+      <w:r>
+        <w:t xml:space="preserve"> </w:t>
+      </w:r>
+      <w:r>
+        <w:t>MVP</w:t>
+      </w:r>
+      <w:r>
+        <w:t xml:space="preserve"> </w:t>
+      </w:r>
+      <w:r>
+        <w:t>–</w:t>
+      </w:r>
+      <w:r>
+        <w:t xml:space="preserve"> the minimum requirements my product must fill for it to be considered ‘complete’.</w:t>
       </w:r>
     </w:p>
     <w:p>
@@ -1815,6 +1820,7 @@
           <w:sz w:val="22"/>
           <w:szCs w:val="22"/>
         </w:rPr>
+        <w:lastRenderedPageBreak/>
         <w:t>This password is not meant to securely protect the product – instead it’s main aim is to prevent anyone physically on the computer just being able to immediately see the data.</w:t>
       </w:r>
     </w:p>
@@ -1841,8 +1847,141 @@
           <w:sz w:val="22"/>
           <w:szCs w:val="22"/>
         </w:rPr>
-        <w:lastRenderedPageBreak/>
         <w:t>This program is not meant to be secure by nature – all the data accessible via exchanges / wallet should be read only</w:t>
+      </w:r>
+    </w:p>
+    <w:p>
+      <w:pPr>
+        <w:pStyle w:val="NormalWeb"/>
+        <w:spacing w:before="0" w:beforeAutospacing="0" w:after="0" w:afterAutospacing="0"/>
+        <w:textAlignment w:val="baseline"/>
+        <w:rPr>
+          <w:rFonts w:asciiTheme="minorHAnsi" w:hAnsiTheme="minorHAnsi" w:cs="Arial"/>
+          <w:color w:val="000000"/>
+          <w:sz w:val="22"/>
+          <w:szCs w:val="22"/>
+        </w:rPr>
+      </w:pPr>
+    </w:p>
+    <w:p>
+      <w:pPr>
+        <w:pStyle w:val="NormalWeb"/>
+        <w:spacing w:before="0" w:beforeAutospacing="0" w:after="0" w:afterAutospacing="0"/>
+        <w:textAlignment w:val="baseline"/>
+        <w:rPr>
+          <w:rFonts w:asciiTheme="minorHAnsi" w:hAnsiTheme="minorHAnsi" w:cs="Arial"/>
+          <w:color w:val="000000"/>
+          <w:sz w:val="22"/>
+          <w:szCs w:val="22"/>
+        </w:rPr>
+      </w:pPr>
+      <w:r>
+        <w:rPr>
+          <w:rFonts w:asciiTheme="minorHAnsi" w:hAnsiTheme="minorHAnsi" w:cs="Arial"/>
+          <w:color w:val="000000"/>
+          <w:sz w:val="22"/>
+          <w:szCs w:val="22"/>
+        </w:rPr>
+        <w:t xml:space="preserve">When I had reached a final draft of my MVP. I showed it to my client and asked if they wished to change any of it. </w:t>
+      </w:r>
+      <w:r>
+        <w:rPr>
+          <w:rFonts w:asciiTheme="minorHAnsi" w:hAnsiTheme="minorHAnsi" w:cs="Arial"/>
+          <w:color w:val="000000"/>
+          <w:sz w:val="22"/>
+          <w:szCs w:val="22"/>
+        </w:rPr>
+        <w:t xml:space="preserve">My client </w:t>
+      </w:r>
+      <w:r>
+        <w:rPr>
+          <w:rFonts w:asciiTheme="minorHAnsi" w:hAnsiTheme="minorHAnsi" w:cs="Arial"/>
+          <w:color w:val="000000"/>
+          <w:sz w:val="22"/>
+          <w:szCs w:val="22"/>
+        </w:rPr>
+        <w:t xml:space="preserve">was able to clarify point 4.a.i. about the </w:t>
+      </w:r>
+      <w:r>
+        <w:rPr>
+          <w:rFonts w:asciiTheme="minorHAnsi" w:hAnsiTheme="minorHAnsi" w:cs="Arial"/>
+          <w:color w:val="000000"/>
+          <w:sz w:val="22"/>
+          <w:szCs w:val="22"/>
+        </w:rPr>
+        <w:t>non-necessity of</w:t>
+      </w:r>
+      <w:r>
+        <w:rPr>
+          <w:rFonts w:asciiTheme="minorHAnsi" w:hAnsiTheme="minorHAnsi" w:cs="Arial"/>
+          <w:color w:val="000000"/>
+          <w:sz w:val="22"/>
+          <w:szCs w:val="22"/>
+        </w:rPr>
+        <w:t xml:space="preserve"> security </w:t>
+      </w:r>
+      <w:r>
+        <w:rPr>
+          <w:rFonts w:asciiTheme="minorHAnsi" w:hAnsiTheme="minorHAnsi" w:cs="Arial"/>
+          <w:color w:val="000000"/>
+          <w:sz w:val="22"/>
+          <w:szCs w:val="22"/>
+        </w:rPr>
+        <w:t>within</w:t>
+      </w:r>
+      <w:r>
+        <w:rPr>
+          <w:rFonts w:asciiTheme="minorHAnsi" w:hAnsiTheme="minorHAnsi" w:cs="Arial"/>
+          <w:color w:val="000000"/>
+          <w:sz w:val="22"/>
+          <w:szCs w:val="22"/>
+        </w:rPr>
+        <w:t xml:space="preserve"> </w:t>
+      </w:r>
+      <w:r>
+        <w:rPr>
+          <w:rFonts w:asciiTheme="minorHAnsi" w:hAnsiTheme="minorHAnsi" w:cs="Arial"/>
+          <w:color w:val="000000"/>
+          <w:sz w:val="22"/>
+          <w:szCs w:val="22"/>
+        </w:rPr>
+        <w:t xml:space="preserve">this </w:t>
+      </w:r>
+      <w:r>
+        <w:rPr>
+          <w:rFonts w:asciiTheme="minorHAnsi" w:hAnsiTheme="minorHAnsi" w:cs="Arial"/>
+          <w:color w:val="000000"/>
+          <w:sz w:val="22"/>
+          <w:szCs w:val="22"/>
+        </w:rPr>
+        <w:t>product</w:t>
+      </w:r>
+      <w:r>
+        <w:rPr>
+          <w:rFonts w:asciiTheme="minorHAnsi" w:hAnsiTheme="minorHAnsi" w:cs="Arial"/>
+          <w:color w:val="000000"/>
+          <w:sz w:val="22"/>
+          <w:szCs w:val="22"/>
+        </w:rPr>
+        <w:t xml:space="preserve"> due to its nature; among some other minor changes the finer points of the specification.</w:t>
+      </w:r>
+      <w:r>
+        <w:rPr>
+          <w:rFonts w:asciiTheme="minorHAnsi" w:hAnsiTheme="minorHAnsi" w:cs="Arial"/>
+          <w:color w:val="000000"/>
+          <w:sz w:val="22"/>
+          <w:szCs w:val="22"/>
+        </w:rPr>
+        <w:t xml:space="preserve"> Once all changes had been made I asked my client to agree that this specification outlined </w:t>
+      </w:r>
+      <w:r>
+        <w:rPr>
+          <w:rFonts w:asciiTheme="minorHAnsi" w:hAnsiTheme="minorHAnsi" w:cs="Arial"/>
+          <w:color w:val="000000"/>
+          <w:sz w:val="22"/>
+          <w:szCs w:val="22"/>
+        </w:rPr>
+        <w:t>what a MVP would look like and began the project.</w:t>
       </w:r>
     </w:p>
     <w:p>
@@ -1999,6 +2138,9 @@
       <w:r>
         <w:t>I suspect this is a symptom of it being a mobile app it is hard to contain all this data in an easy to use screen.</w:t>
       </w:r>
+      <w:r>
+        <w:t xml:space="preserve"> This is something that I can improve on through the fact that my application will be desktop based.</w:t>
+      </w:r>
     </w:p>
     <w:p>
       <w:pPr>
@@ -2017,41 +2159,292 @@
           <w:rPr>
             <w:rStyle w:val="Hyperlink"/>
           </w:rPr>
-          <w:t>https://github.com/larion/cryptolio</w:t>
+          <w:t>https://github.com</w:t>
         </w:r>
-      </w:hyperlink>
-    </w:p>
-    <w:p>
-      <w:r>
-        <w:t>Terminal based crypto currency portfolio</w:t>
-      </w:r>
-      <w:r>
-        <w:t xml:space="preserve">. This has all the information of needed for my specification. The only problem with it is it lacks the interface that a GUI based editor. </w:t>
-      </w:r>
-    </w:p>
-    <w:p/>
-    <w:p>
-      <w:pPr>
-        <w:pStyle w:val="Heading3"/>
-      </w:pPr>
-      <w:proofErr w:type="spellStart"/>
-      <w:r>
-        <w:t>CryptoCompare</w:t>
-      </w:r>
-      <w:proofErr w:type="spellEnd"/>
-      <w:r>
-        <w:t xml:space="preserve"> - </w:t>
-      </w:r>
-      <w:hyperlink r:id="rId12" w:history="1">
         <w:r>
           <w:rPr>
             <w:rStyle w:val="Hyperlink"/>
           </w:rPr>
-          <w:t>https://www.cryptocompare.com/portfolio/</w:t>
+          <w:t>/</w:t>
+        </w:r>
+        <w:r>
+          <w:rPr>
+            <w:rStyle w:val="Hyperlink"/>
+          </w:rPr>
+          <w:t>larion/cryptolio</w:t>
         </w:r>
       </w:hyperlink>
     </w:p>
-    <w:p/>
+    <w:p>
+      <w:r>
+        <w:t>This product is a t</w:t>
+      </w:r>
+      <w:r>
+        <w:t>erminal based crypto currency portfolio</w:t>
+      </w:r>
+      <w:r>
+        <w:t xml:space="preserve"> released under an MIT license as open source software by a </w:t>
+      </w:r>
+      <w:proofErr w:type="spellStart"/>
+      <w:r>
+        <w:t>Github</w:t>
+      </w:r>
+      <w:proofErr w:type="spellEnd"/>
+      <w:r>
+        <w:t xml:space="preserve"> user ‘</w:t>
+      </w:r>
+      <w:proofErr w:type="spellStart"/>
+      <w:r>
+        <w:t>larion</w:t>
+      </w:r>
+      <w:proofErr w:type="spellEnd"/>
+      <w:r>
+        <w:t>’</w:t>
+      </w:r>
+      <w:r>
+        <w:t>.</w:t>
+      </w:r>
+    </w:p>
+    <w:p>
+      <w:pPr>
+        <w:keepNext/>
+        <w:jc w:val="center"/>
+      </w:pPr>
+      <w:r>
+        <w:rPr>
+          <w:noProof/>
+        </w:rPr>
+        <w:lastRenderedPageBreak/>
+        <w:drawing>
+          <wp:inline distT="0" distB="0" distL="0" distR="0" wp14:anchorId="5604E476" wp14:editId="3553694B">
+            <wp:extent cx="3584137" cy="2945219"/>
+            <wp:effectExtent l="152400" t="152400" r="359410" b="369570"/>
+            <wp:docPr id="28" name="Picture 28"/>
+            <wp:cNvGraphicFramePr>
+              <a:graphicFrameLocks xmlns:a="http://schemas.openxmlformats.org/drawingml/2006/main" noChangeAspect="1"/>
+            </wp:cNvGraphicFramePr>
+            <a:graphic xmlns:a="http://schemas.openxmlformats.org/drawingml/2006/main">
+              <a:graphicData uri="http://schemas.openxmlformats.org/drawingml/2006/picture">
+                <pic:pic xmlns:pic="http://schemas.openxmlformats.org/drawingml/2006/picture">
+                  <pic:nvPicPr>
+                    <pic:cNvPr id="1" name=""/>
+                    <pic:cNvPicPr/>
+                  </pic:nvPicPr>
+                  <pic:blipFill>
+                    <a:blip r:embed="rId12"/>
+                    <a:stretch>
+                      <a:fillRect/>
+                    </a:stretch>
+                  </pic:blipFill>
+                  <pic:spPr>
+                    <a:xfrm>
+                      <a:off x="0" y="0"/>
+                      <a:ext cx="3588390" cy="2948714"/>
+                    </a:xfrm>
+                    <a:prstGeom prst="rect">
+                      <a:avLst/>
+                    </a:prstGeom>
+                    <a:ln>
+                      <a:noFill/>
+                    </a:ln>
+                    <a:effectLst>
+                      <a:outerShdw blurRad="292100" dist="139700" dir="2700000" algn="tl" rotWithShape="0">
+                        <a:srgbClr val="333333">
+                          <a:alpha val="65000"/>
+                        </a:srgbClr>
+                      </a:outerShdw>
+                    </a:effectLst>
+                  </pic:spPr>
+                </pic:pic>
+              </a:graphicData>
+            </a:graphic>
+          </wp:inline>
+        </w:drawing>
+      </w:r>
+    </w:p>
+    <w:p>
+      <w:pPr>
+        <w:pStyle w:val="Caption"/>
+        <w:jc w:val="center"/>
+      </w:pPr>
+      <w:r>
+        <w:t xml:space="preserve">Figure </w:t>
+      </w:r>
+      <w:r>
+        <w:fldChar w:fldCharType="begin"/>
+      </w:r>
+      <w:r>
+        <w:instrText xml:space="preserve"> SEQ Figure \* ARABIC </w:instrText>
+      </w:r>
+      <w:r>
+        <w:fldChar w:fldCharType="separate"/>
+      </w:r>
+      <w:r>
+        <w:rPr>
+          <w:noProof/>
+        </w:rPr>
+        <w:t>2</w:t>
+      </w:r>
+      <w:r>
+        <w:fldChar w:fldCharType="end"/>
+      </w:r>
+      <w:r>
+        <w:t xml:space="preserve"> Screen capture of the webpage in which this application is available </w:t>
+      </w:r>
+      <w:sdt>
+        <w:sdtPr>
+          <w:id w:val="-352651496"/>
+          <w:citation/>
+        </w:sdtPr>
+        <w:sdtContent>
+          <w:r>
+            <w:fldChar w:fldCharType="begin"/>
+          </w:r>
+          <w:r>
+            <w:instrText xml:space="preserve"> CITATION lar17 \l 2057 </w:instrText>
+          </w:r>
+          <w:r>
+            <w:fldChar w:fldCharType="separate"/>
+          </w:r>
+          <w:r>
+            <w:rPr>
+              <w:noProof/>
+            </w:rPr>
+            <w:t>(larion, 2017)</w:t>
+          </w:r>
+          <w:r>
+            <w:fldChar w:fldCharType="end"/>
+          </w:r>
+        </w:sdtContent>
+      </w:sdt>
+    </w:p>
+    <w:p>
+      <w:r>
+        <w:t xml:space="preserve">It has many aspects </w:t>
+      </w:r>
+      <w:r>
+        <w:t>like</w:t>
+      </w:r>
+      <w:r>
+        <w:t xml:space="preserve"> my MVP specification:</w:t>
+      </w:r>
+    </w:p>
+    <w:p>
+      <w:pPr>
+        <w:pStyle w:val="ListParagraph"/>
+        <w:numPr>
+          <w:ilvl w:val="0"/>
+          <w:numId w:val="20"/>
+        </w:numPr>
+      </w:pPr>
+      <w:r>
+        <w:t>It can access data from a variety of different exchanges</w:t>
+      </w:r>
+    </w:p>
+    <w:p>
+      <w:pPr>
+        <w:pStyle w:val="ListParagraph"/>
+        <w:numPr>
+          <w:ilvl w:val="0"/>
+          <w:numId w:val="20"/>
+        </w:numPr>
+      </w:pPr>
+      <w:r>
+        <w:t xml:space="preserve">Users are able to add </w:t>
+      </w:r>
+      <w:r>
+        <w:t>their own</w:t>
+      </w:r>
+      <w:r>
+        <w:t xml:space="preserve"> crypto ‘holdings’ to it</w:t>
+      </w:r>
+    </w:p>
+    <w:p>
+      <w:pPr>
+        <w:pStyle w:val="ListParagraph"/>
+        <w:numPr>
+          <w:ilvl w:val="0"/>
+          <w:numId w:val="20"/>
+        </w:numPr>
+      </w:pPr>
+      <w:r>
+        <w:t>It can display this data in a meaningful way to the user</w:t>
+      </w:r>
+    </w:p>
+    <w:p>
+      <w:r>
+        <w:t>However,</w:t>
+      </w:r>
+      <w:r>
+        <w:t xml:space="preserve"> it lacks the interface that a GUI based editor</w:t>
+      </w:r>
+      <w:r>
+        <w:t xml:space="preserve"> or further user settings. That said, it is an important part of my research as it shows the source code behind it as open source software. </w:t>
+      </w:r>
+      <w:r>
+        <w:t>Therefore,</w:t>
+      </w:r>
+      <w:r>
+        <w:t xml:space="preserve"> I can examine it and find which APIs it uses. In this case it uses: </w:t>
+      </w:r>
+      <w:r>
+        <w:t>“</w:t>
+      </w:r>
+      <w:hyperlink r:id="rId13" w:history="1">
+        <w:r>
+          <w:t>https://api.coinmarketcap.com</w:t>
+        </w:r>
+      </w:hyperlink>
+      <w:r>
+        <w:t>”</w:t>
+      </w:r>
+      <w:r>
+        <w:t>.</w:t>
+      </w:r>
+    </w:p>
+    <w:p>
+      <w:pPr>
+        <w:pStyle w:val="Heading3"/>
+      </w:pPr>
+      <w:proofErr w:type="spellStart"/>
+      <w:r>
+        <w:t>CryptoCompare</w:t>
+      </w:r>
+      <w:proofErr w:type="spellEnd"/>
+      <w:r>
+        <w:t xml:space="preserve"> - </w:t>
+      </w:r>
+      <w:hyperlink r:id="rId14" w:history="1">
+        <w:r>
+          <w:rPr>
+            <w:rStyle w:val="Hyperlink"/>
+          </w:rPr>
+          <w:t>https://www.cryptocom</w:t>
+        </w:r>
+        <w:r>
+          <w:rPr>
+            <w:rStyle w:val="Hyperlink"/>
+          </w:rPr>
+          <w:t>p</w:t>
+        </w:r>
+        <w:r>
+          <w:rPr>
+            <w:rStyle w:val="Hyperlink"/>
+          </w:rPr>
+          <w:t>are.com/portfolio/</w:t>
+        </w:r>
+      </w:hyperlink>
+    </w:p>
+    <w:p>
+      <w:proofErr w:type="spellStart"/>
+      <w:r>
+        <w:t>CryptoCompare</w:t>
+      </w:r>
+      <w:proofErr w:type="spellEnd"/>
+      <w:r>
+        <w:t xml:space="preserve"> </w:t>
+      </w:r>
+    </w:p>
     <w:p/>
     <w:p>
       <w:pPr>
@@ -2100,7 +2493,7 @@
                     </pic:cNvPicPr>
                   </pic:nvPicPr>
                   <pic:blipFill rotWithShape="1">
-                    <a:blip r:embed="rId13" cstate="print">
+                    <a:blip r:embed="rId15" cstate="print">
                       <a:alphaModFix/>
                       <a:extLst>
                         <a:ext uri="{28A0092B-C50C-407E-A947-70E740481C1C}">
@@ -2148,7 +2541,7 @@
         <w:rPr>
           <w:noProof/>
         </w:rPr>
-        <w:t>2</w:t>
+        <w:t>3</w:t>
       </w:r>
       <w:r>
         <w:rPr>
@@ -2337,7 +2730,7 @@
       <w:r>
         <w:t xml:space="preserve">C# / WPF - </w:t>
       </w:r>
-      <w:hyperlink r:id="rId14" w:history="1">
+      <w:hyperlink r:id="rId16" w:history="1">
         <w:r>
           <w:rPr>
             <w:rStyle w:val="Hyperlink"/>
@@ -2559,7 +2952,7 @@
       <w:r>
         <w:t xml:space="preserve">Electron - </w:t>
       </w:r>
-      <w:hyperlink r:id="rId15" w:history="1">
+      <w:hyperlink r:id="rId17" w:history="1">
         <w:r>
           <w:rPr>
             <w:rStyle w:val="Hyperlink"/>
@@ -2882,7 +3275,7 @@
           <w:numId w:val="7"/>
         </w:numPr>
       </w:pPr>
-      <w:hyperlink r:id="rId16" w:history="1">
+      <w:hyperlink r:id="rId18" w:history="1">
         <w:r>
           <w:rPr>
             <w:rStyle w:val="Hyperlink"/>
@@ -2902,7 +3295,7 @@
           <w:numId w:val="7"/>
         </w:numPr>
       </w:pPr>
-      <w:hyperlink r:id="rId17" w:history="1">
+      <w:hyperlink r:id="rId19" w:history="1">
         <w:r>
           <w:rPr>
             <w:rStyle w:val="Hyperlink"/>
@@ -3014,7 +3407,7 @@
         <w:lastRenderedPageBreak/>
         <w:t xml:space="preserve">One well known resource for electron boilerplates is the “awesome-electron” repository which lists tools that use electron, tools for electron, as well as boilerplates: </w:t>
       </w:r>
-      <w:hyperlink r:id="rId18" w:anchor="boilerplates" w:history="1">
+      <w:hyperlink r:id="rId20" w:anchor="boilerplates" w:history="1">
         <w:r>
           <w:rPr>
             <w:rStyle w:val="Hyperlink"/>
@@ -3050,7 +3443,7 @@
       <w:r>
         <w:t xml:space="preserve"> ( </w:t>
       </w:r>
-      <w:hyperlink r:id="rId19" w:history="1">
+      <w:hyperlink r:id="rId21" w:history="1">
         <w:r>
           <w:rPr>
             <w:rStyle w:val="Hyperlink"/>
@@ -3156,7 +3549,7 @@
                     <pic:cNvPicPr/>
                   </pic:nvPicPr>
                   <pic:blipFill>
-                    <a:blip r:embed="rId20"/>
+                    <a:blip r:embed="rId22"/>
                     <a:stretch>
                       <a:fillRect/>
                     </a:stretch>
@@ -3198,7 +3591,7 @@
         <w:rPr>
           <w:noProof/>
         </w:rPr>
-        <w:t>3</w:t>
+        <w:t>4</w:t>
       </w:r>
       <w:r>
         <w:rPr>
@@ -3285,7 +3678,7 @@
                     </pic:cNvPicPr>
                   </pic:nvPicPr>
                   <pic:blipFill>
-                    <a:blip r:embed="rId21">
+                    <a:blip r:embed="rId23">
                       <a:extLst>
                         <a:ext uri="{28A0092B-C50C-407E-A947-70E740481C1C}">
                           <a14:useLocalDpi xmlns:a14="http://schemas.microsoft.com/office/drawing/2010/main" val="0"/>
@@ -3344,7 +3737,7 @@
         <w:rPr>
           <w:noProof/>
         </w:rPr>
-        <w:t>4</w:t>
+        <w:t>5</w:t>
       </w:r>
       <w:r>
         <w:rPr>
@@ -3435,7 +3828,7 @@
                     <pic:cNvPicPr/>
                   </pic:nvPicPr>
                   <pic:blipFill rotWithShape="1">
-                    <a:blip r:embed="rId22"/>
+                    <a:blip r:embed="rId24"/>
                     <a:srcRect l="2977"/>
                     <a:stretch/>
                   </pic:blipFill>
@@ -3491,7 +3884,7 @@
         <w:rPr>
           <w:noProof/>
         </w:rPr>
-        <w:t>5</w:t>
+        <w:t>6</w:t>
       </w:r>
       <w:r>
         <w:rPr>
@@ -3547,7 +3940,7 @@
                     <pic:cNvPicPr/>
                   </pic:nvPicPr>
                   <pic:blipFill>
-                    <a:blip r:embed="rId23"/>
+                    <a:blip r:embed="rId25"/>
                     <a:stretch>
                       <a:fillRect/>
                     </a:stretch>
@@ -3599,7 +3992,7 @@
         <w:rPr>
           <w:noProof/>
         </w:rPr>
-        <w:t>6</w:t>
+        <w:t>7</w:t>
       </w:r>
       <w:r>
         <w:rPr>
@@ -3709,7 +4102,7 @@
       <w:r>
         <w:t xml:space="preserve"> - </w:t>
       </w:r>
-      <w:hyperlink r:id="rId24" w:history="1">
+      <w:hyperlink r:id="rId26" w:history="1">
         <w:r>
           <w:rPr>
             <w:rStyle w:val="Hyperlink"/>
@@ -3726,7 +4119,7 @@
       <w:r>
         <w:t xml:space="preserve">Plot.ly - </w:t>
       </w:r>
-      <w:hyperlink r:id="rId25" w:history="1">
+      <w:hyperlink r:id="rId27" w:history="1">
         <w:r>
           <w:rPr>
             <w:rStyle w:val="Hyperlink"/>
@@ -3758,7 +4151,7 @@
       <w:r>
         <w:t xml:space="preserve">The testing framework I chose was Jest - </w:t>
       </w:r>
-      <w:hyperlink r:id="rId26" w:history="1">
+      <w:hyperlink r:id="rId28" w:history="1">
         <w:r>
           <w:rPr>
             <w:rStyle w:val="Hyperlink"/>
@@ -3769,7 +4162,7 @@
       <w:r>
         <w:t xml:space="preserve">  (with additions such as Enzyme for React testing - </w:t>
       </w:r>
-      <w:hyperlink r:id="rId27" w:history="1">
+      <w:hyperlink r:id="rId29" w:history="1">
         <w:r>
           <w:rPr>
             <w:rStyle w:val="Hyperlink"/>
@@ -3825,7 +4218,7 @@
                     <pic:cNvPicPr/>
                   </pic:nvPicPr>
                   <pic:blipFill>
-                    <a:blip r:embed="rId28"/>
+                    <a:blip r:embed="rId30"/>
                     <a:stretch>
                       <a:fillRect/>
                     </a:stretch>
@@ -3877,7 +4270,7 @@
         <w:rPr>
           <w:noProof/>
         </w:rPr>
-        <w:t>7</w:t>
+        <w:t>8</w:t>
       </w:r>
       <w:r>
         <w:rPr>
@@ -4028,7 +4421,7 @@
                     <pic:cNvPicPr/>
                   </pic:nvPicPr>
                   <pic:blipFill>
-                    <a:blip r:embed="rId29" cstate="print">
+                    <a:blip r:embed="rId31" cstate="print">
                       <a:extLst>
                         <a:ext uri="{28A0092B-C50C-407E-A947-70E740481C1C}">
                           <a14:useLocalDpi xmlns:a14="http://schemas.microsoft.com/office/drawing/2010/main" val="0"/>
@@ -4086,7 +4479,7 @@
         <w:rPr>
           <w:noProof/>
         </w:rPr>
-        <w:t>8</w:t>
+        <w:t>9</w:t>
       </w:r>
       <w:r>
         <w:rPr>
@@ -4401,7 +4794,7 @@
                     <pic:cNvPicPr/>
                   </pic:nvPicPr>
                   <pic:blipFill>
-                    <a:blip r:embed="rId30" cstate="print">
+                    <a:blip r:embed="rId32" cstate="print">
                       <a:extLst>
                         <a:ext uri="{28A0092B-C50C-407E-A947-70E740481C1C}">
                           <a14:useLocalDpi xmlns:a14="http://schemas.microsoft.com/office/drawing/2010/main" val="0"/>
@@ -4459,7 +4852,7 @@
         <w:rPr>
           <w:noProof/>
         </w:rPr>
-        <w:t>9</w:t>
+        <w:t>10</w:t>
       </w:r>
       <w:r>
         <w:rPr>
@@ -4595,7 +4988,7 @@
     <w:p>
       <w:pPr>
         <w:sectPr>
-          <w:headerReference w:type="default" r:id="rId31"/>
+          <w:headerReference w:type="default" r:id="rId33"/>
           <w:pgSz w:w="11906" w:h="16838"/>
           <w:pgMar w:top="1440" w:right="1440" w:bottom="1440" w:left="1440" w:header="708" w:footer="708" w:gutter="0"/>
           <w:cols w:space="708"/>
@@ -5260,7 +5653,7 @@
       <w:r>
         <w:t xml:space="preserve">NAME CLASH: </w:t>
       </w:r>
-      <w:hyperlink r:id="rId32" w:history="1">
+      <w:hyperlink r:id="rId34" w:history="1">
         <w:r>
           <w:rPr>
             <w:rStyle w:val="Hyperlink"/>
@@ -5307,7 +5700,7 @@
       <w:r>
         <w:t xml:space="preserve">NAME CLASH: </w:t>
       </w:r>
-      <w:hyperlink r:id="rId33" w:history="1">
+      <w:hyperlink r:id="rId35" w:history="1">
         <w:r>
           <w:rPr>
             <w:rStyle w:val="Hyperlink"/>
@@ -5422,7 +5815,7 @@
                     </pic:cNvPicPr>
                   </pic:nvPicPr>
                   <pic:blipFill rotWithShape="1">
-                    <a:blip r:embed="rId34" cstate="print">
+                    <a:blip r:embed="rId36" cstate="print">
                       <a:extLst>
                         <a:ext uri="{28A0092B-C50C-407E-A947-70E740481C1C}">
                           <a14:useLocalDpi xmlns:a14="http://schemas.microsoft.com/office/drawing/2010/main" val="0"/>
@@ -5484,7 +5877,7 @@
         <w:rPr>
           <w:noProof/>
         </w:rPr>
-        <w:t>10</w:t>
+        <w:t>11</w:t>
       </w:r>
       <w:r>
         <w:rPr>
@@ -5567,7 +5960,7 @@
                     </pic:cNvPicPr>
                   </pic:nvPicPr>
                   <pic:blipFill rotWithShape="1">
-                    <a:blip r:embed="rId35">
+                    <a:blip r:embed="rId37">
                       <a:extLst>
                         <a:ext uri="{28A0092B-C50C-407E-A947-70E740481C1C}">
                           <a14:useLocalDpi xmlns:a14="http://schemas.microsoft.com/office/drawing/2010/main" val="0"/>
@@ -5629,7 +6022,7 @@
         <w:rPr>
           <w:noProof/>
         </w:rPr>
-        <w:t>11</w:t>
+        <w:t>12</w:t>
       </w:r>
       <w:r>
         <w:rPr>
@@ -5690,7 +6083,7 @@
                     </pic:cNvPicPr>
                   </pic:nvPicPr>
                   <pic:blipFill rotWithShape="1">
-                    <a:blip r:embed="rId36" cstate="print">
+                    <a:blip r:embed="rId38" cstate="print">
                       <a:extLst>
                         <a:ext uri="{28A0092B-C50C-407E-A947-70E740481C1C}">
                           <a14:useLocalDpi xmlns:a14="http://schemas.microsoft.com/office/drawing/2010/main" val="0"/>
@@ -5752,7 +6145,7 @@
         <w:rPr>
           <w:noProof/>
         </w:rPr>
-        <w:t>12</w:t>
+        <w:t>13</w:t>
       </w:r>
       <w:r>
         <w:rPr>
@@ -5812,7 +6205,7 @@
                     </pic:cNvPicPr>
                   </pic:nvPicPr>
                   <pic:blipFill>
-                    <a:blip r:embed="rId37" cstate="print">
+                    <a:blip r:embed="rId39" cstate="print">
                       <a:extLst>
                         <a:ext uri="{28A0092B-C50C-407E-A947-70E740481C1C}">
                           <a14:useLocalDpi xmlns:a14="http://schemas.microsoft.com/office/drawing/2010/main" val="0"/>
@@ -5871,7 +6264,7 @@
         <w:rPr>
           <w:noProof/>
         </w:rPr>
-        <w:t>13</w:t>
+        <w:t>14</w:t>
       </w:r>
       <w:r>
         <w:rPr>
@@ -5953,7 +6346,7 @@
                     </pic:cNvPicPr>
                   </pic:nvPicPr>
                   <pic:blipFill>
-                    <a:blip r:embed="rId38" cstate="print">
+                    <a:blip r:embed="rId40" cstate="print">
                       <a:extLst>
                         <a:ext uri="{28A0092B-C50C-407E-A947-70E740481C1C}">
                           <a14:useLocalDpi xmlns:a14="http://schemas.microsoft.com/office/drawing/2010/main" val="0"/>
@@ -6012,7 +6405,7 @@
         <w:rPr>
           <w:noProof/>
         </w:rPr>
-        <w:t>14</w:t>
+        <w:t>15</w:t>
       </w:r>
       <w:r>
         <w:rPr>
@@ -6031,7 +6424,7 @@
       <w:r>
         <w:t xml:space="preserve"> </w:t>
       </w:r>
-      <w:hyperlink r:id="rId39" w:history="1">
+      <w:hyperlink r:id="rId41" w:history="1">
         <w:r>
           <w:rPr>
             <w:rStyle w:val="Hyperlink"/>
@@ -6095,7 +6488,7 @@
                     <pic:cNvPicPr/>
                   </pic:nvPicPr>
                   <pic:blipFill rotWithShape="1">
-                    <a:blip r:embed="rId40"/>
+                    <a:blip r:embed="rId42"/>
                     <a:srcRect r="1617"/>
                     <a:stretch/>
                   </pic:blipFill>
@@ -6151,7 +6544,7 @@
         <w:rPr>
           <w:noProof/>
         </w:rPr>
-        <w:t>15</w:t>
+        <w:t>16</w:t>
       </w:r>
       <w:r>
         <w:rPr>
@@ -6242,7 +6635,7 @@
                     </pic:cNvPicPr>
                   </pic:nvPicPr>
                   <pic:blipFill>
-                    <a:blip r:embed="rId41">
+                    <a:blip r:embed="rId43">
                       <a:extLst>
                         <a:ext uri="{28A0092B-C50C-407E-A947-70E740481C1C}">
                           <a14:useLocalDpi xmlns:a14="http://schemas.microsoft.com/office/drawing/2010/main" val="0"/>
@@ -6301,7 +6694,7 @@
         <w:rPr>
           <w:noProof/>
         </w:rPr>
-        <w:t>16</w:t>
+        <w:t>17</w:t>
       </w:r>
       <w:r>
         <w:rPr>
@@ -6340,7 +6733,7 @@
                     </pic:cNvPicPr>
                   </pic:nvPicPr>
                   <pic:blipFill>
-                    <a:blip r:embed="rId42" cstate="print">
+                    <a:blip r:embed="rId44" cstate="print">
                       <a:extLst>
                         <a:ext uri="{28A0092B-C50C-407E-A947-70E740481C1C}">
                           <a14:useLocalDpi xmlns:a14="http://schemas.microsoft.com/office/drawing/2010/main" val="0"/>
@@ -6399,7 +6792,7 @@
         <w:rPr>
           <w:noProof/>
         </w:rPr>
-        <w:t>17</w:t>
+        <w:t>18</w:t>
       </w:r>
       <w:r>
         <w:rPr>
@@ -6451,7 +6844,7 @@
                     </pic:cNvPicPr>
                   </pic:nvPicPr>
                   <pic:blipFill>
-                    <a:blip r:embed="rId43">
+                    <a:blip r:embed="rId45">
                       <a:extLst>
                         <a:ext uri="{28A0092B-C50C-407E-A947-70E740481C1C}">
                           <a14:useLocalDpi xmlns:a14="http://schemas.microsoft.com/office/drawing/2010/main" val="0"/>
@@ -6510,7 +6903,7 @@
         <w:rPr>
           <w:noProof/>
         </w:rPr>
-        <w:t>18</w:t>
+        <w:t>19</w:t>
       </w:r>
       <w:r>
         <w:rPr>
@@ -6571,7 +6964,7 @@
                     </pic:cNvPicPr>
                   </pic:nvPicPr>
                   <pic:blipFill>
-                    <a:blip r:embed="rId44">
+                    <a:blip r:embed="rId46">
                       <a:extLst>
                         <a:ext uri="{28A0092B-C50C-407E-A947-70E740481C1C}">
                           <a14:useLocalDpi xmlns:a14="http://schemas.microsoft.com/office/drawing/2010/main" val="0"/>
@@ -6630,7 +7023,7 @@
         <w:rPr>
           <w:noProof/>
         </w:rPr>
-        <w:t>19</w:t>
+        <w:t>20</w:t>
       </w:r>
       <w:r>
         <w:rPr>
@@ -6706,7 +7099,7 @@
                     </pic:cNvPicPr>
                   </pic:nvPicPr>
                   <pic:blipFill>
-                    <a:blip r:embed="rId45" cstate="print">
+                    <a:blip r:embed="rId47" cstate="print">
                       <a:extLst>
                         <a:ext uri="{28A0092B-C50C-407E-A947-70E740481C1C}">
                           <a14:useLocalDpi xmlns:a14="http://schemas.microsoft.com/office/drawing/2010/main" val="0"/>
@@ -6765,7 +7158,7 @@
         <w:rPr>
           <w:noProof/>
         </w:rPr>
-        <w:t>20</w:t>
+        <w:t>21</w:t>
       </w:r>
       <w:r>
         <w:rPr>
@@ -6853,7 +7246,7 @@
                     </pic:cNvPicPr>
                   </pic:nvPicPr>
                   <pic:blipFill>
-                    <a:blip r:embed="rId46">
+                    <a:blip r:embed="rId48">
                       <a:extLst>
                         <a:ext uri="{28A0092B-C50C-407E-A947-70E740481C1C}">
                           <a14:useLocalDpi xmlns:a14="http://schemas.microsoft.com/office/drawing/2010/main" val="0"/>
@@ -6912,7 +7305,7 @@
         <w:rPr>
           <w:noProof/>
         </w:rPr>
-        <w:t>21</w:t>
+        <w:t>22</w:t>
       </w:r>
       <w:r>
         <w:rPr>
@@ -6972,7 +7365,7 @@
       </w:r>
     </w:p>
     <w:p>
-      <w:hyperlink r:id="rId47" w:history="1">
+      <w:hyperlink r:id="rId49" w:history="1">
         <w:r>
           <w:rPr>
             <w:rStyle w:val="Hyperlink"/>
@@ -7011,7 +7404,7 @@
                     </pic:cNvPicPr>
                   </pic:nvPicPr>
                   <pic:blipFill rotWithShape="1">
-                    <a:blip r:embed="rId48" cstate="print">
+                    <a:blip r:embed="rId50" cstate="print">
                       <a:extLst>
                         <a:ext uri="{28A0092B-C50C-407E-A947-70E740481C1C}">
                           <a14:useLocalDpi xmlns:a14="http://schemas.microsoft.com/office/drawing/2010/main" val="0"/>
@@ -7073,7 +7466,7 @@
         <w:rPr>
           <w:noProof/>
         </w:rPr>
-        <w:t>22</w:t>
+        <w:t>23</w:t>
       </w:r>
       <w:r>
         <w:rPr>
@@ -7087,7 +7480,7 @@
       <w:r>
         <w:t xml:space="preserve"> - </w:t>
       </w:r>
-      <w:hyperlink r:id="rId49" w:history="1">
+      <w:hyperlink r:id="rId51" w:history="1">
         <w:r>
           <w:rPr>
             <w:rStyle w:val="Hyperlink"/>
@@ -7127,7 +7520,7 @@
                     </pic:cNvPicPr>
                   </pic:nvPicPr>
                   <pic:blipFill rotWithShape="1">
-                    <a:blip r:embed="rId50" cstate="print">
+                    <a:blip r:embed="rId52" cstate="print">
                       <a:extLst>
                         <a:ext uri="{28A0092B-C50C-407E-A947-70E740481C1C}">
                           <a14:useLocalDpi xmlns:a14="http://schemas.microsoft.com/office/drawing/2010/main" val="0"/>
@@ -7183,7 +7576,7 @@
                     </pic:cNvPicPr>
                   </pic:nvPicPr>
                   <pic:blipFill rotWithShape="1">
-                    <a:blip r:embed="rId51" cstate="print">
+                    <a:blip r:embed="rId53" cstate="print">
                       <a:extLst>
                         <a:ext uri="{28A0092B-C50C-407E-A947-70E740481C1C}">
                           <a14:useLocalDpi xmlns:a14="http://schemas.microsoft.com/office/drawing/2010/main" val="0"/>
@@ -7239,7 +7632,7 @@
         <w:rPr>
           <w:noProof/>
         </w:rPr>
-        <w:t>23</w:t>
+        <w:t>24</w:t>
       </w:r>
       <w:r>
         <w:rPr>
@@ -7280,7 +7673,7 @@
                     </pic:cNvPicPr>
                   </pic:nvPicPr>
                   <pic:blipFill>
-                    <a:blip r:embed="rId52">
+                    <a:blip r:embed="rId54">
                       <a:extLst>
                         <a:ext uri="{28A0092B-C50C-407E-A947-70E740481C1C}">
                           <a14:useLocalDpi xmlns:a14="http://schemas.microsoft.com/office/drawing/2010/main" val="0"/>
@@ -7333,7 +7726,7 @@
                     </pic:cNvPicPr>
                   </pic:nvPicPr>
                   <pic:blipFill>
-                    <a:blip r:embed="rId53">
+                    <a:blip r:embed="rId55">
                       <a:extLst>
                         <a:ext uri="{28A0092B-C50C-407E-A947-70E740481C1C}">
                           <a14:useLocalDpi xmlns:a14="http://schemas.microsoft.com/office/drawing/2010/main" val="0"/>
@@ -7386,7 +7779,7 @@
         <w:rPr>
           <w:noProof/>
         </w:rPr>
-        <w:t>24</w:t>
+        <w:t>25</w:t>
       </w:r>
       <w:r>
         <w:rPr>
@@ -7543,7 +7936,7 @@
             <w:tcW w:w="2806" w:type="dxa"/>
           </w:tcPr>
           <w:p>
-            <w:hyperlink r:id="rId54" w:history="1">
+            <w:hyperlink r:id="rId56" w:history="1">
               <w:r>
                 <w:rPr>
                   <w:rStyle w:val="Hyperlink"/>
@@ -7649,7 +8042,7 @@
             <w:tcW w:w="2806" w:type="dxa"/>
           </w:tcPr>
           <w:p>
-            <w:hyperlink r:id="rId55" w:history="1">
+            <w:hyperlink r:id="rId57" w:history="1">
               <w:r>
                 <w:rPr>
                   <w:rStyle w:val="Hyperlink"/>
@@ -7757,7 +8150,7 @@
             <w:tcW w:w="2806" w:type="dxa"/>
           </w:tcPr>
           <w:p>
-            <w:hyperlink r:id="rId56" w:history="1">
+            <w:hyperlink r:id="rId58" w:history="1">
               <w:r>
                 <w:rPr>
                   <w:rStyle w:val="Hyperlink"/>
@@ -7865,7 +8258,7 @@
             <w:tcW w:w="2806" w:type="dxa"/>
           </w:tcPr>
           <w:p>
-            <w:hyperlink r:id="rId57" w:history="1">
+            <w:hyperlink r:id="rId59" w:history="1">
               <w:r>
                 <w:rPr>
                   <w:rStyle w:val="Hyperlink"/>
@@ -7962,7 +8355,7 @@
             <w:tcW w:w="2806" w:type="dxa"/>
           </w:tcPr>
           <w:p>
-            <w:hyperlink r:id="rId58" w:history="1">
+            <w:hyperlink r:id="rId60" w:history="1">
               <w:r>
                 <w:rPr>
                   <w:rStyle w:val="Hyperlink"/>
@@ -8068,7 +8461,7 @@
             <w:tcW w:w="2806" w:type="dxa"/>
           </w:tcPr>
           <w:p>
-            <w:hyperlink r:id="rId59" w:history="1">
+            <w:hyperlink r:id="rId61" w:history="1">
               <w:r>
                 <w:rPr>
                   <w:rStyle w:val="Hyperlink"/>
@@ -8171,7 +8564,7 @@
             <w:tcW w:w="2806" w:type="dxa"/>
           </w:tcPr>
           <w:p>
-            <w:hyperlink r:id="rId60" w:history="1">
+            <w:hyperlink r:id="rId62" w:history="1">
               <w:r>
                 <w:rPr>
                   <w:rStyle w:val="Hyperlink"/>
@@ -8285,7 +8678,7 @@
             <w:tcW w:w="2806" w:type="dxa"/>
           </w:tcPr>
           <w:p>
-            <w:hyperlink r:id="rId61" w:history="1">
+            <w:hyperlink r:id="rId63" w:history="1">
               <w:r>
                 <w:rPr>
                   <w:rStyle w:val="Hyperlink"/>
@@ -8463,7 +8856,7 @@
         <w:rPr>
           <w:noProof/>
         </w:rPr>
-        <w:t>25</w:t>
+        <w:t>26</w:t>
       </w:r>
       <w:r>
         <w:fldChar w:fldCharType="end"/>
@@ -8580,7 +8973,7 @@
                     <pic:cNvPicPr/>
                   </pic:nvPicPr>
                   <pic:blipFill>
-                    <a:blip r:embed="rId62"/>
+                    <a:blip r:embed="rId64"/>
                     <a:stretch>
                       <a:fillRect/>
                     </a:stretch>
@@ -8632,7 +9025,7 @@
         <w:rPr>
           <w:noProof/>
         </w:rPr>
-        <w:t>26</w:t>
+        <w:t>27</w:t>
       </w:r>
       <w:r>
         <w:fldChar w:fldCharType="end"/>
@@ -8677,7 +9070,7 @@
       <w:r>
         <w:t xml:space="preserve"> function is Sweet Alert 2 with react content (</w:t>
       </w:r>
-      <w:hyperlink r:id="rId63" w:history="1">
+      <w:hyperlink r:id="rId65" w:history="1">
         <w:r>
           <w:rPr>
             <w:rStyle w:val="Hyperlink"/>
@@ -8688,7 +9081,7 @@
       <w:r>
         <w:t xml:space="preserve"> + </w:t>
       </w:r>
-      <w:hyperlink r:id="rId64" w:history="1">
+      <w:hyperlink r:id="rId66" w:history="1">
         <w:r>
           <w:rPr>
             <w:rStyle w:val="Hyperlink"/>
@@ -8736,7 +9129,7 @@
                     </pic:cNvPicPr>
                   </pic:nvPicPr>
                   <pic:blipFill>
-                    <a:blip r:embed="rId65">
+                    <a:blip r:embed="rId67">
                       <a:extLst>
                         <a:ext uri="{28A0092B-C50C-407E-A947-70E740481C1C}">
                           <a14:useLocalDpi xmlns:a14="http://schemas.microsoft.com/office/drawing/2010/main" val="0"/>
@@ -8795,7 +9188,7 @@
         <w:rPr>
           <w:noProof/>
         </w:rPr>
-        <w:t>27</w:t>
+        <w:t>28</w:t>
       </w:r>
       <w:r>
         <w:fldChar w:fldCharType="end"/>
@@ -8836,7 +9229,7 @@
                     </pic:cNvPicPr>
                   </pic:nvPicPr>
                   <pic:blipFill>
-                    <a:blip r:embed="rId66">
+                    <a:blip r:embed="rId68">
                       <a:extLst>
                         <a:ext uri="{28A0092B-C50C-407E-A947-70E740481C1C}">
                           <a14:useLocalDpi xmlns:a14="http://schemas.microsoft.com/office/drawing/2010/main" val="0"/>
@@ -8895,7 +9288,7 @@
         <w:rPr>
           <w:noProof/>
         </w:rPr>
-        <w:t>28</w:t>
+        <w:t>29</w:t>
       </w:r>
       <w:r>
         <w:fldChar w:fldCharType="end"/>
@@ -9016,6 +9409,19 @@
       <w:r>
         <w:t>. I believe my project is significantly different however I contacted my client concerning it. They assured me that they still wished the project to be completed as they believe they will still be able to seek a market for the product.</w:t>
       </w:r>
+    </w:p>
+    <w:p>
+      <w:pPr>
+        <w:pStyle w:val="Heading2"/>
+      </w:pPr>
+      <w:r>
+        <w:t xml:space="preserve">Similar product- </w:t>
+      </w:r>
+      <w:r>
+        <w:t>https://getdelta.io/</w:t>
+      </w:r>
+      <w:bookmarkStart w:id="1" w:name="_GoBack"/>
+      <w:bookmarkEnd w:id="1"/>
     </w:p>
     <w:p>
       <w:pPr>
@@ -9630,31 +10036,7 @@
       </w:tabs>
     </w:pPr>
     <w:r>
-      <w:t xml:space="preserve">Last Drafted: </w:t>
-    </w:r>
-    <w:r>
-      <w:t>14</w:t>
-    </w:r>
-    <w:r>
-      <w:t>/0</w:t>
-    </w:r>
-    <w:r>
-      <w:t>3</w:t>
-    </w:r>
-    <w:r>
-      <w:t xml:space="preserve">/18 – </w:t>
-    </w:r>
-    <w:r>
-      <w:t>11</w:t>
-    </w:r>
-    <w:r>
-      <w:t>:</w:t>
-    </w:r>
-    <w:r>
-      <w:t>18</w:t>
-    </w:r>
-    <w:r>
-      <w:tab/>
+      <w:t>Last Drafted: 15/03/18 – 16:41</w:t>
     </w:r>
     <w:r>
       <w:tab/>
@@ -10092,6 +10474,119 @@
     </w:lvl>
   </w:abstractNum>
   <w:abstractNum w:abstractNumId="4" w15:restartNumberingAfterBreak="0">
+    <w:nsid w:val="26A246DA"/>
+    <w:multiLevelType w:val="hybridMultilevel"/>
+    <w:tmpl w:val="A1EC51EC"/>
+    <w:lvl w:ilvl="0" w:tplc="08090001">
+      <w:start w:val="1"/>
+      <w:numFmt w:val="bullet"/>
+      <w:lvlText w:val=""/>
+      <w:lvlJc w:val="left"/>
+      <w:pPr>
+        <w:ind w:left="720" w:hanging="360"/>
+      </w:pPr>
+      <w:rPr>
+        <w:rFonts w:ascii="Symbol" w:hAnsi="Symbol" w:hint="default"/>
+      </w:rPr>
+    </w:lvl>
+    <w:lvl w:ilvl="1" w:tplc="08090003" w:tentative="1">
+      <w:start w:val="1"/>
+      <w:numFmt w:val="bullet"/>
+      <w:lvlText w:val="o"/>
+      <w:lvlJc w:val="left"/>
+      <w:pPr>
+        <w:ind w:left="1440" w:hanging="360"/>
+      </w:pPr>
+      <w:rPr>
+        <w:rFonts w:ascii="Courier New" w:hAnsi="Courier New" w:cs="Courier New" w:hint="default"/>
+      </w:rPr>
+    </w:lvl>
+    <w:lvl w:ilvl="2" w:tplc="08090005" w:tentative="1">
+      <w:start w:val="1"/>
+      <w:numFmt w:val="bullet"/>
+      <w:lvlText w:val=""/>
+      <w:lvlJc w:val="left"/>
+      <w:pPr>
+        <w:ind w:left="2160" w:hanging="360"/>
+      </w:pPr>
+      <w:rPr>
+        <w:rFonts w:ascii="Wingdings" w:hAnsi="Wingdings" w:hint="default"/>
+      </w:rPr>
+    </w:lvl>
+    <w:lvl w:ilvl="3" w:tplc="08090001" w:tentative="1">
+      <w:start w:val="1"/>
+      <w:numFmt w:val="bullet"/>
+      <w:lvlText w:val=""/>
+      <w:lvlJc w:val="left"/>
+      <w:pPr>
+        <w:ind w:left="2880" w:hanging="360"/>
+      </w:pPr>
+      <w:rPr>
+        <w:rFonts w:ascii="Symbol" w:hAnsi="Symbol" w:hint="default"/>
+      </w:rPr>
+    </w:lvl>
+    <w:lvl w:ilvl="4" w:tplc="08090003" w:tentative="1">
+      <w:start w:val="1"/>
+      <w:numFmt w:val="bullet"/>
+      <w:lvlText w:val="o"/>
+      <w:lvlJc w:val="left"/>
+      <w:pPr>
+        <w:ind w:left="3600" w:hanging="360"/>
+      </w:pPr>
+      <w:rPr>
+        <w:rFonts w:ascii="Courier New" w:hAnsi="Courier New" w:cs="Courier New" w:hint="default"/>
+      </w:rPr>
+    </w:lvl>
+    <w:lvl w:ilvl="5" w:tplc="08090005" w:tentative="1">
+      <w:start w:val="1"/>
+      <w:numFmt w:val="bullet"/>
+      <w:lvlText w:val=""/>
+      <w:lvlJc w:val="left"/>
+      <w:pPr>
+        <w:ind w:left="4320" w:hanging="360"/>
+      </w:pPr>
+      <w:rPr>
+        <w:rFonts w:ascii="Wingdings" w:hAnsi="Wingdings" w:hint="default"/>
+      </w:rPr>
+    </w:lvl>
+    <w:lvl w:ilvl="6" w:tplc="08090001" w:tentative="1">
+      <w:start w:val="1"/>
+      <w:numFmt w:val="bullet"/>
+      <w:lvlText w:val=""/>
+      <w:lvlJc w:val="left"/>
+      <w:pPr>
+        <w:ind w:left="5040" w:hanging="360"/>
+      </w:pPr>
+      <w:rPr>
+        <w:rFonts w:ascii="Symbol" w:hAnsi="Symbol" w:hint="default"/>
+      </w:rPr>
+    </w:lvl>
+    <w:lvl w:ilvl="7" w:tplc="08090003" w:tentative="1">
+      <w:start w:val="1"/>
+      <w:numFmt w:val="bullet"/>
+      <w:lvlText w:val="o"/>
+      <w:lvlJc w:val="left"/>
+      <w:pPr>
+        <w:ind w:left="5760" w:hanging="360"/>
+      </w:pPr>
+      <w:rPr>
+        <w:rFonts w:ascii="Courier New" w:hAnsi="Courier New" w:cs="Courier New" w:hint="default"/>
+      </w:rPr>
+    </w:lvl>
+    <w:lvl w:ilvl="8" w:tplc="08090005" w:tentative="1">
+      <w:start w:val="1"/>
+      <w:numFmt w:val="bullet"/>
+      <w:lvlText w:val=""/>
+      <w:lvlJc w:val="left"/>
+      <w:pPr>
+        <w:ind w:left="6480" w:hanging="360"/>
+      </w:pPr>
+      <w:rPr>
+        <w:rFonts w:ascii="Wingdings" w:hAnsi="Wingdings" w:hint="default"/>
+      </w:rPr>
+    </w:lvl>
+  </w:abstractNum>
+  <w:abstractNum w:abstractNumId="5" w15:restartNumberingAfterBreak="0">
     <w:nsid w:val="2CE87B55"/>
     <w:multiLevelType w:val="hybridMultilevel"/>
     <w:tmpl w:val="779E586E"/>
@@ -10204,7 +10699,7 @@
       </w:rPr>
     </w:lvl>
   </w:abstractNum>
-  <w:abstractNum w:abstractNumId="5" w15:restartNumberingAfterBreak="0">
+  <w:abstractNum w:abstractNumId="6" w15:restartNumberingAfterBreak="0">
     <w:nsid w:val="2D2103AE"/>
     <w:multiLevelType w:val="hybridMultilevel"/>
     <w:tmpl w:val="9C6A3FF4"/>
@@ -10317,7 +10812,7 @@
       </w:rPr>
     </w:lvl>
   </w:abstractNum>
-  <w:abstractNum w:abstractNumId="6" w15:restartNumberingAfterBreak="0">
+  <w:abstractNum w:abstractNumId="7" w15:restartNumberingAfterBreak="0">
     <w:nsid w:val="309A3132"/>
     <w:multiLevelType w:val="hybridMultilevel"/>
     <w:tmpl w:val="703AE0A0"/>
@@ -10430,7 +10925,7 @@
       </w:rPr>
     </w:lvl>
   </w:abstractNum>
-  <w:abstractNum w:abstractNumId="7" w15:restartNumberingAfterBreak="0">
+  <w:abstractNum w:abstractNumId="8" w15:restartNumberingAfterBreak="0">
     <w:nsid w:val="33615F21"/>
     <w:multiLevelType w:val="hybridMultilevel"/>
     <w:tmpl w:val="8D1CEC2A"/>
@@ -10543,7 +11038,7 @@
       </w:rPr>
     </w:lvl>
   </w:abstractNum>
-  <w:abstractNum w:abstractNumId="8" w15:restartNumberingAfterBreak="0">
+  <w:abstractNum w:abstractNumId="9" w15:restartNumberingAfterBreak="0">
     <w:nsid w:val="3988644C"/>
     <w:multiLevelType w:val="multilevel"/>
     <w:tmpl w:val="217CEDC8"/>
@@ -10692,7 +11187,7 @@
       </w:rPr>
     </w:lvl>
   </w:abstractNum>
-  <w:abstractNum w:abstractNumId="9" w15:restartNumberingAfterBreak="0">
+  <w:abstractNum w:abstractNumId="10" w15:restartNumberingAfterBreak="0">
     <w:nsid w:val="45A6443E"/>
     <w:multiLevelType w:val="hybridMultilevel"/>
     <w:tmpl w:val="87F8D5CE"/>
@@ -10805,7 +11300,7 @@
       </w:rPr>
     </w:lvl>
   </w:abstractNum>
-  <w:abstractNum w:abstractNumId="10" w15:restartNumberingAfterBreak="0">
+  <w:abstractNum w:abstractNumId="11" w15:restartNumberingAfterBreak="0">
     <w:nsid w:val="48F22027"/>
     <w:multiLevelType w:val="hybridMultilevel"/>
     <w:tmpl w:val="800CCF7E"/>
@@ -10918,7 +11413,7 @@
       </w:rPr>
     </w:lvl>
   </w:abstractNum>
-  <w:abstractNum w:abstractNumId="11" w15:restartNumberingAfterBreak="0">
+  <w:abstractNum w:abstractNumId="12" w15:restartNumberingAfterBreak="0">
     <w:nsid w:val="5A386087"/>
     <w:multiLevelType w:val="hybridMultilevel"/>
     <w:tmpl w:val="98849092"/>
@@ -11031,7 +11526,7 @@
       </w:rPr>
     </w:lvl>
   </w:abstractNum>
-  <w:abstractNum w:abstractNumId="12" w15:restartNumberingAfterBreak="0">
+  <w:abstractNum w:abstractNumId="13" w15:restartNumberingAfterBreak="0">
     <w:nsid w:val="641017BB"/>
     <w:multiLevelType w:val="hybridMultilevel"/>
     <w:tmpl w:val="2BEE9AE0"/>
@@ -11144,7 +11639,7 @@
       </w:rPr>
     </w:lvl>
   </w:abstractNum>
-  <w:abstractNum w:abstractNumId="13" w15:restartNumberingAfterBreak="0">
+  <w:abstractNum w:abstractNumId="14" w15:restartNumberingAfterBreak="0">
     <w:nsid w:val="6B822087"/>
     <w:multiLevelType w:val="multilevel"/>
     <w:tmpl w:val="08090025"/>
@@ -11239,7 +11734,7 @@
       </w:pPr>
     </w:lvl>
   </w:abstractNum>
-  <w:abstractNum w:abstractNumId="14" w15:restartNumberingAfterBreak="0">
+  <w:abstractNum w:abstractNumId="15" w15:restartNumberingAfterBreak="0">
     <w:nsid w:val="6D715792"/>
     <w:multiLevelType w:val="hybridMultilevel"/>
     <w:tmpl w:val="804082E2"/>
@@ -11352,7 +11847,7 @@
       </w:rPr>
     </w:lvl>
   </w:abstractNum>
-  <w:abstractNum w:abstractNumId="15" w15:restartNumberingAfterBreak="0">
+  <w:abstractNum w:abstractNumId="16" w15:restartNumberingAfterBreak="0">
     <w:nsid w:val="722A7A24"/>
     <w:multiLevelType w:val="hybridMultilevel"/>
     <w:tmpl w:val="114CD812"/>
@@ -11438,7 +11933,7 @@
       </w:pPr>
     </w:lvl>
   </w:abstractNum>
-  <w:abstractNum w:abstractNumId="16" w15:restartNumberingAfterBreak="0">
+  <w:abstractNum w:abstractNumId="17" w15:restartNumberingAfterBreak="0">
     <w:nsid w:val="7398690D"/>
     <w:multiLevelType w:val="hybridMultilevel"/>
     <w:tmpl w:val="A768E67A"/>
@@ -11551,7 +12046,7 @@
       </w:rPr>
     </w:lvl>
   </w:abstractNum>
-  <w:abstractNum w:abstractNumId="17" w15:restartNumberingAfterBreak="0">
+  <w:abstractNum w:abstractNumId="18" w15:restartNumberingAfterBreak="0">
     <w:nsid w:val="764F07C3"/>
     <w:multiLevelType w:val="hybridMultilevel"/>
     <w:tmpl w:val="F8D6E526"/>
@@ -11664,7 +12159,7 @@
       </w:rPr>
     </w:lvl>
   </w:abstractNum>
-  <w:abstractNum w:abstractNumId="18" w15:restartNumberingAfterBreak="0">
+  <w:abstractNum w:abstractNumId="19" w15:restartNumberingAfterBreak="0">
     <w:nsid w:val="7A82173E"/>
     <w:multiLevelType w:val="hybridMultilevel"/>
     <w:tmpl w:val="4F90B0E4"/>
@@ -11778,43 +12273,43 @@
     </w:lvl>
   </w:abstractNum>
   <w:num w:numId="1">
-    <w:abstractNumId w:val="17"/>
+    <w:abstractNumId w:val="18"/>
   </w:num>
   <w:num w:numId="2">
-    <w:abstractNumId w:val="9"/>
+    <w:abstractNumId w:val="10"/>
   </w:num>
   <w:num w:numId="3">
-    <w:abstractNumId w:val="12"/>
+    <w:abstractNumId w:val="13"/>
   </w:num>
   <w:num w:numId="4">
-    <w:abstractNumId w:val="6"/>
+    <w:abstractNumId w:val="7"/>
   </w:num>
   <w:num w:numId="5">
     <w:abstractNumId w:val="2"/>
   </w:num>
   <w:num w:numId="6">
+    <w:abstractNumId w:val="9"/>
+  </w:num>
+  <w:num w:numId="7">
+    <w:abstractNumId w:val="19"/>
+  </w:num>
+  <w:num w:numId="8">
     <w:abstractNumId w:val="8"/>
   </w:num>
-  <w:num w:numId="7">
-    <w:abstractNumId w:val="18"/>
-  </w:num>
-  <w:num w:numId="8">
-    <w:abstractNumId w:val="7"/>
-  </w:num>
   <w:num w:numId="9">
-    <w:abstractNumId w:val="15"/>
+    <w:abstractNumId w:val="16"/>
   </w:num>
   <w:num w:numId="10">
     <w:abstractNumId w:val="1"/>
   </w:num>
   <w:num w:numId="11">
+    <w:abstractNumId w:val="15"/>
+  </w:num>
+  <w:num w:numId="12">
     <w:abstractNumId w:val="14"/>
   </w:num>
-  <w:num w:numId="12">
-    <w:abstractNumId w:val="13"/>
-  </w:num>
   <w:num w:numId="13">
-    <w:abstractNumId w:val="11"/>
+    <w:abstractNumId w:val="12"/>
   </w:num>
   <w:num w:numId="14">
     <w:abstractNumId w:val="0"/>
@@ -11823,16 +12318,19 @@
     <w:abstractNumId w:val="3"/>
   </w:num>
   <w:num w:numId="16">
+    <w:abstractNumId w:val="6"/>
+  </w:num>
+  <w:num w:numId="17">
     <w:abstractNumId w:val="5"/>
   </w:num>
-  <w:num w:numId="17">
-    <w:abstractNumId w:val="4"/>
-  </w:num>
   <w:num w:numId="18">
-    <w:abstractNumId w:val="16"/>
+    <w:abstractNumId w:val="17"/>
   </w:num>
   <w:num w:numId="19">
-    <w:abstractNumId w:val="10"/>
+    <w:abstractNumId w:val="11"/>
+  </w:num>
+  <w:num w:numId="20">
+    <w:abstractNumId w:val="4"/>
   </w:num>
 </w:numbering>
 </file>
@@ -12472,7 +12970,6 @@
   <w:style w:type="character" w:default="1" w:styleId="DefaultParagraphFont">
     <w:name w:val="Default Paragraph Font"/>
     <w:uiPriority w:val="1"/>
-    <w:semiHidden/>
     <w:unhideWhenUsed/>
   </w:style>
   <w:style w:type="table" w:default="1" w:styleId="TableNormal">
@@ -13167,7 +13664,7 @@
     <b:Month>February</b:Month>
     <b:Day>04</b:Day>
     <b:URL>https://electronjs.org/</b:URL>
-    <b:RefOrder>3</b:RefOrder>
+    <b:RefOrder>4</b:RefOrder>
   </b:Source>
   <b:Source>
     <b:Tag>Var16</b:Tag>
@@ -13188,7 +13685,7 @@
     <b:MonthAccessed>02</b:MonthAccessed>
     <b:DayAccessed>04</b:DayAccessed>
     <b:URL>https://news.ycombinator.com/item?id=12119278</b:URL>
-    <b:RefOrder>6</b:RefOrder>
+    <b:RefOrder>7</b:RefOrder>
   </b:Source>
   <b:Source>
     <b:Tag>Git18</b:Tag>
@@ -13205,7 +13702,7 @@
     <b:MonthAccessed>02</b:MonthAccessed>
     <b:DayAccessed>04</b:DayAccessed>
     <b:URL>https://github.com/trending/c%23</b:URL>
-    <b:RefOrder>2</b:RefOrder>
+    <b:RefOrder>3</b:RefOrder>
   </b:Source>
   <b:Source>
     <b:Tag>Boe04</b:Tag>
@@ -13226,7 +13723,7 @@
     <b:MonthAccessed>02</b:MonthAccessed>
     <b:DayAccessed>04</b:DayAccessed>
     <b:URL>https://commons.wikimedia.org/wiki/File:Spiral_model_(Boehm,_1988).svg</b:URL>
-    <b:RefOrder>1</b:RefOrder>
+    <b:RefOrder>2</b:RefOrder>
   </b:Source>
   <b:Source>
     <b:Tag>Ele18</b:Tag>
@@ -13243,7 +13740,7 @@
     <b:MonthAccessed>02</b:MonthAccessed>
     <b:DayAccessed>04</b:DayAccessed>
     <b:URL>https://electronjs.org/docs/tutorial/supported-platforms</b:URL>
-    <b:RefOrder>4</b:RefOrder>
+    <b:RefOrder>5</b:RefOrder>
   </b:Source>
   <b:Source>
     <b:Tag>W3C15</b:Tag>
@@ -13260,7 +13757,7 @@
     <b:MonthAccessed>02</b:MonthAccessed>
     <b:DayAccessed>04</b:DayAccessed>
     <b:URL>https://www.w3.org/wiki/Graceful_degradation_versus_progressive_enhancement</b:URL>
-    <b:RefOrder>10</b:RefOrder>
+    <b:RefOrder>11</b:RefOrder>
   </b:Source>
   <b:Source>
     <b:Tag>Nin18</b:Tag>
@@ -13277,7 +13774,7 @@
     <b:MonthAccessed>March</b:MonthAccessed>
     <b:DayAccessed>7</b:DayAccessed>
     <b:URL>https://www.cointracker.io/</b:URL>
-    <b:RefOrder>14</b:RefOrder>
+    <b:RefOrder>15</b:RefOrder>
   </b:Source>
   <b:Source>
     <b:Tag>Git171</b:Tag>
@@ -13294,7 +13791,7 @@
     <b:MonthAccessed>March</b:MonthAccessed>
     <b:DayAccessed>7</b:DayAccessed>
     <b:URL>https://choosealicense.com/licenses/bsd-2-clause/</b:URL>
-    <b:RefOrder>11</b:RefOrder>
+    <b:RefOrder>12</b:RefOrder>
   </b:Source>
   <b:Source>
     <b:Tag>Git172</b:Tag>
@@ -13311,7 +13808,7 @@
     <b:MonthAccessed>March</b:MonthAccessed>
     <b:DayAccessed>7</b:DayAccessed>
     <b:URL>https://choosealicense.com/licenses/isc/</b:URL>
-    <b:RefOrder>12</b:RefOrder>
+    <b:RefOrder>13</b:RefOrder>
   </b:Source>
   <b:Source>
     <b:Tag>Git17</b:Tag>
@@ -13328,7 +13825,7 @@
     <b:MonthAccessed>March</b:MonthAccessed>
     <b:DayAccessed>7</b:DayAccessed>
     <b:URL>https://choosealicense.com/licenses/mit/</b:URL>
-    <b:RefOrder>5</b:RefOrder>
+    <b:RefOrder>6</b:RefOrder>
   </b:Source>
   <b:Source>
     <b:Tag>rea18</b:Tag>
@@ -13345,7 +13842,7 @@
     <b:MonthAccessed>March</b:MonthAccessed>
     <b:DayAccessed>13</b:DayAccessed>
     <b:URL>https://github.com/reactjs/react-redux</b:URL>
-    <b:RefOrder>7</b:RefOrder>
+    <b:RefOrder>8</b:RefOrder>
   </b:Source>
   <b:Source>
     <b:Tag>Fac18</b:Tag>
@@ -13362,7 +13859,7 @@
     <b:MonthAccessed>March</b:MonthAccessed>
     <b:DayAccessed>13</b:DayAccessed>
     <b:URL>https://flow.org/</b:URL>
-    <b:RefOrder>8</b:RefOrder>
+    <b:RefOrder>9</b:RefOrder>
   </b:Source>
   <b:Source>
     <b:Tag>Wik18</b:Tag>
@@ -13379,7 +13876,7 @@
     <b:MonthAccessed>March</b:MonthAccessed>
     <b:DayAccessed>13</b:DayAccessed>
     <b:URL>https://en.wikipedia.org/wiki/Candlestick_chart</b:URL>
-    <b:RefOrder>9</b:RefOrder>
+    <b:RefOrder>10</b:RefOrder>
   </b:Source>
   <b:Source>
     <b:Tag>Fac181</b:Tag>
@@ -13396,13 +13893,34 @@
     <b:MonthAccessed>March</b:MonthAccessed>
     <b:DayAccessed>14</b:DayAccessed>
     <b:URL>https://reactjs.org/blog/2017/07/26/error-handling-in-react-16.html</b:URL>
-    <b:RefOrder>13</b:RefOrder>
+    <b:RefOrder>14</b:RefOrder>
+  </b:Source>
+  <b:Source>
+    <b:Tag>lar17</b:Tag>
+    <b:SourceType>InternetSite</b:SourceType>
+    <b:Guid>{D3C2BE77-855D-4958-ACE2-C28C5EB42BDB}</b:Guid>
+    <b:Author>
+      <b:Author>
+        <b:NameList>
+          <b:Person>
+            <b:Last>larion</b:Last>
+          </b:Person>
+        </b:NameList>
+      </b:Author>
+    </b:Author>
+    <b:Title>larion/cryptolio: A command-line cryptocurrency portfolio management tool</b:Title>
+    <b:Year>2017</b:Year>
+    <b:YearAccessed>2018</b:YearAccessed>
+    <b:MonthAccessed>March</b:MonthAccessed>
+    <b:DayAccessed>15</b:DayAccessed>
+    <b:URL>https://github.com/larion/cryptolio</b:URL>
+    <b:RefOrder>1</b:RefOrder>
   </b:Source>
 </b:Sources>
 </file>
 
 <file path=customXml/itemProps1.xml><?xml version="1.0" encoding="utf-8"?>
-<ds:datastoreItem xmlns:ds="http://schemas.openxmlformats.org/officeDocument/2006/customXml" ds:itemID="{439E87E9-596C-4B50-AA24-91C884E948A6}">
+<ds:datastoreItem xmlns:ds="http://schemas.openxmlformats.org/officeDocument/2006/customXml" ds:itemID="{CF535A54-03BD-4E86-9D88-CB1E6B848190}">
   <ds:schemaRefs>
     <ds:schemaRef ds:uri="http://schemas.openxmlformats.org/officeDocument/2006/bibliography"/>
   </ds:schemaRefs>

</xml_diff>

<commit_message>
Add UIFlow/Finish package comparison docs
</commit_message>
<xml_diff>
--- a/docs/Computing Coursework 2018.docx
+++ b/docs/Computing Coursework 2018.docx
@@ -27,13 +27,28 @@
       <w:r>
         <w:t>Preparation for interview</w:t>
       </w:r>
+      <w:r>
+        <w:t xml:space="preserve"> </w:t>
+      </w:r>
+      <w:r>
+        <w:rPr>
+          <w:rFonts w:ascii="Segoe UI Symbol" w:hAnsi="Segoe UI Symbol" w:cs="Segoe UI Symbol"/>
+        </w:rPr>
+        <w:t>✓</w:t>
+      </w:r>
     </w:p>
     <w:p>
       <w:r>
         <w:t xml:space="preserve">A client contacted me with </w:t>
       </w:r>
       <w:r>
-        <w:t>a potential idea for an application within the general topic of cryptocurrencies. I said after a consultation and interview I would be able to evaluate whether the project was feasible and possible costs</w:t>
+        <w:t xml:space="preserve">a potential idea for an application </w:t>
+      </w:r>
+      <w:r>
+        <w:t>concerning</w:t>
+      </w:r>
+      <w:r>
+        <w:t xml:space="preserve"> cryptocurrencies. I said after a consultation and interview I would be able to evaluate whether the project was feasible and possible costs</w:t>
       </w:r>
       <w:r>
         <w:t xml:space="preserve"> </w:t>
@@ -113,10 +128,14 @@
     <w:p>
       <w:pPr>
         <w:pStyle w:val="Heading2"/>
-      </w:pPr>
-      <w:r>
-        <w:br w:type="page"/>
-      </w:r>
+        <w:sectPr>
+          <w:headerReference w:type="default" r:id="rId8"/>
+          <w:pgSz w:w="11906" w:h="16838"/>
+          <w:pgMar w:top="1440" w:right="1440" w:bottom="1440" w:left="1440" w:header="708" w:footer="708" w:gutter="0"/>
+          <w:cols w:space="708"/>
+          <w:docGrid w:linePitch="360"/>
+        </w:sectPr>
+      </w:pPr>
     </w:p>
     <w:p>
       <w:pPr>
@@ -127,7 +146,19 @@
         <w:t>Initial</w:t>
       </w:r>
       <w:r>
-        <w:t xml:space="preserve"> Interview</w:t>
+        <w:t xml:space="preserve"> </w:t>
+      </w:r>
+      <w:r>
+        <w:t>Interview</w:t>
+      </w:r>
+      <w:r>
+        <w:t xml:space="preserve"> </w:t>
+      </w:r>
+      <w:r>
+        <w:rPr>
+          <w:rFonts w:ascii="Segoe UI Symbol" w:hAnsi="Segoe UI Symbol" w:cs="Segoe UI Symbol"/>
+        </w:rPr>
+        <w:t>✓</w:t>
       </w:r>
     </w:p>
     <w:p>
@@ -444,7 +475,6 @@
           <w:szCs w:val="21"/>
         </w:rPr>
       </w:pPr>
-      <w:proofErr w:type="spellStart"/>
       <w:r>
         <w:rPr>
           <w:rFonts w:ascii="Helvetica" w:hAnsi="Helvetica"/>
@@ -452,17 +482,7 @@
           <w:sz w:val="21"/>
           <w:szCs w:val="21"/>
         </w:rPr>
-        <w:t>bittrex</w:t>
-      </w:r>
-      <w:proofErr w:type="spellEnd"/>
-      <w:r>
-        <w:rPr>
-          <w:rFonts w:ascii="Helvetica" w:hAnsi="Helvetica"/>
-          <w:color w:val="000000"/>
-          <w:sz w:val="21"/>
-          <w:szCs w:val="21"/>
-        </w:rPr>
-        <w:t xml:space="preserve"> </w:t>
+        <w:t xml:space="preserve">bittrex </w:t>
       </w:r>
       <w:r>
         <w:rPr>
@@ -681,7 +701,6 @@
           <w:szCs w:val="21"/>
         </w:rPr>
       </w:pPr>
-      <w:proofErr w:type="gramStart"/>
       <w:r>
         <w:rPr>
           <w:rFonts w:ascii="Helvetica" w:hAnsi="Helvetica"/>
@@ -689,17 +708,7 @@
           <w:sz w:val="21"/>
           <w:szCs w:val="21"/>
         </w:rPr>
-        <w:t>Definitely sounds</w:t>
-      </w:r>
-      <w:proofErr w:type="gramEnd"/>
-      <w:r>
-        <w:rPr>
-          <w:rFonts w:ascii="Helvetica" w:hAnsi="Helvetica"/>
-          <w:color w:val="000000"/>
-          <w:sz w:val="21"/>
-          <w:szCs w:val="21"/>
-        </w:rPr>
-        <w:t xml:space="preserve"> possible from the offset but give me some time to look at the available APIs for this kind of usage.</w:t>
+        <w:t>Definitely sounds possible from the offset but give me some time to look at the available APIs for this kind of usage.</w:t>
       </w:r>
     </w:p>
     <w:p>
@@ -823,7 +832,7 @@
         </w:rPr>
         <w:t xml:space="preserve">Bittrex iOS app: </w:t>
       </w:r>
-      <w:hyperlink r:id="rId8" w:tgtFrame="_self" w:history="1">
+      <w:hyperlink r:id="rId9" w:tgtFrame="_self" w:history="1">
         <w:r>
           <w:rPr>
             <w:rStyle w:val="Hyperlink"/>
@@ -841,20 +850,6 @@
       </w:pPr>
       <w:r>
         <w:lastRenderedPageBreak/>
-        <w:t>Design transcript</w:t>
-      </w:r>
-    </w:p>
-    <w:p>
-      <w:r>
-        <w:t>[…]</w:t>
-      </w:r>
-    </w:p>
-    <w:p/>
-    <w:p>
-      <w:pPr>
-        <w:pStyle w:val="Heading2"/>
-      </w:pPr>
-      <w:r>
         <w:t>Client Brief</w:t>
       </w:r>
     </w:p>
@@ -1238,7 +1233,6 @@
           <w:szCs w:val="22"/>
         </w:rPr>
       </w:pPr>
-      <w:proofErr w:type="spellStart"/>
       <w:r>
         <w:rPr>
           <w:rFonts w:asciiTheme="minorHAnsi" w:hAnsiTheme="minorHAnsi" w:cs="Arial"/>
@@ -1248,7 +1242,6 @@
         </w:rPr>
         <w:t>Binance</w:t>
       </w:r>
-      <w:proofErr w:type="spellEnd"/>
     </w:p>
     <w:p>
       <w:pPr>
@@ -1267,7 +1260,6 @@
           <w:szCs w:val="22"/>
         </w:rPr>
       </w:pPr>
-      <w:proofErr w:type="spellStart"/>
       <w:r>
         <w:rPr>
           <w:rFonts w:asciiTheme="minorHAnsi" w:hAnsiTheme="minorHAnsi" w:cs="Arial"/>
@@ -1277,7 +1269,6 @@
         </w:rPr>
         <w:t>Bitflyer</w:t>
       </w:r>
-      <w:proofErr w:type="spellEnd"/>
     </w:p>
     <w:p>
       <w:pPr>
@@ -1296,7 +1287,6 @@
           <w:szCs w:val="22"/>
         </w:rPr>
       </w:pPr>
-      <w:proofErr w:type="spellStart"/>
       <w:r>
         <w:rPr>
           <w:rFonts w:asciiTheme="minorHAnsi" w:hAnsiTheme="minorHAnsi" w:cs="Arial"/>
@@ -1306,7 +1296,6 @@
         </w:rPr>
         <w:t>Bitfinex</w:t>
       </w:r>
-      <w:proofErr w:type="spellEnd"/>
     </w:p>
     <w:p>
       <w:pPr>
@@ -1325,7 +1314,6 @@
           <w:szCs w:val="22"/>
         </w:rPr>
       </w:pPr>
-      <w:proofErr w:type="spellStart"/>
       <w:r>
         <w:rPr>
           <w:rFonts w:asciiTheme="minorHAnsi" w:hAnsiTheme="minorHAnsi" w:cs="Arial"/>
@@ -1335,7 +1323,6 @@
         </w:rPr>
         <w:t>Bithumb</w:t>
       </w:r>
-      <w:proofErr w:type="spellEnd"/>
     </w:p>
     <w:p>
       <w:pPr>
@@ -1354,7 +1341,6 @@
           <w:szCs w:val="22"/>
         </w:rPr>
       </w:pPr>
-      <w:proofErr w:type="spellStart"/>
       <w:r>
         <w:rPr>
           <w:rFonts w:asciiTheme="minorHAnsi" w:hAnsiTheme="minorHAnsi" w:cs="Arial"/>
@@ -1364,7 +1350,6 @@
         </w:rPr>
         <w:t>Bitsamp</w:t>
       </w:r>
-      <w:proofErr w:type="spellEnd"/>
     </w:p>
     <w:p>
       <w:pPr>
@@ -1410,7 +1395,6 @@
           <w:szCs w:val="22"/>
         </w:rPr>
       </w:pPr>
-      <w:proofErr w:type="spellStart"/>
       <w:r>
         <w:rPr>
           <w:rFonts w:asciiTheme="minorHAnsi" w:hAnsiTheme="minorHAnsi" w:cs="Arial"/>
@@ -1420,7 +1404,6 @@
         </w:rPr>
         <w:t>Coinnest</w:t>
       </w:r>
-      <w:proofErr w:type="spellEnd"/>
     </w:p>
     <w:p>
       <w:pPr>
@@ -1439,7 +1422,6 @@
           <w:szCs w:val="22"/>
         </w:rPr>
       </w:pPr>
-      <w:proofErr w:type="spellStart"/>
       <w:r>
         <w:rPr>
           <w:rFonts w:asciiTheme="minorHAnsi" w:hAnsiTheme="minorHAnsi" w:cs="Arial"/>
@@ -1449,7 +1431,6 @@
         </w:rPr>
         <w:t>Coinone</w:t>
       </w:r>
-      <w:proofErr w:type="spellEnd"/>
     </w:p>
     <w:p>
       <w:pPr>
@@ -1468,7 +1449,6 @@
           <w:szCs w:val="22"/>
         </w:rPr>
       </w:pPr>
-      <w:proofErr w:type="spellStart"/>
       <w:r>
         <w:rPr>
           <w:rFonts w:asciiTheme="minorHAnsi" w:hAnsiTheme="minorHAnsi" w:cs="Arial"/>
@@ -1478,7 +1458,6 @@
         </w:rPr>
         <w:t>Gdax</w:t>
       </w:r>
-      <w:proofErr w:type="spellEnd"/>
     </w:p>
     <w:p>
       <w:pPr>
@@ -1524,7 +1503,6 @@
           <w:szCs w:val="22"/>
         </w:rPr>
       </w:pPr>
-      <w:proofErr w:type="spellStart"/>
       <w:r>
         <w:rPr>
           <w:rFonts w:asciiTheme="minorHAnsi" w:hAnsiTheme="minorHAnsi" w:cs="Arial"/>
@@ -1534,7 +1512,6 @@
         </w:rPr>
         <w:t>Hitbtc</w:t>
       </w:r>
-      <w:proofErr w:type="spellEnd"/>
     </w:p>
     <w:p>
       <w:pPr>
@@ -1553,7 +1530,6 @@
           <w:szCs w:val="22"/>
         </w:rPr>
       </w:pPr>
-      <w:proofErr w:type="spellStart"/>
       <w:r>
         <w:rPr>
           <w:rFonts w:asciiTheme="minorHAnsi" w:hAnsiTheme="minorHAnsi" w:cs="Arial"/>
@@ -1563,7 +1539,6 @@
         </w:rPr>
         <w:t>Korbit</w:t>
       </w:r>
-      <w:proofErr w:type="spellEnd"/>
     </w:p>
     <w:p>
       <w:pPr>
@@ -1636,7 +1611,6 @@
           <w:szCs w:val="22"/>
         </w:rPr>
       </w:pPr>
-      <w:proofErr w:type="spellStart"/>
       <w:r>
         <w:rPr>
           <w:rFonts w:asciiTheme="minorHAnsi" w:hAnsiTheme="minorHAnsi" w:cs="Arial"/>
@@ -1646,7 +1620,6 @@
         </w:rPr>
         <w:t>Poloniex</w:t>
       </w:r>
-      <w:proofErr w:type="spellEnd"/>
     </w:p>
     <w:p>
       <w:pPr>
@@ -1820,7 +1793,6 @@
           <w:sz w:val="22"/>
           <w:szCs w:val="22"/>
         </w:rPr>
-        <w:lastRenderedPageBreak/>
         <w:t>This password is not meant to securely protect the product – instead it’s main aim is to prevent anyone physically on the computer just being able to immediately see the data.</w:t>
       </w:r>
     </w:p>
@@ -2010,7 +1982,7 @@
       <w:r>
         <w:t xml:space="preserve">- </w:t>
       </w:r>
-      <w:hyperlink r:id="rId9" w:history="1">
+      <w:hyperlink r:id="rId10" w:history="1">
         <w:r>
           <w:rPr>
             <w:rStyle w:val="Hyperlink"/>
@@ -2058,7 +2030,7 @@
                     <pic:cNvPicPr/>
                   </pic:nvPicPr>
                   <pic:blipFill rotWithShape="1">
-                    <a:blip r:embed="rId10"/>
+                    <a:blip r:embed="rId11"/>
                     <a:srcRect b="14390"/>
                     <a:stretch/>
                   </pic:blipFill>
@@ -2123,15 +2095,7 @@
         <w:fldChar w:fldCharType="end"/>
       </w:r>
       <w:r>
-        <w:t xml:space="preserve"> A graph taken from the app showing </w:t>
-      </w:r>
-      <w:proofErr w:type="spellStart"/>
-      <w:r>
-        <w:t>Poloneix</w:t>
-      </w:r>
-      <w:proofErr w:type="spellEnd"/>
-      <w:r>
-        <w:t xml:space="preserve"> [a cryptocurrency] data</w:t>
+        <w:t xml:space="preserve"> A graph taken from the app showing Poloneix [a cryptocurrency] data</w:t>
       </w:r>
     </w:p>
     <w:p>
@@ -2146,32 +2110,15 @@
       <w:pPr>
         <w:pStyle w:val="Heading3"/>
       </w:pPr>
-      <w:proofErr w:type="spellStart"/>
-      <w:r>
-        <w:t>Cryptolio</w:t>
-      </w:r>
-      <w:proofErr w:type="spellEnd"/>
-      <w:r>
-        <w:t xml:space="preserve"> - </w:t>
-      </w:r>
-      <w:hyperlink r:id="rId11" w:history="1">
+      <w:r>
+        <w:t xml:space="preserve">Cryptolio - </w:t>
+      </w:r>
+      <w:hyperlink r:id="rId12" w:history="1">
         <w:r>
           <w:rPr>
             <w:rStyle w:val="Hyperlink"/>
           </w:rPr>
-          <w:t>https://github.com</w:t>
-        </w:r>
-        <w:r>
-          <w:rPr>
-            <w:rStyle w:val="Hyperlink"/>
-          </w:rPr>
-          <w:t>/</w:t>
-        </w:r>
-        <w:r>
-          <w:rPr>
-            <w:rStyle w:val="Hyperlink"/>
-          </w:rPr>
-          <w:t>larion/cryptolio</w:t>
+          <w:t>https://github.com/larion/cryptolio</w:t>
         </w:r>
       </w:hyperlink>
     </w:p>
@@ -2183,23 +2130,7 @@
         <w:t>erminal based crypto currency portfolio</w:t>
       </w:r>
       <w:r>
-        <w:t xml:space="preserve"> released under an MIT license as open source software by a </w:t>
-      </w:r>
-      <w:proofErr w:type="spellStart"/>
-      <w:r>
-        <w:t>Github</w:t>
-      </w:r>
-      <w:proofErr w:type="spellEnd"/>
-      <w:r>
-        <w:t xml:space="preserve"> user ‘</w:t>
-      </w:r>
-      <w:proofErr w:type="spellStart"/>
-      <w:r>
-        <w:t>larion</w:t>
-      </w:r>
-      <w:proofErr w:type="spellEnd"/>
-      <w:r>
-        <w:t>’</w:t>
+        <w:t xml:space="preserve"> released under an MIT license as open source software by a Github user ‘larion’</w:t>
       </w:r>
       <w:r>
         <w:t>.</w:t>
@@ -2231,7 +2162,7 @@
                     <pic:cNvPicPr/>
                   </pic:nvPicPr>
                   <pic:blipFill>
-                    <a:blip r:embed="rId12"/>
+                    <a:blip r:embed="rId13"/>
                     <a:stretch>
                       <a:fillRect/>
                     </a:stretch>
@@ -2390,7 +2321,7 @@
       <w:r>
         <w:t>“</w:t>
       </w:r>
-      <w:hyperlink r:id="rId13" w:history="1">
+      <w:hyperlink r:id="rId14" w:history="1">
         <w:r>
           <w:t>https://api.coinmarketcap.com</w:t>
         </w:r>
@@ -2406,43 +2337,21 @@
       <w:pPr>
         <w:pStyle w:val="Heading3"/>
       </w:pPr>
-      <w:proofErr w:type="spellStart"/>
-      <w:r>
-        <w:t>CryptoCompare</w:t>
-      </w:r>
-      <w:proofErr w:type="spellEnd"/>
-      <w:r>
-        <w:t xml:space="preserve"> - </w:t>
-      </w:r>
-      <w:hyperlink r:id="rId14" w:history="1">
+      <w:r>
+        <w:t xml:space="preserve">CryptoCompare - </w:t>
+      </w:r>
+      <w:hyperlink r:id="rId15" w:history="1">
         <w:r>
           <w:rPr>
             <w:rStyle w:val="Hyperlink"/>
           </w:rPr>
-          <w:t>https://www.cryptocom</w:t>
-        </w:r>
-        <w:r>
-          <w:rPr>
-            <w:rStyle w:val="Hyperlink"/>
-          </w:rPr>
-          <w:t>p</w:t>
-        </w:r>
-        <w:r>
-          <w:rPr>
-            <w:rStyle w:val="Hyperlink"/>
-          </w:rPr>
-          <w:t>are.com/portfolio/</w:t>
+          <w:t>https://www.cryptocompare.com/portfolio/</w:t>
         </w:r>
       </w:hyperlink>
     </w:p>
     <w:p>
-      <w:proofErr w:type="spellStart"/>
-      <w:r>
-        <w:t>CryptoCompare</w:t>
-      </w:r>
-      <w:proofErr w:type="spellEnd"/>
-      <w:r>
-        <w:t xml:space="preserve"> </w:t>
+      <w:r>
+        <w:t xml:space="preserve">CryptoCompare </w:t>
       </w:r>
     </w:p>
     <w:p/>
@@ -2493,7 +2402,7 @@
                     </pic:cNvPicPr>
                   </pic:nvPicPr>
                   <pic:blipFill rotWithShape="1">
-                    <a:blip r:embed="rId15" cstate="print">
+                    <a:blip r:embed="rId16" cstate="print">
                       <a:alphaModFix/>
                       <a:extLst>
                         <a:ext uri="{28A0092B-C50C-407E-A947-70E740481C1C}">
@@ -2708,14 +2617,12 @@
       <w:r>
         <w:t xml:space="preserve"> I have discounted a web-based product purely because the MVP specification the client gives wants a </w:t>
       </w:r>
-      <w:proofErr w:type="gramStart"/>
       <w:r>
         <w:rPr>
           <w:b/>
         </w:rPr>
         <w:t>desktop based</w:t>
       </w:r>
-      <w:proofErr w:type="gramEnd"/>
       <w:r>
         <w:t xml:space="preserve"> client.</w:t>
       </w:r>
@@ -2730,7 +2637,7 @@
       <w:r>
         <w:t xml:space="preserve">C# / WPF - </w:t>
       </w:r>
-      <w:hyperlink r:id="rId16" w:history="1">
+      <w:hyperlink r:id="rId17" w:history="1">
         <w:r>
           <w:rPr>
             <w:rStyle w:val="Hyperlink"/>
@@ -2833,15 +2740,7 @@
     </w:p>
     <w:p>
       <w:r>
-        <w:t xml:space="preserve">This is a cross platform approach of providing desktop applications using their prescriptive xml based </w:t>
-      </w:r>
-      <w:proofErr w:type="spellStart"/>
-      <w:r>
-        <w:t>markup</w:t>
-      </w:r>
-      <w:proofErr w:type="spellEnd"/>
-      <w:r>
-        <w:t xml:space="preserve"> language.</w:t>
+        <w:t>This is a cross platform approach of providing desktop applications using their prescriptive xml based markup language.</w:t>
       </w:r>
     </w:p>
     <w:p>
@@ -2952,7 +2851,7 @@
       <w:r>
         <w:t xml:space="preserve">Electron - </w:t>
       </w:r>
-      <w:hyperlink r:id="rId17" w:history="1">
+      <w:hyperlink r:id="rId18" w:history="1">
         <w:r>
           <w:rPr>
             <w:rStyle w:val="Hyperlink"/>
@@ -3275,7 +3174,7 @@
           <w:numId w:val="7"/>
         </w:numPr>
       </w:pPr>
-      <w:hyperlink r:id="rId18" w:history="1">
+      <w:hyperlink r:id="rId19" w:history="1">
         <w:r>
           <w:rPr>
             <w:rStyle w:val="Hyperlink"/>
@@ -3295,7 +3194,7 @@
           <w:numId w:val="7"/>
         </w:numPr>
       </w:pPr>
-      <w:hyperlink r:id="rId19" w:history="1">
+      <w:hyperlink r:id="rId20" w:history="1">
         <w:r>
           <w:rPr>
             <w:rStyle w:val="Hyperlink"/>
@@ -3350,15 +3249,7 @@
         <w:t>problem of managing state in large programs which is generally done through libraries like redux</w:t>
       </w:r>
       <w:r>
-        <w:t xml:space="preserve"> (or </w:t>
-      </w:r>
-      <w:proofErr w:type="spellStart"/>
-      <w:r>
-        <w:t>MobX</w:t>
-      </w:r>
-      <w:proofErr w:type="spellEnd"/>
-      <w:r>
-        <w:t>)</w:t>
+        <w:t xml:space="preserve"> (or MobX)</w:t>
       </w:r>
       <w:r>
         <w:t xml:space="preserve"> which have direct bindings into Angular or React </w:t>
@@ -3407,7 +3298,7 @@
         <w:lastRenderedPageBreak/>
         <w:t xml:space="preserve">One well known resource for electron boilerplates is the “awesome-electron” repository which lists tools that use electron, tools for electron, as well as boilerplates: </w:t>
       </w:r>
-      <w:hyperlink r:id="rId20" w:anchor="boilerplates" w:history="1">
+      <w:hyperlink r:id="rId21" w:anchor="boilerplates" w:history="1">
         <w:r>
           <w:rPr>
             <w:rStyle w:val="Hyperlink"/>
@@ -3422,28 +3313,12 @@
     <w:p>
       <w:r>
         <w:br/>
-        <w:t>It shows a few such as electron-</w:t>
-      </w:r>
-      <w:proofErr w:type="spellStart"/>
-      <w:r>
-        <w:t>vue</w:t>
-      </w:r>
-      <w:proofErr w:type="spellEnd"/>
-      <w:r>
-        <w:t xml:space="preserve">, electron-react-boilerplate and others. Though </w:t>
-      </w:r>
-      <w:proofErr w:type="spellStart"/>
-      <w:r>
-        <w:t>vue</w:t>
-      </w:r>
-      <w:proofErr w:type="spellEnd"/>
-      <w:r>
-        <w:t xml:space="preserve"> and angular both have their own unique boiler plates I am most familiar with ReactJS so I opted for the electron-react-boilerplate</w:t>
+        <w:t>It shows a few such as electron-vue, electron-react-boilerplate and others. Though vue and angular both have their own unique boiler plates I am most familiar with ReactJS so I opted for the electron-react-boilerplate</w:t>
       </w:r>
       <w:r>
         <w:t xml:space="preserve"> ( </w:t>
       </w:r>
-      <w:hyperlink r:id="rId21" w:history="1">
+      <w:hyperlink r:id="rId22" w:history="1">
         <w:r>
           <w:rPr>
             <w:rStyle w:val="Hyperlink"/>
@@ -3455,15 +3330,7 @@
         <w:t xml:space="preserve"> )</w:t>
       </w:r>
       <w:r>
-        <w:t xml:space="preserve">. It comes with many advantages such as hot module reloading (allowing modules to be swapped out during development). Additionally, </w:t>
-      </w:r>
-      <w:proofErr w:type="spellStart"/>
-      <w:r>
-        <w:t>FlowJS</w:t>
-      </w:r>
-      <w:proofErr w:type="spellEnd"/>
-      <w:r>
-        <w:t xml:space="preserve"> to prevent static type errors, it also has a </w:t>
+        <w:t xml:space="preserve">. It comes with many advantages such as hot module reloading (allowing modules to be swapped out during development). Additionally, FlowJS to prevent static type errors, it also has a </w:t>
       </w:r>
       <w:r>
         <w:t>built-in</w:t>
@@ -3477,22 +3344,12 @@
         <w:pStyle w:val="Heading3"/>
       </w:pPr>
       <w:r>
-        <w:t xml:space="preserve">Note about </w:t>
-      </w:r>
-      <w:proofErr w:type="spellStart"/>
-      <w:r>
-        <w:t>FlowJS</w:t>
-      </w:r>
-      <w:proofErr w:type="spellEnd"/>
-    </w:p>
-    <w:p>
-      <w:proofErr w:type="spellStart"/>
-      <w:r>
-        <w:t>FlowJS</w:t>
-      </w:r>
-      <w:proofErr w:type="spellEnd"/>
-      <w:r>
-        <w:t xml:space="preserve"> is a static type checker for JavaScript built by Facebook </w:t>
+        <w:t>Note about FlowJS</w:t>
+      </w:r>
+    </w:p>
+    <w:p>
+      <w:r>
+        <w:t xml:space="preserve">FlowJS is a static type checker for JavaScript built by Facebook </w:t>
       </w:r>
       <w:sdt>
         <w:sdtPr>
@@ -3534,10 +3391,10 @@
           <w:noProof/>
         </w:rPr>
         <w:drawing>
-          <wp:inline distT="0" distB="0" distL="0" distR="0" wp14:anchorId="1275FE33" wp14:editId="53A5A3EC">
-            <wp:extent cx="3580952" cy="1219048"/>
-            <wp:effectExtent l="0" t="0" r="635" b="635"/>
-            <wp:docPr id="27" name="Picture 27"/>
+          <wp:inline distT="0" distB="0" distL="0" distR="0" wp14:anchorId="375F99DB" wp14:editId="458BB34A">
+            <wp:extent cx="2743200" cy="2165350"/>
+            <wp:effectExtent l="0" t="0" r="0" b="6350"/>
+            <wp:docPr id="33" name="Picture 33"/>
             <wp:cNvGraphicFramePr>
               <a:graphicFrameLocks xmlns:a="http://schemas.openxmlformats.org/drawingml/2006/main" noChangeAspect="1"/>
             </wp:cNvGraphicFramePr>
@@ -3545,23 +3402,36 @@
               <a:graphicData uri="http://schemas.openxmlformats.org/drawingml/2006/picture">
                 <pic:pic xmlns:pic="http://schemas.openxmlformats.org/drawingml/2006/picture">
                   <pic:nvPicPr>
-                    <pic:cNvPr id="1" name=""/>
-                    <pic:cNvPicPr/>
+                    <pic:cNvPr id="0" name="Picture 11"/>
+                    <pic:cNvPicPr>
+                      <a:picLocks noChangeAspect="1" noChangeArrowheads="1"/>
+                    </pic:cNvPicPr>
                   </pic:nvPicPr>
                   <pic:blipFill>
-                    <a:blip r:embed="rId22"/>
+                    <a:blip r:embed="rId23">
+                      <a:extLst>
+                        <a:ext uri="{28A0092B-C50C-407E-A947-70E740481C1C}">
+                          <a14:useLocalDpi xmlns:a14="http://schemas.microsoft.com/office/drawing/2010/main" val="0"/>
+                        </a:ext>
+                      </a:extLst>
+                    </a:blip>
+                    <a:srcRect/>
                     <a:stretch>
                       <a:fillRect/>
                     </a:stretch>
                   </pic:blipFill>
-                  <pic:spPr>
+                  <pic:spPr bwMode="auto">
                     <a:xfrm>
                       <a:off x="0" y="0"/>
-                      <a:ext cx="3580952" cy="1219048"/>
+                      <a:ext cx="2743200" cy="2165350"/>
                     </a:xfrm>
                     <a:prstGeom prst="rect">
                       <a:avLst/>
                     </a:prstGeom>
+                    <a:noFill/>
+                    <a:ln>
+                      <a:noFill/>
+                    </a:ln>
                   </pic:spPr>
                 </pic:pic>
               </a:graphicData>
@@ -3605,6 +3475,20 @@
     </w:p>
     <w:p>
       <w:r>
+        <w:t xml:space="preserve">This could </w:t>
+      </w:r>
+      <w:r>
+        <w:t>define</w:t>
+      </w:r>
+      <w:r>
+        <w:t xml:space="preserve"> a type ‘actionType’ as an object literal which takes two read only keys: ‘type’</w:t>
+      </w:r>
+      <w:r>
+        <w:t xml:space="preserve"> which has a string value and ‘payload’ which can have any value and is optional.</w:t>
+      </w:r>
+    </w:p>
+    <w:p>
+      <w:r>
         <w:t xml:space="preserve">What should be noted about the introduction of flow into my code is that it is still valid JavaScript code when the flow types are removed. In all senses and </w:t>
       </w:r>
       <w:r>
@@ -3614,15 +3498,7 @@
         <w:t xml:space="preserve"> they can just be treated as additional comments to the code.</w:t>
       </w:r>
       <w:r>
-        <w:t xml:space="preserve"> Though to make it extra clear what the actual JavaScript looks like I have automatically generated a `_no-flow-</w:t>
-      </w:r>
-      <w:proofErr w:type="spellStart"/>
-      <w:r>
-        <w:t>src</w:t>
-      </w:r>
-      <w:proofErr w:type="spellEnd"/>
-      <w:r>
-        <w:t>` folder in my final application’s code. This contains all the same files, however all JavaScript files with flow notation in have had it removed so just the runnable JavaScript is left.</w:t>
+        <w:t xml:space="preserve"> Though to make it extra clear what the actual JavaScript looks like I have automatically generated a `_no-flow-src` folder in my final application’s code. This contains all the same files, however all JavaScript files with flow notation in have had it removed so just the runnable JavaScript is left.</w:t>
       </w:r>
     </w:p>
     <w:p>
@@ -3678,7 +3554,7 @@
                     </pic:cNvPicPr>
                   </pic:nvPicPr>
                   <pic:blipFill>
-                    <a:blip r:embed="rId23">
+                    <a:blip r:embed="rId24">
                       <a:extLst>
                         <a:ext uri="{28A0092B-C50C-407E-A947-70E740481C1C}">
                           <a14:useLocalDpi xmlns:a14="http://schemas.microsoft.com/office/drawing/2010/main" val="0"/>
@@ -3828,7 +3704,7 @@
                     <pic:cNvPicPr/>
                   </pic:nvPicPr>
                   <pic:blipFill rotWithShape="1">
-                    <a:blip r:embed="rId24"/>
+                    <a:blip r:embed="rId25"/>
                     <a:srcRect l="2977"/>
                     <a:stretch/>
                   </pic:blipFill>
@@ -3893,17 +3769,7 @@
         <w:fldChar w:fldCharType="end"/>
       </w:r>
       <w:r>
-        <w:t xml:space="preserve"> Part of my final </w:t>
-      </w:r>
-      <w:proofErr w:type="spellStart"/>
-      <w:proofErr w:type="gramStart"/>
-      <w:r>
-        <w:t>package.json</w:t>
-      </w:r>
-      <w:proofErr w:type="spellEnd"/>
-      <w:proofErr w:type="gramEnd"/>
-      <w:r>
-        <w:t xml:space="preserve"> – this script is run on building of the project. It compiles all the licenses within all the projects I use and then puts it all in one file – the `LICENSE` file within the release folder.</w:t>
+        <w:t xml:space="preserve"> Part of my final package.json – this script is run on building of the project. It compiles all the licenses within all the projects I use and then puts it all in one file – the `LICENSE` file within the release folder.</w:t>
       </w:r>
     </w:p>
     <w:p>
@@ -3940,7 +3806,7 @@
                     <pic:cNvPicPr/>
                   </pic:nvPicPr>
                   <pic:blipFill>
-                    <a:blip r:embed="rId25"/>
+                    <a:blip r:embed="rId26"/>
                     <a:stretch>
                       <a:fillRect/>
                     </a:stretch>
@@ -4028,21 +3894,8 @@
     </w:p>
     <w:p>
       <w:r>
-        <w:t xml:space="preserve">## Reference </w:t>
-      </w:r>
-      <w:proofErr w:type="spellStart"/>
-      <w:r>
-        <w:t>clients</w:t>
-      </w:r>
-      <w:proofErr w:type="spellEnd"/>
-      <w:r>
-        <w:t xml:space="preserve"> </w:t>
-      </w:r>
-      <w:proofErr w:type="gramStart"/>
-      <w:r>
-        <w:t>needs</w:t>
-      </w:r>
-      <w:proofErr w:type="gramEnd"/>
+        <w:t>## Reference clients needs</w:t>
+      </w:r>
     </w:p>
     <w:p>
       <w:pPr>
@@ -4102,7 +3955,7 @@
       <w:r>
         <w:t xml:space="preserve"> - </w:t>
       </w:r>
-      <w:hyperlink r:id="rId26" w:history="1">
+      <w:hyperlink r:id="rId27" w:history="1">
         <w:r>
           <w:rPr>
             <w:rStyle w:val="Hyperlink"/>
@@ -4119,7 +3972,7 @@
       <w:r>
         <w:t xml:space="preserve">Plot.ly - </w:t>
       </w:r>
-      <w:hyperlink r:id="rId27" w:history="1">
+      <w:hyperlink r:id="rId28" w:history="1">
         <w:r>
           <w:rPr>
             <w:rStyle w:val="Hyperlink"/>
@@ -4151,7 +4004,7 @@
       <w:r>
         <w:t xml:space="preserve">The testing framework I chose was Jest - </w:t>
       </w:r>
-      <w:hyperlink r:id="rId28" w:history="1">
+      <w:hyperlink r:id="rId29" w:history="1">
         <w:r>
           <w:rPr>
             <w:rStyle w:val="Hyperlink"/>
@@ -4162,7 +4015,7 @@
       <w:r>
         <w:t xml:space="preserve">  (with additions such as Enzyme for React testing - </w:t>
       </w:r>
-      <w:hyperlink r:id="rId29" w:history="1">
+      <w:hyperlink r:id="rId30" w:history="1">
         <w:r>
           <w:rPr>
             <w:rStyle w:val="Hyperlink"/>
@@ -4218,7 +4071,7 @@
                     <pic:cNvPicPr/>
                   </pic:nvPicPr>
                   <pic:blipFill>
-                    <a:blip r:embed="rId30"/>
+                    <a:blip r:embed="rId31"/>
                     <a:stretch>
                       <a:fillRect/>
                     </a:stretch>
@@ -4310,15 +4163,7 @@
     </w:p>
     <w:p>
       <w:r>
-        <w:t xml:space="preserve">My application would not require any special additional requirements on top of </w:t>
-      </w:r>
-      <w:proofErr w:type="spellStart"/>
-      <w:r>
-        <w:t>ElectronJS’s</w:t>
-      </w:r>
-      <w:proofErr w:type="spellEnd"/>
-      <w:r>
-        <w:t xml:space="preserve"> ones except for possibly </w:t>
+        <w:t xml:space="preserve">My application would not require any special additional requirements on top of ElectronJS’s ones except for possibly </w:t>
       </w:r>
       <w:r>
         <w:t>an</w:t>
@@ -4421,7 +4266,7 @@
                     <pic:cNvPicPr/>
                   </pic:nvPicPr>
                   <pic:blipFill>
-                    <a:blip r:embed="rId31" cstate="print">
+                    <a:blip r:embed="rId32" cstate="print">
                       <a:extLst>
                         <a:ext uri="{28A0092B-C50C-407E-A947-70E740481C1C}">
                           <a14:useLocalDpi xmlns:a14="http://schemas.microsoft.com/office/drawing/2010/main" val="0"/>
@@ -4493,15 +4338,7 @@
     </w:p>
     <w:p>
       <w:r>
-        <w:t xml:space="preserve">Colours used for </w:t>
-      </w:r>
-      <w:proofErr w:type="spellStart"/>
-      <w:r>
-        <w:t>mockup</w:t>
-      </w:r>
-      <w:proofErr w:type="spellEnd"/>
-      <w:r>
-        <w:t>:</w:t>
+        <w:t>Colours used for mockup:</w:t>
       </w:r>
     </w:p>
     <w:tbl>
@@ -4794,7 +4631,7 @@
                     <pic:cNvPicPr/>
                   </pic:nvPicPr>
                   <pic:blipFill>
-                    <a:blip r:embed="rId32" cstate="print">
+                    <a:blip r:embed="rId33" cstate="print">
                       <a:extLst>
                         <a:ext uri="{28A0092B-C50C-407E-A947-70E740481C1C}">
                           <a14:useLocalDpi xmlns:a14="http://schemas.microsoft.com/office/drawing/2010/main" val="0"/>
@@ -4988,7 +4825,6 @@
     <w:p>
       <w:pPr>
         <w:sectPr>
-          <w:headerReference w:type="default" r:id="rId33"/>
           <w:pgSz w:w="11906" w:h="16838"/>
           <w:pgMar w:top="1440" w:right="1440" w:bottom="1440" w:left="1440" w:header="708" w:footer="708" w:gutter="0"/>
           <w:cols w:space="708"/>
@@ -5242,13 +5078,8 @@
           </w:tcPr>
           <w:p>
             <w:r>
-              <w:t>1.</w:t>
+              <w:t>1.a.i</w:t>
             </w:r>
-            <w:proofErr w:type="gramStart"/>
-            <w:r>
-              <w:t>a.i</w:t>
-            </w:r>
-            <w:proofErr w:type="gramEnd"/>
           </w:p>
         </w:tc>
       </w:tr>
@@ -5292,13 +5123,8 @@
           </w:tcPr>
           <w:p>
             <w:r>
-              <w:t>2.</w:t>
+              <w:t>2.a.i</w:t>
             </w:r>
-            <w:proofErr w:type="gramStart"/>
-            <w:r>
-              <w:t>a.i</w:t>
-            </w:r>
-            <w:proofErr w:type="gramEnd"/>
           </w:p>
         </w:tc>
       </w:tr>
@@ -5342,13 +5168,8 @@
           </w:tcPr>
           <w:p>
             <w:r>
-              <w:t>2.</w:t>
+              <w:t>2.a.i</w:t>
             </w:r>
-            <w:proofErr w:type="gramStart"/>
-            <w:r>
-              <w:t>a.i</w:t>
-            </w:r>
-            <w:proofErr w:type="gramEnd"/>
           </w:p>
         </w:tc>
       </w:tr>
@@ -5392,13 +5213,8 @@
           </w:tcPr>
           <w:p>
             <w:r>
-              <w:t>2.</w:t>
+              <w:t>2.a.i</w:t>
             </w:r>
-            <w:proofErr w:type="gramStart"/>
-            <w:r>
-              <w:t>a.i</w:t>
-            </w:r>
-            <w:proofErr w:type="gramEnd"/>
           </w:p>
         </w:tc>
       </w:tr>
@@ -5438,13 +5254,8 @@
           </w:tcPr>
           <w:p>
             <w:r>
-              <w:t>2.</w:t>
+              <w:t>2.a.i</w:t>
             </w:r>
-            <w:proofErr w:type="gramStart"/>
-            <w:r>
-              <w:t>a.i</w:t>
-            </w:r>
-            <w:proofErr w:type="gramEnd"/>
           </w:p>
         </w:tc>
       </w:tr>
@@ -5484,13 +5295,8 @@
           </w:tcPr>
           <w:p>
             <w:r>
-              <w:t>2.</w:t>
+              <w:t>2.a.i</w:t>
             </w:r>
-            <w:proofErr w:type="gramStart"/>
-            <w:r>
-              <w:t>a.i</w:t>
-            </w:r>
-            <w:proofErr w:type="gramEnd"/>
           </w:p>
         </w:tc>
       </w:tr>
@@ -5624,11 +5430,9 @@
           <w:numId w:val="8"/>
         </w:numPr>
       </w:pPr>
-      <w:proofErr w:type="spellStart"/>
       <w:r>
         <w:t>Cryptolio</w:t>
       </w:r>
-      <w:proofErr w:type="spellEnd"/>
     </w:p>
     <w:p>
       <w:pPr>
@@ -5651,7 +5455,10 @@
         </w:numPr>
       </w:pPr>
       <w:r>
-        <w:t xml:space="preserve">NAME CLASH: </w:t>
+        <w:t>Has a name clash with:</w:t>
+      </w:r>
+      <w:r>
+        <w:t xml:space="preserve"> </w:t>
       </w:r>
       <w:hyperlink r:id="rId34" w:history="1">
         <w:r>
@@ -5698,7 +5505,10 @@
         </w:numPr>
       </w:pPr>
       <w:r>
-        <w:t xml:space="preserve">NAME CLASH: </w:t>
+        <w:t>Has a name clash with:</w:t>
+      </w:r>
+      <w:r>
+        <w:t xml:space="preserve"> </w:t>
       </w:r>
       <w:hyperlink r:id="rId35" w:history="1">
         <w:r>
@@ -5720,11 +5530,9 @@
           <w:numId w:val="8"/>
         </w:numPr>
       </w:pPr>
-      <w:proofErr w:type="spellStart"/>
       <w:r>
         <w:t>BitPortfolio</w:t>
       </w:r>
-      <w:proofErr w:type="spellEnd"/>
     </w:p>
     <w:p>
       <w:pPr>
@@ -5743,15 +5551,7 @@
         <w:t xml:space="preserve">In the end </w:t>
       </w:r>
       <w:r>
-        <w:t xml:space="preserve">I decided </w:t>
-      </w:r>
-      <w:proofErr w:type="spellStart"/>
-      <w:r>
-        <w:t>Cryptolio</w:t>
-      </w:r>
-      <w:proofErr w:type="spellEnd"/>
-      <w:r>
-        <w:t xml:space="preserve"> sounded the best however it had a name clash with a terminal based crypto currency portfolio.  </w:t>
+        <w:t xml:space="preserve">I decided Cryptolio sounded the best however it had a name clash with a terminal based crypto currency portfolio.  </w:t>
       </w:r>
       <w:r>
         <w:t xml:space="preserve">So, I decided to change it slightly into </w:t>
@@ -5768,13 +5568,17 @@
       <w:r>
         <w:t xml:space="preserve">I </w:t>
       </w:r>
-      <w:proofErr w:type="gramStart"/>
-      <w:r>
-        <w:t>believes</w:t>
-      </w:r>
-      <w:proofErr w:type="gramEnd"/>
-      <w:r>
-        <w:t xml:space="preserve"> make it sound more professional.</w:t>
+      <w:r>
+        <w:t>believed</w:t>
+      </w:r>
+      <w:r>
+        <w:t xml:space="preserve"> ma</w:t>
+      </w:r>
+      <w:r>
+        <w:t>d</w:t>
+      </w:r>
+      <w:r>
+        <w:t>e it sound more professional.</w:t>
       </w:r>
     </w:p>
     <w:p>
@@ -5786,6 +5590,130 @@
       </w:r>
       <w:r>
         <w:t>/Project Diagram</w:t>
+      </w:r>
+    </w:p>
+    <w:p>
+      <w:pPr>
+        <w:pStyle w:val="Heading3"/>
+      </w:pPr>
+      <w:r>
+        <w:t>UI Flow</w:t>
+      </w:r>
+    </w:p>
+    <w:p>
+      <w:r>
+        <w:t>It was essential to decide the programs flow before any UI creation was made. Therefore, I made a basic UI flowchart showing the flow of the user interface.</w:t>
+      </w:r>
+    </w:p>
+    <w:p>
+      <w:pPr>
+        <w:keepNext/>
+        <w:jc w:val="center"/>
+      </w:pPr>
+      <w:r>
+        <w:rPr>
+          <w:noProof/>
+        </w:rPr>
+        <w:lastRenderedPageBreak/>
+        <w:drawing>
+          <wp:inline distT="0" distB="0" distL="0" distR="0" wp14:anchorId="03B894CF" wp14:editId="07F7C3CF">
+            <wp:extent cx="5721985" cy="5909399"/>
+            <wp:effectExtent l="0" t="0" r="0" b="0"/>
+            <wp:docPr id="31" name="Picture 31"/>
+            <wp:cNvGraphicFramePr>
+              <a:graphicFrameLocks xmlns:a="http://schemas.openxmlformats.org/drawingml/2006/main" noChangeAspect="1"/>
+            </wp:cNvGraphicFramePr>
+            <a:graphic xmlns:a="http://schemas.openxmlformats.org/drawingml/2006/main">
+              <a:graphicData uri="http://schemas.openxmlformats.org/drawingml/2006/picture">
+                <pic:pic xmlns:pic="http://schemas.openxmlformats.org/drawingml/2006/picture">
+                  <pic:nvPicPr>
+                    <pic:cNvPr id="0" name="Picture 1"/>
+                    <pic:cNvPicPr>
+                      <a:picLocks noChangeAspect="1" noChangeArrowheads="1"/>
+                    </pic:cNvPicPr>
+                  </pic:nvPicPr>
+                  <pic:blipFill>
+                    <a:blip r:embed="rId36">
+                      <a:extLst>
+                        <a:ext uri="{BEBA8EAE-BF5A-486C-A8C5-ECC9F3942E4B}">
+                          <a14:imgProps xmlns:a14="http://schemas.microsoft.com/office/drawing/2010/main">
+                            <a14:imgLayer r:embed="rId37">
+                              <a14:imgEffect>
+                                <a14:sharpenSoften amount="25000"/>
+                              </a14:imgEffect>
+                            </a14:imgLayer>
+                          </a14:imgProps>
+                        </a:ext>
+                        <a:ext uri="{28A0092B-C50C-407E-A947-70E740481C1C}">
+                          <a14:useLocalDpi xmlns:a14="http://schemas.microsoft.com/office/drawing/2010/main" val="0"/>
+                        </a:ext>
+                      </a:extLst>
+                    </a:blip>
+                    <a:stretch>
+                      <a:fillRect/>
+                    </a:stretch>
+                  </pic:blipFill>
+                  <pic:spPr bwMode="auto">
+                    <a:xfrm>
+                      <a:off x="0" y="0"/>
+                      <a:ext cx="5721985" cy="5909399"/>
+                    </a:xfrm>
+                    <a:prstGeom prst="rect">
+                      <a:avLst/>
+                    </a:prstGeom>
+                  </pic:spPr>
+                </pic:pic>
+              </a:graphicData>
+            </a:graphic>
+          </wp:inline>
+        </w:drawing>
+      </w:r>
+    </w:p>
+    <w:p>
+      <w:pPr>
+        <w:pStyle w:val="Caption"/>
+        <w:jc w:val="center"/>
+      </w:pPr>
+      <w:r>
+        <w:t xml:space="preserve">Figure </w:t>
+      </w:r>
+      <w:r>
+        <w:fldChar w:fldCharType="begin"/>
+      </w:r>
+      <w:r>
+        <w:instrText xml:space="preserve"> SEQ Figure \* ARABIC </w:instrText>
+      </w:r>
+      <w:r>
+        <w:fldChar w:fldCharType="separate"/>
+      </w:r>
+      <w:r>
+        <w:rPr>
+          <w:noProof/>
+        </w:rPr>
+        <w:t>11</w:t>
+      </w:r>
+      <w:r>
+        <w:fldChar w:fldCharType="end"/>
+      </w:r>
+      <w:r>
+        <w:t xml:space="preserve"> Flowchart showing the basic UI flow for the application</w:t>
+      </w:r>
+    </w:p>
+    <w:p>
+      <w:r>
+        <w:rPr>
+          <w:highlight w:val="yellow"/>
+        </w:rPr>
+        <w:t>TODO: Explanation of diagram</w:t>
+      </w:r>
+    </w:p>
+    <w:p>
+      <w:pPr>
+        <w:pStyle w:val="Heading3"/>
+      </w:pPr>
+      <w:r>
+        <w:lastRenderedPageBreak/>
+        <w:t>Total project diagram</w:t>
       </w:r>
     </w:p>
     <w:p>
@@ -5815,7 +5743,7 @@
                     </pic:cNvPicPr>
                   </pic:nvPicPr>
                   <pic:blipFill rotWithShape="1">
-                    <a:blip r:embed="rId36" cstate="print">
+                    <a:blip r:embed="rId38" cstate="print">
                       <a:extLst>
                         <a:ext uri="{28A0092B-C50C-407E-A947-70E740481C1C}">
                           <a14:useLocalDpi xmlns:a14="http://schemas.microsoft.com/office/drawing/2010/main" val="0"/>
@@ -5877,7 +5805,7 @@
         <w:rPr>
           <w:noProof/>
         </w:rPr>
-        <w:t>11</w:t>
+        <w:t>12</w:t>
       </w:r>
       <w:r>
         <w:rPr>
@@ -5893,6 +5821,44 @@
       <w:r>
         <w:t>#Evaluation of splitting of problem</w:t>
       </w:r>
+    </w:p>
+    <w:p/>
+    <w:p>
+      <w:pPr>
+        <w:pStyle w:val="Heading2"/>
+      </w:pPr>
+      <w:r>
+        <w:t>Time management</w:t>
+      </w:r>
+    </w:p>
+    <w:p>
+      <w:r>
+        <w:t># gantt chart</w:t>
+      </w:r>
+    </w:p>
+    <w:p/>
+    <w:p>
+      <w:pPr>
+        <w:pStyle w:val="Heading2"/>
+      </w:pPr>
+      <w:r>
+        <w:t>Design transcript</w:t>
+      </w:r>
+    </w:p>
+    <w:p>
+      <w:r>
+        <w:t>[…]</w:t>
+      </w:r>
+    </w:p>
+    <w:p>
+      <w:pPr>
+        <w:sectPr>
+          <w:pgSz w:w="11906" w:h="16838"/>
+          <w:pgMar w:top="1440" w:right="1440" w:bottom="1440" w:left="1440" w:header="708" w:footer="708" w:gutter="0"/>
+          <w:cols w:space="708"/>
+          <w:docGrid w:linePitch="360"/>
+        </w:sectPr>
+      </w:pPr>
     </w:p>
     <w:p>
       <w:pPr>
@@ -5914,7 +5880,7 @@
     <w:p/>
     <w:p>
       <w:pPr>
-        <w:pStyle w:val="Heading2"/>
+        <w:pStyle w:val="Heading3"/>
       </w:pPr>
       <w:r>
         <w:t>Testing Needed</w:t>
@@ -5960,7 +5926,7 @@
                     </pic:cNvPicPr>
                   </pic:nvPicPr>
                   <pic:blipFill rotWithShape="1">
-                    <a:blip r:embed="rId37">
+                    <a:blip r:embed="rId39">
                       <a:extLst>
                         <a:ext uri="{28A0092B-C50C-407E-A947-70E740481C1C}">
                           <a14:useLocalDpi xmlns:a14="http://schemas.microsoft.com/office/drawing/2010/main" val="0"/>
@@ -6022,7 +5988,7 @@
         <w:rPr>
           <w:noProof/>
         </w:rPr>
-        <w:t>12</w:t>
+        <w:t>13</w:t>
       </w:r>
       <w:r>
         <w:rPr>
@@ -6041,16 +6007,47 @@
       <w:r>
         <w:t>SVN</w:t>
       </w:r>
-    </w:p>
-    <w:p>
-      <w:r>
-        <w:t xml:space="preserve">In the pursuit of this project I thought it best I introduce a versioning system to better track the progress of the applications development. This start with me starting a private </w:t>
-      </w:r>
-      <w:proofErr w:type="spellStart"/>
-      <w:r>
-        <w:t>github</w:t>
-      </w:r>
-      <w:proofErr w:type="spellEnd"/>
+      <w:r>
+        <w:t xml:space="preserve"> </w:t>
+      </w:r>
+      <w:r>
+        <w:rPr>
+          <w:rFonts w:ascii="Segoe UI Symbol" w:hAnsi="Segoe UI Symbol" w:cs="Segoe UI Symbol"/>
+        </w:rPr>
+        <w:t>✓</w:t>
+      </w:r>
+    </w:p>
+    <w:p>
+      <w:r>
+        <w:t>Early in the</w:t>
+      </w:r>
+      <w:r>
+        <w:t xml:space="preserve"> project, </w:t>
+      </w:r>
+      <w:r>
+        <w:t>I introduce</w:t>
+      </w:r>
+      <w:r>
+        <w:t>d</w:t>
+      </w:r>
+      <w:r>
+        <w:t xml:space="preserve"> a versioning system to better track the progress of the applications development. </w:t>
+      </w:r>
+      <w:r>
+        <w:t>I created</w:t>
+      </w:r>
+      <w:r>
+        <w:t xml:space="preserve"> a private</w:t>
+      </w:r>
+      <w:r>
+        <w:t xml:space="preserve"> (eventually public)</w:t>
+      </w:r>
+      <w:r>
+        <w:t xml:space="preserve"> </w:t>
+      </w:r>
+      <w:r>
+        <w:t>GitHub</w:t>
+      </w:r>
       <w:r>
         <w:t xml:space="preserve"> repository to hold the project:</w:t>
       </w:r>
@@ -6083,7 +6080,7 @@
                     </pic:cNvPicPr>
                   </pic:nvPicPr>
                   <pic:blipFill rotWithShape="1">
-                    <a:blip r:embed="rId38" cstate="print">
+                    <a:blip r:embed="rId40" cstate="print">
                       <a:extLst>
                         <a:ext uri="{28A0092B-C50C-407E-A947-70E740481C1C}">
                           <a14:useLocalDpi xmlns:a14="http://schemas.microsoft.com/office/drawing/2010/main" val="0"/>
@@ -6145,7 +6142,7 @@
         <w:rPr>
           <w:noProof/>
         </w:rPr>
-        <w:t>13</w:t>
+        <w:t>14</w:t>
       </w:r>
       <w:r>
         <w:rPr>
@@ -6156,26 +6153,16 @@
       <w:r>
         <w:t xml:space="preserve"> </w:t>
       </w:r>
-      <w:proofErr w:type="spellStart"/>
-      <w:r>
-        <w:t>Github</w:t>
-      </w:r>
-      <w:proofErr w:type="spellEnd"/>
+      <w:r>
+        <w:t>GitHub</w:t>
+      </w:r>
       <w:r>
         <w:t xml:space="preserve"> repository for the application</w:t>
       </w:r>
     </w:p>
     <w:p>
       <w:r>
-        <w:t xml:space="preserve">This also required me to set up a git client on my computer to upload (commit) to the repository. I chose </w:t>
-      </w:r>
-      <w:proofErr w:type="spellStart"/>
-      <w:r>
-        <w:t>GitKraken</w:t>
-      </w:r>
-      <w:proofErr w:type="spellEnd"/>
-      <w:r>
-        <w:t xml:space="preserve"> due to my familiarity with it:</w:t>
+        <w:t>This also required me to set up a git client on my computer to upload (commit) to the repository. I chose GitKraken due to my familiarity with it:</w:t>
       </w:r>
     </w:p>
     <w:p>
@@ -6205,7 +6192,7 @@
                     </pic:cNvPicPr>
                   </pic:nvPicPr>
                   <pic:blipFill>
-                    <a:blip r:embed="rId39" cstate="print">
+                    <a:blip r:embed="rId41" cstate="print">
                       <a:extLst>
                         <a:ext uri="{28A0092B-C50C-407E-A947-70E740481C1C}">
                           <a14:useLocalDpi xmlns:a14="http://schemas.microsoft.com/office/drawing/2010/main" val="0"/>
@@ -6264,7 +6251,7 @@
         <w:rPr>
           <w:noProof/>
         </w:rPr>
-        <w:t>14</w:t>
+        <w:t>15</w:t>
       </w:r>
       <w:r>
         <w:rPr>
@@ -6273,47 +6260,22 @@
         <w:fldChar w:fldCharType="end"/>
       </w:r>
       <w:r>
-        <w:t xml:space="preserve"> Setting up </w:t>
-      </w:r>
-      <w:proofErr w:type="spellStart"/>
-      <w:r>
-        <w:t>GitKraken</w:t>
-      </w:r>
-      <w:proofErr w:type="spellEnd"/>
-      <w:r>
-        <w:t xml:space="preserve"> as a version manager</w:t>
-      </w:r>
-    </w:p>
-    <w:p>
-      <w:r>
-        <w:t xml:space="preserve">While making the repository I had to setup various metadata files such as </w:t>
-      </w:r>
-      <w:proofErr w:type="gramStart"/>
-      <w:r>
-        <w:t>a .</w:t>
-      </w:r>
-      <w:proofErr w:type="spellStart"/>
-      <w:r>
-        <w:t>gitignore</w:t>
-      </w:r>
-      <w:proofErr w:type="spellEnd"/>
-      <w:proofErr w:type="gramEnd"/>
-      <w:r>
-        <w:t xml:space="preserve"> file. This file controls which files are </w:t>
-      </w:r>
-      <w:proofErr w:type="spellStart"/>
-      <w:r>
-        <w:t>commited</w:t>
-      </w:r>
-      <w:proofErr w:type="spellEnd"/>
+        <w:t xml:space="preserve"> Setting up GitKraken as a version manager</w:t>
+      </w:r>
+    </w:p>
+    <w:p>
+      <w:r>
+        <w:t xml:space="preserve">While making the repository I had to setup various metadata files such as a .gitignore file. This file controls which files are </w:t>
+      </w:r>
+      <w:r>
+        <w:t>committed</w:t>
+      </w:r>
       <w:r>
         <w:t xml:space="preserve"> to the online repository and which are not. For example, we would not want temporary files or library files to be </w:t>
       </w:r>
-      <w:proofErr w:type="spellStart"/>
-      <w:r>
-        <w:t>commited</w:t>
-      </w:r>
-      <w:proofErr w:type="spellEnd"/>
+      <w:r>
+        <w:t>committed</w:t>
+      </w:r>
       <w:r>
         <w:t xml:space="preserve"> to the online repository. </w:t>
       </w:r>
@@ -6346,7 +6308,7 @@
                     </pic:cNvPicPr>
                   </pic:nvPicPr>
                   <pic:blipFill>
-                    <a:blip r:embed="rId40" cstate="print">
+                    <a:blip r:embed="rId42" cstate="print">
                       <a:extLst>
                         <a:ext uri="{28A0092B-C50C-407E-A947-70E740481C1C}">
                           <a14:useLocalDpi xmlns:a14="http://schemas.microsoft.com/office/drawing/2010/main" val="0"/>
@@ -6405,7 +6367,7 @@
         <w:rPr>
           <w:noProof/>
         </w:rPr>
-        <w:t>15</w:t>
+        <w:t>16</w:t>
       </w:r>
       <w:r>
         <w:rPr>
@@ -6414,17 +6376,9 @@
         <w:fldChar w:fldCharType="end"/>
       </w:r>
       <w:r>
-        <w:t xml:space="preserve"> An example .</w:t>
-      </w:r>
-      <w:proofErr w:type="spellStart"/>
-      <w:r>
-        <w:t>gitignore</w:t>
-      </w:r>
-      <w:proofErr w:type="spellEnd"/>
-      <w:r>
-        <w:t xml:space="preserve"> </w:t>
-      </w:r>
-      <w:hyperlink r:id="rId41" w:history="1">
+        <w:t xml:space="preserve"> An example .gitignore </w:t>
+      </w:r>
+      <w:hyperlink r:id="rId43" w:history="1">
         <w:r>
           <w:rPr>
             <w:rStyle w:val="Hyperlink"/>
@@ -6440,13 +6394,17 @@
       <w:pPr>
         <w:pStyle w:val="Heading3"/>
       </w:pPr>
-      <w:proofErr w:type="spellStart"/>
-      <w:r>
-        <w:t>Github</w:t>
-      </w:r>
-      <w:proofErr w:type="spellEnd"/>
-      <w:r>
-        <w:t xml:space="preserve"> Project board</w:t>
+      <w:r>
+        <w:t>Github Project board</w:t>
+      </w:r>
+      <w:r>
+        <w:t xml:space="preserve"> </w:t>
+      </w:r>
+      <w:r>
+        <w:rPr>
+          <w:rFonts w:ascii="Segoe UI Symbol" w:hAnsi="Segoe UI Symbol" w:cs="Segoe UI Symbol"/>
+        </w:rPr>
+        <w:t>✓</w:t>
       </w:r>
     </w:p>
     <w:p>
@@ -6488,7 +6446,7 @@
                     <pic:cNvPicPr/>
                   </pic:nvPicPr>
                   <pic:blipFill rotWithShape="1">
-                    <a:blip r:embed="rId42"/>
+                    <a:blip r:embed="rId44"/>
                     <a:srcRect r="1617"/>
                     <a:stretch/>
                   </pic:blipFill>
@@ -6544,7 +6502,7 @@
         <w:rPr>
           <w:noProof/>
         </w:rPr>
-        <w:t>16</w:t>
+        <w:t>17</w:t>
       </w:r>
       <w:r>
         <w:rPr>
@@ -6553,15 +6511,7 @@
         <w:fldChar w:fldCharType="end"/>
       </w:r>
       <w:r>
-        <w:t xml:space="preserve"> My </w:t>
-      </w:r>
-      <w:proofErr w:type="spellStart"/>
-      <w:r>
-        <w:t>Github</w:t>
-      </w:r>
-      <w:proofErr w:type="spellEnd"/>
-      <w:r>
-        <w:t xml:space="preserve"> project board for the planning part of the project</w:t>
+        <w:t xml:space="preserve"> My Github project board for the planning part of the project</w:t>
       </w:r>
     </w:p>
     <w:p/>
@@ -6572,39 +6522,22 @@
       <w:r>
         <w:t>Boilerplate</w:t>
       </w:r>
+      <w:r>
+        <w:t xml:space="preserve"> </w:t>
+      </w:r>
+      <w:r>
+        <w:rPr>
+          <w:rFonts w:ascii="Segoe UI Symbol" w:hAnsi="Segoe UI Symbol" w:cs="Segoe UI Symbol"/>
+        </w:rPr>
+        <w:t>✓</w:t>
+      </w:r>
     </w:p>
     <w:p>
       <w:r>
         <w:t>I realised</w:t>
       </w:r>
       <w:r>
-        <w:t xml:space="preserve"> I made an error by making </w:t>
-      </w:r>
-      <w:proofErr w:type="gramStart"/>
-      <w:r>
-        <w:t>the .</w:t>
-      </w:r>
-      <w:proofErr w:type="spellStart"/>
-      <w:r>
-        <w:t>gitignore</w:t>
-      </w:r>
-      <w:proofErr w:type="spellEnd"/>
-      <w:proofErr w:type="gramEnd"/>
-      <w:r>
-        <w:t xml:space="preserve"> before cloning my boilerplate into the repository. When I tried to clone the boilerplate into the folder, it caused an error saying the directory had items in. The resolution to this problem was just deleting </w:t>
-      </w:r>
-      <w:proofErr w:type="gramStart"/>
-      <w:r>
-        <w:t>the .</w:t>
-      </w:r>
-      <w:proofErr w:type="spellStart"/>
-      <w:r>
-        <w:t>gitignore</w:t>
-      </w:r>
-      <w:proofErr w:type="spellEnd"/>
-      <w:proofErr w:type="gramEnd"/>
-      <w:r>
-        <w:t xml:space="preserve"> file I had made.</w:t>
+        <w:t xml:space="preserve"> I made an error by making the .gitignore before cloning my boilerplate into the repository. When I tried to clone the boilerplate into the folder, it caused an error saying the directory had items in. The resolution to this problem was just deleting the .gitignore file I had made.</w:t>
       </w:r>
     </w:p>
     <w:p>
@@ -6635,7 +6568,7 @@
                     </pic:cNvPicPr>
                   </pic:nvPicPr>
                   <pic:blipFill>
-                    <a:blip r:embed="rId43">
+                    <a:blip r:embed="rId45">
                       <a:extLst>
                         <a:ext uri="{28A0092B-C50C-407E-A947-70E740481C1C}">
                           <a14:useLocalDpi xmlns:a14="http://schemas.microsoft.com/office/drawing/2010/main" val="0"/>
@@ -6694,7 +6627,7 @@
         <w:rPr>
           <w:noProof/>
         </w:rPr>
-        <w:t>17</w:t>
+        <w:t>18</w:t>
       </w:r>
       <w:r>
         <w:rPr>
@@ -6733,7 +6666,7 @@
                     </pic:cNvPicPr>
                   </pic:nvPicPr>
                   <pic:blipFill>
-                    <a:blip r:embed="rId44" cstate="print">
+                    <a:blip r:embed="rId46" cstate="print">
                       <a:extLst>
                         <a:ext uri="{28A0092B-C50C-407E-A947-70E740481C1C}">
                           <a14:useLocalDpi xmlns:a14="http://schemas.microsoft.com/office/drawing/2010/main" val="0"/>
@@ -6792,7 +6725,7 @@
         <w:rPr>
           <w:noProof/>
         </w:rPr>
-        <w:t>18</w:t>
+        <w:t>19</w:t>
       </w:r>
       <w:r>
         <w:rPr>
@@ -6801,20 +6734,7 @@
         <w:fldChar w:fldCharType="end"/>
       </w:r>
       <w:r>
-        <w:t xml:space="preserve"> </w:t>
-      </w:r>
-      <w:proofErr w:type="gramStart"/>
-      <w:r>
-        <w:t>The .</w:t>
-      </w:r>
-      <w:proofErr w:type="spellStart"/>
-      <w:r>
-        <w:t>gitignore</w:t>
-      </w:r>
-      <w:proofErr w:type="spellEnd"/>
-      <w:proofErr w:type="gramEnd"/>
-      <w:r>
-        <w:t xml:space="preserve"> file</w:t>
+        <w:t xml:space="preserve"> The .gitignore file</w:t>
       </w:r>
     </w:p>
     <w:p>
@@ -6844,7 +6764,7 @@
                     </pic:cNvPicPr>
                   </pic:nvPicPr>
                   <pic:blipFill>
-                    <a:blip r:embed="rId45">
+                    <a:blip r:embed="rId47">
                       <a:extLst>
                         <a:ext uri="{28A0092B-C50C-407E-A947-70E740481C1C}">
                           <a14:useLocalDpi xmlns:a14="http://schemas.microsoft.com/office/drawing/2010/main" val="0"/>
@@ -6903,7 +6823,7 @@
         <w:rPr>
           <w:noProof/>
         </w:rPr>
-        <w:t>19</w:t>
+        <w:t>20</w:t>
       </w:r>
       <w:r>
         <w:rPr>
@@ -6912,20 +6832,7 @@
         <w:fldChar w:fldCharType="end"/>
       </w:r>
       <w:r>
-        <w:t xml:space="preserve"> </w:t>
-      </w:r>
-      <w:proofErr w:type="gramStart"/>
-      <w:r>
-        <w:t>The .</w:t>
-      </w:r>
-      <w:proofErr w:type="spellStart"/>
-      <w:r>
-        <w:t>gitignore</w:t>
-      </w:r>
-      <w:proofErr w:type="spellEnd"/>
-      <w:proofErr w:type="gramEnd"/>
-      <w:r>
-        <w:t xml:space="preserve"> file being deleted.</w:t>
+        <w:t xml:space="preserve"> The .gitignore file being deleted.</w:t>
       </w:r>
     </w:p>
     <w:p>
@@ -6964,7 +6871,7 @@
                     </pic:cNvPicPr>
                   </pic:nvPicPr>
                   <pic:blipFill>
-                    <a:blip r:embed="rId46">
+                    <a:blip r:embed="rId48">
                       <a:extLst>
                         <a:ext uri="{28A0092B-C50C-407E-A947-70E740481C1C}">
                           <a14:useLocalDpi xmlns:a14="http://schemas.microsoft.com/office/drawing/2010/main" val="0"/>
@@ -7023,7 +6930,7 @@
         <w:rPr>
           <w:noProof/>
         </w:rPr>
-        <w:t>20</w:t>
+        <w:t>21</w:t>
       </w:r>
       <w:r>
         <w:rPr>
@@ -7038,30 +6945,29 @@
     <w:p>
       <w:pPr>
         <w:pStyle w:val="Heading3"/>
+        <w:rPr>
+          <w:highlight w:val="yellow"/>
+        </w:rPr>
       </w:pPr>
       <w:r>
         <w:t>Travis CI</w:t>
       </w:r>
+      <w:r>
+        <w:t xml:space="preserve"> x </w:t>
+      </w:r>
+      <w:r>
+        <w:rPr>
+          <w:highlight w:val="yellow"/>
+        </w:rPr>
+        <w:t>Provide advantages in checklist form like Section 2.3</w:t>
+      </w:r>
     </w:p>
     <w:p>
       <w:r>
         <w:t xml:space="preserve">I decided it might be worth setting up continuous integration that would continuously build and test my application after every commit. I was lucky as the boilerplate library </w:t>
       </w:r>
       <w:r>
-        <w:t xml:space="preserve">had a </w:t>
-      </w:r>
-      <w:proofErr w:type="gramStart"/>
-      <w:r>
-        <w:t>prebuilt .</w:t>
-      </w:r>
-      <w:proofErr w:type="spellStart"/>
-      <w:proofErr w:type="gramEnd"/>
-      <w:r>
-        <w:t>travis.yml</w:t>
-      </w:r>
-      <w:proofErr w:type="spellEnd"/>
-      <w:r>
-        <w:t xml:space="preserve"> configuration for Travis CI, a CI I had a private plan for allowing me to use it with the repository.</w:t>
+        <w:t>had a prebuilt .travis.yml configuration for Travis CI, a CI I had a private plan for allowing me to use it with the repository.</w:t>
       </w:r>
     </w:p>
     <w:p>
@@ -7099,7 +7005,7 @@
                     </pic:cNvPicPr>
                   </pic:nvPicPr>
                   <pic:blipFill>
-                    <a:blip r:embed="rId47" cstate="print">
+                    <a:blip r:embed="rId49" cstate="print">
                       <a:extLst>
                         <a:ext uri="{28A0092B-C50C-407E-A947-70E740481C1C}">
                           <a14:useLocalDpi xmlns:a14="http://schemas.microsoft.com/office/drawing/2010/main" val="0"/>
@@ -7158,7 +7064,7 @@
         <w:rPr>
           <w:noProof/>
         </w:rPr>
-        <w:t>21</w:t>
+        <w:t>22</w:t>
       </w:r>
       <w:r>
         <w:rPr>
@@ -7176,53 +7082,11 @@
         <w:jc w:val="center"/>
       </w:pPr>
       <w:r>
-        <w:t xml:space="preserve">I quickly identified based on the error message that this was because </w:t>
-      </w:r>
-      <w:proofErr w:type="gramStart"/>
-      <w:r>
-        <w:t>the .</w:t>
-      </w:r>
-      <w:proofErr w:type="spellStart"/>
-      <w:proofErr w:type="gramEnd"/>
-      <w:r>
-        <w:t>travis.yml</w:t>
-      </w:r>
-      <w:proofErr w:type="spellEnd"/>
-      <w:r>
-        <w:t xml:space="preserve"> was in the </w:t>
-      </w:r>
-      <w:proofErr w:type="spellStart"/>
-      <w:r>
-        <w:t>src</w:t>
-      </w:r>
-      <w:proofErr w:type="spellEnd"/>
-      <w:r>
-        <w:t xml:space="preserve">/ folder with the rest of the boilerplate. I moved </w:t>
-      </w:r>
-      <w:proofErr w:type="gramStart"/>
-      <w:r>
-        <w:t>the .</w:t>
-      </w:r>
-      <w:proofErr w:type="spellStart"/>
-      <w:proofErr w:type="gramEnd"/>
-      <w:r>
-        <w:t>travis.yml</w:t>
-      </w:r>
-      <w:proofErr w:type="spellEnd"/>
-      <w:r>
-        <w:t xml:space="preserve"> to the root directory of the repository </w:t>
+        <w:t xml:space="preserve">I quickly identified based on the error message that this was because the .travis.yml was in the src/ folder with the rest of the boilerplate. I moved the .travis.yml to the root directory of the repository </w:t>
       </w:r>
       <w:r>
         <w:lastRenderedPageBreak/>
-        <w:t>and rewrote the scripts within to change directory to the /</w:t>
-      </w:r>
-      <w:proofErr w:type="spellStart"/>
-      <w:r>
-        <w:t>src</w:t>
-      </w:r>
-      <w:proofErr w:type="spellEnd"/>
-      <w:r>
-        <w:t xml:space="preserve"> directory where the rest of the code is.</w:t>
+        <w:t>and rewrote the scripts within to change directory to the /src directory where the rest of the code is.</w:t>
       </w:r>
       <w:r>
         <w:rPr>
@@ -7246,7 +7110,7 @@
                     </pic:cNvPicPr>
                   </pic:nvPicPr>
                   <pic:blipFill>
-                    <a:blip r:embed="rId48">
+                    <a:blip r:embed="rId50">
                       <a:extLst>
                         <a:ext uri="{28A0092B-C50C-407E-A947-70E740481C1C}">
                           <a14:useLocalDpi xmlns:a14="http://schemas.microsoft.com/office/drawing/2010/main" val="0"/>
@@ -7305,7 +7169,7 @@
         <w:rPr>
           <w:noProof/>
         </w:rPr>
-        <w:t>22</w:t>
+        <w:t>23</w:t>
       </w:r>
       <w:r>
         <w:rPr>
@@ -7314,18 +7178,8 @@
         <w:fldChar w:fldCharType="end"/>
       </w:r>
       <w:r>
-        <w:t xml:space="preserve"> Part of the </w:t>
-      </w:r>
-      <w:proofErr w:type="gramStart"/>
-      <w:r>
-        <w:t>rewritten .</w:t>
-      </w:r>
-      <w:proofErr w:type="spellStart"/>
-      <w:proofErr w:type="gramEnd"/>
-      <w:r>
-        <w:t>travis.yml</w:t>
-      </w:r>
-      <w:proofErr w:type="spellEnd"/>
+        <w:t xml:space="preserve"> Part of the rewritten .travis.yml</w:t>
+      </w:r>
     </w:p>
     <w:p/>
     <w:p>
@@ -7335,6 +7189,15 @@
       <w:r>
         <w:t>Security checklist</w:t>
       </w:r>
+      <w:r>
+        <w:t xml:space="preserve"> </w:t>
+      </w:r>
+      <w:r>
+        <w:rPr>
+          <w:rFonts w:ascii="Segoe UI Symbol" w:hAnsi="Segoe UI Symbol" w:cs="Segoe UI Symbol"/>
+        </w:rPr>
+        <w:t>✓</w:t>
+      </w:r>
     </w:p>
     <w:p>
       <w:r>
@@ -7344,15 +7207,7 @@
         <w:t>well-known</w:t>
       </w:r>
       <w:r>
-        <w:t xml:space="preserve"> document on this topic was released by </w:t>
-      </w:r>
-      <w:proofErr w:type="spellStart"/>
-      <w:r>
-        <w:t>Doyensec</w:t>
-      </w:r>
-      <w:proofErr w:type="spellEnd"/>
-      <w:r>
-        <w:t xml:space="preserve">, </w:t>
+        <w:t xml:space="preserve"> document on this topic was released by Doyensec, </w:t>
       </w:r>
       <w:r>
         <w:t>an</w:t>
@@ -7365,7 +7220,7 @@
       </w:r>
     </w:p>
     <w:p>
-      <w:hyperlink r:id="rId49" w:history="1">
+      <w:hyperlink r:id="rId51" w:history="1">
         <w:r>
           <w:rPr>
             <w:rStyle w:val="Hyperlink"/>
@@ -7404,7 +7259,7 @@
                     </pic:cNvPicPr>
                   </pic:nvPicPr>
                   <pic:blipFill rotWithShape="1">
-                    <a:blip r:embed="rId50" cstate="print">
+                    <a:blip r:embed="rId52" cstate="print">
                       <a:extLst>
                         <a:ext uri="{28A0092B-C50C-407E-A947-70E740481C1C}">
                           <a14:useLocalDpi xmlns:a14="http://schemas.microsoft.com/office/drawing/2010/main" val="0"/>
@@ -7466,7 +7321,7 @@
         <w:rPr>
           <w:noProof/>
         </w:rPr>
-        <w:t>23</w:t>
+        <w:t>24</w:t>
       </w:r>
       <w:r>
         <w:rPr>
@@ -7480,7 +7335,7 @@
       <w:r>
         <w:t xml:space="preserve"> - </w:t>
       </w:r>
-      <w:hyperlink r:id="rId51" w:history="1">
+      <w:hyperlink r:id="rId53" w:history="1">
         <w:r>
           <w:rPr>
             <w:rStyle w:val="Hyperlink"/>
@@ -7503,9 +7358,9 @@
           <w:noProof/>
         </w:rPr>
         <w:drawing>
-          <wp:inline distT="0" distB="0" distL="0" distR="0" wp14:anchorId="6956D040" wp14:editId="196F5AB9">
-            <wp:extent cx="2271318" cy="1486894"/>
-            <wp:effectExtent l="0" t="0" r="0" b="0"/>
+          <wp:inline distT="0" distB="0" distL="0" distR="0" wp14:anchorId="6956D040" wp14:editId="7AF6DF4E">
+            <wp:extent cx="2149434" cy="1389603"/>
+            <wp:effectExtent l="0" t="0" r="3810" b="1270"/>
             <wp:docPr id="10" name="Picture 10" descr="file:///C:/Users/georg/OneDrive/Documents/ShareX/Screenshots/2018-02/chrome_2018-02-07_23-57-59.png"/>
             <wp:cNvGraphicFramePr>
               <a:graphicFrameLocks xmlns:a="http://schemas.openxmlformats.org/drawingml/2006/main" noChangeAspect="1"/>
@@ -7520,20 +7375,20 @@
                     </pic:cNvPicPr>
                   </pic:nvPicPr>
                   <pic:blipFill rotWithShape="1">
-                    <a:blip r:embed="rId52" cstate="print">
+                    <a:blip r:embed="rId54" cstate="print">
                       <a:extLst>
                         <a:ext uri="{28A0092B-C50C-407E-A947-70E740481C1C}">
                           <a14:useLocalDpi xmlns:a14="http://schemas.microsoft.com/office/drawing/2010/main" val="0"/>
                         </a:ext>
                       </a:extLst>
                     </a:blip>
-                    <a:srcRect t="3870"/>
+                    <a:srcRect l="1905" t="3871" r="1" b="3005"/>
                     <a:stretch/>
                   </pic:blipFill>
                   <pic:spPr bwMode="auto">
                     <a:xfrm>
                       <a:off x="0" y="0"/>
-                      <a:ext cx="2295167" cy="1502506"/>
+                      <a:ext cx="2236758" cy="1446058"/>
                     </a:xfrm>
                     <a:prstGeom prst="rect">
                       <a:avLst/>
@@ -7559,9 +7414,9 @@
           <w:noProof/>
         </w:rPr>
         <w:drawing>
-          <wp:inline distT="0" distB="0" distL="0" distR="0" wp14:anchorId="16BCC1D6" wp14:editId="7F395056">
-            <wp:extent cx="2851605" cy="1191753"/>
-            <wp:effectExtent l="0" t="0" r="6350" b="0"/>
+          <wp:inline distT="0" distB="0" distL="0" distR="0" wp14:anchorId="16BCC1D6" wp14:editId="0E9F59C6">
+            <wp:extent cx="3496432" cy="1371254"/>
+            <wp:effectExtent l="0" t="0" r="8890" b="635"/>
             <wp:docPr id="8" name="Picture 8" descr="file:///C:/Users/georg/OneDrive/Documents/ShareX/Screenshots/2018-02/Code_2018-02-08_00-01-22.png"/>
             <wp:cNvGraphicFramePr>
               <a:graphicFrameLocks xmlns:a="http://schemas.openxmlformats.org/drawingml/2006/main" noChangeAspect="1"/>
@@ -7576,20 +7431,20 @@
                     </pic:cNvPicPr>
                   </pic:nvPicPr>
                   <pic:blipFill rotWithShape="1">
-                    <a:blip r:embed="rId53" cstate="print">
+                    <a:blip r:embed="rId55" cstate="print">
                       <a:extLst>
                         <a:ext uri="{28A0092B-C50C-407E-A947-70E740481C1C}">
                           <a14:useLocalDpi xmlns:a14="http://schemas.microsoft.com/office/drawing/2010/main" val="0"/>
                         </a:ext>
                       </a:extLst>
                     </a:blip>
-                    <a:srcRect b="-5964"/>
+                    <a:srcRect t="-1" b="562"/>
                     <a:stretch/>
                   </pic:blipFill>
                   <pic:spPr bwMode="auto">
                     <a:xfrm>
                       <a:off x="0" y="0"/>
-                      <a:ext cx="2886627" cy="1206390"/>
+                      <a:ext cx="3629246" cy="1423342"/>
                     </a:xfrm>
                     <a:prstGeom prst="rect">
                       <a:avLst/>
@@ -7632,7 +7487,7 @@
         <w:rPr>
           <w:noProof/>
         </w:rPr>
-        <w:t>24</w:t>
+        <w:t>25</w:t>
       </w:r>
       <w:r>
         <w:rPr>
@@ -7673,7 +7528,7 @@
                     </pic:cNvPicPr>
                   </pic:nvPicPr>
                   <pic:blipFill>
-                    <a:blip r:embed="rId54">
+                    <a:blip r:embed="rId56">
                       <a:extLst>
                         <a:ext uri="{28A0092B-C50C-407E-A947-70E740481C1C}">
                           <a14:useLocalDpi xmlns:a14="http://schemas.microsoft.com/office/drawing/2010/main" val="0"/>
@@ -7726,7 +7581,7 @@
                     </pic:cNvPicPr>
                   </pic:nvPicPr>
                   <pic:blipFill>
-                    <a:blip r:embed="rId55">
+                    <a:blip r:embed="rId57">
                       <a:extLst>
                         <a:ext uri="{28A0092B-C50C-407E-A947-70E740481C1C}">
                           <a14:useLocalDpi xmlns:a14="http://schemas.microsoft.com/office/drawing/2010/main" val="0"/>
@@ -7779,7 +7634,7 @@
         <w:rPr>
           <w:noProof/>
         </w:rPr>
-        <w:t>25</w:t>
+        <w:t>26</w:t>
       </w:r>
       <w:r>
         <w:rPr>
@@ -7788,8 +7643,36 @@
         <w:fldChar w:fldCharType="end"/>
       </w:r>
       <w:r>
-        <w:t xml:space="preserve"> Another example of securing the application – in this case making the build scripts run in sandbox mode [cite]</w:t>
-      </w:r>
+        <w:t xml:space="preserve"> Another example of securing the application – in this case making the build scripts run in sandbox mode </w:t>
+      </w:r>
+      <w:sdt>
+        <w:sdtPr>
+          <w:id w:val="-264459229"/>
+          <w:citation/>
+        </w:sdtPr>
+        <w:sdtContent>
+          <w:r>
+            <w:fldChar w:fldCharType="begin"/>
+          </w:r>
+          <w:r>
+            <w:instrText xml:space="preserve"> CITATION Ele181 \l 2057 </w:instrText>
+          </w:r>
+          <w:r>
+            <w:fldChar w:fldCharType="separate"/>
+          </w:r>
+          <w:r>
+            <w:rPr>
+              <w:noProof/>
+            </w:rPr>
+            <w:t>(Electron contributors, 2018)</w:t>
+          </w:r>
+          <w:r>
+            <w:fldChar w:fldCharType="end"/>
+          </w:r>
+        </w:sdtContent>
+      </w:sdt>
+      <w:bookmarkStart w:id="1" w:name="_GoBack"/>
+      <w:bookmarkEnd w:id="1"/>
     </w:p>
     <w:p/>
     <w:p>
@@ -7811,40 +7694,95 @@
         <w:lastRenderedPageBreak/>
         <w:t>Package choice</w:t>
       </w:r>
-    </w:p>
-    <w:p>
-      <w:r>
-        <w:t xml:space="preserve">Throughout the development process decisions must be made which cannot be delegated to the client. These decisions will not impact the client in anyway though impact the developer and possible development time. For example, the choosing of the boilerplate initially was one of those decisions. Repeatedly through the project I needed to decide what was the best way to implement a certain function. For example, I needed a way for user data to persist such as profiles for the app. I could roll out my own system for it, however it is such a common problem there are a </w:t>
-      </w:r>
-      <w:proofErr w:type="spellStart"/>
-      <w:r>
-        <w:t>pleothra</w:t>
-      </w:r>
-      <w:proofErr w:type="spellEnd"/>
+      <w:r>
+        <w:t xml:space="preserve"> </w:t>
+      </w:r>
+      <w:r>
+        <w:rPr>
+          <w:rFonts w:ascii="Segoe UI Symbol" w:hAnsi="Segoe UI Symbol" w:cs="Segoe UI Symbol"/>
+        </w:rPr>
+        <w:t>✓</w:t>
+      </w:r>
+    </w:p>
+    <w:p>
+      <w:r>
+        <w:t xml:space="preserve">Throughout the development process decisions </w:t>
+      </w:r>
+      <w:r>
+        <w:t>had to</w:t>
+      </w:r>
+      <w:r>
+        <w:t xml:space="preserve"> be made which </w:t>
+      </w:r>
+      <w:r>
+        <w:t>could not</w:t>
+      </w:r>
+      <w:r>
+        <w:t xml:space="preserve"> be delegated to the client. These decisions </w:t>
+      </w:r>
+      <w:r>
+        <w:t>would</w:t>
+      </w:r>
+      <w:r>
+        <w:t xml:space="preserve"> not impact the client in anyway though </w:t>
+      </w:r>
+      <w:r>
+        <w:t>would impact</w:t>
+      </w:r>
+      <w:r>
+        <w:t xml:space="preserve"> the developer and development time. For example, the </w:t>
+      </w:r>
+      <w:r>
+        <w:t>choice</w:t>
+      </w:r>
+      <w:r>
+        <w:t xml:space="preserve"> of the boilerplate initially was one of those decisions. Repeatedly through the project I </w:t>
+      </w:r>
+      <w:r>
+        <w:t>d</w:t>
+      </w:r>
+      <w:r>
+        <w:t>ecide</w:t>
+      </w:r>
+      <w:r>
+        <w:t>d</w:t>
+      </w:r>
+      <w:r>
+        <w:t xml:space="preserve"> what was the best way to implement a certain function. For example, I needed a way for user data to persist such as profiles for the app</w:t>
+      </w:r>
+      <w:r>
+        <w:t xml:space="preserve"> and other configurations</w:t>
+      </w:r>
+      <w:r>
+        <w:t xml:space="preserve">. I could roll out my own system for it, however it is such a common problem there are a </w:t>
+      </w:r>
+      <w:r>
+        <w:t>plethora</w:t>
+      </w:r>
       <w:r>
         <w:t xml:space="preserve"> of opensource packages to choose from. </w:t>
       </w:r>
-      <w:proofErr w:type="gramStart"/>
-      <w:r>
-        <w:t>Therefore</w:t>
-      </w:r>
-      <w:proofErr w:type="gramEnd"/>
+      <w:r>
+        <w:t>Therefore,</w:t>
+      </w:r>
       <w:r>
         <w:t xml:space="preserve"> I came up with a list and measured each of </w:t>
       </w:r>
-      <w:proofErr w:type="spellStart"/>
-      <w:r>
-        <w:t>there</w:t>
-      </w:r>
-      <w:proofErr w:type="spellEnd"/>
-      <w:r>
-        <w:t xml:space="preserve"> advantages between </w:t>
-      </w:r>
-      <w:proofErr w:type="spellStart"/>
-      <w:r>
-        <w:t>eachoter</w:t>
-      </w:r>
-      <w:proofErr w:type="spellEnd"/>
+      <w:r>
+        <w:t>these</w:t>
+      </w:r>
+      <w:r>
+        <w:t xml:space="preserve"> advantages</w:t>
+      </w:r>
+      <w:r>
+        <w:t xml:space="preserve"> and disadvantages</w:t>
+      </w:r>
+      <w:r>
+        <w:t xml:space="preserve"> between </w:t>
+      </w:r>
+      <w:r>
+        <w:t>each other</w:t>
+      </w:r>
       <w:r>
         <w:t>:</w:t>
       </w:r>
@@ -7924,11 +7862,9 @@
             <w:tcW w:w="2805" w:type="dxa"/>
           </w:tcPr>
           <w:p>
-            <w:proofErr w:type="spellStart"/>
             <w:r>
               <w:t>Cosmiconfig</w:t>
             </w:r>
-            <w:proofErr w:type="spellEnd"/>
           </w:p>
         </w:tc>
         <w:tc>
@@ -7936,12 +7872,24 @@
             <w:tcW w:w="2806" w:type="dxa"/>
           </w:tcPr>
           <w:p>
-            <w:hyperlink r:id="rId56" w:history="1">
+            <w:hyperlink r:id="rId58" w:history="1">
               <w:r>
                 <w:rPr>
                   <w:rStyle w:val="Hyperlink"/>
                 </w:rPr>
-                <w:t>https://www.npmjs.com/package/cosmiconfig</w:t>
+                <w:t>https://www.npmjs.c</w:t>
+              </w:r>
+              <w:r>
+                <w:rPr>
+                  <w:rStyle w:val="Hyperlink"/>
+                </w:rPr>
+                <w:t>o</w:t>
+              </w:r>
+              <w:r>
+                <w:rPr>
+                  <w:rStyle w:val="Hyperlink"/>
+                </w:rPr>
+                <w:t>m/package/cosmiconfig</w:t>
               </w:r>
             </w:hyperlink>
             <w:r>
@@ -7960,8 +7908,11 @@
                 <w:ilvl w:val="0"/>
                 <w:numId w:val="17"/>
               </w:numPr>
-              <w:ind w:left="90" w:hanging="90"/>
+              <w:ind w:left="234" w:hanging="234"/>
             </w:pPr>
+            <w:r>
+              <w:t>Multiple formats: can read from a package.json, JSON, YAML, .config.js</w:t>
+            </w:r>
           </w:p>
         </w:tc>
         <w:tc>
@@ -7975,8 +7926,24 @@
                 <w:ilvl w:val="0"/>
                 <w:numId w:val="16"/>
               </w:numPr>
-              <w:ind w:left="404"/>
+              <w:ind w:left="257" w:hanging="259"/>
             </w:pPr>
+            <w:r>
+              <w:t>Would need to develop way of getting from electron renderer process to main process to save.</w:t>
+            </w:r>
+          </w:p>
+          <w:p>
+            <w:pPr>
+              <w:pStyle w:val="ListParagraph"/>
+              <w:numPr>
+                <w:ilvl w:val="0"/>
+                <w:numId w:val="16"/>
+              </w:numPr>
+              <w:ind w:left="257" w:hanging="259"/>
+            </w:pPr>
+            <w:r>
+              <w:t>Not electron specific</w:t>
+            </w:r>
           </w:p>
         </w:tc>
         <w:tc>
@@ -8042,7 +8009,7 @@
             <w:tcW w:w="2806" w:type="dxa"/>
           </w:tcPr>
           <w:p>
-            <w:hyperlink r:id="rId57" w:history="1">
+            <w:hyperlink r:id="rId59" w:history="1">
               <w:r>
                 <w:rPr>
                   <w:rStyle w:val="Hyperlink"/>
@@ -8066,8 +8033,24 @@
                 <w:ilvl w:val="0"/>
                 <w:numId w:val="17"/>
               </w:numPr>
-              <w:ind w:hanging="720"/>
+              <w:ind w:left="234" w:hanging="234"/>
             </w:pPr>
+            <w:r>
+              <w:t>Built in sections</w:t>
+            </w:r>
+          </w:p>
+          <w:p>
+            <w:pPr>
+              <w:pStyle w:val="ListParagraph"/>
+              <w:numPr>
+                <w:ilvl w:val="0"/>
+                <w:numId w:val="17"/>
+              </w:numPr>
+              <w:ind w:left="234" w:hanging="234"/>
+            </w:pPr>
+            <w:r>
+              <w:t>Supports .properties files</w:t>
+            </w:r>
           </w:p>
         </w:tc>
         <w:tc>
@@ -8081,8 +8064,79 @@
                 <w:ilvl w:val="0"/>
                 <w:numId w:val="16"/>
               </w:numPr>
-              <w:ind w:left="404"/>
+              <w:ind w:left="257" w:hanging="259"/>
             </w:pPr>
+            <w:r>
+              <w:t>Only supports .properties files (older format)</w:t>
+            </w:r>
+          </w:p>
+          <w:p>
+            <w:pPr>
+              <w:pStyle w:val="ListParagraph"/>
+              <w:numPr>
+                <w:ilvl w:val="0"/>
+                <w:numId w:val="16"/>
+              </w:numPr>
+              <w:ind w:left="257" w:hanging="259"/>
+            </w:pPr>
+            <w:r>
+              <w:t>Would need to develop way of getting from electron renderer process to main process to save.</w:t>
+            </w:r>
+          </w:p>
+          <w:p>
+            <w:pPr>
+              <w:pStyle w:val="ListParagraph"/>
+              <w:numPr>
+                <w:ilvl w:val="0"/>
+                <w:numId w:val="16"/>
+              </w:numPr>
+              <w:ind w:left="257" w:hanging="259"/>
+            </w:pPr>
+            <w:r>
+              <w:t xml:space="preserve">Not electron specific </w:t>
+            </w:r>
+          </w:p>
+          <w:p>
+            <w:pPr>
+              <w:pStyle w:val="ListParagraph"/>
+              <w:numPr>
+                <w:ilvl w:val="0"/>
+                <w:numId w:val="16"/>
+              </w:numPr>
+              <w:ind w:left="257" w:hanging="259"/>
+            </w:pPr>
+            <w:r>
+              <w:t xml:space="preserve">API is full of callbacks rather than newer promises </w:t>
+            </w:r>
+            <w:sdt>
+              <w:sdtPr>
+                <w:id w:val="-1708713461"/>
+                <w:citation/>
+              </w:sdtPr>
+              <w:sdtContent>
+                <w:r>
+                  <w:fldChar w:fldCharType="begin"/>
+                </w:r>
+                <w:r>
+                  <w:instrText xml:space="preserve"> CITATION MDN18 \l 2057 </w:instrText>
+                </w:r>
+                <w:r>
+                  <w:fldChar w:fldCharType="separate"/>
+                </w:r>
+                <w:r>
+                  <w:rPr>
+                    <w:noProof/>
+                  </w:rPr>
+                  <w:t>(MDN, 2018)</w:t>
+                </w:r>
+                <w:r>
+                  <w:fldChar w:fldCharType="end"/>
+                </w:r>
+              </w:sdtContent>
+            </w:sdt>
+            <w:r>
+              <w:t xml:space="preserve"> – would complicate my codebase. </w:t>
+            </w:r>
           </w:p>
         </w:tc>
         <w:tc>
@@ -8138,11 +8192,9 @@
             <w:tcW w:w="2805" w:type="dxa"/>
           </w:tcPr>
           <w:p>
-            <w:proofErr w:type="spellStart"/>
             <w:r>
               <w:t>rc</w:t>
             </w:r>
-            <w:proofErr w:type="spellEnd"/>
           </w:p>
         </w:tc>
         <w:tc>
@@ -8150,12 +8202,24 @@
             <w:tcW w:w="2806" w:type="dxa"/>
           </w:tcPr>
           <w:p>
-            <w:hyperlink r:id="rId58" w:history="1">
+            <w:hyperlink r:id="rId60" w:history="1">
               <w:r>
                 <w:rPr>
                   <w:rStyle w:val="Hyperlink"/>
                 </w:rPr>
-                <w:t>https://www.npmjs.com/package/rc</w:t>
+                <w:t>https://www.npm</w:t>
+              </w:r>
+              <w:r>
+                <w:rPr>
+                  <w:rStyle w:val="Hyperlink"/>
+                </w:rPr>
+                <w:t>j</w:t>
+              </w:r>
+              <w:r>
+                <w:rPr>
+                  <w:rStyle w:val="Hyperlink"/>
+                </w:rPr>
+                <w:t>s.com/package/rc</w:t>
               </w:r>
             </w:hyperlink>
             <w:r>
@@ -8174,8 +8238,24 @@
                 <w:ilvl w:val="0"/>
                 <w:numId w:val="17"/>
               </w:numPr>
-              <w:ind w:hanging="720"/>
+              <w:ind w:left="234" w:hanging="234"/>
             </w:pPr>
+            <w:r>
+              <w:t>Multiple formats: can read from a package.json, JSON, YAML, .config.js</w:t>
+            </w:r>
+          </w:p>
+          <w:p>
+            <w:pPr>
+              <w:pStyle w:val="ListParagraph"/>
+              <w:numPr>
+                <w:ilvl w:val="0"/>
+                <w:numId w:val="17"/>
+              </w:numPr>
+              <w:ind w:left="234" w:hanging="234"/>
+            </w:pPr>
+            <w:r>
+              <w:t>Built in sections</w:t>
+            </w:r>
           </w:p>
         </w:tc>
         <w:tc>
@@ -8189,8 +8269,24 @@
                 <w:ilvl w:val="0"/>
                 <w:numId w:val="16"/>
               </w:numPr>
-              <w:ind w:left="404"/>
+              <w:ind w:left="257" w:hanging="259"/>
             </w:pPr>
+            <w:r>
+              <w:t>Would need to develop way of getting from electron renderer process to main process to save.</w:t>
+            </w:r>
+          </w:p>
+          <w:p>
+            <w:pPr>
+              <w:pStyle w:val="ListParagraph"/>
+              <w:numPr>
+                <w:ilvl w:val="0"/>
+                <w:numId w:val="16"/>
+              </w:numPr>
+              <w:ind w:left="257" w:hanging="259"/>
+            </w:pPr>
+            <w:r>
+              <w:t xml:space="preserve">Not electron specific </w:t>
+            </w:r>
           </w:p>
         </w:tc>
         <w:tc>
@@ -8246,11 +8342,9 @@
             <w:tcW w:w="2805" w:type="dxa"/>
           </w:tcPr>
           <w:p>
-            <w:proofErr w:type="spellStart"/>
             <w:r>
               <w:t>Configstore</w:t>
             </w:r>
-            <w:proofErr w:type="spellEnd"/>
           </w:p>
         </w:tc>
         <w:tc>
@@ -8258,12 +8352,36 @@
             <w:tcW w:w="2806" w:type="dxa"/>
           </w:tcPr>
           <w:p>
-            <w:hyperlink r:id="rId59" w:history="1">
+            <w:hyperlink r:id="rId61" w:history="1">
               <w:r>
                 <w:rPr>
                   <w:rStyle w:val="Hyperlink"/>
                 </w:rPr>
-                <w:t>https://www.npmjs.com/package/configstore</w:t>
+                <w:t>https://www.npm</w:t>
+              </w:r>
+              <w:r>
+                <w:rPr>
+                  <w:rStyle w:val="Hyperlink"/>
+                </w:rPr>
+                <w:t>j</w:t>
+              </w:r>
+              <w:r>
+                <w:rPr>
+                  <w:rStyle w:val="Hyperlink"/>
+                </w:rPr>
+                <w:t>s.com/package/configs</w:t>
+              </w:r>
+              <w:r>
+                <w:rPr>
+                  <w:rStyle w:val="Hyperlink"/>
+                </w:rPr>
+                <w:t>t</w:t>
+              </w:r>
+              <w:r>
+                <w:rPr>
+                  <w:rStyle w:val="Hyperlink"/>
+                </w:rPr>
+                <w:t>ore</w:t>
               </w:r>
             </w:hyperlink>
             <w:r>
@@ -8282,8 +8400,37 @@
                 <w:ilvl w:val="0"/>
                 <w:numId w:val="17"/>
               </w:numPr>
-              <w:ind w:hanging="720"/>
+              <w:ind w:left="234" w:hanging="234"/>
             </w:pPr>
+            <w:r>
+              <w:t>Multiple files</w:t>
+            </w:r>
+          </w:p>
+          <w:p>
+            <w:pPr>
+              <w:pStyle w:val="ListParagraph"/>
+              <w:numPr>
+                <w:ilvl w:val="0"/>
+                <w:numId w:val="17"/>
+              </w:numPr>
+              <w:ind w:left="234" w:hanging="234"/>
+            </w:pPr>
+            <w:r>
+              <w:t>Allows encryption</w:t>
+            </w:r>
+          </w:p>
+          <w:p>
+            <w:pPr>
+              <w:pStyle w:val="ListParagraph"/>
+              <w:numPr>
+                <w:ilvl w:val="0"/>
+                <w:numId w:val="17"/>
+              </w:numPr>
+              <w:ind w:left="234" w:hanging="234"/>
+            </w:pPr>
+            <w:r>
+              <w:t>JSON</w:t>
+            </w:r>
           </w:p>
         </w:tc>
         <w:tc>
@@ -8297,8 +8444,24 @@
                 <w:ilvl w:val="0"/>
                 <w:numId w:val="16"/>
               </w:numPr>
-              <w:ind w:left="404"/>
+              <w:ind w:left="257" w:hanging="257"/>
             </w:pPr>
+            <w:r>
+              <w:t>Recommends electron-store</w:t>
+            </w:r>
+          </w:p>
+          <w:p>
+            <w:pPr>
+              <w:pStyle w:val="ListParagraph"/>
+              <w:numPr>
+                <w:ilvl w:val="0"/>
+                <w:numId w:val="16"/>
+              </w:numPr>
+              <w:ind w:left="257" w:hanging="257"/>
+            </w:pPr>
+            <w:r>
+              <w:t>Only JSON format</w:t>
+            </w:r>
           </w:p>
         </w:tc>
         <w:tc>
@@ -8355,12 +8518,24 @@
             <w:tcW w:w="2806" w:type="dxa"/>
           </w:tcPr>
           <w:p>
-            <w:hyperlink r:id="rId60" w:history="1">
+            <w:hyperlink r:id="rId62" w:history="1">
               <w:r>
                 <w:rPr>
                   <w:rStyle w:val="Hyperlink"/>
                 </w:rPr>
-                <w:t>https://www.npmjs.com/package/preferences</w:t>
+                <w:t>https://www</w:t>
+              </w:r>
+              <w:r>
+                <w:rPr>
+                  <w:rStyle w:val="Hyperlink"/>
+                </w:rPr>
+                <w:t>.</w:t>
+              </w:r>
+              <w:r>
+                <w:rPr>
+                  <w:rStyle w:val="Hyperlink"/>
+                </w:rPr>
+                <w:t>npmjs.com/package/preferences</w:t>
               </w:r>
             </w:hyperlink>
             <w:r>
@@ -8385,6 +8560,32 @@
               <w:t>Allows encryption</w:t>
             </w:r>
           </w:p>
+          <w:p>
+            <w:pPr>
+              <w:pStyle w:val="ListParagraph"/>
+              <w:numPr>
+                <w:ilvl w:val="0"/>
+                <w:numId w:val="17"/>
+              </w:numPr>
+              <w:ind w:left="234" w:hanging="234"/>
+            </w:pPr>
+            <w:r>
+              <w:t>Multiple files</w:t>
+            </w:r>
+          </w:p>
+          <w:p>
+            <w:pPr>
+              <w:pStyle w:val="ListParagraph"/>
+              <w:numPr>
+                <w:ilvl w:val="0"/>
+                <w:numId w:val="17"/>
+              </w:numPr>
+              <w:ind w:left="234" w:hanging="234"/>
+            </w:pPr>
+            <w:r>
+              <w:t>YAML+JSON</w:t>
+            </w:r>
+          </w:p>
         </w:tc>
         <w:tc>
           <w:tcPr>
@@ -8397,8 +8598,24 @@
                 <w:ilvl w:val="0"/>
                 <w:numId w:val="16"/>
               </w:numPr>
-              <w:ind w:left="404"/>
+              <w:ind w:left="257" w:hanging="257"/>
             </w:pPr>
+            <w:r>
+              <w:t>Would need to develop way of getting from electron renderer process to main process to save.</w:t>
+            </w:r>
+          </w:p>
+          <w:p>
+            <w:pPr>
+              <w:pStyle w:val="ListParagraph"/>
+              <w:numPr>
+                <w:ilvl w:val="0"/>
+                <w:numId w:val="16"/>
+              </w:numPr>
+              <w:ind w:left="257" w:hanging="257"/>
+            </w:pPr>
+            <w:r>
+              <w:t>Not electron specific</w:t>
+            </w:r>
           </w:p>
         </w:tc>
         <w:tc>
@@ -8452,6 +8669,7 @@
           </w:tcPr>
           <w:p>
             <w:r>
+              <w:lastRenderedPageBreak/>
               <w:t>config</w:t>
             </w:r>
           </w:p>
@@ -8461,12 +8679,24 @@
             <w:tcW w:w="2806" w:type="dxa"/>
           </w:tcPr>
           <w:p>
-            <w:hyperlink r:id="rId61" w:history="1">
+            <w:hyperlink r:id="rId63" w:history="1">
               <w:r>
                 <w:rPr>
                   <w:rStyle w:val="Hyperlink"/>
                 </w:rPr>
-                <w:t>https://www.npmjs.com/package/config</w:t>
+                <w:t>https://www.npmjs.</w:t>
+              </w:r>
+              <w:r>
+                <w:rPr>
+                  <w:rStyle w:val="Hyperlink"/>
+                </w:rPr>
+                <w:t>c</w:t>
+              </w:r>
+              <w:r>
+                <w:rPr>
+                  <w:rStyle w:val="Hyperlink"/>
+                </w:rPr>
+                <w:t>om/package/config</w:t>
               </w:r>
             </w:hyperlink>
             <w:r>
@@ -8487,6 +8717,9 @@
               </w:numPr>
               <w:ind w:left="232" w:hanging="232"/>
             </w:pPr>
+            <w:r>
+              <w:t>“Simple to setup”</w:t>
+            </w:r>
           </w:p>
         </w:tc>
         <w:tc>
@@ -8500,8 +8733,37 @@
                 <w:ilvl w:val="0"/>
                 <w:numId w:val="16"/>
               </w:numPr>
-              <w:ind w:left="404"/>
+              <w:ind w:left="257" w:hanging="259"/>
             </w:pPr>
+            <w:r>
+              <w:t>Would need to develop way of getting from electron renderer process to main process to save.</w:t>
+            </w:r>
+          </w:p>
+          <w:p>
+            <w:pPr>
+              <w:pStyle w:val="ListParagraph"/>
+              <w:numPr>
+                <w:ilvl w:val="0"/>
+                <w:numId w:val="16"/>
+              </w:numPr>
+              <w:ind w:left="257" w:hanging="259"/>
+            </w:pPr>
+            <w:r>
+              <w:t>Not electron specific</w:t>
+            </w:r>
+          </w:p>
+          <w:p>
+            <w:pPr>
+              <w:pStyle w:val="ListParagraph"/>
+              <w:numPr>
+                <w:ilvl w:val="0"/>
+                <w:numId w:val="16"/>
+              </w:numPr>
+              <w:ind w:left="257" w:hanging="259"/>
+            </w:pPr>
+            <w:r>
+              <w:t>Only JSON</w:t>
+            </w:r>
           </w:p>
         </w:tc>
         <w:tc>
@@ -8564,7 +8826,7 @@
             <w:tcW w:w="2806" w:type="dxa"/>
           </w:tcPr>
           <w:p>
-            <w:hyperlink r:id="rId62" w:history="1">
+            <w:hyperlink r:id="rId64" w:history="1">
               <w:r>
                 <w:rPr>
                   <w:rStyle w:val="Hyperlink"/>
@@ -8591,15 +8853,46 @@
               <w:ind w:left="232" w:hanging="232"/>
             </w:pPr>
             <w:r>
-              <w:t xml:space="preserve">Can use from renderer / main – no need for </w:t>
+              <w:t>Can use from renderer / main – no need for ipc transport</w:t>
             </w:r>
-            <w:proofErr w:type="spellStart"/>
+          </w:p>
+          <w:p>
+            <w:pPr>
+              <w:pStyle w:val="ListParagraph"/>
+              <w:numPr>
+                <w:ilvl w:val="0"/>
+                <w:numId w:val="17"/>
+              </w:numPr>
+              <w:ind w:left="232" w:hanging="232"/>
+            </w:pPr>
             <w:r>
-              <w:t>ipc</w:t>
+              <w:t>Electron Specific</w:t>
             </w:r>
-            <w:proofErr w:type="spellEnd"/>
+          </w:p>
+          <w:p>
+            <w:pPr>
+              <w:pStyle w:val="ListParagraph"/>
+              <w:numPr>
+                <w:ilvl w:val="0"/>
+                <w:numId w:val="17"/>
+              </w:numPr>
+              <w:ind w:left="232" w:hanging="232"/>
+            </w:pPr>
             <w:r>
-              <w:t xml:space="preserve"> transport</w:t>
+              <w:t>Multiple files</w:t>
+            </w:r>
+          </w:p>
+          <w:p>
+            <w:pPr>
+              <w:pStyle w:val="ListParagraph"/>
+              <w:numPr>
+                <w:ilvl w:val="0"/>
+                <w:numId w:val="17"/>
+              </w:numPr>
+              <w:ind w:left="232" w:hanging="232"/>
+            </w:pPr>
+            <w:r>
+              <w:t>Intuitive API</w:t>
             </w:r>
           </w:p>
         </w:tc>
@@ -8614,8 +8907,24 @@
                 <w:ilvl w:val="0"/>
                 <w:numId w:val="16"/>
               </w:numPr>
-              <w:ind w:left="404"/>
+              <w:ind w:left="257" w:hanging="259"/>
             </w:pPr>
+            <w:r>
+              <w:t>Only JSON format</w:t>
+            </w:r>
+          </w:p>
+          <w:p>
+            <w:pPr>
+              <w:pStyle w:val="ListParagraph"/>
+              <w:numPr>
+                <w:ilvl w:val="0"/>
+                <w:numId w:val="16"/>
+              </w:numPr>
+              <w:ind w:left="257" w:hanging="259"/>
+            </w:pPr>
+            <w:r>
+              <w:t>Uses electron remote – so may impact security configuration.</w:t>
+            </w:r>
           </w:p>
         </w:tc>
         <w:tc>
@@ -8678,12 +8987,24 @@
             <w:tcW w:w="2806" w:type="dxa"/>
           </w:tcPr>
           <w:p>
-            <w:hyperlink r:id="rId63" w:history="1">
+            <w:hyperlink r:id="rId65" w:history="1">
               <w:r>
                 <w:rPr>
                   <w:rStyle w:val="Hyperlink"/>
                 </w:rPr>
-                <w:t>https://github.com/nathanbuchar/electron-settings</w:t>
+                <w:t>https://github.com/na</w:t>
+              </w:r>
+              <w:r>
+                <w:rPr>
+                  <w:rStyle w:val="Hyperlink"/>
+                </w:rPr>
+                <w:t>t</w:t>
+              </w:r>
+              <w:r>
+                <w:rPr>
+                  <w:rStyle w:val="Hyperlink"/>
+                </w:rPr>
+                <w:t>hanbuchar/electron-settings</w:t>
               </w:r>
             </w:hyperlink>
             <w:r>
@@ -8702,8 +9023,11 @@
                 <w:ilvl w:val="0"/>
                 <w:numId w:val="17"/>
               </w:numPr>
-              <w:ind w:hanging="720"/>
+              <w:ind w:left="234" w:hanging="234"/>
             </w:pPr>
+            <w:r>
+              <w:t xml:space="preserve">Electron specific </w:t>
+            </w:r>
           </w:p>
         </w:tc>
         <w:tc>
@@ -8717,8 +9041,11 @@
                 <w:ilvl w:val="0"/>
                 <w:numId w:val="16"/>
               </w:numPr>
-              <w:ind w:left="404"/>
+              <w:ind w:left="257" w:hanging="259"/>
             </w:pPr>
+            <w:r>
+              <w:t>Single file</w:t>
+            </w:r>
           </w:p>
         </w:tc>
         <w:tc>
@@ -8778,7 +9105,33 @@
     </w:p>
     <w:p>
       <w:pPr>
-        <w:pStyle w:val="Heading1"/>
+        <w:pStyle w:val="Heading4"/>
+      </w:pPr>
+      <w:r>
+        <w:t>Conclusion</w:t>
+      </w:r>
+    </w:p>
+    <w:p>
+      <w:r>
+        <w:t xml:space="preserve">In the end I decided to go with ‘Electron-store’ due to it seeming to be the best for my specific </w:t>
+      </w:r>
+      <w:r>
+        <w:t>electron-based</w:t>
+      </w:r>
+      <w:r>
+        <w:t xml:space="preserve"> use case. </w:t>
+      </w:r>
+      <w:r>
+        <w:t>It had</w:t>
+      </w:r>
+      <w:r>
+        <w:t xml:space="preserve"> an intuitive API and above all seemed to contain everything I needed in my application. </w:t>
+      </w:r>
+    </w:p>
+    <w:p/>
+    <w:p/>
+    <w:p>
+      <w:pPr>
         <w:sectPr>
           <w:pgSz w:w="16838" w:h="11906" w:orient="landscape"/>
           <w:pgMar w:top="1440" w:right="1440" w:bottom="1440" w:left="1440" w:header="708" w:footer="708" w:gutter="0"/>
@@ -8786,6 +9139,12 @@
           <w:docGrid w:linePitch="360"/>
         </w:sectPr>
       </w:pPr>
+      <w:r>
+        <w:rPr>
+          <w:highlight w:val="yellow"/>
+        </w:rPr>
+        <w:t>Possibly add more to this section though overwise is done</w:t>
+      </w:r>
     </w:p>
     <w:p>
       <w:pPr>
@@ -8793,7 +9152,19 @@
       </w:pPr>
       <w:r>
         <w:lastRenderedPageBreak/>
+        <w:t xml:space="preserve">Intelligent </w:t>
+      </w:r>
+      <w:r>
         <w:t>Error Handling</w:t>
+      </w:r>
+      <w:r>
+        <w:t xml:space="preserve"> </w:t>
+      </w:r>
+      <w:r>
+        <w:rPr>
+          <w:rFonts w:ascii="Segoe UI Symbol" w:hAnsi="Segoe UI Symbol" w:cs="Segoe UI Symbol"/>
+        </w:rPr>
+        <w:t>✓</w:t>
       </w:r>
     </w:p>
     <w:p>
@@ -8813,23 +9184,7 @@
           <w:rStyle w:val="Strong"/>
           <w:bCs w:val="0"/>
         </w:rPr>
-        <w:t xml:space="preserve">catch JavaScript errors anywhere in their child component tree, log those errors, and display a </w:t>
-      </w:r>
-      <w:proofErr w:type="spellStart"/>
-      <w:r>
-        <w:rPr>
-          <w:rStyle w:val="Strong"/>
-          <w:bCs w:val="0"/>
-        </w:rPr>
-        <w:t>fallback</w:t>
-      </w:r>
-      <w:proofErr w:type="spellEnd"/>
-      <w:r>
-        <w:rPr>
-          <w:rStyle w:val="Strong"/>
-          <w:bCs w:val="0"/>
-        </w:rPr>
-        <w:t xml:space="preserve"> UI</w:t>
+        <w:t>catch JavaScript errors anywhere in their child component tree, log those errors, and display a fallback UI</w:t>
       </w:r>
       <w:r>
         <w:t> instead of the component tree that crashed. Error boundaries catch errors during rendering, in lifecycle methods, and in constructors of the whole tree below them.</w:t>
@@ -8856,7 +9211,7 @@
         <w:rPr>
           <w:noProof/>
         </w:rPr>
-        <w:t>26</w:t>
+        <w:t>27</w:t>
       </w:r>
       <w:r>
         <w:fldChar w:fldCharType="end"/>
@@ -8973,7 +9328,7 @@
                     <pic:cNvPicPr/>
                   </pic:nvPicPr>
                   <pic:blipFill>
-                    <a:blip r:embed="rId64"/>
+                    <a:blip r:embed="rId66"/>
                     <a:stretch>
                       <a:fillRect/>
                     </a:stretch>
@@ -9025,7 +9380,7 @@
         <w:rPr>
           <w:noProof/>
         </w:rPr>
-        <w:t>27</w:t>
+        <w:t>28</w:t>
       </w:r>
       <w:r>
         <w:fldChar w:fldCharType="end"/>
@@ -9060,17 +9415,9 @@
         <w:t>omponent.</w:t>
       </w:r>
       <w:r>
-        <w:t xml:space="preserve"> The </w:t>
-      </w:r>
-      <w:proofErr w:type="spellStart"/>
-      <w:r>
-        <w:t>mySwal</w:t>
-      </w:r>
-      <w:proofErr w:type="spellEnd"/>
-      <w:r>
-        <w:t xml:space="preserve"> function is Sweet Alert 2 with react content (</w:t>
-      </w:r>
-      <w:hyperlink r:id="rId65" w:history="1">
+        <w:t xml:space="preserve"> The mySwal function is Sweet Alert 2 with react content (</w:t>
+      </w:r>
+      <w:hyperlink r:id="rId67" w:history="1">
         <w:r>
           <w:rPr>
             <w:rStyle w:val="Hyperlink"/>
@@ -9081,7 +9428,7 @@
       <w:r>
         <w:t xml:space="preserve"> + </w:t>
       </w:r>
-      <w:hyperlink r:id="rId66" w:history="1">
+      <w:hyperlink r:id="rId68" w:history="1">
         <w:r>
           <w:rPr>
             <w:rStyle w:val="Hyperlink"/>
@@ -9129,7 +9476,7 @@
                     </pic:cNvPicPr>
                   </pic:nvPicPr>
                   <pic:blipFill>
-                    <a:blip r:embed="rId67">
+                    <a:blip r:embed="rId69">
                       <a:extLst>
                         <a:ext uri="{28A0092B-C50C-407E-A947-70E740481C1C}">
                           <a14:useLocalDpi xmlns:a14="http://schemas.microsoft.com/office/drawing/2010/main" val="0"/>
@@ -9188,7 +9535,7 @@
         <w:rPr>
           <w:noProof/>
         </w:rPr>
-        <w:t>28</w:t>
+        <w:t>29</w:t>
       </w:r>
       <w:r>
         <w:fldChar w:fldCharType="end"/>
@@ -9229,7 +9576,7 @@
                     </pic:cNvPicPr>
                   </pic:nvPicPr>
                   <pic:blipFill>
-                    <a:blip r:embed="rId68">
+                    <a:blip r:embed="rId70">
                       <a:extLst>
                         <a:ext uri="{28A0092B-C50C-407E-A947-70E740481C1C}">
                           <a14:useLocalDpi xmlns:a14="http://schemas.microsoft.com/office/drawing/2010/main" val="0"/>
@@ -9288,7 +9635,7 @@
         <w:rPr>
           <w:noProof/>
         </w:rPr>
-        <w:t>29</w:t>
+        <w:t>30</w:t>
       </w:r>
       <w:r>
         <w:fldChar w:fldCharType="end"/>
@@ -9299,6 +9646,100 @@
     </w:p>
     <w:p>
       <w:pPr>
+        <w:pStyle w:val="Heading2"/>
+      </w:pPr>
+      <w:r>
+        <w:t>Programming Features</w:t>
+      </w:r>
+      <w:r>
+        <w:t xml:space="preserve"> </w:t>
+      </w:r>
+    </w:p>
+    <w:p>
+      <w:r>
+        <w:t>Throughout this project is was necessary to use a variety of programming features. These included but not limited to:</w:t>
+      </w:r>
+    </w:p>
+    <w:p>
+      <w:pPr>
+        <w:pStyle w:val="ListParagraph"/>
+        <w:numPr>
+          <w:ilvl w:val="0"/>
+          <w:numId w:val="21"/>
+        </w:numPr>
+      </w:pPr>
+      <w:r>
+        <w:t>Iteration</w:t>
+      </w:r>
+    </w:p>
+    <w:p>
+      <w:pPr>
+        <w:pStyle w:val="ListParagraph"/>
+        <w:numPr>
+          <w:ilvl w:val="0"/>
+          <w:numId w:val="21"/>
+        </w:numPr>
+      </w:pPr>
+      <w:r>
+        <w:t>Conditionals</w:t>
+      </w:r>
+    </w:p>
+    <w:p>
+      <w:pPr>
+        <w:pStyle w:val="ListParagraph"/>
+        <w:numPr>
+          <w:ilvl w:val="0"/>
+          <w:numId w:val="21"/>
+        </w:numPr>
+      </w:pPr>
+      <w:r>
+        <w:t>Switching / Case conditions</w:t>
+      </w:r>
+    </w:p>
+    <w:p>
+      <w:pPr>
+        <w:pStyle w:val="ListParagraph"/>
+        <w:numPr>
+          <w:ilvl w:val="0"/>
+          <w:numId w:val="21"/>
+        </w:numPr>
+      </w:pPr>
+      <w:r>
+        <w:t>Enums (Enumerated Types)</w:t>
+      </w:r>
+    </w:p>
+    <w:p>
+      <w:pPr>
+        <w:pStyle w:val="ListParagraph"/>
+        <w:numPr>
+          <w:ilvl w:val="0"/>
+          <w:numId w:val="21"/>
+        </w:numPr>
+      </w:pPr>
+      <w:r>
+        <w:t>Inheritance / Polymorphism</w:t>
+      </w:r>
+    </w:p>
+    <w:p>
+      <w:pPr>
+        <w:pStyle w:val="ListParagraph"/>
+        <w:numPr>
+          <w:ilvl w:val="0"/>
+          <w:numId w:val="21"/>
+        </w:numPr>
+      </w:pPr>
+      <w:r>
+        <w:t>Functional programming</w:t>
+      </w:r>
+    </w:p>
+    <w:p>
+      <w:r>
+        <w:t>For the purposes of this writeup I will provide an example for each of these features to show the variety of programming technique used within this project. N.B. These are just excerpts so I can show some of my reasoning during development, the full source code is linked in Appendix A</w:t>
+      </w:r>
+    </w:p>
+    <w:p>
+      <w:pPr>
+        <w:pStyle w:val="Heading1"/>
         <w:sectPr>
           <w:pgSz w:w="11906" w:h="16838"/>
           <w:pgMar w:top="1440" w:right="1440" w:bottom="1440" w:left="1440" w:header="708" w:footer="708" w:gutter="0"/>
@@ -9310,10 +9751,6 @@
     <w:p>
       <w:pPr>
         <w:pStyle w:val="Heading1"/>
-        <w:numPr>
-          <w:ilvl w:val="0"/>
-          <w:numId w:val="0"/>
-        </w:numPr>
       </w:pPr>
       <w:r>
         <w:lastRenderedPageBreak/>
@@ -9325,16 +9762,62 @@
         <w:pStyle w:val="Heading2"/>
       </w:pPr>
       <w:r>
-        <w:t>Testing</w:t>
+        <w:t>Test</w:t>
+      </w:r>
+      <w:r>
+        <w:t xml:space="preserve"> Results</w:t>
       </w:r>
     </w:p>
     <w:p/>
     <w:p/>
+    <w:p/>
+    <w:p>
+      <w:pPr>
+        <w:pStyle w:val="Heading2"/>
+      </w:pPr>
+      <w:r>
+        <w:t>Security Problems</w:t>
+      </w:r>
+    </w:p>
+    <w:p>
+      <w:r>
+        <w:t xml:space="preserve">In this section it may be worth referring to Section 2.3.6, ‘Package Choice’, and Section 2.3.5, ‘Security Checklist’. In my Security Checklist section, I showed how I added a variety of security measures to secure my application. Unfortunately, due to the package choice I made – which require the electron ‘remote’ </w:t>
+      </w:r>
+      <w:r>
+        <w:rPr>
+          <w:highlight w:val="yellow"/>
+        </w:rPr>
+        <w:t>[cite]</w:t>
+      </w:r>
+      <w:r>
+        <w:t xml:space="preserve"> object to be accessible. Therefore, many of the security measures introduced never made it into the final source code as they stopped the application from working. An example error message caused is shown:</w:t>
+      </w:r>
+    </w:p>
+    <w:p>
+      <w:r>
+        <w:rPr>
+          <w:highlight w:val="yellow"/>
+        </w:rPr>
+        <w:t>[Example error message]</w:t>
+      </w:r>
+    </w:p>
     <w:p>
       <w:pPr>
         <w:pStyle w:val="Heading1"/>
-      </w:pPr>
-      <w:r>
+        <w:sectPr>
+          <w:pgSz w:w="11906" w:h="16838"/>
+          <w:pgMar w:top="1440" w:right="1440" w:bottom="1440" w:left="1440" w:header="708" w:footer="708" w:gutter="0"/>
+          <w:cols w:space="708"/>
+          <w:docGrid w:linePitch="360"/>
+        </w:sectPr>
+      </w:pPr>
+    </w:p>
+    <w:p>
+      <w:pPr>
+        <w:pStyle w:val="Heading1"/>
+      </w:pPr>
+      <w:r>
+        <w:lastRenderedPageBreak/>
         <w:t>Conclusion</w:t>
       </w:r>
     </w:p>
@@ -9351,34 +9834,13 @@
       <w:r>
         <w:t xml:space="preserve"> </w:t>
       </w:r>
-      <w:proofErr w:type="spellStart"/>
-      <w:r>
-        <w:t>Cointracker</w:t>
-      </w:r>
-      <w:proofErr w:type="spellEnd"/>
-      <w:r>
-        <w:t xml:space="preserve"> HN</w:t>
-      </w:r>
-    </w:p>
-    <w:p>
-      <w:r>
-        <w:t xml:space="preserve">Through the creation of this product it came to my attention that a similar product was just </w:t>
-      </w:r>
-      <w:proofErr w:type="spellStart"/>
-      <w:r>
-        <w:t>realesed</w:t>
-      </w:r>
-      <w:proofErr w:type="spellEnd"/>
-      <w:r>
-        <w:t xml:space="preserve"> by the name of “</w:t>
-      </w:r>
-      <w:proofErr w:type="spellStart"/>
-      <w:r>
-        <w:t>Cointracker</w:t>
-      </w:r>
-      <w:proofErr w:type="spellEnd"/>
-      <w:r>
-        <w:t xml:space="preserve">” </w:t>
+      <w:r>
+        <w:t>Cointracker HN</w:t>
+      </w:r>
+    </w:p>
+    <w:p>
+      <w:r>
+        <w:t xml:space="preserve">Through the creation of this product it came to my attention that a similar product was just realesed by the name of “Cointracker” </w:t>
       </w:r>
       <w:sdt>
         <w:sdtPr>
@@ -9417,27 +9879,37 @@
       <w:r>
         <w:t xml:space="preserve">Similar product- </w:t>
       </w:r>
-      <w:r>
-        <w:t>https://getdelta.io/</w:t>
-      </w:r>
-      <w:bookmarkStart w:id="1" w:name="_GoBack"/>
-      <w:bookmarkEnd w:id="1"/>
-    </w:p>
+      <w:hyperlink r:id="rId71" w:history="1">
+        <w:r>
+          <w:rPr>
+            <w:rStyle w:val="Hyperlink"/>
+          </w:rPr>
+          <w:t>https://getdelta.io/</w:t>
+        </w:r>
+      </w:hyperlink>
+    </w:p>
+    <w:p/>
     <w:p>
       <w:pPr>
         <w:pStyle w:val="Heading2"/>
       </w:pPr>
       <w:r>
-        <w:t>Project Structure / Code Written</w:t>
+        <w:t xml:space="preserve">Project Structure </w:t>
       </w:r>
     </w:p>
     <w:p/>
     <w:p>
       <w:pPr>
-        <w:pStyle w:val="Heading2"/>
-      </w:pPr>
-      <w:r>
-        <w:t>Main program files</w:t>
+        <w:pStyle w:val="Heading1"/>
+      </w:pPr>
+      <w:r>
+        <w:t xml:space="preserve">Appendix A </w:t>
+      </w:r>
+      <w:r>
+        <w:t>-</w:t>
+      </w:r>
+      <w:r>
+        <w:t xml:space="preserve"> Source code</w:t>
       </w:r>
     </w:p>
     <w:p>
@@ -9450,11 +9922,9 @@
       <w:r>
         <w:t xml:space="preserve"> it seems the best compromise is to place some of the program files, which best demonstrate the style / programming techniques used within the project and light commentary on which </w:t>
       </w:r>
-      <w:proofErr w:type="gramStart"/>
-      <w:r>
-        <w:t>and also</w:t>
-      </w:r>
-      <w:proofErr w:type="gramEnd"/>
+      <w:r>
+        <w:t>and</w:t>
+      </w:r>
       <w:r>
         <w:t xml:space="preserve"> provide a link to an online repository with all the project files on. </w:t>
       </w:r>
@@ -9471,9 +9941,32 @@
       </w:r>
     </w:p>
     <w:p>
+      <w:hyperlink r:id="rId72" w:history="1">
+        <w:r>
+          <w:rPr>
+            <w:rStyle w:val="Hyperlink"/>
+          </w:rPr>
+          <w:t>https://github.com/georgePadolsey/ComputerScience2018</w:t>
+        </w:r>
+      </w:hyperlink>
+      <w:r>
+        <w:t xml:space="preserve"> </w:t>
+      </w:r>
+    </w:p>
+    <w:p>
       <w:r>
         <w:t>N.B. I can guarantee this link will be valid till 2023 at the least.</w:t>
       </w:r>
+    </w:p>
+    <w:p>
+      <w:pPr>
+        <w:sectPr>
+          <w:pgSz w:w="11906" w:h="16838"/>
+          <w:pgMar w:top="1440" w:right="1440" w:bottom="1440" w:left="1440" w:header="708" w:footer="708" w:gutter="0"/>
+          <w:cols w:space="708"/>
+          <w:docGrid w:linePitch="360"/>
+        </w:sectPr>
+      </w:pPr>
     </w:p>
     <w:sdt>
       <w:sdtPr>
@@ -9666,6 +10159,104 @@
                 <w:rPr>
                   <w:noProof/>
                 </w:rPr>
+                <w:t xml:space="preserve">Facebook Inc., 2018. </w:t>
+              </w:r>
+              <w:r>
+                <w:rPr>
+                  <w:i/>
+                  <w:iCs/>
+                  <w:noProof/>
+                </w:rPr>
+                <w:t xml:space="preserve">Error Handling in React 16 - React Blog. </w:t>
+              </w:r>
+              <w:r>
+                <w:rPr>
+                  <w:noProof/>
+                </w:rPr>
+                <w:t xml:space="preserve">[Online] </w:t>
+              </w:r>
+              <w:r>
+                <w:rPr>
+                  <w:noProof/>
+                </w:rPr>
+                <w:br/>
+                <w:t xml:space="preserve">Available at: </w:t>
+              </w:r>
+              <w:r>
+                <w:rPr>
+                  <w:noProof/>
+                  <w:u w:val="single"/>
+                </w:rPr>
+                <w:t>https://reactjs.org/blog/2017/07/26/error-handling-in-react-16.html</w:t>
+              </w:r>
+              <w:r>
+                <w:rPr>
+                  <w:noProof/>
+                </w:rPr>
+                <w:br/>
+                <w:t>[Accessed 14 March 2018].</w:t>
+              </w:r>
+            </w:p>
+            <w:p>
+              <w:pPr>
+                <w:pStyle w:val="Bibliography"/>
+                <w:rPr>
+                  <w:noProof/>
+                </w:rPr>
+              </w:pPr>
+              <w:r>
+                <w:rPr>
+                  <w:noProof/>
+                </w:rPr>
+                <w:t xml:space="preserve">Facebook Inc., 2018. </w:t>
+              </w:r>
+              <w:r>
+                <w:rPr>
+                  <w:i/>
+                  <w:iCs/>
+                  <w:noProof/>
+                </w:rPr>
+                <w:t xml:space="preserve">Flow: A Static Type Checker for JavaScript. </w:t>
+              </w:r>
+              <w:r>
+                <w:rPr>
+                  <w:noProof/>
+                </w:rPr>
+                <w:t xml:space="preserve">[Online] </w:t>
+              </w:r>
+              <w:r>
+                <w:rPr>
+                  <w:noProof/>
+                </w:rPr>
+                <w:br/>
+                <w:t xml:space="preserve">Available at: </w:t>
+              </w:r>
+              <w:r>
+                <w:rPr>
+                  <w:noProof/>
+                  <w:u w:val="single"/>
+                </w:rPr>
+                <w:t>https://flow.org/</w:t>
+              </w:r>
+              <w:r>
+                <w:rPr>
+                  <w:noProof/>
+                </w:rPr>
+                <w:br/>
+                <w:t>[Accessed 13 March 2018].</w:t>
+              </w:r>
+            </w:p>
+            <w:p>
+              <w:pPr>
+                <w:pStyle w:val="Bibliography"/>
+                <w:rPr>
+                  <w:noProof/>
+                </w:rPr>
+              </w:pPr>
+              <w:r>
+                <w:rPr>
+                  <w:noProof/>
+                </w:rPr>
                 <w:t xml:space="preserve">Github Inc, 2018. </w:t>
               </w:r>
               <w:r>
@@ -9715,7 +10306,7 @@
                 <w:rPr>
                   <w:noProof/>
                 </w:rPr>
-                <w:t xml:space="preserve">Github, Inc, 2017. </w:t>
+                <w:t xml:space="preserve">Github, Inc, 2018. </w:t>
               </w:r>
               <w:r>
                 <w:rPr>
@@ -9750,7 +10341,7 @@
                   <w:noProof/>
                 </w:rPr>
                 <w:br/>
-                <w:t>[Accessed 7 March 2017].</w:t>
+                <w:t>[Accessed 7 March 2018].</w:t>
               </w:r>
             </w:p>
             <w:p>
@@ -9764,8 +10355,7 @@
                 <w:rPr>
                   <w:noProof/>
                 </w:rPr>
-                <w:lastRenderedPageBreak/>
-                <w:t xml:space="preserve">Github, Inc, 2017. </w:t>
+                <w:t xml:space="preserve">Github, Inc, 2018. </w:t>
               </w:r>
               <w:r>
                 <w:rPr>
@@ -9800,7 +10390,7 @@
                   <w:noProof/>
                 </w:rPr>
                 <w:br/>
-                <w:t>[Accessed 7 March 2017].</w:t>
+                <w:t>[Accessed 7 March 2018].</w:t>
               </w:r>
             </w:p>
             <w:p>
@@ -9814,7 +10404,7 @@
                 <w:rPr>
                   <w:noProof/>
                 </w:rPr>
-                <w:t xml:space="preserve">Github, Inc, 2017. </w:t>
+                <w:t xml:space="preserve">Github, Inc, 2018. </w:t>
               </w:r>
               <w:r>
                 <w:rPr>
@@ -9849,7 +10439,204 @@
                   <w:noProof/>
                 </w:rPr>
                 <w:br/>
-                <w:t>[Accessed 7 March 2017].</w:t>
+                <w:t>[Accessed 7 March 2018].</w:t>
+              </w:r>
+            </w:p>
+            <w:p>
+              <w:pPr>
+                <w:pStyle w:val="Bibliography"/>
+                <w:rPr>
+                  <w:noProof/>
+                </w:rPr>
+              </w:pPr>
+              <w:r>
+                <w:rPr>
+                  <w:noProof/>
+                </w:rPr>
+                <w:t xml:space="preserve">larion, 2017. </w:t>
+              </w:r>
+              <w:r>
+                <w:rPr>
+                  <w:i/>
+                  <w:iCs/>
+                  <w:noProof/>
+                </w:rPr>
+                <w:t xml:space="preserve">larion/cryptolio: A command-line cryptocurrency portfolio management tool. </w:t>
+              </w:r>
+              <w:r>
+                <w:rPr>
+                  <w:noProof/>
+                </w:rPr>
+                <w:t xml:space="preserve">[Online] </w:t>
+              </w:r>
+              <w:r>
+                <w:rPr>
+                  <w:noProof/>
+                </w:rPr>
+                <w:br/>
+                <w:t xml:space="preserve">Available at: </w:t>
+              </w:r>
+              <w:r>
+                <w:rPr>
+                  <w:noProof/>
+                  <w:u w:val="single"/>
+                </w:rPr>
+                <w:t>https://github.com/larion/cryptolio</w:t>
+              </w:r>
+              <w:r>
+                <w:rPr>
+                  <w:noProof/>
+                </w:rPr>
+                <w:br/>
+                <w:t>[Accessed 15 March 2018].</w:t>
+              </w:r>
+            </w:p>
+            <w:p>
+              <w:pPr>
+                <w:pStyle w:val="Bibliography"/>
+                <w:rPr>
+                  <w:noProof/>
+                </w:rPr>
+              </w:pPr>
+              <w:r>
+                <w:rPr>
+                  <w:noProof/>
+                </w:rPr>
+                <w:t xml:space="preserve">MDN, 2018. </w:t>
+              </w:r>
+              <w:r>
+                <w:rPr>
+                  <w:i/>
+                  <w:iCs/>
+                  <w:noProof/>
+                </w:rPr>
+                <w:t xml:space="preserve">Promise - JavaScript | MDN. </w:t>
+              </w:r>
+              <w:r>
+                <w:rPr>
+                  <w:noProof/>
+                </w:rPr>
+                <w:t xml:space="preserve">[Online] </w:t>
+              </w:r>
+              <w:r>
+                <w:rPr>
+                  <w:noProof/>
+                </w:rPr>
+                <w:br/>
+                <w:t xml:space="preserve">Available at: </w:t>
+              </w:r>
+              <w:r>
+                <w:rPr>
+                  <w:noProof/>
+                  <w:u w:val="single"/>
+                </w:rPr>
+                <w:t>https://developer.mozilla.org/en-US/docs/Web/JavaScript/Reference/Global_Objects/Promise</w:t>
+              </w:r>
+              <w:r>
+                <w:rPr>
+                  <w:noProof/>
+                </w:rPr>
+                <w:br/>
+                <w:t>[Accessed 19 March 2018].</w:t>
+              </w:r>
+            </w:p>
+            <w:p>
+              <w:pPr>
+                <w:pStyle w:val="Bibliography"/>
+                <w:rPr>
+                  <w:noProof/>
+                </w:rPr>
+              </w:pPr>
+              <w:r>
+                <w:rPr>
+                  <w:noProof/>
+                </w:rPr>
+                <w:t xml:space="preserve">Nin Finance, Inc, 2018. </w:t>
+              </w:r>
+              <w:r>
+                <w:rPr>
+                  <w:i/>
+                  <w:iCs/>
+                  <w:noProof/>
+                </w:rPr>
+                <w:t xml:space="preserve">CoinTracker · Cryptocurrency Portfolio &amp; Tax Manager. </w:t>
+              </w:r>
+              <w:r>
+                <w:rPr>
+                  <w:noProof/>
+                </w:rPr>
+                <w:t xml:space="preserve">[Online] </w:t>
+              </w:r>
+              <w:r>
+                <w:rPr>
+                  <w:noProof/>
+                </w:rPr>
+                <w:br/>
+                <w:t xml:space="preserve">Available at: </w:t>
+              </w:r>
+              <w:r>
+                <w:rPr>
+                  <w:noProof/>
+                  <w:u w:val="single"/>
+                </w:rPr>
+                <w:t>https://www.cointracker.io/</w:t>
+              </w:r>
+              <w:r>
+                <w:rPr>
+                  <w:noProof/>
+                </w:rPr>
+                <w:br/>
+                <w:t>[Accessed 7 March 2018].</w:t>
+              </w:r>
+            </w:p>
+            <w:p>
+              <w:pPr>
+                <w:pStyle w:val="Bibliography"/>
+                <w:rPr>
+                  <w:noProof/>
+                </w:rPr>
+              </w:pPr>
+              <w:r>
+                <w:rPr>
+                  <w:noProof/>
+                </w:rPr>
+                <w:lastRenderedPageBreak/>
+                <w:t xml:space="preserve">reactjs, 2018. </w:t>
+              </w:r>
+              <w:r>
+                <w:rPr>
+                  <w:i/>
+                  <w:iCs/>
+                  <w:noProof/>
+                </w:rPr>
+                <w:t xml:space="preserve">reactjs/react-redux: Official React bindings for Redux. </w:t>
+              </w:r>
+              <w:r>
+                <w:rPr>
+                  <w:noProof/>
+                </w:rPr>
+                <w:t xml:space="preserve">[Online] </w:t>
+              </w:r>
+              <w:r>
+                <w:rPr>
+                  <w:noProof/>
+                </w:rPr>
+                <w:br/>
+                <w:t xml:space="preserve">Available at: </w:t>
+              </w:r>
+              <w:r>
+                <w:rPr>
+                  <w:noProof/>
+                  <w:u w:val="single"/>
+                </w:rPr>
+                <w:t>https://github.com/reactjs/react-redux</w:t>
+              </w:r>
+              <w:r>
+                <w:rPr>
+                  <w:noProof/>
+                </w:rPr>
+                <w:br/>
+                <w:t>[Accessed 13 March 2018].</w:t>
               </w:r>
             </w:p>
             <w:p>
@@ -9951,6 +10738,55 @@
               </w:r>
             </w:p>
             <w:p>
+              <w:pPr>
+                <w:pStyle w:val="Bibliography"/>
+                <w:rPr>
+                  <w:noProof/>
+                </w:rPr>
+              </w:pPr>
+              <w:r>
+                <w:rPr>
+                  <w:noProof/>
+                </w:rPr>
+                <w:t xml:space="preserve">Wikipedia, 2018. </w:t>
+              </w:r>
+              <w:r>
+                <w:rPr>
+                  <w:i/>
+                  <w:iCs/>
+                  <w:noProof/>
+                </w:rPr>
+                <w:t xml:space="preserve">Candlestick chart - Wikipedia. </w:t>
+              </w:r>
+              <w:r>
+                <w:rPr>
+                  <w:noProof/>
+                </w:rPr>
+                <w:t xml:space="preserve">[Online] </w:t>
+              </w:r>
+              <w:r>
+                <w:rPr>
+                  <w:noProof/>
+                </w:rPr>
+                <w:br/>
+                <w:t xml:space="preserve">Available at: </w:t>
+              </w:r>
+              <w:r>
+                <w:rPr>
+                  <w:noProof/>
+                  <w:u w:val="single"/>
+                </w:rPr>
+                <w:t>https://en.wikipedia.org/wiki/Candlestick_chart</w:t>
+              </w:r>
+              <w:r>
+                <w:rPr>
+                  <w:noProof/>
+                </w:rPr>
+                <w:br/>
+                <w:t>[Accessed 13 March 2018].</w:t>
+              </w:r>
+            </w:p>
+            <w:p>
               <w:r>
                 <w:rPr>
                   <w:b/>
@@ -11188,6 +12024,119 @@
     </w:lvl>
   </w:abstractNum>
   <w:abstractNum w:abstractNumId="10" w15:restartNumberingAfterBreak="0">
+    <w:nsid w:val="450351F9"/>
+    <w:multiLevelType w:val="hybridMultilevel"/>
+    <w:tmpl w:val="191C91EA"/>
+    <w:lvl w:ilvl="0" w:tplc="08090001">
+      <w:start w:val="1"/>
+      <w:numFmt w:val="bullet"/>
+      <w:lvlText w:val=""/>
+      <w:lvlJc w:val="left"/>
+      <w:pPr>
+        <w:ind w:left="720" w:hanging="360"/>
+      </w:pPr>
+      <w:rPr>
+        <w:rFonts w:ascii="Symbol" w:hAnsi="Symbol" w:hint="default"/>
+      </w:rPr>
+    </w:lvl>
+    <w:lvl w:ilvl="1" w:tplc="08090003" w:tentative="1">
+      <w:start w:val="1"/>
+      <w:numFmt w:val="bullet"/>
+      <w:lvlText w:val="o"/>
+      <w:lvlJc w:val="left"/>
+      <w:pPr>
+        <w:ind w:left="1440" w:hanging="360"/>
+      </w:pPr>
+      <w:rPr>
+        <w:rFonts w:ascii="Courier New" w:hAnsi="Courier New" w:cs="Courier New" w:hint="default"/>
+      </w:rPr>
+    </w:lvl>
+    <w:lvl w:ilvl="2" w:tplc="08090005" w:tentative="1">
+      <w:start w:val="1"/>
+      <w:numFmt w:val="bullet"/>
+      <w:lvlText w:val=""/>
+      <w:lvlJc w:val="left"/>
+      <w:pPr>
+        <w:ind w:left="2160" w:hanging="360"/>
+      </w:pPr>
+      <w:rPr>
+        <w:rFonts w:ascii="Wingdings" w:hAnsi="Wingdings" w:hint="default"/>
+      </w:rPr>
+    </w:lvl>
+    <w:lvl w:ilvl="3" w:tplc="08090001" w:tentative="1">
+      <w:start w:val="1"/>
+      <w:numFmt w:val="bullet"/>
+      <w:lvlText w:val=""/>
+      <w:lvlJc w:val="left"/>
+      <w:pPr>
+        <w:ind w:left="2880" w:hanging="360"/>
+      </w:pPr>
+      <w:rPr>
+        <w:rFonts w:ascii="Symbol" w:hAnsi="Symbol" w:hint="default"/>
+      </w:rPr>
+    </w:lvl>
+    <w:lvl w:ilvl="4" w:tplc="08090003" w:tentative="1">
+      <w:start w:val="1"/>
+      <w:numFmt w:val="bullet"/>
+      <w:lvlText w:val="o"/>
+      <w:lvlJc w:val="left"/>
+      <w:pPr>
+        <w:ind w:left="3600" w:hanging="360"/>
+      </w:pPr>
+      <w:rPr>
+        <w:rFonts w:ascii="Courier New" w:hAnsi="Courier New" w:cs="Courier New" w:hint="default"/>
+      </w:rPr>
+    </w:lvl>
+    <w:lvl w:ilvl="5" w:tplc="08090005" w:tentative="1">
+      <w:start w:val="1"/>
+      <w:numFmt w:val="bullet"/>
+      <w:lvlText w:val=""/>
+      <w:lvlJc w:val="left"/>
+      <w:pPr>
+        <w:ind w:left="4320" w:hanging="360"/>
+      </w:pPr>
+      <w:rPr>
+        <w:rFonts w:ascii="Wingdings" w:hAnsi="Wingdings" w:hint="default"/>
+      </w:rPr>
+    </w:lvl>
+    <w:lvl w:ilvl="6" w:tplc="08090001" w:tentative="1">
+      <w:start w:val="1"/>
+      <w:numFmt w:val="bullet"/>
+      <w:lvlText w:val=""/>
+      <w:lvlJc w:val="left"/>
+      <w:pPr>
+        <w:ind w:left="5040" w:hanging="360"/>
+      </w:pPr>
+      <w:rPr>
+        <w:rFonts w:ascii="Symbol" w:hAnsi="Symbol" w:hint="default"/>
+      </w:rPr>
+    </w:lvl>
+    <w:lvl w:ilvl="7" w:tplc="08090003" w:tentative="1">
+      <w:start w:val="1"/>
+      <w:numFmt w:val="bullet"/>
+      <w:lvlText w:val="o"/>
+      <w:lvlJc w:val="left"/>
+      <w:pPr>
+        <w:ind w:left="5760" w:hanging="360"/>
+      </w:pPr>
+      <w:rPr>
+        <w:rFonts w:ascii="Courier New" w:hAnsi="Courier New" w:cs="Courier New" w:hint="default"/>
+      </w:rPr>
+    </w:lvl>
+    <w:lvl w:ilvl="8" w:tplc="08090005" w:tentative="1">
+      <w:start w:val="1"/>
+      <w:numFmt w:val="bullet"/>
+      <w:lvlText w:val=""/>
+      <w:lvlJc w:val="left"/>
+      <w:pPr>
+        <w:ind w:left="6480" w:hanging="360"/>
+      </w:pPr>
+      <w:rPr>
+        <w:rFonts w:ascii="Wingdings" w:hAnsi="Wingdings" w:hint="default"/>
+      </w:rPr>
+    </w:lvl>
+  </w:abstractNum>
+  <w:abstractNum w:abstractNumId="11" w15:restartNumberingAfterBreak="0">
     <w:nsid w:val="45A6443E"/>
     <w:multiLevelType w:val="hybridMultilevel"/>
     <w:tmpl w:val="87F8D5CE"/>
@@ -11300,7 +12249,7 @@
       </w:rPr>
     </w:lvl>
   </w:abstractNum>
-  <w:abstractNum w:abstractNumId="11" w15:restartNumberingAfterBreak="0">
+  <w:abstractNum w:abstractNumId="12" w15:restartNumberingAfterBreak="0">
     <w:nsid w:val="48F22027"/>
     <w:multiLevelType w:val="hybridMultilevel"/>
     <w:tmpl w:val="800CCF7E"/>
@@ -11413,7 +12362,7 @@
       </w:rPr>
     </w:lvl>
   </w:abstractNum>
-  <w:abstractNum w:abstractNumId="12" w15:restartNumberingAfterBreak="0">
+  <w:abstractNum w:abstractNumId="13" w15:restartNumberingAfterBreak="0">
     <w:nsid w:val="5A386087"/>
     <w:multiLevelType w:val="hybridMultilevel"/>
     <w:tmpl w:val="98849092"/>
@@ -11526,7 +12475,7 @@
       </w:rPr>
     </w:lvl>
   </w:abstractNum>
-  <w:abstractNum w:abstractNumId="13" w15:restartNumberingAfterBreak="0">
+  <w:abstractNum w:abstractNumId="14" w15:restartNumberingAfterBreak="0">
     <w:nsid w:val="641017BB"/>
     <w:multiLevelType w:val="hybridMultilevel"/>
     <w:tmpl w:val="2BEE9AE0"/>
@@ -11639,10 +12588,10 @@
       </w:rPr>
     </w:lvl>
   </w:abstractNum>
-  <w:abstractNum w:abstractNumId="14" w15:restartNumberingAfterBreak="0">
+  <w:abstractNum w:abstractNumId="15" w15:restartNumberingAfterBreak="0">
     <w:nsid w:val="6B822087"/>
     <w:multiLevelType w:val="multilevel"/>
-    <w:tmpl w:val="08090025"/>
+    <w:tmpl w:val="3B7EBBAC"/>
     <w:lvl w:ilvl="0">
       <w:start w:val="1"/>
       <w:numFmt w:val="decimal"/>
@@ -11662,6 +12611,63 @@
       <w:pPr>
         <w:ind w:left="576" w:hanging="576"/>
       </w:pPr>
+      <w:rPr>
+        <w:rFonts w:ascii="Times New Roman" w:hAnsi="Times New Roman" w:cs="Times New Roman"/>
+        <w:b w:val="0"/>
+        <w:bCs w:val="0"/>
+        <w:i w:val="0"/>
+        <w:iCs w:val="0"/>
+        <w:caps w:val="0"/>
+        <w:smallCaps w:val="0"/>
+        <w:strike w:val="0"/>
+        <w:dstrike w:val="0"/>
+        <w:outline w:val="0"/>
+        <w:shadow w:val="0"/>
+        <w:emboss w:val="0"/>
+        <w:imprint w:val="0"/>
+        <w:noProof w:val="0"/>
+        <w:snapToGrid w:val="0"/>
+        <w:vanish w:val="0"/>
+        <w:color w:val="000000"/>
+        <w:spacing w:val="0"/>
+        <w:w w:val="0"/>
+        <w:kern w:val="0"/>
+        <w:position w:val="0"/>
+        <w:sz w:val="0"/>
+        <w:szCs w:val="0"/>
+        <w:u w:val="none" w:color="000000"/>
+        <w:effect w:val="none"/>
+        <w:bdr w:val="none" w:sz="0" w:space="0" w:color="000000"/>
+        <w:shd w:val="clear" w:color="000000" w:fill="000000"/>
+        <w:vertAlign w:val="baseline"/>
+        <w:em w:val="none"/>
+        <w:lang w:val="x-none" w:eastAsia="x-none" w:bidi="x-none"/>
+        <w:specVanish w:val="0"/>
+        <w14:glow w14:rad="0">
+          <w14:srgbClr w14:val="000000"/>
+        </w14:glow>
+        <w14:shadow w14:blurRad="0" w14:dist="0" w14:dir="0" w14:sx="0" w14:sy="0" w14:kx="0" w14:ky="0" w14:algn="none">
+          <w14:srgbClr w14:val="000000"/>
+        </w14:shadow>
+        <w14:reflection w14:blurRad="0" w14:stA="0" w14:stPos="0" w14:endA="0" w14:endPos="0" w14:dist="0" w14:dir="0" w14:fadeDir="0" w14:sx="0" w14:sy="0" w14:kx="0" w14:ky="0" w14:algn="none"/>
+        <w14:textOutline w14:w="0" w14:cap="rnd" w14:cmpd="sng" w14:algn="ctr">
+          <w14:noFill/>
+          <w14:prstDash w14:val="solid"/>
+          <w14:bevel/>
+        </w14:textOutline>
+        <w14:scene3d>
+          <w14:camera w14:prst="orthographicFront"/>
+          <w14:lightRig w14:rig="threePt" w14:dir="t">
+            <w14:rot w14:lat="0" w14:lon="0" w14:rev="0"/>
+          </w14:lightRig>
+        </w14:scene3d>
+        <w14:props3d w14:extrusionH="0" w14:contourW="0" w14:prstMaterial="none"/>
+        <w14:ligatures w14:val="none"/>
+        <w14:numForm w14:val="default"/>
+        <w14:numSpacing w14:val="default"/>
+        <w14:stylisticSets/>
+        <w14:cntxtAlts w14:val="0"/>
+      </w:rPr>
     </w:lvl>
     <w:lvl w:ilvl="2">
       <w:start w:val="1"/>
@@ -11734,7 +12740,7 @@
       </w:pPr>
     </w:lvl>
   </w:abstractNum>
-  <w:abstractNum w:abstractNumId="15" w15:restartNumberingAfterBreak="0">
+  <w:abstractNum w:abstractNumId="16" w15:restartNumberingAfterBreak="0">
     <w:nsid w:val="6D715792"/>
     <w:multiLevelType w:val="hybridMultilevel"/>
     <w:tmpl w:val="804082E2"/>
@@ -11847,7 +12853,7 @@
       </w:rPr>
     </w:lvl>
   </w:abstractNum>
-  <w:abstractNum w:abstractNumId="16" w15:restartNumberingAfterBreak="0">
+  <w:abstractNum w:abstractNumId="17" w15:restartNumberingAfterBreak="0">
     <w:nsid w:val="722A7A24"/>
     <w:multiLevelType w:val="hybridMultilevel"/>
     <w:tmpl w:val="114CD812"/>
@@ -11933,7 +12939,7 @@
       </w:pPr>
     </w:lvl>
   </w:abstractNum>
-  <w:abstractNum w:abstractNumId="17" w15:restartNumberingAfterBreak="0">
+  <w:abstractNum w:abstractNumId="18" w15:restartNumberingAfterBreak="0">
     <w:nsid w:val="7398690D"/>
     <w:multiLevelType w:val="hybridMultilevel"/>
     <w:tmpl w:val="A768E67A"/>
@@ -12046,7 +13052,7 @@
       </w:rPr>
     </w:lvl>
   </w:abstractNum>
-  <w:abstractNum w:abstractNumId="18" w15:restartNumberingAfterBreak="0">
+  <w:abstractNum w:abstractNumId="19" w15:restartNumberingAfterBreak="0">
     <w:nsid w:val="764F07C3"/>
     <w:multiLevelType w:val="hybridMultilevel"/>
     <w:tmpl w:val="F8D6E526"/>
@@ -12159,7 +13165,7 @@
       </w:rPr>
     </w:lvl>
   </w:abstractNum>
-  <w:abstractNum w:abstractNumId="19" w15:restartNumberingAfterBreak="0">
+  <w:abstractNum w:abstractNumId="20" w15:restartNumberingAfterBreak="0">
     <w:nsid w:val="7A82173E"/>
     <w:multiLevelType w:val="hybridMultilevel"/>
     <w:tmpl w:val="4F90B0E4"/>
@@ -12273,13 +13279,13 @@
     </w:lvl>
   </w:abstractNum>
   <w:num w:numId="1">
-    <w:abstractNumId w:val="18"/>
+    <w:abstractNumId w:val="19"/>
   </w:num>
   <w:num w:numId="2">
-    <w:abstractNumId w:val="10"/>
+    <w:abstractNumId w:val="11"/>
   </w:num>
   <w:num w:numId="3">
-    <w:abstractNumId w:val="13"/>
+    <w:abstractNumId w:val="14"/>
   </w:num>
   <w:num w:numId="4">
     <w:abstractNumId w:val="7"/>
@@ -12291,25 +13297,25 @@
     <w:abstractNumId w:val="9"/>
   </w:num>
   <w:num w:numId="7">
-    <w:abstractNumId w:val="19"/>
+    <w:abstractNumId w:val="20"/>
   </w:num>
   <w:num w:numId="8">
     <w:abstractNumId w:val="8"/>
   </w:num>
   <w:num w:numId="9">
-    <w:abstractNumId w:val="16"/>
+    <w:abstractNumId w:val="17"/>
   </w:num>
   <w:num w:numId="10">
     <w:abstractNumId w:val="1"/>
   </w:num>
   <w:num w:numId="11">
+    <w:abstractNumId w:val="16"/>
+  </w:num>
+  <w:num w:numId="12">
     <w:abstractNumId w:val="15"/>
   </w:num>
-  <w:num w:numId="12">
-    <w:abstractNumId w:val="14"/>
-  </w:num>
   <w:num w:numId="13">
-    <w:abstractNumId w:val="12"/>
+    <w:abstractNumId w:val="13"/>
   </w:num>
   <w:num w:numId="14">
     <w:abstractNumId w:val="0"/>
@@ -12324,13 +13330,16 @@
     <w:abstractNumId w:val="5"/>
   </w:num>
   <w:num w:numId="18">
-    <w:abstractNumId w:val="17"/>
+    <w:abstractNumId w:val="18"/>
   </w:num>
   <w:num w:numId="19">
-    <w:abstractNumId w:val="11"/>
+    <w:abstractNumId w:val="12"/>
   </w:num>
   <w:num w:numId="20">
     <w:abstractNumId w:val="4"/>
+  </w:num>
+  <w:num w:numId="21">
+    <w:abstractNumId w:val="10"/>
   </w:num>
 </w:numbering>
 </file>
@@ -12970,6 +13979,7 @@
   <w:style w:type="character" w:default="1" w:styleId="DefaultParagraphFont">
     <w:name w:val="Default Paragraph Font"/>
     <w:uiPriority w:val="1"/>
+    <w:semiHidden/>
     <w:unhideWhenUsed/>
   </w:style>
   <w:style w:type="table" w:default="1" w:styleId="TableNormal">
@@ -13347,6 +14357,45 @@
     <w:rPr>
       <w:b/>
       <w:bCs/>
+    </w:rPr>
+  </w:style>
+  <w:style w:type="paragraph" w:styleId="EndnoteText">
+    <w:name w:val="endnote text"/>
+    <w:basedOn w:val="Normal"/>
+    <w:link w:val="EndnoteTextChar"/>
+    <w:uiPriority w:val="99"/>
+    <w:semiHidden/>
+    <w:unhideWhenUsed/>
+    <w:rsid w:val="00C7595F"/>
+    <w:pPr>
+      <w:spacing w:after="0" w:line="240" w:lineRule="auto"/>
+    </w:pPr>
+    <w:rPr>
+      <w:sz w:val="20"/>
+      <w:szCs w:val="20"/>
+    </w:rPr>
+  </w:style>
+  <w:style w:type="character" w:customStyle="1" w:styleId="EndnoteTextChar">
+    <w:name w:val="Endnote Text Char"/>
+    <w:basedOn w:val="DefaultParagraphFont"/>
+    <w:link w:val="EndnoteText"/>
+    <w:uiPriority w:val="99"/>
+    <w:semiHidden/>
+    <w:rsid w:val="00C7595F"/>
+    <w:rPr>
+      <w:sz w:val="20"/>
+      <w:szCs w:val="20"/>
+    </w:rPr>
+  </w:style>
+  <w:style w:type="character" w:styleId="EndnoteReference">
+    <w:name w:val="endnote reference"/>
+    <w:basedOn w:val="DefaultParagraphFont"/>
+    <w:uiPriority w:val="99"/>
+    <w:semiHidden/>
+    <w:unhideWhenUsed/>
+    <w:rsid w:val="00C7595F"/>
+    <w:rPr>
+      <w:vertAlign w:val="superscript"/>
     </w:rPr>
   </w:style>
 </w:styles>
@@ -13774,7 +14823,7 @@
     <b:MonthAccessed>March</b:MonthAccessed>
     <b:DayAccessed>7</b:DayAccessed>
     <b:URL>https://www.cointracker.io/</b:URL>
-    <b:RefOrder>15</b:RefOrder>
+    <b:RefOrder>17</b:RefOrder>
   </b:Source>
   <b:Source>
     <b:Tag>Git171</b:Tag>
@@ -13791,7 +14840,7 @@
     <b:MonthAccessed>March</b:MonthAccessed>
     <b:DayAccessed>7</b:DayAccessed>
     <b:URL>https://choosealicense.com/licenses/bsd-2-clause/</b:URL>
-    <b:RefOrder>12</b:RefOrder>
+    <b:RefOrder>14</b:RefOrder>
   </b:Source>
   <b:Source>
     <b:Tag>Git172</b:Tag>
@@ -13808,7 +14857,7 @@
     <b:MonthAccessed>March</b:MonthAccessed>
     <b:DayAccessed>7</b:DayAccessed>
     <b:URL>https://choosealicense.com/licenses/isc/</b:URL>
-    <b:RefOrder>13</b:RefOrder>
+    <b:RefOrder>15</b:RefOrder>
   </b:Source>
   <b:Source>
     <b:Tag>Git17</b:Tag>
@@ -13893,7 +14942,7 @@
     <b:MonthAccessed>March</b:MonthAccessed>
     <b:DayAccessed>14</b:DayAccessed>
     <b:URL>https://reactjs.org/blog/2017/07/26/error-handling-in-react-16.html</b:URL>
-    <b:RefOrder>14</b:RefOrder>
+    <b:RefOrder>16</b:RefOrder>
   </b:Source>
   <b:Source>
     <b:Tag>lar17</b:Tag>
@@ -13916,11 +14965,45 @@
     <b:URL>https://github.com/larion/cryptolio</b:URL>
     <b:RefOrder>1</b:RefOrder>
   </b:Source>
+  <b:Source>
+    <b:Tag>MDN18</b:Tag>
+    <b:SourceType>InternetSite</b:SourceType>
+    <b:Guid>{193EC95F-6170-4C88-8D01-9DDF82B437EC}</b:Guid>
+    <b:Author>
+      <b:Author>
+        <b:Corporate>MDN</b:Corporate>
+      </b:Author>
+    </b:Author>
+    <b:Title>Promise - JavaScript | MDN</b:Title>
+    <b:Year>2018</b:Year>
+    <b:YearAccessed>2018</b:YearAccessed>
+    <b:MonthAccessed>March</b:MonthAccessed>
+    <b:DayAccessed>19</b:DayAccessed>
+    <b:URL>https://developer.mozilla.org/en-US/docs/Web/JavaScript/Reference/Global_Objects/Promise</b:URL>
+    <b:RefOrder>13</b:RefOrder>
+  </b:Source>
+  <b:Source>
+    <b:Tag>Ele181</b:Tag>
+    <b:SourceType>InternetSite</b:SourceType>
+    <b:Guid>{1DD52537-7CB4-4668-82A7-B5CDA1A69B95}</b:Guid>
+    <b:Author>
+      <b:Author>
+        <b:Corporate>Electron contributors</b:Corporate>
+      </b:Author>
+    </b:Author>
+    <b:Title>electron/sandbox-option.md at master · electron/electron</b:Title>
+    <b:Year>2018</b:Year>
+    <b:YearAccessed>2018</b:YearAccessed>
+    <b:MonthAccessed>March</b:MonthAccessed>
+    <b:DayAccessed>19</b:DayAccessed>
+    <b:URL>https://github.com/electron/electron/blob/master/docs/api/sandbox-option.md</b:URL>
+    <b:RefOrder>12</b:RefOrder>
+  </b:Source>
 </b:Sources>
 </file>
 
 <file path=customXml/itemProps1.xml><?xml version="1.0" encoding="utf-8"?>
-<ds:datastoreItem xmlns:ds="http://schemas.openxmlformats.org/officeDocument/2006/customXml" ds:itemID="{CF535A54-03BD-4E86-9D88-CB1E6B848190}">
+<ds:datastoreItem xmlns:ds="http://schemas.openxmlformats.org/officeDocument/2006/customXml" ds:itemID="{AB861617-6DB0-488B-B5BF-8AABC2CD0C2D}">
   <ds:schemaRefs>
     <ds:schemaRef ds:uri="http://schemas.openxmlformats.org/officeDocument/2006/bibliography"/>
   </ds:schemaRefs>

</xml_diff>

<commit_message>
Fix lodash flow error
</commit_message>
<xml_diff>
--- a/docs/Computing Coursework 2018.docx
+++ b/docs/Computing Coursework 2018.docx
@@ -120,22 +120,6 @@
           <w:ilvl w:val="0"/>
           <w:numId w:val="11"/>
         </w:numPr>
-      </w:pPr>
-      <w:r>
-        <w:t xml:space="preserve">[Various questions about cost and payment which I will omit for this </w:t>
-      </w:r>
-      <w:proofErr w:type="spellStart"/>
-      <w:r>
-        <w:t>writeup</w:t>
-      </w:r>
-      <w:proofErr w:type="spellEnd"/>
-      <w:r>
-        <w:t>]</w:t>
-      </w:r>
-    </w:p>
-    <w:p>
-      <w:pPr>
-        <w:pStyle w:val="Heading2"/>
         <w:sectPr>
           <w:headerReference w:type="default" r:id="rId8"/>
           <w:pgSz w:w="11906" w:h="16838"/>
@@ -144,6 +128,14 @@
           <w:docGrid w:linePitch="360"/>
         </w:sectPr>
       </w:pPr>
+      <w:r>
+        <w:t>Various questions about cost and payment whi</w:t>
+      </w:r>
+      <w:r>
+        <w:t>ch I will omit for this writeup</w:t>
+      </w:r>
+      <w:bookmarkStart w:id="1" w:name="_GoBack"/>
+      <w:bookmarkEnd w:id="1"/>
     </w:p>
     <w:p>
       <w:pPr>
@@ -483,7 +475,6 @@
           <w:szCs w:val="21"/>
         </w:rPr>
       </w:pPr>
-      <w:proofErr w:type="spellStart"/>
       <w:r>
         <w:rPr>
           <w:rFonts w:ascii="Helvetica" w:hAnsi="Helvetica"/>
@@ -491,17 +482,7 @@
           <w:sz w:val="21"/>
           <w:szCs w:val="21"/>
         </w:rPr>
-        <w:t>bittrex</w:t>
-      </w:r>
-      <w:proofErr w:type="spellEnd"/>
-      <w:r>
-        <w:rPr>
-          <w:rFonts w:ascii="Helvetica" w:hAnsi="Helvetica"/>
-          <w:color w:val="000000"/>
-          <w:sz w:val="21"/>
-          <w:szCs w:val="21"/>
-        </w:rPr>
-        <w:t xml:space="preserve"> </w:t>
+        <w:t xml:space="preserve">bittrex </w:t>
       </w:r>
       <w:r>
         <w:rPr>
@@ -843,7 +824,6 @@
         <w:lastRenderedPageBreak/>
         <w:t xml:space="preserve">1: </w:t>
       </w:r>
-      <w:proofErr w:type="spellStart"/>
       <w:r>
         <w:rPr>
           <w:rFonts w:ascii="Helvetica" w:hAnsi="Helvetica"/>
@@ -851,17 +831,7 @@
           <w:sz w:val="21"/>
           <w:szCs w:val="21"/>
         </w:rPr>
-        <w:t>Bittrex</w:t>
-      </w:r>
-      <w:proofErr w:type="spellEnd"/>
-      <w:r>
-        <w:rPr>
-          <w:rFonts w:ascii="Helvetica" w:hAnsi="Helvetica"/>
-          <w:color w:val="000000"/>
-          <w:sz w:val="21"/>
-          <w:szCs w:val="21"/>
-        </w:rPr>
-        <w:t xml:space="preserve"> iOS app: </w:t>
+        <w:t xml:space="preserve">Bittrex iOS app: </w:t>
       </w:r>
       <w:hyperlink r:id="rId9" w:tgtFrame="_self" w:history="1">
         <w:r>
@@ -1263,7 +1233,6 @@
           <w:szCs w:val="22"/>
         </w:rPr>
       </w:pPr>
-      <w:proofErr w:type="spellStart"/>
       <w:r>
         <w:rPr>
           <w:rFonts w:asciiTheme="minorHAnsi" w:hAnsiTheme="minorHAnsi" w:cs="Arial"/>
@@ -1273,7 +1242,6 @@
         </w:rPr>
         <w:t>Binance</w:t>
       </w:r>
-      <w:proofErr w:type="spellEnd"/>
     </w:p>
     <w:p>
       <w:pPr>
@@ -1292,7 +1260,6 @@
           <w:szCs w:val="22"/>
         </w:rPr>
       </w:pPr>
-      <w:proofErr w:type="spellStart"/>
       <w:r>
         <w:rPr>
           <w:rFonts w:asciiTheme="minorHAnsi" w:hAnsiTheme="minorHAnsi" w:cs="Arial"/>
@@ -1302,7 +1269,6 @@
         </w:rPr>
         <w:t>Bitflyer</w:t>
       </w:r>
-      <w:proofErr w:type="spellEnd"/>
     </w:p>
     <w:p>
       <w:pPr>
@@ -1321,7 +1287,6 @@
           <w:szCs w:val="22"/>
         </w:rPr>
       </w:pPr>
-      <w:proofErr w:type="spellStart"/>
       <w:r>
         <w:rPr>
           <w:rFonts w:asciiTheme="minorHAnsi" w:hAnsiTheme="minorHAnsi" w:cs="Arial"/>
@@ -1331,7 +1296,6 @@
         </w:rPr>
         <w:t>Bitfinex</w:t>
       </w:r>
-      <w:proofErr w:type="spellEnd"/>
     </w:p>
     <w:p>
       <w:pPr>
@@ -1350,7 +1314,6 @@
           <w:szCs w:val="22"/>
         </w:rPr>
       </w:pPr>
-      <w:proofErr w:type="spellStart"/>
       <w:r>
         <w:rPr>
           <w:rFonts w:asciiTheme="minorHAnsi" w:hAnsiTheme="minorHAnsi" w:cs="Arial"/>
@@ -1360,7 +1323,6 @@
         </w:rPr>
         <w:t>Bithumb</w:t>
       </w:r>
-      <w:proofErr w:type="spellEnd"/>
     </w:p>
     <w:p>
       <w:pPr>
@@ -1379,7 +1341,6 @@
           <w:szCs w:val="22"/>
         </w:rPr>
       </w:pPr>
-      <w:proofErr w:type="spellStart"/>
       <w:r>
         <w:rPr>
           <w:rFonts w:asciiTheme="minorHAnsi" w:hAnsiTheme="minorHAnsi" w:cs="Arial"/>
@@ -1389,7 +1350,6 @@
         </w:rPr>
         <w:t>Bitsamp</w:t>
       </w:r>
-      <w:proofErr w:type="spellEnd"/>
     </w:p>
     <w:p>
       <w:pPr>
@@ -1408,7 +1368,6 @@
           <w:szCs w:val="22"/>
         </w:rPr>
       </w:pPr>
-      <w:proofErr w:type="spellStart"/>
       <w:r>
         <w:rPr>
           <w:rFonts w:asciiTheme="minorHAnsi" w:hAnsiTheme="minorHAnsi" w:cs="Arial"/>
@@ -1418,7 +1377,6 @@
         </w:rPr>
         <w:t>Bittrex</w:t>
       </w:r>
-      <w:proofErr w:type="spellEnd"/>
     </w:p>
     <w:p>
       <w:pPr>
@@ -1437,7 +1395,6 @@
           <w:szCs w:val="22"/>
         </w:rPr>
       </w:pPr>
-      <w:proofErr w:type="spellStart"/>
       <w:r>
         <w:rPr>
           <w:rFonts w:asciiTheme="minorHAnsi" w:hAnsiTheme="minorHAnsi" w:cs="Arial"/>
@@ -1447,7 +1404,6 @@
         </w:rPr>
         <w:t>Coinnest</w:t>
       </w:r>
-      <w:proofErr w:type="spellEnd"/>
     </w:p>
     <w:p>
       <w:pPr>
@@ -1466,7 +1422,6 @@
           <w:szCs w:val="22"/>
         </w:rPr>
       </w:pPr>
-      <w:proofErr w:type="spellStart"/>
       <w:r>
         <w:rPr>
           <w:rFonts w:asciiTheme="minorHAnsi" w:hAnsiTheme="minorHAnsi" w:cs="Arial"/>
@@ -1476,7 +1431,6 @@
         </w:rPr>
         <w:t>Coinone</w:t>
       </w:r>
-      <w:proofErr w:type="spellEnd"/>
     </w:p>
     <w:p>
       <w:pPr>
@@ -1495,7 +1449,6 @@
           <w:szCs w:val="22"/>
         </w:rPr>
       </w:pPr>
-      <w:proofErr w:type="spellStart"/>
       <w:r>
         <w:rPr>
           <w:rFonts w:asciiTheme="minorHAnsi" w:hAnsiTheme="minorHAnsi" w:cs="Arial"/>
@@ -1505,7 +1458,6 @@
         </w:rPr>
         <w:t>Gdax</w:t>
       </w:r>
-      <w:proofErr w:type="spellEnd"/>
     </w:p>
     <w:p>
       <w:pPr>
@@ -1551,7 +1503,6 @@
           <w:szCs w:val="22"/>
         </w:rPr>
       </w:pPr>
-      <w:proofErr w:type="spellStart"/>
       <w:r>
         <w:rPr>
           <w:rFonts w:asciiTheme="minorHAnsi" w:hAnsiTheme="minorHAnsi" w:cs="Arial"/>
@@ -1561,7 +1512,6 @@
         </w:rPr>
         <w:t>Hitbtc</w:t>
       </w:r>
-      <w:proofErr w:type="spellEnd"/>
     </w:p>
     <w:p>
       <w:pPr>
@@ -1580,7 +1530,6 @@
           <w:szCs w:val="22"/>
         </w:rPr>
       </w:pPr>
-      <w:proofErr w:type="spellStart"/>
       <w:r>
         <w:rPr>
           <w:rFonts w:asciiTheme="minorHAnsi" w:hAnsiTheme="minorHAnsi" w:cs="Arial"/>
@@ -1590,7 +1539,6 @@
         </w:rPr>
         <w:t>Korbit</w:t>
       </w:r>
-      <w:proofErr w:type="spellEnd"/>
     </w:p>
     <w:p>
       <w:pPr>
@@ -1636,7 +1584,6 @@
           <w:szCs w:val="22"/>
         </w:rPr>
       </w:pPr>
-      <w:proofErr w:type="spellStart"/>
       <w:r>
         <w:rPr>
           <w:rFonts w:asciiTheme="minorHAnsi" w:hAnsiTheme="minorHAnsi" w:cs="Arial"/>
@@ -1646,7 +1593,6 @@
         </w:rPr>
         <w:t>Liqui</w:t>
       </w:r>
-      <w:proofErr w:type="spellEnd"/>
     </w:p>
     <w:p>
       <w:pPr>
@@ -1665,7 +1611,6 @@
           <w:szCs w:val="22"/>
         </w:rPr>
       </w:pPr>
-      <w:proofErr w:type="spellStart"/>
       <w:r>
         <w:rPr>
           <w:rFonts w:asciiTheme="minorHAnsi" w:hAnsiTheme="minorHAnsi" w:cs="Arial"/>
@@ -1675,7 +1620,6 @@
         </w:rPr>
         <w:t>Poloniex</w:t>
       </w:r>
-      <w:proofErr w:type="spellEnd"/>
     </w:p>
     <w:p>
       <w:pPr>
@@ -1849,27 +1793,7 @@
           <w:sz w:val="22"/>
           <w:szCs w:val="22"/>
         </w:rPr>
-        <w:t xml:space="preserve">This password is not meant to securely protect the product – instead </w:t>
-      </w:r>
-      <w:proofErr w:type="spellStart"/>
-      <w:r>
-        <w:rPr>
-          <w:rFonts w:asciiTheme="minorHAnsi" w:hAnsiTheme="minorHAnsi" w:cs="Arial"/>
-          <w:color w:val="000000"/>
-          <w:sz w:val="22"/>
-          <w:szCs w:val="22"/>
-        </w:rPr>
-        <w:t>it’s</w:t>
-      </w:r>
-      <w:proofErr w:type="spellEnd"/>
-      <w:r>
-        <w:rPr>
-          <w:rFonts w:asciiTheme="minorHAnsi" w:hAnsiTheme="minorHAnsi" w:cs="Arial"/>
-          <w:color w:val="000000"/>
-          <w:sz w:val="22"/>
-          <w:szCs w:val="22"/>
-        </w:rPr>
-        <w:t xml:space="preserve"> main aim is to prevent anyone physically on the computer just being able to immediately see the data.</w:t>
+        <w:t>This password is not meant to securely protect the product – instead it’s main aim is to prevent anyone physically on the computer just being able to immediately see the data.</w:t>
       </w:r>
     </w:p>
     <w:p>
@@ -2150,24 +2074,29 @@
       <w:r>
         <w:t xml:space="preserve">Figure </w:t>
       </w:r>
-      <w:fldSimple w:instr=" SEQ Figure \* ARABIC ">
-        <w:r>
-          <w:rPr>
-            <w:noProof/>
-          </w:rPr>
-          <w:t>1</w:t>
-        </w:r>
-      </w:fldSimple>
-      <w:r>
-        <w:t xml:space="preserve"> A graph taken from the app showing </w:t>
-      </w:r>
-      <w:proofErr w:type="spellStart"/>
-      <w:r>
-        <w:t>Poloneix</w:t>
-      </w:r>
-      <w:proofErr w:type="spellEnd"/>
-      <w:r>
-        <w:t xml:space="preserve"> [a cryptocurrency] data</w:t>
+      <w:r>
+        <w:fldChar w:fldCharType="begin"/>
+      </w:r>
+      <w:r>
+        <w:instrText xml:space="preserve"> SEQ Figure \* ARABIC </w:instrText>
+      </w:r>
+      <w:r>
+        <w:fldChar w:fldCharType="separate"/>
+      </w:r>
+      <w:r>
+        <w:rPr>
+          <w:noProof/>
+        </w:rPr>
+        <w:t>1</w:t>
+      </w:r>
+      <w:r>
+        <w:rPr>
+          <w:noProof/>
+        </w:rPr>
+        <w:fldChar w:fldCharType="end"/>
+      </w:r>
+      <w:r>
+        <w:t xml:space="preserve"> A graph taken from the app showing Poloneix [a cryptocurrency] data</w:t>
       </w:r>
     </w:p>
     <w:p>
@@ -2182,13 +2111,8 @@
       <w:pPr>
         <w:pStyle w:val="Heading3"/>
       </w:pPr>
-      <w:proofErr w:type="spellStart"/>
-      <w:r>
-        <w:t>Cryptolio</w:t>
-      </w:r>
-      <w:proofErr w:type="spellEnd"/>
-      <w:r>
-        <w:t xml:space="preserve"> - </w:t>
+      <w:r>
+        <w:t xml:space="preserve">Cryptolio - </w:t>
       </w:r>
       <w:hyperlink r:id="rId12" w:history="1">
         <w:r>
@@ -2207,23 +2131,7 @@
         <w:t>erminal based crypto currency portfolio</w:t>
       </w:r>
       <w:r>
-        <w:t xml:space="preserve"> released under an MIT license as open source software by a </w:t>
-      </w:r>
-      <w:proofErr w:type="spellStart"/>
-      <w:r>
-        <w:t>Github</w:t>
-      </w:r>
-      <w:proofErr w:type="spellEnd"/>
-      <w:r>
-        <w:t xml:space="preserve"> user ‘</w:t>
-      </w:r>
-      <w:proofErr w:type="spellStart"/>
-      <w:r>
-        <w:t>larion</w:t>
-      </w:r>
-      <w:proofErr w:type="spellEnd"/>
-      <w:r>
-        <w:t>’</w:t>
+        <w:t xml:space="preserve"> released under an MIT license as open source software by a Github user ‘larion’</w:t>
       </w:r>
       <w:r>
         <w:t>.</w:t>
@@ -2294,14 +2202,27 @@
       <w:r>
         <w:t xml:space="preserve">Figure </w:t>
       </w:r>
-      <w:fldSimple w:instr=" SEQ Figure \* ARABIC ">
-        <w:r>
-          <w:rPr>
-            <w:noProof/>
-          </w:rPr>
-          <w:t>2</w:t>
-        </w:r>
-      </w:fldSimple>
+      <w:r>
+        <w:fldChar w:fldCharType="begin"/>
+      </w:r>
+      <w:r>
+        <w:instrText xml:space="preserve"> SEQ Figure \* ARABIC </w:instrText>
+      </w:r>
+      <w:r>
+        <w:fldChar w:fldCharType="separate"/>
+      </w:r>
+      <w:r>
+        <w:rPr>
+          <w:noProof/>
+        </w:rPr>
+        <w:t>2</w:t>
+      </w:r>
+      <w:r>
+        <w:rPr>
+          <w:noProof/>
+        </w:rPr>
+        <w:fldChar w:fldCharType="end"/>
+      </w:r>
       <w:r>
         <w:t xml:space="preserve"> Screen capture of the webpage in which this application is available </w:t>
       </w:r>
@@ -2310,6 +2231,7 @@
           <w:id w:val="-352651496"/>
           <w:citation/>
         </w:sdtPr>
+        <w:sdtEndPr/>
         <w:sdtContent>
           <w:r>
             <w:fldChar w:fldCharType="begin"/>
@@ -2420,13 +2342,8 @@
       <w:pPr>
         <w:pStyle w:val="Heading3"/>
       </w:pPr>
-      <w:proofErr w:type="spellStart"/>
-      <w:r>
-        <w:t>CryptoCompare</w:t>
-      </w:r>
-      <w:proofErr w:type="spellEnd"/>
-      <w:r>
-        <w:t xml:space="preserve"> - </w:t>
+      <w:r>
+        <w:t xml:space="preserve">CryptoCompare - </w:t>
       </w:r>
       <w:hyperlink r:id="rId15" w:history="1">
         <w:r>
@@ -2438,13 +2355,8 @@
       </w:hyperlink>
     </w:p>
     <w:p>
-      <w:proofErr w:type="spellStart"/>
-      <w:r>
-        <w:t>CryptoCompare</w:t>
-      </w:r>
-      <w:proofErr w:type="spellEnd"/>
-      <w:r>
-        <w:t xml:space="preserve"> </w:t>
+      <w:r>
+        <w:t xml:space="preserve">CryptoCompare </w:t>
       </w:r>
     </w:p>
     <w:p/>
@@ -2530,14 +2442,27 @@
       <w:r>
         <w:t xml:space="preserve">Figure </w:t>
       </w:r>
-      <w:fldSimple w:instr=" SEQ Figure \* ARABIC ">
-        <w:r>
-          <w:rPr>
-            <w:noProof/>
-          </w:rPr>
-          <w:t>3</w:t>
-        </w:r>
-      </w:fldSimple>
+      <w:r>
+        <w:fldChar w:fldCharType="begin"/>
+      </w:r>
+      <w:r>
+        <w:instrText xml:space="preserve"> SEQ Figure \* ARABIC </w:instrText>
+      </w:r>
+      <w:r>
+        <w:fldChar w:fldCharType="separate"/>
+      </w:r>
+      <w:r>
+        <w:rPr>
+          <w:noProof/>
+        </w:rPr>
+        <w:t>3</w:t>
+      </w:r>
+      <w:r>
+        <w:rPr>
+          <w:noProof/>
+        </w:rPr>
+        <w:fldChar w:fldCharType="end"/>
+      </w:r>
       <w:r>
         <w:t xml:space="preserve"> Spiral model development </w:t>
       </w:r>
@@ -2546,6 +2471,7 @@
           <w:id w:val="2056039499"/>
           <w:citation/>
         </w:sdtPr>
+        <w:sdtEndPr/>
         <w:sdtContent>
           <w:r>
             <w:fldChar w:fldCharType="begin"/>
@@ -2602,6 +2528,7 @@
           <w:id w:val="1893690420"/>
           <w:citation/>
         </w:sdtPr>
+        <w:sdtEndPr/>
         <w:sdtContent>
           <w:r>
             <w:fldChar w:fldCharType="begin"/>
@@ -2670,6 +2597,7 @@
           <w:id w:val="-1662924547"/>
           <w:citation/>
         </w:sdtPr>
+        <w:sdtEndPr/>
         <w:sdtContent>
           <w:r>
             <w:fldChar w:fldCharType="begin"/>
@@ -2697,14 +2625,12 @@
       <w:r>
         <w:t xml:space="preserve"> I have discounted a web-based product purely because the MVP specification the client gives wants a </w:t>
       </w:r>
-      <w:proofErr w:type="gramStart"/>
       <w:r>
         <w:rPr>
           <w:b/>
         </w:rPr>
         <w:t>desktop based</w:t>
       </w:r>
-      <w:proofErr w:type="gramEnd"/>
       <w:r>
         <w:t xml:space="preserve"> client.</w:t>
       </w:r>
@@ -2822,15 +2748,7 @@
     </w:p>
     <w:p>
       <w:r>
-        <w:t xml:space="preserve">This is a cross platform approach of providing desktop applications using their prescriptive xml based </w:t>
-      </w:r>
-      <w:proofErr w:type="spellStart"/>
-      <w:r>
-        <w:t>markup</w:t>
-      </w:r>
-      <w:proofErr w:type="spellEnd"/>
-      <w:r>
-        <w:t xml:space="preserve"> language.</w:t>
+        <w:t>This is a cross platform approach of providing desktop applications using their prescriptive xml based markup language.</w:t>
       </w:r>
     </w:p>
     <w:p>
@@ -2963,6 +2881,7 @@
           <w:id w:val="1390306070"/>
           <w:citation/>
         </w:sdtPr>
+        <w:sdtEndPr/>
         <w:sdtContent>
           <w:r>
             <w:fldChar w:fldCharType="begin"/>
@@ -2994,6 +2913,7 @@
           <w:id w:val="403569483"/>
           <w:citation/>
         </w:sdtPr>
+        <w:sdtEndPr/>
         <w:sdtContent>
           <w:r>
             <w:fldChar w:fldCharType="begin"/>
@@ -3091,6 +3011,7 @@
           <w:id w:val="-877624469"/>
           <w:citation/>
         </w:sdtPr>
+        <w:sdtEndPr/>
         <w:sdtContent>
           <w:r>
             <w:fldChar w:fldCharType="begin"/>
@@ -3140,6 +3061,7 @@
           <w:id w:val="-43530754"/>
           <w:citation/>
         </w:sdtPr>
+        <w:sdtEndPr/>
         <w:sdtContent>
           <w:r>
             <w:fldChar w:fldCharType="begin"/>
@@ -3178,6 +3100,7 @@
           <w:id w:val="-909462133"/>
           <w:citation/>
         </w:sdtPr>
+        <w:sdtEndPr/>
         <w:sdtContent>
           <w:r>
             <w:fldChar w:fldCharType="begin"/>
@@ -3324,15 +3247,7 @@
         <w:t xml:space="preserve">. </w:t>
       </w:r>
       <w:r>
-        <w:t xml:space="preserve">Additionally, it is helpful to use a MVC framework such as </w:t>
-      </w:r>
-      <w:proofErr w:type="spellStart"/>
-      <w:r>
-        <w:t>ReactJS</w:t>
-      </w:r>
-      <w:proofErr w:type="spellEnd"/>
-      <w:r>
-        <w:t xml:space="preserve"> or Angular to improve development time and prevent bulk in the html codebase. </w:t>
+        <w:t xml:space="preserve">Additionally, it is helpful to use a MVC framework such as ReactJS or Angular to improve development time and prevent bulk in the html codebase. </w:t>
       </w:r>
       <w:r>
         <w:t xml:space="preserve"> </w:t>
@@ -3347,15 +3262,7 @@
         <w:t>problem of managing state in large programs which is generally done through libraries like redux</w:t>
       </w:r>
       <w:r>
-        <w:t xml:space="preserve"> (or </w:t>
-      </w:r>
-      <w:proofErr w:type="spellStart"/>
-      <w:r>
-        <w:t>MobX</w:t>
-      </w:r>
-      <w:proofErr w:type="spellEnd"/>
-      <w:r>
-        <w:t>)</w:t>
+        <w:t xml:space="preserve"> (or MobX)</w:t>
       </w:r>
       <w:r>
         <w:t xml:space="preserve"> which have direct bindings into Angular or React </w:t>
@@ -3374,6 +3281,7 @@
           <w:id w:val="458237089"/>
           <w:citation/>
         </w:sdtPr>
+        <w:sdtEndPr/>
         <w:sdtContent>
           <w:r>
             <w:fldChar w:fldCharType="begin"/>
@@ -3419,31 +3327,7 @@
     <w:p>
       <w:r>
         <w:br/>
-        <w:t>It shows a few such as electron-</w:t>
-      </w:r>
-      <w:proofErr w:type="spellStart"/>
-      <w:r>
-        <w:t>vue</w:t>
-      </w:r>
-      <w:proofErr w:type="spellEnd"/>
-      <w:r>
-        <w:t xml:space="preserve">, electron-react-boilerplate and others. Though </w:t>
-      </w:r>
-      <w:proofErr w:type="spellStart"/>
-      <w:r>
-        <w:t>vue</w:t>
-      </w:r>
-      <w:proofErr w:type="spellEnd"/>
-      <w:r>
-        <w:t xml:space="preserve"> and angular both have their own unique boiler plates I am most familiar with </w:t>
-      </w:r>
-      <w:proofErr w:type="spellStart"/>
-      <w:r>
-        <w:t>ReactJS</w:t>
-      </w:r>
-      <w:proofErr w:type="spellEnd"/>
-      <w:r>
-        <w:t xml:space="preserve"> so I opted for the electron-react-boilerplate</w:t>
+        <w:t>It shows a few such as electron-vue, electron-react-boilerplate and others. Though vue and angular both have their own unique boiler plates I am most familiar with ReactJS so I opted for the electron-react-boilerplate</w:t>
       </w:r>
       <w:r>
         <w:t xml:space="preserve"> ( </w:t>
@@ -3460,15 +3344,7 @@
         <w:t xml:space="preserve"> )</w:t>
       </w:r>
       <w:r>
-        <w:t xml:space="preserve">. It comes with many advantages such as hot module reloading (allowing modules to be swapped out during development). Additionally, </w:t>
-      </w:r>
-      <w:proofErr w:type="spellStart"/>
-      <w:r>
-        <w:t>FlowJS</w:t>
-      </w:r>
-      <w:proofErr w:type="spellEnd"/>
-      <w:r>
-        <w:t xml:space="preserve"> to prevent static type errors, it also has a </w:t>
+        <w:t xml:space="preserve">. It comes with many advantages such as hot module reloading (allowing modules to be swapped out during development). Additionally, FlowJS to prevent static type errors, it also has a </w:t>
       </w:r>
       <w:r>
         <w:t>built-in</w:t>
@@ -3482,28 +3358,19 @@
         <w:pStyle w:val="Heading3"/>
       </w:pPr>
       <w:r>
-        <w:t xml:space="preserve">Note about </w:t>
-      </w:r>
-      <w:proofErr w:type="spellStart"/>
-      <w:r>
-        <w:t>FlowJS</w:t>
-      </w:r>
-      <w:proofErr w:type="spellEnd"/>
-    </w:p>
-    <w:p>
-      <w:proofErr w:type="spellStart"/>
-      <w:r>
-        <w:t>FlowJS</w:t>
-      </w:r>
-      <w:proofErr w:type="spellEnd"/>
-      <w:r>
-        <w:t xml:space="preserve"> is a static type checker for JavaScript built by Facebook </w:t>
+        <w:t>Note about FlowJS</w:t>
+      </w:r>
+    </w:p>
+    <w:p>
+      <w:r>
+        <w:t xml:space="preserve">FlowJS is a static type checker for JavaScript built by Facebook </w:t>
       </w:r>
       <w:sdt>
         <w:sdtPr>
           <w:id w:val="-520170293"/>
           <w:citation/>
         </w:sdtPr>
+        <w:sdtEndPr/>
         <w:sdtContent>
           <w:r>
             <w:fldChar w:fldCharType="begin"/>
@@ -3596,14 +3463,27 @@
       <w:r>
         <w:t xml:space="preserve">Figure </w:t>
       </w:r>
-      <w:fldSimple w:instr=" SEQ Figure \* ARABIC ">
-        <w:r>
-          <w:rPr>
-            <w:noProof/>
-          </w:rPr>
-          <w:t>4</w:t>
-        </w:r>
-      </w:fldSimple>
+      <w:r>
+        <w:fldChar w:fldCharType="begin"/>
+      </w:r>
+      <w:r>
+        <w:instrText xml:space="preserve"> SEQ Figure \* ARABIC </w:instrText>
+      </w:r>
+      <w:r>
+        <w:fldChar w:fldCharType="separate"/>
+      </w:r>
+      <w:r>
+        <w:rPr>
+          <w:noProof/>
+        </w:rPr>
+        <w:t>4</w:t>
+      </w:r>
+      <w:r>
+        <w:rPr>
+          <w:noProof/>
+        </w:rPr>
+        <w:fldChar w:fldCharType="end"/>
+      </w:r>
       <w:r>
         <w:t xml:space="preserve"> An example of a flow type block</w:t>
       </w:r>
@@ -3616,15 +3496,7 @@
         <w:t>define</w:t>
       </w:r>
       <w:r>
-        <w:t xml:space="preserve"> a type ‘</w:t>
-      </w:r>
-      <w:proofErr w:type="spellStart"/>
-      <w:r>
-        <w:t>actionType</w:t>
-      </w:r>
-      <w:proofErr w:type="spellEnd"/>
-      <w:r>
-        <w:t>’ as an object literal which takes two read only keys: ‘type’</w:t>
+        <w:t xml:space="preserve"> a type ‘actionType’ as an object literal which takes two read only keys: ‘type’</w:t>
       </w:r>
       <w:r>
         <w:t xml:space="preserve"> which has a string value and ‘payload’ which can have any value and is optional.</w:t>
@@ -3641,15 +3513,7 @@
         <w:t xml:space="preserve"> they can just be treated as additional comments to the code.</w:t>
       </w:r>
       <w:r>
-        <w:t xml:space="preserve"> Though to make it extra clear what the actual JavaScript looks like I have automatically generated a `_no-flow-</w:t>
-      </w:r>
-      <w:proofErr w:type="spellStart"/>
-      <w:r>
-        <w:t>src</w:t>
-      </w:r>
-      <w:proofErr w:type="spellEnd"/>
-      <w:r>
-        <w:t>` folder in my final application’s code. This contains all the same files, however all JavaScript files with flow notation in have had it removed so just the runnable JavaScript is left.</w:t>
+        <w:t xml:space="preserve"> Though to make it extra clear what the actual JavaScript looks like I have automatically generated a `_no-flow-src` folder in my final application’s code. This contains all the same files, however all JavaScript files with flow notation in have had it removed so just the runnable JavaScript is left.</w:t>
       </w:r>
     </w:p>
     <w:p>
@@ -3751,14 +3615,27 @@
       <w:r>
         <w:t xml:space="preserve">Figure </w:t>
       </w:r>
-      <w:fldSimple w:instr=" SEQ Figure \* ARABIC ">
-        <w:r>
-          <w:rPr>
-            <w:noProof/>
-          </w:rPr>
-          <w:t>5</w:t>
-        </w:r>
-      </w:fldSimple>
+      <w:r>
+        <w:fldChar w:fldCharType="begin"/>
+      </w:r>
+      <w:r>
+        <w:instrText xml:space="preserve"> SEQ Figure \* ARABIC </w:instrText>
+      </w:r>
+      <w:r>
+        <w:fldChar w:fldCharType="separate"/>
+      </w:r>
+      <w:r>
+        <w:rPr>
+          <w:noProof/>
+        </w:rPr>
+        <w:t>5</w:t>
+      </w:r>
+      <w:r>
+        <w:rPr>
+          <w:noProof/>
+        </w:rPr>
+        <w:fldChar w:fldCharType="end"/>
+      </w:r>
       <w:r>
         <w:t xml:space="preserve"> An excerpt from Spotify’s desktop application about Third Party Software</w:t>
       </w:r>
@@ -3777,6 +3654,7 @@
           <w:id w:val="-295766571"/>
           <w:citation/>
         </w:sdtPr>
+        <w:sdtEndPr/>
         <w:sdtContent>
           <w:r>
             <w:fldChar w:fldCharType="begin"/>
@@ -3885,26 +3763,29 @@
       <w:r>
         <w:t xml:space="preserve">Figure </w:t>
       </w:r>
-      <w:fldSimple w:instr=" SEQ Figure \* ARABIC ">
-        <w:r>
-          <w:rPr>
-            <w:noProof/>
-          </w:rPr>
-          <w:t>6</w:t>
-        </w:r>
-      </w:fldSimple>
-      <w:r>
-        <w:t xml:space="preserve"> Part of my final </w:t>
-      </w:r>
-      <w:proofErr w:type="spellStart"/>
-      <w:proofErr w:type="gramStart"/>
-      <w:r>
-        <w:t>package.json</w:t>
-      </w:r>
-      <w:proofErr w:type="spellEnd"/>
-      <w:proofErr w:type="gramEnd"/>
-      <w:r>
-        <w:t xml:space="preserve"> – this script is run on building of the project. It compiles all the licenses within all the projects I use and then puts it all in one file – the `LICENSE` file within the release folder.</w:t>
+      <w:r>
+        <w:fldChar w:fldCharType="begin"/>
+      </w:r>
+      <w:r>
+        <w:instrText xml:space="preserve"> SEQ Figure \* ARABIC </w:instrText>
+      </w:r>
+      <w:r>
+        <w:fldChar w:fldCharType="separate"/>
+      </w:r>
+      <w:r>
+        <w:rPr>
+          <w:noProof/>
+        </w:rPr>
+        <w:t>6</w:t>
+      </w:r>
+      <w:r>
+        <w:rPr>
+          <w:noProof/>
+        </w:rPr>
+        <w:fldChar w:fldCharType="end"/>
+      </w:r>
+      <w:r>
+        <w:t xml:space="preserve"> Part of my final package.json – this script is run on building of the project. It compiles all the licenses within all the projects I use and then puts it all in one file – the `LICENSE` file within the release folder.</w:t>
       </w:r>
     </w:p>
     <w:p>
@@ -3980,14 +3861,27 @@
       <w:r>
         <w:t xml:space="preserve">Figure </w:t>
       </w:r>
-      <w:fldSimple w:instr=" SEQ Figure \* ARABIC ">
-        <w:r>
-          <w:rPr>
-            <w:noProof/>
-          </w:rPr>
-          <w:t>7</w:t>
-        </w:r>
-      </w:fldSimple>
+      <w:r>
+        <w:fldChar w:fldCharType="begin"/>
+      </w:r>
+      <w:r>
+        <w:instrText xml:space="preserve"> SEQ Figure \* ARABIC </w:instrText>
+      </w:r>
+      <w:r>
+        <w:fldChar w:fldCharType="separate"/>
+      </w:r>
+      <w:r>
+        <w:rPr>
+          <w:noProof/>
+        </w:rPr>
+        <w:t>7</w:t>
+      </w:r>
+      <w:r>
+        <w:rPr>
+          <w:noProof/>
+        </w:rPr>
+        <w:fldChar w:fldCharType="end"/>
+      </w:r>
       <w:r>
         <w:t xml:space="preserve"> An excerpt from the LICENSE file generated - in total it is more than 1500 lines!</w:t>
       </w:r>
@@ -4009,6 +3903,7 @@
           <w:id w:val="-1082146940"/>
           <w:citation/>
         </w:sdtPr>
+        <w:sdtEndPr/>
         <w:sdtContent>
           <w:r>
             <w:fldChar w:fldCharType="begin"/>
@@ -4115,15 +4010,7 @@
         </w:numPr>
       </w:pPr>
       <w:r>
-        <w:t xml:space="preserve">Exposes SVG </w:t>
-      </w:r>
-      <w:proofErr w:type="spellStart"/>
-      <w:r>
-        <w:t>api’s</w:t>
-      </w:r>
-      <w:proofErr w:type="spellEnd"/>
-      <w:r>
-        <w:t xml:space="preserve"> (would be good but I’m not as familiar with them, therefore again serve to add to the large learning curve).</w:t>
+        <w:t>Exposes SVG api’s (would be good but I’m not as familiar with them, therefore again serve to add to the large learning curve).</w:t>
       </w:r>
     </w:p>
     <w:p>
@@ -4301,14 +4188,27 @@
       <w:r>
         <w:t xml:space="preserve">Figure </w:t>
       </w:r>
-      <w:fldSimple w:instr=" SEQ Figure \* ARABIC ">
-        <w:r>
-          <w:rPr>
-            <w:noProof/>
-          </w:rPr>
-          <w:t>8</w:t>
-        </w:r>
-      </w:fldSimple>
+      <w:r>
+        <w:fldChar w:fldCharType="begin"/>
+      </w:r>
+      <w:r>
+        <w:instrText xml:space="preserve"> SEQ Figure \* ARABIC </w:instrText>
+      </w:r>
+      <w:r>
+        <w:fldChar w:fldCharType="separate"/>
+      </w:r>
+      <w:r>
+        <w:rPr>
+          <w:noProof/>
+        </w:rPr>
+        <w:t>8</w:t>
+      </w:r>
+      <w:r>
+        <w:rPr>
+          <w:noProof/>
+        </w:rPr>
+        <w:fldChar w:fldCharType="end"/>
+      </w:r>
       <w:r>
         <w:t xml:space="preserve"> Supported systems </w:t>
       </w:r>
@@ -4317,6 +4217,7 @@
           <w:id w:val="131835416"/>
           <w:citation/>
         </w:sdtPr>
+        <w:sdtEndPr/>
         <w:sdtContent>
           <w:r>
             <w:fldChar w:fldCharType="begin"/>
@@ -4341,15 +4242,7 @@
     </w:p>
     <w:p>
       <w:r>
-        <w:t xml:space="preserve">My application would not require any special additional requirements on top of </w:t>
-      </w:r>
-      <w:proofErr w:type="spellStart"/>
-      <w:r>
-        <w:t>ElectronJS’s</w:t>
-      </w:r>
-      <w:proofErr w:type="spellEnd"/>
-      <w:r>
-        <w:t xml:space="preserve"> ones except for possibly </w:t>
+        <w:t xml:space="preserve">My application would not require any special additional requirements on top of ElectronJS’s ones except for possibly </w:t>
       </w:r>
       <w:r>
         <w:t>an</w:t>
@@ -4365,6 +4258,7 @@
           <w:id w:val="1750924610"/>
           <w:citation/>
         </w:sdtPr>
+        <w:sdtEndPr/>
         <w:sdtContent>
           <w:r>
             <w:fldChar w:fldCharType="begin"/>
@@ -4497,29 +4391,34 @@
       <w:r>
         <w:t xml:space="preserve">Figure </w:t>
       </w:r>
-      <w:fldSimple w:instr=" SEQ Figure \* ARABIC ">
-        <w:r>
-          <w:rPr>
-            <w:noProof/>
-          </w:rPr>
-          <w:t>9</w:t>
-        </w:r>
-      </w:fldSimple>
+      <w:r>
+        <w:fldChar w:fldCharType="begin"/>
+      </w:r>
+      <w:r>
+        <w:instrText xml:space="preserve"> SEQ Figure \* ARABIC </w:instrText>
+      </w:r>
+      <w:r>
+        <w:fldChar w:fldCharType="separate"/>
+      </w:r>
+      <w:r>
+        <w:rPr>
+          <w:noProof/>
+        </w:rPr>
+        <w:t>9</w:t>
+      </w:r>
+      <w:r>
+        <w:rPr>
+          <w:noProof/>
+        </w:rPr>
+        <w:fldChar w:fldCharType="end"/>
+      </w:r>
       <w:r>
         <w:t xml:space="preserve"> – A basic design of what the application might look like</w:t>
       </w:r>
     </w:p>
     <w:p>
       <w:r>
-        <w:t xml:space="preserve">Colours used for </w:t>
-      </w:r>
-      <w:proofErr w:type="spellStart"/>
-      <w:r>
-        <w:t>mockup</w:t>
-      </w:r>
-      <w:proofErr w:type="spellEnd"/>
-      <w:r>
-        <w:t>:</w:t>
+        <w:t>Colours used for mockup:</w:t>
       </w:r>
     </w:p>
     <w:tbl>
@@ -4857,14 +4756,27 @@
       <w:r>
         <w:t xml:space="preserve">Figure </w:t>
       </w:r>
-      <w:fldSimple w:instr=" SEQ Figure \* ARABIC ">
-        <w:r>
-          <w:rPr>
-            <w:noProof/>
-          </w:rPr>
-          <w:t>10</w:t>
-        </w:r>
-      </w:fldSimple>
+      <w:r>
+        <w:fldChar w:fldCharType="begin"/>
+      </w:r>
+      <w:r>
+        <w:instrText xml:space="preserve"> SEQ Figure \* ARABIC </w:instrText>
+      </w:r>
+      <w:r>
+        <w:fldChar w:fldCharType="separate"/>
+      </w:r>
+      <w:r>
+        <w:rPr>
+          <w:noProof/>
+        </w:rPr>
+        <w:t>10</w:t>
+      </w:r>
+      <w:r>
+        <w:rPr>
+          <w:noProof/>
+        </w:rPr>
+        <w:fldChar w:fldCharType="end"/>
+      </w:r>
       <w:r>
         <w:t xml:space="preserve"> Retouched cryptocurrency logo / New Application logo</w:t>
       </w:r>
@@ -5246,13 +5158,8 @@
           </w:tcPr>
           <w:p>
             <w:r>
-              <w:t>1.</w:t>
+              <w:t>1.a.i</w:t>
             </w:r>
-            <w:proofErr w:type="gramStart"/>
-            <w:r>
-              <w:t>a.i</w:t>
-            </w:r>
-            <w:proofErr w:type="gramEnd"/>
           </w:p>
         </w:tc>
       </w:tr>
@@ -5296,13 +5203,8 @@
           </w:tcPr>
           <w:p>
             <w:r>
-              <w:t>2.</w:t>
+              <w:t>2.a.i</w:t>
             </w:r>
-            <w:proofErr w:type="gramStart"/>
-            <w:r>
-              <w:t>a.i</w:t>
-            </w:r>
-            <w:proofErr w:type="gramEnd"/>
           </w:p>
         </w:tc>
       </w:tr>
@@ -5346,13 +5248,8 @@
           </w:tcPr>
           <w:p>
             <w:r>
-              <w:t>2.</w:t>
+              <w:t>2.a.i</w:t>
             </w:r>
-            <w:proofErr w:type="gramStart"/>
-            <w:r>
-              <w:t>a.i</w:t>
-            </w:r>
-            <w:proofErr w:type="gramEnd"/>
           </w:p>
         </w:tc>
       </w:tr>
@@ -5396,13 +5293,8 @@
           </w:tcPr>
           <w:p>
             <w:r>
-              <w:t>2.</w:t>
+              <w:t>2.a.i</w:t>
             </w:r>
-            <w:proofErr w:type="gramStart"/>
-            <w:r>
-              <w:t>a.i</w:t>
-            </w:r>
-            <w:proofErr w:type="gramEnd"/>
           </w:p>
         </w:tc>
       </w:tr>
@@ -5442,13 +5334,8 @@
           </w:tcPr>
           <w:p>
             <w:r>
-              <w:t>2.</w:t>
+              <w:t>2.a.i</w:t>
             </w:r>
-            <w:proofErr w:type="gramStart"/>
-            <w:r>
-              <w:t>a.i</w:t>
-            </w:r>
-            <w:proofErr w:type="gramEnd"/>
           </w:p>
         </w:tc>
       </w:tr>
@@ -5488,13 +5375,8 @@
           </w:tcPr>
           <w:p>
             <w:r>
-              <w:t>2.</w:t>
+              <w:t>2.a.i</w:t>
             </w:r>
-            <w:proofErr w:type="gramStart"/>
-            <w:r>
-              <w:t>a.i</w:t>
-            </w:r>
-            <w:proofErr w:type="gramEnd"/>
           </w:p>
         </w:tc>
       </w:tr>
@@ -5628,11 +5510,9 @@
           <w:numId w:val="8"/>
         </w:numPr>
       </w:pPr>
-      <w:proofErr w:type="spellStart"/>
       <w:r>
         <w:t>Cryptolio</w:t>
       </w:r>
-      <w:proofErr w:type="spellEnd"/>
     </w:p>
     <w:p>
       <w:pPr>
@@ -5642,13 +5522,8 @@
           <w:numId w:val="8"/>
         </w:numPr>
       </w:pPr>
-      <w:proofErr w:type="spellStart"/>
-      <w:r>
-        <w:t>Portmantuas</w:t>
-      </w:r>
-      <w:proofErr w:type="spellEnd"/>
-      <w:r>
-        <w:t xml:space="preserve"> are cliché and non-modern but effective</w:t>
+      <w:r>
+        <w:t>Portmantuas are cliché and non-modern but effective</w:t>
       </w:r>
     </w:p>
     <w:p>
@@ -5660,13 +5535,8 @@
         </w:numPr>
       </w:pPr>
       <w:r>
-        <w:t xml:space="preserve">Has a name clash </w:t>
-      </w:r>
-      <w:proofErr w:type="gramStart"/>
-      <w:r>
-        <w:t>with:</w:t>
-      </w:r>
-      <w:proofErr w:type="gramEnd"/>
+        <w:t>Has a name clash with:</w:t>
+      </w:r>
       <w:r>
         <w:t xml:space="preserve"> </w:t>
       </w:r>
@@ -5715,13 +5585,8 @@
         </w:numPr>
       </w:pPr>
       <w:r>
-        <w:t xml:space="preserve">Has a name clash </w:t>
-      </w:r>
-      <w:proofErr w:type="gramStart"/>
-      <w:r>
-        <w:t>with:</w:t>
-      </w:r>
-      <w:proofErr w:type="gramEnd"/>
+        <w:t>Has a name clash with:</w:t>
+      </w:r>
       <w:r>
         <w:t xml:space="preserve"> </w:t>
       </w:r>
@@ -5745,11 +5610,9 @@
           <w:numId w:val="8"/>
         </w:numPr>
       </w:pPr>
-      <w:proofErr w:type="spellStart"/>
       <w:r>
         <w:t>BitPortfolio</w:t>
       </w:r>
-      <w:proofErr w:type="spellEnd"/>
     </w:p>
     <w:p>
       <w:pPr>
@@ -5768,27 +5631,17 @@
         <w:t xml:space="preserve">In the end </w:t>
       </w:r>
       <w:r>
-        <w:t xml:space="preserve">I decided </w:t>
-      </w:r>
-      <w:proofErr w:type="spellStart"/>
-      <w:r>
-        <w:t>Cryptolio</w:t>
-      </w:r>
-      <w:proofErr w:type="spellEnd"/>
-      <w:r>
-        <w:t xml:space="preserve"> sounded the best however it had a name clash with a terminal based crypto currency portfolio.  </w:t>
+        <w:t xml:space="preserve">I decided Cryptolio sounded the best however it had a name clash with a terminal based crypto currency portfolio.  </w:t>
       </w:r>
       <w:r>
         <w:t xml:space="preserve">So, I decided to change it slightly into </w:t>
       </w:r>
-      <w:proofErr w:type="spellStart"/>
       <w:r>
         <w:rPr>
           <w:b/>
         </w:rPr>
         <w:t>Cryptolium</w:t>
       </w:r>
-      <w:proofErr w:type="spellEnd"/>
       <w:r>
         <w:t xml:space="preserve">. Which </w:t>
       </w:r>
@@ -5904,14 +5757,27 @@
       <w:r>
         <w:t xml:space="preserve">Figure </w:t>
       </w:r>
-      <w:fldSimple w:instr=" SEQ Figure \* ARABIC ">
-        <w:r>
-          <w:rPr>
-            <w:noProof/>
-          </w:rPr>
-          <w:t>11</w:t>
-        </w:r>
-      </w:fldSimple>
+      <w:r>
+        <w:fldChar w:fldCharType="begin"/>
+      </w:r>
+      <w:r>
+        <w:instrText xml:space="preserve"> SEQ Figure \* ARABIC </w:instrText>
+      </w:r>
+      <w:r>
+        <w:fldChar w:fldCharType="separate"/>
+      </w:r>
+      <w:r>
+        <w:rPr>
+          <w:noProof/>
+        </w:rPr>
+        <w:t>11</w:t>
+      </w:r>
+      <w:r>
+        <w:rPr>
+          <w:noProof/>
+        </w:rPr>
+        <w:fldChar w:fldCharType="end"/>
+      </w:r>
       <w:r>
         <w:t xml:space="preserve"> Flowchart showing the basic UI flow for the application</w:t>
       </w:r>
@@ -6009,14 +5875,27 @@
       <w:r>
         <w:t xml:space="preserve">Figure </w:t>
       </w:r>
-      <w:fldSimple w:instr=" SEQ Figure \* ARABIC ">
-        <w:r>
-          <w:rPr>
-            <w:noProof/>
-          </w:rPr>
-          <w:t>12</w:t>
-        </w:r>
-      </w:fldSimple>
+      <w:r>
+        <w:fldChar w:fldCharType="begin"/>
+      </w:r>
+      <w:r>
+        <w:instrText xml:space="preserve"> SEQ Figure \* ARABIC </w:instrText>
+      </w:r>
+      <w:r>
+        <w:fldChar w:fldCharType="separate"/>
+      </w:r>
+      <w:r>
+        <w:rPr>
+          <w:noProof/>
+        </w:rPr>
+        <w:t>12</w:t>
+      </w:r>
+      <w:r>
+        <w:rPr>
+          <w:noProof/>
+        </w:rPr>
+        <w:fldChar w:fldCharType="end"/>
+      </w:r>
       <w:r>
         <w:t xml:space="preserve"> Complete project diagram</w:t>
       </w:r>
@@ -6038,15 +5917,7 @@
     <w:p/>
     <w:p>
       <w:r>
-        <w:t>#</w:t>
-      </w:r>
-      <w:proofErr w:type="spellStart"/>
-      <w:r>
-        <w:t>gantt</w:t>
-      </w:r>
-      <w:proofErr w:type="spellEnd"/>
-      <w:r>
-        <w:t xml:space="preserve"> chart</w:t>
+        <w:t>#gantt chart</w:t>
       </w:r>
     </w:p>
     <w:p>
@@ -6089,21 +5960,8 @@
     </w:p>
     <w:p>
       <w:r>
-        <w:t xml:space="preserve">## Reference </w:t>
-      </w:r>
-      <w:proofErr w:type="spellStart"/>
-      <w:r>
-        <w:t>clients</w:t>
-      </w:r>
-      <w:proofErr w:type="spellEnd"/>
-      <w:r>
-        <w:t xml:space="preserve"> </w:t>
-      </w:r>
-      <w:proofErr w:type="gramStart"/>
-      <w:r>
-        <w:t>needs</w:t>
-      </w:r>
-      <w:proofErr w:type="gramEnd"/>
+        <w:t>## Reference clients needs</w:t>
+      </w:r>
     </w:p>
     <w:p>
       <w:pPr>
@@ -6230,14 +6088,27 @@
       <w:r>
         <w:t xml:space="preserve">Figure </w:t>
       </w:r>
-      <w:fldSimple w:instr=" SEQ Figure \* ARABIC ">
-        <w:r>
-          <w:rPr>
-            <w:noProof/>
-          </w:rPr>
-          <w:t>13</w:t>
-        </w:r>
-      </w:fldSimple>
+      <w:r>
+        <w:fldChar w:fldCharType="begin"/>
+      </w:r>
+      <w:r>
+        <w:instrText xml:space="preserve"> SEQ Figure \* ARABIC </w:instrText>
+      </w:r>
+      <w:r>
+        <w:fldChar w:fldCharType="separate"/>
+      </w:r>
+      <w:r>
+        <w:rPr>
+          <w:noProof/>
+        </w:rPr>
+        <w:t>13</w:t>
+      </w:r>
+      <w:r>
+        <w:rPr>
+          <w:noProof/>
+        </w:rPr>
+        <w:fldChar w:fldCharType="end"/>
+      </w:r>
       <w:r>
         <w:t xml:space="preserve"> My basic directory layout</w:t>
       </w:r>
@@ -6371,14 +6242,27 @@
       <w:r>
         <w:t xml:space="preserve">Figure </w:t>
       </w:r>
-      <w:fldSimple w:instr=" SEQ Figure \* ARABIC ">
-        <w:r>
-          <w:rPr>
-            <w:noProof/>
-          </w:rPr>
-          <w:t>14</w:t>
-        </w:r>
-      </w:fldSimple>
+      <w:r>
+        <w:fldChar w:fldCharType="begin"/>
+      </w:r>
+      <w:r>
+        <w:instrText xml:space="preserve"> SEQ Figure \* ARABIC </w:instrText>
+      </w:r>
+      <w:r>
+        <w:fldChar w:fldCharType="separate"/>
+      </w:r>
+      <w:r>
+        <w:rPr>
+          <w:noProof/>
+        </w:rPr>
+        <w:t>14</w:t>
+      </w:r>
+      <w:r>
+        <w:rPr>
+          <w:noProof/>
+        </w:rPr>
+        <w:fldChar w:fldCharType="end"/>
+      </w:r>
       <w:r>
         <w:t xml:space="preserve"> </w:t>
       </w:r>
@@ -6391,15 +6275,7 @@
     </w:p>
     <w:p>
       <w:r>
-        <w:t xml:space="preserve">This also required me to set up a git client on my computer to upload (commit) to the repository. I chose </w:t>
-      </w:r>
-      <w:proofErr w:type="spellStart"/>
-      <w:r>
-        <w:t>GitKraken</w:t>
-      </w:r>
-      <w:proofErr w:type="spellEnd"/>
-      <w:r>
-        <w:t xml:space="preserve"> due to my familiarity with it:</w:t>
+        <w:t>This also required me to set up a git client on my computer to upload (commit) to the repository. I chose GitKraken due to my familiarity with it:</w:t>
       </w:r>
     </w:p>
     <w:p>
@@ -6475,42 +6351,34 @@
       <w:r>
         <w:t xml:space="preserve">Figure </w:t>
       </w:r>
-      <w:fldSimple w:instr=" SEQ Figure \* ARABIC ">
-        <w:r>
-          <w:rPr>
-            <w:noProof/>
-          </w:rPr>
-          <w:t>15</w:t>
-        </w:r>
-      </w:fldSimple>
-      <w:r>
-        <w:t xml:space="preserve"> Setting up </w:t>
-      </w:r>
-      <w:proofErr w:type="spellStart"/>
-      <w:r>
-        <w:t>GitKraken</w:t>
-      </w:r>
-      <w:proofErr w:type="spellEnd"/>
-      <w:r>
-        <w:t xml:space="preserve"> as a version manager</w:t>
-      </w:r>
-    </w:p>
-    <w:p>
-      <w:r>
-        <w:t xml:space="preserve">While making the repository I had to setup various metadata files such as </w:t>
-      </w:r>
-      <w:proofErr w:type="gramStart"/>
-      <w:r>
-        <w:t>a .</w:t>
-      </w:r>
-      <w:proofErr w:type="spellStart"/>
-      <w:r>
-        <w:t>gitignore</w:t>
-      </w:r>
-      <w:proofErr w:type="spellEnd"/>
-      <w:proofErr w:type="gramEnd"/>
-      <w:r>
-        <w:t xml:space="preserve"> file. This file controls which files are </w:t>
+      <w:r>
+        <w:fldChar w:fldCharType="begin"/>
+      </w:r>
+      <w:r>
+        <w:instrText xml:space="preserve"> SEQ Figure \* ARABIC </w:instrText>
+      </w:r>
+      <w:r>
+        <w:fldChar w:fldCharType="separate"/>
+      </w:r>
+      <w:r>
+        <w:rPr>
+          <w:noProof/>
+        </w:rPr>
+        <w:t>15</w:t>
+      </w:r>
+      <w:r>
+        <w:rPr>
+          <w:noProof/>
+        </w:rPr>
+        <w:fldChar w:fldCharType="end"/>
+      </w:r>
+      <w:r>
+        <w:t xml:space="preserve"> Setting up GitKraken as a version manager</w:t>
+      </w:r>
+    </w:p>
+    <w:p>
+      <w:r>
+        <w:t xml:space="preserve">While making the repository I had to setup various metadata files such as a .gitignore file. This file controls which files are </w:t>
       </w:r>
       <w:r>
         <w:t>committed</w:t>
@@ -6599,24 +6467,29 @@
       <w:r>
         <w:t xml:space="preserve">Figure </w:t>
       </w:r>
-      <w:fldSimple w:instr=" SEQ Figure \* ARABIC ">
-        <w:r>
-          <w:rPr>
-            <w:noProof/>
-          </w:rPr>
-          <w:t>16</w:t>
-        </w:r>
-      </w:fldSimple>
-      <w:r>
-        <w:t xml:space="preserve"> An example .</w:t>
-      </w:r>
-      <w:proofErr w:type="spellStart"/>
-      <w:r>
-        <w:t>gitignore</w:t>
-      </w:r>
-      <w:proofErr w:type="spellEnd"/>
-      <w:r>
-        <w:t xml:space="preserve"> </w:t>
+      <w:r>
+        <w:fldChar w:fldCharType="begin"/>
+      </w:r>
+      <w:r>
+        <w:instrText xml:space="preserve"> SEQ Figure \* ARABIC </w:instrText>
+      </w:r>
+      <w:r>
+        <w:fldChar w:fldCharType="separate"/>
+      </w:r>
+      <w:r>
+        <w:rPr>
+          <w:noProof/>
+        </w:rPr>
+        <w:t>16</w:t>
+      </w:r>
+      <w:r>
+        <w:rPr>
+          <w:noProof/>
+        </w:rPr>
+        <w:fldChar w:fldCharType="end"/>
+      </w:r>
+      <w:r>
+        <w:t xml:space="preserve"> An example .gitignore </w:t>
       </w:r>
       <w:hyperlink r:id="rId44" w:history="1">
         <w:r>
@@ -6634,13 +6507,8 @@
       <w:pPr>
         <w:pStyle w:val="Heading3"/>
       </w:pPr>
-      <w:proofErr w:type="spellStart"/>
-      <w:r>
-        <w:t>Github</w:t>
-      </w:r>
-      <w:proofErr w:type="spellEnd"/>
-      <w:r>
-        <w:t xml:space="preserve"> Project board</w:t>
+      <w:r>
+        <w:t>Github Project board</w:t>
       </w:r>
       <w:r>
         <w:t xml:space="preserve"> </w:t>
@@ -6734,24 +6602,29 @@
       <w:r>
         <w:t xml:space="preserve">Figure </w:t>
       </w:r>
-      <w:fldSimple w:instr=" SEQ Figure \* ARABIC ">
-        <w:r>
-          <w:rPr>
-            <w:noProof/>
-          </w:rPr>
-          <w:t>17</w:t>
-        </w:r>
-      </w:fldSimple>
-      <w:r>
-        <w:t xml:space="preserve"> My </w:t>
-      </w:r>
-      <w:proofErr w:type="spellStart"/>
-      <w:r>
-        <w:t>Github</w:t>
-      </w:r>
-      <w:proofErr w:type="spellEnd"/>
-      <w:r>
-        <w:t xml:space="preserve"> project board for the planning part of the project</w:t>
+      <w:r>
+        <w:fldChar w:fldCharType="begin"/>
+      </w:r>
+      <w:r>
+        <w:instrText xml:space="preserve"> SEQ Figure \* ARABIC </w:instrText>
+      </w:r>
+      <w:r>
+        <w:fldChar w:fldCharType="separate"/>
+      </w:r>
+      <w:r>
+        <w:rPr>
+          <w:noProof/>
+        </w:rPr>
+        <w:t>17</w:t>
+      </w:r>
+      <w:r>
+        <w:rPr>
+          <w:noProof/>
+        </w:rPr>
+        <w:fldChar w:fldCharType="end"/>
+      </w:r>
+      <w:r>
+        <w:t xml:space="preserve"> My Github project board for the planning part of the project</w:t>
       </w:r>
     </w:p>
     <w:p/>
@@ -6777,33 +6650,7 @@
         <w:t>I realised</w:t>
       </w:r>
       <w:r>
-        <w:t xml:space="preserve"> I made an error by making </w:t>
-      </w:r>
-      <w:proofErr w:type="gramStart"/>
-      <w:r>
-        <w:t>the .</w:t>
-      </w:r>
-      <w:proofErr w:type="spellStart"/>
-      <w:r>
-        <w:t>gitignore</w:t>
-      </w:r>
-      <w:proofErr w:type="spellEnd"/>
-      <w:proofErr w:type="gramEnd"/>
-      <w:r>
-        <w:t xml:space="preserve"> before cloning my boilerplate into the repository. When I tried to clone the boilerplate into the folder, it caused an error saying the directory had items in. The resolution to this problem was just deleting </w:t>
-      </w:r>
-      <w:proofErr w:type="gramStart"/>
-      <w:r>
-        <w:t>the .</w:t>
-      </w:r>
-      <w:proofErr w:type="spellStart"/>
-      <w:r>
-        <w:t>gitignore</w:t>
-      </w:r>
-      <w:proofErr w:type="spellEnd"/>
-      <w:proofErr w:type="gramEnd"/>
-      <w:r>
-        <w:t xml:space="preserve"> file I had made.</w:t>
+        <w:t xml:space="preserve"> I made an error by making the .gitignore before cloning my boilerplate into the repository. When I tried to clone the boilerplate into the folder, it caused an error saying the directory had items in. The resolution to this problem was just deleting the .gitignore file I had made.</w:t>
       </w:r>
     </w:p>
     <w:p>
@@ -6880,14 +6727,27 @@
       <w:r>
         <w:t xml:space="preserve">Figure </w:t>
       </w:r>
-      <w:fldSimple w:instr=" SEQ Figure \* ARABIC ">
-        <w:r>
-          <w:rPr>
-            <w:noProof/>
-          </w:rPr>
-          <w:t>18</w:t>
-        </w:r>
-      </w:fldSimple>
+      <w:r>
+        <w:fldChar w:fldCharType="begin"/>
+      </w:r>
+      <w:r>
+        <w:instrText xml:space="preserve"> SEQ Figure \* ARABIC </w:instrText>
+      </w:r>
+      <w:r>
+        <w:fldChar w:fldCharType="separate"/>
+      </w:r>
+      <w:r>
+        <w:rPr>
+          <w:noProof/>
+        </w:rPr>
+        <w:t>18</w:t>
+      </w:r>
+      <w:r>
+        <w:rPr>
+          <w:noProof/>
+        </w:rPr>
+        <w:fldChar w:fldCharType="end"/>
+      </w:r>
       <w:r>
         <w:t xml:space="preserve"> My original attempt at cloning the repository</w:t>
       </w:r>
@@ -6965,29 +6825,29 @@
       <w:r>
         <w:t xml:space="preserve">Figure </w:t>
       </w:r>
-      <w:fldSimple w:instr=" SEQ Figure \* ARABIC ">
-        <w:r>
-          <w:rPr>
-            <w:noProof/>
-          </w:rPr>
-          <w:t>19</w:t>
-        </w:r>
-      </w:fldSimple>
-      <w:r>
-        <w:t xml:space="preserve"> </w:t>
-      </w:r>
-      <w:proofErr w:type="gramStart"/>
-      <w:r>
-        <w:t>The .</w:t>
-      </w:r>
-      <w:proofErr w:type="spellStart"/>
-      <w:r>
-        <w:t>gitignore</w:t>
-      </w:r>
-      <w:proofErr w:type="spellEnd"/>
-      <w:proofErr w:type="gramEnd"/>
-      <w:r>
-        <w:t xml:space="preserve"> file</w:t>
+      <w:r>
+        <w:fldChar w:fldCharType="begin"/>
+      </w:r>
+      <w:r>
+        <w:instrText xml:space="preserve"> SEQ Figure \* ARABIC </w:instrText>
+      </w:r>
+      <w:r>
+        <w:fldChar w:fldCharType="separate"/>
+      </w:r>
+      <w:r>
+        <w:rPr>
+          <w:noProof/>
+        </w:rPr>
+        <w:t>19</w:t>
+      </w:r>
+      <w:r>
+        <w:rPr>
+          <w:noProof/>
+        </w:rPr>
+        <w:fldChar w:fldCharType="end"/>
+      </w:r>
+      <w:r>
+        <w:t xml:space="preserve"> The .gitignore file</w:t>
       </w:r>
     </w:p>
     <w:p>
@@ -7063,29 +6923,32 @@
       <w:r>
         <w:t xml:space="preserve">Figure </w:t>
       </w:r>
-      <w:fldSimple w:instr=" SEQ Figure \* ARABIC ">
-        <w:r>
-          <w:rPr>
-            <w:noProof/>
-          </w:rPr>
-          <w:t>20</w:t>
-        </w:r>
-      </w:fldSimple>
-      <w:r>
-        <w:t xml:space="preserve"> </w:t>
-      </w:r>
-      <w:proofErr w:type="gramStart"/>
-      <w:r>
-        <w:t>The .</w:t>
-      </w:r>
-      <w:proofErr w:type="spellStart"/>
-      <w:r>
-        <w:t>gitignore</w:t>
-      </w:r>
-      <w:proofErr w:type="spellEnd"/>
-      <w:proofErr w:type="gramEnd"/>
-      <w:r>
-        <w:t xml:space="preserve"> file being deleted.</w:t>
+      <w:r>
+        <w:fldChar w:fldCharType="begin"/>
+      </w:r>
+      <w:r>
+        <w:instrText xml:space="preserve"> SEQ Figure \* ARAB</w:instrText>
+      </w:r>
+      <w:r>
+        <w:instrText xml:space="preserve">IC </w:instrText>
+      </w:r>
+      <w:r>
+        <w:fldChar w:fldCharType="separate"/>
+      </w:r>
+      <w:r>
+        <w:rPr>
+          <w:noProof/>
+        </w:rPr>
+        <w:t>20</w:t>
+      </w:r>
+      <w:r>
+        <w:rPr>
+          <w:noProof/>
+        </w:rPr>
+        <w:fldChar w:fldCharType="end"/>
+      </w:r>
+      <w:r>
+        <w:t xml:space="preserve"> The .gitignore file being deleted.</w:t>
       </w:r>
     </w:p>
     <w:p>
@@ -7170,14 +7033,27 @@
       <w:r>
         <w:t xml:space="preserve">Figure </w:t>
       </w:r>
-      <w:fldSimple w:instr=" SEQ Figure \* ARABIC ">
-        <w:r>
-          <w:rPr>
-            <w:noProof/>
-          </w:rPr>
-          <w:t>21</w:t>
-        </w:r>
-      </w:fldSimple>
+      <w:r>
+        <w:fldChar w:fldCharType="begin"/>
+      </w:r>
+      <w:r>
+        <w:instrText xml:space="preserve"> SEQ Figure \* ARABIC </w:instrText>
+      </w:r>
+      <w:r>
+        <w:fldChar w:fldCharType="separate"/>
+      </w:r>
+      <w:r>
+        <w:rPr>
+          <w:noProof/>
+        </w:rPr>
+        <w:t>21</w:t>
+      </w:r>
+      <w:r>
+        <w:rPr>
+          <w:noProof/>
+        </w:rPr>
+        <w:fldChar w:fldCharType="end"/>
+      </w:r>
       <w:r>
         <w:t xml:space="preserve"> Fully cloned boilerplate</w:t>
       </w:r>
@@ -7207,20 +7083,7 @@
         <w:t xml:space="preserve">I decided it might be worth setting up continuous integration that would continuously build and test my application after every commit. I was lucky as the boilerplate library </w:t>
       </w:r>
       <w:r>
-        <w:t xml:space="preserve">had a </w:t>
-      </w:r>
-      <w:proofErr w:type="gramStart"/>
-      <w:r>
-        <w:t>prebuilt .</w:t>
-      </w:r>
-      <w:proofErr w:type="spellStart"/>
-      <w:proofErr w:type="gramEnd"/>
-      <w:r>
-        <w:t>travis.yml</w:t>
-      </w:r>
-      <w:proofErr w:type="spellEnd"/>
-      <w:r>
-        <w:t xml:space="preserve"> configuration for Travis CI, a CI I had a private plan for allowing me to use it with the repository.</w:t>
+        <w:t>had a prebuilt .travis.yml configuration for Travis CI, a CI I had a private plan for allowing me to use it with the repository.</w:t>
       </w:r>
     </w:p>
     <w:p>
@@ -7304,14 +7167,27 @@
       <w:r>
         <w:t xml:space="preserve">Figure </w:t>
       </w:r>
-      <w:fldSimple w:instr=" SEQ Figure \* ARABIC ">
-        <w:r>
-          <w:rPr>
-            <w:noProof/>
-          </w:rPr>
-          <w:t>22</w:t>
-        </w:r>
-      </w:fldSimple>
+      <w:r>
+        <w:fldChar w:fldCharType="begin"/>
+      </w:r>
+      <w:r>
+        <w:instrText xml:space="preserve"> SEQ Figure \* ARABIC </w:instrText>
+      </w:r>
+      <w:r>
+        <w:fldChar w:fldCharType="separate"/>
+      </w:r>
+      <w:r>
+        <w:rPr>
+          <w:noProof/>
+        </w:rPr>
+        <w:t>22</w:t>
+      </w:r>
+      <w:r>
+        <w:rPr>
+          <w:noProof/>
+        </w:rPr>
+        <w:fldChar w:fldCharType="end"/>
+      </w:r>
       <w:r>
         <w:t xml:space="preserve"> Travis CI error</w:t>
       </w:r>
@@ -7322,53 +7198,11 @@
         <w:jc w:val="center"/>
       </w:pPr>
       <w:r>
-        <w:t xml:space="preserve">I quickly identified based on the error message that this was because </w:t>
-      </w:r>
-      <w:proofErr w:type="gramStart"/>
-      <w:r>
-        <w:t>the .</w:t>
-      </w:r>
-      <w:proofErr w:type="spellStart"/>
-      <w:proofErr w:type="gramEnd"/>
-      <w:r>
-        <w:t>travis.yml</w:t>
-      </w:r>
-      <w:proofErr w:type="spellEnd"/>
-      <w:r>
-        <w:t xml:space="preserve"> was in the </w:t>
-      </w:r>
-      <w:proofErr w:type="spellStart"/>
-      <w:r>
-        <w:t>src</w:t>
-      </w:r>
-      <w:proofErr w:type="spellEnd"/>
-      <w:r>
-        <w:t xml:space="preserve">/ folder with the rest of the boilerplate. I moved </w:t>
-      </w:r>
-      <w:proofErr w:type="gramStart"/>
-      <w:r>
-        <w:t>the .</w:t>
-      </w:r>
-      <w:proofErr w:type="spellStart"/>
-      <w:proofErr w:type="gramEnd"/>
-      <w:r>
-        <w:t>travis.yml</w:t>
-      </w:r>
-      <w:proofErr w:type="spellEnd"/>
-      <w:r>
-        <w:t xml:space="preserve"> to the root directory of the repository </w:t>
+        <w:t xml:space="preserve">I quickly identified based on the error message that this was because the .travis.yml was in the src/ folder with the rest of the boilerplate. I moved the .travis.yml to the root directory of the repository </w:t>
       </w:r>
       <w:r>
         <w:lastRenderedPageBreak/>
-        <w:t>and rewrote the scripts within to change directory to the /</w:t>
-      </w:r>
-      <w:proofErr w:type="spellStart"/>
-      <w:r>
-        <w:t>src</w:t>
-      </w:r>
-      <w:proofErr w:type="spellEnd"/>
-      <w:r>
-        <w:t xml:space="preserve"> directory where the rest of the code is.</w:t>
+        <w:t>and rewrote the scripts within to change directory to the /src directory where the rest of the code is.</w:t>
       </w:r>
       <w:r>
         <w:rPr>
@@ -7438,27 +7272,30 @@
       <w:r>
         <w:t xml:space="preserve">Figure </w:t>
       </w:r>
-      <w:fldSimple w:instr=" SEQ Figure \* ARABIC ">
-        <w:r>
-          <w:rPr>
-            <w:noProof/>
-          </w:rPr>
-          <w:t>23</w:t>
-        </w:r>
-      </w:fldSimple>
-      <w:r>
-        <w:t xml:space="preserve"> Part of the </w:t>
-      </w:r>
-      <w:proofErr w:type="gramStart"/>
-      <w:r>
-        <w:t>rewritten .</w:t>
-      </w:r>
-      <w:proofErr w:type="spellStart"/>
-      <w:proofErr w:type="gramEnd"/>
-      <w:r>
-        <w:t>travis.yml</w:t>
-      </w:r>
-      <w:proofErr w:type="spellEnd"/>
+      <w:r>
+        <w:fldChar w:fldCharType="begin"/>
+      </w:r>
+      <w:r>
+        <w:instrText xml:space="preserve"> SEQ Figure \* ARABIC </w:instrText>
+      </w:r>
+      <w:r>
+        <w:fldChar w:fldCharType="separate"/>
+      </w:r>
+      <w:r>
+        <w:rPr>
+          <w:noProof/>
+        </w:rPr>
+        <w:t>23</w:t>
+      </w:r>
+      <w:r>
+        <w:rPr>
+          <w:noProof/>
+        </w:rPr>
+        <w:fldChar w:fldCharType="end"/>
+      </w:r>
+      <w:r>
+        <w:t xml:space="preserve"> Part of the rewritten .travis.yml</w:t>
+      </w:r>
     </w:p>
     <w:p/>
     <w:p>
@@ -7486,15 +7323,7 @@
         <w:t>well-known</w:t>
       </w:r>
       <w:r>
-        <w:t xml:space="preserve"> document on this topic was released by </w:t>
-      </w:r>
-      <w:proofErr w:type="spellStart"/>
-      <w:r>
-        <w:t>Doyensec</w:t>
-      </w:r>
-      <w:proofErr w:type="spellEnd"/>
-      <w:r>
-        <w:t xml:space="preserve">, </w:t>
+        <w:t xml:space="preserve"> document on this topic was released by Doyensec, </w:t>
       </w:r>
       <w:r>
         <w:t>an</w:t>
@@ -7595,14 +7424,27 @@
       <w:r>
         <w:t xml:space="preserve">Figure </w:t>
       </w:r>
-      <w:fldSimple w:instr=" SEQ Figure \* ARABIC ">
-        <w:r>
-          <w:rPr>
-            <w:noProof/>
-          </w:rPr>
-          <w:t>24</w:t>
-        </w:r>
-      </w:fldSimple>
+      <w:r>
+        <w:fldChar w:fldCharType="begin"/>
+      </w:r>
+      <w:r>
+        <w:instrText xml:space="preserve"> SEQ Figure \* ARABIC </w:instrText>
+      </w:r>
+      <w:r>
+        <w:fldChar w:fldCharType="separate"/>
+      </w:r>
+      <w:r>
+        <w:rPr>
+          <w:noProof/>
+        </w:rPr>
+        <w:t>24</w:t>
+      </w:r>
+      <w:r>
+        <w:rPr>
+          <w:noProof/>
+        </w:rPr>
+        <w:fldChar w:fldCharType="end"/>
+      </w:r>
       <w:r>
         <w:t xml:space="preserve"> Security Checklist</w:t>
       </w:r>
@@ -7748,14 +7590,27 @@
       <w:r>
         <w:t xml:space="preserve">Figure </w:t>
       </w:r>
-      <w:fldSimple w:instr=" SEQ Figure \* ARABIC ">
-        <w:r>
-          <w:rPr>
-            <w:noProof/>
-          </w:rPr>
-          <w:t>25</w:t>
-        </w:r>
-      </w:fldSimple>
+      <w:r>
+        <w:fldChar w:fldCharType="begin"/>
+      </w:r>
+      <w:r>
+        <w:instrText xml:space="preserve"> SEQ Figure \* ARABIC </w:instrText>
+      </w:r>
+      <w:r>
+        <w:fldChar w:fldCharType="separate"/>
+      </w:r>
+      <w:r>
+        <w:rPr>
+          <w:noProof/>
+        </w:rPr>
+        <w:t>25</w:t>
+      </w:r>
+      <w:r>
+        <w:rPr>
+          <w:noProof/>
+        </w:rPr>
+        <w:fldChar w:fldCharType="end"/>
+      </w:r>
       <w:r>
         <w:t xml:space="preserve"> Documentation vs implementation of the checklist</w:t>
       </w:r>
@@ -7882,14 +7737,27 @@
       <w:r>
         <w:t xml:space="preserve">Figure </w:t>
       </w:r>
-      <w:fldSimple w:instr=" SEQ Figure \* ARABIC ">
-        <w:r>
-          <w:rPr>
-            <w:noProof/>
-          </w:rPr>
-          <w:t>26</w:t>
-        </w:r>
-      </w:fldSimple>
+      <w:r>
+        <w:fldChar w:fldCharType="begin"/>
+      </w:r>
+      <w:r>
+        <w:instrText xml:space="preserve"> SEQ Figure \* ARABIC </w:instrText>
+      </w:r>
+      <w:r>
+        <w:fldChar w:fldCharType="separate"/>
+      </w:r>
+      <w:r>
+        <w:rPr>
+          <w:noProof/>
+        </w:rPr>
+        <w:t>26</w:t>
+      </w:r>
+      <w:r>
+        <w:rPr>
+          <w:noProof/>
+        </w:rPr>
+        <w:fldChar w:fldCharType="end"/>
+      </w:r>
       <w:r>
         <w:t xml:space="preserve"> Another example of securing the application – in this case making the build scripts run in sandbox mode </w:t>
       </w:r>
@@ -7898,6 +7766,7 @@
           <w:id w:val="-264459229"/>
           <w:citation/>
         </w:sdtPr>
+        <w:sdtEndPr/>
         <w:sdtContent>
           <w:r>
             <w:fldChar w:fldCharType="begin"/>
@@ -7936,8 +7805,6 @@
       <w:pPr>
         <w:pStyle w:val="Heading3"/>
       </w:pPr>
-      <w:bookmarkStart w:id="1" w:name="_GoBack"/>
-      <w:bookmarkEnd w:id="1"/>
       <w:r>
         <w:lastRenderedPageBreak/>
         <w:t>Package choice</w:t>
@@ -8008,15 +7875,7 @@
         <w:t>plethora</w:t>
       </w:r>
       <w:r>
-        <w:t xml:space="preserve"> of </w:t>
-      </w:r>
-      <w:proofErr w:type="spellStart"/>
-      <w:r>
-        <w:t>opensource</w:t>
-      </w:r>
-      <w:proofErr w:type="spellEnd"/>
-      <w:r>
-        <w:t xml:space="preserve"> packages to choose from. </w:t>
+        <w:t xml:space="preserve"> of opensource packages to choose from. </w:t>
       </w:r>
       <w:r>
         <w:t>Therefore,</w:t>
@@ -8118,11 +7977,9 @@
             <w:tcW w:w="2805" w:type="dxa"/>
           </w:tcPr>
           <w:p>
-            <w:proofErr w:type="spellStart"/>
             <w:r>
               <w:t>Cosmiconfig</w:t>
             </w:r>
-            <w:proofErr w:type="spellEnd"/>
           </w:p>
         </w:tc>
         <w:tc>
@@ -8157,17 +8014,7 @@
               <w:ind w:left="234" w:hanging="234"/>
             </w:pPr>
             <w:r>
-              <w:t xml:space="preserve">Multiple formats: can read from a </w:t>
-            </w:r>
-            <w:proofErr w:type="spellStart"/>
-            <w:proofErr w:type="gramStart"/>
-            <w:r>
-              <w:t>package.json</w:t>
-            </w:r>
-            <w:proofErr w:type="spellEnd"/>
-            <w:proofErr w:type="gramEnd"/>
-            <w:r>
-              <w:t>, JSON, YAML, .config.js</w:t>
+              <w:t>Multiple formats: can read from a package.json, JSON, YAML, .config.js</w:t>
             </w:r>
           </w:p>
         </w:tc>
@@ -8219,6 +8066,7 @@
                 <w:id w:val="-301385571"/>
                 <w:citation/>
               </w:sdtPr>
+              <w:sdtEndPr/>
               <w:sdtContent>
                 <w:r>
                   <w:fldChar w:fldCharType="begin"/>
@@ -8304,13 +8152,8 @@
               </w:numPr>
               <w:ind w:left="234" w:hanging="234"/>
             </w:pPr>
-            <w:proofErr w:type="gramStart"/>
             <w:r>
-              <w:t>Supports .properties</w:t>
-            </w:r>
-            <w:proofErr w:type="gramEnd"/>
-            <w:r>
-              <w:t xml:space="preserve"> files</w:t>
+              <w:t>Supports .properties files</w:t>
             </w:r>
           </w:p>
         </w:tc>
@@ -8328,15 +8171,7 @@
               <w:ind w:left="257" w:hanging="259"/>
             </w:pPr>
             <w:r>
-              <w:t xml:space="preserve">Only </w:t>
-            </w:r>
-            <w:proofErr w:type="gramStart"/>
-            <w:r>
-              <w:t>supports .properties</w:t>
-            </w:r>
-            <w:proofErr w:type="gramEnd"/>
-            <w:r>
-              <w:t xml:space="preserve"> files (older format)</w:t>
+              <w:t>Only supports .properties files (older format)</w:t>
             </w:r>
           </w:p>
           <w:p>
@@ -8375,21 +8210,14 @@
               <w:ind w:left="257" w:hanging="259"/>
             </w:pPr>
             <w:r>
-              <w:t xml:space="preserve">API is full of </w:t>
-            </w:r>
-            <w:proofErr w:type="spellStart"/>
-            <w:r>
-              <w:t>callbacks</w:t>
-            </w:r>
-            <w:proofErr w:type="spellEnd"/>
-            <w:r>
-              <w:t xml:space="preserve"> rather than newer promises </w:t>
+              <w:t xml:space="preserve">API is full of callbacks rather than newer promises </w:t>
             </w:r>
             <w:sdt>
               <w:sdtPr>
                 <w:id w:val="-1708713461"/>
                 <w:citation/>
               </w:sdtPr>
+              <w:sdtEndPr/>
               <w:sdtContent>
                 <w:r>
                   <w:fldChar w:fldCharType="begin"/>
@@ -8433,6 +8261,7 @@
                 <w:id w:val="1762488493"/>
                 <w:citation/>
               </w:sdtPr>
+              <w:sdtEndPr/>
               <w:sdtContent>
                 <w:r>
                   <w:fldChar w:fldCharType="begin"/>
@@ -8469,11 +8298,9 @@
             <w:tcW w:w="2805" w:type="dxa"/>
           </w:tcPr>
           <w:p>
-            <w:proofErr w:type="spellStart"/>
             <w:r>
               <w:t>rc</w:t>
             </w:r>
-            <w:proofErr w:type="spellEnd"/>
           </w:p>
         </w:tc>
         <w:tc>
@@ -8508,17 +8335,7 @@
               <w:ind w:left="234" w:hanging="234"/>
             </w:pPr>
             <w:r>
-              <w:t xml:space="preserve">Multiple formats: can read from a </w:t>
-            </w:r>
-            <w:proofErr w:type="spellStart"/>
-            <w:proofErr w:type="gramStart"/>
-            <w:r>
-              <w:t>package.json</w:t>
-            </w:r>
-            <w:proofErr w:type="spellEnd"/>
-            <w:proofErr w:type="gramEnd"/>
-            <w:r>
-              <w:t>, JSON, YAML, .config.js</w:t>
+              <w:t>Multiple formats: can read from a package.json, JSON, YAML, .config.js</w:t>
             </w:r>
           </w:p>
           <w:p>
@@ -8580,6 +8397,7 @@
                 <w:id w:val="-219520174"/>
                 <w:citation/>
               </w:sdtPr>
+              <w:sdtEndPr/>
               <w:sdtContent>
                 <w:r>
                   <w:fldChar w:fldCharType="begin"/>
@@ -8619,11 +8437,9 @@
             <w:tcW w:w="2805" w:type="dxa"/>
           </w:tcPr>
           <w:p>
-            <w:proofErr w:type="spellStart"/>
             <w:r>
               <w:t>Configstore</w:t>
             </w:r>
-            <w:proofErr w:type="spellEnd"/>
           </w:p>
         </w:tc>
         <w:tc>
@@ -8733,6 +8549,7 @@
                 <w:id w:val="-1291815073"/>
                 <w:citation/>
               </w:sdtPr>
+              <w:sdtEndPr/>
               <w:sdtContent>
                 <w:r>
                   <w:fldChar w:fldCharType="begin"/>
@@ -8875,6 +8692,7 @@
                 <w:id w:val="-1556622674"/>
                 <w:citation/>
               </w:sdtPr>
+              <w:sdtEndPr/>
               <w:sdtContent>
                 <w:r>
                   <w:fldChar w:fldCharType="begin"/>
@@ -8911,12 +8729,10 @@
             <w:tcW w:w="2805" w:type="dxa"/>
           </w:tcPr>
           <w:p>
-            <w:proofErr w:type="spellStart"/>
             <w:r>
               <w:lastRenderedPageBreak/>
               <w:t>config</w:t>
             </w:r>
-            <w:proofErr w:type="spellEnd"/>
           </w:p>
         </w:tc>
         <w:tc>
@@ -9013,6 +8829,7 @@
                 <w:id w:val="-563716569"/>
                 <w:citation/>
               </w:sdtPr>
+              <w:sdtEndPr/>
               <w:sdtContent>
                 <w:r>
                   <w:fldChar w:fldCharType="begin"/>
@@ -9086,15 +8903,7 @@
               <w:ind w:left="232" w:hanging="232"/>
             </w:pPr>
             <w:r>
-              <w:t xml:space="preserve">Can use from renderer / main – no need for </w:t>
-            </w:r>
-            <w:proofErr w:type="spellStart"/>
-            <w:r>
-              <w:t>ipc</w:t>
-            </w:r>
-            <w:proofErr w:type="spellEnd"/>
-            <w:r>
-              <w:t xml:space="preserve"> transport</w:t>
+              <w:t>Can use from renderer / main – no need for ipc transport</w:t>
             </w:r>
           </w:p>
           <w:p>
@@ -9182,6 +8991,7 @@
                 <w:id w:val="-1157535864"/>
                 <w:citation/>
               </w:sdtPr>
+              <w:sdtEndPr/>
               <w:sdtContent>
                 <w:r>
                   <w:fldChar w:fldCharType="begin"/>
@@ -9291,6 +9101,7 @@
                 <w:id w:val="574862664"/>
                 <w:citation/>
               </w:sdtPr>
+              <w:sdtEndPr/>
               <w:sdtContent>
                 <w:r>
                   <w:fldChar w:fldCharType="begin"/>
@@ -9372,21 +9183,7 @@
         <w:rPr>
           <w:highlight w:val="yellow"/>
         </w:rPr>
-        <w:t xml:space="preserve">Possibly add more to this section though </w:t>
-      </w:r>
-      <w:proofErr w:type="spellStart"/>
-      <w:r>
-        <w:rPr>
-          <w:highlight w:val="yellow"/>
-        </w:rPr>
-        <w:t>overwise</w:t>
-      </w:r>
-      <w:proofErr w:type="spellEnd"/>
-      <w:r>
-        <w:rPr>
-          <w:highlight w:val="yellow"/>
-        </w:rPr>
-        <w:t xml:space="preserve"> is done</w:t>
+        <w:t>Possibly add more to this section though overwise is done</w:t>
       </w:r>
     </w:p>
     <w:p>
@@ -9427,23 +9224,7 @@
           <w:rStyle w:val="Strong"/>
           <w:bCs w:val="0"/>
         </w:rPr>
-        <w:t xml:space="preserve">catch JavaScript errors anywhere in their child component tree, log those errors, and display a </w:t>
-      </w:r>
-      <w:proofErr w:type="spellStart"/>
-      <w:r>
-        <w:rPr>
-          <w:rStyle w:val="Strong"/>
-          <w:bCs w:val="0"/>
-        </w:rPr>
-        <w:t>fallback</w:t>
-      </w:r>
-      <w:proofErr w:type="spellEnd"/>
-      <w:r>
-        <w:rPr>
-          <w:rStyle w:val="Strong"/>
-          <w:bCs w:val="0"/>
-        </w:rPr>
-        <w:t xml:space="preserve"> UI</w:t>
+        <w:t>catch JavaScript errors anywhere in their child component tree, log those errors, and display a fallback UI</w:t>
       </w:r>
       <w:r>
         <w:t> instead of the component tree that crashed. Error boundaries catch errors during rendering, in lifecycle methods, and in constructors of the whole tree below them.</w:t>
@@ -9457,14 +9238,27 @@
       <w:r>
         <w:t xml:space="preserve">Figure </w:t>
       </w:r>
-      <w:fldSimple w:instr=" SEQ Figure \* ARABIC ">
-        <w:r>
-          <w:rPr>
-            <w:noProof/>
-          </w:rPr>
-          <w:t>27</w:t>
-        </w:r>
-      </w:fldSimple>
+      <w:r>
+        <w:fldChar w:fldCharType="begin"/>
+      </w:r>
+      <w:r>
+        <w:instrText xml:space="preserve"> SEQ Figure \* ARABIC </w:instrText>
+      </w:r>
+      <w:r>
+        <w:fldChar w:fldCharType="separate"/>
+      </w:r>
+      <w:r>
+        <w:rPr>
+          <w:noProof/>
+        </w:rPr>
+        <w:t>27</w:t>
+      </w:r>
+      <w:r>
+        <w:rPr>
+          <w:noProof/>
+        </w:rPr>
+        <w:fldChar w:fldCharType="end"/>
+      </w:r>
       <w:r>
         <w:t xml:space="preserve"> A quote from the official React dev block article concerning Error Boundaries </w:t>
       </w:r>
@@ -9473,6 +9267,7 @@
           <w:id w:val="-532425668"/>
           <w:citation/>
         </w:sdtPr>
+        <w:sdtEndPr/>
         <w:sdtContent>
           <w:r>
             <w:fldChar w:fldCharType="begin"/>
@@ -9616,14 +9411,27 @@
       <w:r>
         <w:t xml:space="preserve">Figure </w:t>
       </w:r>
-      <w:fldSimple w:instr=" SEQ Figure \* ARABIC ">
-        <w:r>
-          <w:rPr>
-            <w:noProof/>
-          </w:rPr>
-          <w:t>28</w:t>
-        </w:r>
-      </w:fldSimple>
+      <w:r>
+        <w:fldChar w:fldCharType="begin"/>
+      </w:r>
+      <w:r>
+        <w:instrText xml:space="preserve"> SEQ Figure \* ARABIC </w:instrText>
+      </w:r>
+      <w:r>
+        <w:fldChar w:fldCharType="separate"/>
+      </w:r>
+      <w:r>
+        <w:rPr>
+          <w:noProof/>
+        </w:rPr>
+        <w:t>28</w:t>
+      </w:r>
+      <w:r>
+        <w:rPr>
+          <w:noProof/>
+        </w:rPr>
+        <w:fldChar w:fldCharType="end"/>
+      </w:r>
       <w:r>
         <w:t xml:space="preserve"> </w:t>
       </w:r>
@@ -9654,15 +9462,7 @@
         <w:t>omponent.</w:t>
       </w:r>
       <w:r>
-        <w:t xml:space="preserve"> The </w:t>
-      </w:r>
-      <w:proofErr w:type="spellStart"/>
-      <w:r>
-        <w:t>mySwal</w:t>
-      </w:r>
-      <w:proofErr w:type="spellEnd"/>
-      <w:r>
-        <w:t xml:space="preserve"> function is Sweet Alert 2 with react content (</w:t>
+        <w:t xml:space="preserve"> The mySwal function is Sweet Alert 2 with react content (</w:t>
       </w:r>
       <w:hyperlink r:id="rId68" w:history="1">
         <w:r>
@@ -9769,14 +9569,27 @@
       <w:r>
         <w:t xml:space="preserve">Figure </w:t>
       </w:r>
-      <w:fldSimple w:instr=" SEQ Figure \* ARABIC ">
-        <w:r>
-          <w:rPr>
-            <w:noProof/>
-          </w:rPr>
-          <w:t>29</w:t>
-        </w:r>
-      </w:fldSimple>
+      <w:r>
+        <w:fldChar w:fldCharType="begin"/>
+      </w:r>
+      <w:r>
+        <w:instrText xml:space="preserve"> SEQ Figure \* ARABIC </w:instrText>
+      </w:r>
+      <w:r>
+        <w:fldChar w:fldCharType="separate"/>
+      </w:r>
+      <w:r>
+        <w:rPr>
+          <w:noProof/>
+        </w:rPr>
+        <w:t>29</w:t>
+      </w:r>
+      <w:r>
+        <w:rPr>
+          <w:noProof/>
+        </w:rPr>
+        <w:fldChar w:fldCharType="end"/>
+      </w:r>
       <w:r>
         <w:t xml:space="preserve"> Example error presented using error boundary</w:t>
       </w:r>
@@ -9859,14 +9672,27 @@
       <w:r>
         <w:t xml:space="preserve">Figure </w:t>
       </w:r>
-      <w:fldSimple w:instr=" SEQ Figure \* ARABIC ">
-        <w:r>
-          <w:rPr>
-            <w:noProof/>
-          </w:rPr>
-          <w:t>30</w:t>
-        </w:r>
-      </w:fldSimple>
+      <w:r>
+        <w:fldChar w:fldCharType="begin"/>
+      </w:r>
+      <w:r>
+        <w:instrText xml:space="preserve"> SEQ Figure \* ARABIC </w:instrText>
+      </w:r>
+      <w:r>
+        <w:fldChar w:fldCharType="separate"/>
+      </w:r>
+      <w:r>
+        <w:rPr>
+          <w:noProof/>
+        </w:rPr>
+        <w:t>30</w:t>
+      </w:r>
+      <w:r>
+        <w:rPr>
+          <w:noProof/>
+        </w:rPr>
+        <w:fldChar w:fldCharType="end"/>
+      </w:r>
       <w:r>
         <w:t xml:space="preserve"> The error in my code</w:t>
       </w:r>
@@ -9931,13 +9757,8 @@
           <w:numId w:val="21"/>
         </w:numPr>
       </w:pPr>
-      <w:proofErr w:type="spellStart"/>
-      <w:r>
-        <w:t>Enums</w:t>
-      </w:r>
-      <w:proofErr w:type="spellEnd"/>
-      <w:r>
-        <w:t xml:space="preserve"> (Enumerated Types)</w:t>
+      <w:r>
+        <w:t>Enums (Enumerated Types)</w:t>
       </w:r>
     </w:p>
     <w:p>
@@ -9966,15 +9787,7 @@
     </w:p>
     <w:p>
       <w:r>
-        <w:t xml:space="preserve">For the purposes of this </w:t>
-      </w:r>
-      <w:proofErr w:type="spellStart"/>
-      <w:r>
-        <w:t>writeup</w:t>
-      </w:r>
-      <w:proofErr w:type="spellEnd"/>
-      <w:r>
-        <w:t xml:space="preserve"> I will provide an example for each of these features to show the variety of programming technique used within this project. N.B. These are just excerpts so I can show some of my reasoning during development, the full source code is linked in Appendix A</w:t>
+        <w:t>For the purposes of this writeup I will provide an example for each of these features to show the variety of programming technique used within this project. N.B. These are just excerpts so I can show some of my reasoning during development, the full source code is linked in Appendix A</w:t>
       </w:r>
     </w:p>
     <w:p>
@@ -10074,40 +9887,20 @@
       <w:r>
         <w:t xml:space="preserve"> </w:t>
       </w:r>
-      <w:proofErr w:type="spellStart"/>
-      <w:r>
-        <w:t>Cointracker</w:t>
-      </w:r>
-      <w:proofErr w:type="spellEnd"/>
-      <w:r>
-        <w:t xml:space="preserve"> HN</w:t>
-      </w:r>
-    </w:p>
-    <w:p>
-      <w:r>
-        <w:t xml:space="preserve">Through the creation of this product it came to my attention that a similar product was just </w:t>
-      </w:r>
-      <w:proofErr w:type="spellStart"/>
-      <w:r>
-        <w:t>realesed</w:t>
-      </w:r>
-      <w:proofErr w:type="spellEnd"/>
-      <w:r>
-        <w:t xml:space="preserve"> by the name of “</w:t>
-      </w:r>
-      <w:proofErr w:type="spellStart"/>
-      <w:r>
-        <w:t>Cointracker</w:t>
-      </w:r>
-      <w:proofErr w:type="spellEnd"/>
-      <w:r>
-        <w:t xml:space="preserve">” </w:t>
+      <w:r>
+        <w:t>Cointracker HN</w:t>
+      </w:r>
+    </w:p>
+    <w:p>
+      <w:r>
+        <w:t xml:space="preserve">Through the creation of this product it came to my attention that a similar product was just realesed by the name of “Cointracker” </w:t>
       </w:r>
       <w:sdt>
         <w:sdtPr>
           <w:id w:val="1510412979"/>
           <w:citation/>
         </w:sdtPr>
+        <w:sdtEndPr/>
         <w:sdtContent>
           <w:r>
             <w:fldChar w:fldCharType="begin"/>
@@ -10243,6 +10036,7 @@
           <w:docPartUnique/>
         </w:docPartObj>
       </w:sdtPr>
+      <w:sdtEndPr/>
       <w:sdtContent>
         <w:p>
           <w:pPr>
@@ -10257,6 +10051,7 @@
             <w:id w:val="111145805"/>
             <w:bibliography/>
           </w:sdtPr>
+          <w:sdtEndPr/>
           <w:sdtContent>
             <w:p>
               <w:pPr>
@@ -11137,15 +10932,7 @@
     </w:r>
     <w:r>
       <w:tab/>
-      <w:t xml:space="preserve">George </w:t>
-    </w:r>
-    <w:proofErr w:type="spellStart"/>
-    <w:r>
-      <w:t>Padolsey</w:t>
-    </w:r>
-    <w:proofErr w:type="spellEnd"/>
-    <w:r>
-      <w:t xml:space="preserve"> – Computing Coursework Draft</w:t>
+      <w:t>George Padolsey – Computing Coursework Draft</w:t>
     </w:r>
   </w:p>
 </w:hdr>
@@ -15015,6 +14802,16 @@
       <w:vertAlign w:val="superscript"/>
     </w:rPr>
   </w:style>
+  <w:style w:type="paragraph" w:styleId="Revision">
+    <w:name w:val="Revision"/>
+    <w:hidden/>
+    <w:uiPriority w:val="99"/>
+    <w:semiHidden/>
+    <w:rsid w:val="00317378"/>
+    <w:pPr>
+      <w:spacing w:after="0" w:line="240" w:lineRule="auto"/>
+    </w:pPr>
+  </w:style>
 </w:styles>
 </file>
 
@@ -15620,7 +15417,7 @@
 </file>
 
 <file path=customXml/itemProps1.xml><?xml version="1.0" encoding="utf-8"?>
-<ds:datastoreItem xmlns:ds="http://schemas.openxmlformats.org/officeDocument/2006/customXml" ds:itemID="{4DC13933-576D-A44D-A102-758EC19A53C8}">
+<ds:datastoreItem xmlns:ds="http://schemas.openxmlformats.org/officeDocument/2006/customXml" ds:itemID="{D5408CA3-80BC-D043-87FB-30C98F33BC90}">
   <ds:schemaRefs>
     <ds:schemaRef ds:uri="http://schemas.openxmlformats.org/officeDocument/2006/bibliography"/>
   </ds:schemaRefs>

</xml_diff>

<commit_message>
Fix many flow errors/add tests to docs/crypto work
</commit_message>
<xml_diff>
--- a/docs/Computing Coursework 2018.docx
+++ b/docs/Computing Coursework 2018.docx
@@ -133,7 +133,7 @@
           </mc:Choice>
           <mc:Fallback>
             <w:pict>
-              <v:rect w14:anchorId="0CE51B8D" id="Rectangle 27" o:spid="_x0000_s1026" style="width:451.3pt;height:204.95pt;visibility:visible;mso-wrap-style:square;mso-left-percent:-10001;mso-top-percent:-10001;mso-position-horizontal:absolute;mso-position-horizontal-relative:char;mso-position-vertical:absolute;mso-position-vertical-relative:line;mso-left-percent:-10001;mso-top-percent:-10001;v-text-anchor:top" o:gfxdata="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" fillcolor="#f0f0f0" stroked="f" strokeweight="1pt">
+              <v:rect w14:anchorId="0CE51B8D" id="Rectangle 27" o:spid="_x0000_s1026" style="width:451.3pt;height:204.95pt;visibility:visible;mso-wrap-style:square;mso-left-percent:-10001;mso-top-percent:-10001;mso-position-horizontal:absolute;mso-position-horizontal-relative:char;mso-position-vertical:absolute;mso-position-vertical-relative:line;mso-left-percent:-10001;mso-top-percent:-10001;v-text-anchor:top" o:gfxdata="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" fillcolor="#f0f0f0" stroked="f" strokeweight="1pt">
                 <v:textbox>
                   <w:txbxContent>
                     <w:p>
@@ -196,6 +196,13 @@
     </w:p>
     <w:sdt>
       <w:sdtPr>
+        <w:rPr>
+          <w:caps w:val="0"/>
+          <w:color w:val="auto"/>
+          <w:spacing w:val="0"/>
+          <w:sz w:val="20"/>
+          <w:szCs w:val="20"/>
+        </w:rPr>
         <w:id w:val="435032171"/>
         <w:docPartObj>
           <w:docPartGallery w:val="Table of Contents"/>
@@ -206,12 +213,7 @@
         <w:rPr>
           <w:b/>
           <w:bCs/>
-          <w:caps w:val="0"/>
           <w:noProof/>
-          <w:color w:val="auto"/>
-          <w:spacing w:val="0"/>
-          <w:sz w:val="20"/>
-          <w:szCs w:val="20"/>
         </w:rPr>
       </w:sdtEndPr>
       <w:sdtContent>
@@ -5101,6 +5103,7 @@
         </w:numPr>
         <w:sectPr>
           <w:headerReference w:type="default" r:id="rId8"/>
+          <w:footerReference w:type="default" r:id="rId9"/>
           <w:pgSz w:w="11906" w:h="16838"/>
           <w:pgMar w:top="1440" w:right="1440" w:bottom="1440" w:left="1440" w:header="708" w:footer="708" w:gutter="0"/>
           <w:cols w:space="708"/>
@@ -5679,23 +5682,13 @@
           <w:szCs w:val="21"/>
         </w:rPr>
       </w:pPr>
-      <w:proofErr w:type="gramStart"/>
       <w:r>
         <w:rPr>
           <w:rFonts w:ascii="Helvetica" w:hAnsi="Helvetica" w:cs="Helvetica"/>
           <w:sz w:val="21"/>
           <w:szCs w:val="21"/>
         </w:rPr>
-        <w:t>Definitely sounds</w:t>
-      </w:r>
-      <w:proofErr w:type="gramEnd"/>
-      <w:r>
-        <w:rPr>
-          <w:rFonts w:ascii="Helvetica" w:hAnsi="Helvetica" w:cs="Helvetica"/>
-          <w:sz w:val="21"/>
-          <w:szCs w:val="21"/>
-        </w:rPr>
-        <w:t xml:space="preserve"> possible from the offset but give me some time to look at the APIs and similar products current available.</w:t>
+        <w:t>Definitely sounds possible from the offset but give me some time to look at the APIs and similar products current available.</w:t>
       </w:r>
     </w:p>
     <w:p>
@@ -5828,7 +5821,7 @@
         </w:rPr>
         <w:t xml:space="preserve">Bittrex iOS app: </w:t>
       </w:r>
-      <w:hyperlink r:id="rId9" w:tgtFrame="_self" w:history="1">
+      <w:hyperlink r:id="rId10" w:tgtFrame="_self" w:history="1">
         <w:r>
           <w:rPr>
             <w:rStyle w:val="Hyperlink"/>
@@ -6194,6 +6187,58 @@
           <w:sz w:val="22"/>
           <w:szCs w:val="22"/>
         </w:rPr>
+        <w:t>Persistent storage of user data</w:t>
+      </w:r>
+    </w:p>
+    <w:p>
+      <w:pPr>
+        <w:pStyle w:val="NormalWeb"/>
+        <w:numPr>
+          <w:ilvl w:val="1"/>
+          <w:numId w:val="10"/>
+        </w:numPr>
+        <w:spacing w:before="0" w:beforeAutospacing="0" w:after="0" w:afterAutospacing="0"/>
+        <w:textAlignment w:val="baseline"/>
+        <w:rPr>
+          <w:rFonts w:asciiTheme="minorHAnsi" w:hAnsiTheme="minorHAnsi" w:cs="Arial"/>
+          <w:color w:val="000000"/>
+          <w:sz w:val="22"/>
+          <w:szCs w:val="22"/>
+        </w:rPr>
+      </w:pPr>
+      <w:r>
+        <w:rPr>
+          <w:rFonts w:asciiTheme="minorHAnsi" w:hAnsiTheme="minorHAnsi" w:cs="Arial"/>
+          <w:color w:val="000000"/>
+          <w:sz w:val="22"/>
+          <w:szCs w:val="22"/>
+        </w:rPr>
+        <w:t>Saved to a file somewhere. Not necessarily human readable but reliable.</w:t>
+      </w:r>
+    </w:p>
+    <w:p>
+      <w:pPr>
+        <w:pStyle w:val="NormalWeb"/>
+        <w:numPr>
+          <w:ilvl w:val="0"/>
+          <w:numId w:val="10"/>
+        </w:numPr>
+        <w:spacing w:before="0" w:beforeAutospacing="0" w:after="0" w:afterAutospacing="0"/>
+        <w:textAlignment w:val="baseline"/>
+        <w:rPr>
+          <w:rFonts w:asciiTheme="minorHAnsi" w:hAnsiTheme="minorHAnsi" w:cs="Arial"/>
+          <w:color w:val="000000"/>
+          <w:sz w:val="22"/>
+          <w:szCs w:val="22"/>
+        </w:rPr>
+      </w:pPr>
+      <w:r>
+        <w:rPr>
+          <w:rFonts w:asciiTheme="minorHAnsi" w:hAnsiTheme="minorHAnsi" w:cs="Arial"/>
+          <w:color w:val="000000"/>
+          <w:sz w:val="22"/>
+          <w:szCs w:val="22"/>
+        </w:rPr>
         <w:t>Lookup current exchange rates</w:t>
       </w:r>
     </w:p>
@@ -6544,6 +6589,7 @@
           <w:sz w:val="22"/>
           <w:szCs w:val="22"/>
         </w:rPr>
+        <w:lastRenderedPageBreak/>
         <w:t>Hitbtc</w:t>
       </w:r>
     </w:p>
@@ -6598,7 +6644,6 @@
           <w:sz w:val="22"/>
           <w:szCs w:val="22"/>
         </w:rPr>
-        <w:lastRenderedPageBreak/>
         <w:t>Kraken</w:t>
       </w:r>
     </w:p>
@@ -6995,6 +7040,82 @@
       <w:pPr>
         <w:pStyle w:val="Heading2"/>
       </w:pPr>
+      <w:r>
+        <w:t>Additional spec</w:t>
+      </w:r>
+      <w:r>
+        <w:t>ification</w:t>
+      </w:r>
+    </w:p>
+    <w:p>
+      <w:r>
+        <w:t>The following is additional ideas suggest</w:t>
+      </w:r>
+      <w:r>
+        <w:t>ed by the client and or myself which are not included in the MVP and would be acceptable to not achieve within my application but instead to strive for and possibly implement if time permits.</w:t>
+      </w:r>
+    </w:p>
+    <w:p>
+      <w:pPr>
+        <w:pStyle w:val="ListParagraph"/>
+        <w:numPr>
+          <w:ilvl w:val="0"/>
+          <w:numId w:val="29"/>
+        </w:numPr>
+      </w:pPr>
+      <w:r>
+        <w:t>Lazy load of persistent storage</w:t>
+      </w:r>
+    </w:p>
+    <w:p>
+      <w:pPr>
+        <w:pStyle w:val="ListParagraph"/>
+        <w:numPr>
+          <w:ilvl w:val="1"/>
+          <w:numId w:val="29"/>
+        </w:numPr>
+      </w:pPr>
+      <w:r>
+        <w:t>The data from the persistent storage of user data would load ‘lazily’ allowing the user to interact with the app before the user data is loaded – and then when loaded it replaces the current state (to avoid conflicts)</w:t>
+      </w:r>
+    </w:p>
+    <w:p>
+      <w:pPr>
+        <w:pStyle w:val="ListParagraph"/>
+        <w:numPr>
+          <w:ilvl w:val="0"/>
+          <w:numId w:val="29"/>
+        </w:numPr>
+      </w:pPr>
+      <w:r>
+        <w:t>Lazy load of cryptocurrency graphs</w:t>
+      </w:r>
+    </w:p>
+    <w:p>
+      <w:pPr>
+        <w:pStyle w:val="ListParagraph"/>
+        <w:numPr>
+          <w:ilvl w:val="1"/>
+          <w:numId w:val="29"/>
+        </w:numPr>
+      </w:pPr>
+      <w:r>
+        <w:t>The graphs should be loaded asynchronously to the main process so is non</w:t>
+      </w:r>
+      <w:r>
+        <w:t xml:space="preserve">-blocking to the UI experience and when it has loaded the data it </w:t>
+      </w:r>
+      <w:r>
+        <w:t>should</w:t>
+      </w:r>
+      <w:r>
+        <w:t xml:space="preserve"> add it to the UI.</w:t>
+      </w:r>
+    </w:p>
+    <w:p>
+      <w:pPr>
+        <w:pStyle w:val="Heading2"/>
+      </w:pPr>
       <w:bookmarkStart w:id="6" w:name="_Toc509356657"/>
       <w:r>
         <w:t>Similar product research</w:t>
@@ -7003,7 +7124,10 @@
     </w:p>
     <w:p>
       <w:r>
-        <w:t>In the aim of making my application the most relevant and to not reinvent invented products. I looked at many similar products across different platforms:</w:t>
+        <w:t>In the aim of making my application the most relevant and to not reinvent invented products. I looked at many similar prod</w:t>
+      </w:r>
+      <w:r>
+        <w:t>ucts across different platforms.</w:t>
       </w:r>
     </w:p>
     <w:p>
@@ -7020,7 +7144,7 @@
       <w:r>
         <w:t xml:space="preserve">- </w:t>
       </w:r>
-      <w:hyperlink r:id="rId10" w:history="1">
+      <w:hyperlink r:id="rId11" w:history="1">
         <w:r>
           <w:rPr>
             <w:rStyle w:val="Hyperlink"/>
@@ -7053,8 +7177,9 @@
         <w:rPr>
           <w:noProof/>
         </w:rPr>
+        <w:lastRenderedPageBreak/>
         <w:drawing>
-          <wp:inline distT="0" distB="0" distL="0" distR="0" wp14:anchorId="52160564" wp14:editId="2B46CF21">
+          <wp:inline distT="0" distB="0" distL="0" distR="0" wp14:anchorId="52160564" wp14:editId="08EC12E9">
             <wp:extent cx="2074739" cy="659958"/>
             <wp:effectExtent l="152400" t="152400" r="363855" b="368935"/>
             <wp:docPr id="7" name="Picture 7"/>
@@ -7069,14 +7194,14 @@
                     <pic:cNvPicPr/>
                   </pic:nvPicPr>
                   <pic:blipFill rotWithShape="1">
-                    <a:blip r:embed="rId11"/>
+                    <a:blip r:embed="rId12"/>
                     <a:srcRect b="14390"/>
                     <a:stretch/>
                   </pic:blipFill>
                   <pic:spPr bwMode="auto">
                     <a:xfrm>
                       <a:off x="0" y="0"/>
-                      <a:ext cx="2076190" cy="660419"/>
+                      <a:ext cx="2074739" cy="659958"/>
                     </a:xfrm>
                     <a:prstGeom prst="rect">
                       <a:avLst/>
@@ -7112,27 +7237,14 @@
       <w:r>
         <w:t xml:space="preserve">Figure </w:t>
       </w:r>
-      <w:r>
-        <w:fldChar w:fldCharType="begin"/>
-      </w:r>
-      <w:r>
-        <w:instrText xml:space="preserve"> SEQ Figure \* ARABIC </w:instrText>
-      </w:r>
-      <w:r>
-        <w:fldChar w:fldCharType="separate"/>
-      </w:r>
-      <w:r>
-        <w:rPr>
-          <w:noProof/>
-        </w:rPr>
-        <w:t>1</w:t>
-      </w:r>
-      <w:r>
-        <w:rPr>
-          <w:noProof/>
-        </w:rPr>
-        <w:fldChar w:fldCharType="end"/>
-      </w:r>
+      <w:fldSimple w:instr=" SEQ Figure \* ARABIC ">
+        <w:r>
+          <w:rPr>
+            <w:noProof/>
+          </w:rPr>
+          <w:t>1</w:t>
+        </w:r>
+      </w:fldSimple>
       <w:r>
         <w:t xml:space="preserve"> A graph taken from the app showing Poloneix [a cryptocurrency] data</w:t>
       </w:r>
@@ -7153,7 +7265,7 @@
       <w:r>
         <w:t xml:space="preserve">Cryptolio - </w:t>
       </w:r>
-      <w:hyperlink r:id="rId12" w:history="1">
+      <w:hyperlink r:id="rId13" w:history="1">
         <w:r>
           <w:rPr>
             <w:rStyle w:val="Hyperlink"/>
@@ -7186,7 +7298,6 @@
         <w:rPr>
           <w:noProof/>
         </w:rPr>
-        <w:lastRenderedPageBreak/>
         <w:drawing>
           <wp:inline distT="0" distB="0" distL="0" distR="0" wp14:anchorId="5604E476" wp14:editId="3553694B">
             <wp:extent cx="3584137" cy="2945219"/>
@@ -7203,7 +7314,7 @@
                     <pic:cNvPicPr/>
                   </pic:nvPicPr>
                   <pic:blipFill>
-                    <a:blip r:embed="rId13"/>
+                    <a:blip r:embed="rId14"/>
                     <a:stretch>
                       <a:fillRect/>
                     </a:stretch>
@@ -7242,27 +7353,14 @@
       <w:r>
         <w:t xml:space="preserve">Figure </w:t>
       </w:r>
-      <w:r>
-        <w:fldChar w:fldCharType="begin"/>
-      </w:r>
-      <w:r>
-        <w:instrText xml:space="preserve"> SEQ Figure \* ARABIC </w:instrText>
-      </w:r>
-      <w:r>
-        <w:fldChar w:fldCharType="separate"/>
-      </w:r>
-      <w:r>
-        <w:rPr>
-          <w:noProof/>
-        </w:rPr>
-        <w:t>2</w:t>
-      </w:r>
-      <w:r>
-        <w:rPr>
-          <w:noProof/>
-        </w:rPr>
-        <w:fldChar w:fldCharType="end"/>
-      </w:r>
+      <w:fldSimple w:instr=" SEQ Figure \* ARABIC ">
+        <w:r>
+          <w:rPr>
+            <w:noProof/>
+          </w:rPr>
+          <w:t>2</w:t>
+        </w:r>
+      </w:fldSimple>
       <w:r>
         <w:t xml:space="preserve"> Screen capture of the webpage in which this application is available </w:t>
       </w:r>
@@ -7271,6 +7369,7 @@
           <w:id w:val="-352651496"/>
           <w:citation/>
         </w:sdtPr>
+        <w:sdtEndPr/>
         <w:sdtContent>
           <w:r>
             <w:fldChar w:fldCharType="begin"/>
@@ -7365,7 +7464,7 @@
       <w:r>
         <w:t>“</w:t>
       </w:r>
-      <w:hyperlink r:id="rId14" w:history="1">
+      <w:hyperlink r:id="rId15" w:history="1">
         <w:r>
           <w:t>https://api.coinmarketcap.com</w:t>
         </w:r>
@@ -7385,7 +7484,7 @@
       <w:r>
         <w:t xml:space="preserve">CryptoCompare - </w:t>
       </w:r>
-      <w:hyperlink r:id="rId15" w:history="1">
+      <w:hyperlink r:id="rId16" w:history="1">
         <w:r>
           <w:rPr>
             <w:rStyle w:val="Hyperlink"/>
@@ -7397,6 +7496,7 @@
     </w:p>
     <w:p>
       <w:r>
+        <w:lastRenderedPageBreak/>
         <w:t xml:space="preserve">CryptoCompare </w:t>
       </w:r>
     </w:p>
@@ -7431,7 +7531,6 @@
         <w:rPr>
           <w:noProof/>
         </w:rPr>
-        <w:lastRenderedPageBreak/>
         <w:drawing>
           <wp:inline distT="0" distB="0" distL="0" distR="0" wp14:anchorId="202A5D89" wp14:editId="726357F4">
             <wp:extent cx="3524250" cy="2936875"/>
@@ -7450,7 +7549,7 @@
                     </pic:cNvPicPr>
                   </pic:nvPicPr>
                   <pic:blipFill rotWithShape="1">
-                    <a:blip r:embed="rId16" cstate="print">
+                    <a:blip r:embed="rId17" cstate="print">
                       <a:alphaModFix/>
                       <a:extLst>
                         <a:ext uri="{28A0092B-C50C-407E-A947-70E740481C1C}">
@@ -7485,27 +7584,14 @@
       <w:r>
         <w:t xml:space="preserve">Figure </w:t>
       </w:r>
-      <w:r>
-        <w:fldChar w:fldCharType="begin"/>
-      </w:r>
-      <w:r>
-        <w:instrText xml:space="preserve"> SEQ Figure \* ARABIC </w:instrText>
-      </w:r>
-      <w:r>
-        <w:fldChar w:fldCharType="separate"/>
-      </w:r>
-      <w:r>
-        <w:rPr>
-          <w:noProof/>
-        </w:rPr>
-        <w:t>3</w:t>
-      </w:r>
-      <w:r>
-        <w:rPr>
-          <w:noProof/>
-        </w:rPr>
-        <w:fldChar w:fldCharType="end"/>
-      </w:r>
+      <w:fldSimple w:instr=" SEQ Figure \* ARABIC ">
+        <w:r>
+          <w:rPr>
+            <w:noProof/>
+          </w:rPr>
+          <w:t>3</w:t>
+        </w:r>
+      </w:fldSimple>
       <w:r>
         <w:t xml:space="preserve"> Spiral model development </w:t>
       </w:r>
@@ -7514,6 +7600,7 @@
           <w:id w:val="2056039499"/>
           <w:citation/>
         </w:sdtPr>
+        <w:sdtEndPr/>
         <w:sdtContent>
           <w:r>
             <w:fldChar w:fldCharType="begin"/>
@@ -7574,6 +7661,7 @@
           <w:id w:val="1893690420"/>
           <w:citation/>
         </w:sdtPr>
+        <w:sdtEndPr/>
         <w:sdtContent>
           <w:r>
             <w:fldChar w:fldCharType="begin"/>
@@ -7642,6 +7730,7 @@
           <w:id w:val="-1662924547"/>
           <w:citation/>
         </w:sdtPr>
+        <w:sdtEndPr/>
         <w:sdtContent>
           <w:r>
             <w:fldChar w:fldCharType="begin"/>
@@ -7669,14 +7758,12 @@
       <w:r>
         <w:t xml:space="preserve"> I have discounted a web-based product purely because the MVP specification the client gives wants a </w:t>
       </w:r>
-      <w:proofErr w:type="gramStart"/>
       <w:r>
         <w:rPr>
           <w:b/>
         </w:rPr>
         <w:t>desktop based</w:t>
       </w:r>
-      <w:proofErr w:type="gramEnd"/>
       <w:r>
         <w:t xml:space="preserve"> client.</w:t>
       </w:r>
@@ -7691,7 +7778,7 @@
       <w:r>
         <w:t xml:space="preserve">C# / WPF - </w:t>
       </w:r>
-      <w:hyperlink r:id="rId17" w:history="1">
+      <w:hyperlink r:id="rId18" w:history="1">
         <w:r>
           <w:rPr>
             <w:rStyle w:val="Hyperlink"/>
@@ -7745,6 +7832,7 @@
         <w:pStyle w:val="Heading5"/>
       </w:pPr>
       <w:r>
+        <w:lastRenderedPageBreak/>
         <w:t>Disadvantages</w:t>
       </w:r>
     </w:p>
@@ -7802,7 +7890,6 @@
         <w:pStyle w:val="Heading5"/>
       </w:pPr>
       <w:r>
-        <w:lastRenderedPageBreak/>
         <w:t>Advantages</w:t>
       </w:r>
     </w:p>
@@ -7905,7 +7992,7 @@
       <w:r>
         <w:t xml:space="preserve">Electron - </w:t>
       </w:r>
-      <w:hyperlink r:id="rId18" w:history="1">
+      <w:hyperlink r:id="rId19" w:history="1">
         <w:r>
           <w:rPr>
             <w:rStyle w:val="Hyperlink"/>
@@ -7927,6 +8014,7 @@
           <w:id w:val="1390306070"/>
           <w:citation/>
         </w:sdtPr>
+        <w:sdtEndPr/>
         <w:sdtContent>
           <w:r>
             <w:fldChar w:fldCharType="begin"/>
@@ -7958,6 +8046,7 @@
           <w:id w:val="403569483"/>
           <w:citation/>
         </w:sdtPr>
+        <w:sdtEndPr/>
         <w:sdtContent>
           <w:r>
             <w:fldChar w:fldCharType="begin"/>
@@ -8055,6 +8144,7 @@
           <w:id w:val="-877624469"/>
           <w:citation/>
         </w:sdtPr>
+        <w:sdtEndPr/>
         <w:sdtContent>
           <w:r>
             <w:fldChar w:fldCharType="begin"/>
@@ -8104,6 +8194,7 @@
           <w:id w:val="-43530754"/>
           <w:citation/>
         </w:sdtPr>
+        <w:sdtEndPr/>
         <w:sdtContent>
           <w:r>
             <w:fldChar w:fldCharType="begin"/>
@@ -8142,6 +8233,7 @@
           <w:id w:val="-909462133"/>
           <w:citation/>
         </w:sdtPr>
+        <w:sdtEndPr/>
         <w:sdtContent>
           <w:r>
             <w:fldChar w:fldCharType="begin"/>
@@ -8213,6 +8305,7 @@
     </w:p>
     <w:p>
       <w:r>
+        <w:lastRenderedPageBreak/>
         <w:t xml:space="preserve">Researching the </w:t>
       </w:r>
       <w:r>
@@ -8230,7 +8323,7 @@
           <w:numId w:val="7"/>
         </w:numPr>
       </w:pPr>
-      <w:hyperlink r:id="rId19" w:history="1">
+      <w:hyperlink r:id="rId20" w:history="1">
         <w:r>
           <w:rPr>
             <w:rStyle w:val="Hyperlink"/>
@@ -8250,7 +8343,7 @@
           <w:numId w:val="7"/>
         </w:numPr>
       </w:pPr>
-      <w:hyperlink r:id="rId20" w:history="1">
+      <w:hyperlink r:id="rId21" w:history="1">
         <w:r>
           <w:rPr>
             <w:rStyle w:val="Hyperlink"/>
@@ -8292,11 +8385,7 @@
         <w:t xml:space="preserve">. </w:t>
       </w:r>
       <w:r>
-        <w:t xml:space="preserve">Additionally, it is helpful to use a MVC framework such as ReactJS or Angular to improve development time and prevent bulk in the html </w:t>
-      </w:r>
-      <w:r>
-        <w:lastRenderedPageBreak/>
-        <w:t xml:space="preserve">codebase. </w:t>
+        <w:t xml:space="preserve">Additionally, it is helpful to use a MVC framework such as ReactJS or Angular to improve development time and prevent bulk in the html codebase. </w:t>
       </w:r>
       <w:r>
         <w:t xml:space="preserve"> </w:t>
@@ -8330,6 +8419,7 @@
           <w:id w:val="458237089"/>
           <w:citation/>
         </w:sdtPr>
+        <w:sdtEndPr/>
         <w:sdtContent>
           <w:r>
             <w:fldChar w:fldCharType="begin"/>
@@ -8359,7 +8449,7 @@
       <w:r>
         <w:t xml:space="preserve">One well known resource for electron boilerplates is the “awesome-electron” repository which lists tools that use electron, tools for electron, as well as boilerplates: </w:t>
       </w:r>
-      <w:hyperlink r:id="rId21" w:anchor="boilerplates" w:history="1">
+      <w:hyperlink r:id="rId22" w:anchor="boilerplates" w:history="1">
         <w:r>
           <w:rPr>
             <w:rStyle w:val="Hyperlink"/>
@@ -8379,7 +8469,7 @@
       <w:r>
         <w:t xml:space="preserve"> ( </w:t>
       </w:r>
-      <w:hyperlink r:id="rId22" w:history="1">
+      <w:hyperlink r:id="rId23" w:history="1">
         <w:r>
           <w:rPr>
             <w:rStyle w:val="Hyperlink"/>
@@ -8419,6 +8509,7 @@
           <w:id w:val="-520170293"/>
           <w:citation/>
         </w:sdtPr>
+        <w:sdtEndPr/>
         <w:sdtContent>
           <w:r>
             <w:fldChar w:fldCharType="begin"/>
@@ -8471,7 +8562,7 @@
                     </pic:cNvPicPr>
                   </pic:nvPicPr>
                   <pic:blipFill>
-                    <a:blip r:embed="rId23">
+                    <a:blip r:embed="rId24">
                       <a:extLst>
                         <a:ext uri="{28A0092B-C50C-407E-A947-70E740481C1C}">
                           <a14:useLocalDpi xmlns:a14="http://schemas.microsoft.com/office/drawing/2010/main" val="0"/>
@@ -8511,27 +8602,14 @@
       <w:r>
         <w:t xml:space="preserve">Figure </w:t>
       </w:r>
-      <w:r>
-        <w:fldChar w:fldCharType="begin"/>
-      </w:r>
-      <w:r>
-        <w:instrText xml:space="preserve"> SEQ Figure \* ARABIC </w:instrText>
-      </w:r>
-      <w:r>
-        <w:fldChar w:fldCharType="separate"/>
-      </w:r>
-      <w:r>
-        <w:rPr>
-          <w:noProof/>
-        </w:rPr>
-        <w:t>4</w:t>
-      </w:r>
-      <w:r>
-        <w:rPr>
-          <w:noProof/>
-        </w:rPr>
-        <w:fldChar w:fldCharType="end"/>
-      </w:r>
+      <w:fldSimple w:instr=" SEQ Figure \* ARABIC ">
+        <w:r>
+          <w:rPr>
+            <w:noProof/>
+          </w:rPr>
+          <w:t>4</w:t>
+        </w:r>
+      </w:fldSimple>
       <w:r>
         <w:t xml:space="preserve"> An example of a flow type block</w:t>
       </w:r>
@@ -8570,7 +8648,11 @@
         <w:t xml:space="preserve"> they can just be treated as additional comments to the code.</w:t>
       </w:r>
       <w:r>
-        <w:t xml:space="preserve"> Though to make it extra clear what the actual JavaScript looks like I have automatically generated a `_no-flow-src` folder in my final application’s code. This contains all the same files, however all JavaScript file</w:t>
+        <w:t xml:space="preserve"> Though to make it extra clear what the actual JavaScript looks like I have automatically generated a `_no-</w:t>
+      </w:r>
+      <w:r>
+        <w:lastRenderedPageBreak/>
+        <w:t>flow-src` folder in my final application’s code. This contains all the same files, however all JavaScript file</w:t>
       </w:r>
       <w:r>
         <w:t xml:space="preserve">s have had the flow notation removed, </w:t>
@@ -8615,7 +8697,6 @@
         <w:rPr>
           <w:noProof/>
         </w:rPr>
-        <w:lastRenderedPageBreak/>
         <w:drawing>
           <wp:inline distT="0" distB="0" distL="0" distR="0" wp14:anchorId="6D4477D7" wp14:editId="0285CB2B">
             <wp:extent cx="3446060" cy="2252664"/>
@@ -8634,7 +8715,7 @@
                     </pic:cNvPicPr>
                   </pic:nvPicPr>
                   <pic:blipFill>
-                    <a:blip r:embed="rId24">
+                    <a:blip r:embed="rId25">
                       <a:extLst>
                         <a:ext uri="{28A0092B-C50C-407E-A947-70E740481C1C}">
                           <a14:useLocalDpi xmlns:a14="http://schemas.microsoft.com/office/drawing/2010/main" val="0"/>
@@ -8680,27 +8761,14 @@
       <w:r>
         <w:t xml:space="preserve">Figure </w:t>
       </w:r>
-      <w:r>
-        <w:fldChar w:fldCharType="begin"/>
-      </w:r>
-      <w:r>
-        <w:instrText xml:space="preserve"> SEQ Figure \* ARABIC </w:instrText>
-      </w:r>
-      <w:r>
-        <w:fldChar w:fldCharType="separate"/>
-      </w:r>
-      <w:r>
-        <w:rPr>
-          <w:noProof/>
-        </w:rPr>
-        <w:t>5</w:t>
-      </w:r>
-      <w:r>
-        <w:rPr>
-          <w:noProof/>
-        </w:rPr>
-        <w:fldChar w:fldCharType="end"/>
-      </w:r>
+      <w:fldSimple w:instr=" SEQ Figure \* ARABIC ">
+        <w:r>
+          <w:rPr>
+            <w:noProof/>
+          </w:rPr>
+          <w:t>5</w:t>
+        </w:r>
+      </w:fldSimple>
       <w:r>
         <w:t xml:space="preserve"> An excerpt from Spotify’s desktop application about Third Party Software</w:t>
       </w:r>
@@ -8719,6 +8787,7 @@
           <w:id w:val="-295766571"/>
           <w:citation/>
         </w:sdtPr>
+        <w:sdtEndPr/>
         <w:sdtContent>
           <w:r>
             <w:fldChar w:fldCharType="begin"/>
@@ -8784,7 +8853,7 @@
                     <pic:cNvPicPr/>
                   </pic:nvPicPr>
                   <pic:blipFill rotWithShape="1">
-                    <a:blip r:embed="rId25"/>
+                    <a:blip r:embed="rId26"/>
                     <a:srcRect l="2977"/>
                     <a:stretch/>
                   </pic:blipFill>
@@ -8827,37 +8896,16 @@
       <w:r>
         <w:t xml:space="preserve">Figure </w:t>
       </w:r>
-      <w:r>
-        <w:fldChar w:fldCharType="begin"/>
-      </w:r>
-      <w:r>
-        <w:instrText xml:space="preserve"> SEQ Figure \* ARABIC </w:instrText>
-      </w:r>
-      <w:r>
-        <w:fldChar w:fldCharType="separate"/>
-      </w:r>
-      <w:r>
-        <w:rPr>
-          <w:noProof/>
-        </w:rPr>
-        <w:t>6</w:t>
-      </w:r>
-      <w:r>
-        <w:rPr>
-          <w:noProof/>
-        </w:rPr>
-        <w:fldChar w:fldCharType="end"/>
-      </w:r>
-      <w:r>
-        <w:t xml:space="preserve"> Part of my final </w:t>
-      </w:r>
-      <w:proofErr w:type="gramStart"/>
-      <w:r>
-        <w:t>package.json</w:t>
-      </w:r>
-      <w:proofErr w:type="gramEnd"/>
-      <w:r>
-        <w:t xml:space="preserve"> – this script is run on building of the project. It compiles all the licenses within all the projects I use and then puts it all in one file – the `LICENSE` file within the release folder.</w:t>
+      <w:fldSimple w:instr=" SEQ Figure \* ARABIC ">
+        <w:r>
+          <w:rPr>
+            <w:noProof/>
+          </w:rPr>
+          <w:t>6</w:t>
+        </w:r>
+      </w:fldSimple>
+      <w:r>
+        <w:t xml:space="preserve"> Part of my final package.json – this script is run on building of the project. It compiles all the licenses within all the projects I use and then puts it all in one file – the `LICENSE` file within the release folder.</w:t>
       </w:r>
     </w:p>
     <w:p>
@@ -8894,7 +8942,7 @@
                     <pic:cNvPicPr/>
                   </pic:nvPicPr>
                   <pic:blipFill>
-                    <a:blip r:embed="rId26"/>
+                    <a:blip r:embed="rId27"/>
                     <a:stretch>
                       <a:fillRect/>
                     </a:stretch>
@@ -8933,27 +8981,14 @@
       <w:r>
         <w:t xml:space="preserve">Figure </w:t>
       </w:r>
-      <w:r>
-        <w:fldChar w:fldCharType="begin"/>
-      </w:r>
-      <w:r>
-        <w:instrText xml:space="preserve"> SEQ Figure \* ARABIC </w:instrText>
-      </w:r>
-      <w:r>
-        <w:fldChar w:fldCharType="separate"/>
-      </w:r>
-      <w:r>
-        <w:rPr>
-          <w:noProof/>
-        </w:rPr>
-        <w:t>7</w:t>
-      </w:r>
-      <w:r>
-        <w:rPr>
-          <w:noProof/>
-        </w:rPr>
-        <w:fldChar w:fldCharType="end"/>
-      </w:r>
+      <w:fldSimple w:instr=" SEQ Figure \* ARABIC ">
+        <w:r>
+          <w:rPr>
+            <w:noProof/>
+          </w:rPr>
+          <w:t>7</w:t>
+        </w:r>
+      </w:fldSimple>
       <w:r>
         <w:t xml:space="preserve"> An excerpt from the LICENSE file generated - in total it is more than 1500 lines!</w:t>
       </w:r>
@@ -8977,6 +9012,7 @@
           <w:id w:val="-1082146940"/>
           <w:citation/>
         </w:sdtPr>
+        <w:sdtEndPr/>
         <w:sdtContent>
           <w:r>
             <w:fldChar w:fldCharType="begin"/>
@@ -9022,7 +9058,7 @@
       <w:r>
         <w:t xml:space="preserve"> - </w:t>
       </w:r>
-      <w:hyperlink r:id="rId27" w:history="1">
+      <w:hyperlink r:id="rId28" w:history="1">
         <w:r>
           <w:rPr>
             <w:rStyle w:val="Hyperlink"/>
@@ -9129,7 +9165,7 @@
       <w:r>
         <w:t xml:space="preserve">Plot.ly - </w:t>
       </w:r>
-      <w:hyperlink r:id="rId28" w:history="1">
+      <w:hyperlink r:id="rId29" w:history="1">
         <w:r>
           <w:rPr>
             <w:rStyle w:val="Hyperlink"/>
@@ -9180,6 +9216,7 @@
           <w:id w:val="1980571201"/>
           <w:citation/>
         </w:sdtPr>
+        <w:sdtEndPr/>
         <w:sdtContent>
           <w:r>
             <w:fldChar w:fldCharType="begin"/>
@@ -9272,15 +9309,7 @@
     </w:p>
     <w:p>
       <w:r>
-        <w:t xml:space="preserve">I decided to go with Plot.ly based on a simple advantage/disadvantage analysis. The </w:t>
-      </w:r>
-      <w:proofErr w:type="gramStart"/>
-      <w:r>
-        <w:t>built in</w:t>
-      </w:r>
-      <w:proofErr w:type="gramEnd"/>
-      <w:r>
-        <w:t xml:space="preserve"> features and almost no learning curve are very important due to the time constraints of the project, and well worth a sacrifice in customisability.</w:t>
+        <w:t>I decided to go with Plot.ly based on a simple advantage/disadvantage analysis. The built in features and almost no learning curve are very important due to the time constraints of the project, and well worth a sacrifice in customisability.</w:t>
       </w:r>
     </w:p>
     <w:p/>
@@ -9307,7 +9336,7 @@
       <w:r>
         <w:t xml:space="preserve">The testing framework I chose was Jest - </w:t>
       </w:r>
-      <w:hyperlink r:id="rId29" w:history="1">
+      <w:hyperlink r:id="rId30" w:history="1">
         <w:r>
           <w:rPr>
             <w:rStyle w:val="Hyperlink"/>
@@ -9318,7 +9347,7 @@
       <w:r>
         <w:t xml:space="preserve">  (with additions such as Enzyme for React testing - </w:t>
       </w:r>
-      <w:hyperlink r:id="rId30" w:history="1">
+      <w:hyperlink r:id="rId31" w:history="1">
         <w:r>
           <w:rPr>
             <w:rStyle w:val="Hyperlink"/>
@@ -9376,7 +9405,7 @@
                     <pic:cNvPicPr/>
                   </pic:nvPicPr>
                   <pic:blipFill>
-                    <a:blip r:embed="rId31"/>
+                    <a:blip r:embed="rId32"/>
                     <a:stretch>
                       <a:fillRect/>
                     </a:stretch>
@@ -9415,27 +9444,14 @@
       <w:r>
         <w:t xml:space="preserve">Figure </w:t>
       </w:r>
-      <w:r>
-        <w:fldChar w:fldCharType="begin"/>
-      </w:r>
-      <w:r>
-        <w:instrText xml:space="preserve"> SEQ Figure \* ARABIC </w:instrText>
-      </w:r>
-      <w:r>
-        <w:fldChar w:fldCharType="separate"/>
-      </w:r>
-      <w:r>
-        <w:rPr>
-          <w:noProof/>
-        </w:rPr>
-        <w:t>8</w:t>
-      </w:r>
-      <w:r>
-        <w:rPr>
-          <w:noProof/>
-        </w:rPr>
-        <w:fldChar w:fldCharType="end"/>
-      </w:r>
+      <w:fldSimple w:instr=" SEQ Figure \* ARABIC ">
+        <w:r>
+          <w:rPr>
+            <w:noProof/>
+          </w:rPr>
+          <w:t>8</w:t>
+        </w:r>
+      </w:fldSimple>
       <w:r>
         <w:t xml:space="preserve"> Supported systems </w:t>
       </w:r>
@@ -9444,6 +9460,7 @@
           <w:id w:val="131835416"/>
           <w:citation/>
         </w:sdtPr>
+        <w:sdtEndPr/>
         <w:sdtContent>
           <w:r>
             <w:fldChar w:fldCharType="begin"/>
@@ -9484,6 +9501,7 @@
           <w:id w:val="1750924610"/>
           <w:citation/>
         </w:sdtPr>
+        <w:sdtEndPr/>
         <w:sdtContent>
           <w:r>
             <w:fldChar w:fldCharType="begin"/>
@@ -9575,7 +9593,7 @@
                     <pic:cNvPicPr/>
                   </pic:nvPicPr>
                   <pic:blipFill>
-                    <a:blip r:embed="rId32" cstate="print">
+                    <a:blip r:embed="rId33" cstate="print">
                       <a:extLst>
                         <a:ext uri="{28A0092B-C50C-407E-A947-70E740481C1C}">
                           <a14:useLocalDpi xmlns:a14="http://schemas.microsoft.com/office/drawing/2010/main" val="0"/>
@@ -9620,27 +9638,14 @@
       <w:r>
         <w:t xml:space="preserve">Figure </w:t>
       </w:r>
-      <w:r>
-        <w:fldChar w:fldCharType="begin"/>
-      </w:r>
-      <w:r>
-        <w:instrText xml:space="preserve"> SEQ Figure \* ARABIC </w:instrText>
-      </w:r>
-      <w:r>
-        <w:fldChar w:fldCharType="separate"/>
-      </w:r>
-      <w:r>
-        <w:rPr>
-          <w:noProof/>
-        </w:rPr>
-        <w:t>9</w:t>
-      </w:r>
-      <w:r>
-        <w:rPr>
-          <w:noProof/>
-        </w:rPr>
-        <w:fldChar w:fldCharType="end"/>
-      </w:r>
+      <w:fldSimple w:instr=" SEQ Figure \* ARABIC ">
+        <w:r>
+          <w:rPr>
+            <w:noProof/>
+          </w:rPr>
+          <w:t>9</w:t>
+        </w:r>
+      </w:fldSimple>
       <w:r>
         <w:t xml:space="preserve"> – A basic design of what the application might look like</w:t>
       </w:r>
@@ -9940,7 +9945,7 @@
                     <pic:cNvPicPr/>
                   </pic:nvPicPr>
                   <pic:blipFill>
-                    <a:blip r:embed="rId33" cstate="print">
+                    <a:blip r:embed="rId34" cstate="print">
                       <a:extLst>
                         <a:ext uri="{28A0092B-C50C-407E-A947-70E740481C1C}">
                           <a14:useLocalDpi xmlns:a14="http://schemas.microsoft.com/office/drawing/2010/main" val="0"/>
@@ -9985,27 +9990,14 @@
       <w:r>
         <w:t xml:space="preserve">Figure </w:t>
       </w:r>
-      <w:r>
-        <w:fldChar w:fldCharType="begin"/>
-      </w:r>
-      <w:r>
-        <w:instrText xml:space="preserve"> SEQ Figure \* ARABIC </w:instrText>
-      </w:r>
-      <w:r>
-        <w:fldChar w:fldCharType="separate"/>
-      </w:r>
-      <w:r>
-        <w:rPr>
-          <w:noProof/>
-        </w:rPr>
-        <w:t>10</w:t>
-      </w:r>
-      <w:r>
-        <w:rPr>
-          <w:noProof/>
-        </w:rPr>
-        <w:fldChar w:fldCharType="end"/>
-      </w:r>
+      <w:fldSimple w:instr=" SEQ Figure \* ARABIC ">
+        <w:r>
+          <w:rPr>
+            <w:noProof/>
+          </w:rPr>
+          <w:t>10</w:t>
+        </w:r>
+      </w:fldSimple>
       <w:r>
         <w:t xml:space="preserve"> Retouched cryptocurrency logo / New Application logo</w:t>
       </w:r>
@@ -10268,9 +10260,13 @@
             <w:tcW w:w="988" w:type="dxa"/>
           </w:tcPr>
           <w:p>
-            <w:r>
-              <w:t>1</w:t>
-            </w:r>
+            <w:pPr>
+              <w:pStyle w:val="ListParagraph"/>
+              <w:numPr>
+                <w:ilvl w:val="0"/>
+                <w:numId w:val="31"/>
+              </w:numPr>
+            </w:pPr>
           </w:p>
         </w:tc>
         <w:tc>
@@ -10313,9 +10309,13 @@
             <w:tcW w:w="988" w:type="dxa"/>
           </w:tcPr>
           <w:p>
-            <w:r>
-              <w:t>2</w:t>
-            </w:r>
+            <w:pPr>
+              <w:pStyle w:val="ListParagraph"/>
+              <w:numPr>
+                <w:ilvl w:val="0"/>
+                <w:numId w:val="31"/>
+              </w:numPr>
+            </w:pPr>
           </w:p>
         </w:tc>
         <w:tc>
@@ -10358,9 +10358,13 @@
             <w:tcW w:w="988" w:type="dxa"/>
           </w:tcPr>
           <w:p>
-            <w:r>
-              <w:t>3</w:t>
-            </w:r>
+            <w:pPr>
+              <w:pStyle w:val="ListParagraph"/>
+              <w:numPr>
+                <w:ilvl w:val="0"/>
+                <w:numId w:val="31"/>
+              </w:numPr>
+            </w:pPr>
           </w:p>
         </w:tc>
         <w:tc>
@@ -10389,13 +10393,8 @@
           </w:tcPr>
           <w:p>
             <w:r>
-              <w:t>1.</w:t>
-            </w:r>
-            <w:proofErr w:type="gramStart"/>
-            <w:r>
-              <w:t>a.i</w:t>
-            </w:r>
-            <w:proofErr w:type="gramEnd"/>
+              <w:t>1.a.i</w:t>
+            </w:r>
           </w:p>
         </w:tc>
       </w:tr>
@@ -10408,9 +10407,13 @@
             <w:tcW w:w="988" w:type="dxa"/>
           </w:tcPr>
           <w:p>
-            <w:r>
-              <w:t>4</w:t>
-            </w:r>
+            <w:pPr>
+              <w:pStyle w:val="ListParagraph"/>
+              <w:numPr>
+                <w:ilvl w:val="0"/>
+                <w:numId w:val="31"/>
+              </w:numPr>
+            </w:pPr>
           </w:p>
         </w:tc>
         <w:tc>
@@ -10439,13 +10442,8 @@
           </w:tcPr>
           <w:p>
             <w:r>
-              <w:t>1.</w:t>
-            </w:r>
-            <w:proofErr w:type="gramStart"/>
-            <w:r>
-              <w:t>a.i</w:t>
-            </w:r>
-            <w:proofErr w:type="gramEnd"/>
+              <w:t>1.a.i</w:t>
+            </w:r>
           </w:p>
         </w:tc>
       </w:tr>
@@ -10458,9 +10456,13 @@
             <w:tcW w:w="988" w:type="dxa"/>
           </w:tcPr>
           <w:p>
-            <w:r>
-              <w:t>5</w:t>
-            </w:r>
+            <w:pPr>
+              <w:pStyle w:val="ListParagraph"/>
+              <w:numPr>
+                <w:ilvl w:val="0"/>
+                <w:numId w:val="31"/>
+              </w:numPr>
+            </w:pPr>
           </w:p>
         </w:tc>
         <w:tc>
@@ -10489,13 +10491,8 @@
           </w:tcPr>
           <w:p>
             <w:r>
-              <w:t>2.</w:t>
-            </w:r>
-            <w:proofErr w:type="gramStart"/>
-            <w:r>
-              <w:t>a.i</w:t>
-            </w:r>
-            <w:proofErr w:type="gramEnd"/>
+              <w:t>2.a.i</w:t>
+            </w:r>
           </w:p>
         </w:tc>
       </w:tr>
@@ -10508,9 +10505,13 @@
             <w:tcW w:w="988" w:type="dxa"/>
           </w:tcPr>
           <w:p>
-            <w:r>
-              <w:t>6</w:t>
-            </w:r>
+            <w:pPr>
+              <w:pStyle w:val="ListParagraph"/>
+              <w:numPr>
+                <w:ilvl w:val="0"/>
+                <w:numId w:val="31"/>
+              </w:numPr>
+            </w:pPr>
           </w:p>
         </w:tc>
         <w:tc>
@@ -10539,13 +10540,8 @@
           </w:tcPr>
           <w:p>
             <w:r>
-              <w:t>2.</w:t>
-            </w:r>
-            <w:proofErr w:type="gramStart"/>
-            <w:r>
-              <w:t>a.i</w:t>
-            </w:r>
-            <w:proofErr w:type="gramEnd"/>
+              <w:t>2.a.i</w:t>
+            </w:r>
           </w:p>
         </w:tc>
       </w:tr>
@@ -10558,9 +10554,50 @@
             <w:tcW w:w="988" w:type="dxa"/>
           </w:tcPr>
           <w:p>
-            <w:r>
-              <w:t>7</w:t>
-            </w:r>
+            <w:pPr>
+              <w:pStyle w:val="ListParagraph"/>
+              <w:numPr>
+                <w:ilvl w:val="0"/>
+                <w:numId w:val="31"/>
+              </w:numPr>
+            </w:pPr>
+          </w:p>
+        </w:tc>
+        <w:tc>
+          <w:tcPr>
+            <w:tcW w:w="3969" w:type="dxa"/>
+          </w:tcPr>
+          <w:p/>
+        </w:tc>
+        <w:tc>
+          <w:tcPr>
+            <w:tcW w:w="5552" w:type="dxa"/>
+          </w:tcPr>
+          <w:p/>
+        </w:tc>
+        <w:tc>
+          <w:tcPr>
+            <w:tcW w:w="3439" w:type="dxa"/>
+          </w:tcPr>
+          <w:p/>
+        </w:tc>
+      </w:tr>
+      <w:tr>
+        <w:trPr>
+          <w:trHeight w:val="269"/>
+        </w:trPr>
+        <w:tc>
+          <w:tcPr>
+            <w:tcW w:w="988" w:type="dxa"/>
+          </w:tcPr>
+          <w:p>
+            <w:pPr>
+              <w:pStyle w:val="ListParagraph"/>
+              <w:numPr>
+                <w:ilvl w:val="0"/>
+                <w:numId w:val="31"/>
+              </w:numPr>
+            </w:pPr>
           </w:p>
         </w:tc>
         <w:tc>
@@ -10589,13 +10626,8 @@
           </w:tcPr>
           <w:p>
             <w:r>
-              <w:t>2.</w:t>
-            </w:r>
-            <w:proofErr w:type="gramStart"/>
-            <w:r>
-              <w:t>a.i</w:t>
-            </w:r>
-            <w:proofErr w:type="gramEnd"/>
+              <w:t>2.a.i</w:t>
+            </w:r>
           </w:p>
         </w:tc>
       </w:tr>
@@ -10608,9 +10640,13 @@
             <w:tcW w:w="988" w:type="dxa"/>
           </w:tcPr>
           <w:p>
-            <w:r>
-              <w:t>8</w:t>
-            </w:r>
+            <w:pPr>
+              <w:pStyle w:val="ListParagraph"/>
+              <w:numPr>
+                <w:ilvl w:val="0"/>
+                <w:numId w:val="31"/>
+              </w:numPr>
+            </w:pPr>
           </w:p>
         </w:tc>
         <w:tc>
@@ -10620,6 +10656,55 @@
           <w:p>
             <w:r>
               <w:t>Portfolio Creator: Add Exchange</w:t>
+            </w:r>
+          </w:p>
+        </w:tc>
+        <w:tc>
+          <w:tcPr>
+            <w:tcW w:w="5552" w:type="dxa"/>
+          </w:tcPr>
+          <w:p>
+            <w:r>
+              <w:t>The user is able to interact with the portfolio creator (through clicking) to add an exchange id.</w:t>
+            </w:r>
+          </w:p>
+        </w:tc>
+        <w:tc>
+          <w:tcPr>
+            <w:tcW w:w="3439" w:type="dxa"/>
+          </w:tcPr>
+          <w:p>
+            <w:r>
+              <w:t>2.a.i</w:t>
+            </w:r>
+          </w:p>
+        </w:tc>
+      </w:tr>
+      <w:tr>
+        <w:trPr>
+          <w:trHeight w:val="269"/>
+        </w:trPr>
+        <w:tc>
+          <w:tcPr>
+            <w:tcW w:w="988" w:type="dxa"/>
+          </w:tcPr>
+          <w:p>
+            <w:pPr>
+              <w:pStyle w:val="ListParagraph"/>
+              <w:numPr>
+                <w:ilvl w:val="0"/>
+                <w:numId w:val="31"/>
+              </w:numPr>
+            </w:pPr>
+          </w:p>
+        </w:tc>
+        <w:tc>
+          <w:tcPr>
+            <w:tcW w:w="3969" w:type="dxa"/>
+          </w:tcPr>
+          <w:p>
+            <w:r>
+              <w:t>Has data from multiple exchanges</w:t>
             </w:r>
           </w:p>
         </w:tc>
@@ -10635,13 +10720,8 @@
           </w:tcPr>
           <w:p>
             <w:r>
-              <w:t>2.</w:t>
-            </w:r>
-            <w:proofErr w:type="gramStart"/>
-            <w:r>
-              <w:t>a.i</w:t>
-            </w:r>
-            <w:proofErr w:type="gramEnd"/>
+              <w:t>2.a.i</w:t>
+            </w:r>
           </w:p>
         </w:tc>
       </w:tr>
@@ -10654,9 +10734,13 @@
             <w:tcW w:w="988" w:type="dxa"/>
           </w:tcPr>
           <w:p>
-            <w:r>
-              <w:t>9</w:t>
-            </w:r>
+            <w:pPr>
+              <w:pStyle w:val="ListParagraph"/>
+              <w:numPr>
+                <w:ilvl w:val="0"/>
+                <w:numId w:val="31"/>
+              </w:numPr>
+            </w:pPr>
           </w:p>
         </w:tc>
         <w:tc>
@@ -10665,52 +10749,6 @@
           </w:tcPr>
           <w:p>
             <w:r>
-              <w:t>Has data from multiple exchanges</w:t>
-            </w:r>
-          </w:p>
-        </w:tc>
-        <w:tc>
-          <w:tcPr>
-            <w:tcW w:w="5552" w:type="dxa"/>
-          </w:tcPr>
-          <w:p/>
-        </w:tc>
-        <w:tc>
-          <w:tcPr>
-            <w:tcW w:w="3439" w:type="dxa"/>
-          </w:tcPr>
-          <w:p>
-            <w:r>
-              <w:t>2.</w:t>
-            </w:r>
-            <w:proofErr w:type="gramStart"/>
-            <w:r>
-              <w:t>a.i</w:t>
-            </w:r>
-            <w:proofErr w:type="gramEnd"/>
-          </w:p>
-        </w:tc>
-      </w:tr>
-      <w:tr>
-        <w:trPr>
-          <w:trHeight w:val="269"/>
-        </w:trPr>
-        <w:tc>
-          <w:tcPr>
-            <w:tcW w:w="988" w:type="dxa"/>
-          </w:tcPr>
-          <w:p>
-            <w:r>
-              <w:t>10</w:t>
-            </w:r>
-          </w:p>
-        </w:tc>
-        <w:tc>
-          <w:tcPr>
-            <w:tcW w:w="3969" w:type="dxa"/>
-          </w:tcPr>
-          <w:p>
-            <w:r>
               <w:t>Main Graph Adder: Exchanges loaded</w:t>
             </w:r>
           </w:p>
@@ -10721,15 +10759,7 @@
           </w:tcPr>
           <w:p>
             <w:r>
-              <w:t xml:space="preserve">A list of exchanges </w:t>
-            </w:r>
-            <w:proofErr w:type="gramStart"/>
-            <w:r>
-              <w:t>are</w:t>
-            </w:r>
-            <w:proofErr w:type="gramEnd"/>
-            <w:r>
-              <w:t xml:space="preserve"> loaded into the main graph adder and displayed to the user (via a select menu etc.)</w:t>
+              <w:t>A list of exchanges are loaded into the main graph adder and displayed to the user (via a select menu etc.)</w:t>
             </w:r>
           </w:p>
         </w:tc>
@@ -10749,9 +10779,13 @@
             <w:tcW w:w="988" w:type="dxa"/>
           </w:tcPr>
           <w:p>
-            <w:r>
-              <w:t>11</w:t>
-            </w:r>
+            <w:pPr>
+              <w:pStyle w:val="ListParagraph"/>
+              <w:numPr>
+                <w:ilvl w:val="0"/>
+                <w:numId w:val="31"/>
+              </w:numPr>
+            </w:pPr>
           </w:p>
         </w:tc>
         <w:tc>
@@ -10770,15 +10804,7 @@
           </w:tcPr>
           <w:p>
             <w:r>
-              <w:t xml:space="preserve">The user is able to select an exchange using a </w:t>
-            </w:r>
-            <w:proofErr w:type="gramStart"/>
-            <w:r>
-              <w:t>drop down</w:t>
-            </w:r>
-            <w:proofErr w:type="gramEnd"/>
-            <w:r>
-              <w:t xml:space="preserve"> box from the main graph adder</w:t>
+              <w:t>The user is able to select an exchange using a drop down box from the main graph adder</w:t>
             </w:r>
           </w:p>
         </w:tc>
@@ -10798,9 +10824,13 @@
             <w:tcW w:w="988" w:type="dxa"/>
           </w:tcPr>
           <w:p>
-            <w:r>
-              <w:t>12</w:t>
-            </w:r>
+            <w:pPr>
+              <w:pStyle w:val="ListParagraph"/>
+              <w:numPr>
+                <w:ilvl w:val="0"/>
+                <w:numId w:val="31"/>
+              </w:numPr>
+            </w:pPr>
           </w:p>
         </w:tc>
         <w:tc>
@@ -10819,15 +10849,7 @@
           </w:tcPr>
           <w:p>
             <w:r>
-              <w:t xml:space="preserve">A list of symbols </w:t>
-            </w:r>
-            <w:proofErr w:type="gramStart"/>
-            <w:r>
-              <w:t>are</w:t>
-            </w:r>
-            <w:proofErr w:type="gramEnd"/>
-            <w:r>
-              <w:t xml:space="preserve"> loaded into the main graph adder and displayed to user (via select menu etc.)</w:t>
+              <w:t>A list of symbols are loaded into the main graph adder and displayed to user (via select menu etc.)</w:t>
             </w:r>
           </w:p>
         </w:tc>
@@ -10847,9 +10869,13 @@
             <w:tcW w:w="988" w:type="dxa"/>
           </w:tcPr>
           <w:p>
-            <w:r>
-              <w:t>13</w:t>
-            </w:r>
+            <w:pPr>
+              <w:pStyle w:val="ListParagraph"/>
+              <w:numPr>
+                <w:ilvl w:val="0"/>
+                <w:numId w:val="31"/>
+              </w:numPr>
+            </w:pPr>
           </w:p>
         </w:tc>
         <w:tc>
@@ -10908,13 +10934,24 @@
           <w:tcPr>
             <w:tcW w:w="988" w:type="dxa"/>
           </w:tcPr>
-          <w:p/>
+          <w:p>
+            <w:r>
+              <w:t>E.1</w:t>
+            </w:r>
+            <w:r>
+              <w:t>.</w:t>
+            </w:r>
+          </w:p>
         </w:tc>
         <w:tc>
           <w:tcPr>
             <w:tcW w:w="3969" w:type="dxa"/>
           </w:tcPr>
-          <w:p/>
+          <w:p>
+            <w:r>
+              <w:t>Lazy load of configs</w:t>
+            </w:r>
+          </w:p>
         </w:tc>
         <w:tc>
           <w:tcPr>
@@ -10926,10 +10963,59 @@
           <w:tcPr>
             <w:tcW w:w="3439" w:type="dxa"/>
           </w:tcPr>
+          <w:p>
+            <w:r>
+              <w:t>E.1.a</w:t>
+            </w:r>
+          </w:p>
+        </w:tc>
+      </w:tr>
+      <w:tr>
+        <w:trPr>
+          <w:trHeight w:val="269"/>
+        </w:trPr>
+        <w:tc>
+          <w:tcPr>
+            <w:tcW w:w="988" w:type="dxa"/>
+          </w:tcPr>
+          <w:p>
+            <w:r>
+              <w:t>E.2</w:t>
+            </w:r>
+            <w:r>
+              <w:t>.</w:t>
+            </w:r>
+          </w:p>
+        </w:tc>
+        <w:tc>
+          <w:tcPr>
+            <w:tcW w:w="3969" w:type="dxa"/>
+          </w:tcPr>
+          <w:p>
+            <w:r>
+              <w:t>Lazy load data from URLs</w:t>
+            </w:r>
+          </w:p>
+        </w:tc>
+        <w:tc>
+          <w:tcPr>
+            <w:tcW w:w="5552" w:type="dxa"/>
+          </w:tcPr>
           <w:p/>
+        </w:tc>
+        <w:tc>
+          <w:tcPr>
+            <w:tcW w:w="3439" w:type="dxa"/>
+          </w:tcPr>
+          <w:p>
+            <w:r>
+              <w:t>E.2.a</w:t>
+            </w:r>
+          </w:p>
         </w:tc>
       </w:tr>
     </w:tbl>
+    <w:p/>
     <w:p>
       <w:pPr>
         <w:sectPr>
@@ -10939,14 +11025,32 @@
           <w:docGrid w:linePitch="360"/>
         </w:sectPr>
       </w:pPr>
-    </w:p>
-    <w:p/>
+      <w:r>
+        <w:lastRenderedPageBreak/>
+        <w:t xml:space="preserve">Tests beginning </w:t>
+      </w:r>
+      <w:r>
+        <w:t>with ‘E’</w:t>
+      </w:r>
+      <w:r>
+        <w:t xml:space="preserve"> are</w:t>
+      </w:r>
+      <w:r>
+        <w:t xml:space="preserve"> tests which are part of the  additional specification (see Section 2.5 ‘Additional Specification’</w:t>
+      </w:r>
+      <w:r>
+        <w:t>)</w:t>
+      </w:r>
+    </w:p>
     <w:p>
       <w:pPr>
         <w:pStyle w:val="Heading2"/>
       </w:pPr>
       <w:bookmarkStart w:id="23" w:name="_Toc509356674"/>
-      <w:r>
+      <w:bookmarkStart w:id="24" w:name="_GoBack"/>
+      <w:bookmarkEnd w:id="24"/>
+      <w:r>
+        <w:lastRenderedPageBreak/>
         <w:t>Name Choice</w:t>
       </w:r>
       <w:bookmarkEnd w:id="23"/>
@@ -10972,6 +11076,7 @@
           <w:id w:val="2066220495"/>
           <w:citation/>
         </w:sdtPr>
+        <w:sdtEndPr/>
         <w:sdtContent>
           <w:r>
             <w:fldChar w:fldCharType="begin"/>
@@ -11093,11 +11198,11 @@
       <w:pPr>
         <w:pStyle w:val="Heading3"/>
       </w:pPr>
-      <w:bookmarkStart w:id="24" w:name="_Toc509356675"/>
+      <w:bookmarkStart w:id="25" w:name="_Toc509356675"/>
       <w:r>
         <w:t>Considerations and comments</w:t>
       </w:r>
-      <w:bookmarkEnd w:id="24"/>
+      <w:bookmarkEnd w:id="25"/>
     </w:p>
     <w:p>
       <w:pPr>
@@ -11137,7 +11242,7 @@
       <w:r>
         <w:t xml:space="preserve"> </w:t>
       </w:r>
-      <w:hyperlink r:id="rId34" w:history="1">
+      <w:hyperlink r:id="rId35" w:history="1">
         <w:r>
           <w:rPr>
             <w:rStyle w:val="Hyperlink"/>
@@ -11187,7 +11292,7 @@
       <w:r>
         <w:t xml:space="preserve"> </w:t>
       </w:r>
-      <w:hyperlink r:id="rId35" w:history="1">
+      <w:hyperlink r:id="rId36" w:history="1">
         <w:r>
           <w:rPr>
             <w:rStyle w:val="Hyperlink"/>
@@ -11262,24 +11367,24 @@
       <w:pPr>
         <w:pStyle w:val="Heading2"/>
       </w:pPr>
-      <w:bookmarkStart w:id="25" w:name="_Toc509356676"/>
+      <w:bookmarkStart w:id="26" w:name="_Toc509356676"/>
       <w:r>
         <w:t>Problem splitting</w:t>
       </w:r>
       <w:r>
         <w:t>/Project Diagram</w:t>
       </w:r>
-      <w:bookmarkEnd w:id="25"/>
+      <w:bookmarkEnd w:id="26"/>
     </w:p>
     <w:p>
       <w:pPr>
         <w:pStyle w:val="Heading3"/>
       </w:pPr>
-      <w:bookmarkStart w:id="26" w:name="_Toc509356677"/>
+      <w:bookmarkStart w:id="27" w:name="_Toc509356677"/>
       <w:r>
         <w:t>UI Flow</w:t>
       </w:r>
-      <w:bookmarkEnd w:id="26"/>
+      <w:bookmarkEnd w:id="27"/>
     </w:p>
     <w:p>
       <w:r>
@@ -11314,11 +11419,11 @@
                     </pic:cNvPicPr>
                   </pic:nvPicPr>
                   <pic:blipFill>
-                    <a:blip r:embed="rId36">
+                    <a:blip r:embed="rId37">
                       <a:extLst>
                         <a:ext uri="{BEBA8EAE-BF5A-486C-A8C5-ECC9F3942E4B}">
                           <a14:imgProps xmlns:a14="http://schemas.microsoft.com/office/drawing/2010/main">
-                            <a14:imgLayer r:embed="rId37">
+                            <a14:imgLayer r:embed="rId38">
                               <a14:imgEffect>
                                 <a14:sharpenSoften amount="25000"/>
                               </a14:imgEffect>
@@ -11358,27 +11463,14 @@
       <w:r>
         <w:t xml:space="preserve">Figure </w:t>
       </w:r>
-      <w:r>
-        <w:fldChar w:fldCharType="begin"/>
-      </w:r>
-      <w:r>
-        <w:instrText xml:space="preserve"> SEQ Figure \* ARABIC </w:instrText>
-      </w:r>
-      <w:r>
-        <w:fldChar w:fldCharType="separate"/>
-      </w:r>
-      <w:r>
-        <w:rPr>
-          <w:noProof/>
-        </w:rPr>
-        <w:t>11</w:t>
-      </w:r>
-      <w:r>
-        <w:rPr>
-          <w:noProof/>
-        </w:rPr>
-        <w:fldChar w:fldCharType="end"/>
-      </w:r>
+      <w:fldSimple w:instr=" SEQ Figure \* ARABIC ">
+        <w:r>
+          <w:rPr>
+            <w:noProof/>
+          </w:rPr>
+          <w:t>11</w:t>
+        </w:r>
+      </w:fldSimple>
       <w:r>
         <w:t xml:space="preserve"> Flowchart showing the basic UI flow for the application</w:t>
       </w:r>
@@ -11392,11 +11484,11 @@
       <w:pPr>
         <w:pStyle w:val="Heading3"/>
       </w:pPr>
-      <w:bookmarkStart w:id="27" w:name="_Toc509356678"/>
+      <w:bookmarkStart w:id="28" w:name="_Toc509356678"/>
       <w:r>
         <w:t>Total project diagram</w:t>
       </w:r>
-      <w:bookmarkEnd w:id="27"/>
+      <w:bookmarkEnd w:id="28"/>
     </w:p>
     <w:p>
       <w:pPr>
@@ -11426,7 +11518,7 @@
                     </pic:cNvPicPr>
                   </pic:nvPicPr>
                   <pic:blipFill rotWithShape="1">
-                    <a:blip r:embed="rId38" cstate="print">
+                    <a:blip r:embed="rId39" cstate="print">
                       <a:extLst>
                         <a:ext uri="{28A0092B-C50C-407E-A947-70E740481C1C}">
                           <a14:useLocalDpi xmlns:a14="http://schemas.microsoft.com/office/drawing/2010/main" val="0"/>
@@ -11475,27 +11567,14 @@
       <w:r>
         <w:t xml:space="preserve">Figure </w:t>
       </w:r>
-      <w:r>
-        <w:fldChar w:fldCharType="begin"/>
-      </w:r>
-      <w:r>
-        <w:instrText xml:space="preserve"> SEQ Figure \* ARABIC </w:instrText>
-      </w:r>
-      <w:r>
-        <w:fldChar w:fldCharType="separate"/>
-      </w:r>
-      <w:r>
-        <w:rPr>
-          <w:noProof/>
-        </w:rPr>
-        <w:t>12</w:t>
-      </w:r>
-      <w:r>
-        <w:rPr>
-          <w:noProof/>
-        </w:rPr>
-        <w:fldChar w:fldCharType="end"/>
-      </w:r>
+      <w:fldSimple w:instr=" SEQ Figure \* ARABIC ">
+        <w:r>
+          <w:rPr>
+            <w:noProof/>
+          </w:rPr>
+          <w:t>12</w:t>
+        </w:r>
+      </w:fldSimple>
       <w:r>
         <w:t xml:space="preserve"> Complete project diagram</w:t>
       </w:r>
@@ -11510,11 +11589,11 @@
       <w:pPr>
         <w:pStyle w:val="Heading2"/>
       </w:pPr>
-      <w:bookmarkStart w:id="28" w:name="_Toc509356679"/>
+      <w:bookmarkStart w:id="29" w:name="_Toc509356679"/>
       <w:r>
         <w:t>Time management</w:t>
       </w:r>
-      <w:bookmarkEnd w:id="28"/>
+      <w:bookmarkEnd w:id="29"/>
     </w:p>
     <w:p/>
     <w:p>
@@ -11523,7 +11602,7 @@
       </w:r>
     </w:p>
     <w:p>
-      <w:hyperlink r:id="rId39" w:history="1">
+      <w:hyperlink r:id="rId40" w:history="1">
         <w:r>
           <w:rPr>
             <w:rStyle w:val="Hyperlink"/>
@@ -11537,11 +11616,11 @@
       <w:pPr>
         <w:pStyle w:val="Heading2"/>
       </w:pPr>
-      <w:bookmarkStart w:id="29" w:name="_Toc509356680"/>
+      <w:bookmarkStart w:id="30" w:name="_Toc509356680"/>
       <w:r>
         <w:t>Design transcript</w:t>
       </w:r>
-      <w:bookmarkEnd w:id="29"/>
+      <w:bookmarkEnd w:id="30"/>
     </w:p>
     <w:p>
       <w:r>
@@ -11553,11 +11632,11 @@
       <w:pPr>
         <w:pStyle w:val="Heading3"/>
       </w:pPr>
-      <w:bookmarkStart w:id="30" w:name="_Toc509356681"/>
+      <w:bookmarkStart w:id="31" w:name="_Toc509356681"/>
       <w:r>
         <w:t>Style choices</w:t>
       </w:r>
-      <w:bookmarkEnd w:id="30"/>
+      <w:bookmarkEnd w:id="31"/>
     </w:p>
     <w:p>
       <w:r>
@@ -11566,13 +11645,8 @@
     </w:p>
     <w:p>
       <w:r>
-        <w:t xml:space="preserve">## Reference clients </w:t>
-      </w:r>
-      <w:proofErr w:type="gramStart"/>
-      <w:r>
-        <w:t>needs</w:t>
-      </w:r>
-      <w:proofErr w:type="gramEnd"/>
+        <w:t>## Reference clients needs</w:t>
+      </w:r>
     </w:p>
     <w:p>
       <w:pPr>
@@ -11588,22 +11662,22 @@
       <w:pPr>
         <w:pStyle w:val="Heading1"/>
       </w:pPr>
-      <w:bookmarkStart w:id="31" w:name="_Toc509356682"/>
+      <w:bookmarkStart w:id="32" w:name="_Toc509356682"/>
       <w:r>
         <w:lastRenderedPageBreak/>
         <w:t>Development</w:t>
       </w:r>
-      <w:bookmarkEnd w:id="31"/>
+      <w:bookmarkEnd w:id="32"/>
     </w:p>
     <w:p>
       <w:pPr>
         <w:pStyle w:val="Heading2"/>
       </w:pPr>
-      <w:bookmarkStart w:id="32" w:name="_Toc509356683"/>
+      <w:bookmarkStart w:id="33" w:name="_Toc509356683"/>
       <w:r>
         <w:t>Testing</w:t>
       </w:r>
-      <w:bookmarkEnd w:id="32"/>
+      <w:bookmarkEnd w:id="33"/>
       <w:r>
         <w:t xml:space="preserve"> </w:t>
       </w:r>
@@ -11613,21 +11687,21 @@
       <w:pPr>
         <w:pStyle w:val="Heading3"/>
       </w:pPr>
-      <w:bookmarkStart w:id="33" w:name="_Toc509356684"/>
+      <w:bookmarkStart w:id="34" w:name="_Toc509356684"/>
       <w:r>
         <w:t>Testing Needed</w:t>
       </w:r>
-      <w:bookmarkEnd w:id="33"/>
+      <w:bookmarkEnd w:id="34"/>
     </w:p>
     <w:p>
       <w:pPr>
         <w:pStyle w:val="Heading2"/>
       </w:pPr>
-      <w:bookmarkStart w:id="34" w:name="_Toc509356685"/>
+      <w:bookmarkStart w:id="35" w:name="_Toc509356685"/>
       <w:r>
         <w:t>Setup</w:t>
       </w:r>
-      <w:bookmarkEnd w:id="34"/>
+      <w:bookmarkEnd w:id="35"/>
     </w:p>
     <w:p>
       <w:r>
@@ -11661,7 +11735,7 @@
                     </pic:cNvPicPr>
                   </pic:nvPicPr>
                   <pic:blipFill rotWithShape="1">
-                    <a:blip r:embed="rId40">
+                    <a:blip r:embed="rId41">
                       <a:extLst>
                         <a:ext uri="{28A0092B-C50C-407E-A947-70E740481C1C}">
                           <a14:useLocalDpi xmlns:a14="http://schemas.microsoft.com/office/drawing/2010/main" val="0"/>
@@ -11710,27 +11784,14 @@
       <w:r>
         <w:t xml:space="preserve">Figure </w:t>
       </w:r>
-      <w:r>
-        <w:fldChar w:fldCharType="begin"/>
-      </w:r>
-      <w:r>
-        <w:instrText xml:space="preserve"> SEQ Figure \* ARABIC </w:instrText>
-      </w:r>
-      <w:r>
-        <w:fldChar w:fldCharType="separate"/>
-      </w:r>
-      <w:r>
-        <w:rPr>
-          <w:noProof/>
-        </w:rPr>
-        <w:t>13</w:t>
-      </w:r>
-      <w:r>
-        <w:rPr>
-          <w:noProof/>
-        </w:rPr>
-        <w:fldChar w:fldCharType="end"/>
-      </w:r>
+      <w:fldSimple w:instr=" SEQ Figure \* ARABIC ">
+        <w:r>
+          <w:rPr>
+            <w:noProof/>
+          </w:rPr>
+          <w:t>13</w:t>
+        </w:r>
+      </w:fldSimple>
       <w:r>
         <w:t xml:space="preserve"> My basic directory layout</w:t>
       </w:r>
@@ -11739,7 +11800,7 @@
       <w:pPr>
         <w:pStyle w:val="Heading3"/>
       </w:pPr>
-      <w:bookmarkStart w:id="35" w:name="_Toc509356686"/>
+      <w:bookmarkStart w:id="36" w:name="_Toc509356686"/>
       <w:r>
         <w:t>SVN</w:t>
       </w:r>
@@ -11752,7 +11813,7 @@
         </w:rPr>
         <w:t>✓</w:t>
       </w:r>
-      <w:bookmarkEnd w:id="35"/>
+      <w:bookmarkEnd w:id="36"/>
     </w:p>
     <w:p>
       <w:r>
@@ -11817,7 +11878,7 @@
                     </pic:cNvPicPr>
                   </pic:nvPicPr>
                   <pic:blipFill rotWithShape="1">
-                    <a:blip r:embed="rId41" cstate="print">
+                    <a:blip r:embed="rId42" cstate="print">
                       <a:extLst>
                         <a:ext uri="{28A0092B-C50C-407E-A947-70E740481C1C}">
                           <a14:useLocalDpi xmlns:a14="http://schemas.microsoft.com/office/drawing/2010/main" val="0"/>
@@ -11866,27 +11927,14 @@
       <w:r>
         <w:t xml:space="preserve">Figure </w:t>
       </w:r>
-      <w:r>
-        <w:fldChar w:fldCharType="begin"/>
-      </w:r>
-      <w:r>
-        <w:instrText xml:space="preserve"> SEQ Figure \* ARABIC </w:instrText>
-      </w:r>
-      <w:r>
-        <w:fldChar w:fldCharType="separate"/>
-      </w:r>
-      <w:r>
-        <w:rPr>
-          <w:noProof/>
-        </w:rPr>
-        <w:t>14</w:t>
-      </w:r>
-      <w:r>
-        <w:rPr>
-          <w:noProof/>
-        </w:rPr>
-        <w:fldChar w:fldCharType="end"/>
-      </w:r>
+      <w:fldSimple w:instr=" SEQ Figure \* ARABIC ">
+        <w:r>
+          <w:rPr>
+            <w:noProof/>
+          </w:rPr>
+          <w:t>14</w:t>
+        </w:r>
+      </w:fldSimple>
       <w:r>
         <w:t xml:space="preserve"> </w:t>
       </w:r>
@@ -11929,7 +11977,7 @@
                     </pic:cNvPicPr>
                   </pic:nvPicPr>
                   <pic:blipFill>
-                    <a:blip r:embed="rId42" cstate="print">
+                    <a:blip r:embed="rId43" cstate="print">
                       <a:extLst>
                         <a:ext uri="{28A0092B-C50C-407E-A947-70E740481C1C}">
                           <a14:useLocalDpi xmlns:a14="http://schemas.microsoft.com/office/drawing/2010/main" val="0"/>
@@ -11975,42 +12023,21 @@
       <w:r>
         <w:t xml:space="preserve">Figure </w:t>
       </w:r>
-      <w:r>
-        <w:fldChar w:fldCharType="begin"/>
-      </w:r>
-      <w:r>
-        <w:instrText xml:space="preserve"> SEQ Figure \* ARABIC </w:instrText>
-      </w:r>
-      <w:r>
-        <w:fldChar w:fldCharType="separate"/>
-      </w:r>
-      <w:r>
-        <w:rPr>
-          <w:noProof/>
-        </w:rPr>
-        <w:t>15</w:t>
-      </w:r>
-      <w:r>
-        <w:rPr>
-          <w:noProof/>
-        </w:rPr>
-        <w:fldChar w:fldCharType="end"/>
-      </w:r>
+      <w:fldSimple w:instr=" SEQ Figure \* ARABIC ">
+        <w:r>
+          <w:rPr>
+            <w:noProof/>
+          </w:rPr>
+          <w:t>15</w:t>
+        </w:r>
+      </w:fldSimple>
       <w:r>
         <w:t xml:space="preserve"> Setting up GitKraken as a version manager</w:t>
       </w:r>
     </w:p>
     <w:p>
       <w:r>
-        <w:t xml:space="preserve">While making the repository I had to setup various metadata files such as </w:t>
-      </w:r>
-      <w:proofErr w:type="gramStart"/>
-      <w:r>
-        <w:t>a .gitignore</w:t>
-      </w:r>
-      <w:proofErr w:type="gramEnd"/>
-      <w:r>
-        <w:t xml:space="preserve"> file. This file controls which files are </w:t>
+        <w:t xml:space="preserve">While making the repository I had to setup various metadata files such as a .gitignore file. This file controls which files are </w:t>
       </w:r>
       <w:r>
         <w:t>committed</w:t>
@@ -12053,7 +12080,7 @@
                     </pic:cNvPicPr>
                   </pic:nvPicPr>
                   <pic:blipFill>
-                    <a:blip r:embed="rId43" cstate="print">
+                    <a:blip r:embed="rId44" cstate="print">
                       <a:extLst>
                         <a:ext uri="{28A0092B-C50C-407E-A947-70E740481C1C}">
                           <a14:useLocalDpi xmlns:a14="http://schemas.microsoft.com/office/drawing/2010/main" val="0"/>
@@ -12099,31 +12126,18 @@
       <w:r>
         <w:t xml:space="preserve">Figure </w:t>
       </w:r>
-      <w:r>
-        <w:fldChar w:fldCharType="begin"/>
-      </w:r>
-      <w:r>
-        <w:instrText xml:space="preserve"> SEQ Figure \* ARABIC </w:instrText>
-      </w:r>
-      <w:r>
-        <w:fldChar w:fldCharType="separate"/>
-      </w:r>
-      <w:r>
-        <w:rPr>
-          <w:noProof/>
-        </w:rPr>
-        <w:t>16</w:t>
-      </w:r>
-      <w:r>
-        <w:rPr>
-          <w:noProof/>
-        </w:rPr>
-        <w:fldChar w:fldCharType="end"/>
-      </w:r>
+      <w:fldSimple w:instr=" SEQ Figure \* ARABIC ">
+        <w:r>
+          <w:rPr>
+            <w:noProof/>
+          </w:rPr>
+          <w:t>16</w:t>
+        </w:r>
+      </w:fldSimple>
       <w:r>
         <w:t xml:space="preserve"> An example .gitignore </w:t>
       </w:r>
-      <w:hyperlink r:id="rId44" w:history="1">
+      <w:hyperlink r:id="rId45" w:history="1">
         <w:r>
           <w:rPr>
             <w:rStyle w:val="Hyperlink"/>
@@ -12139,7 +12153,7 @@
       <w:pPr>
         <w:pStyle w:val="Heading3"/>
       </w:pPr>
-      <w:bookmarkStart w:id="36" w:name="_Toc509356687"/>
+      <w:bookmarkStart w:id="37" w:name="_Toc509356687"/>
       <w:r>
         <w:t>Github Project board</w:t>
       </w:r>
@@ -12152,7 +12166,7 @@
         </w:rPr>
         <w:t>✓</w:t>
       </w:r>
-      <w:bookmarkEnd w:id="36"/>
+      <w:bookmarkEnd w:id="37"/>
     </w:p>
     <w:p>
       <w:r>
@@ -12193,7 +12207,7 @@
                     <pic:cNvPicPr/>
                   </pic:nvPicPr>
                   <pic:blipFill rotWithShape="1">
-                    <a:blip r:embed="rId45"/>
+                    <a:blip r:embed="rId46"/>
                     <a:srcRect r="1617"/>
                     <a:stretch/>
                   </pic:blipFill>
@@ -12236,27 +12250,14 @@
       <w:r>
         <w:t xml:space="preserve">Figure </w:t>
       </w:r>
-      <w:r>
-        <w:fldChar w:fldCharType="begin"/>
-      </w:r>
-      <w:r>
-        <w:instrText xml:space="preserve"> SEQ Figure \* ARABIC </w:instrText>
-      </w:r>
-      <w:r>
-        <w:fldChar w:fldCharType="separate"/>
-      </w:r>
-      <w:r>
-        <w:rPr>
-          <w:noProof/>
-        </w:rPr>
-        <w:t>17</w:t>
-      </w:r>
-      <w:r>
-        <w:rPr>
-          <w:noProof/>
-        </w:rPr>
-        <w:fldChar w:fldCharType="end"/>
-      </w:r>
+      <w:fldSimple w:instr=" SEQ Figure \* ARABIC ">
+        <w:r>
+          <w:rPr>
+            <w:noProof/>
+          </w:rPr>
+          <w:t>17</w:t>
+        </w:r>
+      </w:fldSimple>
       <w:r>
         <w:t xml:space="preserve"> My Github project board for the planning part of the project</w:t>
       </w:r>
@@ -12266,7 +12267,7 @@
       <w:pPr>
         <w:pStyle w:val="Heading3"/>
       </w:pPr>
-      <w:bookmarkStart w:id="37" w:name="_Toc509356688"/>
+      <w:bookmarkStart w:id="38" w:name="_Toc509356688"/>
       <w:r>
         <w:t>Boilerplate</w:t>
       </w:r>
@@ -12279,30 +12280,14 @@
         </w:rPr>
         <w:t>✓</w:t>
       </w:r>
-      <w:bookmarkEnd w:id="37"/>
+      <w:bookmarkEnd w:id="38"/>
     </w:p>
     <w:p>
       <w:r>
         <w:t>I realised</w:t>
       </w:r>
       <w:r>
-        <w:t xml:space="preserve"> I made an error by making </w:t>
-      </w:r>
-      <w:proofErr w:type="gramStart"/>
-      <w:r>
-        <w:t>the .gitignore</w:t>
-      </w:r>
-      <w:proofErr w:type="gramEnd"/>
-      <w:r>
-        <w:t xml:space="preserve"> before cloning my boilerplate into the repository. When I tried to clone the boilerplate into the folder, it caused an error saying the directory had items in. The resolution to this problem was just deleting </w:t>
-      </w:r>
-      <w:proofErr w:type="gramStart"/>
-      <w:r>
-        <w:t>the .gitignore</w:t>
-      </w:r>
-      <w:proofErr w:type="gramEnd"/>
-      <w:r>
-        <w:t xml:space="preserve"> file I had made.</w:t>
+        <w:t xml:space="preserve"> I made an error by making the .gitignore before cloning my boilerplate into the repository. When I tried to clone the boilerplate into the folder, it caused an error saying the directory had items in. The resolution to this problem was just deleting the .gitignore file I had made.</w:t>
       </w:r>
     </w:p>
     <w:p>
@@ -12333,7 +12318,7 @@
                     </pic:cNvPicPr>
                   </pic:nvPicPr>
                   <pic:blipFill>
-                    <a:blip r:embed="rId46">
+                    <a:blip r:embed="rId47">
                       <a:extLst>
                         <a:ext uri="{28A0092B-C50C-407E-A947-70E740481C1C}">
                           <a14:useLocalDpi xmlns:a14="http://schemas.microsoft.com/office/drawing/2010/main" val="0"/>
@@ -12379,27 +12364,14 @@
       <w:r>
         <w:t xml:space="preserve">Figure </w:t>
       </w:r>
-      <w:r>
-        <w:fldChar w:fldCharType="begin"/>
-      </w:r>
-      <w:r>
-        <w:instrText xml:space="preserve"> SEQ Figure \* ARABIC </w:instrText>
-      </w:r>
-      <w:r>
-        <w:fldChar w:fldCharType="separate"/>
-      </w:r>
-      <w:r>
-        <w:rPr>
-          <w:noProof/>
-        </w:rPr>
-        <w:t>18</w:t>
-      </w:r>
-      <w:r>
-        <w:rPr>
-          <w:noProof/>
-        </w:rPr>
-        <w:fldChar w:fldCharType="end"/>
-      </w:r>
+      <w:fldSimple w:instr=" SEQ Figure \* ARABIC ">
+        <w:r>
+          <w:rPr>
+            <w:noProof/>
+          </w:rPr>
+          <w:t>18</w:t>
+        </w:r>
+      </w:fldSimple>
       <w:r>
         <w:t xml:space="preserve"> My original attempt at cloning the repository</w:t>
       </w:r>
@@ -12431,7 +12403,7 @@
                     </pic:cNvPicPr>
                   </pic:nvPicPr>
                   <pic:blipFill>
-                    <a:blip r:embed="rId47" cstate="print">
+                    <a:blip r:embed="rId48" cstate="print">
                       <a:extLst>
                         <a:ext uri="{28A0092B-C50C-407E-A947-70E740481C1C}">
                           <a14:useLocalDpi xmlns:a14="http://schemas.microsoft.com/office/drawing/2010/main" val="0"/>
@@ -12477,37 +12449,16 @@
       <w:r>
         <w:t xml:space="preserve">Figure </w:t>
       </w:r>
-      <w:r>
-        <w:fldChar w:fldCharType="begin"/>
-      </w:r>
-      <w:r>
-        <w:instrText xml:space="preserve"> SEQ Figure \* ARABIC </w:instrText>
-      </w:r>
-      <w:r>
-        <w:fldChar w:fldCharType="separate"/>
-      </w:r>
-      <w:r>
-        <w:rPr>
-          <w:noProof/>
-        </w:rPr>
-        <w:t>19</w:t>
-      </w:r>
-      <w:r>
-        <w:rPr>
-          <w:noProof/>
-        </w:rPr>
-        <w:fldChar w:fldCharType="end"/>
-      </w:r>
-      <w:r>
-        <w:t xml:space="preserve"> </w:t>
-      </w:r>
-      <w:proofErr w:type="gramStart"/>
-      <w:r>
-        <w:t>The .gitignore</w:t>
-      </w:r>
-      <w:proofErr w:type="gramEnd"/>
-      <w:r>
-        <w:t xml:space="preserve"> file</w:t>
+      <w:fldSimple w:instr=" SEQ Figure \* ARABIC ">
+        <w:r>
+          <w:rPr>
+            <w:noProof/>
+          </w:rPr>
+          <w:t>19</w:t>
+        </w:r>
+      </w:fldSimple>
+      <w:r>
+        <w:t xml:space="preserve"> The .gitignore file</w:t>
       </w:r>
     </w:p>
     <w:p>
@@ -12537,7 +12488,7 @@
                     </pic:cNvPicPr>
                   </pic:nvPicPr>
                   <pic:blipFill>
-                    <a:blip r:embed="rId48">
+                    <a:blip r:embed="rId49">
                       <a:extLst>
                         <a:ext uri="{28A0092B-C50C-407E-A947-70E740481C1C}">
                           <a14:useLocalDpi xmlns:a14="http://schemas.microsoft.com/office/drawing/2010/main" val="0"/>
@@ -12583,37 +12534,16 @@
       <w:r>
         <w:t xml:space="preserve">Figure </w:t>
       </w:r>
-      <w:r>
-        <w:fldChar w:fldCharType="begin"/>
-      </w:r>
-      <w:r>
-        <w:instrText xml:space="preserve"> SEQ Figure \* ARABIC </w:instrText>
-      </w:r>
-      <w:r>
-        <w:fldChar w:fldCharType="separate"/>
-      </w:r>
-      <w:r>
-        <w:rPr>
-          <w:noProof/>
-        </w:rPr>
-        <w:t>20</w:t>
-      </w:r>
-      <w:r>
-        <w:rPr>
-          <w:noProof/>
-        </w:rPr>
-        <w:fldChar w:fldCharType="end"/>
-      </w:r>
-      <w:r>
-        <w:t xml:space="preserve"> </w:t>
-      </w:r>
-      <w:proofErr w:type="gramStart"/>
-      <w:r>
-        <w:t>The .gitignore</w:t>
-      </w:r>
-      <w:proofErr w:type="gramEnd"/>
-      <w:r>
-        <w:t xml:space="preserve"> file being deleted.</w:t>
+      <w:fldSimple w:instr=" SEQ Figure \* ARABIC ">
+        <w:r>
+          <w:rPr>
+            <w:noProof/>
+          </w:rPr>
+          <w:t>20</w:t>
+        </w:r>
+      </w:fldSimple>
+      <w:r>
+        <w:t xml:space="preserve"> The .gitignore file being deleted.</w:t>
       </w:r>
     </w:p>
     <w:p>
@@ -12652,7 +12582,7 @@
                     </pic:cNvPicPr>
                   </pic:nvPicPr>
                   <pic:blipFill>
-                    <a:blip r:embed="rId49">
+                    <a:blip r:embed="rId50">
                       <a:extLst>
                         <a:ext uri="{28A0092B-C50C-407E-A947-70E740481C1C}">
                           <a14:useLocalDpi xmlns:a14="http://schemas.microsoft.com/office/drawing/2010/main" val="0"/>
@@ -12698,27 +12628,14 @@
       <w:r>
         <w:t xml:space="preserve">Figure </w:t>
       </w:r>
-      <w:r>
-        <w:fldChar w:fldCharType="begin"/>
-      </w:r>
-      <w:r>
-        <w:instrText xml:space="preserve"> SEQ Figure \* ARABIC </w:instrText>
-      </w:r>
-      <w:r>
-        <w:fldChar w:fldCharType="separate"/>
-      </w:r>
-      <w:r>
-        <w:rPr>
-          <w:noProof/>
-        </w:rPr>
-        <w:t>21</w:t>
-      </w:r>
-      <w:r>
-        <w:rPr>
-          <w:noProof/>
-        </w:rPr>
-        <w:fldChar w:fldCharType="end"/>
-      </w:r>
+      <w:fldSimple w:instr=" SEQ Figure \* ARABIC ">
+        <w:r>
+          <w:rPr>
+            <w:noProof/>
+          </w:rPr>
+          <w:t>21</w:t>
+        </w:r>
+      </w:fldSimple>
       <w:r>
         <w:t xml:space="preserve"> Fully cloned boilerplate</w:t>
       </w:r>
@@ -12730,7 +12647,7 @@
           <w:highlight w:val="yellow"/>
         </w:rPr>
       </w:pPr>
-      <w:bookmarkStart w:id="38" w:name="_Toc509356689"/>
+      <w:bookmarkStart w:id="39" w:name="_Toc509356689"/>
       <w:r>
         <w:t>Travis CI</w:t>
       </w:r>
@@ -12743,22 +12660,14 @@
         </w:rPr>
         <w:t>Provide advantages in checklist form like Section 2.3</w:t>
       </w:r>
-      <w:bookmarkEnd w:id="38"/>
+      <w:bookmarkEnd w:id="39"/>
     </w:p>
     <w:p>
       <w:r>
         <w:t xml:space="preserve">I decided it might be worth setting up continuous integration that would continuously build and test my application after every commit. I was lucky as the boilerplate library </w:t>
       </w:r>
       <w:r>
-        <w:t xml:space="preserve">had a </w:t>
-      </w:r>
-      <w:proofErr w:type="gramStart"/>
-      <w:r>
-        <w:t>prebuilt .</w:t>
-      </w:r>
-      <w:proofErr w:type="gramEnd"/>
-      <w:r>
-        <w:t>travis.yml configuration for Travis CI, a CI I had a private plan for allowing me to use it with the repository.</w:t>
+        <w:t>had a prebuilt .travis.yml configuration for Travis CI, a CI I had a private plan for allowing me to use it with the repository.</w:t>
       </w:r>
     </w:p>
     <w:p>
@@ -12796,7 +12705,7 @@
                     </pic:cNvPicPr>
                   </pic:nvPicPr>
                   <pic:blipFill>
-                    <a:blip r:embed="rId50" cstate="print">
+                    <a:blip r:embed="rId51" cstate="print">
                       <a:extLst>
                         <a:ext uri="{28A0092B-C50C-407E-A947-70E740481C1C}">
                           <a14:useLocalDpi xmlns:a14="http://schemas.microsoft.com/office/drawing/2010/main" val="0"/>
@@ -12842,27 +12751,14 @@
       <w:r>
         <w:t xml:space="preserve">Figure </w:t>
       </w:r>
-      <w:r>
-        <w:fldChar w:fldCharType="begin"/>
-      </w:r>
-      <w:r>
-        <w:instrText xml:space="preserve"> SEQ Figure \* ARABIC </w:instrText>
-      </w:r>
-      <w:r>
-        <w:fldChar w:fldCharType="separate"/>
-      </w:r>
-      <w:r>
-        <w:rPr>
-          <w:noProof/>
-        </w:rPr>
-        <w:t>22</w:t>
-      </w:r>
-      <w:r>
-        <w:rPr>
-          <w:noProof/>
-        </w:rPr>
-        <w:fldChar w:fldCharType="end"/>
-      </w:r>
+      <w:fldSimple w:instr=" SEQ Figure \* ARABIC ">
+        <w:r>
+          <w:rPr>
+            <w:noProof/>
+          </w:rPr>
+          <w:t>22</w:t>
+        </w:r>
+      </w:fldSimple>
       <w:r>
         <w:t xml:space="preserve"> Travis CI error</w:t>
       </w:r>
@@ -12874,23 +12770,7 @@
       </w:pPr>
       <w:r>
         <w:lastRenderedPageBreak/>
-        <w:t xml:space="preserve">I quickly identified based on the error message that this was because </w:t>
-      </w:r>
-      <w:proofErr w:type="gramStart"/>
-      <w:r>
-        <w:t>the .</w:t>
-      </w:r>
-      <w:proofErr w:type="gramEnd"/>
-      <w:r>
-        <w:t xml:space="preserve">travis.yml was in the src/ folder with the rest of the boilerplate. I moved </w:t>
-      </w:r>
-      <w:proofErr w:type="gramStart"/>
-      <w:r>
-        <w:t>the .</w:t>
-      </w:r>
-      <w:proofErr w:type="gramEnd"/>
-      <w:r>
-        <w:t>travis.yml to the root directory of the repository and rewrote the scripts within to change directory to the /src directory where the rest of the code is.</w:t>
+        <w:t>I quickly identified based on the error message that this was because the .travis.yml was in the src/ folder with the rest of the boilerplate. I moved the .travis.yml to the root directory of the repository and rewrote the scripts within to change directory to the /src directory where the rest of the code is.</w:t>
       </w:r>
       <w:r>
         <w:rPr>
@@ -12914,7 +12794,7 @@
                     </pic:cNvPicPr>
                   </pic:nvPicPr>
                   <pic:blipFill>
-                    <a:blip r:embed="rId51">
+                    <a:blip r:embed="rId52">
                       <a:extLst>
                         <a:ext uri="{28A0092B-C50C-407E-A947-70E740481C1C}">
                           <a14:useLocalDpi xmlns:a14="http://schemas.microsoft.com/office/drawing/2010/main" val="0"/>
@@ -12960,37 +12840,16 @@
       <w:r>
         <w:t xml:space="preserve">Figure </w:t>
       </w:r>
-      <w:r>
-        <w:fldChar w:fldCharType="begin"/>
-      </w:r>
-      <w:r>
-        <w:instrText xml:space="preserve"> SEQ Figure \* ARABIC </w:instrText>
-      </w:r>
-      <w:r>
-        <w:fldChar w:fldCharType="separate"/>
-      </w:r>
-      <w:r>
-        <w:rPr>
-          <w:noProof/>
-        </w:rPr>
-        <w:t>23</w:t>
-      </w:r>
-      <w:r>
-        <w:rPr>
-          <w:noProof/>
-        </w:rPr>
-        <w:fldChar w:fldCharType="end"/>
-      </w:r>
-      <w:r>
-        <w:t xml:space="preserve"> Part of the </w:t>
-      </w:r>
-      <w:proofErr w:type="gramStart"/>
-      <w:r>
-        <w:t>rewritten .</w:t>
-      </w:r>
-      <w:proofErr w:type="gramEnd"/>
-      <w:r>
-        <w:t>travis.yml</w:t>
+      <w:fldSimple w:instr=" SEQ Figure \* ARABIC ">
+        <w:r>
+          <w:rPr>
+            <w:noProof/>
+          </w:rPr>
+          <w:t>23</w:t>
+        </w:r>
+      </w:fldSimple>
+      <w:r>
+        <w:t xml:space="preserve"> Part of the rewritten .travis.yml</w:t>
       </w:r>
     </w:p>
     <w:p/>
@@ -12998,7 +12857,7 @@
       <w:pPr>
         <w:pStyle w:val="Heading3"/>
       </w:pPr>
-      <w:bookmarkStart w:id="39" w:name="_Toc509356690"/>
+      <w:bookmarkStart w:id="40" w:name="_Toc509356690"/>
       <w:r>
         <w:t>Security checklist</w:t>
       </w:r>
@@ -13011,7 +12870,7 @@
         </w:rPr>
         <w:t>✓</w:t>
       </w:r>
-      <w:bookmarkEnd w:id="39"/>
+      <w:bookmarkEnd w:id="40"/>
     </w:p>
     <w:p>
       <w:r>
@@ -13034,7 +12893,7 @@
       </w:r>
     </w:p>
     <w:p>
-      <w:hyperlink r:id="rId52" w:history="1">
+      <w:hyperlink r:id="rId53" w:history="1">
         <w:r>
           <w:rPr>
             <w:rStyle w:val="Hyperlink"/>
@@ -13073,7 +12932,7 @@
                     </pic:cNvPicPr>
                   </pic:nvPicPr>
                   <pic:blipFill rotWithShape="1">
-                    <a:blip r:embed="rId53" cstate="print">
+                    <a:blip r:embed="rId54" cstate="print">
                       <a:extLst>
                         <a:ext uri="{28A0092B-C50C-407E-A947-70E740481C1C}">
                           <a14:useLocalDpi xmlns:a14="http://schemas.microsoft.com/office/drawing/2010/main" val="0"/>
@@ -13122,34 +12981,21 @@
       <w:r>
         <w:t xml:space="preserve">Figure </w:t>
       </w:r>
-      <w:r>
-        <w:fldChar w:fldCharType="begin"/>
-      </w:r>
-      <w:r>
-        <w:instrText xml:space="preserve"> SEQ Figure \* ARABIC </w:instrText>
-      </w:r>
-      <w:r>
-        <w:fldChar w:fldCharType="separate"/>
-      </w:r>
-      <w:r>
-        <w:rPr>
-          <w:noProof/>
-        </w:rPr>
-        <w:t>24</w:t>
-      </w:r>
-      <w:r>
-        <w:rPr>
-          <w:noProof/>
-        </w:rPr>
-        <w:fldChar w:fldCharType="end"/>
-      </w:r>
+      <w:fldSimple w:instr=" SEQ Figure \* ARABIC ">
+        <w:r>
+          <w:rPr>
+            <w:noProof/>
+          </w:rPr>
+          <w:t>24</w:t>
+        </w:r>
+      </w:fldSimple>
       <w:r>
         <w:t xml:space="preserve"> Security Checklist</w:t>
       </w:r>
       <w:r>
         <w:t xml:space="preserve"> - </w:t>
       </w:r>
-      <w:hyperlink r:id="rId54" w:history="1">
+      <w:hyperlink r:id="rId55" w:history="1">
         <w:r>
           <w:rPr>
             <w:rStyle w:val="Hyperlink"/>
@@ -13190,7 +13036,7 @@
                     </pic:cNvPicPr>
                   </pic:nvPicPr>
                   <pic:blipFill rotWithShape="1">
-                    <a:blip r:embed="rId55" cstate="print">
+                    <a:blip r:embed="rId56" cstate="print">
                       <a:extLst>
                         <a:ext uri="{28A0092B-C50C-407E-A947-70E740481C1C}">
                           <a14:useLocalDpi xmlns:a14="http://schemas.microsoft.com/office/drawing/2010/main" val="0"/>
@@ -13246,7 +13092,7 @@
                     </pic:cNvPicPr>
                   </pic:nvPicPr>
                   <pic:blipFill rotWithShape="1">
-                    <a:blip r:embed="rId56" cstate="print">
+                    <a:blip r:embed="rId57" cstate="print">
                       <a:extLst>
                         <a:ext uri="{28A0092B-C50C-407E-A947-70E740481C1C}">
                           <a14:useLocalDpi xmlns:a14="http://schemas.microsoft.com/office/drawing/2010/main" val="0"/>
@@ -13289,27 +13135,14 @@
       <w:r>
         <w:t xml:space="preserve">Figure </w:t>
       </w:r>
-      <w:r>
-        <w:fldChar w:fldCharType="begin"/>
-      </w:r>
-      <w:r>
-        <w:instrText xml:space="preserve"> SEQ Figure \* ARABIC </w:instrText>
-      </w:r>
-      <w:r>
-        <w:fldChar w:fldCharType="separate"/>
-      </w:r>
-      <w:r>
-        <w:rPr>
-          <w:noProof/>
-        </w:rPr>
-        <w:t>25</w:t>
-      </w:r>
-      <w:r>
-        <w:rPr>
-          <w:noProof/>
-        </w:rPr>
-        <w:fldChar w:fldCharType="end"/>
-      </w:r>
+      <w:fldSimple w:instr=" SEQ Figure \* ARABIC ">
+        <w:r>
+          <w:rPr>
+            <w:noProof/>
+          </w:rPr>
+          <w:t>25</w:t>
+        </w:r>
+      </w:fldSimple>
       <w:r>
         <w:t xml:space="preserve"> Documentation vs implementation of the checklist</w:t>
       </w:r>
@@ -13342,7 +13175,7 @@
                     </pic:cNvPicPr>
                   </pic:nvPicPr>
                   <pic:blipFill>
-                    <a:blip r:embed="rId57">
+                    <a:blip r:embed="rId58">
                       <a:extLst>
                         <a:ext uri="{28A0092B-C50C-407E-A947-70E740481C1C}">
                           <a14:useLocalDpi xmlns:a14="http://schemas.microsoft.com/office/drawing/2010/main" val="0"/>
@@ -13395,7 +13228,7 @@
                     </pic:cNvPicPr>
                   </pic:nvPicPr>
                   <pic:blipFill>
-                    <a:blip r:embed="rId58">
+                    <a:blip r:embed="rId59">
                       <a:extLst>
                         <a:ext uri="{28A0092B-C50C-407E-A947-70E740481C1C}">
                           <a14:useLocalDpi xmlns:a14="http://schemas.microsoft.com/office/drawing/2010/main" val="0"/>
@@ -13435,27 +13268,14 @@
       <w:r>
         <w:t xml:space="preserve">Figure </w:t>
       </w:r>
-      <w:r>
-        <w:fldChar w:fldCharType="begin"/>
-      </w:r>
-      <w:r>
-        <w:instrText xml:space="preserve"> SEQ Figure \* ARABIC </w:instrText>
-      </w:r>
-      <w:r>
-        <w:fldChar w:fldCharType="separate"/>
-      </w:r>
-      <w:r>
-        <w:rPr>
-          <w:noProof/>
-        </w:rPr>
-        <w:t>26</w:t>
-      </w:r>
-      <w:r>
-        <w:rPr>
-          <w:noProof/>
-        </w:rPr>
-        <w:fldChar w:fldCharType="end"/>
-      </w:r>
+      <w:fldSimple w:instr=" SEQ Figure \* ARABIC ">
+        <w:r>
+          <w:rPr>
+            <w:noProof/>
+          </w:rPr>
+          <w:t>26</w:t>
+        </w:r>
+      </w:fldSimple>
       <w:r>
         <w:t xml:space="preserve"> Another example of securing the application – in this case making the build scripts run in sandbox mode </w:t>
       </w:r>
@@ -13464,6 +13284,7 @@
           <w:id w:val="-264459229"/>
           <w:citation/>
         </w:sdtPr>
+        <w:sdtEndPr/>
         <w:sdtContent>
           <w:r>
             <w:fldChar w:fldCharType="begin"/>
@@ -13502,7 +13323,7 @@
       <w:pPr>
         <w:pStyle w:val="Heading3"/>
       </w:pPr>
-      <w:bookmarkStart w:id="40" w:name="_Toc509356691"/>
+      <w:bookmarkStart w:id="41" w:name="_Toc509356691"/>
       <w:r>
         <w:lastRenderedPageBreak/>
         <w:t>Package choice</w:t>
@@ -13516,7 +13337,7 @@
         </w:rPr>
         <w:t>✓</w:t>
       </w:r>
-      <w:bookmarkEnd w:id="40"/>
+      <w:bookmarkEnd w:id="41"/>
     </w:p>
     <w:p>
       <w:r>
@@ -13686,7 +13507,7 @@
             <w:tcW w:w="2806" w:type="dxa"/>
           </w:tcPr>
           <w:p>
-            <w:hyperlink r:id="rId59" w:history="1">
+            <w:hyperlink r:id="rId60" w:history="1">
               <w:r>
                 <w:rPr>
                   <w:rStyle w:val="Hyperlink"/>
@@ -13713,15 +13534,7 @@
               <w:ind w:left="234" w:hanging="234"/>
             </w:pPr>
             <w:r>
-              <w:t xml:space="preserve">Multiple formats: can read from a </w:t>
-            </w:r>
-            <w:proofErr w:type="gramStart"/>
-            <w:r>
-              <w:t>package.json</w:t>
-            </w:r>
-            <w:proofErr w:type="gramEnd"/>
-            <w:r>
-              <w:t>, JSON, YAML, .config.js</w:t>
+              <w:t>Multiple formats: can read from a package.json, JSON, YAML, .config.js</w:t>
             </w:r>
           </w:p>
         </w:tc>
@@ -13773,6 +13586,7 @@
                 <w:id w:val="-301385571"/>
                 <w:citation/>
               </w:sdtPr>
+              <w:sdtEndPr/>
               <w:sdtContent>
                 <w:r>
                   <w:fldChar w:fldCharType="begin"/>
@@ -13819,7 +13633,7 @@
             <w:tcW w:w="2806" w:type="dxa"/>
           </w:tcPr>
           <w:p>
-            <w:hyperlink r:id="rId60" w:history="1">
+            <w:hyperlink r:id="rId61" w:history="1">
               <w:r>
                 <w:rPr>
                   <w:rStyle w:val="Hyperlink"/>
@@ -13858,13 +13672,8 @@
               </w:numPr>
               <w:ind w:left="234" w:hanging="234"/>
             </w:pPr>
-            <w:proofErr w:type="gramStart"/>
-            <w:r>
-              <w:t>Supports .properties</w:t>
-            </w:r>
-            <w:proofErr w:type="gramEnd"/>
-            <w:r>
-              <w:t xml:space="preserve"> files</w:t>
+            <w:r>
+              <w:t>Supports .properties files</w:t>
             </w:r>
           </w:p>
         </w:tc>
@@ -13882,15 +13691,7 @@
               <w:ind w:left="257" w:hanging="259"/>
             </w:pPr>
             <w:r>
-              <w:t xml:space="preserve">Only </w:t>
-            </w:r>
-            <w:proofErr w:type="gramStart"/>
-            <w:r>
-              <w:t>supports .properties</w:t>
-            </w:r>
-            <w:proofErr w:type="gramEnd"/>
-            <w:r>
-              <w:t xml:space="preserve"> files (older format)</w:t>
+              <w:t>Only supports .properties files (older format)</w:t>
             </w:r>
           </w:p>
           <w:p>
@@ -13936,6 +13737,7 @@
                 <w:id w:val="-1708713461"/>
                 <w:citation/>
               </w:sdtPr>
+              <w:sdtEndPr/>
               <w:sdtContent>
                 <w:r>
                   <w:fldChar w:fldCharType="begin"/>
@@ -13979,6 +13781,7 @@
                 <w:id w:val="1762488493"/>
                 <w:citation/>
               </w:sdtPr>
+              <w:sdtEndPr/>
               <w:sdtContent>
                 <w:r>
                   <w:fldChar w:fldCharType="begin"/>
@@ -14025,7 +13828,7 @@
             <w:tcW w:w="2806" w:type="dxa"/>
           </w:tcPr>
           <w:p>
-            <w:hyperlink r:id="rId61" w:history="1">
+            <w:hyperlink r:id="rId62" w:history="1">
               <w:r>
                 <w:rPr>
                   <w:rStyle w:val="Hyperlink"/>
@@ -14052,15 +13855,7 @@
               <w:ind w:left="234" w:hanging="234"/>
             </w:pPr>
             <w:r>
-              <w:t xml:space="preserve">Multiple formats: can read from a </w:t>
-            </w:r>
-            <w:proofErr w:type="gramStart"/>
-            <w:r>
-              <w:t>package.json</w:t>
-            </w:r>
-            <w:proofErr w:type="gramEnd"/>
-            <w:r>
-              <w:t>, JSON, YAML, .config.js</w:t>
+              <w:t>Multiple formats: can read from a package.json, JSON, YAML, .config.js</w:t>
             </w:r>
           </w:p>
           <w:p>
@@ -14122,6 +13917,7 @@
                 <w:id w:val="-219520174"/>
                 <w:citation/>
               </w:sdtPr>
+              <w:sdtEndPr/>
               <w:sdtContent>
                 <w:r>
                   <w:fldChar w:fldCharType="begin"/>
@@ -14171,7 +13967,7 @@
             <w:tcW w:w="2806" w:type="dxa"/>
           </w:tcPr>
           <w:p>
-            <w:hyperlink r:id="rId62" w:history="1">
+            <w:hyperlink r:id="rId63" w:history="1">
               <w:r>
                 <w:rPr>
                   <w:rStyle w:val="Hyperlink"/>
@@ -14273,6 +14069,7 @@
                 <w:id w:val="-1291815073"/>
                 <w:citation/>
               </w:sdtPr>
+              <w:sdtEndPr/>
               <w:sdtContent>
                 <w:r>
                   <w:fldChar w:fldCharType="begin"/>
@@ -14313,7 +14110,7 @@
             <w:tcW w:w="2806" w:type="dxa"/>
           </w:tcPr>
           <w:p>
-            <w:hyperlink r:id="rId63" w:history="1">
+            <w:hyperlink r:id="rId64" w:history="1">
               <w:r>
                 <w:rPr>
                   <w:rStyle w:val="Hyperlink"/>
@@ -14415,6 +14212,7 @@
                 <w:id w:val="-1556622674"/>
                 <w:citation/>
               </w:sdtPr>
+              <w:sdtEndPr/>
               <w:sdtContent>
                 <w:r>
                   <w:fldChar w:fldCharType="begin"/>
@@ -14462,7 +14260,7 @@
             <w:tcW w:w="2806" w:type="dxa"/>
           </w:tcPr>
           <w:p>
-            <w:hyperlink r:id="rId64" w:history="1">
+            <w:hyperlink r:id="rId65" w:history="1">
               <w:r>
                 <w:rPr>
                   <w:rStyle w:val="Hyperlink"/>
@@ -14551,6 +14349,7 @@
                 <w:id w:val="-563716569"/>
                 <w:citation/>
               </w:sdtPr>
+              <w:sdtEndPr/>
               <w:sdtContent>
                 <w:r>
                   <w:fldChar w:fldCharType="begin"/>
@@ -14597,7 +14396,7 @@
             <w:tcW w:w="2806" w:type="dxa"/>
           </w:tcPr>
           <w:p>
-            <w:hyperlink r:id="rId65" w:history="1">
+            <w:hyperlink r:id="rId66" w:history="1">
               <w:r>
                 <w:rPr>
                   <w:rStyle w:val="Hyperlink"/>
@@ -14712,6 +14511,7 @@
                 <w:id w:val="-1157535864"/>
                 <w:citation/>
               </w:sdtPr>
+              <w:sdtEndPr/>
               <w:sdtContent>
                 <w:r>
                   <w:fldChar w:fldCharType="begin"/>
@@ -14758,7 +14558,7 @@
             <w:tcW w:w="2806" w:type="dxa"/>
           </w:tcPr>
           <w:p>
-            <w:hyperlink r:id="rId66" w:history="1">
+            <w:hyperlink r:id="rId67" w:history="1">
               <w:r>
                 <w:rPr>
                   <w:rStyle w:val="Hyperlink"/>
@@ -14821,6 +14621,7 @@
                 <w:id w:val="574862664"/>
                 <w:citation/>
               </w:sdtPr>
+              <w:sdtEndPr/>
               <w:sdtContent>
                 <w:r>
                   <w:fldChar w:fldCharType="begin"/>
@@ -14909,7 +14710,7 @@
       <w:pPr>
         <w:pStyle w:val="Heading2"/>
       </w:pPr>
-      <w:bookmarkStart w:id="41" w:name="_Toc509356692"/>
+      <w:bookmarkStart w:id="42" w:name="_Toc509356692"/>
       <w:r>
         <w:lastRenderedPageBreak/>
         <w:t xml:space="preserve">Intelligent </w:t>
@@ -14926,7 +14727,7 @@
         </w:rPr>
         <w:t>✓</w:t>
       </w:r>
-      <w:bookmarkEnd w:id="41"/>
+      <w:bookmarkEnd w:id="42"/>
     </w:p>
     <w:p>
       <w:r>
@@ -14959,27 +14760,14 @@
       <w:r>
         <w:t xml:space="preserve">Figure </w:t>
       </w:r>
-      <w:r>
-        <w:fldChar w:fldCharType="begin"/>
-      </w:r>
-      <w:r>
-        <w:instrText xml:space="preserve"> SEQ Figure \* ARABIC </w:instrText>
-      </w:r>
-      <w:r>
-        <w:fldChar w:fldCharType="separate"/>
-      </w:r>
-      <w:r>
-        <w:rPr>
-          <w:noProof/>
-        </w:rPr>
-        <w:t>27</w:t>
-      </w:r>
-      <w:r>
-        <w:rPr>
-          <w:noProof/>
-        </w:rPr>
-        <w:fldChar w:fldCharType="end"/>
-      </w:r>
+      <w:fldSimple w:instr=" SEQ Figure \* ARABIC ">
+        <w:r>
+          <w:rPr>
+            <w:noProof/>
+          </w:rPr>
+          <w:t>27</w:t>
+        </w:r>
+      </w:fldSimple>
       <w:r>
         <w:t xml:space="preserve"> A quote from the official React dev block article concerning Error Boundaries </w:t>
       </w:r>
@@ -14988,6 +14776,7 @@
           <w:id w:val="-532425668"/>
           <w:citation/>
         </w:sdtPr>
+        <w:sdtEndPr/>
         <w:sdtContent>
           <w:r>
             <w:fldChar w:fldCharType="begin"/>
@@ -15055,11 +14844,11 @@
       <w:pPr>
         <w:pStyle w:val="Heading3"/>
       </w:pPr>
-      <w:bookmarkStart w:id="42" w:name="_Toc509356693"/>
+      <w:bookmarkStart w:id="43" w:name="_Toc509356693"/>
       <w:r>
         <w:t>Implementation</w:t>
       </w:r>
-      <w:bookmarkEnd w:id="42"/>
+      <w:bookmarkEnd w:id="43"/>
     </w:p>
     <w:p>
       <w:r>
@@ -15094,7 +14883,7 @@
                     <pic:cNvPicPr/>
                   </pic:nvPicPr>
                   <pic:blipFill>
-                    <a:blip r:embed="rId67"/>
+                    <a:blip r:embed="rId68"/>
                     <a:stretch>
                       <a:fillRect/>
                     </a:stretch>
@@ -15133,27 +14922,14 @@
       <w:r>
         <w:t xml:space="preserve">Figure </w:t>
       </w:r>
-      <w:r>
-        <w:fldChar w:fldCharType="begin"/>
-      </w:r>
-      <w:r>
-        <w:instrText xml:space="preserve"> SEQ Figure \* ARABIC </w:instrText>
-      </w:r>
-      <w:r>
-        <w:fldChar w:fldCharType="separate"/>
-      </w:r>
-      <w:r>
-        <w:rPr>
-          <w:noProof/>
-        </w:rPr>
-        <w:t>28</w:t>
-      </w:r>
-      <w:r>
-        <w:rPr>
-          <w:noProof/>
-        </w:rPr>
-        <w:fldChar w:fldCharType="end"/>
-      </w:r>
+      <w:fldSimple w:instr=" SEQ Figure \* ARABIC ">
+        <w:r>
+          <w:rPr>
+            <w:noProof/>
+          </w:rPr>
+          <w:t>28</w:t>
+        </w:r>
+      </w:fldSimple>
       <w:r>
         <w:t xml:space="preserve"> </w:t>
       </w:r>
@@ -15186,7 +14962,7 @@
       <w:r>
         <w:t xml:space="preserve"> The mySwal function is Sweet Alert 2 with react content (</w:t>
       </w:r>
-      <w:hyperlink r:id="rId68" w:history="1">
+      <w:hyperlink r:id="rId69" w:history="1">
         <w:r>
           <w:rPr>
             <w:rStyle w:val="Hyperlink"/>
@@ -15197,7 +14973,7 @@
       <w:r>
         <w:t xml:space="preserve"> + </w:t>
       </w:r>
-      <w:hyperlink r:id="rId69" w:history="1">
+      <w:hyperlink r:id="rId70" w:history="1">
         <w:r>
           <w:rPr>
             <w:rStyle w:val="Hyperlink"/>
@@ -15245,7 +15021,7 @@
                     </pic:cNvPicPr>
                   </pic:nvPicPr>
                   <pic:blipFill>
-                    <a:blip r:embed="rId70">
+                    <a:blip r:embed="rId71">
                       <a:extLst>
                         <a:ext uri="{28A0092B-C50C-407E-A947-70E740481C1C}">
                           <a14:useLocalDpi xmlns:a14="http://schemas.microsoft.com/office/drawing/2010/main" val="0"/>
@@ -15291,27 +15067,14 @@
       <w:r>
         <w:t xml:space="preserve">Figure </w:t>
       </w:r>
-      <w:r>
-        <w:fldChar w:fldCharType="begin"/>
-      </w:r>
-      <w:r>
-        <w:instrText xml:space="preserve"> SEQ Figure \* ARABIC </w:instrText>
-      </w:r>
-      <w:r>
-        <w:fldChar w:fldCharType="separate"/>
-      </w:r>
-      <w:r>
-        <w:rPr>
-          <w:noProof/>
-        </w:rPr>
-        <w:t>29</w:t>
-      </w:r>
-      <w:r>
-        <w:rPr>
-          <w:noProof/>
-        </w:rPr>
-        <w:fldChar w:fldCharType="end"/>
-      </w:r>
+      <w:fldSimple w:instr=" SEQ Figure \* ARABIC ">
+        <w:r>
+          <w:rPr>
+            <w:noProof/>
+          </w:rPr>
+          <w:t>29</w:t>
+        </w:r>
+      </w:fldSimple>
       <w:r>
         <w:t xml:space="preserve"> Example error presented using error boundary</w:t>
       </w:r>
@@ -15348,7 +15111,7 @@
                     </pic:cNvPicPr>
                   </pic:nvPicPr>
                   <pic:blipFill>
-                    <a:blip r:embed="rId71">
+                    <a:blip r:embed="rId72">
                       <a:extLst>
                         <a:ext uri="{28A0092B-C50C-407E-A947-70E740481C1C}">
                           <a14:useLocalDpi xmlns:a14="http://schemas.microsoft.com/office/drawing/2010/main" val="0"/>
@@ -15394,27 +15157,14 @@
       <w:r>
         <w:t xml:space="preserve">Figure </w:t>
       </w:r>
-      <w:r>
-        <w:fldChar w:fldCharType="begin"/>
-      </w:r>
-      <w:r>
-        <w:instrText xml:space="preserve"> SEQ Figure \* ARABIC </w:instrText>
-      </w:r>
-      <w:r>
-        <w:fldChar w:fldCharType="separate"/>
-      </w:r>
-      <w:r>
-        <w:rPr>
-          <w:noProof/>
-        </w:rPr>
-        <w:t>30</w:t>
-      </w:r>
-      <w:r>
-        <w:rPr>
-          <w:noProof/>
-        </w:rPr>
-        <w:fldChar w:fldCharType="end"/>
-      </w:r>
+      <w:fldSimple w:instr=" SEQ Figure \* ARABIC ">
+        <w:r>
+          <w:rPr>
+            <w:noProof/>
+          </w:rPr>
+          <w:t>30</w:t>
+        </w:r>
+      </w:fldSimple>
       <w:r>
         <w:t xml:space="preserve"> The error in my code</w:t>
       </w:r>
@@ -15424,10 +15174,7 @@
         <w:pStyle w:val="Heading2"/>
       </w:pPr>
       <w:r>
-        <w:t>Project structure</w:t>
-      </w:r>
-      <w:r>
-        <w:t xml:space="preserve"> at end</w:t>
+        <w:t>Project structure at end</w:t>
       </w:r>
     </w:p>
     <w:p>
@@ -15471,7 +15218,6 @@
           <w:lang w:eastAsia="en-GB"/>
         </w:rPr>
       </w:pPr>
-      <w:proofErr w:type="gramStart"/>
       <w:r>
         <w:rPr>
           <w:rFonts w:eastAsia="Times New Roman" w:cs="Times New Roman"/>
@@ -15482,7 +15228,6 @@
         </w:rPr>
         <w:t>.git</w:t>
       </w:r>
-      <w:proofErr w:type="gramEnd"/>
       <w:r>
         <w:rPr>
           <w:rFonts w:eastAsia="Times New Roman" w:cs="Times New Roman"/>
@@ -15639,7 +15384,6 @@
           <w:lang w:eastAsia="en-GB"/>
         </w:rPr>
       </w:pPr>
-      <w:proofErr w:type="gramStart"/>
       <w:r>
         <w:rPr>
           <w:rFonts w:eastAsia="Times New Roman" w:cs="Times New Roman"/>
@@ -15650,7 +15394,6 @@
         </w:rPr>
         <w:t>.vscode</w:t>
       </w:r>
-      <w:proofErr w:type="gramEnd"/>
     </w:p>
     <w:p>
       <w:pPr>
@@ -16708,7 +16451,6 @@
           <w:lang w:eastAsia="en-GB"/>
         </w:rPr>
       </w:pPr>
-      <w:proofErr w:type="gramStart"/>
       <w:r>
         <w:rPr>
           <w:rFonts w:eastAsia="Times New Roman" w:cs="Times New Roman"/>
@@ -16719,7 +16461,6 @@
         </w:rPr>
         <w:t>.vscode</w:t>
       </w:r>
-      <w:proofErr w:type="gramEnd"/>
     </w:p>
     <w:p>
       <w:pPr>
@@ -17503,41 +17244,11 @@
       </w:r>
     </w:p>
     <w:p>
-      <w:bookmarkStart w:id="43" w:name="_GoBack"/>
-      <w:bookmarkEnd w:id="43"/>
       <w:r>
         <w:rPr>
           <w:highlight w:val="yellow"/>
         </w:rPr>
-        <w:t>Update with `dirsToLi -</w:t>
-      </w:r>
-      <w:proofErr w:type="gramStart"/>
-      <w:r>
-        <w:rPr>
-          <w:highlight w:val="yellow"/>
-        </w:rPr>
-        <w:t>d .</w:t>
-      </w:r>
-      <w:proofErr w:type="gramEnd"/>
-      <w:r>
-        <w:rPr>
-          <w:highlight w:val="yellow"/>
-        </w:rPr>
-        <w:t xml:space="preserve"> -I node_</w:t>
-      </w:r>
-      <w:proofErr w:type="gramStart"/>
-      <w:r>
-        <w:rPr>
-          <w:highlight w:val="yellow"/>
-        </w:rPr>
-        <w:t>modules,.</w:t>
-      </w:r>
-      <w:proofErr w:type="gramEnd"/>
-      <w:r>
-        <w:rPr>
-          <w:highlight w:val="yellow"/>
-        </w:rPr>
-        <w:t>git`</w:t>
+        <w:t>Update with `dirsToLi -d . -I node_modules,.git`</w:t>
       </w:r>
     </w:p>
     <w:p/>
@@ -17756,6 +17467,7 @@
           <w:id w:val="1510412979"/>
           <w:citation/>
         </w:sdtPr>
+        <w:sdtEndPr/>
         <w:sdtContent>
           <w:r>
             <w:fldChar w:fldCharType="begin"/>
@@ -17789,7 +17501,7 @@
       <w:r>
         <w:t xml:space="preserve">Similar product- </w:t>
       </w:r>
-      <w:hyperlink r:id="rId72" w:history="1">
+      <w:hyperlink r:id="rId73" w:history="1">
         <w:r>
           <w:rPr>
             <w:rStyle w:val="Hyperlink"/>
@@ -17874,7 +17586,7 @@
       </w:r>
     </w:p>
     <w:p>
-      <w:hyperlink r:id="rId73" w:history="1">
+      <w:hyperlink r:id="rId74" w:history="1">
         <w:r>
           <w:rPr>
             <w:rStyle w:val="Hyperlink"/>
@@ -17931,7 +17643,11 @@
       <w:sdtPr>
         <w:rPr>
           <w:rFonts w:eastAsiaTheme="minorHAnsi"/>
+          <w:caps w:val="0"/>
           <w:color w:val="auto"/>
+          <w:spacing w:val="0"/>
+          <w:sz w:val="20"/>
+          <w:szCs w:val="20"/>
         </w:rPr>
         <w:id w:val="266362280"/>
         <w:docPartObj>
@@ -17942,10 +17658,6 @@
       <w:sdtEndPr>
         <w:rPr>
           <w:rFonts w:eastAsiaTheme="minorEastAsia"/>
-          <w:caps w:val="0"/>
-          <w:spacing w:val="0"/>
-          <w:sz w:val="20"/>
-          <w:szCs w:val="20"/>
         </w:rPr>
       </w:sdtEndPr>
       <w:sdtContent>
@@ -17963,6 +17675,7 @@
             <w:id w:val="111145805"/>
             <w:bibliography/>
           </w:sdtPr>
+          <w:sdtEndPr/>
           <w:sdtContent>
             <w:p>
               <w:pPr>
@@ -18950,6 +18663,17 @@
 </w:endnotes>
 </file>
 
+<file path=word/footer1.xml><?xml version="1.0" encoding="utf-8"?>
+<w:ftr xmlns:wpc="http://schemas.microsoft.com/office/word/2010/wordprocessingCanvas" xmlns:cx="http://schemas.microsoft.com/office/drawing/2014/chartex" xmlns:cx1="http://schemas.microsoft.com/office/drawing/2015/9/8/chartex" xmlns:cx2="http://schemas.microsoft.com/office/drawing/2015/10/21/chartex" xmlns:cx3="http://schemas.microsoft.com/office/drawing/2016/5/9/chartex" xmlns:cx4="http://schemas.microsoft.com/office/drawing/2016/5/10/chartex" xmlns:cx5="http://schemas.microsoft.com/office/drawing/2016/5/11/chartex" xmlns:cx6="http://schemas.microsoft.com/office/drawing/2016/5/12/chartex" xmlns:cx7="http://schemas.microsoft.com/office/drawing/2016/5/13/chartex" xmlns:cx8="http://schemas.microsoft.com/office/drawing/2016/5/14/chartex" xmlns:mc="http://schemas.openxmlformats.org/markup-compatibility/2006" xmlns:aink="http://schemas.microsoft.com/office/drawing/2016/ink" xmlns:am3d="http://schemas.microsoft.com/office/drawing/2017/model3d" xmlns:o="urn:schemas-microsoft-com:office:office" xmlns:r="http://schemas.openxmlformats.org/officeDocument/2006/relationships" xmlns:m="http://schemas.openxmlformats.org/officeDocument/2006/math" xmlns:v="urn:schemas-microsoft-com:vml" xmlns:wp14="http://schemas.microsoft.com/office/word/2010/wordprocessingDrawing" xmlns:wp="http://schemas.openxmlformats.org/drawingml/2006/wordprocessingDrawing" xmlns:w10="urn:schemas-microsoft-com:office:word" xmlns:w="http://schemas.openxmlformats.org/wordprocessingml/2006/main" xmlns:w14="http://schemas.microsoft.com/office/word/2010/wordml" xmlns:w15="http://schemas.microsoft.com/office/word/2012/wordml" xmlns:w16cid="http://schemas.microsoft.com/office/word/2016/wordml/cid" xmlns:w16se="http://schemas.microsoft.com/office/word/2015/wordml/symex" xmlns:wpg="http://schemas.microsoft.com/office/word/2010/wordprocessingGroup" xmlns:wpi="http://schemas.microsoft.com/office/word/2010/wordprocessingInk" xmlns:wne="http://schemas.microsoft.com/office/word/2006/wordml" xmlns:wps="http://schemas.microsoft.com/office/word/2010/wordprocessingShape" mc:Ignorable="w14 w15 w16se w16cid wp14">
+  <w:p>
+    <w:pPr>
+      <w:pStyle w:val="Footer"/>
+      <w:jc w:val="center"/>
+    </w:pPr>
+  </w:p>
+</w:ftr>
+</file>
+
 <file path=word/footnotes.xml><?xml version="1.0" encoding="utf-8"?>
 <w:footnotes xmlns:wpc="http://schemas.microsoft.com/office/word/2010/wordprocessingCanvas" xmlns:cx="http://schemas.microsoft.com/office/drawing/2014/chartex" xmlns:cx1="http://schemas.microsoft.com/office/drawing/2015/9/8/chartex" xmlns:cx2="http://schemas.microsoft.com/office/drawing/2015/10/21/chartex" xmlns:cx3="http://schemas.microsoft.com/office/drawing/2016/5/9/chartex" xmlns:cx4="http://schemas.microsoft.com/office/drawing/2016/5/10/chartex" xmlns:cx5="http://schemas.microsoft.com/office/drawing/2016/5/11/chartex" xmlns:cx6="http://schemas.microsoft.com/office/drawing/2016/5/12/chartex" xmlns:cx7="http://schemas.microsoft.com/office/drawing/2016/5/13/chartex" xmlns:cx8="http://schemas.microsoft.com/office/drawing/2016/5/14/chartex" xmlns:mc="http://schemas.openxmlformats.org/markup-compatibility/2006" xmlns:aink="http://schemas.microsoft.com/office/drawing/2016/ink" xmlns:am3d="http://schemas.microsoft.com/office/drawing/2017/model3d" xmlns:o="urn:schemas-microsoft-com:office:office" xmlns:r="http://schemas.openxmlformats.org/officeDocument/2006/relationships" xmlns:m="http://schemas.openxmlformats.org/officeDocument/2006/math" xmlns:v="urn:schemas-microsoft-com:vml" xmlns:wp14="http://schemas.microsoft.com/office/word/2010/wordprocessingDrawing" xmlns:wp="http://schemas.openxmlformats.org/drawingml/2006/wordprocessingDrawing" xmlns:w10="urn:schemas-microsoft-com:office:word" xmlns:w="http://schemas.openxmlformats.org/wordprocessingml/2006/main" xmlns:w14="http://schemas.microsoft.com/office/word/2010/wordml" xmlns:w15="http://schemas.microsoft.com/office/word/2012/wordml" xmlns:w16cid="http://schemas.microsoft.com/office/word/2016/wordml/cid" xmlns:w16se="http://schemas.microsoft.com/office/word/2015/wordml/symex" xmlns:wpg="http://schemas.microsoft.com/office/word/2010/wordprocessingGroup" xmlns:wpi="http://schemas.microsoft.com/office/word/2010/wordprocessingInk" xmlns:wne="http://schemas.microsoft.com/office/word/2006/wordml" xmlns:wps="http://schemas.microsoft.com/office/word/2010/wordprocessingShape" mc:Ignorable="w14 w15 w16se w16cid wp14">
   <w:footnote w:type="separator" w:id="-1">
@@ -18986,7 +18710,13 @@
       </w:tabs>
     </w:pPr>
     <w:r>
-      <w:t>Last Drafted: 15/03/18 – 16:41</w:t>
+      <w:t>L</w:t>
+    </w:r>
+    <w:r>
+      <w:t>ast Drafted: 21</w:t>
+    </w:r>
+    <w:r>
+      <w:t>/03/18 – 16:41</w:t>
     </w:r>
     <w:r>
       <w:tab/>
@@ -20400,6 +20130,92 @@
     </w:lvl>
   </w:abstractNum>
   <w:abstractNum w:abstractNumId="12" w15:restartNumberingAfterBreak="0">
+    <w:nsid w:val="3C4E2FBD"/>
+    <w:multiLevelType w:val="multilevel"/>
+    <w:tmpl w:val="0809001D"/>
+    <w:lvl w:ilvl="0">
+      <w:start w:val="1"/>
+      <w:numFmt w:val="decimal"/>
+      <w:lvlText w:val="%1)"/>
+      <w:lvlJc w:val="left"/>
+      <w:pPr>
+        <w:ind w:left="360" w:hanging="360"/>
+      </w:pPr>
+    </w:lvl>
+    <w:lvl w:ilvl="1">
+      <w:start w:val="1"/>
+      <w:numFmt w:val="lowerLetter"/>
+      <w:lvlText w:val="%2)"/>
+      <w:lvlJc w:val="left"/>
+      <w:pPr>
+        <w:ind w:left="720" w:hanging="360"/>
+      </w:pPr>
+    </w:lvl>
+    <w:lvl w:ilvl="2">
+      <w:start w:val="1"/>
+      <w:numFmt w:val="lowerRoman"/>
+      <w:lvlText w:val="%3)"/>
+      <w:lvlJc w:val="left"/>
+      <w:pPr>
+        <w:ind w:left="1080" w:hanging="360"/>
+      </w:pPr>
+    </w:lvl>
+    <w:lvl w:ilvl="3">
+      <w:start w:val="1"/>
+      <w:numFmt w:val="decimal"/>
+      <w:lvlText w:val="(%4)"/>
+      <w:lvlJc w:val="left"/>
+      <w:pPr>
+        <w:ind w:left="1440" w:hanging="360"/>
+      </w:pPr>
+    </w:lvl>
+    <w:lvl w:ilvl="4">
+      <w:start w:val="1"/>
+      <w:numFmt w:val="lowerLetter"/>
+      <w:lvlText w:val="(%5)"/>
+      <w:lvlJc w:val="left"/>
+      <w:pPr>
+        <w:ind w:left="1800" w:hanging="360"/>
+      </w:pPr>
+    </w:lvl>
+    <w:lvl w:ilvl="5">
+      <w:start w:val="1"/>
+      <w:numFmt w:val="lowerRoman"/>
+      <w:lvlText w:val="(%6)"/>
+      <w:lvlJc w:val="left"/>
+      <w:pPr>
+        <w:ind w:left="2160" w:hanging="360"/>
+      </w:pPr>
+    </w:lvl>
+    <w:lvl w:ilvl="6">
+      <w:start w:val="1"/>
+      <w:numFmt w:val="decimal"/>
+      <w:lvlText w:val="%7."/>
+      <w:lvlJc w:val="left"/>
+      <w:pPr>
+        <w:ind w:left="2520" w:hanging="360"/>
+      </w:pPr>
+    </w:lvl>
+    <w:lvl w:ilvl="7">
+      <w:start w:val="1"/>
+      <w:numFmt w:val="lowerLetter"/>
+      <w:lvlText w:val="%8."/>
+      <w:lvlJc w:val="left"/>
+      <w:pPr>
+        <w:ind w:left="2880" w:hanging="360"/>
+      </w:pPr>
+    </w:lvl>
+    <w:lvl w:ilvl="8">
+      <w:start w:val="1"/>
+      <w:numFmt w:val="lowerRoman"/>
+      <w:lvlText w:val="%9."/>
+      <w:lvlJc w:val="left"/>
+      <w:pPr>
+        <w:ind w:left="3240" w:hanging="360"/>
+      </w:pPr>
+    </w:lvl>
+  </w:abstractNum>
+  <w:abstractNum w:abstractNumId="13" w15:restartNumberingAfterBreak="0">
     <w:nsid w:val="3E9C1D98"/>
     <w:multiLevelType w:val="multilevel"/>
     <w:tmpl w:val="BF26C22E"/>
@@ -20534,7 +20350,7 @@
       </w:pPr>
     </w:lvl>
   </w:abstractNum>
-  <w:abstractNum w:abstractNumId="13" w15:restartNumberingAfterBreak="0">
+  <w:abstractNum w:abstractNumId="14" w15:restartNumberingAfterBreak="0">
     <w:nsid w:val="450351F9"/>
     <w:multiLevelType w:val="hybridMultilevel"/>
     <w:tmpl w:val="191C91EA"/>
@@ -20647,7 +20463,7 @@
       </w:rPr>
     </w:lvl>
   </w:abstractNum>
-  <w:abstractNum w:abstractNumId="14" w15:restartNumberingAfterBreak="0">
+  <w:abstractNum w:abstractNumId="15" w15:restartNumberingAfterBreak="0">
     <w:nsid w:val="45150B91"/>
     <w:multiLevelType w:val="hybridMultilevel"/>
     <w:tmpl w:val="ED72B8EA"/>
@@ -20760,7 +20576,7 @@
       </w:rPr>
     </w:lvl>
   </w:abstractNum>
-  <w:abstractNum w:abstractNumId="15" w15:restartNumberingAfterBreak="0">
+  <w:abstractNum w:abstractNumId="16" w15:restartNumberingAfterBreak="0">
     <w:nsid w:val="45A6443E"/>
     <w:multiLevelType w:val="hybridMultilevel"/>
     <w:tmpl w:val="87F8D5CE"/>
@@ -20873,7 +20689,7 @@
       </w:rPr>
     </w:lvl>
   </w:abstractNum>
-  <w:abstractNum w:abstractNumId="16" w15:restartNumberingAfterBreak="0">
+  <w:abstractNum w:abstractNumId="17" w15:restartNumberingAfterBreak="0">
     <w:nsid w:val="48F22027"/>
     <w:multiLevelType w:val="hybridMultilevel"/>
     <w:tmpl w:val="800CCF7E"/>
@@ -20986,7 +20802,93 @@
       </w:rPr>
     </w:lvl>
   </w:abstractNum>
-  <w:abstractNum w:abstractNumId="17" w15:restartNumberingAfterBreak="0">
+  <w:abstractNum w:abstractNumId="18" w15:restartNumberingAfterBreak="0">
+    <w:nsid w:val="4FBB09F8"/>
+    <w:multiLevelType w:val="multilevel"/>
+    <w:tmpl w:val="0809001D"/>
+    <w:lvl w:ilvl="0">
+      <w:start w:val="1"/>
+      <w:numFmt w:val="decimal"/>
+      <w:lvlText w:val="%1)"/>
+      <w:lvlJc w:val="left"/>
+      <w:pPr>
+        <w:ind w:left="360" w:hanging="360"/>
+      </w:pPr>
+    </w:lvl>
+    <w:lvl w:ilvl="1">
+      <w:start w:val="1"/>
+      <w:numFmt w:val="lowerLetter"/>
+      <w:lvlText w:val="%2)"/>
+      <w:lvlJc w:val="left"/>
+      <w:pPr>
+        <w:ind w:left="720" w:hanging="360"/>
+      </w:pPr>
+    </w:lvl>
+    <w:lvl w:ilvl="2">
+      <w:start w:val="1"/>
+      <w:numFmt w:val="lowerRoman"/>
+      <w:lvlText w:val="%3)"/>
+      <w:lvlJc w:val="left"/>
+      <w:pPr>
+        <w:ind w:left="1080" w:hanging="360"/>
+      </w:pPr>
+    </w:lvl>
+    <w:lvl w:ilvl="3">
+      <w:start w:val="1"/>
+      <w:numFmt w:val="decimal"/>
+      <w:lvlText w:val="(%4)"/>
+      <w:lvlJc w:val="left"/>
+      <w:pPr>
+        <w:ind w:left="1440" w:hanging="360"/>
+      </w:pPr>
+    </w:lvl>
+    <w:lvl w:ilvl="4">
+      <w:start w:val="1"/>
+      <w:numFmt w:val="lowerLetter"/>
+      <w:lvlText w:val="(%5)"/>
+      <w:lvlJc w:val="left"/>
+      <w:pPr>
+        <w:ind w:left="1800" w:hanging="360"/>
+      </w:pPr>
+    </w:lvl>
+    <w:lvl w:ilvl="5">
+      <w:start w:val="1"/>
+      <w:numFmt w:val="lowerRoman"/>
+      <w:lvlText w:val="(%6)"/>
+      <w:lvlJc w:val="left"/>
+      <w:pPr>
+        <w:ind w:left="2160" w:hanging="360"/>
+      </w:pPr>
+    </w:lvl>
+    <w:lvl w:ilvl="6">
+      <w:start w:val="1"/>
+      <w:numFmt w:val="decimal"/>
+      <w:lvlText w:val="%7."/>
+      <w:lvlJc w:val="left"/>
+      <w:pPr>
+        <w:ind w:left="2520" w:hanging="360"/>
+      </w:pPr>
+    </w:lvl>
+    <w:lvl w:ilvl="7">
+      <w:start w:val="1"/>
+      <w:numFmt w:val="lowerLetter"/>
+      <w:lvlText w:val="%8."/>
+      <w:lvlJc w:val="left"/>
+      <w:pPr>
+        <w:ind w:left="2880" w:hanging="360"/>
+      </w:pPr>
+    </w:lvl>
+    <w:lvl w:ilvl="8">
+      <w:start w:val="1"/>
+      <w:numFmt w:val="lowerRoman"/>
+      <w:lvlText w:val="%9."/>
+      <w:lvlJc w:val="left"/>
+      <w:pPr>
+        <w:ind w:left="3240" w:hanging="360"/>
+      </w:pPr>
+    </w:lvl>
+  </w:abstractNum>
+  <w:abstractNum w:abstractNumId="19" w15:restartNumberingAfterBreak="0">
     <w:nsid w:val="57EE1818"/>
     <w:multiLevelType w:val="hybridMultilevel"/>
     <w:tmpl w:val="FF424F5E"/>
@@ -21099,7 +21001,7 @@
       </w:rPr>
     </w:lvl>
   </w:abstractNum>
-  <w:abstractNum w:abstractNumId="18" w15:restartNumberingAfterBreak="0">
+  <w:abstractNum w:abstractNumId="20" w15:restartNumberingAfterBreak="0">
     <w:nsid w:val="5A386087"/>
     <w:multiLevelType w:val="hybridMultilevel"/>
     <w:tmpl w:val="98849092"/>
@@ -21212,7 +21114,7 @@
       </w:rPr>
     </w:lvl>
   </w:abstractNum>
-  <w:abstractNum w:abstractNumId="19" w15:restartNumberingAfterBreak="0">
+  <w:abstractNum w:abstractNumId="21" w15:restartNumberingAfterBreak="0">
     <w:nsid w:val="5F226B87"/>
     <w:multiLevelType w:val="hybridMultilevel"/>
     <w:tmpl w:val="F4167A6E"/>
@@ -21325,7 +21227,7 @@
       </w:rPr>
     </w:lvl>
   </w:abstractNum>
-  <w:abstractNum w:abstractNumId="20" w15:restartNumberingAfterBreak="0">
+  <w:abstractNum w:abstractNumId="22" w15:restartNumberingAfterBreak="0">
     <w:nsid w:val="641017BB"/>
     <w:multiLevelType w:val="hybridMultilevel"/>
     <w:tmpl w:val="2BEE9AE0"/>
@@ -21438,7 +21340,120 @@
       </w:rPr>
     </w:lvl>
   </w:abstractNum>
-  <w:abstractNum w:abstractNumId="21" w15:restartNumberingAfterBreak="0">
+  <w:abstractNum w:abstractNumId="23" w15:restartNumberingAfterBreak="0">
+    <w:nsid w:val="675F07D9"/>
+    <w:multiLevelType w:val="hybridMultilevel"/>
+    <w:tmpl w:val="70D4DCFC"/>
+    <w:lvl w:ilvl="0" w:tplc="04090001">
+      <w:start w:val="1"/>
+      <w:numFmt w:val="bullet"/>
+      <w:lvlText w:val=""/>
+      <w:lvlJc w:val="left"/>
+      <w:pPr>
+        <w:ind w:left="720" w:hanging="360"/>
+      </w:pPr>
+      <w:rPr>
+        <w:rFonts w:ascii="Symbol" w:hAnsi="Symbol" w:hint="default"/>
+      </w:rPr>
+    </w:lvl>
+    <w:lvl w:ilvl="1" w:tplc="04090003">
+      <w:start w:val="1"/>
+      <w:numFmt w:val="bullet"/>
+      <w:lvlText w:val="o"/>
+      <w:lvlJc w:val="left"/>
+      <w:pPr>
+        <w:ind w:left="1440" w:hanging="360"/>
+      </w:pPr>
+      <w:rPr>
+        <w:rFonts w:ascii="Courier New" w:hAnsi="Courier New" w:cs="Courier New" w:hint="default"/>
+      </w:rPr>
+    </w:lvl>
+    <w:lvl w:ilvl="2" w:tplc="04090005" w:tentative="1">
+      <w:start w:val="1"/>
+      <w:numFmt w:val="bullet"/>
+      <w:lvlText w:val=""/>
+      <w:lvlJc w:val="left"/>
+      <w:pPr>
+        <w:ind w:left="2160" w:hanging="360"/>
+      </w:pPr>
+      <w:rPr>
+        <w:rFonts w:ascii="Wingdings" w:hAnsi="Wingdings" w:hint="default"/>
+      </w:rPr>
+    </w:lvl>
+    <w:lvl w:ilvl="3" w:tplc="04090001" w:tentative="1">
+      <w:start w:val="1"/>
+      <w:numFmt w:val="bullet"/>
+      <w:lvlText w:val=""/>
+      <w:lvlJc w:val="left"/>
+      <w:pPr>
+        <w:ind w:left="2880" w:hanging="360"/>
+      </w:pPr>
+      <w:rPr>
+        <w:rFonts w:ascii="Symbol" w:hAnsi="Symbol" w:hint="default"/>
+      </w:rPr>
+    </w:lvl>
+    <w:lvl w:ilvl="4" w:tplc="04090003" w:tentative="1">
+      <w:start w:val="1"/>
+      <w:numFmt w:val="bullet"/>
+      <w:lvlText w:val="o"/>
+      <w:lvlJc w:val="left"/>
+      <w:pPr>
+        <w:ind w:left="3600" w:hanging="360"/>
+      </w:pPr>
+      <w:rPr>
+        <w:rFonts w:ascii="Courier New" w:hAnsi="Courier New" w:cs="Courier New" w:hint="default"/>
+      </w:rPr>
+    </w:lvl>
+    <w:lvl w:ilvl="5" w:tplc="04090005" w:tentative="1">
+      <w:start w:val="1"/>
+      <w:numFmt w:val="bullet"/>
+      <w:lvlText w:val=""/>
+      <w:lvlJc w:val="left"/>
+      <w:pPr>
+        <w:ind w:left="4320" w:hanging="360"/>
+      </w:pPr>
+      <w:rPr>
+        <w:rFonts w:ascii="Wingdings" w:hAnsi="Wingdings" w:hint="default"/>
+      </w:rPr>
+    </w:lvl>
+    <w:lvl w:ilvl="6" w:tplc="04090001" w:tentative="1">
+      <w:start w:val="1"/>
+      <w:numFmt w:val="bullet"/>
+      <w:lvlText w:val=""/>
+      <w:lvlJc w:val="left"/>
+      <w:pPr>
+        <w:ind w:left="5040" w:hanging="360"/>
+      </w:pPr>
+      <w:rPr>
+        <w:rFonts w:ascii="Symbol" w:hAnsi="Symbol" w:hint="default"/>
+      </w:rPr>
+    </w:lvl>
+    <w:lvl w:ilvl="7" w:tplc="04090003" w:tentative="1">
+      <w:start w:val="1"/>
+      <w:numFmt w:val="bullet"/>
+      <w:lvlText w:val="o"/>
+      <w:lvlJc w:val="left"/>
+      <w:pPr>
+        <w:ind w:left="5760" w:hanging="360"/>
+      </w:pPr>
+      <w:rPr>
+        <w:rFonts w:ascii="Courier New" w:hAnsi="Courier New" w:cs="Courier New" w:hint="default"/>
+      </w:rPr>
+    </w:lvl>
+    <w:lvl w:ilvl="8" w:tplc="04090005" w:tentative="1">
+      <w:start w:val="1"/>
+      <w:numFmt w:val="bullet"/>
+      <w:lvlText w:val=""/>
+      <w:lvlJc w:val="left"/>
+      <w:pPr>
+        <w:ind w:left="6480" w:hanging="360"/>
+      </w:pPr>
+      <w:rPr>
+        <w:rFonts w:ascii="Wingdings" w:hAnsi="Wingdings" w:hint="default"/>
+      </w:rPr>
+    </w:lvl>
+  </w:abstractNum>
+  <w:abstractNum w:abstractNumId="24" w15:restartNumberingAfterBreak="0">
     <w:nsid w:val="6B822087"/>
     <w:multiLevelType w:val="multilevel"/>
     <w:tmpl w:val="BF26C22E"/>
@@ -21582,7 +21597,93 @@
       </w:pPr>
     </w:lvl>
   </w:abstractNum>
-  <w:abstractNum w:abstractNumId="22" w15:restartNumberingAfterBreak="0">
+  <w:abstractNum w:abstractNumId="25" w15:restartNumberingAfterBreak="0">
+    <w:nsid w:val="6D1220D3"/>
+    <w:multiLevelType w:val="multilevel"/>
+    <w:tmpl w:val="E7BCC422"/>
+    <w:lvl w:ilvl="0">
+      <w:start w:val="1"/>
+      <w:numFmt w:val="decimal"/>
+      <w:lvlText w:val="%1."/>
+      <w:lvlJc w:val="left"/>
+      <w:pPr>
+        <w:ind w:left="360" w:hanging="360"/>
+      </w:pPr>
+    </w:lvl>
+    <w:lvl w:ilvl="1">
+      <w:start w:val="1"/>
+      <w:numFmt w:val="lowerLetter"/>
+      <w:lvlText w:val="%2)"/>
+      <w:lvlJc w:val="left"/>
+      <w:pPr>
+        <w:ind w:left="720" w:hanging="360"/>
+      </w:pPr>
+    </w:lvl>
+    <w:lvl w:ilvl="2">
+      <w:start w:val="1"/>
+      <w:numFmt w:val="lowerRoman"/>
+      <w:lvlText w:val="%3)"/>
+      <w:lvlJc w:val="left"/>
+      <w:pPr>
+        <w:ind w:left="1080" w:hanging="360"/>
+      </w:pPr>
+    </w:lvl>
+    <w:lvl w:ilvl="3">
+      <w:start w:val="1"/>
+      <w:numFmt w:val="decimal"/>
+      <w:lvlText w:val="(%4)"/>
+      <w:lvlJc w:val="left"/>
+      <w:pPr>
+        <w:ind w:left="1440" w:hanging="360"/>
+      </w:pPr>
+    </w:lvl>
+    <w:lvl w:ilvl="4">
+      <w:start w:val="1"/>
+      <w:numFmt w:val="lowerLetter"/>
+      <w:lvlText w:val="(%5)"/>
+      <w:lvlJc w:val="left"/>
+      <w:pPr>
+        <w:ind w:left="1800" w:hanging="360"/>
+      </w:pPr>
+    </w:lvl>
+    <w:lvl w:ilvl="5">
+      <w:start w:val="1"/>
+      <w:numFmt w:val="lowerRoman"/>
+      <w:lvlText w:val="(%6)"/>
+      <w:lvlJc w:val="left"/>
+      <w:pPr>
+        <w:ind w:left="2160" w:hanging="360"/>
+      </w:pPr>
+    </w:lvl>
+    <w:lvl w:ilvl="6">
+      <w:start w:val="1"/>
+      <w:numFmt w:val="decimal"/>
+      <w:lvlText w:val="%7."/>
+      <w:lvlJc w:val="left"/>
+      <w:pPr>
+        <w:ind w:left="2520" w:hanging="360"/>
+      </w:pPr>
+    </w:lvl>
+    <w:lvl w:ilvl="7">
+      <w:start w:val="1"/>
+      <w:numFmt w:val="lowerLetter"/>
+      <w:lvlText w:val="%8."/>
+      <w:lvlJc w:val="left"/>
+      <w:pPr>
+        <w:ind w:left="2880" w:hanging="360"/>
+      </w:pPr>
+    </w:lvl>
+    <w:lvl w:ilvl="8">
+      <w:start w:val="1"/>
+      <w:numFmt w:val="lowerRoman"/>
+      <w:lvlText w:val="%9."/>
+      <w:lvlJc w:val="left"/>
+      <w:pPr>
+        <w:ind w:left="3240" w:hanging="360"/>
+      </w:pPr>
+    </w:lvl>
+  </w:abstractNum>
+  <w:abstractNum w:abstractNumId="26" w15:restartNumberingAfterBreak="0">
     <w:nsid w:val="6D715792"/>
     <w:multiLevelType w:val="hybridMultilevel"/>
     <w:tmpl w:val="804082E2"/>
@@ -21695,7 +21796,7 @@
       </w:rPr>
     </w:lvl>
   </w:abstractNum>
-  <w:abstractNum w:abstractNumId="23" w15:restartNumberingAfterBreak="0">
+  <w:abstractNum w:abstractNumId="27" w15:restartNumberingAfterBreak="0">
     <w:nsid w:val="722A7A24"/>
     <w:multiLevelType w:val="hybridMultilevel"/>
     <w:tmpl w:val="114CD812"/>
@@ -21781,7 +21882,7 @@
       </w:pPr>
     </w:lvl>
   </w:abstractNum>
-  <w:abstractNum w:abstractNumId="24" w15:restartNumberingAfterBreak="0">
+  <w:abstractNum w:abstractNumId="28" w15:restartNumberingAfterBreak="0">
     <w:nsid w:val="7398690D"/>
     <w:multiLevelType w:val="hybridMultilevel"/>
     <w:tmpl w:val="A768E67A"/>
@@ -21894,7 +21995,7 @@
       </w:rPr>
     </w:lvl>
   </w:abstractNum>
-  <w:abstractNum w:abstractNumId="25" w15:restartNumberingAfterBreak="0">
+  <w:abstractNum w:abstractNumId="29" w15:restartNumberingAfterBreak="0">
     <w:nsid w:val="764F07C3"/>
     <w:multiLevelType w:val="hybridMultilevel"/>
     <w:tmpl w:val="F8D6E526"/>
@@ -22007,7 +22108,7 @@
       </w:rPr>
     </w:lvl>
   </w:abstractNum>
-  <w:abstractNum w:abstractNumId="26" w15:restartNumberingAfterBreak="0">
+  <w:abstractNum w:abstractNumId="30" w15:restartNumberingAfterBreak="0">
     <w:nsid w:val="7A82173E"/>
     <w:multiLevelType w:val="hybridMultilevel"/>
     <w:tmpl w:val="4F90B0E4"/>
@@ -22121,13 +22222,13 @@
     </w:lvl>
   </w:abstractNum>
   <w:num w:numId="1">
-    <w:abstractNumId w:val="25"/>
+    <w:abstractNumId w:val="29"/>
   </w:num>
   <w:num w:numId="2">
-    <w:abstractNumId w:val="15"/>
+    <w:abstractNumId w:val="16"/>
   </w:num>
   <w:num w:numId="3">
-    <w:abstractNumId w:val="20"/>
+    <w:abstractNumId w:val="22"/>
   </w:num>
   <w:num w:numId="4">
     <w:abstractNumId w:val="9"/>
@@ -22139,25 +22240,25 @@
     <w:abstractNumId w:val="11"/>
   </w:num>
   <w:num w:numId="7">
-    <w:abstractNumId w:val="26"/>
+    <w:abstractNumId w:val="30"/>
   </w:num>
   <w:num w:numId="8">
     <w:abstractNumId w:val="10"/>
   </w:num>
   <w:num w:numId="9">
-    <w:abstractNumId w:val="23"/>
+    <w:abstractNumId w:val="27"/>
   </w:num>
   <w:num w:numId="10">
     <w:abstractNumId w:val="1"/>
   </w:num>
   <w:num w:numId="11">
-    <w:abstractNumId w:val="22"/>
+    <w:abstractNumId w:val="26"/>
   </w:num>
   <w:num w:numId="12">
-    <w:abstractNumId w:val="21"/>
+    <w:abstractNumId w:val="24"/>
   </w:num>
   <w:num w:numId="13">
-    <w:abstractNumId w:val="18"/>
+    <w:abstractNumId w:val="20"/>
   </w:num>
   <w:num w:numId="14">
     <w:abstractNumId w:val="0"/>
@@ -22172,34 +22273,46 @@
     <w:abstractNumId w:val="7"/>
   </w:num>
   <w:num w:numId="18">
-    <w:abstractNumId w:val="24"/>
+    <w:abstractNumId w:val="28"/>
   </w:num>
   <w:num w:numId="19">
-    <w:abstractNumId w:val="16"/>
+    <w:abstractNumId w:val="17"/>
   </w:num>
   <w:num w:numId="20">
     <w:abstractNumId w:val="6"/>
   </w:num>
   <w:num w:numId="21">
-    <w:abstractNumId w:val="13"/>
+    <w:abstractNumId w:val="14"/>
   </w:num>
   <w:num w:numId="22">
-    <w:abstractNumId w:val="14"/>
+    <w:abstractNumId w:val="15"/>
   </w:num>
   <w:num w:numId="23">
-    <w:abstractNumId w:val="19"/>
+    <w:abstractNumId w:val="21"/>
   </w:num>
   <w:num w:numId="24">
-    <w:abstractNumId w:val="17"/>
+    <w:abstractNumId w:val="19"/>
   </w:num>
   <w:num w:numId="25">
     <w:abstractNumId w:val="5"/>
   </w:num>
   <w:num w:numId="26">
-    <w:abstractNumId w:val="12"/>
+    <w:abstractNumId w:val="13"/>
   </w:num>
   <w:num w:numId="27">
     <w:abstractNumId w:val="3"/>
+  </w:num>
+  <w:num w:numId="28">
+    <w:abstractNumId w:val="23"/>
+  </w:num>
+  <w:num w:numId="29">
+    <w:abstractNumId w:val="12"/>
+  </w:num>
+  <w:num w:numId="30">
+    <w:abstractNumId w:val="18"/>
+  </w:num>
+  <w:num w:numId="31">
+    <w:abstractNumId w:val="25"/>
   </w:num>
 </w:numbering>
 </file>
@@ -24099,7 +24212,7 @@
 </file>
 
 <file path=customXml/itemProps1.xml><?xml version="1.0" encoding="utf-8"?>
-<ds:datastoreItem xmlns:ds="http://schemas.openxmlformats.org/officeDocument/2006/customXml" ds:itemID="{1A3EC105-619B-411E-A012-2C4FA1B4EC93}">
+<ds:datastoreItem xmlns:ds="http://schemas.openxmlformats.org/officeDocument/2006/customXml" ds:itemID="{03205119-DFBF-6E42-AFF3-865D3730B5CA}">
   <ds:schemaRefs>
     <ds:schemaRef ds:uri="http://schemas.openxmlformats.org/officeDocument/2006/bibliography"/>
   </ds:schemaRefs>

</xml_diff>

<commit_message>
Added time management - adding simple balance Add time management
</commit_message>
<xml_diff>
--- a/docs/Computing Coursework 2018.docx
+++ b/docs/Computing Coursework 2018.docx
@@ -133,7 +133,7 @@
           </mc:Choice>
           <mc:Fallback>
             <w:pict>
-              <v:rect w14:anchorId="0CE51B8D" id="Rectangle 27" o:spid="_x0000_s1026" style="width:451.3pt;height:204.95pt;visibility:visible;mso-wrap-style:square;mso-left-percent:-10001;mso-top-percent:-10001;mso-position-horizontal:absolute;mso-position-horizontal-relative:char;mso-position-vertical:absolute;mso-position-vertical-relative:line;mso-left-percent:-10001;mso-top-percent:-10001;v-text-anchor:top" o:gfxdata="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" fillcolor="#f0f0f0" stroked="f" strokeweight="1pt">
+              <v:rect w14:anchorId="0CE51B8D" id="Rectangle 27" o:spid="_x0000_s1026" style="width:451.3pt;height:204.95pt;visibility:visible;mso-wrap-style:square;mso-left-percent:-10001;mso-top-percent:-10001;mso-position-horizontal:absolute;mso-position-horizontal-relative:char;mso-position-vertical:absolute;mso-position-vertical-relative:line;mso-left-percent:-10001;mso-top-percent:-10001;v-text-anchor:top" o:gfxdata="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" fillcolor="#f0f0f0" stroked="f" strokeweight="1pt">
                 <v:textbox>
                   <w:txbxContent>
                     <w:p>
@@ -7237,14 +7237,27 @@
       <w:r>
         <w:t xml:space="preserve">Figure </w:t>
       </w:r>
-      <w:fldSimple w:instr=" SEQ Figure \* ARABIC ">
-        <w:r>
-          <w:rPr>
-            <w:noProof/>
-          </w:rPr>
-          <w:t>1</w:t>
-        </w:r>
-      </w:fldSimple>
+      <w:r>
+        <w:fldChar w:fldCharType="begin"/>
+      </w:r>
+      <w:r>
+        <w:instrText xml:space="preserve"> SEQ Figure \* ARABIC </w:instrText>
+      </w:r>
+      <w:r>
+        <w:fldChar w:fldCharType="separate"/>
+      </w:r>
+      <w:r>
+        <w:rPr>
+          <w:noProof/>
+        </w:rPr>
+        <w:t>1</w:t>
+      </w:r>
+      <w:r>
+        <w:rPr>
+          <w:noProof/>
+        </w:rPr>
+        <w:fldChar w:fldCharType="end"/>
+      </w:r>
       <w:r>
         <w:t xml:space="preserve"> A graph taken from the app showing Poloneix [a cryptocurrency] data</w:t>
       </w:r>
@@ -7353,14 +7366,27 @@
       <w:r>
         <w:t xml:space="preserve">Figure </w:t>
       </w:r>
-      <w:fldSimple w:instr=" SEQ Figure \* ARABIC ">
-        <w:r>
-          <w:rPr>
-            <w:noProof/>
-          </w:rPr>
-          <w:t>2</w:t>
-        </w:r>
-      </w:fldSimple>
+      <w:r>
+        <w:fldChar w:fldCharType="begin"/>
+      </w:r>
+      <w:r>
+        <w:instrText xml:space="preserve"> SEQ Figure \* ARABIC </w:instrText>
+      </w:r>
+      <w:r>
+        <w:fldChar w:fldCharType="separate"/>
+      </w:r>
+      <w:r>
+        <w:rPr>
+          <w:noProof/>
+        </w:rPr>
+        <w:t>2</w:t>
+      </w:r>
+      <w:r>
+        <w:rPr>
+          <w:noProof/>
+        </w:rPr>
+        <w:fldChar w:fldCharType="end"/>
+      </w:r>
       <w:r>
         <w:t xml:space="preserve"> Screen capture of the webpage in which this application is available </w:t>
       </w:r>
@@ -7584,14 +7610,27 @@
       <w:r>
         <w:t xml:space="preserve">Figure </w:t>
       </w:r>
-      <w:fldSimple w:instr=" SEQ Figure \* ARABIC ">
-        <w:r>
-          <w:rPr>
-            <w:noProof/>
-          </w:rPr>
-          <w:t>3</w:t>
-        </w:r>
-      </w:fldSimple>
+      <w:r>
+        <w:fldChar w:fldCharType="begin"/>
+      </w:r>
+      <w:r>
+        <w:instrText xml:space="preserve"> SEQ Figure \* ARABIC </w:instrText>
+      </w:r>
+      <w:r>
+        <w:fldChar w:fldCharType="separate"/>
+      </w:r>
+      <w:r>
+        <w:rPr>
+          <w:noProof/>
+        </w:rPr>
+        <w:t>3</w:t>
+      </w:r>
+      <w:r>
+        <w:rPr>
+          <w:noProof/>
+        </w:rPr>
+        <w:fldChar w:fldCharType="end"/>
+      </w:r>
       <w:r>
         <w:t xml:space="preserve"> Spiral model development </w:t>
       </w:r>
@@ -8602,14 +8641,27 @@
       <w:r>
         <w:t xml:space="preserve">Figure </w:t>
       </w:r>
-      <w:fldSimple w:instr=" SEQ Figure \* ARABIC ">
-        <w:r>
-          <w:rPr>
-            <w:noProof/>
-          </w:rPr>
-          <w:t>4</w:t>
-        </w:r>
-      </w:fldSimple>
+      <w:r>
+        <w:fldChar w:fldCharType="begin"/>
+      </w:r>
+      <w:r>
+        <w:instrText xml:space="preserve"> SEQ Figure \* ARABIC </w:instrText>
+      </w:r>
+      <w:r>
+        <w:fldChar w:fldCharType="separate"/>
+      </w:r>
+      <w:r>
+        <w:rPr>
+          <w:noProof/>
+        </w:rPr>
+        <w:t>4</w:t>
+      </w:r>
+      <w:r>
+        <w:rPr>
+          <w:noProof/>
+        </w:rPr>
+        <w:fldChar w:fldCharType="end"/>
+      </w:r>
       <w:r>
         <w:t xml:space="preserve"> An example of a flow type block</w:t>
       </w:r>
@@ -8761,14 +8813,27 @@
       <w:r>
         <w:t xml:space="preserve">Figure </w:t>
       </w:r>
-      <w:fldSimple w:instr=" SEQ Figure \* ARABIC ">
-        <w:r>
-          <w:rPr>
-            <w:noProof/>
-          </w:rPr>
-          <w:t>5</w:t>
-        </w:r>
-      </w:fldSimple>
+      <w:r>
+        <w:fldChar w:fldCharType="begin"/>
+      </w:r>
+      <w:r>
+        <w:instrText xml:space="preserve"> SEQ Figure \* ARABIC </w:instrText>
+      </w:r>
+      <w:r>
+        <w:fldChar w:fldCharType="separate"/>
+      </w:r>
+      <w:r>
+        <w:rPr>
+          <w:noProof/>
+        </w:rPr>
+        <w:t>5</w:t>
+      </w:r>
+      <w:r>
+        <w:rPr>
+          <w:noProof/>
+        </w:rPr>
+        <w:fldChar w:fldCharType="end"/>
+      </w:r>
       <w:r>
         <w:t xml:space="preserve"> An excerpt from Spotify’s desktop application about Third Party Software</w:t>
       </w:r>
@@ -8896,14 +8961,27 @@
       <w:r>
         <w:t xml:space="preserve">Figure </w:t>
       </w:r>
-      <w:fldSimple w:instr=" SEQ Figure \* ARABIC ">
-        <w:r>
-          <w:rPr>
-            <w:noProof/>
-          </w:rPr>
-          <w:t>6</w:t>
-        </w:r>
-      </w:fldSimple>
+      <w:r>
+        <w:fldChar w:fldCharType="begin"/>
+      </w:r>
+      <w:r>
+        <w:instrText xml:space="preserve"> SEQ Figure \* ARABIC </w:instrText>
+      </w:r>
+      <w:r>
+        <w:fldChar w:fldCharType="separate"/>
+      </w:r>
+      <w:r>
+        <w:rPr>
+          <w:noProof/>
+        </w:rPr>
+        <w:t>6</w:t>
+      </w:r>
+      <w:r>
+        <w:rPr>
+          <w:noProof/>
+        </w:rPr>
+        <w:fldChar w:fldCharType="end"/>
+      </w:r>
       <w:r>
         <w:t xml:space="preserve"> Part of my final package.json – this script is run on building of the project. It compiles all the licenses within all the projects I use and then puts it all in one file – the `LICENSE` file within the release folder.</w:t>
       </w:r>
@@ -8981,14 +9059,27 @@
       <w:r>
         <w:t xml:space="preserve">Figure </w:t>
       </w:r>
-      <w:fldSimple w:instr=" SEQ Figure \* ARABIC ">
-        <w:r>
-          <w:rPr>
-            <w:noProof/>
-          </w:rPr>
-          <w:t>7</w:t>
-        </w:r>
-      </w:fldSimple>
+      <w:r>
+        <w:fldChar w:fldCharType="begin"/>
+      </w:r>
+      <w:r>
+        <w:instrText xml:space="preserve"> SEQ Figure \* ARABIC </w:instrText>
+      </w:r>
+      <w:r>
+        <w:fldChar w:fldCharType="separate"/>
+      </w:r>
+      <w:r>
+        <w:rPr>
+          <w:noProof/>
+        </w:rPr>
+        <w:t>7</w:t>
+      </w:r>
+      <w:r>
+        <w:rPr>
+          <w:noProof/>
+        </w:rPr>
+        <w:fldChar w:fldCharType="end"/>
+      </w:r>
       <w:r>
         <w:t xml:space="preserve"> An excerpt from the LICENSE file generated - in total it is more than 1500 lines!</w:t>
       </w:r>
@@ -9444,14 +9535,27 @@
       <w:r>
         <w:t xml:space="preserve">Figure </w:t>
       </w:r>
-      <w:fldSimple w:instr=" SEQ Figure \* ARABIC ">
-        <w:r>
-          <w:rPr>
-            <w:noProof/>
-          </w:rPr>
-          <w:t>8</w:t>
-        </w:r>
-      </w:fldSimple>
+      <w:r>
+        <w:fldChar w:fldCharType="begin"/>
+      </w:r>
+      <w:r>
+        <w:instrText xml:space="preserve"> SEQ Figure \* ARABIC </w:instrText>
+      </w:r>
+      <w:r>
+        <w:fldChar w:fldCharType="separate"/>
+      </w:r>
+      <w:r>
+        <w:rPr>
+          <w:noProof/>
+        </w:rPr>
+        <w:t>8</w:t>
+      </w:r>
+      <w:r>
+        <w:rPr>
+          <w:noProof/>
+        </w:rPr>
+        <w:fldChar w:fldCharType="end"/>
+      </w:r>
       <w:r>
         <w:t xml:space="preserve"> Supported systems </w:t>
       </w:r>
@@ -9638,14 +9742,27 @@
       <w:r>
         <w:t xml:space="preserve">Figure </w:t>
       </w:r>
-      <w:fldSimple w:instr=" SEQ Figure \* ARABIC ">
-        <w:r>
-          <w:rPr>
-            <w:noProof/>
-          </w:rPr>
-          <w:t>9</w:t>
-        </w:r>
-      </w:fldSimple>
+      <w:r>
+        <w:fldChar w:fldCharType="begin"/>
+      </w:r>
+      <w:r>
+        <w:instrText xml:space="preserve"> SEQ Figure \* ARABIC </w:instrText>
+      </w:r>
+      <w:r>
+        <w:fldChar w:fldCharType="separate"/>
+      </w:r>
+      <w:r>
+        <w:rPr>
+          <w:noProof/>
+        </w:rPr>
+        <w:t>9</w:t>
+      </w:r>
+      <w:r>
+        <w:rPr>
+          <w:noProof/>
+        </w:rPr>
+        <w:fldChar w:fldCharType="end"/>
+      </w:r>
       <w:r>
         <w:t xml:space="preserve"> – A basic design of what the application might look like</w:t>
       </w:r>
@@ -9990,14 +10107,27 @@
       <w:r>
         <w:t xml:space="preserve">Figure </w:t>
       </w:r>
-      <w:fldSimple w:instr=" SEQ Figure \* ARABIC ">
-        <w:r>
-          <w:rPr>
-            <w:noProof/>
-          </w:rPr>
-          <w:t>10</w:t>
-        </w:r>
-      </w:fldSimple>
+      <w:r>
+        <w:fldChar w:fldCharType="begin"/>
+      </w:r>
+      <w:r>
+        <w:instrText xml:space="preserve"> SEQ Figure \* ARABIC </w:instrText>
+      </w:r>
+      <w:r>
+        <w:fldChar w:fldCharType="separate"/>
+      </w:r>
+      <w:r>
+        <w:rPr>
+          <w:noProof/>
+        </w:rPr>
+        <w:t>10</w:t>
+      </w:r>
+      <w:r>
+        <w:rPr>
+          <w:noProof/>
+        </w:rPr>
+        <w:fldChar w:fldCharType="end"/>
+      </w:r>
       <w:r>
         <w:t xml:space="preserve"> Retouched cryptocurrency logo / New Application logo</w:t>
       </w:r>
@@ -11047,8 +11177,6 @@
         <w:pStyle w:val="Heading2"/>
       </w:pPr>
       <w:bookmarkStart w:id="23" w:name="_Toc509356674"/>
-      <w:bookmarkStart w:id="24" w:name="_GoBack"/>
-      <w:bookmarkEnd w:id="24"/>
       <w:r>
         <w:lastRenderedPageBreak/>
         <w:t>Name Choice</w:t>
@@ -11198,11 +11326,11 @@
       <w:pPr>
         <w:pStyle w:val="Heading3"/>
       </w:pPr>
-      <w:bookmarkStart w:id="25" w:name="_Toc509356675"/>
+      <w:bookmarkStart w:id="24" w:name="_Toc509356675"/>
       <w:r>
         <w:t>Considerations and comments</w:t>
       </w:r>
-      <w:bookmarkEnd w:id="25"/>
+      <w:bookmarkEnd w:id="24"/>
     </w:p>
     <w:p>
       <w:pPr>
@@ -11367,24 +11495,24 @@
       <w:pPr>
         <w:pStyle w:val="Heading2"/>
       </w:pPr>
-      <w:bookmarkStart w:id="26" w:name="_Toc509356676"/>
+      <w:bookmarkStart w:id="25" w:name="_Toc509356676"/>
       <w:r>
         <w:t>Problem splitting</w:t>
       </w:r>
       <w:r>
         <w:t>/Project Diagram</w:t>
       </w:r>
+      <w:bookmarkEnd w:id="25"/>
+    </w:p>
+    <w:p>
+      <w:pPr>
+        <w:pStyle w:val="Heading3"/>
+      </w:pPr>
+      <w:bookmarkStart w:id="26" w:name="_Toc509356677"/>
+      <w:r>
+        <w:t>UI Flow</w:t>
+      </w:r>
       <w:bookmarkEnd w:id="26"/>
-    </w:p>
-    <w:p>
-      <w:pPr>
-        <w:pStyle w:val="Heading3"/>
-      </w:pPr>
-      <w:bookmarkStart w:id="27" w:name="_Toc509356677"/>
-      <w:r>
-        <w:t>UI Flow</w:t>
-      </w:r>
-      <w:bookmarkEnd w:id="27"/>
     </w:p>
     <w:p>
       <w:r>
@@ -11463,14 +11591,27 @@
       <w:r>
         <w:t xml:space="preserve">Figure </w:t>
       </w:r>
-      <w:fldSimple w:instr=" SEQ Figure \* ARABIC ">
-        <w:r>
-          <w:rPr>
-            <w:noProof/>
-          </w:rPr>
-          <w:t>11</w:t>
-        </w:r>
-      </w:fldSimple>
+      <w:r>
+        <w:fldChar w:fldCharType="begin"/>
+      </w:r>
+      <w:r>
+        <w:instrText xml:space="preserve"> SEQ Figure \* ARABIC </w:instrText>
+      </w:r>
+      <w:r>
+        <w:fldChar w:fldCharType="separate"/>
+      </w:r>
+      <w:r>
+        <w:rPr>
+          <w:noProof/>
+        </w:rPr>
+        <w:t>11</w:t>
+      </w:r>
+      <w:r>
+        <w:rPr>
+          <w:noProof/>
+        </w:rPr>
+        <w:fldChar w:fldCharType="end"/>
+      </w:r>
       <w:r>
         <w:t xml:space="preserve"> Flowchart showing the basic UI flow for the application</w:t>
       </w:r>
@@ -11484,11 +11625,11 @@
       <w:pPr>
         <w:pStyle w:val="Heading3"/>
       </w:pPr>
-      <w:bookmarkStart w:id="28" w:name="_Toc509356678"/>
+      <w:bookmarkStart w:id="27" w:name="_Toc509356678"/>
       <w:r>
         <w:t>Total project diagram</w:t>
       </w:r>
-      <w:bookmarkEnd w:id="28"/>
+      <w:bookmarkEnd w:id="27"/>
     </w:p>
     <w:p>
       <w:pPr>
@@ -11567,21 +11708,140 @@
       <w:r>
         <w:t xml:space="preserve">Figure </w:t>
       </w:r>
+      <w:r>
+        <w:fldChar w:fldCharType="begin"/>
+      </w:r>
+      <w:r>
+        <w:instrText xml:space="preserve"> SEQ Figure \* ARABIC </w:instrText>
+      </w:r>
+      <w:r>
+        <w:fldChar w:fldCharType="separate"/>
+      </w:r>
+      <w:r>
+        <w:rPr>
+          <w:noProof/>
+        </w:rPr>
+        <w:t>12</w:t>
+      </w:r>
+      <w:r>
+        <w:rPr>
+          <w:noProof/>
+        </w:rPr>
+        <w:fldChar w:fldCharType="end"/>
+      </w:r>
+      <w:r>
+        <w:t xml:space="preserve"> Complete project diagram</w:t>
+      </w:r>
+    </w:p>
+    <w:p>
+      <w:r>
+        <w:t>#Evaluation of splitting of problem</w:t>
+      </w:r>
+    </w:p>
+    <w:p/>
+    <w:p>
+      <w:pPr>
+        <w:pStyle w:val="Heading2"/>
+      </w:pPr>
+      <w:bookmarkStart w:id="28" w:name="_Toc509356679"/>
+      <w:r>
+        <w:t>Time management</w:t>
+      </w:r>
+      <w:bookmarkEnd w:id="28"/>
+    </w:p>
+    <w:p>
+      <w:r>
+        <w:t>To plan out the timing of the entire application so it fits to the schedule I prepared a Gantt chart</w:t>
+      </w:r>
+      <w:r>
+        <w:t xml:space="preserve"> showing the different elements:</w:t>
+      </w:r>
+    </w:p>
+    <w:p>
+      <w:pPr>
+        <w:keepNext/>
+      </w:pPr>
+      <w:r>
+        <w:rPr>
+          <w:noProof/>
+        </w:rPr>
+        <w:drawing>
+          <wp:inline distT="0" distB="0" distL="0" distR="0" wp14:anchorId="75B0AFD4" wp14:editId="1C9A43C7">
+            <wp:extent cx="5727700" cy="1639019"/>
+            <wp:effectExtent l="152400" t="152400" r="368300" b="361315"/>
+            <wp:docPr id="32" name="Picture 32"/>
+            <wp:cNvGraphicFramePr>
+              <a:graphicFrameLocks xmlns:a="http://schemas.openxmlformats.org/drawingml/2006/main" noChangeAspect="1"/>
+            </wp:cNvGraphicFramePr>
+            <a:graphic xmlns:a="http://schemas.openxmlformats.org/drawingml/2006/main">
+              <a:graphicData uri="http://schemas.openxmlformats.org/drawingml/2006/picture">
+                <pic:pic xmlns:pic="http://schemas.openxmlformats.org/drawingml/2006/picture">
+                  <pic:nvPicPr>
+                    <pic:cNvPr id="0" name="Picture 1"/>
+                    <pic:cNvPicPr>
+                      <a:picLocks noChangeAspect="1" noChangeArrowheads="1"/>
+                    </pic:cNvPicPr>
+                  </pic:nvPicPr>
+                  <pic:blipFill rotWithShape="1">
+                    <a:blip r:embed="rId40">
+                      <a:extLst>
+                        <a:ext uri="{28A0092B-C50C-407E-A947-70E740481C1C}">
+                          <a14:useLocalDpi xmlns:a14="http://schemas.microsoft.com/office/drawing/2010/main" val="0"/>
+                        </a:ext>
+                      </a:extLst>
+                    </a:blip>
+                    <a:srcRect b="61846"/>
+                    <a:stretch/>
+                  </pic:blipFill>
+                  <pic:spPr bwMode="auto">
+                    <a:xfrm>
+                      <a:off x="0" y="0"/>
+                      <a:ext cx="5727700" cy="1639019"/>
+                    </a:xfrm>
+                    <a:prstGeom prst="rect">
+                      <a:avLst/>
+                    </a:prstGeom>
+                    <a:ln>
+                      <a:noFill/>
+                    </a:ln>
+                    <a:effectLst>
+                      <a:outerShdw blurRad="292100" dist="139700" dir="2700000" algn="tl" rotWithShape="0">
+                        <a:srgbClr val="333333">
+                          <a:alpha val="65000"/>
+                        </a:srgbClr>
+                      </a:outerShdw>
+                    </a:effectLst>
+                    <a:extLst>
+                      <a:ext uri="{53640926-AAD7-44D8-BBD7-CCE9431645EC}">
+                        <a14:shadowObscured xmlns:a14="http://schemas.microsoft.com/office/drawing/2010/main"/>
+                      </a:ext>
+                    </a:extLst>
+                  </pic:spPr>
+                </pic:pic>
+              </a:graphicData>
+            </a:graphic>
+          </wp:inline>
+        </w:drawing>
+      </w:r>
+    </w:p>
+    <w:p>
+      <w:pPr>
+        <w:pStyle w:val="Caption"/>
+        <w:jc w:val="center"/>
+      </w:pPr>
+      <w:r>
+        <w:t xml:space="preserve">Figure </w:t>
+      </w:r>
       <w:fldSimple w:instr=" SEQ Figure \* ARABIC ">
         <w:r>
           <w:rPr>
             <w:noProof/>
           </w:rPr>
-          <w:t>12</w:t>
+          <w:t>13</w:t>
         </w:r>
       </w:fldSimple>
       <w:r>
-        <w:t xml:space="preserve"> Complete project diagram</w:t>
-      </w:r>
-    </w:p>
-    <w:p>
-      <w:r>
-        <w:t>#Evaluation of splitting of problem</w:t>
+        <w:t xml:space="preserve"> Time management of the application’s entire process</w:t>
       </w:r>
     </w:p>
     <w:p/>
@@ -11589,57 +11849,31 @@
       <w:pPr>
         <w:pStyle w:val="Heading2"/>
       </w:pPr>
-      <w:bookmarkStart w:id="29" w:name="_Toc509356679"/>
-      <w:r>
-        <w:t>Time management</w:t>
+      <w:bookmarkStart w:id="29" w:name="_Toc509356680"/>
+      <w:r>
+        <w:t>Design transcript</w:t>
       </w:r>
       <w:bookmarkEnd w:id="29"/>
     </w:p>
+    <w:p>
+      <w:r>
+        <w:t>[…]</w:t>
+      </w:r>
+    </w:p>
     <w:p/>
     <w:p>
-      <w:r>
-        <w:t>#gantt chart</w:t>
-      </w:r>
-    </w:p>
-    <w:p>
-      <w:hyperlink r:id="rId40" w:history="1">
-        <w:r>
-          <w:rPr>
-            <w:rStyle w:val="Hyperlink"/>
-          </w:rPr>
-          <w:t>https://mermaidjs.github.io/</w:t>
-        </w:r>
-      </w:hyperlink>
-    </w:p>
-    <w:p/>
-    <w:p>
-      <w:pPr>
-        <w:pStyle w:val="Heading2"/>
-      </w:pPr>
-      <w:bookmarkStart w:id="30" w:name="_Toc509356680"/>
-      <w:r>
-        <w:t>Design transcript</w:t>
+      <w:pPr>
+        <w:pStyle w:val="Heading3"/>
+      </w:pPr>
+      <w:bookmarkStart w:id="30" w:name="_Toc509356681"/>
+      <w:r>
+        <w:t>Style choices</w:t>
       </w:r>
       <w:bookmarkEnd w:id="30"/>
     </w:p>
     <w:p>
       <w:r>
-        <w:t>[…]</w:t>
-      </w:r>
-    </w:p>
-    <w:p/>
-    <w:p>
-      <w:pPr>
-        <w:pStyle w:val="Heading3"/>
-      </w:pPr>
-      <w:bookmarkStart w:id="31" w:name="_Toc509356681"/>
-      <w:r>
-        <w:t>Style choices</w:t>
-      </w:r>
-      <w:bookmarkEnd w:id="31"/>
-    </w:p>
-    <w:p>
-      <w:r>
+        <w:lastRenderedPageBreak/>
         <w:t>Designing an interface which is both effective as well as stylish can be a very hard choice. It is made harder by the…</w:t>
       </w:r>
     </w:p>
@@ -11662,46 +11896,46 @@
       <w:pPr>
         <w:pStyle w:val="Heading1"/>
       </w:pPr>
-      <w:bookmarkStart w:id="32" w:name="_Toc509356682"/>
+      <w:bookmarkStart w:id="31" w:name="_Toc509356682"/>
       <w:r>
         <w:lastRenderedPageBreak/>
         <w:t>Development</w:t>
       </w:r>
+      <w:bookmarkEnd w:id="31"/>
+    </w:p>
+    <w:p>
+      <w:pPr>
+        <w:pStyle w:val="Heading2"/>
+      </w:pPr>
+      <w:bookmarkStart w:id="32" w:name="_Toc509356683"/>
+      <w:r>
+        <w:t>Testing</w:t>
+      </w:r>
       <w:bookmarkEnd w:id="32"/>
+      <w:r>
+        <w:t xml:space="preserve"> </w:t>
+      </w:r>
+    </w:p>
+    <w:p/>
+    <w:p>
+      <w:pPr>
+        <w:pStyle w:val="Heading3"/>
+      </w:pPr>
+      <w:bookmarkStart w:id="33" w:name="_Toc509356684"/>
+      <w:r>
+        <w:t>Testing Needed</w:t>
+      </w:r>
+      <w:bookmarkEnd w:id="33"/>
     </w:p>
     <w:p>
       <w:pPr>
         <w:pStyle w:val="Heading2"/>
       </w:pPr>
-      <w:bookmarkStart w:id="33" w:name="_Toc509356683"/>
-      <w:r>
-        <w:t>Testing</w:t>
-      </w:r>
-      <w:bookmarkEnd w:id="33"/>
-      <w:r>
-        <w:t xml:space="preserve"> </w:t>
-      </w:r>
-    </w:p>
-    <w:p/>
-    <w:p>
-      <w:pPr>
-        <w:pStyle w:val="Heading3"/>
-      </w:pPr>
-      <w:bookmarkStart w:id="34" w:name="_Toc509356684"/>
-      <w:r>
-        <w:t>Testing Needed</w:t>
+      <w:bookmarkStart w:id="34" w:name="_Toc509356685"/>
+      <w:r>
+        <w:t>Setup</w:t>
       </w:r>
       <w:bookmarkEnd w:id="34"/>
-    </w:p>
-    <w:p>
-      <w:pPr>
-        <w:pStyle w:val="Heading2"/>
-      </w:pPr>
-      <w:bookmarkStart w:id="35" w:name="_Toc509356685"/>
-      <w:r>
-        <w:t>Setup</w:t>
-      </w:r>
-      <w:bookmarkEnd w:id="35"/>
     </w:p>
     <w:p>
       <w:r>
@@ -11784,14 +12018,27 @@
       <w:r>
         <w:t xml:space="preserve">Figure </w:t>
       </w:r>
-      <w:fldSimple w:instr=" SEQ Figure \* ARABIC ">
-        <w:r>
-          <w:rPr>
-            <w:noProof/>
-          </w:rPr>
-          <w:t>13</w:t>
-        </w:r>
-      </w:fldSimple>
+      <w:r>
+        <w:fldChar w:fldCharType="begin"/>
+      </w:r>
+      <w:r>
+        <w:instrText xml:space="preserve"> SEQ Figure \* ARABIC </w:instrText>
+      </w:r>
+      <w:r>
+        <w:fldChar w:fldCharType="separate"/>
+      </w:r>
+      <w:r>
+        <w:rPr>
+          <w:noProof/>
+        </w:rPr>
+        <w:t>14</w:t>
+      </w:r>
+      <w:r>
+        <w:rPr>
+          <w:noProof/>
+        </w:rPr>
+        <w:fldChar w:fldCharType="end"/>
+      </w:r>
       <w:r>
         <w:t xml:space="preserve"> My basic directory layout</w:t>
       </w:r>
@@ -11800,7 +12047,7 @@
       <w:pPr>
         <w:pStyle w:val="Heading3"/>
       </w:pPr>
-      <w:bookmarkStart w:id="36" w:name="_Toc509356686"/>
+      <w:bookmarkStart w:id="35" w:name="_Toc509356686"/>
       <w:r>
         <w:t>SVN</w:t>
       </w:r>
@@ -11813,7 +12060,7 @@
         </w:rPr>
         <w:t>✓</w:t>
       </w:r>
-      <w:bookmarkEnd w:id="36"/>
+      <w:bookmarkEnd w:id="35"/>
     </w:p>
     <w:p>
       <w:r>
@@ -11927,14 +12174,27 @@
       <w:r>
         <w:t xml:space="preserve">Figure </w:t>
       </w:r>
-      <w:fldSimple w:instr=" SEQ Figure \* ARABIC ">
-        <w:r>
-          <w:rPr>
-            <w:noProof/>
-          </w:rPr>
-          <w:t>14</w:t>
-        </w:r>
-      </w:fldSimple>
+      <w:r>
+        <w:fldChar w:fldCharType="begin"/>
+      </w:r>
+      <w:r>
+        <w:instrText xml:space="preserve"> SEQ Figure \* ARABIC </w:instrText>
+      </w:r>
+      <w:r>
+        <w:fldChar w:fldCharType="separate"/>
+      </w:r>
+      <w:r>
+        <w:rPr>
+          <w:noProof/>
+        </w:rPr>
+        <w:t>15</w:t>
+      </w:r>
+      <w:r>
+        <w:rPr>
+          <w:noProof/>
+        </w:rPr>
+        <w:fldChar w:fldCharType="end"/>
+      </w:r>
       <w:r>
         <w:t xml:space="preserve"> </w:t>
       </w:r>
@@ -11947,7 +12207,12 @@
     </w:p>
     <w:p>
       <w:r>
-        <w:t>This also required me to set up a git client on my computer to upload (commit) to the repository. I chose GitKraken due to my familiarity with it:</w:t>
+        <w:t>This also required me to set up a git client on my computer to upload (commit) to the repository. I chos</w:t>
+      </w:r>
+      <w:bookmarkStart w:id="36" w:name="_GoBack"/>
+      <w:bookmarkEnd w:id="36"/>
+      <w:r>
+        <w:t>e GitKraken due to my familiarity with it:</w:t>
       </w:r>
     </w:p>
     <w:p>
@@ -12023,14 +12288,27 @@
       <w:r>
         <w:t xml:space="preserve">Figure </w:t>
       </w:r>
-      <w:fldSimple w:instr=" SEQ Figure \* ARABIC ">
-        <w:r>
-          <w:rPr>
-            <w:noProof/>
-          </w:rPr>
-          <w:t>15</w:t>
-        </w:r>
-      </w:fldSimple>
+      <w:r>
+        <w:fldChar w:fldCharType="begin"/>
+      </w:r>
+      <w:r>
+        <w:instrText xml:space="preserve"> SEQ Figure \* ARABIC </w:instrText>
+      </w:r>
+      <w:r>
+        <w:fldChar w:fldCharType="separate"/>
+      </w:r>
+      <w:r>
+        <w:rPr>
+          <w:noProof/>
+        </w:rPr>
+        <w:t>16</w:t>
+      </w:r>
+      <w:r>
+        <w:rPr>
+          <w:noProof/>
+        </w:rPr>
+        <w:fldChar w:fldCharType="end"/>
+      </w:r>
       <w:r>
         <w:t xml:space="preserve"> Setting up GitKraken as a version manager</w:t>
       </w:r>
@@ -12126,14 +12404,27 @@
       <w:r>
         <w:t xml:space="preserve">Figure </w:t>
       </w:r>
-      <w:fldSimple w:instr=" SEQ Figure \* ARABIC ">
-        <w:r>
-          <w:rPr>
-            <w:noProof/>
-          </w:rPr>
-          <w:t>16</w:t>
-        </w:r>
-      </w:fldSimple>
+      <w:r>
+        <w:fldChar w:fldCharType="begin"/>
+      </w:r>
+      <w:r>
+        <w:instrText xml:space="preserve"> SEQ Figure \* ARABIC </w:instrText>
+      </w:r>
+      <w:r>
+        <w:fldChar w:fldCharType="separate"/>
+      </w:r>
+      <w:r>
+        <w:rPr>
+          <w:noProof/>
+        </w:rPr>
+        <w:t>17</w:t>
+      </w:r>
+      <w:r>
+        <w:rPr>
+          <w:noProof/>
+        </w:rPr>
+        <w:fldChar w:fldCharType="end"/>
+      </w:r>
       <w:r>
         <w:t xml:space="preserve"> An example .gitignore </w:t>
       </w:r>
@@ -12250,14 +12541,27 @@
       <w:r>
         <w:t xml:space="preserve">Figure </w:t>
       </w:r>
-      <w:fldSimple w:instr=" SEQ Figure \* ARABIC ">
-        <w:r>
-          <w:rPr>
-            <w:noProof/>
-          </w:rPr>
-          <w:t>17</w:t>
-        </w:r>
-      </w:fldSimple>
+      <w:r>
+        <w:fldChar w:fldCharType="begin"/>
+      </w:r>
+      <w:r>
+        <w:instrText xml:space="preserve"> SEQ Figure \* ARABIC </w:instrText>
+      </w:r>
+      <w:r>
+        <w:fldChar w:fldCharType="separate"/>
+      </w:r>
+      <w:r>
+        <w:rPr>
+          <w:noProof/>
+        </w:rPr>
+        <w:t>18</w:t>
+      </w:r>
+      <w:r>
+        <w:rPr>
+          <w:noProof/>
+        </w:rPr>
+        <w:fldChar w:fldCharType="end"/>
+      </w:r>
       <w:r>
         <w:t xml:space="preserve"> My Github project board for the planning part of the project</w:t>
       </w:r>
@@ -12364,14 +12668,27 @@
       <w:r>
         <w:t xml:space="preserve">Figure </w:t>
       </w:r>
-      <w:fldSimple w:instr=" SEQ Figure \* ARABIC ">
-        <w:r>
-          <w:rPr>
-            <w:noProof/>
-          </w:rPr>
-          <w:t>18</w:t>
-        </w:r>
-      </w:fldSimple>
+      <w:r>
+        <w:fldChar w:fldCharType="begin"/>
+      </w:r>
+      <w:r>
+        <w:instrText xml:space="preserve"> SEQ Figure \* ARABIC </w:instrText>
+      </w:r>
+      <w:r>
+        <w:fldChar w:fldCharType="separate"/>
+      </w:r>
+      <w:r>
+        <w:rPr>
+          <w:noProof/>
+        </w:rPr>
+        <w:t>19</w:t>
+      </w:r>
+      <w:r>
+        <w:rPr>
+          <w:noProof/>
+        </w:rPr>
+        <w:fldChar w:fldCharType="end"/>
+      </w:r>
       <w:r>
         <w:t xml:space="preserve"> My original attempt at cloning the repository</w:t>
       </w:r>
@@ -12449,14 +12766,27 @@
       <w:r>
         <w:t xml:space="preserve">Figure </w:t>
       </w:r>
-      <w:fldSimple w:instr=" SEQ Figure \* ARABIC ">
-        <w:r>
-          <w:rPr>
-            <w:noProof/>
-          </w:rPr>
-          <w:t>19</w:t>
-        </w:r>
-      </w:fldSimple>
+      <w:r>
+        <w:fldChar w:fldCharType="begin"/>
+      </w:r>
+      <w:r>
+        <w:instrText xml:space="preserve"> SEQ Figure \* ARABIC </w:instrText>
+      </w:r>
+      <w:r>
+        <w:fldChar w:fldCharType="separate"/>
+      </w:r>
+      <w:r>
+        <w:rPr>
+          <w:noProof/>
+        </w:rPr>
+        <w:t>20</w:t>
+      </w:r>
+      <w:r>
+        <w:rPr>
+          <w:noProof/>
+        </w:rPr>
+        <w:fldChar w:fldCharType="end"/>
+      </w:r>
       <w:r>
         <w:t xml:space="preserve"> The .gitignore file</w:t>
       </w:r>
@@ -12534,14 +12864,27 @@
       <w:r>
         <w:t xml:space="preserve">Figure </w:t>
       </w:r>
-      <w:fldSimple w:instr=" SEQ Figure \* ARABIC ">
-        <w:r>
-          <w:rPr>
-            <w:noProof/>
-          </w:rPr>
-          <w:t>20</w:t>
-        </w:r>
-      </w:fldSimple>
+      <w:r>
+        <w:fldChar w:fldCharType="begin"/>
+      </w:r>
+      <w:r>
+        <w:instrText xml:space="preserve"> SEQ Figure \* ARABIC </w:instrText>
+      </w:r>
+      <w:r>
+        <w:fldChar w:fldCharType="separate"/>
+      </w:r>
+      <w:r>
+        <w:rPr>
+          <w:noProof/>
+        </w:rPr>
+        <w:t>21</w:t>
+      </w:r>
+      <w:r>
+        <w:rPr>
+          <w:noProof/>
+        </w:rPr>
+        <w:fldChar w:fldCharType="end"/>
+      </w:r>
       <w:r>
         <w:t xml:space="preserve"> The .gitignore file being deleted.</w:t>
       </w:r>
@@ -12628,14 +12971,27 @@
       <w:r>
         <w:t xml:space="preserve">Figure </w:t>
       </w:r>
-      <w:fldSimple w:instr=" SEQ Figure \* ARABIC ">
-        <w:r>
-          <w:rPr>
-            <w:noProof/>
-          </w:rPr>
-          <w:t>21</w:t>
-        </w:r>
-      </w:fldSimple>
+      <w:r>
+        <w:fldChar w:fldCharType="begin"/>
+      </w:r>
+      <w:r>
+        <w:instrText xml:space="preserve"> SEQ Figure \* ARABIC </w:instrText>
+      </w:r>
+      <w:r>
+        <w:fldChar w:fldCharType="separate"/>
+      </w:r>
+      <w:r>
+        <w:rPr>
+          <w:noProof/>
+        </w:rPr>
+        <w:t>22</w:t>
+      </w:r>
+      <w:r>
+        <w:rPr>
+          <w:noProof/>
+        </w:rPr>
+        <w:fldChar w:fldCharType="end"/>
+      </w:r>
       <w:r>
         <w:t xml:space="preserve"> Fully cloned boilerplate</w:t>
       </w:r>
@@ -12751,14 +13107,27 @@
       <w:r>
         <w:t xml:space="preserve">Figure </w:t>
       </w:r>
-      <w:fldSimple w:instr=" SEQ Figure \* ARABIC ">
-        <w:r>
-          <w:rPr>
-            <w:noProof/>
-          </w:rPr>
-          <w:t>22</w:t>
-        </w:r>
-      </w:fldSimple>
+      <w:r>
+        <w:fldChar w:fldCharType="begin"/>
+      </w:r>
+      <w:r>
+        <w:instrText xml:space="preserve"> SEQ Figure \* ARABIC </w:instrText>
+      </w:r>
+      <w:r>
+        <w:fldChar w:fldCharType="separate"/>
+      </w:r>
+      <w:r>
+        <w:rPr>
+          <w:noProof/>
+        </w:rPr>
+        <w:t>23</w:t>
+      </w:r>
+      <w:r>
+        <w:rPr>
+          <w:noProof/>
+        </w:rPr>
+        <w:fldChar w:fldCharType="end"/>
+      </w:r>
       <w:r>
         <w:t xml:space="preserve"> Travis CI error</w:t>
       </w:r>
@@ -12840,14 +13209,27 @@
       <w:r>
         <w:t xml:space="preserve">Figure </w:t>
       </w:r>
-      <w:fldSimple w:instr=" SEQ Figure \* ARABIC ">
-        <w:r>
-          <w:rPr>
-            <w:noProof/>
-          </w:rPr>
-          <w:t>23</w:t>
-        </w:r>
-      </w:fldSimple>
+      <w:r>
+        <w:fldChar w:fldCharType="begin"/>
+      </w:r>
+      <w:r>
+        <w:instrText xml:space="preserve"> SEQ Figure \* ARABIC </w:instrText>
+      </w:r>
+      <w:r>
+        <w:fldChar w:fldCharType="separate"/>
+      </w:r>
+      <w:r>
+        <w:rPr>
+          <w:noProof/>
+        </w:rPr>
+        <w:t>24</w:t>
+      </w:r>
+      <w:r>
+        <w:rPr>
+          <w:noProof/>
+        </w:rPr>
+        <w:fldChar w:fldCharType="end"/>
+      </w:r>
       <w:r>
         <w:t xml:space="preserve"> Part of the rewritten .travis.yml</w:t>
       </w:r>
@@ -12981,14 +13363,27 @@
       <w:r>
         <w:t xml:space="preserve">Figure </w:t>
       </w:r>
-      <w:fldSimple w:instr=" SEQ Figure \* ARABIC ">
-        <w:r>
-          <w:rPr>
-            <w:noProof/>
-          </w:rPr>
-          <w:t>24</w:t>
-        </w:r>
-      </w:fldSimple>
+      <w:r>
+        <w:fldChar w:fldCharType="begin"/>
+      </w:r>
+      <w:r>
+        <w:instrText xml:space="preserve"> SEQ Figure \* ARABIC </w:instrText>
+      </w:r>
+      <w:r>
+        <w:fldChar w:fldCharType="separate"/>
+      </w:r>
+      <w:r>
+        <w:rPr>
+          <w:noProof/>
+        </w:rPr>
+        <w:t>25</w:t>
+      </w:r>
+      <w:r>
+        <w:rPr>
+          <w:noProof/>
+        </w:rPr>
+        <w:fldChar w:fldCharType="end"/>
+      </w:r>
       <w:r>
         <w:t xml:space="preserve"> Security Checklist</w:t>
       </w:r>
@@ -13135,14 +13530,27 @@
       <w:r>
         <w:t xml:space="preserve">Figure </w:t>
       </w:r>
-      <w:fldSimple w:instr=" SEQ Figure \* ARABIC ">
-        <w:r>
-          <w:rPr>
-            <w:noProof/>
-          </w:rPr>
-          <w:t>25</w:t>
-        </w:r>
-      </w:fldSimple>
+      <w:r>
+        <w:fldChar w:fldCharType="begin"/>
+      </w:r>
+      <w:r>
+        <w:instrText xml:space="preserve"> SEQ Figure \* ARABIC </w:instrText>
+      </w:r>
+      <w:r>
+        <w:fldChar w:fldCharType="separate"/>
+      </w:r>
+      <w:r>
+        <w:rPr>
+          <w:noProof/>
+        </w:rPr>
+        <w:t>26</w:t>
+      </w:r>
+      <w:r>
+        <w:rPr>
+          <w:noProof/>
+        </w:rPr>
+        <w:fldChar w:fldCharType="end"/>
+      </w:r>
       <w:r>
         <w:t xml:space="preserve"> Documentation vs implementation of the checklist</w:t>
       </w:r>
@@ -13268,14 +13676,27 @@
       <w:r>
         <w:t xml:space="preserve">Figure </w:t>
       </w:r>
-      <w:fldSimple w:instr=" SEQ Figure \* ARABIC ">
-        <w:r>
-          <w:rPr>
-            <w:noProof/>
-          </w:rPr>
-          <w:t>26</w:t>
-        </w:r>
-      </w:fldSimple>
+      <w:r>
+        <w:fldChar w:fldCharType="begin"/>
+      </w:r>
+      <w:r>
+        <w:instrText xml:space="preserve"> SEQ Figure \* ARABIC </w:instrText>
+      </w:r>
+      <w:r>
+        <w:fldChar w:fldCharType="separate"/>
+      </w:r>
+      <w:r>
+        <w:rPr>
+          <w:noProof/>
+        </w:rPr>
+        <w:t>27</w:t>
+      </w:r>
+      <w:r>
+        <w:rPr>
+          <w:noProof/>
+        </w:rPr>
+        <w:fldChar w:fldCharType="end"/>
+      </w:r>
       <w:r>
         <w:t xml:space="preserve"> Another example of securing the application – in this case making the build scripts run in sandbox mode </w:t>
       </w:r>
@@ -14760,14 +15181,27 @@
       <w:r>
         <w:t xml:space="preserve">Figure </w:t>
       </w:r>
-      <w:fldSimple w:instr=" SEQ Figure \* ARABIC ">
-        <w:r>
-          <w:rPr>
-            <w:noProof/>
-          </w:rPr>
-          <w:t>27</w:t>
-        </w:r>
-      </w:fldSimple>
+      <w:r>
+        <w:fldChar w:fldCharType="begin"/>
+      </w:r>
+      <w:r>
+        <w:instrText xml:space="preserve"> SEQ Figure \* ARABIC </w:instrText>
+      </w:r>
+      <w:r>
+        <w:fldChar w:fldCharType="separate"/>
+      </w:r>
+      <w:r>
+        <w:rPr>
+          <w:noProof/>
+        </w:rPr>
+        <w:t>28</w:t>
+      </w:r>
+      <w:r>
+        <w:rPr>
+          <w:noProof/>
+        </w:rPr>
+        <w:fldChar w:fldCharType="end"/>
+      </w:r>
       <w:r>
         <w:t xml:space="preserve"> A quote from the official React dev block article concerning Error Boundaries </w:t>
       </w:r>
@@ -14922,14 +15356,27 @@
       <w:r>
         <w:t xml:space="preserve">Figure </w:t>
       </w:r>
-      <w:fldSimple w:instr=" SEQ Figure \* ARABIC ">
-        <w:r>
-          <w:rPr>
-            <w:noProof/>
-          </w:rPr>
-          <w:t>28</w:t>
-        </w:r>
-      </w:fldSimple>
+      <w:r>
+        <w:fldChar w:fldCharType="begin"/>
+      </w:r>
+      <w:r>
+        <w:instrText xml:space="preserve"> SEQ Figure \* ARABIC </w:instrText>
+      </w:r>
+      <w:r>
+        <w:fldChar w:fldCharType="separate"/>
+      </w:r>
+      <w:r>
+        <w:rPr>
+          <w:noProof/>
+        </w:rPr>
+        <w:t>29</w:t>
+      </w:r>
+      <w:r>
+        <w:rPr>
+          <w:noProof/>
+        </w:rPr>
+        <w:fldChar w:fldCharType="end"/>
+      </w:r>
       <w:r>
         <w:t xml:space="preserve"> </w:t>
       </w:r>
@@ -15067,14 +15514,27 @@
       <w:r>
         <w:t xml:space="preserve">Figure </w:t>
       </w:r>
-      <w:fldSimple w:instr=" SEQ Figure \* ARABIC ">
-        <w:r>
-          <w:rPr>
-            <w:noProof/>
-          </w:rPr>
-          <w:t>29</w:t>
-        </w:r>
-      </w:fldSimple>
+      <w:r>
+        <w:fldChar w:fldCharType="begin"/>
+      </w:r>
+      <w:r>
+        <w:instrText xml:space="preserve"> SEQ Figure \* ARABIC </w:instrText>
+      </w:r>
+      <w:r>
+        <w:fldChar w:fldCharType="separate"/>
+      </w:r>
+      <w:r>
+        <w:rPr>
+          <w:noProof/>
+        </w:rPr>
+        <w:t>30</w:t>
+      </w:r>
+      <w:r>
+        <w:rPr>
+          <w:noProof/>
+        </w:rPr>
+        <w:fldChar w:fldCharType="end"/>
+      </w:r>
       <w:r>
         <w:t xml:space="preserve"> Example error presented using error boundary</w:t>
       </w:r>
@@ -15157,14 +15617,27 @@
       <w:r>
         <w:t xml:space="preserve">Figure </w:t>
       </w:r>
-      <w:fldSimple w:instr=" SEQ Figure \* ARABIC ">
-        <w:r>
-          <w:rPr>
-            <w:noProof/>
-          </w:rPr>
-          <w:t>30</w:t>
-        </w:r>
-      </w:fldSimple>
+      <w:r>
+        <w:fldChar w:fldCharType="begin"/>
+      </w:r>
+      <w:r>
+        <w:instrText xml:space="preserve"> SEQ Figure \* ARABIC </w:instrText>
+      </w:r>
+      <w:r>
+        <w:fldChar w:fldCharType="separate"/>
+      </w:r>
+      <w:r>
+        <w:rPr>
+          <w:noProof/>
+        </w:rPr>
+        <w:t>31</w:t>
+      </w:r>
+      <w:r>
+        <w:rPr>
+          <w:noProof/>
+        </w:rPr>
+        <w:fldChar w:fldCharType="end"/>
+      </w:r>
       <w:r>
         <w:t xml:space="preserve"> The error in my code</w:t>
       </w:r>
@@ -24212,7 +24685,7 @@
 </file>
 
 <file path=customXml/itemProps1.xml><?xml version="1.0" encoding="utf-8"?>
-<ds:datastoreItem xmlns:ds="http://schemas.openxmlformats.org/officeDocument/2006/customXml" ds:itemID="{03205119-DFBF-6E42-AFF3-865D3730B5CA}">
+<ds:datastoreItem xmlns:ds="http://schemas.openxmlformats.org/officeDocument/2006/customXml" ds:itemID="{E173CFE4-7603-4F3A-8252-B8A99186CD0B}">
   <ds:schemaRefs>
     <ds:schemaRef ds:uri="http://schemas.openxmlformats.org/officeDocument/2006/bibliography"/>
   </ds:schemaRefs>

</xml_diff>

<commit_message>
Update E spec & Product research
</commit_message>
<xml_diff>
--- a/docs/Computing Coursework 2018.docx
+++ b/docs/Computing Coursework 2018.docx
@@ -5614,8 +5614,6 @@
         </w:rPr>
         <w:t>So basically, Crypto Exchanges have APIs.</w:t>
       </w:r>
-      <w:bookmarkStart w:id="4" w:name="_GoBack"/>
-      <w:bookmarkEnd w:id="4"/>
     </w:p>
     <w:p>
       <w:pPr>
@@ -6126,46 +6124,46 @@
       <w:pPr>
         <w:pStyle w:val="Heading2"/>
       </w:pPr>
-      <w:bookmarkStart w:id="5" w:name="_Toc509529711"/>
+      <w:bookmarkStart w:id="4" w:name="_Toc509529711"/>
       <w:r>
         <w:t>Client Brief</w:t>
       </w:r>
+      <w:bookmarkEnd w:id="4"/>
+    </w:p>
+    <w:p>
+      <w:r>
+        <w:t>After the initial transcripts the client provided a brief outline of the product</w:t>
+      </w:r>
+      <w:r>
+        <w:t xml:space="preserve"> to further consolidate my idea of the projects requirements.</w:t>
+      </w:r>
+    </w:p>
+    <w:p>
+      <w:pPr>
+        <w:pStyle w:val="Quote"/>
+      </w:pPr>
+      <w:r>
+        <w:t xml:space="preserve">A desktop application which allows me to view my current portfolios and balance of bitcoins and various other cryptocurrencies. I would like it to automatically update with the current </w:t>
+      </w:r>
+      <w:r>
+        <w:t>mean price of the bitcoin to other currencies. I would like it to be customisable, stylish and easy to use. Additionally, I want it integrated with as many different currency exchanges as possible to maximise its usage.</w:t>
+      </w:r>
+    </w:p>
+    <w:p>
+      <w:pPr>
+        <w:pStyle w:val="Heading2"/>
+      </w:pPr>
+      <w:bookmarkStart w:id="5" w:name="_Toc509529712"/>
+      <w:r>
+        <w:t xml:space="preserve">Minimum </w:t>
+      </w:r>
+      <w:r>
+        <w:t>Viable</w:t>
+      </w:r>
+      <w:r>
+        <w:t xml:space="preserve"> Product (MVP)</w:t>
+      </w:r>
       <w:bookmarkEnd w:id="5"/>
-    </w:p>
-    <w:p>
-      <w:r>
-        <w:t>After the initial transcripts the client provided a brief outline of the product</w:t>
-      </w:r>
-      <w:r>
-        <w:t xml:space="preserve"> to further consolidate my idea of the projects requirements.</w:t>
-      </w:r>
-    </w:p>
-    <w:p>
-      <w:pPr>
-        <w:pStyle w:val="Quote"/>
-      </w:pPr>
-      <w:r>
-        <w:t xml:space="preserve">A desktop application which allows me to view my current portfolios and balance of bitcoins and various other cryptocurrencies. I would like it to automatically update with the current </w:t>
-      </w:r>
-      <w:r>
-        <w:t>mean price of the bitcoin to other currencies. I would like it to be customisable, stylish and easy to use. Additionally, I want it integrated with as many different currency exchanges as possible to maximise its usage.</w:t>
-      </w:r>
-    </w:p>
-    <w:p>
-      <w:pPr>
-        <w:pStyle w:val="Heading2"/>
-      </w:pPr>
-      <w:bookmarkStart w:id="6" w:name="_Toc509529712"/>
-      <w:r>
-        <w:t xml:space="preserve">Minimum </w:t>
-      </w:r>
-      <w:r>
-        <w:t>Viable</w:t>
-      </w:r>
-      <w:r>
-        <w:t xml:space="preserve"> Product (MVP)</w:t>
-      </w:r>
-      <w:bookmarkEnd w:id="6"/>
       <w:r>
         <w:t xml:space="preserve"> </w:t>
       </w:r>
@@ -7105,6 +7103,8 @@
         </w:rPr>
         <w:t>Security</w:t>
       </w:r>
+      <w:bookmarkStart w:id="6" w:name="_GoBack"/>
+      <w:bookmarkEnd w:id="6"/>
     </w:p>
     <w:p>
       <w:pPr>
@@ -7175,7 +7175,6 @@
         </w:rPr>
         <w:t xml:space="preserve">This password is not meant to securely protect the product – instead </w:t>
       </w:r>
-      <w:proofErr w:type="spellStart"/>
       <w:r>
         <w:rPr>
           <w:rFonts w:asciiTheme="minorHAnsi" w:hAnsiTheme="minorHAnsi" w:cs="Arial"/>
@@ -7183,9 +7182,8 @@
           <w:sz w:val="22"/>
           <w:szCs w:val="22"/>
         </w:rPr>
-        <w:t>it’s</w:t>
-      </w:r>
-      <w:proofErr w:type="spellEnd"/>
+        <w:t>its</w:t>
+      </w:r>
       <w:r>
         <w:rPr>
           <w:rFonts w:asciiTheme="minorHAnsi" w:hAnsiTheme="minorHAnsi" w:cs="Arial"/>
@@ -7432,6 +7430,38 @@
       </w:r>
       <w:r>
         <w:t xml:space="preserve"> add it to the UI.</w:t>
+      </w:r>
+    </w:p>
+    <w:p>
+      <w:pPr>
+        <w:pStyle w:val="ListParagraph"/>
+        <w:numPr>
+          <w:ilvl w:val="0"/>
+          <w:numId w:val="29"/>
+        </w:numPr>
+      </w:pPr>
+      <w:r>
+        <w:t>Offline mode</w:t>
+      </w:r>
+    </w:p>
+    <w:p>
+      <w:pPr>
+        <w:pStyle w:val="ListParagraph"/>
+        <w:numPr>
+          <w:ilvl w:val="1"/>
+          <w:numId w:val="29"/>
+        </w:numPr>
+      </w:pPr>
+      <w:r>
+        <w:t xml:space="preserve">It </w:t>
+      </w:r>
+      <w:proofErr w:type="gramStart"/>
+      <w:r>
+        <w:t>is able to</w:t>
+      </w:r>
+      <w:proofErr w:type="gramEnd"/>
+      <w:r>
+        <w:t xml:space="preserve"> work in offline mode using the last data reached when online – and or indicators the program is unable to access the exchanges.</w:t>
       </w:r>
     </w:p>
     <w:p>
@@ -7499,6 +7529,7 @@
         <w:rPr>
           <w:noProof/>
         </w:rPr>
+        <w:lastRenderedPageBreak/>
         <w:drawing>
           <wp:inline distT="0" distB="0" distL="0" distR="0" wp14:anchorId="52160564" wp14:editId="08EC12E9">
             <wp:extent cx="2074739" cy="659958"/>
@@ -7558,14 +7589,27 @@
       <w:r>
         <w:t xml:space="preserve">Figure </w:t>
       </w:r>
-      <w:fldSimple w:instr=" SEQ Figure \* ARABIC ">
-        <w:r>
-          <w:rPr>
-            <w:noProof/>
-          </w:rPr>
-          <w:t>1</w:t>
-        </w:r>
-      </w:fldSimple>
+      <w:r>
+        <w:fldChar w:fldCharType="begin"/>
+      </w:r>
+      <w:r>
+        <w:instrText xml:space="preserve"> SEQ Figure \* ARABIC </w:instrText>
+      </w:r>
+      <w:r>
+        <w:fldChar w:fldCharType="separate"/>
+      </w:r>
+      <w:r>
+        <w:rPr>
+          <w:noProof/>
+        </w:rPr>
+        <w:t>1</w:t>
+      </w:r>
+      <w:r>
+        <w:rPr>
+          <w:noProof/>
+        </w:rPr>
+        <w:fldChar w:fldCharType="end"/>
+      </w:r>
       <w:r>
         <w:t xml:space="preserve"> A graph taken from the app showing </w:t>
       </w:r>
@@ -7580,7 +7624,6 @@
     </w:p>
     <w:p>
       <w:r>
-        <w:lastRenderedPageBreak/>
         <w:t>I suspect this is a symptom of it being a mobile app it is hard to contain all this data in an easy to use screen.</w:t>
       </w:r>
       <w:r>
@@ -7699,14 +7742,27 @@
       <w:r>
         <w:t xml:space="preserve">Figure </w:t>
       </w:r>
-      <w:fldSimple w:instr=" SEQ Figure \* ARABIC ">
-        <w:r>
-          <w:rPr>
-            <w:noProof/>
-          </w:rPr>
-          <w:t>2</w:t>
-        </w:r>
-      </w:fldSimple>
+      <w:r>
+        <w:fldChar w:fldCharType="begin"/>
+      </w:r>
+      <w:r>
+        <w:instrText xml:space="preserve"> SEQ Figure \* ARABIC </w:instrText>
+      </w:r>
+      <w:r>
+        <w:fldChar w:fldCharType="separate"/>
+      </w:r>
+      <w:r>
+        <w:rPr>
+          <w:noProof/>
+        </w:rPr>
+        <w:t>2</w:t>
+      </w:r>
+      <w:r>
+        <w:rPr>
+          <w:noProof/>
+        </w:rPr>
+        <w:fldChar w:fldCharType="end"/>
+      </w:r>
       <w:r>
         <w:t xml:space="preserve"> Screen capture of the webpage in which this application is available </w:t>
       </w:r>
@@ -7715,6 +7771,7 @@
           <w:id w:val="-352651496"/>
           <w:citation/>
         </w:sdtPr>
+        <w:sdtEndPr/>
         <w:sdtContent>
           <w:r>
             <w:fldChar w:fldCharType="begin"/>
@@ -7834,22 +7891,139 @@
           <w:rPr>
             <w:rStyle w:val="Hyperlink"/>
           </w:rPr>
-          <w:t>https://www.cryptocompare.com/portfolio/</w:t>
+          <w:t>https://www.cryptocompare.com/</w:t>
         </w:r>
         <w:bookmarkEnd w:id="11"/>
       </w:hyperlink>
+      <w:r>
+        <w:t xml:space="preserve"> </w:t>
+      </w:r>
     </w:p>
     <w:p>
       <w:proofErr w:type="spellStart"/>
       <w:r>
+        <w:lastRenderedPageBreak/>
         <w:t>CryptoCompare</w:t>
       </w:r>
       <w:proofErr w:type="spellEnd"/>
       <w:r>
         <w:t xml:space="preserve"> </w:t>
       </w:r>
+      <w:r>
+        <w:t xml:space="preserve">provides leading of 85 exchanges and </w:t>
+      </w:r>
+      <w:r>
+        <w:t>various</w:t>
+      </w:r>
+      <w:r>
+        <w:t xml:space="preserve"> cryptocurrencies, wallets and mining information. Through it you </w:t>
+      </w:r>
+      <w:r>
+        <w:t>can</w:t>
+      </w:r>
+      <w:r>
+        <w:t xml:space="preserve"> add your own wallets and data to it and it is able to manage and show you information about your “portfolio”. It therefore achieves many features of my specification. It has heavily detailed guides on cryptocurrencies and various areas surrounding it and extensive information on each exchange and cryptocurrency.</w:t>
+      </w:r>
+    </w:p>
+    <w:p>
+      <w:pPr>
+        <w:keepNext/>
+        <w:jc w:val="center"/>
+      </w:pPr>
+      <w:r>
+        <w:rPr>
+          <w:noProof/>
+        </w:rPr>
+        <w:drawing>
+          <wp:inline distT="0" distB="0" distL="0" distR="0" wp14:anchorId="6F106397" wp14:editId="1A2814E7">
+            <wp:extent cx="5731510" cy="3135630"/>
+            <wp:effectExtent l="0" t="0" r="2540" b="7620"/>
+            <wp:docPr id="34" name="Picture 34"/>
+            <wp:cNvGraphicFramePr>
+              <a:graphicFrameLocks xmlns:a="http://schemas.openxmlformats.org/drawingml/2006/main" noChangeAspect="1"/>
+            </wp:cNvGraphicFramePr>
+            <a:graphic xmlns:a="http://schemas.openxmlformats.org/drawingml/2006/main">
+              <a:graphicData uri="http://schemas.openxmlformats.org/drawingml/2006/picture">
+                <pic:pic xmlns:pic="http://schemas.openxmlformats.org/drawingml/2006/picture">
+                  <pic:nvPicPr>
+                    <pic:cNvPr id="1" name=""/>
+                    <pic:cNvPicPr/>
+                  </pic:nvPicPr>
+                  <pic:blipFill>
+                    <a:blip r:embed="rId17"/>
+                    <a:stretch>
+                      <a:fillRect/>
+                    </a:stretch>
+                  </pic:blipFill>
+                  <pic:spPr>
+                    <a:xfrm>
+                      <a:off x="0" y="0"/>
+                      <a:ext cx="5731510" cy="3135630"/>
+                    </a:xfrm>
+                    <a:prstGeom prst="rect">
+                      <a:avLst/>
+                    </a:prstGeom>
+                  </pic:spPr>
+                </pic:pic>
+              </a:graphicData>
+            </a:graphic>
+          </wp:inline>
+        </w:drawing>
+      </w:r>
+    </w:p>
+    <w:p>
+      <w:pPr>
+        <w:pStyle w:val="Caption"/>
+        <w:jc w:val="center"/>
+      </w:pPr>
+      <w:r>
+        <w:t xml:space="preserve">Figure </w:t>
+      </w:r>
+      <w:fldSimple w:instr=" SEQ Figure \* ARABIC ">
+        <w:r>
+          <w:rPr>
+            <w:noProof/>
+          </w:rPr>
+          <w:t>3</w:t>
+        </w:r>
+      </w:fldSimple>
+      <w:r>
+        <w:t xml:space="preserve"> Screen capture of the main page (</w:t>
+      </w:r>
+      <w:hyperlink r:id="rId18" w:history="1">
+        <w:r>
+          <w:rPr>
+            <w:rStyle w:val="Hyperlink"/>
+          </w:rPr>
+          <w:t>https://www.cryptocompare.com/</w:t>
+        </w:r>
+      </w:hyperlink>
+      <w:r>
+        <w:t>)</w:t>
+      </w:r>
     </w:p>
     <w:p/>
+    <w:p>
+      <w:r>
+        <w:t xml:space="preserve">However, it is a </w:t>
+      </w:r>
+      <w:r>
+        <w:t>web-based</w:t>
+      </w:r>
+      <w:r>
+        <w:t xml:space="preserve"> application and would not work on desktop so even though it achieves many points of my MVP it doesn’t achieve the central point. This adaption my MVP would require a significant update of the UI.</w:t>
+      </w:r>
+    </w:p>
+    <w:p>
+      <w:r>
+        <w:t>However, I do think things can be learnt from there listings of each of the exchanges.</w:t>
+      </w:r>
+    </w:p>
+    <w:p>
+      <w:r>
+        <w:t>@TODO</w:t>
+      </w:r>
+    </w:p>
     <w:p>
       <w:pPr>
         <w:pStyle w:val="Heading2"/>
@@ -7899,7 +8073,7 @@
                     </pic:cNvPicPr>
                   </pic:nvPicPr>
                   <pic:blipFill rotWithShape="1">
-                    <a:blip r:embed="rId17" cstate="print">
+                    <a:blip r:embed="rId19" cstate="print">
                       <a:alphaModFix/>
                       <a:extLst>
                         <a:ext uri="{28A0092B-C50C-407E-A947-70E740481C1C}">
@@ -7934,14 +8108,27 @@
       <w:r>
         <w:t xml:space="preserve">Figure </w:t>
       </w:r>
-      <w:fldSimple w:instr=" SEQ Figure \* ARABIC ">
-        <w:r>
-          <w:rPr>
-            <w:noProof/>
-          </w:rPr>
-          <w:t>3</w:t>
-        </w:r>
-      </w:fldSimple>
+      <w:r>
+        <w:fldChar w:fldCharType="begin"/>
+      </w:r>
+      <w:r>
+        <w:instrText xml:space="preserve"> SEQ Figure \* ARABIC </w:instrText>
+      </w:r>
+      <w:r>
+        <w:fldChar w:fldCharType="separate"/>
+      </w:r>
+      <w:r>
+        <w:rPr>
+          <w:noProof/>
+        </w:rPr>
+        <w:t>4</w:t>
+      </w:r>
+      <w:r>
+        <w:rPr>
+          <w:noProof/>
+        </w:rPr>
+        <w:fldChar w:fldCharType="end"/>
+      </w:r>
       <w:r>
         <w:t xml:space="preserve"> Spiral model development </w:t>
       </w:r>
@@ -7950,6 +8137,7 @@
           <w:id w:val="2056039499"/>
           <w:citation/>
         </w:sdtPr>
+        <w:sdtEndPr/>
         <w:sdtContent>
           <w:r>
             <w:fldChar w:fldCharType="begin"/>
@@ -8010,6 +8198,7 @@
           <w:id w:val="1893690420"/>
           <w:citation/>
         </w:sdtPr>
+        <w:sdtEndPr/>
         <w:sdtContent>
           <w:r>
             <w:fldChar w:fldCharType="begin"/>
@@ -8078,6 +8267,7 @@
           <w:id w:val="-1662924547"/>
           <w:citation/>
         </w:sdtPr>
+        <w:sdtEndPr/>
         <w:sdtContent>
           <w:r>
             <w:fldChar w:fldCharType="begin"/>
@@ -8127,7 +8317,7 @@
       <w:r>
         <w:t xml:space="preserve">C# / WPF - </w:t>
       </w:r>
-      <w:hyperlink r:id="rId18" w:history="1">
+      <w:hyperlink r:id="rId20" w:history="1">
         <w:r>
           <w:rPr>
             <w:rStyle w:val="Hyperlink"/>
@@ -8349,7 +8539,7 @@
       <w:r>
         <w:t xml:space="preserve">Electron - </w:t>
       </w:r>
-      <w:hyperlink r:id="rId19" w:history="1">
+      <w:hyperlink r:id="rId21" w:history="1">
         <w:r>
           <w:rPr>
             <w:rStyle w:val="Hyperlink"/>
@@ -8371,6 +8561,7 @@
           <w:id w:val="1390306070"/>
           <w:citation/>
         </w:sdtPr>
+        <w:sdtEndPr/>
         <w:sdtContent>
           <w:r>
             <w:fldChar w:fldCharType="begin"/>
@@ -8402,6 +8593,7 @@
           <w:id w:val="403569483"/>
           <w:citation/>
         </w:sdtPr>
+        <w:sdtEndPr/>
         <w:sdtContent>
           <w:r>
             <w:fldChar w:fldCharType="begin"/>
@@ -8499,6 +8691,7 @@
           <w:id w:val="-877624469"/>
           <w:citation/>
         </w:sdtPr>
+        <w:sdtEndPr/>
         <w:sdtContent>
           <w:r>
             <w:fldChar w:fldCharType="begin"/>
@@ -8548,6 +8741,7 @@
           <w:id w:val="-43530754"/>
           <w:citation/>
         </w:sdtPr>
+        <w:sdtEndPr/>
         <w:sdtContent>
           <w:r>
             <w:fldChar w:fldCharType="begin"/>
@@ -8586,6 +8780,7 @@
           <w:id w:val="-909462133"/>
           <w:citation/>
         </w:sdtPr>
+        <w:sdtEndPr/>
         <w:sdtContent>
           <w:r>
             <w:fldChar w:fldCharType="begin"/>
@@ -8674,7 +8869,7 @@
           <w:numId w:val="7"/>
         </w:numPr>
       </w:pPr>
-      <w:hyperlink r:id="rId20" w:history="1">
+      <w:hyperlink r:id="rId22" w:history="1">
         <w:r>
           <w:rPr>
             <w:rStyle w:val="Hyperlink"/>
@@ -8694,7 +8889,7 @@
           <w:numId w:val="7"/>
         </w:numPr>
       </w:pPr>
-      <w:hyperlink r:id="rId21" w:history="1">
+      <w:hyperlink r:id="rId23" w:history="1">
         <w:r>
           <w:rPr>
             <w:rStyle w:val="Hyperlink"/>
@@ -8782,6 +8977,7 @@
           <w:id w:val="458237089"/>
           <w:citation/>
         </w:sdtPr>
+        <w:sdtEndPr/>
         <w:sdtContent>
           <w:r>
             <w:fldChar w:fldCharType="begin"/>
@@ -8811,7 +9007,7 @@
       <w:r>
         <w:t xml:space="preserve">One well known resource for electron boilerplates is the “awesome-electron” repository which lists tools that use electron, tools for electron, as well as boilerplates: </w:t>
       </w:r>
-      <w:hyperlink r:id="rId22" w:anchor="boilerplates" w:history="1">
+      <w:hyperlink r:id="rId24" w:anchor="boilerplates" w:history="1">
         <w:r>
           <w:rPr>
             <w:rStyle w:val="Hyperlink"/>
@@ -8847,7 +9043,7 @@
       <w:r>
         <w:t xml:space="preserve"> ( </w:t>
       </w:r>
-      <w:hyperlink r:id="rId23" w:history="1">
+      <w:hyperlink r:id="rId25" w:history="1">
         <w:r>
           <w:rPr>
             <w:rStyle w:val="Hyperlink"/>
@@ -8900,6 +9096,7 @@
           <w:id w:val="-520170293"/>
           <w:citation/>
         </w:sdtPr>
+        <w:sdtEndPr/>
         <w:sdtContent>
           <w:r>
             <w:fldChar w:fldCharType="begin"/>
@@ -8952,7 +9149,7 @@
                     </pic:cNvPicPr>
                   </pic:nvPicPr>
                   <pic:blipFill>
-                    <a:blip r:embed="rId24">
+                    <a:blip r:embed="rId26">
                       <a:extLst>
                         <a:ext uri="{28A0092B-C50C-407E-A947-70E740481C1C}">
                           <a14:useLocalDpi xmlns:a14="http://schemas.microsoft.com/office/drawing/2010/main" val="0"/>
@@ -8992,14 +9189,27 @@
       <w:r>
         <w:t xml:space="preserve">Figure </w:t>
       </w:r>
-      <w:fldSimple w:instr=" SEQ Figure \* ARABIC ">
-        <w:r>
-          <w:rPr>
-            <w:noProof/>
-          </w:rPr>
-          <w:t>4</w:t>
-        </w:r>
-      </w:fldSimple>
+      <w:r>
+        <w:fldChar w:fldCharType="begin"/>
+      </w:r>
+      <w:r>
+        <w:instrText xml:space="preserve"> SEQ Figure \* ARABIC </w:instrText>
+      </w:r>
+      <w:r>
+        <w:fldChar w:fldCharType="separate"/>
+      </w:r>
+      <w:r>
+        <w:rPr>
+          <w:noProof/>
+        </w:rPr>
+        <w:t>5</w:t>
+      </w:r>
+      <w:r>
+        <w:rPr>
+          <w:noProof/>
+        </w:rPr>
+        <w:fldChar w:fldCharType="end"/>
+      </w:r>
       <w:r>
         <w:t xml:space="preserve"> An example of a flow type block</w:t>
       </w:r>
@@ -9118,7 +9328,7 @@
                     </pic:cNvPicPr>
                   </pic:nvPicPr>
                   <pic:blipFill>
-                    <a:blip r:embed="rId25">
+                    <a:blip r:embed="rId27">
                       <a:extLst>
                         <a:ext uri="{28A0092B-C50C-407E-A947-70E740481C1C}">
                           <a14:useLocalDpi xmlns:a14="http://schemas.microsoft.com/office/drawing/2010/main" val="0"/>
@@ -9164,14 +9374,27 @@
       <w:r>
         <w:t xml:space="preserve">Figure </w:t>
       </w:r>
-      <w:fldSimple w:instr=" SEQ Figure \* ARABIC ">
-        <w:r>
-          <w:rPr>
-            <w:noProof/>
-          </w:rPr>
-          <w:t>5</w:t>
-        </w:r>
-      </w:fldSimple>
+      <w:r>
+        <w:fldChar w:fldCharType="begin"/>
+      </w:r>
+      <w:r>
+        <w:instrText xml:space="preserve"> SEQ Figure \* ARABIC </w:instrText>
+      </w:r>
+      <w:r>
+        <w:fldChar w:fldCharType="separate"/>
+      </w:r>
+      <w:r>
+        <w:rPr>
+          <w:noProof/>
+        </w:rPr>
+        <w:t>6</w:t>
+      </w:r>
+      <w:r>
+        <w:rPr>
+          <w:noProof/>
+        </w:rPr>
+        <w:fldChar w:fldCharType="end"/>
+      </w:r>
       <w:r>
         <w:t xml:space="preserve"> An excerpt from Spotify’s desktop application about Third Party Software</w:t>
       </w:r>
@@ -9190,6 +9413,7 @@
           <w:id w:val="-295766571"/>
           <w:citation/>
         </w:sdtPr>
+        <w:sdtEndPr/>
         <w:sdtContent>
           <w:r>
             <w:fldChar w:fldCharType="begin"/>
@@ -9255,7 +9479,7 @@
                     <pic:cNvPicPr/>
                   </pic:nvPicPr>
                   <pic:blipFill rotWithShape="1">
-                    <a:blip r:embed="rId26"/>
+                    <a:blip r:embed="rId28"/>
                     <a:srcRect l="2977"/>
                     <a:stretch/>
                   </pic:blipFill>
@@ -9298,14 +9522,27 @@
       <w:r>
         <w:t xml:space="preserve">Figure </w:t>
       </w:r>
-      <w:fldSimple w:instr=" SEQ Figure \* ARABIC ">
-        <w:r>
-          <w:rPr>
-            <w:noProof/>
-          </w:rPr>
-          <w:t>6</w:t>
-        </w:r>
-      </w:fldSimple>
+      <w:r>
+        <w:fldChar w:fldCharType="begin"/>
+      </w:r>
+      <w:r>
+        <w:instrText xml:space="preserve"> SEQ Figure \* ARABIC </w:instrText>
+      </w:r>
+      <w:r>
+        <w:fldChar w:fldCharType="separate"/>
+      </w:r>
+      <w:r>
+        <w:rPr>
+          <w:noProof/>
+        </w:rPr>
+        <w:t>7</w:t>
+      </w:r>
+      <w:r>
+        <w:rPr>
+          <w:noProof/>
+        </w:rPr>
+        <w:fldChar w:fldCharType="end"/>
+      </w:r>
       <w:r>
         <w:t xml:space="preserve"> Part of my final </w:t>
       </w:r>
@@ -9354,7 +9591,7 @@
                     <pic:cNvPicPr/>
                   </pic:nvPicPr>
                   <pic:blipFill>
-                    <a:blip r:embed="rId27"/>
+                    <a:blip r:embed="rId29"/>
                     <a:stretch>
                       <a:fillRect/>
                     </a:stretch>
@@ -9393,14 +9630,27 @@
       <w:r>
         <w:t xml:space="preserve">Figure </w:t>
       </w:r>
-      <w:fldSimple w:instr=" SEQ Figure \* ARABIC ">
-        <w:r>
-          <w:rPr>
-            <w:noProof/>
-          </w:rPr>
-          <w:t>7</w:t>
-        </w:r>
-      </w:fldSimple>
+      <w:r>
+        <w:fldChar w:fldCharType="begin"/>
+      </w:r>
+      <w:r>
+        <w:instrText xml:space="preserve"> SEQ Figure \* ARABIC </w:instrText>
+      </w:r>
+      <w:r>
+        <w:fldChar w:fldCharType="separate"/>
+      </w:r>
+      <w:r>
+        <w:rPr>
+          <w:noProof/>
+        </w:rPr>
+        <w:t>8</w:t>
+      </w:r>
+      <w:r>
+        <w:rPr>
+          <w:noProof/>
+        </w:rPr>
+        <w:fldChar w:fldCharType="end"/>
+      </w:r>
       <w:r>
         <w:t xml:space="preserve"> An excerpt from the LICENSE file generated - in total it is more than 1500 lines!</w:t>
       </w:r>
@@ -9424,6 +9674,7 @@
           <w:id w:val="-1082146940"/>
           <w:citation/>
         </w:sdtPr>
+        <w:sdtEndPr/>
         <w:sdtContent>
           <w:r>
             <w:fldChar w:fldCharType="begin"/>
@@ -9469,7 +9720,7 @@
       <w:r>
         <w:t xml:space="preserve"> - </w:t>
       </w:r>
-      <w:hyperlink r:id="rId28" w:history="1">
+      <w:hyperlink r:id="rId30" w:history="1">
         <w:r>
           <w:rPr>
             <w:rStyle w:val="Hyperlink"/>
@@ -9576,7 +9827,7 @@
       <w:r>
         <w:t xml:space="preserve">Plot.ly - </w:t>
       </w:r>
-      <w:hyperlink r:id="rId29" w:history="1">
+      <w:hyperlink r:id="rId31" w:history="1">
         <w:r>
           <w:rPr>
             <w:rStyle w:val="Hyperlink"/>
@@ -9632,6 +9883,7 @@
           <w:id w:val="1980571201"/>
           <w:citation/>
         </w:sdtPr>
+        <w:sdtEndPr/>
         <w:sdtContent>
           <w:r>
             <w:fldChar w:fldCharType="begin"/>
@@ -9759,7 +10011,7 @@
       <w:r>
         <w:t xml:space="preserve">The testing framework I chose was Jest - </w:t>
       </w:r>
-      <w:hyperlink r:id="rId30" w:history="1">
+      <w:hyperlink r:id="rId32" w:history="1">
         <w:r>
           <w:rPr>
             <w:rStyle w:val="Hyperlink"/>
@@ -9770,7 +10022,7 @@
       <w:r>
         <w:t xml:space="preserve">  (with additions such as Enzyme for React testing - </w:t>
       </w:r>
-      <w:hyperlink r:id="rId31" w:history="1">
+      <w:hyperlink r:id="rId33" w:history="1">
         <w:r>
           <w:rPr>
             <w:rStyle w:val="Hyperlink"/>
@@ -9828,7 +10080,7 @@
                     <pic:cNvPicPr/>
                   </pic:nvPicPr>
                   <pic:blipFill>
-                    <a:blip r:embed="rId32"/>
+                    <a:blip r:embed="rId34"/>
                     <a:stretch>
                       <a:fillRect/>
                     </a:stretch>
@@ -9867,14 +10119,27 @@
       <w:r>
         <w:t xml:space="preserve">Figure </w:t>
       </w:r>
-      <w:fldSimple w:instr=" SEQ Figure \* ARABIC ">
-        <w:r>
-          <w:rPr>
-            <w:noProof/>
-          </w:rPr>
-          <w:t>8</w:t>
-        </w:r>
-      </w:fldSimple>
+      <w:r>
+        <w:fldChar w:fldCharType="begin"/>
+      </w:r>
+      <w:r>
+        <w:instrText xml:space="preserve"> SEQ Figure \* ARABIC </w:instrText>
+      </w:r>
+      <w:r>
+        <w:fldChar w:fldCharType="separate"/>
+      </w:r>
+      <w:r>
+        <w:rPr>
+          <w:noProof/>
+        </w:rPr>
+        <w:t>9</w:t>
+      </w:r>
+      <w:r>
+        <w:rPr>
+          <w:noProof/>
+        </w:rPr>
+        <w:fldChar w:fldCharType="end"/>
+      </w:r>
       <w:r>
         <w:t xml:space="preserve"> Supported systems </w:t>
       </w:r>
@@ -9883,6 +10148,7 @@
           <w:id w:val="131835416"/>
           <w:citation/>
         </w:sdtPr>
+        <w:sdtEndPr/>
         <w:sdtContent>
           <w:r>
             <w:fldChar w:fldCharType="begin"/>
@@ -9931,6 +10197,7 @@
           <w:id w:val="1750924610"/>
           <w:citation/>
         </w:sdtPr>
+        <w:sdtEndPr/>
         <w:sdtContent>
           <w:r>
             <w:fldChar w:fldCharType="begin"/>
@@ -10022,7 +10289,7 @@
                     <pic:cNvPicPr/>
                   </pic:nvPicPr>
                   <pic:blipFill>
-                    <a:blip r:embed="rId33" cstate="print">
+                    <a:blip r:embed="rId35" cstate="print">
                       <a:extLst>
                         <a:ext uri="{28A0092B-C50C-407E-A947-70E740481C1C}">
                           <a14:useLocalDpi xmlns:a14="http://schemas.microsoft.com/office/drawing/2010/main" val="0"/>
@@ -10067,14 +10334,27 @@
       <w:r>
         <w:t xml:space="preserve">Figure </w:t>
       </w:r>
-      <w:fldSimple w:instr=" SEQ Figure \* ARABIC ">
-        <w:r>
-          <w:rPr>
-            <w:noProof/>
-          </w:rPr>
-          <w:t>9</w:t>
-        </w:r>
-      </w:fldSimple>
+      <w:r>
+        <w:fldChar w:fldCharType="begin"/>
+      </w:r>
+      <w:r>
+        <w:instrText xml:space="preserve"> SEQ Figure \* ARABIC </w:instrText>
+      </w:r>
+      <w:r>
+        <w:fldChar w:fldCharType="separate"/>
+      </w:r>
+      <w:r>
+        <w:rPr>
+          <w:noProof/>
+        </w:rPr>
+        <w:t>10</w:t>
+      </w:r>
+      <w:r>
+        <w:rPr>
+          <w:noProof/>
+        </w:rPr>
+        <w:fldChar w:fldCharType="end"/>
+      </w:r>
       <w:r>
         <w:t xml:space="preserve"> – A basic design of what the application might look like</w:t>
       </w:r>
@@ -10382,7 +10662,7 @@
                     <pic:cNvPicPr/>
                   </pic:nvPicPr>
                   <pic:blipFill>
-                    <a:blip r:embed="rId34" cstate="print">
+                    <a:blip r:embed="rId36" cstate="print">
                       <a:extLst>
                         <a:ext uri="{28A0092B-C50C-407E-A947-70E740481C1C}">
                           <a14:useLocalDpi xmlns:a14="http://schemas.microsoft.com/office/drawing/2010/main" val="0"/>
@@ -10427,14 +10707,27 @@
       <w:r>
         <w:t xml:space="preserve">Figure </w:t>
       </w:r>
-      <w:fldSimple w:instr=" SEQ Figure \* ARABIC ">
-        <w:r>
-          <w:rPr>
-            <w:noProof/>
-          </w:rPr>
-          <w:t>10</w:t>
-        </w:r>
-      </w:fldSimple>
+      <w:r>
+        <w:fldChar w:fldCharType="begin"/>
+      </w:r>
+      <w:r>
+        <w:instrText xml:space="preserve"> SEQ Figure \* ARABIC </w:instrText>
+      </w:r>
+      <w:r>
+        <w:fldChar w:fldCharType="separate"/>
+      </w:r>
+      <w:r>
+        <w:rPr>
+          <w:noProof/>
+        </w:rPr>
+        <w:t>11</w:t>
+      </w:r>
+      <w:r>
+        <w:rPr>
+          <w:noProof/>
+        </w:rPr>
+        <w:fldChar w:fldCharType="end"/>
+      </w:r>
       <w:r>
         <w:t xml:space="preserve"> Retouched cryptocurrency logo / New Application logo</w:t>
       </w:r>
@@ -11586,6 +11879,7 @@
           <w:id w:val="2066220495"/>
           <w:citation/>
         </w:sdtPr>
+        <w:sdtEndPr/>
         <w:sdtContent>
           <w:r>
             <w:fldChar w:fldCharType="begin"/>
@@ -11753,7 +12047,7 @@
       <w:r>
         <w:t xml:space="preserve"> </w:t>
       </w:r>
-      <w:hyperlink r:id="rId35" w:history="1">
+      <w:hyperlink r:id="rId37" w:history="1">
         <w:r>
           <w:rPr>
             <w:rStyle w:val="Hyperlink"/>
@@ -11803,7 +12097,7 @@
       <w:r>
         <w:t xml:space="preserve"> </w:t>
       </w:r>
-      <w:hyperlink r:id="rId36" w:history="1">
+      <w:hyperlink r:id="rId38" w:history="1">
         <w:r>
           <w:rPr>
             <w:rStyle w:val="Hyperlink"/>
@@ -11940,11 +12234,11 @@
                     </pic:cNvPicPr>
                   </pic:nvPicPr>
                   <pic:blipFill>
-                    <a:blip r:embed="rId37">
+                    <a:blip r:embed="rId39">
                       <a:extLst>
                         <a:ext uri="{BEBA8EAE-BF5A-486C-A8C5-ECC9F3942E4B}">
                           <a14:imgProps xmlns:a14="http://schemas.microsoft.com/office/drawing/2010/main">
-                            <a14:imgLayer r:embed="rId38">
+                            <a14:imgLayer r:embed="rId40">
                               <a14:imgEffect>
                                 <a14:sharpenSoften amount="25000"/>
                               </a14:imgEffect>
@@ -11984,14 +12278,27 @@
       <w:r>
         <w:t xml:space="preserve">Figure </w:t>
       </w:r>
-      <w:fldSimple w:instr=" SEQ Figure \* ARABIC ">
-        <w:r>
-          <w:rPr>
-            <w:noProof/>
-          </w:rPr>
-          <w:t>11</w:t>
-        </w:r>
-      </w:fldSimple>
+      <w:r>
+        <w:fldChar w:fldCharType="begin"/>
+      </w:r>
+      <w:r>
+        <w:instrText xml:space="preserve"> SEQ Figure \* ARABIC </w:instrText>
+      </w:r>
+      <w:r>
+        <w:fldChar w:fldCharType="separate"/>
+      </w:r>
+      <w:r>
+        <w:rPr>
+          <w:noProof/>
+        </w:rPr>
+        <w:t>12</w:t>
+      </w:r>
+      <w:r>
+        <w:rPr>
+          <w:noProof/>
+        </w:rPr>
+        <w:fldChar w:fldCharType="end"/>
+      </w:r>
       <w:r>
         <w:t xml:space="preserve"> Flowchart showing the basic UI flow for the application</w:t>
       </w:r>
@@ -12047,7 +12354,7 @@
                     </pic:cNvPicPr>
                   </pic:nvPicPr>
                   <pic:blipFill rotWithShape="1">
-                    <a:blip r:embed="rId39" cstate="print">
+                    <a:blip r:embed="rId41" cstate="print">
                       <a:extLst>
                         <a:ext uri="{28A0092B-C50C-407E-A947-70E740481C1C}">
                           <a14:useLocalDpi xmlns:a14="http://schemas.microsoft.com/office/drawing/2010/main" val="0"/>
@@ -12096,14 +12403,27 @@
       <w:r>
         <w:t xml:space="preserve">Figure </w:t>
       </w:r>
-      <w:fldSimple w:instr=" SEQ Figure \* ARABIC ">
-        <w:r>
-          <w:rPr>
-            <w:noProof/>
-          </w:rPr>
-          <w:t>12</w:t>
-        </w:r>
-      </w:fldSimple>
+      <w:r>
+        <w:fldChar w:fldCharType="begin"/>
+      </w:r>
+      <w:r>
+        <w:instrText xml:space="preserve"> SEQ Figure \* ARABIC </w:instrText>
+      </w:r>
+      <w:r>
+        <w:fldChar w:fldCharType="separate"/>
+      </w:r>
+      <w:r>
+        <w:rPr>
+          <w:noProof/>
+        </w:rPr>
+        <w:t>13</w:t>
+      </w:r>
+      <w:r>
+        <w:rPr>
+          <w:noProof/>
+        </w:rPr>
+        <w:fldChar w:fldCharType="end"/>
+      </w:r>
       <w:r>
         <w:t xml:space="preserve"> Complete project diagram</w:t>
       </w:r>
@@ -12158,7 +12478,7 @@
                     </pic:cNvPicPr>
                   </pic:nvPicPr>
                   <pic:blipFill rotWithShape="1">
-                    <a:blip r:embed="rId40">
+                    <a:blip r:embed="rId42">
                       <a:extLst>
                         <a:ext uri="{28A0092B-C50C-407E-A947-70E740481C1C}">
                           <a14:useLocalDpi xmlns:a14="http://schemas.microsoft.com/office/drawing/2010/main" val="0"/>
@@ -12207,14 +12527,27 @@
       <w:r>
         <w:t xml:space="preserve">Figure </w:t>
       </w:r>
-      <w:fldSimple w:instr=" SEQ Figure \* ARABIC ">
-        <w:r>
-          <w:rPr>
-            <w:noProof/>
-          </w:rPr>
-          <w:t>13</w:t>
-        </w:r>
-      </w:fldSimple>
+      <w:r>
+        <w:fldChar w:fldCharType="begin"/>
+      </w:r>
+      <w:r>
+        <w:instrText xml:space="preserve"> SEQ Figure \* ARABIC </w:instrText>
+      </w:r>
+      <w:r>
+        <w:fldChar w:fldCharType="separate"/>
+      </w:r>
+      <w:r>
+        <w:rPr>
+          <w:noProof/>
+        </w:rPr>
+        <w:t>14</w:t>
+      </w:r>
+      <w:r>
+        <w:rPr>
+          <w:noProof/>
+        </w:rPr>
+        <w:fldChar w:fldCharType="end"/>
+      </w:r>
       <w:r>
         <w:t xml:space="preserve"> Time management of the application’s entire process</w:t>
       </w:r>
@@ -12357,7 +12690,7 @@
                     </pic:cNvPicPr>
                   </pic:nvPicPr>
                   <pic:blipFill rotWithShape="1">
-                    <a:blip r:embed="rId41">
+                    <a:blip r:embed="rId43">
                       <a:extLst>
                         <a:ext uri="{28A0092B-C50C-407E-A947-70E740481C1C}">
                           <a14:useLocalDpi xmlns:a14="http://schemas.microsoft.com/office/drawing/2010/main" val="0"/>
@@ -12406,14 +12739,27 @@
       <w:r>
         <w:t xml:space="preserve">Figure </w:t>
       </w:r>
-      <w:fldSimple w:instr=" SEQ Figure \* ARABIC ">
-        <w:r>
-          <w:rPr>
-            <w:noProof/>
-          </w:rPr>
-          <w:t>14</w:t>
-        </w:r>
-      </w:fldSimple>
+      <w:r>
+        <w:fldChar w:fldCharType="begin"/>
+      </w:r>
+      <w:r>
+        <w:instrText xml:space="preserve"> SEQ Figure \* ARABIC </w:instrText>
+      </w:r>
+      <w:r>
+        <w:fldChar w:fldCharType="separate"/>
+      </w:r>
+      <w:r>
+        <w:rPr>
+          <w:noProof/>
+        </w:rPr>
+        <w:t>15</w:t>
+      </w:r>
+      <w:r>
+        <w:rPr>
+          <w:noProof/>
+        </w:rPr>
+        <w:fldChar w:fldCharType="end"/>
+      </w:r>
       <w:r>
         <w:t xml:space="preserve"> My basic directory layout</w:t>
       </w:r>
@@ -12500,7 +12846,7 @@
                     </pic:cNvPicPr>
                   </pic:nvPicPr>
                   <pic:blipFill rotWithShape="1">
-                    <a:blip r:embed="rId42" cstate="print">
+                    <a:blip r:embed="rId44" cstate="print">
                       <a:extLst>
                         <a:ext uri="{28A0092B-C50C-407E-A947-70E740481C1C}">
                           <a14:useLocalDpi xmlns:a14="http://schemas.microsoft.com/office/drawing/2010/main" val="0"/>
@@ -12549,14 +12895,27 @@
       <w:r>
         <w:t xml:space="preserve">Figure </w:t>
       </w:r>
-      <w:fldSimple w:instr=" SEQ Figure \* ARABIC ">
-        <w:r>
-          <w:rPr>
-            <w:noProof/>
-          </w:rPr>
-          <w:t>15</w:t>
-        </w:r>
-      </w:fldSimple>
+      <w:r>
+        <w:fldChar w:fldCharType="begin"/>
+      </w:r>
+      <w:r>
+        <w:instrText xml:space="preserve"> SEQ Figure \* ARABIC </w:instrText>
+      </w:r>
+      <w:r>
+        <w:fldChar w:fldCharType="separate"/>
+      </w:r>
+      <w:r>
+        <w:rPr>
+          <w:noProof/>
+        </w:rPr>
+        <w:t>16</w:t>
+      </w:r>
+      <w:r>
+        <w:rPr>
+          <w:noProof/>
+        </w:rPr>
+        <w:fldChar w:fldCharType="end"/>
+      </w:r>
       <w:r>
         <w:t xml:space="preserve"> </w:t>
       </w:r>
@@ -12599,7 +12958,7 @@
                     </pic:cNvPicPr>
                   </pic:nvPicPr>
                   <pic:blipFill>
-                    <a:blip r:embed="rId43" cstate="print">
+                    <a:blip r:embed="rId45" cstate="print">
                       <a:extLst>
                         <a:ext uri="{28A0092B-C50C-407E-A947-70E740481C1C}">
                           <a14:useLocalDpi xmlns:a14="http://schemas.microsoft.com/office/drawing/2010/main" val="0"/>
@@ -12645,14 +13004,27 @@
       <w:r>
         <w:t xml:space="preserve">Figure </w:t>
       </w:r>
-      <w:fldSimple w:instr=" SEQ Figure \* ARABIC ">
-        <w:r>
-          <w:rPr>
-            <w:noProof/>
-          </w:rPr>
-          <w:t>16</w:t>
-        </w:r>
-      </w:fldSimple>
+      <w:r>
+        <w:fldChar w:fldCharType="begin"/>
+      </w:r>
+      <w:r>
+        <w:instrText xml:space="preserve"> SEQ Figure \* ARABIC </w:instrText>
+      </w:r>
+      <w:r>
+        <w:fldChar w:fldCharType="separate"/>
+      </w:r>
+      <w:r>
+        <w:rPr>
+          <w:noProof/>
+        </w:rPr>
+        <w:t>17</w:t>
+      </w:r>
+      <w:r>
+        <w:rPr>
+          <w:noProof/>
+        </w:rPr>
+        <w:fldChar w:fldCharType="end"/>
+      </w:r>
       <w:r>
         <w:t xml:space="preserve"> Setting up GitKraken as a version manager</w:t>
       </w:r>
@@ -12715,7 +13087,7 @@
                     </pic:cNvPicPr>
                   </pic:nvPicPr>
                   <pic:blipFill>
-                    <a:blip r:embed="rId44" cstate="print">
+                    <a:blip r:embed="rId46" cstate="print">
                       <a:extLst>
                         <a:ext uri="{28A0092B-C50C-407E-A947-70E740481C1C}">
                           <a14:useLocalDpi xmlns:a14="http://schemas.microsoft.com/office/drawing/2010/main" val="0"/>
@@ -12761,14 +13133,27 @@
       <w:r>
         <w:t xml:space="preserve">Figure </w:t>
       </w:r>
-      <w:fldSimple w:instr=" SEQ Figure \* ARABIC ">
-        <w:r>
-          <w:rPr>
-            <w:noProof/>
-          </w:rPr>
-          <w:t>17</w:t>
-        </w:r>
-      </w:fldSimple>
+      <w:r>
+        <w:fldChar w:fldCharType="begin"/>
+      </w:r>
+      <w:r>
+        <w:instrText xml:space="preserve"> SEQ Figure \* ARABIC </w:instrText>
+      </w:r>
+      <w:r>
+        <w:fldChar w:fldCharType="separate"/>
+      </w:r>
+      <w:r>
+        <w:rPr>
+          <w:noProof/>
+        </w:rPr>
+        <w:t>18</w:t>
+      </w:r>
+      <w:r>
+        <w:rPr>
+          <w:noProof/>
+        </w:rPr>
+        <w:fldChar w:fldCharType="end"/>
+      </w:r>
       <w:r>
         <w:t xml:space="preserve"> An example .</w:t>
       </w:r>
@@ -12780,7 +13165,7 @@
       <w:r>
         <w:t xml:space="preserve"> </w:t>
       </w:r>
-      <w:hyperlink r:id="rId45" w:history="1">
+      <w:hyperlink r:id="rId47" w:history="1">
         <w:r>
           <w:rPr>
             <w:rStyle w:val="Hyperlink"/>
@@ -12850,7 +13235,7 @@
                     <pic:cNvPicPr/>
                   </pic:nvPicPr>
                   <pic:blipFill rotWithShape="1">
-                    <a:blip r:embed="rId46"/>
+                    <a:blip r:embed="rId48"/>
                     <a:srcRect r="1617"/>
                     <a:stretch/>
                   </pic:blipFill>
@@ -12893,14 +13278,27 @@
       <w:r>
         <w:t xml:space="preserve">Figure </w:t>
       </w:r>
-      <w:fldSimple w:instr=" SEQ Figure \* ARABIC ">
-        <w:r>
-          <w:rPr>
-            <w:noProof/>
-          </w:rPr>
-          <w:t>18</w:t>
-        </w:r>
-      </w:fldSimple>
+      <w:r>
+        <w:fldChar w:fldCharType="begin"/>
+      </w:r>
+      <w:r>
+        <w:instrText xml:space="preserve"> SEQ Figure \* ARABIC </w:instrText>
+      </w:r>
+      <w:r>
+        <w:fldChar w:fldCharType="separate"/>
+      </w:r>
+      <w:r>
+        <w:rPr>
+          <w:noProof/>
+        </w:rPr>
+        <w:t>19</w:t>
+      </w:r>
+      <w:r>
+        <w:rPr>
+          <w:noProof/>
+        </w:rPr>
+        <w:fldChar w:fldCharType="end"/>
+      </w:r>
       <w:r>
         <w:t xml:space="preserve"> My </w:t>
       </w:r>
@@ -12995,7 +13393,7 @@
                     </pic:cNvPicPr>
                   </pic:nvPicPr>
                   <pic:blipFill>
-                    <a:blip r:embed="rId47">
+                    <a:blip r:embed="rId49">
                       <a:extLst>
                         <a:ext uri="{28A0092B-C50C-407E-A947-70E740481C1C}">
                           <a14:useLocalDpi xmlns:a14="http://schemas.microsoft.com/office/drawing/2010/main" val="0"/>
@@ -13041,14 +13439,27 @@
       <w:r>
         <w:t xml:space="preserve">Figure </w:t>
       </w:r>
-      <w:fldSimple w:instr=" SEQ Figure \* ARABIC ">
-        <w:r>
-          <w:rPr>
-            <w:noProof/>
-          </w:rPr>
-          <w:t>19</w:t>
-        </w:r>
-      </w:fldSimple>
+      <w:r>
+        <w:fldChar w:fldCharType="begin"/>
+      </w:r>
+      <w:r>
+        <w:instrText xml:space="preserve"> SEQ Figure \* ARABIC </w:instrText>
+      </w:r>
+      <w:r>
+        <w:fldChar w:fldCharType="separate"/>
+      </w:r>
+      <w:r>
+        <w:rPr>
+          <w:noProof/>
+        </w:rPr>
+        <w:t>20</w:t>
+      </w:r>
+      <w:r>
+        <w:rPr>
+          <w:noProof/>
+        </w:rPr>
+        <w:fldChar w:fldCharType="end"/>
+      </w:r>
       <w:r>
         <w:t xml:space="preserve"> My original attempt at cloning the repository</w:t>
       </w:r>
@@ -13080,7 +13491,7 @@
                     </pic:cNvPicPr>
                   </pic:nvPicPr>
                   <pic:blipFill>
-                    <a:blip r:embed="rId48" cstate="print">
+                    <a:blip r:embed="rId50" cstate="print">
                       <a:extLst>
                         <a:ext uri="{28A0092B-C50C-407E-A947-70E740481C1C}">
                           <a14:useLocalDpi xmlns:a14="http://schemas.microsoft.com/office/drawing/2010/main" val="0"/>
@@ -13126,14 +13537,27 @@
       <w:r>
         <w:t xml:space="preserve">Figure </w:t>
       </w:r>
-      <w:fldSimple w:instr=" SEQ Figure \* ARABIC ">
-        <w:r>
-          <w:rPr>
-            <w:noProof/>
-          </w:rPr>
-          <w:t>20</w:t>
-        </w:r>
-      </w:fldSimple>
+      <w:r>
+        <w:fldChar w:fldCharType="begin"/>
+      </w:r>
+      <w:r>
+        <w:instrText xml:space="preserve"> SEQ Figure \* ARABIC </w:instrText>
+      </w:r>
+      <w:r>
+        <w:fldChar w:fldCharType="separate"/>
+      </w:r>
+      <w:r>
+        <w:rPr>
+          <w:noProof/>
+        </w:rPr>
+        <w:t>21</w:t>
+      </w:r>
+      <w:r>
+        <w:rPr>
+          <w:noProof/>
+        </w:rPr>
+        <w:fldChar w:fldCharType="end"/>
+      </w:r>
       <w:r>
         <w:t xml:space="preserve"> </w:t>
       </w:r>
@@ -13178,7 +13602,7 @@
                     </pic:cNvPicPr>
                   </pic:nvPicPr>
                   <pic:blipFill>
-                    <a:blip r:embed="rId49">
+                    <a:blip r:embed="rId51">
                       <a:extLst>
                         <a:ext uri="{28A0092B-C50C-407E-A947-70E740481C1C}">
                           <a14:useLocalDpi xmlns:a14="http://schemas.microsoft.com/office/drawing/2010/main" val="0"/>
@@ -13224,14 +13648,27 @@
       <w:r>
         <w:t xml:space="preserve">Figure </w:t>
       </w:r>
-      <w:fldSimple w:instr=" SEQ Figure \* ARABIC ">
-        <w:r>
-          <w:rPr>
-            <w:noProof/>
-          </w:rPr>
-          <w:t>21</w:t>
-        </w:r>
-      </w:fldSimple>
+      <w:r>
+        <w:fldChar w:fldCharType="begin"/>
+      </w:r>
+      <w:r>
+        <w:instrText xml:space="preserve"> SEQ Figure \* ARABIC </w:instrText>
+      </w:r>
+      <w:r>
+        <w:fldChar w:fldCharType="separate"/>
+      </w:r>
+      <w:r>
+        <w:rPr>
+          <w:noProof/>
+        </w:rPr>
+        <w:t>22</w:t>
+      </w:r>
+      <w:r>
+        <w:rPr>
+          <w:noProof/>
+        </w:rPr>
+        <w:fldChar w:fldCharType="end"/>
+      </w:r>
       <w:r>
         <w:t xml:space="preserve"> </w:t>
       </w:r>
@@ -13285,7 +13722,7 @@
                     </pic:cNvPicPr>
                   </pic:nvPicPr>
                   <pic:blipFill>
-                    <a:blip r:embed="rId50">
+                    <a:blip r:embed="rId52">
                       <a:extLst>
                         <a:ext uri="{28A0092B-C50C-407E-A947-70E740481C1C}">
                           <a14:useLocalDpi xmlns:a14="http://schemas.microsoft.com/office/drawing/2010/main" val="0"/>
@@ -13331,14 +13768,27 @@
       <w:r>
         <w:t xml:space="preserve">Figure </w:t>
       </w:r>
-      <w:fldSimple w:instr=" SEQ Figure \* ARABIC ">
-        <w:r>
-          <w:rPr>
-            <w:noProof/>
-          </w:rPr>
-          <w:t>22</w:t>
-        </w:r>
-      </w:fldSimple>
+      <w:r>
+        <w:fldChar w:fldCharType="begin"/>
+      </w:r>
+      <w:r>
+        <w:instrText xml:space="preserve"> SEQ Figure \* ARABIC </w:instrText>
+      </w:r>
+      <w:r>
+        <w:fldChar w:fldCharType="separate"/>
+      </w:r>
+      <w:r>
+        <w:rPr>
+          <w:noProof/>
+        </w:rPr>
+        <w:t>23</w:t>
+      </w:r>
+      <w:r>
+        <w:rPr>
+          <w:noProof/>
+        </w:rPr>
+        <w:fldChar w:fldCharType="end"/>
+      </w:r>
       <w:r>
         <w:t xml:space="preserve"> Fully cloned boilerplate</w:t>
       </w:r>
@@ -13421,7 +13871,7 @@
                     </pic:cNvPicPr>
                   </pic:nvPicPr>
                   <pic:blipFill>
-                    <a:blip r:embed="rId51" cstate="print">
+                    <a:blip r:embed="rId53" cstate="print">
                       <a:extLst>
                         <a:ext uri="{28A0092B-C50C-407E-A947-70E740481C1C}">
                           <a14:useLocalDpi xmlns:a14="http://schemas.microsoft.com/office/drawing/2010/main" val="0"/>
@@ -13467,14 +13917,27 @@
       <w:r>
         <w:t xml:space="preserve">Figure </w:t>
       </w:r>
-      <w:fldSimple w:instr=" SEQ Figure \* ARABIC ">
-        <w:r>
-          <w:rPr>
-            <w:noProof/>
-          </w:rPr>
-          <w:t>23</w:t>
-        </w:r>
-      </w:fldSimple>
+      <w:r>
+        <w:fldChar w:fldCharType="begin"/>
+      </w:r>
+      <w:r>
+        <w:instrText xml:space="preserve"> SEQ Figure \* ARABIC </w:instrText>
+      </w:r>
+      <w:r>
+        <w:fldChar w:fldCharType="separate"/>
+      </w:r>
+      <w:r>
+        <w:rPr>
+          <w:noProof/>
+        </w:rPr>
+        <w:t>24</w:t>
+      </w:r>
+      <w:r>
+        <w:rPr>
+          <w:noProof/>
+        </w:rPr>
+        <w:fldChar w:fldCharType="end"/>
+      </w:r>
       <w:r>
         <w:t xml:space="preserve"> Travis CI error</w:t>
       </w:r>
@@ -13552,7 +14015,7 @@
                     </pic:cNvPicPr>
                   </pic:nvPicPr>
                   <pic:blipFill>
-                    <a:blip r:embed="rId52">
+                    <a:blip r:embed="rId54">
                       <a:extLst>
                         <a:ext uri="{28A0092B-C50C-407E-A947-70E740481C1C}">
                           <a14:useLocalDpi xmlns:a14="http://schemas.microsoft.com/office/drawing/2010/main" val="0"/>
@@ -13598,14 +14061,27 @@
       <w:r>
         <w:t xml:space="preserve">Figure </w:t>
       </w:r>
-      <w:fldSimple w:instr=" SEQ Figure \* ARABIC ">
-        <w:r>
-          <w:rPr>
-            <w:noProof/>
-          </w:rPr>
-          <w:t>24</w:t>
-        </w:r>
-      </w:fldSimple>
+      <w:r>
+        <w:fldChar w:fldCharType="begin"/>
+      </w:r>
+      <w:r>
+        <w:instrText xml:space="preserve"> SEQ Figure \* ARABIC </w:instrText>
+      </w:r>
+      <w:r>
+        <w:fldChar w:fldCharType="separate"/>
+      </w:r>
+      <w:r>
+        <w:rPr>
+          <w:noProof/>
+        </w:rPr>
+        <w:t>25</w:t>
+      </w:r>
+      <w:r>
+        <w:rPr>
+          <w:noProof/>
+        </w:rPr>
+        <w:fldChar w:fldCharType="end"/>
+      </w:r>
       <w:r>
         <w:t xml:space="preserve"> Part of the </w:t>
       </w:r>
@@ -13669,7 +14145,7 @@
       </w:r>
     </w:p>
     <w:p>
-      <w:hyperlink r:id="rId53" w:history="1">
+      <w:hyperlink r:id="rId55" w:history="1">
         <w:r>
           <w:rPr>
             <w:rStyle w:val="Hyperlink"/>
@@ -13708,7 +14184,7 @@
                     </pic:cNvPicPr>
                   </pic:nvPicPr>
                   <pic:blipFill rotWithShape="1">
-                    <a:blip r:embed="rId54" cstate="print">
+                    <a:blip r:embed="rId56" cstate="print">
                       <a:extLst>
                         <a:ext uri="{28A0092B-C50C-407E-A947-70E740481C1C}">
                           <a14:useLocalDpi xmlns:a14="http://schemas.microsoft.com/office/drawing/2010/main" val="0"/>
@@ -13757,21 +14233,34 @@
       <w:r>
         <w:t xml:space="preserve">Figure </w:t>
       </w:r>
-      <w:fldSimple w:instr=" SEQ Figure \* ARABIC ">
-        <w:r>
-          <w:rPr>
-            <w:noProof/>
-          </w:rPr>
-          <w:t>25</w:t>
-        </w:r>
-      </w:fldSimple>
+      <w:r>
+        <w:fldChar w:fldCharType="begin"/>
+      </w:r>
+      <w:r>
+        <w:instrText xml:space="preserve"> SEQ Figure \* ARABIC </w:instrText>
+      </w:r>
+      <w:r>
+        <w:fldChar w:fldCharType="separate"/>
+      </w:r>
+      <w:r>
+        <w:rPr>
+          <w:noProof/>
+        </w:rPr>
+        <w:t>26</w:t>
+      </w:r>
+      <w:r>
+        <w:rPr>
+          <w:noProof/>
+        </w:rPr>
+        <w:fldChar w:fldCharType="end"/>
+      </w:r>
       <w:r>
         <w:t xml:space="preserve"> Security Checklist</w:t>
       </w:r>
       <w:r>
         <w:t xml:space="preserve"> - </w:t>
       </w:r>
-      <w:hyperlink r:id="rId55" w:history="1">
+      <w:hyperlink r:id="rId57" w:history="1">
         <w:r>
           <w:rPr>
             <w:rStyle w:val="Hyperlink"/>
@@ -13812,7 +14301,7 @@
                     </pic:cNvPicPr>
                   </pic:nvPicPr>
                   <pic:blipFill rotWithShape="1">
-                    <a:blip r:embed="rId56" cstate="print">
+                    <a:blip r:embed="rId58" cstate="print">
                       <a:extLst>
                         <a:ext uri="{28A0092B-C50C-407E-A947-70E740481C1C}">
                           <a14:useLocalDpi xmlns:a14="http://schemas.microsoft.com/office/drawing/2010/main" val="0"/>
@@ -13868,7 +14357,7 @@
                     </pic:cNvPicPr>
                   </pic:nvPicPr>
                   <pic:blipFill rotWithShape="1">
-                    <a:blip r:embed="rId57" cstate="print">
+                    <a:blip r:embed="rId59" cstate="print">
                       <a:extLst>
                         <a:ext uri="{28A0092B-C50C-407E-A947-70E740481C1C}">
                           <a14:useLocalDpi xmlns:a14="http://schemas.microsoft.com/office/drawing/2010/main" val="0"/>
@@ -13911,14 +14400,27 @@
       <w:r>
         <w:t xml:space="preserve">Figure </w:t>
       </w:r>
-      <w:fldSimple w:instr=" SEQ Figure \* ARABIC ">
-        <w:r>
-          <w:rPr>
-            <w:noProof/>
-          </w:rPr>
-          <w:t>26</w:t>
-        </w:r>
-      </w:fldSimple>
+      <w:r>
+        <w:fldChar w:fldCharType="begin"/>
+      </w:r>
+      <w:r>
+        <w:instrText xml:space="preserve"> SEQ Figure \* ARABIC </w:instrText>
+      </w:r>
+      <w:r>
+        <w:fldChar w:fldCharType="separate"/>
+      </w:r>
+      <w:r>
+        <w:rPr>
+          <w:noProof/>
+        </w:rPr>
+        <w:t>27</w:t>
+      </w:r>
+      <w:r>
+        <w:rPr>
+          <w:noProof/>
+        </w:rPr>
+        <w:fldChar w:fldCharType="end"/>
+      </w:r>
       <w:r>
         <w:t xml:space="preserve"> Documentation vs implementation of the checklist</w:t>
       </w:r>
@@ -13951,7 +14453,7 @@
                     </pic:cNvPicPr>
                   </pic:nvPicPr>
                   <pic:blipFill>
-                    <a:blip r:embed="rId58">
+                    <a:blip r:embed="rId60">
                       <a:extLst>
                         <a:ext uri="{28A0092B-C50C-407E-A947-70E740481C1C}">
                           <a14:useLocalDpi xmlns:a14="http://schemas.microsoft.com/office/drawing/2010/main" val="0"/>
@@ -14004,7 +14506,7 @@
                     </pic:cNvPicPr>
                   </pic:nvPicPr>
                   <pic:blipFill>
-                    <a:blip r:embed="rId59">
+                    <a:blip r:embed="rId61">
                       <a:extLst>
                         <a:ext uri="{28A0092B-C50C-407E-A947-70E740481C1C}">
                           <a14:useLocalDpi xmlns:a14="http://schemas.microsoft.com/office/drawing/2010/main" val="0"/>
@@ -14044,14 +14546,27 @@
       <w:r>
         <w:t xml:space="preserve">Figure </w:t>
       </w:r>
-      <w:fldSimple w:instr=" SEQ Figure \* ARABIC ">
-        <w:r>
-          <w:rPr>
-            <w:noProof/>
-          </w:rPr>
-          <w:t>27</w:t>
-        </w:r>
-      </w:fldSimple>
+      <w:r>
+        <w:fldChar w:fldCharType="begin"/>
+      </w:r>
+      <w:r>
+        <w:instrText xml:space="preserve"> SEQ Figure \* ARABIC </w:instrText>
+      </w:r>
+      <w:r>
+        <w:fldChar w:fldCharType="separate"/>
+      </w:r>
+      <w:r>
+        <w:rPr>
+          <w:noProof/>
+        </w:rPr>
+        <w:t>28</w:t>
+      </w:r>
+      <w:r>
+        <w:rPr>
+          <w:noProof/>
+        </w:rPr>
+        <w:fldChar w:fldCharType="end"/>
+      </w:r>
       <w:r>
         <w:t xml:space="preserve"> Another example of securing the application – in this case making the build scripts run in sandbox mode </w:t>
       </w:r>
@@ -14060,6 +14575,7 @@
           <w:id w:val="-264459229"/>
           <w:citation/>
         </w:sdtPr>
+        <w:sdtEndPr/>
         <w:sdtContent>
           <w:r>
             <w:fldChar w:fldCharType="begin"/>
@@ -14284,7 +14800,7 @@
             <w:tcW w:w="2806" w:type="dxa"/>
           </w:tcPr>
           <w:p>
-            <w:hyperlink r:id="rId60" w:history="1">
+            <w:hyperlink r:id="rId62" w:history="1">
               <w:r>
                 <w:rPr>
                   <w:rStyle w:val="Hyperlink"/>
@@ -14373,6 +14889,7 @@
                 <w:id w:val="-301385571"/>
                 <w:citation/>
               </w:sdtPr>
+              <w:sdtEndPr/>
               <w:sdtContent>
                 <w:r>
                   <w:fldChar w:fldCharType="begin"/>
@@ -14419,7 +14936,7 @@
             <w:tcW w:w="2806" w:type="dxa"/>
           </w:tcPr>
           <w:p>
-            <w:hyperlink r:id="rId61" w:history="1">
+            <w:hyperlink r:id="rId63" w:history="1">
               <w:r>
                 <w:rPr>
                   <w:rStyle w:val="Hyperlink"/>
@@ -14544,6 +15061,7 @@
                 <w:id w:val="-1708713461"/>
                 <w:citation/>
               </w:sdtPr>
+              <w:sdtEndPr/>
               <w:sdtContent>
                 <w:r>
                   <w:fldChar w:fldCharType="begin"/>
@@ -14587,6 +15105,7 @@
                 <w:id w:val="1762488493"/>
                 <w:citation/>
               </w:sdtPr>
+              <w:sdtEndPr/>
               <w:sdtContent>
                 <w:r>
                   <w:fldChar w:fldCharType="begin"/>
@@ -14635,7 +15154,7 @@
             <w:tcW w:w="2806" w:type="dxa"/>
           </w:tcPr>
           <w:p>
-            <w:hyperlink r:id="rId62" w:history="1">
+            <w:hyperlink r:id="rId64" w:history="1">
               <w:r>
                 <w:rPr>
                   <w:rStyle w:val="Hyperlink"/>
@@ -14734,6 +15253,7 @@
                 <w:id w:val="-219520174"/>
                 <w:citation/>
               </w:sdtPr>
+              <w:sdtEndPr/>
               <w:sdtContent>
                 <w:r>
                   <w:fldChar w:fldCharType="begin"/>
@@ -14785,7 +15305,7 @@
             <w:tcW w:w="2806" w:type="dxa"/>
           </w:tcPr>
           <w:p>
-            <w:hyperlink r:id="rId63" w:history="1">
+            <w:hyperlink r:id="rId65" w:history="1">
               <w:r>
                 <w:rPr>
                   <w:rStyle w:val="Hyperlink"/>
@@ -14887,6 +15407,7 @@
                 <w:id w:val="-1291815073"/>
                 <w:citation/>
               </w:sdtPr>
+              <w:sdtEndPr/>
               <w:sdtContent>
                 <w:r>
                   <w:fldChar w:fldCharType="begin"/>
@@ -14927,7 +15448,7 @@
             <w:tcW w:w="2806" w:type="dxa"/>
           </w:tcPr>
           <w:p>
-            <w:hyperlink r:id="rId64" w:history="1">
+            <w:hyperlink r:id="rId66" w:history="1">
               <w:r>
                 <w:rPr>
                   <w:rStyle w:val="Hyperlink"/>
@@ -15029,6 +15550,7 @@
                 <w:id w:val="-1556622674"/>
                 <w:citation/>
               </w:sdtPr>
+              <w:sdtEndPr/>
               <w:sdtContent>
                 <w:r>
                   <w:fldChar w:fldCharType="begin"/>
@@ -15076,7 +15598,7 @@
             <w:tcW w:w="2806" w:type="dxa"/>
           </w:tcPr>
           <w:p>
-            <w:hyperlink r:id="rId65" w:history="1">
+            <w:hyperlink r:id="rId67" w:history="1">
               <w:r>
                 <w:rPr>
                   <w:rStyle w:val="Hyperlink"/>
@@ -15165,6 +15687,7 @@
                 <w:id w:val="-563716569"/>
                 <w:citation/>
               </w:sdtPr>
+              <w:sdtEndPr/>
               <w:sdtContent>
                 <w:r>
                   <w:fldChar w:fldCharType="begin"/>
@@ -15211,7 +15734,7 @@
             <w:tcW w:w="2806" w:type="dxa"/>
           </w:tcPr>
           <w:p>
-            <w:hyperlink r:id="rId66" w:history="1">
+            <w:hyperlink r:id="rId68" w:history="1">
               <w:r>
                 <w:rPr>
                   <w:rStyle w:val="Hyperlink"/>
@@ -15334,6 +15857,7 @@
                 <w:id w:val="-1157535864"/>
                 <w:citation/>
               </w:sdtPr>
+              <w:sdtEndPr/>
               <w:sdtContent>
                 <w:r>
                   <w:fldChar w:fldCharType="begin"/>
@@ -15380,7 +15904,7 @@
             <w:tcW w:w="2806" w:type="dxa"/>
           </w:tcPr>
           <w:p>
-            <w:hyperlink r:id="rId67" w:history="1">
+            <w:hyperlink r:id="rId69" w:history="1">
               <w:r>
                 <w:rPr>
                   <w:rStyle w:val="Hyperlink"/>
@@ -15443,6 +15967,7 @@
                 <w:id w:val="574862664"/>
                 <w:citation/>
               </w:sdtPr>
+              <w:sdtEndPr/>
               <w:sdtContent>
                 <w:r>
                   <w:fldChar w:fldCharType="begin"/>
@@ -15597,14 +16122,27 @@
       <w:r>
         <w:t xml:space="preserve">Figure </w:t>
       </w:r>
-      <w:fldSimple w:instr=" SEQ Figure \* ARABIC ">
-        <w:r>
-          <w:rPr>
-            <w:noProof/>
-          </w:rPr>
-          <w:t>28</w:t>
-        </w:r>
-      </w:fldSimple>
+      <w:r>
+        <w:fldChar w:fldCharType="begin"/>
+      </w:r>
+      <w:r>
+        <w:instrText xml:space="preserve"> SEQ Figure \* ARABIC </w:instrText>
+      </w:r>
+      <w:r>
+        <w:fldChar w:fldCharType="separate"/>
+      </w:r>
+      <w:r>
+        <w:rPr>
+          <w:noProof/>
+        </w:rPr>
+        <w:t>29</w:t>
+      </w:r>
+      <w:r>
+        <w:rPr>
+          <w:noProof/>
+        </w:rPr>
+        <w:fldChar w:fldCharType="end"/>
+      </w:r>
       <w:r>
         <w:t xml:space="preserve"> A quote from the official React dev block article concerning Error Boundaries </w:t>
       </w:r>
@@ -15613,6 +16151,7 @@
           <w:id w:val="-532425668"/>
           <w:citation/>
         </w:sdtPr>
+        <w:sdtEndPr/>
         <w:sdtContent>
           <w:r>
             <w:fldChar w:fldCharType="begin"/>
@@ -15719,7 +16258,7 @@
                     <pic:cNvPicPr/>
                   </pic:nvPicPr>
                   <pic:blipFill>
-                    <a:blip r:embed="rId68"/>
+                    <a:blip r:embed="rId70"/>
                     <a:stretch>
                       <a:fillRect/>
                     </a:stretch>
@@ -15758,14 +16297,27 @@
       <w:r>
         <w:t xml:space="preserve">Figure </w:t>
       </w:r>
-      <w:fldSimple w:instr=" SEQ Figure \* ARABIC ">
-        <w:r>
-          <w:rPr>
-            <w:noProof/>
-          </w:rPr>
-          <w:t>29</w:t>
-        </w:r>
-      </w:fldSimple>
+      <w:r>
+        <w:fldChar w:fldCharType="begin"/>
+      </w:r>
+      <w:r>
+        <w:instrText xml:space="preserve"> SEQ Figure \* ARABIC </w:instrText>
+      </w:r>
+      <w:r>
+        <w:fldChar w:fldCharType="separate"/>
+      </w:r>
+      <w:r>
+        <w:rPr>
+          <w:noProof/>
+        </w:rPr>
+        <w:t>30</w:t>
+      </w:r>
+      <w:r>
+        <w:rPr>
+          <w:noProof/>
+        </w:rPr>
+        <w:fldChar w:fldCharType="end"/>
+      </w:r>
       <w:r>
         <w:t xml:space="preserve"> </w:t>
       </w:r>
@@ -15806,7 +16358,7 @@
       <w:r>
         <w:t xml:space="preserve"> function is Sweet Alert 2 with react content (</w:t>
       </w:r>
-      <w:hyperlink r:id="rId69" w:history="1">
+      <w:hyperlink r:id="rId71" w:history="1">
         <w:r>
           <w:rPr>
             <w:rStyle w:val="Hyperlink"/>
@@ -15817,7 +16369,7 @@
       <w:r>
         <w:t xml:space="preserve"> + </w:t>
       </w:r>
-      <w:hyperlink r:id="rId70" w:history="1">
+      <w:hyperlink r:id="rId72" w:history="1">
         <w:r>
           <w:rPr>
             <w:rStyle w:val="Hyperlink"/>
@@ -15865,7 +16417,7 @@
                     </pic:cNvPicPr>
                   </pic:nvPicPr>
                   <pic:blipFill>
-                    <a:blip r:embed="rId71">
+                    <a:blip r:embed="rId73">
                       <a:extLst>
                         <a:ext uri="{28A0092B-C50C-407E-A947-70E740481C1C}">
                           <a14:useLocalDpi xmlns:a14="http://schemas.microsoft.com/office/drawing/2010/main" val="0"/>
@@ -15911,14 +16463,27 @@
       <w:r>
         <w:t xml:space="preserve">Figure </w:t>
       </w:r>
-      <w:fldSimple w:instr=" SEQ Figure \* ARABIC ">
-        <w:r>
-          <w:rPr>
-            <w:noProof/>
-          </w:rPr>
-          <w:t>30</w:t>
-        </w:r>
-      </w:fldSimple>
+      <w:r>
+        <w:fldChar w:fldCharType="begin"/>
+      </w:r>
+      <w:r>
+        <w:instrText xml:space="preserve"> SEQ Figure \* ARABIC </w:instrText>
+      </w:r>
+      <w:r>
+        <w:fldChar w:fldCharType="separate"/>
+      </w:r>
+      <w:r>
+        <w:rPr>
+          <w:noProof/>
+        </w:rPr>
+        <w:t>31</w:t>
+      </w:r>
+      <w:r>
+        <w:rPr>
+          <w:noProof/>
+        </w:rPr>
+        <w:fldChar w:fldCharType="end"/>
+      </w:r>
       <w:r>
         <w:t xml:space="preserve"> Example error presented using error boundary</w:t>
       </w:r>
@@ -15955,7 +16520,7 @@
                     </pic:cNvPicPr>
                   </pic:nvPicPr>
                   <pic:blipFill>
-                    <a:blip r:embed="rId72">
+                    <a:blip r:embed="rId74">
                       <a:extLst>
                         <a:ext uri="{28A0092B-C50C-407E-A947-70E740481C1C}">
                           <a14:useLocalDpi xmlns:a14="http://schemas.microsoft.com/office/drawing/2010/main" val="0"/>
@@ -16001,14 +16566,27 @@
       <w:r>
         <w:t xml:space="preserve">Figure </w:t>
       </w:r>
-      <w:fldSimple w:instr=" SEQ Figure \* ARABIC ">
-        <w:r>
-          <w:rPr>
-            <w:noProof/>
-          </w:rPr>
-          <w:t>31</w:t>
-        </w:r>
-      </w:fldSimple>
+      <w:r>
+        <w:fldChar w:fldCharType="begin"/>
+      </w:r>
+      <w:r>
+        <w:instrText xml:space="preserve"> SEQ Figure \* ARABIC </w:instrText>
+      </w:r>
+      <w:r>
+        <w:fldChar w:fldCharType="separate"/>
+      </w:r>
+      <w:r>
+        <w:rPr>
+          <w:noProof/>
+        </w:rPr>
+        <w:t>32</w:t>
+      </w:r>
+      <w:r>
+        <w:rPr>
+          <w:noProof/>
+        </w:rPr>
+        <w:fldChar w:fldCharType="end"/>
+      </w:r>
       <w:r>
         <w:t xml:space="preserve"> The error in my code</w:t>
       </w:r>
@@ -18514,6 +19092,7 @@
           <w:id w:val="1510412979"/>
           <w:citation/>
         </w:sdtPr>
+        <w:sdtEndPr/>
         <w:sdtContent>
           <w:r>
             <w:fldChar w:fldCharType="begin"/>
@@ -18547,7 +19126,7 @@
       <w:r>
         <w:t xml:space="preserve">Similar product- </w:t>
       </w:r>
-      <w:hyperlink r:id="rId73" w:history="1">
+      <w:hyperlink r:id="rId75" w:history="1">
         <w:r>
           <w:rPr>
             <w:rStyle w:val="Hyperlink"/>
@@ -18632,7 +19211,7 @@
       </w:r>
     </w:p>
     <w:p>
-      <w:hyperlink r:id="rId74" w:history="1">
+      <w:hyperlink r:id="rId76" w:history="1">
         <w:r>
           <w:rPr>
             <w:rStyle w:val="Hyperlink"/>
@@ -18721,6 +19300,7 @@
             <w:id w:val="111145805"/>
             <w:bibliography/>
           </w:sdtPr>
+          <w:sdtEndPr/>
           <w:sdtContent>
             <w:p>
               <w:pPr>
@@ -25251,7 +25831,7 @@
 </file>
 
 <file path=customXml/itemProps1.xml><?xml version="1.0" encoding="utf-8"?>
-<ds:datastoreItem xmlns:ds="http://schemas.openxmlformats.org/officeDocument/2006/customXml" ds:itemID="{CFCC3158-DC23-4047-BCD7-6A4D0C781915}">
+<ds:datastoreItem xmlns:ds="http://schemas.openxmlformats.org/officeDocument/2006/customXml" ds:itemID="{B388E842-F2C0-45DE-8C51-A4587003D903}">
   <ds:schemaRefs>
     <ds:schemaRef ds:uri="http://schemas.openxmlformats.org/officeDocument/2006/bibliography"/>
   </ds:schemaRefs>

</xml_diff>

<commit_message>
Spread out redux reducers
+ Add intelij
+ Troubleshooting / Hot to run
+ Docs
</commit_message>
<xml_diff>
--- a/docs/Computing Coursework 2018.docx
+++ b/docs/Computing Coursework 2018.docx
@@ -5770,23 +5770,13 @@
           <w:szCs w:val="22"/>
         </w:rPr>
       </w:pPr>
-      <w:proofErr w:type="spellStart"/>
       <w:r>
         <w:rPr>
           <w:rFonts w:ascii="Helvetica" w:hAnsi="Helvetica" w:cs="Helvetica"/>
           <w:color w:val="000000"/>
           <w:szCs w:val="22"/>
         </w:rPr>
-        <w:t>bittrex</w:t>
-      </w:r>
-      <w:proofErr w:type="spellEnd"/>
-      <w:r>
-        <w:rPr>
-          <w:rFonts w:ascii="Helvetica" w:hAnsi="Helvetica" w:cs="Helvetica"/>
-          <w:color w:val="000000"/>
-          <w:szCs w:val="22"/>
-        </w:rPr>
-        <w:t xml:space="preserve"> </w:t>
+        <w:t xml:space="preserve">bittrex </w:t>
       </w:r>
       <w:r>
         <w:rPr>
@@ -6588,7 +6578,6 @@
           <w:szCs w:val="22"/>
         </w:rPr>
       </w:pPr>
-      <w:proofErr w:type="spellStart"/>
       <w:r>
         <w:rPr>
           <w:rFonts w:asciiTheme="minorHAnsi" w:hAnsiTheme="minorHAnsi" w:cs="Arial"/>
@@ -6598,7 +6587,6 @@
         </w:rPr>
         <w:t>Binance</w:t>
       </w:r>
-      <w:proofErr w:type="spellEnd"/>
     </w:p>
     <w:p>
       <w:pPr>
@@ -6617,7 +6605,6 @@
           <w:szCs w:val="22"/>
         </w:rPr>
       </w:pPr>
-      <w:proofErr w:type="spellStart"/>
       <w:r>
         <w:rPr>
           <w:rFonts w:asciiTheme="minorHAnsi" w:hAnsiTheme="minorHAnsi" w:cs="Arial"/>
@@ -6627,7 +6614,6 @@
         </w:rPr>
         <w:t>Bitflyer</w:t>
       </w:r>
-      <w:proofErr w:type="spellEnd"/>
     </w:p>
     <w:p>
       <w:pPr>
@@ -6646,7 +6632,6 @@
           <w:szCs w:val="22"/>
         </w:rPr>
       </w:pPr>
-      <w:proofErr w:type="spellStart"/>
       <w:r>
         <w:rPr>
           <w:rFonts w:asciiTheme="minorHAnsi" w:hAnsiTheme="minorHAnsi" w:cs="Arial"/>
@@ -6656,7 +6641,6 @@
         </w:rPr>
         <w:t>Bitfinex</w:t>
       </w:r>
-      <w:proofErr w:type="spellEnd"/>
     </w:p>
     <w:p>
       <w:pPr>
@@ -6675,7 +6659,6 @@
           <w:szCs w:val="22"/>
         </w:rPr>
       </w:pPr>
-      <w:proofErr w:type="spellStart"/>
       <w:r>
         <w:rPr>
           <w:rFonts w:asciiTheme="minorHAnsi" w:hAnsiTheme="minorHAnsi" w:cs="Arial"/>
@@ -6685,7 +6668,6 @@
         </w:rPr>
         <w:t>Bithumb</w:t>
       </w:r>
-      <w:proofErr w:type="spellEnd"/>
     </w:p>
     <w:p>
       <w:pPr>
@@ -6704,7 +6686,6 @@
           <w:szCs w:val="22"/>
         </w:rPr>
       </w:pPr>
-      <w:proofErr w:type="spellStart"/>
       <w:r>
         <w:rPr>
           <w:rFonts w:asciiTheme="minorHAnsi" w:hAnsiTheme="minorHAnsi" w:cs="Arial"/>
@@ -6714,7 +6695,6 @@
         </w:rPr>
         <w:t>Bitsamp</w:t>
       </w:r>
-      <w:proofErr w:type="spellEnd"/>
     </w:p>
     <w:p>
       <w:pPr>
@@ -6760,7 +6740,6 @@
           <w:szCs w:val="22"/>
         </w:rPr>
       </w:pPr>
-      <w:proofErr w:type="spellStart"/>
       <w:r>
         <w:rPr>
           <w:rFonts w:asciiTheme="minorHAnsi" w:hAnsiTheme="minorHAnsi" w:cs="Arial"/>
@@ -6770,7 +6749,6 @@
         </w:rPr>
         <w:t>Coinnest</w:t>
       </w:r>
-      <w:proofErr w:type="spellEnd"/>
     </w:p>
     <w:p>
       <w:pPr>
@@ -6789,7 +6767,6 @@
           <w:szCs w:val="22"/>
         </w:rPr>
       </w:pPr>
-      <w:proofErr w:type="spellStart"/>
       <w:r>
         <w:rPr>
           <w:rFonts w:asciiTheme="minorHAnsi" w:hAnsiTheme="minorHAnsi" w:cs="Arial"/>
@@ -6799,7 +6776,6 @@
         </w:rPr>
         <w:t>Coinone</w:t>
       </w:r>
-      <w:proofErr w:type="spellEnd"/>
     </w:p>
     <w:p>
       <w:pPr>
@@ -6818,7 +6794,6 @@
           <w:szCs w:val="22"/>
         </w:rPr>
       </w:pPr>
-      <w:proofErr w:type="spellStart"/>
       <w:r>
         <w:rPr>
           <w:rFonts w:asciiTheme="minorHAnsi" w:hAnsiTheme="minorHAnsi" w:cs="Arial"/>
@@ -6828,7 +6803,6 @@
         </w:rPr>
         <w:t>Gdax</w:t>
       </w:r>
-      <w:proofErr w:type="spellEnd"/>
     </w:p>
     <w:p>
       <w:pPr>
@@ -6874,7 +6848,6 @@
           <w:szCs w:val="22"/>
         </w:rPr>
       </w:pPr>
-      <w:proofErr w:type="spellStart"/>
       <w:r>
         <w:rPr>
           <w:rFonts w:asciiTheme="minorHAnsi" w:hAnsiTheme="minorHAnsi" w:cs="Arial"/>
@@ -6884,7 +6857,6 @@
         </w:rPr>
         <w:t>Hitbtc</w:t>
       </w:r>
-      <w:proofErr w:type="spellEnd"/>
     </w:p>
     <w:p>
       <w:pPr>
@@ -6903,7 +6875,6 @@
           <w:szCs w:val="22"/>
         </w:rPr>
       </w:pPr>
-      <w:proofErr w:type="spellStart"/>
       <w:r>
         <w:rPr>
           <w:rFonts w:asciiTheme="minorHAnsi" w:hAnsiTheme="minorHAnsi" w:cs="Arial"/>
@@ -6913,7 +6884,6 @@
         </w:rPr>
         <w:t>Korbit</w:t>
       </w:r>
-      <w:proofErr w:type="spellEnd"/>
     </w:p>
     <w:p>
       <w:pPr>
@@ -6986,7 +6956,6 @@
           <w:szCs w:val="22"/>
         </w:rPr>
       </w:pPr>
-      <w:proofErr w:type="spellStart"/>
       <w:r>
         <w:rPr>
           <w:rFonts w:asciiTheme="minorHAnsi" w:hAnsiTheme="minorHAnsi" w:cs="Arial"/>
@@ -6996,7 +6965,6 @@
         </w:rPr>
         <w:t>Poloniex</w:t>
       </w:r>
-      <w:proofErr w:type="spellEnd"/>
     </w:p>
     <w:p>
       <w:pPr>
@@ -7103,8 +7071,6 @@
         </w:rPr>
         <w:t>Security</w:t>
       </w:r>
-      <w:bookmarkStart w:id="6" w:name="_GoBack"/>
-      <w:bookmarkEnd w:id="6"/>
     </w:p>
     <w:p>
       <w:pPr>
@@ -7358,14 +7324,14 @@
       <w:pPr>
         <w:pStyle w:val="Heading2"/>
       </w:pPr>
-      <w:bookmarkStart w:id="7" w:name="_Toc509529713"/>
+      <w:bookmarkStart w:id="6" w:name="_Toc509529713"/>
       <w:r>
         <w:t>Additional spec</w:t>
       </w:r>
       <w:r>
         <w:t>ification</w:t>
       </w:r>
-      <w:bookmarkEnd w:id="7"/>
+      <w:bookmarkEnd w:id="6"/>
     </w:p>
     <w:p>
       <w:r>
@@ -7468,11 +7434,11 @@
       <w:pPr>
         <w:pStyle w:val="Heading2"/>
       </w:pPr>
-      <w:bookmarkStart w:id="8" w:name="_Toc509529714"/>
+      <w:bookmarkStart w:id="7" w:name="_Toc509529714"/>
       <w:r>
         <w:t>Similar product research</w:t>
       </w:r>
-      <w:bookmarkEnd w:id="8"/>
+      <w:bookmarkEnd w:id="7"/>
     </w:p>
     <w:p>
       <w:r>
@@ -7486,7 +7452,7 @@
       <w:pPr>
         <w:pStyle w:val="Heading3"/>
       </w:pPr>
-      <w:bookmarkStart w:id="9" w:name="_Toc509529715"/>
+      <w:bookmarkStart w:id="8" w:name="_Toc509529715"/>
       <w:r>
         <w:t>Coin Ticker iPhone</w:t>
       </w:r>
@@ -7503,7 +7469,7 @@
           </w:rPr>
           <w:t>https://itunes.apple.com/gb/app/coin-ticker-bitcoin-altcoin/id636476147</w:t>
         </w:r>
-        <w:bookmarkEnd w:id="9"/>
+        <w:bookmarkEnd w:id="8"/>
       </w:hyperlink>
     </w:p>
     <w:p>
@@ -7589,37 +7555,16 @@
       <w:r>
         <w:t xml:space="preserve">Figure </w:t>
       </w:r>
-      <w:r>
-        <w:fldChar w:fldCharType="begin"/>
-      </w:r>
-      <w:r>
-        <w:instrText xml:space="preserve"> SEQ Figure \* ARABIC </w:instrText>
-      </w:r>
-      <w:r>
-        <w:fldChar w:fldCharType="separate"/>
-      </w:r>
-      <w:r>
-        <w:rPr>
-          <w:noProof/>
-        </w:rPr>
-        <w:t>1</w:t>
-      </w:r>
-      <w:r>
-        <w:rPr>
-          <w:noProof/>
-        </w:rPr>
-        <w:fldChar w:fldCharType="end"/>
-      </w:r>
-      <w:r>
-        <w:t xml:space="preserve"> A graph taken from the app showing </w:t>
-      </w:r>
-      <w:proofErr w:type="spellStart"/>
-      <w:r>
-        <w:t>Poloneix</w:t>
-      </w:r>
-      <w:proofErr w:type="spellEnd"/>
-      <w:r>
-        <w:t xml:space="preserve"> [a cryptocurrency] data</w:t>
+      <w:fldSimple w:instr=" SEQ Figure \* ARABIC ">
+        <w:r>
+          <w:rPr>
+            <w:noProof/>
+          </w:rPr>
+          <w:t>1</w:t>
+        </w:r>
+      </w:fldSimple>
+      <w:r>
+        <w:t xml:space="preserve"> A graph taken from the app showing Poloneix [a cryptocurrency] data</w:t>
       </w:r>
     </w:p>
     <w:p>
@@ -7634,7 +7579,7 @@
       <w:pPr>
         <w:pStyle w:val="Heading3"/>
       </w:pPr>
-      <w:bookmarkStart w:id="10" w:name="_Toc509529716"/>
+      <w:bookmarkStart w:id="9" w:name="_Toc509529716"/>
       <w:r>
         <w:t xml:space="preserve">Cryptolio - </w:t>
       </w:r>
@@ -7645,7 +7590,7 @@
           </w:rPr>
           <w:t>https://github.com/larion/cryptolio</w:t>
         </w:r>
-        <w:bookmarkEnd w:id="10"/>
+        <w:bookmarkEnd w:id="9"/>
       </w:hyperlink>
     </w:p>
     <w:p>
@@ -7656,23 +7601,7 @@
         <w:t>erminal based crypto currency portfolio</w:t>
       </w:r>
       <w:r>
-        <w:t xml:space="preserve"> released under an MIT license as open source software by a </w:t>
-      </w:r>
-      <w:proofErr w:type="spellStart"/>
-      <w:r>
-        <w:t>Github</w:t>
-      </w:r>
-      <w:proofErr w:type="spellEnd"/>
-      <w:r>
-        <w:t xml:space="preserve"> user ‘</w:t>
-      </w:r>
-      <w:proofErr w:type="spellStart"/>
-      <w:r>
-        <w:t>larion</w:t>
-      </w:r>
-      <w:proofErr w:type="spellEnd"/>
-      <w:r>
-        <w:t>’</w:t>
+        <w:t xml:space="preserve"> released under an MIT license as open source software by a Github user ‘larion’</w:t>
       </w:r>
       <w:r>
         <w:t>.</w:t>
@@ -7742,27 +7671,14 @@
       <w:r>
         <w:t xml:space="preserve">Figure </w:t>
       </w:r>
-      <w:r>
-        <w:fldChar w:fldCharType="begin"/>
-      </w:r>
-      <w:r>
-        <w:instrText xml:space="preserve"> SEQ Figure \* ARABIC </w:instrText>
-      </w:r>
-      <w:r>
-        <w:fldChar w:fldCharType="separate"/>
-      </w:r>
-      <w:r>
-        <w:rPr>
-          <w:noProof/>
-        </w:rPr>
-        <w:t>2</w:t>
-      </w:r>
-      <w:r>
-        <w:rPr>
-          <w:noProof/>
-        </w:rPr>
-        <w:fldChar w:fldCharType="end"/>
-      </w:r>
+      <w:fldSimple w:instr=" SEQ Figure \* ARABIC ">
+        <w:r>
+          <w:rPr>
+            <w:noProof/>
+          </w:rPr>
+          <w:t>2</w:t>
+        </w:r>
+      </w:fldSimple>
       <w:r>
         <w:t xml:space="preserve"> Screen capture of the webpage in which this application is available </w:t>
       </w:r>
@@ -7771,7 +7687,6 @@
           <w:id w:val="-352651496"/>
           <w:citation/>
         </w:sdtPr>
-        <w:sdtEndPr/>
         <w:sdtContent>
           <w:r>
             <w:fldChar w:fldCharType="begin"/>
@@ -7882,7 +7797,7 @@
       <w:pPr>
         <w:pStyle w:val="Heading3"/>
       </w:pPr>
-      <w:bookmarkStart w:id="11" w:name="_Toc509529717"/>
+      <w:bookmarkStart w:id="10" w:name="_Toc509529717"/>
       <w:r>
         <w:t xml:space="preserve">CryptoCompare - </w:t>
       </w:r>
@@ -7893,21 +7808,16 @@
           </w:rPr>
           <w:t>https://www.cryptocompare.com/</w:t>
         </w:r>
-        <w:bookmarkEnd w:id="11"/>
+        <w:bookmarkEnd w:id="10"/>
       </w:hyperlink>
       <w:r>
         <w:t xml:space="preserve"> </w:t>
       </w:r>
     </w:p>
     <w:p>
-      <w:proofErr w:type="spellStart"/>
       <w:r>
         <w:lastRenderedPageBreak/>
-        <w:t>CryptoCompare</w:t>
-      </w:r>
-      <w:proofErr w:type="spellEnd"/>
-      <w:r>
-        <w:t xml:space="preserve"> </w:t>
+        <w:t xml:space="preserve">CryptoCompare </w:t>
       </w:r>
       <w:r>
         <w:t xml:space="preserve">provides leading of 85 exchanges and </w:t>
@@ -8028,11 +7938,11 @@
       <w:pPr>
         <w:pStyle w:val="Heading2"/>
       </w:pPr>
-      <w:bookmarkStart w:id="12" w:name="_Toc509529718"/>
+      <w:bookmarkStart w:id="11" w:name="_Toc509529718"/>
       <w:r>
         <w:t>General development model</w:t>
       </w:r>
-      <w:bookmarkEnd w:id="12"/>
+      <w:bookmarkEnd w:id="11"/>
     </w:p>
     <w:p>
       <w:r>
@@ -8108,27 +8018,14 @@
       <w:r>
         <w:t xml:space="preserve">Figure </w:t>
       </w:r>
-      <w:r>
-        <w:fldChar w:fldCharType="begin"/>
-      </w:r>
-      <w:r>
-        <w:instrText xml:space="preserve"> SEQ Figure \* ARABIC </w:instrText>
-      </w:r>
-      <w:r>
-        <w:fldChar w:fldCharType="separate"/>
-      </w:r>
-      <w:r>
-        <w:rPr>
-          <w:noProof/>
-        </w:rPr>
-        <w:t>4</w:t>
-      </w:r>
-      <w:r>
-        <w:rPr>
-          <w:noProof/>
-        </w:rPr>
-        <w:fldChar w:fldCharType="end"/>
-      </w:r>
+      <w:fldSimple w:instr=" SEQ Figure \* ARABIC ">
+        <w:r>
+          <w:rPr>
+            <w:noProof/>
+          </w:rPr>
+          <w:t>4</w:t>
+        </w:r>
+      </w:fldSimple>
       <w:r>
         <w:t xml:space="preserve"> Spiral model development </w:t>
       </w:r>
@@ -8137,7 +8034,6 @@
           <w:id w:val="2056039499"/>
           <w:citation/>
         </w:sdtPr>
-        <w:sdtEndPr/>
         <w:sdtContent>
           <w:r>
             <w:fldChar w:fldCharType="begin"/>
@@ -8164,21 +8060,21 @@
       <w:pPr>
         <w:pStyle w:val="Heading2"/>
       </w:pPr>
-      <w:bookmarkStart w:id="13" w:name="_Toc509529719"/>
+      <w:bookmarkStart w:id="12" w:name="_Toc509529719"/>
       <w:r>
         <w:t>Technologies needed</w:t>
       </w:r>
+      <w:bookmarkEnd w:id="12"/>
+    </w:p>
+    <w:p>
+      <w:pPr>
+        <w:pStyle w:val="Heading3"/>
+      </w:pPr>
+      <w:bookmarkStart w:id="13" w:name="_Toc509529720"/>
+      <w:r>
+        <w:t>Language Choice</w:t>
+      </w:r>
       <w:bookmarkEnd w:id="13"/>
-    </w:p>
-    <w:p>
-      <w:pPr>
-        <w:pStyle w:val="Heading3"/>
-      </w:pPr>
-      <w:bookmarkStart w:id="14" w:name="_Toc509529720"/>
-      <w:r>
-        <w:t>Language Choice</w:t>
-      </w:r>
-      <w:bookmarkEnd w:id="14"/>
     </w:p>
     <w:p>
       <w:r>
@@ -8198,7 +8094,6 @@
           <w:id w:val="1893690420"/>
           <w:citation/>
         </w:sdtPr>
-        <w:sdtEndPr/>
         <w:sdtContent>
           <w:r>
             <w:fldChar w:fldCharType="begin"/>
@@ -8267,7 +8162,6 @@
           <w:id w:val="-1662924547"/>
           <w:citation/>
         </w:sdtPr>
-        <w:sdtEndPr/>
         <w:sdtContent>
           <w:r>
             <w:fldChar w:fldCharType="begin"/>
@@ -8420,15 +8314,7 @@
     </w:p>
     <w:p>
       <w:r>
-        <w:t xml:space="preserve">This is a cross platform approach of providing desktop applications using their prescriptive xml based </w:t>
-      </w:r>
-      <w:proofErr w:type="spellStart"/>
-      <w:r>
-        <w:t>markup</w:t>
-      </w:r>
-      <w:proofErr w:type="spellEnd"/>
-      <w:r>
-        <w:t xml:space="preserve"> language.</w:t>
+        <w:t>This is a cross platform approach of providing desktop applications using their prescriptive xml based markup language.</w:t>
       </w:r>
     </w:p>
     <w:p>
@@ -8561,7 +8447,6 @@
           <w:id w:val="1390306070"/>
           <w:citation/>
         </w:sdtPr>
-        <w:sdtEndPr/>
         <w:sdtContent>
           <w:r>
             <w:fldChar w:fldCharType="begin"/>
@@ -8593,7 +8478,6 @@
           <w:id w:val="403569483"/>
           <w:citation/>
         </w:sdtPr>
-        <w:sdtEndPr/>
         <w:sdtContent>
           <w:r>
             <w:fldChar w:fldCharType="begin"/>
@@ -8691,7 +8575,6 @@
           <w:id w:val="-877624469"/>
           <w:citation/>
         </w:sdtPr>
-        <w:sdtEndPr/>
         <w:sdtContent>
           <w:r>
             <w:fldChar w:fldCharType="begin"/>
@@ -8741,7 +8624,6 @@
           <w:id w:val="-43530754"/>
           <w:citation/>
         </w:sdtPr>
-        <w:sdtEndPr/>
         <w:sdtContent>
           <w:r>
             <w:fldChar w:fldCharType="begin"/>
@@ -8780,7 +8662,6 @@
           <w:id w:val="-909462133"/>
           <w:citation/>
         </w:sdtPr>
-        <w:sdtEndPr/>
         <w:sdtContent>
           <w:r>
             <w:fldChar w:fldCharType="begin"/>
@@ -8844,11 +8725,11 @@
       <w:pPr>
         <w:pStyle w:val="Heading3"/>
       </w:pPr>
-      <w:bookmarkStart w:id="15" w:name="_Toc509529721"/>
+      <w:bookmarkStart w:id="14" w:name="_Toc509529721"/>
       <w:r>
         <w:t>APIs</w:t>
       </w:r>
-      <w:bookmarkEnd w:id="15"/>
+      <w:bookmarkEnd w:id="14"/>
     </w:p>
     <w:p>
       <w:r>
@@ -8905,11 +8786,11 @@
       <w:pPr>
         <w:pStyle w:val="Heading3"/>
       </w:pPr>
-      <w:bookmarkStart w:id="16" w:name="_Toc509529722"/>
+      <w:bookmarkStart w:id="15" w:name="_Toc509529722"/>
       <w:r>
         <w:t>Boilerplate comparison</w:t>
       </w:r>
-      <w:bookmarkEnd w:id="16"/>
+      <w:bookmarkEnd w:id="15"/>
     </w:p>
     <w:p>
       <w:r>
@@ -8950,15 +8831,7 @@
         <w:t>problem of managing state in large programs which is generally done through libraries like redux</w:t>
       </w:r>
       <w:r>
-        <w:t xml:space="preserve"> (or </w:t>
-      </w:r>
-      <w:proofErr w:type="spellStart"/>
-      <w:r>
-        <w:t>MobX</w:t>
-      </w:r>
-      <w:proofErr w:type="spellEnd"/>
-      <w:r>
-        <w:t>)</w:t>
+        <w:t xml:space="preserve"> (or MobX)</w:t>
       </w:r>
       <w:r>
         <w:t xml:space="preserve"> which have direct bindings into Angular or React </w:t>
@@ -8977,7 +8850,6 @@
           <w:id w:val="458237089"/>
           <w:citation/>
         </w:sdtPr>
-        <w:sdtEndPr/>
         <w:sdtContent>
           <w:r>
             <w:fldChar w:fldCharType="begin"/>
@@ -9022,23 +8894,7 @@
     <w:p>
       <w:r>
         <w:br/>
-        <w:t>It shows a few such as electron-</w:t>
-      </w:r>
-      <w:proofErr w:type="spellStart"/>
-      <w:r>
-        <w:t>vue</w:t>
-      </w:r>
-      <w:proofErr w:type="spellEnd"/>
-      <w:r>
-        <w:t xml:space="preserve">, electron-react-boilerplate and others. Though </w:t>
-      </w:r>
-      <w:proofErr w:type="spellStart"/>
-      <w:r>
-        <w:t>vue</w:t>
-      </w:r>
-      <w:proofErr w:type="spellEnd"/>
-      <w:r>
-        <w:t xml:space="preserve"> and angular both have their own unique boiler plates I am most familiar with ReactJS so I opted for the electron-react-boilerplate</w:t>
+        <w:t>It shows a few such as electron-vue, electron-react-boilerplate and others. Though vue and angular both have their own unique boiler plates I am most familiar with ReactJS so I opted for the electron-react-boilerplate</w:t>
       </w:r>
       <w:r>
         <w:t xml:space="preserve"> ( </w:t>
@@ -9055,15 +8911,7 @@
         <w:t xml:space="preserve"> )</w:t>
       </w:r>
       <w:r>
-        <w:t xml:space="preserve">. It comes with many advantages such as hot module reloading (allowing modules to be swapped out during development). Additionally, </w:t>
-      </w:r>
-      <w:proofErr w:type="spellStart"/>
-      <w:r>
-        <w:t>FlowJS</w:t>
-      </w:r>
-      <w:proofErr w:type="spellEnd"/>
-      <w:r>
-        <w:t xml:space="preserve"> to prevent static type errors, it also has a </w:t>
+        <w:t xml:space="preserve">. It comes with many advantages such as hot module reloading (allowing modules to be swapped out during development). Additionally, FlowJS to prevent static type errors, it also has a </w:t>
       </w:r>
       <w:r>
         <w:t>built-in</w:t>
@@ -9076,27 +8924,21 @@
       <w:pPr>
         <w:pStyle w:val="Heading3"/>
       </w:pPr>
-      <w:bookmarkStart w:id="17" w:name="_Toc509529723"/>
+      <w:bookmarkStart w:id="16" w:name="_Toc509529723"/>
       <w:r>
         <w:t>Note about FlowJS</w:t>
       </w:r>
-      <w:bookmarkEnd w:id="17"/>
-    </w:p>
-    <w:p>
-      <w:proofErr w:type="spellStart"/>
-      <w:r>
-        <w:t>FlowJS</w:t>
-      </w:r>
-      <w:proofErr w:type="spellEnd"/>
-      <w:r>
-        <w:t xml:space="preserve"> is a static type checker for JavaScript built by Facebook </w:t>
+      <w:bookmarkEnd w:id="16"/>
+    </w:p>
+    <w:p>
+      <w:r>
+        <w:t xml:space="preserve">FlowJS is a static type checker for JavaScript built by Facebook </w:t>
       </w:r>
       <w:sdt>
         <w:sdtPr>
           <w:id w:val="-520170293"/>
           <w:citation/>
         </w:sdtPr>
-        <w:sdtEndPr/>
         <w:sdtContent>
           <w:r>
             <w:fldChar w:fldCharType="begin"/>
@@ -9189,27 +9031,14 @@
       <w:r>
         <w:t xml:space="preserve">Figure </w:t>
       </w:r>
-      <w:r>
-        <w:fldChar w:fldCharType="begin"/>
-      </w:r>
-      <w:r>
-        <w:instrText xml:space="preserve"> SEQ Figure \* ARABIC </w:instrText>
-      </w:r>
-      <w:r>
-        <w:fldChar w:fldCharType="separate"/>
-      </w:r>
-      <w:r>
-        <w:rPr>
-          <w:noProof/>
-        </w:rPr>
-        <w:t>5</w:t>
-      </w:r>
-      <w:r>
-        <w:rPr>
-          <w:noProof/>
-        </w:rPr>
-        <w:fldChar w:fldCharType="end"/>
-      </w:r>
+      <w:fldSimple w:instr=" SEQ Figure \* ARABIC ">
+        <w:r>
+          <w:rPr>
+            <w:noProof/>
+          </w:rPr>
+          <w:t>5</w:t>
+        </w:r>
+      </w:fldSimple>
       <w:r>
         <w:t xml:space="preserve"> An example of a flow type block</w:t>
       </w:r>
@@ -9231,15 +9060,7 @@
         <w:t>s</w:t>
       </w:r>
       <w:r>
-        <w:t xml:space="preserve"> a type ‘</w:t>
-      </w:r>
-      <w:proofErr w:type="spellStart"/>
-      <w:r>
-        <w:t>actionType</w:t>
-      </w:r>
-      <w:proofErr w:type="spellEnd"/>
-      <w:r>
-        <w:t>’ as an object literal which takes two read only keys: ‘type’</w:t>
+        <w:t xml:space="preserve"> a type ‘actionType’ as an object literal which takes two read only keys: ‘type’</w:t>
       </w:r>
       <w:r>
         <w:t xml:space="preserve"> which has a string value and ‘payload’ which can have any value and is optional.</w:t>
@@ -9256,15 +9077,7 @@
         <w:t xml:space="preserve"> they can just be treated as additional comments to the code.</w:t>
       </w:r>
       <w:r>
-        <w:t xml:space="preserve"> Though to make it extra clear what the actual JavaScript looks like I have automatically generated a `_no-flow-</w:t>
-      </w:r>
-      <w:proofErr w:type="spellStart"/>
-      <w:r>
-        <w:t>src</w:t>
-      </w:r>
-      <w:proofErr w:type="spellEnd"/>
-      <w:r>
-        <w:t>` folder in my final application’s code. This contains all the same files, however all JavaScript file</w:t>
+        <w:t xml:space="preserve"> Though to make it extra clear what the actual JavaScript looks like I have automatically generated a `_no-flow-src` folder in my final application’s code. This contains all the same files, however all JavaScript file</w:t>
       </w:r>
       <w:r>
         <w:t xml:space="preserve">s have had the flow notation removed, </w:t>
@@ -9277,11 +9090,11 @@
       <w:pPr>
         <w:pStyle w:val="Heading3"/>
       </w:pPr>
-      <w:bookmarkStart w:id="18" w:name="_Toc509529724"/>
+      <w:bookmarkStart w:id="17" w:name="_Toc509529724"/>
       <w:r>
         <w:t>Note about Licenses</w:t>
       </w:r>
-      <w:bookmarkEnd w:id="18"/>
+      <w:bookmarkEnd w:id="17"/>
     </w:p>
     <w:p>
       <w:r>
@@ -9374,27 +9187,14 @@
       <w:r>
         <w:t xml:space="preserve">Figure </w:t>
       </w:r>
-      <w:r>
-        <w:fldChar w:fldCharType="begin"/>
-      </w:r>
-      <w:r>
-        <w:instrText xml:space="preserve"> SEQ Figure \* ARABIC </w:instrText>
-      </w:r>
-      <w:r>
-        <w:fldChar w:fldCharType="separate"/>
-      </w:r>
-      <w:r>
-        <w:rPr>
-          <w:noProof/>
-        </w:rPr>
-        <w:t>6</w:t>
-      </w:r>
-      <w:r>
-        <w:rPr>
-          <w:noProof/>
-        </w:rPr>
-        <w:fldChar w:fldCharType="end"/>
-      </w:r>
+      <w:fldSimple w:instr=" SEQ Figure \* ARABIC ">
+        <w:r>
+          <w:rPr>
+            <w:noProof/>
+          </w:rPr>
+          <w:t>6</w:t>
+        </w:r>
+      </w:fldSimple>
       <w:r>
         <w:t xml:space="preserve"> An excerpt from Spotify’s desktop application about Third Party Software</w:t>
       </w:r>
@@ -9413,7 +9213,6 @@
           <w:id w:val="-295766571"/>
           <w:citation/>
         </w:sdtPr>
-        <w:sdtEndPr/>
         <w:sdtContent>
           <w:r>
             <w:fldChar w:fldCharType="begin"/>
@@ -9522,36 +9321,21 @@
       <w:r>
         <w:t xml:space="preserve">Figure </w:t>
       </w:r>
-      <w:r>
-        <w:fldChar w:fldCharType="begin"/>
-      </w:r>
-      <w:r>
-        <w:instrText xml:space="preserve"> SEQ Figure \* ARABIC </w:instrText>
-      </w:r>
-      <w:r>
-        <w:fldChar w:fldCharType="separate"/>
-      </w:r>
-      <w:r>
-        <w:rPr>
-          <w:noProof/>
-        </w:rPr>
-        <w:t>7</w:t>
-      </w:r>
-      <w:r>
-        <w:rPr>
-          <w:noProof/>
-        </w:rPr>
-        <w:fldChar w:fldCharType="end"/>
-      </w:r>
+      <w:fldSimple w:instr=" SEQ Figure \* ARABIC ">
+        <w:r>
+          <w:rPr>
+            <w:noProof/>
+          </w:rPr>
+          <w:t>7</w:t>
+        </w:r>
+      </w:fldSimple>
       <w:r>
         <w:t xml:space="preserve"> Part of my final </w:t>
       </w:r>
-      <w:proofErr w:type="spellStart"/>
       <w:proofErr w:type="gramStart"/>
       <w:r>
         <w:t>package.json</w:t>
       </w:r>
-      <w:proofErr w:type="spellEnd"/>
       <w:proofErr w:type="gramEnd"/>
       <w:r>
         <w:t xml:space="preserve"> – this script is run on building of the project. It compiles all the licenses within all the projects I use and then puts it all in one file – the `LICENSE` file within the release folder.</w:t>
@@ -9630,27 +9414,14 @@
       <w:r>
         <w:t xml:space="preserve">Figure </w:t>
       </w:r>
-      <w:r>
-        <w:fldChar w:fldCharType="begin"/>
-      </w:r>
-      <w:r>
-        <w:instrText xml:space="preserve"> SEQ Figure \* ARABIC </w:instrText>
-      </w:r>
-      <w:r>
-        <w:fldChar w:fldCharType="separate"/>
-      </w:r>
-      <w:r>
-        <w:rPr>
-          <w:noProof/>
-        </w:rPr>
-        <w:t>8</w:t>
-      </w:r>
-      <w:r>
-        <w:rPr>
-          <w:noProof/>
-        </w:rPr>
-        <w:fldChar w:fldCharType="end"/>
-      </w:r>
+      <w:fldSimple w:instr=" SEQ Figure \* ARABIC ">
+        <w:r>
+          <w:rPr>
+            <w:noProof/>
+          </w:rPr>
+          <w:t>8</w:t>
+        </w:r>
+      </w:fldSimple>
       <w:r>
         <w:t xml:space="preserve"> An excerpt from the LICENSE file generated - in total it is more than 1500 lines!</w:t>
       </w:r>
@@ -9659,11 +9430,11 @@
       <w:pPr>
         <w:pStyle w:val="Heading3"/>
       </w:pPr>
-      <w:bookmarkStart w:id="19" w:name="_Toc509529725"/>
+      <w:bookmarkStart w:id="18" w:name="_Toc509529725"/>
       <w:r>
         <w:t>Data visualization framework</w:t>
       </w:r>
-      <w:bookmarkEnd w:id="19"/>
+      <w:bookmarkEnd w:id="18"/>
     </w:p>
     <w:p>
       <w:r>
@@ -9674,7 +9445,6 @@
           <w:id w:val="-1082146940"/>
           <w:citation/>
         </w:sdtPr>
-        <w:sdtEndPr/>
         <w:sdtContent>
           <w:r>
             <w:fldChar w:fldCharType="begin"/>
@@ -9865,13 +9635,8 @@
         <w:t>Well supported (by</w:t>
       </w:r>
       <w:r>
-        <w:t xml:space="preserve"> </w:t>
-      </w:r>
-      <w:proofErr w:type="spellStart"/>
-      <w:r>
-        <w:t>Plotly</w:t>
-      </w:r>
-      <w:proofErr w:type="spellEnd"/>
+        <w:t xml:space="preserve"> Plotly</w:t>
+      </w:r>
       <w:r>
         <w:t xml:space="preserve"> Ltd and open source community</w:t>
       </w:r>
@@ -9883,7 +9648,6 @@
           <w:id w:val="1980571201"/>
           <w:citation/>
         </w:sdtPr>
-        <w:sdtEndPr/>
         <w:sdtContent>
           <w:r>
             <w:fldChar w:fldCharType="begin"/>
@@ -9993,14 +9757,14 @@
       <w:pPr>
         <w:pStyle w:val="Heading3"/>
       </w:pPr>
-      <w:bookmarkStart w:id="20" w:name="_Toc509529726"/>
+      <w:bookmarkStart w:id="19" w:name="_Toc509529726"/>
       <w:r>
         <w:t xml:space="preserve">Testing </w:t>
       </w:r>
       <w:r>
         <w:t>framework</w:t>
       </w:r>
-      <w:bookmarkEnd w:id="20"/>
+      <w:bookmarkEnd w:id="19"/>
     </w:p>
     <w:p>
       <w:r>
@@ -10038,11 +9802,11 @@
       <w:pPr>
         <w:pStyle w:val="Heading3"/>
       </w:pPr>
-      <w:bookmarkStart w:id="21" w:name="_Toc509529727"/>
+      <w:bookmarkStart w:id="20" w:name="_Toc509529727"/>
       <w:r>
         <w:t>Hardware and software requirements</w:t>
       </w:r>
-      <w:bookmarkEnd w:id="21"/>
+      <w:bookmarkEnd w:id="20"/>
     </w:p>
     <w:p>
       <w:r>
@@ -10119,27 +9883,14 @@
       <w:r>
         <w:t xml:space="preserve">Figure </w:t>
       </w:r>
-      <w:r>
-        <w:fldChar w:fldCharType="begin"/>
-      </w:r>
-      <w:r>
-        <w:instrText xml:space="preserve"> SEQ Figure \* ARABIC </w:instrText>
-      </w:r>
-      <w:r>
-        <w:fldChar w:fldCharType="separate"/>
-      </w:r>
-      <w:r>
-        <w:rPr>
-          <w:noProof/>
-        </w:rPr>
-        <w:t>9</w:t>
-      </w:r>
-      <w:r>
-        <w:rPr>
-          <w:noProof/>
-        </w:rPr>
-        <w:fldChar w:fldCharType="end"/>
-      </w:r>
+      <w:fldSimple w:instr=" SEQ Figure \* ARABIC ">
+        <w:r>
+          <w:rPr>
+            <w:noProof/>
+          </w:rPr>
+          <w:t>9</w:t>
+        </w:r>
+      </w:fldSimple>
       <w:r>
         <w:t xml:space="preserve"> Supported systems </w:t>
       </w:r>
@@ -10148,7 +9899,6 @@
           <w:id w:val="131835416"/>
           <w:citation/>
         </w:sdtPr>
-        <w:sdtEndPr/>
         <w:sdtContent>
           <w:r>
             <w:fldChar w:fldCharType="begin"/>
@@ -10173,15 +9923,7 @@
     </w:p>
     <w:p>
       <w:r>
-        <w:t xml:space="preserve">My application would not require any special additional requirements on top of </w:t>
-      </w:r>
-      <w:proofErr w:type="spellStart"/>
-      <w:r>
-        <w:t>ElectronJS’s</w:t>
-      </w:r>
-      <w:proofErr w:type="spellEnd"/>
-      <w:r>
-        <w:t xml:space="preserve"> ones except for possibly </w:t>
+        <w:t xml:space="preserve">My application would not require any special additional requirements on top of ElectronJS’s ones except for possibly </w:t>
       </w:r>
       <w:r>
         <w:t>an</w:t>
@@ -10197,7 +9939,6 @@
           <w:id w:val="1750924610"/>
           <w:citation/>
         </w:sdtPr>
-        <w:sdtEndPr/>
         <w:sdtContent>
           <w:r>
             <w:fldChar w:fldCharType="begin"/>
@@ -10231,32 +9972,32 @@
       <w:pPr>
         <w:pStyle w:val="Heading3"/>
       </w:pPr>
-      <w:bookmarkStart w:id="22" w:name="_Toc509529728"/>
+      <w:bookmarkStart w:id="21" w:name="_Toc509529728"/>
       <w:r>
         <w:t>Conclusion</w:t>
       </w:r>
+      <w:bookmarkEnd w:id="21"/>
+    </w:p>
+    <w:p>
+      <w:r>
+        <w:t>## How my MVP and general product is solvable using the technologies I have chosen</w:t>
+      </w:r>
+    </w:p>
+    <w:p>
+      <w:r>
+        <w:t>## Problems that will be hard to solve</w:t>
+      </w:r>
+    </w:p>
+    <w:p/>
+    <w:p>
+      <w:pPr>
+        <w:pStyle w:val="Heading2"/>
+      </w:pPr>
+      <w:bookmarkStart w:id="22" w:name="_Toc509529729"/>
+      <w:r>
+        <w:t>Basic Layout design</w:t>
+      </w:r>
       <w:bookmarkEnd w:id="22"/>
-    </w:p>
-    <w:p>
-      <w:r>
-        <w:t>## How my MVP and general product is solvable using the technologies I have chosen</w:t>
-      </w:r>
-    </w:p>
-    <w:p>
-      <w:r>
-        <w:t>## Problems that will be hard to solve</w:t>
-      </w:r>
-    </w:p>
-    <w:p/>
-    <w:p>
-      <w:pPr>
-        <w:pStyle w:val="Heading2"/>
-      </w:pPr>
-      <w:bookmarkStart w:id="23" w:name="_Toc509529729"/>
-      <w:r>
-        <w:t>Basic Layout design</w:t>
-      </w:r>
-      <w:bookmarkEnd w:id="23"/>
     </w:p>
     <w:p>
       <w:r>
@@ -10334,42 +10075,21 @@
       <w:r>
         <w:t xml:space="preserve">Figure </w:t>
       </w:r>
-      <w:r>
-        <w:fldChar w:fldCharType="begin"/>
-      </w:r>
-      <w:r>
-        <w:instrText xml:space="preserve"> SEQ Figure \* ARABIC </w:instrText>
-      </w:r>
-      <w:r>
-        <w:fldChar w:fldCharType="separate"/>
-      </w:r>
-      <w:r>
-        <w:rPr>
-          <w:noProof/>
-        </w:rPr>
-        <w:t>10</w:t>
-      </w:r>
-      <w:r>
-        <w:rPr>
-          <w:noProof/>
-        </w:rPr>
-        <w:fldChar w:fldCharType="end"/>
-      </w:r>
+      <w:fldSimple w:instr=" SEQ Figure \* ARABIC ">
+        <w:r>
+          <w:rPr>
+            <w:noProof/>
+          </w:rPr>
+          <w:t>10</w:t>
+        </w:r>
+      </w:fldSimple>
       <w:r>
         <w:t xml:space="preserve"> – A basic design of what the application might look like</w:t>
       </w:r>
     </w:p>
     <w:p>
       <w:r>
-        <w:t xml:space="preserve">Colours used for </w:t>
-      </w:r>
-      <w:proofErr w:type="spellStart"/>
-      <w:r>
-        <w:t>mockup</w:t>
-      </w:r>
-      <w:proofErr w:type="spellEnd"/>
-      <w:r>
-        <w:t>:</w:t>
+        <w:t>Colours used for mockup:</w:t>
       </w:r>
     </w:p>
     <w:tbl>
@@ -10707,27 +10427,14 @@
       <w:r>
         <w:t xml:space="preserve">Figure </w:t>
       </w:r>
-      <w:r>
-        <w:fldChar w:fldCharType="begin"/>
-      </w:r>
-      <w:r>
-        <w:instrText xml:space="preserve"> SEQ Figure \* ARABIC </w:instrText>
-      </w:r>
-      <w:r>
-        <w:fldChar w:fldCharType="separate"/>
-      </w:r>
-      <w:r>
-        <w:rPr>
-          <w:noProof/>
-        </w:rPr>
-        <w:t>11</w:t>
-      </w:r>
-      <w:r>
-        <w:rPr>
-          <w:noProof/>
-        </w:rPr>
-        <w:fldChar w:fldCharType="end"/>
-      </w:r>
+      <w:fldSimple w:instr=" SEQ Figure \* ARABIC ">
+        <w:r>
+          <w:rPr>
+            <w:noProof/>
+          </w:rPr>
+          <w:t>11</w:t>
+        </w:r>
+      </w:fldSimple>
       <w:r>
         <w:t xml:space="preserve"> Retouched cryptocurrency logo / New Application logo</w:t>
       </w:r>
@@ -10867,7 +10574,7 @@
       <w:pPr>
         <w:pStyle w:val="Heading2"/>
       </w:pPr>
-      <w:bookmarkStart w:id="24" w:name="_Toc509529730"/>
+      <w:bookmarkStart w:id="23" w:name="_Toc509529730"/>
       <w:r>
         <w:lastRenderedPageBreak/>
         <w:t>Tes</w:t>
@@ -10881,7 +10588,7 @@
       <w:r>
         <w:t>MVP</w:t>
       </w:r>
-      <w:bookmarkEnd w:id="24"/>
+      <w:bookmarkEnd w:id="23"/>
     </w:p>
     <w:p/>
     <w:tbl>
@@ -11851,12 +11558,12 @@
       <w:pPr>
         <w:pStyle w:val="Heading2"/>
       </w:pPr>
-      <w:bookmarkStart w:id="25" w:name="_Toc509529731"/>
+      <w:bookmarkStart w:id="24" w:name="_Toc509529731"/>
       <w:r>
         <w:lastRenderedPageBreak/>
         <w:t>Name Choice</w:t>
       </w:r>
-      <w:bookmarkEnd w:id="25"/>
+      <w:bookmarkEnd w:id="24"/>
     </w:p>
     <w:p>
       <w:r>
@@ -11879,7 +11586,6 @@
           <w:id w:val="2066220495"/>
           <w:citation/>
         </w:sdtPr>
-        <w:sdtEndPr/>
         <w:sdtContent>
           <w:r>
             <w:fldChar w:fldCharType="begin"/>
@@ -12001,11 +11707,11 @@
       <w:pPr>
         <w:pStyle w:val="Heading3"/>
       </w:pPr>
-      <w:bookmarkStart w:id="26" w:name="_Toc509529732"/>
+      <w:bookmarkStart w:id="25" w:name="_Toc509529732"/>
       <w:r>
         <w:t>Considerations and comments</w:t>
       </w:r>
-      <w:bookmarkEnd w:id="26"/>
+      <w:bookmarkEnd w:id="25"/>
     </w:p>
     <w:p>
       <w:pPr>
@@ -12015,11 +11721,9 @@
           <w:numId w:val="8"/>
         </w:numPr>
       </w:pPr>
-      <w:proofErr w:type="spellStart"/>
       <w:r>
         <w:t>Cryptolio</w:t>
       </w:r>
-      <w:proofErr w:type="spellEnd"/>
     </w:p>
     <w:p>
       <w:pPr>
@@ -12117,11 +11821,9 @@
           <w:numId w:val="8"/>
         </w:numPr>
       </w:pPr>
-      <w:proofErr w:type="spellStart"/>
       <w:r>
         <w:t>BitPortfolio</w:t>
       </w:r>
-      <w:proofErr w:type="spellEnd"/>
     </w:p>
     <w:p>
       <w:pPr>
@@ -12140,15 +11842,7 @@
         <w:t xml:space="preserve">In the end </w:t>
       </w:r>
       <w:r>
-        <w:t xml:space="preserve">I decided </w:t>
-      </w:r>
-      <w:proofErr w:type="spellStart"/>
-      <w:r>
-        <w:t>Cryptolio</w:t>
-      </w:r>
-      <w:proofErr w:type="spellEnd"/>
-      <w:r>
-        <w:t xml:space="preserve"> sounded the best however it had a name clash with a terminal based crypto currency portfolio.  </w:t>
+        <w:t xml:space="preserve">I decided Cryptolio sounded the best however it had a name clash with a terminal based crypto currency portfolio.  </w:t>
       </w:r>
       <w:r>
         <w:t xml:space="preserve">So, I decided to change it slightly into </w:t>
@@ -12182,24 +11876,24 @@
       <w:pPr>
         <w:pStyle w:val="Heading2"/>
       </w:pPr>
-      <w:bookmarkStart w:id="27" w:name="_Toc509529733"/>
+      <w:bookmarkStart w:id="26" w:name="_Toc509529733"/>
       <w:r>
         <w:t>Problem splitting</w:t>
       </w:r>
       <w:r>
         <w:t>/Project Diagram</w:t>
       </w:r>
+      <w:bookmarkEnd w:id="26"/>
+    </w:p>
+    <w:p>
+      <w:pPr>
+        <w:pStyle w:val="Heading3"/>
+      </w:pPr>
+      <w:bookmarkStart w:id="27" w:name="_Toc509529734"/>
+      <w:r>
+        <w:t>UI Flow</w:t>
+      </w:r>
       <w:bookmarkEnd w:id="27"/>
-    </w:p>
-    <w:p>
-      <w:pPr>
-        <w:pStyle w:val="Heading3"/>
-      </w:pPr>
-      <w:bookmarkStart w:id="28" w:name="_Toc509529734"/>
-      <w:r>
-        <w:t>UI Flow</w:t>
-      </w:r>
-      <w:bookmarkEnd w:id="28"/>
     </w:p>
     <w:p>
       <w:r>
@@ -12278,53 +11972,32 @@
       <w:r>
         <w:t xml:space="preserve">Figure </w:t>
       </w:r>
-      <w:r>
-        <w:fldChar w:fldCharType="begin"/>
-      </w:r>
-      <w:r>
-        <w:instrText xml:space="preserve"> SEQ Figure \* ARABIC </w:instrText>
-      </w:r>
-      <w:r>
-        <w:fldChar w:fldCharType="separate"/>
-      </w:r>
-      <w:r>
-        <w:rPr>
-          <w:noProof/>
-        </w:rPr>
-        <w:t>12</w:t>
-      </w:r>
-      <w:r>
-        <w:rPr>
-          <w:noProof/>
-        </w:rPr>
-        <w:fldChar w:fldCharType="end"/>
-      </w:r>
+      <w:fldSimple w:instr=" SEQ Figure \* ARABIC ">
+        <w:r>
+          <w:rPr>
+            <w:noProof/>
+          </w:rPr>
+          <w:t>12</w:t>
+        </w:r>
+      </w:fldSimple>
       <w:r>
         <w:t xml:space="preserve"> Flowchart showing the basic UI flow for the application</w:t>
       </w:r>
     </w:p>
     <w:p>
       <w:r>
-        <w:t xml:space="preserve">This flow chart shows the intended flow of the UI. The </w:t>
-      </w:r>
-      <w:proofErr w:type="spellStart"/>
-      <w:r>
-        <w:t>MainView</w:t>
-      </w:r>
-      <w:proofErr w:type="spellEnd"/>
-      <w:r>
-        <w:t xml:space="preserve"> is intended to contain the main graph data / portfolio display. Through triggering via a button or link the overlays, “Add Main Graph,” and “Profile Creator”. The Add Main Graph overlay will allow the user to add a graph to the main view screen. They will get a selection of options on a simple form </w:t>
+        <w:t xml:space="preserve">This flow chart shows the intended flow of the UI. The MainView is intended to contain the main graph data / portfolio display. Through triggering via a button or link the overlays, “Add Main Graph,” and “Profile Creator”. The Add Main Graph overlay will allow the user to add a graph to the main view screen. They will get a selection of options on a simple form </w:t>
       </w:r>
     </w:p>
     <w:p>
       <w:pPr>
         <w:pStyle w:val="Heading3"/>
       </w:pPr>
-      <w:bookmarkStart w:id="29" w:name="_Toc509529735"/>
+      <w:bookmarkStart w:id="28" w:name="_Toc509529735"/>
       <w:r>
         <w:t>Total project diagram</w:t>
       </w:r>
-      <w:bookmarkEnd w:id="29"/>
+      <w:bookmarkEnd w:id="28"/>
     </w:p>
     <w:p>
       <w:pPr>
@@ -12403,27 +12076,14 @@
       <w:r>
         <w:t xml:space="preserve">Figure </w:t>
       </w:r>
-      <w:r>
-        <w:fldChar w:fldCharType="begin"/>
-      </w:r>
-      <w:r>
-        <w:instrText xml:space="preserve"> SEQ Figure \* ARABIC </w:instrText>
-      </w:r>
-      <w:r>
-        <w:fldChar w:fldCharType="separate"/>
-      </w:r>
-      <w:r>
-        <w:rPr>
-          <w:noProof/>
-        </w:rPr>
-        <w:t>13</w:t>
-      </w:r>
-      <w:r>
-        <w:rPr>
-          <w:noProof/>
-        </w:rPr>
-        <w:fldChar w:fldCharType="end"/>
-      </w:r>
+      <w:fldSimple w:instr=" SEQ Figure \* ARABIC ">
+        <w:r>
+          <w:rPr>
+            <w:noProof/>
+          </w:rPr>
+          <w:t>13</w:t>
+        </w:r>
+      </w:fldSimple>
       <w:r>
         <w:t xml:space="preserve"> Complete project diagram</w:t>
       </w:r>
@@ -12438,11 +12098,11 @@
       <w:pPr>
         <w:pStyle w:val="Heading2"/>
       </w:pPr>
-      <w:bookmarkStart w:id="30" w:name="_Toc509529736"/>
+      <w:bookmarkStart w:id="29" w:name="_Toc509529736"/>
       <w:r>
         <w:t>Time management</w:t>
       </w:r>
-      <w:bookmarkEnd w:id="30"/>
+      <w:bookmarkEnd w:id="29"/>
     </w:p>
     <w:p>
       <w:r>
@@ -12527,27 +12187,14 @@
       <w:r>
         <w:t xml:space="preserve">Figure </w:t>
       </w:r>
-      <w:r>
-        <w:fldChar w:fldCharType="begin"/>
-      </w:r>
-      <w:r>
-        <w:instrText xml:space="preserve"> SEQ Figure \* ARABIC </w:instrText>
-      </w:r>
-      <w:r>
-        <w:fldChar w:fldCharType="separate"/>
-      </w:r>
-      <w:r>
-        <w:rPr>
-          <w:noProof/>
-        </w:rPr>
-        <w:t>14</w:t>
-      </w:r>
-      <w:r>
-        <w:rPr>
-          <w:noProof/>
-        </w:rPr>
-        <w:fldChar w:fldCharType="end"/>
-      </w:r>
+      <w:fldSimple w:instr=" SEQ Figure \* ARABIC ">
+        <w:r>
+          <w:rPr>
+            <w:noProof/>
+          </w:rPr>
+          <w:t>14</w:t>
+        </w:r>
+      </w:fldSimple>
       <w:r>
         <w:t xml:space="preserve"> Time management of the application’s entire process</w:t>
       </w:r>
@@ -12557,27 +12204,27 @@
       <w:pPr>
         <w:pStyle w:val="Heading2"/>
       </w:pPr>
-      <w:bookmarkStart w:id="31" w:name="_Toc509529737"/>
+      <w:bookmarkStart w:id="30" w:name="_Toc509529737"/>
       <w:r>
         <w:t>Design transcript</w:t>
       </w:r>
+      <w:bookmarkEnd w:id="30"/>
+    </w:p>
+    <w:p>
+      <w:r>
+        <w:t>[…]</w:t>
+      </w:r>
+    </w:p>
+    <w:p/>
+    <w:p>
+      <w:pPr>
+        <w:pStyle w:val="Heading3"/>
+      </w:pPr>
+      <w:bookmarkStart w:id="31" w:name="_Toc509529738"/>
+      <w:r>
+        <w:t>Style choices</w:t>
+      </w:r>
       <w:bookmarkEnd w:id="31"/>
-    </w:p>
-    <w:p>
-      <w:r>
-        <w:t>[…]</w:t>
-      </w:r>
-    </w:p>
-    <w:p/>
-    <w:p>
-      <w:pPr>
-        <w:pStyle w:val="Heading3"/>
-      </w:pPr>
-      <w:bookmarkStart w:id="32" w:name="_Toc509529738"/>
-      <w:r>
-        <w:t>Style choices</w:t>
-      </w:r>
-      <w:bookmarkEnd w:id="32"/>
     </w:p>
     <w:p>
       <w:r>
@@ -12587,15 +12234,7 @@
     </w:p>
     <w:p>
       <w:r>
-        <w:t xml:space="preserve">## Reference </w:t>
-      </w:r>
-      <w:proofErr w:type="spellStart"/>
-      <w:r>
-        <w:t>clients</w:t>
-      </w:r>
-      <w:proofErr w:type="spellEnd"/>
-      <w:r>
-        <w:t xml:space="preserve"> </w:t>
+        <w:t xml:space="preserve">## Reference clients </w:t>
       </w:r>
       <w:proofErr w:type="gramStart"/>
       <w:r>
@@ -12617,46 +12256,46 @@
       <w:pPr>
         <w:pStyle w:val="Heading1"/>
       </w:pPr>
-      <w:bookmarkStart w:id="33" w:name="_Toc509529739"/>
+      <w:bookmarkStart w:id="32" w:name="_Toc509529739"/>
       <w:r>
         <w:lastRenderedPageBreak/>
         <w:t>Development</w:t>
       </w:r>
+      <w:bookmarkEnd w:id="32"/>
+    </w:p>
+    <w:p>
+      <w:pPr>
+        <w:pStyle w:val="Heading2"/>
+      </w:pPr>
+      <w:bookmarkStart w:id="33" w:name="_Toc509529740"/>
+      <w:r>
+        <w:t>Testing</w:t>
+      </w:r>
       <w:bookmarkEnd w:id="33"/>
+      <w:r>
+        <w:t xml:space="preserve"> </w:t>
+      </w:r>
+    </w:p>
+    <w:p/>
+    <w:p>
+      <w:pPr>
+        <w:pStyle w:val="Heading3"/>
+      </w:pPr>
+      <w:bookmarkStart w:id="34" w:name="_Toc509529741"/>
+      <w:r>
+        <w:t>Testing Needed</w:t>
+      </w:r>
+      <w:bookmarkEnd w:id="34"/>
     </w:p>
     <w:p>
       <w:pPr>
         <w:pStyle w:val="Heading2"/>
       </w:pPr>
-      <w:bookmarkStart w:id="34" w:name="_Toc509529740"/>
-      <w:r>
-        <w:t>Testing</w:t>
-      </w:r>
-      <w:bookmarkEnd w:id="34"/>
-      <w:r>
-        <w:t xml:space="preserve"> </w:t>
-      </w:r>
-    </w:p>
-    <w:p/>
-    <w:p>
-      <w:pPr>
-        <w:pStyle w:val="Heading3"/>
-      </w:pPr>
-      <w:bookmarkStart w:id="35" w:name="_Toc509529741"/>
-      <w:r>
-        <w:t>Testing Needed</w:t>
+      <w:bookmarkStart w:id="35" w:name="_Toc509529742"/>
+      <w:r>
+        <w:t>Setup</w:t>
       </w:r>
       <w:bookmarkEnd w:id="35"/>
-    </w:p>
-    <w:p>
-      <w:pPr>
-        <w:pStyle w:val="Heading2"/>
-      </w:pPr>
-      <w:bookmarkStart w:id="36" w:name="_Toc509529742"/>
-      <w:r>
-        <w:t>Setup</w:t>
-      </w:r>
-      <w:bookmarkEnd w:id="36"/>
     </w:p>
     <w:p>
       <w:r>
@@ -12739,27 +12378,14 @@
       <w:r>
         <w:t xml:space="preserve">Figure </w:t>
       </w:r>
-      <w:r>
-        <w:fldChar w:fldCharType="begin"/>
-      </w:r>
-      <w:r>
-        <w:instrText xml:space="preserve"> SEQ Figure \* ARABIC </w:instrText>
-      </w:r>
-      <w:r>
-        <w:fldChar w:fldCharType="separate"/>
-      </w:r>
-      <w:r>
-        <w:rPr>
-          <w:noProof/>
-        </w:rPr>
-        <w:t>15</w:t>
-      </w:r>
-      <w:r>
-        <w:rPr>
-          <w:noProof/>
-        </w:rPr>
-        <w:fldChar w:fldCharType="end"/>
-      </w:r>
+      <w:fldSimple w:instr=" SEQ Figure \* ARABIC ">
+        <w:r>
+          <w:rPr>
+            <w:noProof/>
+          </w:rPr>
+          <w:t>15</w:t>
+        </w:r>
+      </w:fldSimple>
       <w:r>
         <w:t xml:space="preserve"> My basic directory layout</w:t>
       </w:r>
@@ -12768,7 +12394,7 @@
       <w:pPr>
         <w:pStyle w:val="Heading3"/>
       </w:pPr>
-      <w:bookmarkStart w:id="37" w:name="_Toc509529743"/>
+      <w:bookmarkStart w:id="36" w:name="_Toc509529743"/>
       <w:r>
         <w:t>SVN</w:t>
       </w:r>
@@ -12781,7 +12407,7 @@
         </w:rPr>
         <w:t>✓</w:t>
       </w:r>
-      <w:bookmarkEnd w:id="37"/>
+      <w:bookmarkEnd w:id="36"/>
     </w:p>
     <w:p>
       <w:r>
@@ -12895,27 +12521,14 @@
       <w:r>
         <w:t xml:space="preserve">Figure </w:t>
       </w:r>
-      <w:r>
-        <w:fldChar w:fldCharType="begin"/>
-      </w:r>
-      <w:r>
-        <w:instrText xml:space="preserve"> SEQ Figure \* ARABIC </w:instrText>
-      </w:r>
-      <w:r>
-        <w:fldChar w:fldCharType="separate"/>
-      </w:r>
-      <w:r>
-        <w:rPr>
-          <w:noProof/>
-        </w:rPr>
-        <w:t>16</w:t>
-      </w:r>
-      <w:r>
-        <w:rPr>
-          <w:noProof/>
-        </w:rPr>
-        <w:fldChar w:fldCharType="end"/>
-      </w:r>
+      <w:fldSimple w:instr=" SEQ Figure \* ARABIC ">
+        <w:r>
+          <w:rPr>
+            <w:noProof/>
+          </w:rPr>
+          <w:t>16</w:t>
+        </w:r>
+      </w:fldSimple>
       <w:r>
         <w:t xml:space="preserve"> </w:t>
       </w:r>
@@ -13004,27 +12617,14 @@
       <w:r>
         <w:t xml:space="preserve">Figure </w:t>
       </w:r>
-      <w:r>
-        <w:fldChar w:fldCharType="begin"/>
-      </w:r>
-      <w:r>
-        <w:instrText xml:space="preserve"> SEQ Figure \* ARABIC </w:instrText>
-      </w:r>
-      <w:r>
-        <w:fldChar w:fldCharType="separate"/>
-      </w:r>
-      <w:r>
-        <w:rPr>
-          <w:noProof/>
-        </w:rPr>
-        <w:t>17</w:t>
-      </w:r>
-      <w:r>
-        <w:rPr>
-          <w:noProof/>
-        </w:rPr>
-        <w:fldChar w:fldCharType="end"/>
-      </w:r>
+      <w:fldSimple w:instr=" SEQ Figure \* ARABIC ">
+        <w:r>
+          <w:rPr>
+            <w:noProof/>
+          </w:rPr>
+          <w:t>17</w:t>
+        </w:r>
+      </w:fldSimple>
       <w:r>
         <w:t xml:space="preserve"> Setting up GitKraken as a version manager</w:t>
       </w:r>
@@ -13035,13 +12635,8 @@
       </w:r>
       <w:proofErr w:type="gramStart"/>
       <w:r>
-        <w:t>a .</w:t>
-      </w:r>
-      <w:proofErr w:type="spellStart"/>
-      <w:r>
-        <w:t>gitignore</w:t>
-      </w:r>
-      <w:proofErr w:type="spellEnd"/>
+        <w:t>a .gitignore</w:t>
+      </w:r>
       <w:proofErr w:type="gramEnd"/>
       <w:r>
         <w:t xml:space="preserve"> file. This file controls which files are </w:t>
@@ -13133,37 +12728,16 @@
       <w:r>
         <w:t xml:space="preserve">Figure </w:t>
       </w:r>
-      <w:r>
-        <w:fldChar w:fldCharType="begin"/>
-      </w:r>
-      <w:r>
-        <w:instrText xml:space="preserve"> SEQ Figure \* ARABIC </w:instrText>
-      </w:r>
-      <w:r>
-        <w:fldChar w:fldCharType="separate"/>
-      </w:r>
-      <w:r>
-        <w:rPr>
-          <w:noProof/>
-        </w:rPr>
-        <w:t>18</w:t>
-      </w:r>
-      <w:r>
-        <w:rPr>
-          <w:noProof/>
-        </w:rPr>
-        <w:fldChar w:fldCharType="end"/>
-      </w:r>
-      <w:r>
-        <w:t xml:space="preserve"> An example .</w:t>
-      </w:r>
-      <w:proofErr w:type="spellStart"/>
-      <w:r>
-        <w:t>gitignore</w:t>
-      </w:r>
-      <w:proofErr w:type="spellEnd"/>
-      <w:r>
-        <w:t xml:space="preserve"> </w:t>
+      <w:fldSimple w:instr=" SEQ Figure \* ARABIC ">
+        <w:r>
+          <w:rPr>
+            <w:noProof/>
+          </w:rPr>
+          <w:t>18</w:t>
+        </w:r>
+      </w:fldSimple>
+      <w:r>
+        <w:t xml:space="preserve"> An example .gitignore </w:t>
       </w:r>
       <w:hyperlink r:id="rId47" w:history="1">
         <w:r>
@@ -13181,7 +12755,7 @@
       <w:pPr>
         <w:pStyle w:val="Heading3"/>
       </w:pPr>
-      <w:bookmarkStart w:id="38" w:name="_Toc509529744"/>
+      <w:bookmarkStart w:id="37" w:name="_Toc509529744"/>
       <w:r>
         <w:t>Github Project board</w:t>
       </w:r>
@@ -13194,7 +12768,7 @@
         </w:rPr>
         <w:t>✓</w:t>
       </w:r>
-      <w:bookmarkEnd w:id="38"/>
+      <w:bookmarkEnd w:id="37"/>
     </w:p>
     <w:p>
       <w:r>
@@ -13278,37 +12852,16 @@
       <w:r>
         <w:t xml:space="preserve">Figure </w:t>
       </w:r>
-      <w:r>
-        <w:fldChar w:fldCharType="begin"/>
-      </w:r>
-      <w:r>
-        <w:instrText xml:space="preserve"> SEQ Figure \* ARABIC </w:instrText>
-      </w:r>
-      <w:r>
-        <w:fldChar w:fldCharType="separate"/>
-      </w:r>
-      <w:r>
-        <w:rPr>
-          <w:noProof/>
-        </w:rPr>
-        <w:t>19</w:t>
-      </w:r>
-      <w:r>
-        <w:rPr>
-          <w:noProof/>
-        </w:rPr>
-        <w:fldChar w:fldCharType="end"/>
-      </w:r>
-      <w:r>
-        <w:t xml:space="preserve"> My </w:t>
-      </w:r>
-      <w:proofErr w:type="spellStart"/>
-      <w:r>
-        <w:t>Github</w:t>
-      </w:r>
-      <w:proofErr w:type="spellEnd"/>
-      <w:r>
-        <w:t xml:space="preserve"> project board for the planning part of the project</w:t>
+      <w:fldSimple w:instr=" SEQ Figure \* ARABIC ">
+        <w:r>
+          <w:rPr>
+            <w:noProof/>
+          </w:rPr>
+          <w:t>19</w:t>
+        </w:r>
+      </w:fldSimple>
+      <w:r>
+        <w:t xml:space="preserve"> My Github project board for the planning part of the project</w:t>
       </w:r>
     </w:p>
     <w:p/>
@@ -13316,7 +12869,7 @@
       <w:pPr>
         <w:pStyle w:val="Heading3"/>
       </w:pPr>
-      <w:bookmarkStart w:id="39" w:name="_Toc509529745"/>
+      <w:bookmarkStart w:id="38" w:name="_Toc509529745"/>
       <w:r>
         <w:t>Boilerplate</w:t>
       </w:r>
@@ -13329,7 +12882,7 @@
         </w:rPr>
         <w:t>✓</w:t>
       </w:r>
-      <w:bookmarkEnd w:id="39"/>
+      <w:bookmarkEnd w:id="38"/>
     </w:p>
     <w:p>
       <w:r>
@@ -13340,26 +12893,16 @@
       </w:r>
       <w:proofErr w:type="gramStart"/>
       <w:r>
-        <w:t>the .</w:t>
-      </w:r>
-      <w:proofErr w:type="spellStart"/>
-      <w:r>
-        <w:t>gitignore</w:t>
-      </w:r>
-      <w:proofErr w:type="spellEnd"/>
+        <w:t>the .gitignore</w:t>
+      </w:r>
       <w:proofErr w:type="gramEnd"/>
       <w:r>
         <w:t xml:space="preserve"> before cloning my boilerplate into the repository. When I tried to clone the boilerplate into the folder, it caused an error saying the directory had items in. The resolution to this problem was just deleting </w:t>
       </w:r>
       <w:proofErr w:type="gramStart"/>
       <w:r>
-        <w:t>the .</w:t>
-      </w:r>
-      <w:proofErr w:type="spellStart"/>
-      <w:r>
-        <w:t>gitignore</w:t>
-      </w:r>
-      <w:proofErr w:type="spellEnd"/>
+        <w:t>the .gitignore</w:t>
+      </w:r>
       <w:proofErr w:type="gramEnd"/>
       <w:r>
         <w:t xml:space="preserve"> file I had made.</w:t>
@@ -13439,27 +12982,14 @@
       <w:r>
         <w:t xml:space="preserve">Figure </w:t>
       </w:r>
-      <w:r>
-        <w:fldChar w:fldCharType="begin"/>
-      </w:r>
-      <w:r>
-        <w:instrText xml:space="preserve"> SEQ Figure \* ARABIC </w:instrText>
-      </w:r>
-      <w:r>
-        <w:fldChar w:fldCharType="separate"/>
-      </w:r>
-      <w:r>
-        <w:rPr>
-          <w:noProof/>
-        </w:rPr>
-        <w:t>20</w:t>
-      </w:r>
-      <w:r>
-        <w:rPr>
-          <w:noProof/>
-        </w:rPr>
-        <w:fldChar w:fldCharType="end"/>
-      </w:r>
+      <w:fldSimple w:instr=" SEQ Figure \* ARABIC ">
+        <w:r>
+          <w:rPr>
+            <w:noProof/>
+          </w:rPr>
+          <w:t>20</w:t>
+        </w:r>
+      </w:fldSimple>
       <w:r>
         <w:t xml:space="preserve"> My original attempt at cloning the repository</w:t>
       </w:r>
@@ -13537,39 +13067,21 @@
       <w:r>
         <w:t xml:space="preserve">Figure </w:t>
       </w:r>
-      <w:r>
-        <w:fldChar w:fldCharType="begin"/>
-      </w:r>
-      <w:r>
-        <w:instrText xml:space="preserve"> SEQ Figure \* ARABIC </w:instrText>
-      </w:r>
-      <w:r>
-        <w:fldChar w:fldCharType="separate"/>
-      </w:r>
-      <w:r>
-        <w:rPr>
-          <w:noProof/>
-        </w:rPr>
-        <w:t>21</w:t>
-      </w:r>
-      <w:r>
-        <w:rPr>
-          <w:noProof/>
-        </w:rPr>
-        <w:fldChar w:fldCharType="end"/>
-      </w:r>
+      <w:fldSimple w:instr=" SEQ Figure \* ARABIC ">
+        <w:r>
+          <w:rPr>
+            <w:noProof/>
+          </w:rPr>
+          <w:t>21</w:t>
+        </w:r>
+      </w:fldSimple>
       <w:r>
         <w:t xml:space="preserve"> </w:t>
       </w:r>
       <w:proofErr w:type="gramStart"/>
       <w:r>
-        <w:t>The .</w:t>
-      </w:r>
-      <w:proofErr w:type="spellStart"/>
-      <w:r>
-        <w:t>gitignore</w:t>
-      </w:r>
-      <w:proofErr w:type="spellEnd"/>
+        <w:t>The .gitignore</w:t>
+      </w:r>
       <w:proofErr w:type="gramEnd"/>
       <w:r>
         <w:t xml:space="preserve"> file</w:t>
@@ -13648,39 +13160,21 @@
       <w:r>
         <w:t xml:space="preserve">Figure </w:t>
       </w:r>
-      <w:r>
-        <w:fldChar w:fldCharType="begin"/>
-      </w:r>
-      <w:r>
-        <w:instrText xml:space="preserve"> SEQ Figure \* ARABIC </w:instrText>
-      </w:r>
-      <w:r>
-        <w:fldChar w:fldCharType="separate"/>
-      </w:r>
-      <w:r>
-        <w:rPr>
-          <w:noProof/>
-        </w:rPr>
-        <w:t>22</w:t>
-      </w:r>
-      <w:r>
-        <w:rPr>
-          <w:noProof/>
-        </w:rPr>
-        <w:fldChar w:fldCharType="end"/>
-      </w:r>
+      <w:fldSimple w:instr=" SEQ Figure \* ARABIC ">
+        <w:r>
+          <w:rPr>
+            <w:noProof/>
+          </w:rPr>
+          <w:t>22</w:t>
+        </w:r>
+      </w:fldSimple>
       <w:r>
         <w:t xml:space="preserve"> </w:t>
       </w:r>
       <w:proofErr w:type="gramStart"/>
       <w:r>
-        <w:t>The .</w:t>
-      </w:r>
-      <w:proofErr w:type="spellStart"/>
-      <w:r>
-        <w:t>gitignore</w:t>
-      </w:r>
-      <w:proofErr w:type="spellEnd"/>
+        <w:t>The .gitignore</w:t>
+      </w:r>
       <w:proofErr w:type="gramEnd"/>
       <w:r>
         <w:t xml:space="preserve"> file being deleted.</w:t>
@@ -13768,27 +13262,14 @@
       <w:r>
         <w:t xml:space="preserve">Figure </w:t>
       </w:r>
-      <w:r>
-        <w:fldChar w:fldCharType="begin"/>
-      </w:r>
-      <w:r>
-        <w:instrText xml:space="preserve"> SEQ Figure \* ARABIC </w:instrText>
-      </w:r>
-      <w:r>
-        <w:fldChar w:fldCharType="separate"/>
-      </w:r>
-      <w:r>
-        <w:rPr>
-          <w:noProof/>
-        </w:rPr>
-        <w:t>23</w:t>
-      </w:r>
-      <w:r>
-        <w:rPr>
-          <w:noProof/>
-        </w:rPr>
-        <w:fldChar w:fldCharType="end"/>
-      </w:r>
+      <w:fldSimple w:instr=" SEQ Figure \* ARABIC ">
+        <w:r>
+          <w:rPr>
+            <w:noProof/>
+          </w:rPr>
+          <w:t>23</w:t>
+        </w:r>
+      </w:fldSimple>
       <w:r>
         <w:t xml:space="preserve"> Fully cloned boilerplate</w:t>
       </w:r>
@@ -13800,7 +13281,7 @@
           <w:highlight w:val="yellow"/>
         </w:rPr>
       </w:pPr>
-      <w:bookmarkStart w:id="40" w:name="_Toc509529746"/>
+      <w:bookmarkStart w:id="39" w:name="_Toc509529746"/>
       <w:r>
         <w:t>Travis CI</w:t>
       </w:r>
@@ -13813,7 +13294,7 @@
         </w:rPr>
         <w:t>Provide advantages in checklist form like Section 2.3</w:t>
       </w:r>
-      <w:bookmarkEnd w:id="40"/>
+      <w:bookmarkEnd w:id="39"/>
     </w:p>
     <w:p>
       <w:r>
@@ -13826,14 +13307,9 @@
       <w:r>
         <w:t>prebuilt .</w:t>
       </w:r>
-      <w:proofErr w:type="spellStart"/>
       <w:proofErr w:type="gramEnd"/>
       <w:r>
-        <w:t>travis.yml</w:t>
-      </w:r>
-      <w:proofErr w:type="spellEnd"/>
-      <w:r>
-        <w:t xml:space="preserve"> configuration for Travis CI, a CI I had a private plan for allowing me to use it with the repository.</w:t>
+        <w:t>travis.yml configuration for Travis CI, a CI I had a private plan for allowing me to use it with the repository.</w:t>
       </w:r>
     </w:p>
     <w:p>
@@ -13917,29 +13393,41 @@
       <w:r>
         <w:t xml:space="preserve">Figure </w:t>
       </w:r>
-      <w:r>
-        <w:fldChar w:fldCharType="begin"/>
-      </w:r>
-      <w:r>
-        <w:instrText xml:space="preserve"> SEQ Figure \* ARABIC </w:instrText>
-      </w:r>
-      <w:r>
-        <w:fldChar w:fldCharType="separate"/>
-      </w:r>
-      <w:r>
-        <w:rPr>
-          <w:noProof/>
-        </w:rPr>
-        <w:t>24</w:t>
-      </w:r>
-      <w:r>
-        <w:rPr>
-          <w:noProof/>
-        </w:rPr>
-        <w:fldChar w:fldCharType="end"/>
-      </w:r>
+      <w:fldSimple w:instr=" SEQ Figure \* ARABIC ">
+        <w:r>
+          <w:rPr>
+            <w:noProof/>
+          </w:rPr>
+          <w:t>24</w:t>
+        </w:r>
+      </w:fldSimple>
       <w:r>
         <w:t xml:space="preserve"> Travis CI error</w:t>
+      </w:r>
+    </w:p>
+    <w:p>
+      <w:pPr>
+        <w:keepNext/>
+      </w:pPr>
+      <w:r>
+        <w:lastRenderedPageBreak/>
+        <w:t xml:space="preserve">I quickly identified based on the error message that this was because </w:t>
+      </w:r>
+      <w:proofErr w:type="gramStart"/>
+      <w:r>
+        <w:t>the .</w:t>
+      </w:r>
+      <w:proofErr w:type="gramEnd"/>
+      <w:r>
+        <w:t xml:space="preserve">travis.yml was in the src/ folder with the rest of the boilerplate. I moved </w:t>
+      </w:r>
+      <w:proofErr w:type="gramStart"/>
+      <w:r>
+        <w:t>the .</w:t>
+      </w:r>
+      <w:proofErr w:type="gramEnd"/>
+      <w:r>
+        <w:t>travis.yml to the root directory of the repository and rewrote the scripts within to change directory to the /src directory where the rest of the code is.</w:t>
       </w:r>
     </w:p>
     <w:p>
@@ -13947,52 +13435,6 @@
         <w:keepNext/>
         <w:jc w:val="center"/>
       </w:pPr>
-      <w:r>
-        <w:lastRenderedPageBreak/>
-        <w:t xml:space="preserve">I quickly identified based on the error message that this was because </w:t>
-      </w:r>
-      <w:proofErr w:type="gramStart"/>
-      <w:r>
-        <w:t>the .</w:t>
-      </w:r>
-      <w:proofErr w:type="spellStart"/>
-      <w:proofErr w:type="gramEnd"/>
-      <w:r>
-        <w:t>travis.yml</w:t>
-      </w:r>
-      <w:proofErr w:type="spellEnd"/>
-      <w:r>
-        <w:t xml:space="preserve"> was in the </w:t>
-      </w:r>
-      <w:proofErr w:type="spellStart"/>
-      <w:r>
-        <w:t>src</w:t>
-      </w:r>
-      <w:proofErr w:type="spellEnd"/>
-      <w:r>
-        <w:t xml:space="preserve">/ folder with the rest of the boilerplate. I moved </w:t>
-      </w:r>
-      <w:proofErr w:type="gramStart"/>
-      <w:r>
-        <w:t>the .</w:t>
-      </w:r>
-      <w:proofErr w:type="spellStart"/>
-      <w:proofErr w:type="gramEnd"/>
-      <w:r>
-        <w:t>travis.yml</w:t>
-      </w:r>
-      <w:proofErr w:type="spellEnd"/>
-      <w:r>
-        <w:t xml:space="preserve"> to the root directory of the repository and rewrote the scripts within to change directory to the /</w:t>
-      </w:r>
-      <w:proofErr w:type="spellStart"/>
-      <w:r>
-        <w:t>src</w:t>
-      </w:r>
-      <w:proofErr w:type="spellEnd"/>
-      <w:r>
-        <w:t xml:space="preserve"> directory where the rest of the code is.</w:t>
-      </w:r>
       <w:r>
         <w:rPr>
           <w:noProof/>
@@ -14061,27 +13503,14 @@
       <w:r>
         <w:t xml:space="preserve">Figure </w:t>
       </w:r>
-      <w:r>
-        <w:fldChar w:fldCharType="begin"/>
-      </w:r>
-      <w:r>
-        <w:instrText xml:space="preserve"> SEQ Figure \* ARABIC </w:instrText>
-      </w:r>
-      <w:r>
-        <w:fldChar w:fldCharType="separate"/>
-      </w:r>
-      <w:r>
-        <w:rPr>
-          <w:noProof/>
-        </w:rPr>
-        <w:t>25</w:t>
-      </w:r>
-      <w:r>
-        <w:rPr>
-          <w:noProof/>
-        </w:rPr>
-        <w:fldChar w:fldCharType="end"/>
-      </w:r>
+      <w:fldSimple w:instr=" SEQ Figure \* ARABIC ">
+        <w:r>
+          <w:rPr>
+            <w:noProof/>
+          </w:rPr>
+          <w:t>25</w:t>
+        </w:r>
+      </w:fldSimple>
       <w:r>
         <w:t xml:space="preserve"> Part of the </w:t>
       </w:r>
@@ -14089,19 +13518,17 @@
       <w:r>
         <w:t>rewritten .</w:t>
       </w:r>
-      <w:proofErr w:type="spellStart"/>
       <w:proofErr w:type="gramEnd"/>
       <w:r>
         <w:t>travis.yml</w:t>
       </w:r>
-      <w:proofErr w:type="spellEnd"/>
     </w:p>
     <w:p/>
     <w:p>
       <w:pPr>
         <w:pStyle w:val="Heading3"/>
       </w:pPr>
-      <w:bookmarkStart w:id="41" w:name="_Toc509529747"/>
+      <w:bookmarkStart w:id="40" w:name="_Toc509529747"/>
       <w:r>
         <w:t>Security checklist</w:t>
       </w:r>
@@ -14114,7 +13541,7 @@
         </w:rPr>
         <w:t>✓</w:t>
       </w:r>
-      <w:bookmarkEnd w:id="41"/>
+      <w:bookmarkEnd w:id="40"/>
     </w:p>
     <w:p>
       <w:r>
@@ -14124,15 +13551,7 @@
         <w:t>well-known</w:t>
       </w:r>
       <w:r>
-        <w:t xml:space="preserve"> document on this topic was released by </w:t>
-      </w:r>
-      <w:proofErr w:type="spellStart"/>
-      <w:r>
-        <w:t>Doyensec</w:t>
-      </w:r>
-      <w:proofErr w:type="spellEnd"/>
-      <w:r>
-        <w:t xml:space="preserve">, </w:t>
+        <w:t xml:space="preserve"> document on this topic was released by Doyensec, </w:t>
       </w:r>
       <w:r>
         <w:t>an</w:t>
@@ -14233,27 +13652,14 @@
       <w:r>
         <w:t xml:space="preserve">Figure </w:t>
       </w:r>
-      <w:r>
-        <w:fldChar w:fldCharType="begin"/>
-      </w:r>
-      <w:r>
-        <w:instrText xml:space="preserve"> SEQ Figure \* ARABIC </w:instrText>
-      </w:r>
-      <w:r>
-        <w:fldChar w:fldCharType="separate"/>
-      </w:r>
-      <w:r>
-        <w:rPr>
-          <w:noProof/>
-        </w:rPr>
-        <w:t>26</w:t>
-      </w:r>
-      <w:r>
-        <w:rPr>
-          <w:noProof/>
-        </w:rPr>
-        <w:fldChar w:fldCharType="end"/>
-      </w:r>
+      <w:fldSimple w:instr=" SEQ Figure \* ARABIC ">
+        <w:r>
+          <w:rPr>
+            <w:noProof/>
+          </w:rPr>
+          <w:t>26</w:t>
+        </w:r>
+      </w:fldSimple>
       <w:r>
         <w:t xml:space="preserve"> Security Checklist</w:t>
       </w:r>
@@ -14400,27 +13806,14 @@
       <w:r>
         <w:t xml:space="preserve">Figure </w:t>
       </w:r>
-      <w:r>
-        <w:fldChar w:fldCharType="begin"/>
-      </w:r>
-      <w:r>
-        <w:instrText xml:space="preserve"> SEQ Figure \* ARABIC </w:instrText>
-      </w:r>
-      <w:r>
-        <w:fldChar w:fldCharType="separate"/>
-      </w:r>
-      <w:r>
-        <w:rPr>
-          <w:noProof/>
-        </w:rPr>
-        <w:t>27</w:t>
-      </w:r>
-      <w:r>
-        <w:rPr>
-          <w:noProof/>
-        </w:rPr>
-        <w:fldChar w:fldCharType="end"/>
-      </w:r>
+      <w:fldSimple w:instr=" SEQ Figure \* ARABIC ">
+        <w:r>
+          <w:rPr>
+            <w:noProof/>
+          </w:rPr>
+          <w:t>27</w:t>
+        </w:r>
+      </w:fldSimple>
       <w:r>
         <w:t xml:space="preserve"> Documentation vs implementation of the checklist</w:t>
       </w:r>
@@ -14546,27 +13939,14 @@
       <w:r>
         <w:t xml:space="preserve">Figure </w:t>
       </w:r>
-      <w:r>
-        <w:fldChar w:fldCharType="begin"/>
-      </w:r>
-      <w:r>
-        <w:instrText xml:space="preserve"> SEQ Figure \* ARABIC </w:instrText>
-      </w:r>
-      <w:r>
-        <w:fldChar w:fldCharType="separate"/>
-      </w:r>
-      <w:r>
-        <w:rPr>
-          <w:noProof/>
-        </w:rPr>
-        <w:t>28</w:t>
-      </w:r>
-      <w:r>
-        <w:rPr>
-          <w:noProof/>
-        </w:rPr>
-        <w:fldChar w:fldCharType="end"/>
-      </w:r>
+      <w:fldSimple w:instr=" SEQ Figure \* ARABIC ">
+        <w:r>
+          <w:rPr>
+            <w:noProof/>
+          </w:rPr>
+          <w:t>28</w:t>
+        </w:r>
+      </w:fldSimple>
       <w:r>
         <w:t xml:space="preserve"> Another example of securing the application – in this case making the build scripts run in sandbox mode </w:t>
       </w:r>
@@ -14575,7 +13955,6 @@
           <w:id w:val="-264459229"/>
           <w:citation/>
         </w:sdtPr>
-        <w:sdtEndPr/>
         <w:sdtContent>
           <w:r>
             <w:fldChar w:fldCharType="begin"/>
@@ -14614,7 +13993,7 @@
       <w:pPr>
         <w:pStyle w:val="Heading3"/>
       </w:pPr>
-      <w:bookmarkStart w:id="42" w:name="_Toc509529748"/>
+      <w:bookmarkStart w:id="41" w:name="_Toc509529748"/>
       <w:r>
         <w:lastRenderedPageBreak/>
         <w:t>Package choice</w:t>
@@ -14628,7 +14007,7 @@
         </w:rPr>
         <w:t>✓</w:t>
       </w:r>
-      <w:bookmarkEnd w:id="42"/>
+      <w:bookmarkEnd w:id="41"/>
     </w:p>
     <w:p>
       <w:r>
@@ -14788,11 +14167,9 @@
             <w:tcW w:w="2805" w:type="dxa"/>
           </w:tcPr>
           <w:p>
-            <w:proofErr w:type="spellStart"/>
             <w:r>
               <w:t>Cosmiconfig</w:t>
             </w:r>
-            <w:proofErr w:type="spellEnd"/>
           </w:p>
         </w:tc>
         <w:tc>
@@ -14829,12 +14206,10 @@
             <w:r>
               <w:t xml:space="preserve">Multiple formats: can read from a </w:t>
             </w:r>
-            <w:proofErr w:type="spellStart"/>
             <w:proofErr w:type="gramStart"/>
             <w:r>
               <w:t>package.json</w:t>
             </w:r>
-            <w:proofErr w:type="spellEnd"/>
             <w:proofErr w:type="gramEnd"/>
             <w:r>
               <w:t>, JSON, YAML, .config.js</w:t>
@@ -14889,7 +14264,6 @@
                 <w:id w:val="-301385571"/>
                 <w:citation/>
               </w:sdtPr>
-              <w:sdtEndPr/>
               <w:sdtContent>
                 <w:r>
                   <w:fldChar w:fldCharType="begin"/>
@@ -15046,22 +14420,13 @@
               <w:ind w:left="257" w:hanging="259"/>
             </w:pPr>
             <w:r>
-              <w:t xml:space="preserve">API is full of </w:t>
-            </w:r>
-            <w:proofErr w:type="spellStart"/>
-            <w:r>
-              <w:t>callbacks</w:t>
-            </w:r>
-            <w:proofErr w:type="spellEnd"/>
-            <w:r>
-              <w:t xml:space="preserve"> rather than newer promises </w:t>
+              <w:t xml:space="preserve">API is full of callbacks rather than newer promises </w:t>
             </w:r>
             <w:sdt>
               <w:sdtPr>
                 <w:id w:val="-1708713461"/>
                 <w:citation/>
               </w:sdtPr>
-              <w:sdtEndPr/>
               <w:sdtContent>
                 <w:r>
                   <w:fldChar w:fldCharType="begin"/>
@@ -15105,7 +14470,6 @@
                 <w:id w:val="1762488493"/>
                 <w:citation/>
               </w:sdtPr>
-              <w:sdtEndPr/>
               <w:sdtContent>
                 <w:r>
                   <w:fldChar w:fldCharType="begin"/>
@@ -15142,11 +14506,9 @@
             <w:tcW w:w="2805" w:type="dxa"/>
           </w:tcPr>
           <w:p>
-            <w:proofErr w:type="spellStart"/>
             <w:r>
               <w:t>rc</w:t>
             </w:r>
-            <w:proofErr w:type="spellEnd"/>
           </w:p>
         </w:tc>
         <w:tc>
@@ -15183,12 +14545,10 @@
             <w:r>
               <w:t xml:space="preserve">Multiple formats: can read from a </w:t>
             </w:r>
-            <w:proofErr w:type="spellStart"/>
             <w:proofErr w:type="gramStart"/>
             <w:r>
               <w:t>package.json</w:t>
             </w:r>
-            <w:proofErr w:type="spellEnd"/>
             <w:proofErr w:type="gramEnd"/>
             <w:r>
               <w:t>, JSON, YAML, .config.js</w:t>
@@ -15253,7 +14613,6 @@
                 <w:id w:val="-219520174"/>
                 <w:citation/>
               </w:sdtPr>
-              <w:sdtEndPr/>
               <w:sdtContent>
                 <w:r>
                   <w:fldChar w:fldCharType="begin"/>
@@ -15293,11 +14652,9 @@
             <w:tcW w:w="2805" w:type="dxa"/>
           </w:tcPr>
           <w:p>
-            <w:proofErr w:type="spellStart"/>
             <w:r>
               <w:t>Configstore</w:t>
             </w:r>
-            <w:proofErr w:type="spellEnd"/>
           </w:p>
         </w:tc>
         <w:tc>
@@ -15407,7 +14764,6 @@
                 <w:id w:val="-1291815073"/>
                 <w:citation/>
               </w:sdtPr>
-              <w:sdtEndPr/>
               <w:sdtContent>
                 <w:r>
                   <w:fldChar w:fldCharType="begin"/>
@@ -15550,7 +14906,6 @@
                 <w:id w:val="-1556622674"/>
                 <w:citation/>
               </w:sdtPr>
-              <w:sdtEndPr/>
               <w:sdtContent>
                 <w:r>
                   <w:fldChar w:fldCharType="begin"/>
@@ -15687,7 +15042,6 @@
                 <w:id w:val="-563716569"/>
                 <w:citation/>
               </w:sdtPr>
-              <w:sdtEndPr/>
               <w:sdtContent>
                 <w:r>
                   <w:fldChar w:fldCharType="begin"/>
@@ -15761,15 +15115,7 @@
               <w:ind w:left="232" w:hanging="232"/>
             </w:pPr>
             <w:r>
-              <w:t xml:space="preserve">Can use from renderer / main – no need for </w:t>
-            </w:r>
-            <w:proofErr w:type="spellStart"/>
-            <w:r>
-              <w:t>ipc</w:t>
-            </w:r>
-            <w:proofErr w:type="spellEnd"/>
-            <w:r>
-              <w:t xml:space="preserve"> transport</w:t>
+              <w:t>Can use from renderer / main – no need for ipc transport</w:t>
             </w:r>
           </w:p>
           <w:p>
@@ -15857,7 +15203,6 @@
                 <w:id w:val="-1157535864"/>
                 <w:citation/>
               </w:sdtPr>
-              <w:sdtEndPr/>
               <w:sdtContent>
                 <w:r>
                   <w:fldChar w:fldCharType="begin"/>
@@ -15967,7 +15312,6 @@
                 <w:id w:val="574862664"/>
                 <w:citation/>
               </w:sdtPr>
-              <w:sdtEndPr/>
               <w:sdtContent>
                 <w:r>
                   <w:fldChar w:fldCharType="begin"/>
@@ -16056,7 +15400,7 @@
       <w:pPr>
         <w:pStyle w:val="Heading2"/>
       </w:pPr>
-      <w:bookmarkStart w:id="43" w:name="_Toc509529749"/>
+      <w:bookmarkStart w:id="42" w:name="_Toc509529749"/>
       <w:r>
         <w:lastRenderedPageBreak/>
         <w:t xml:space="preserve">Intelligent </w:t>
@@ -16073,7 +15417,7 @@
         </w:rPr>
         <w:t>✓</w:t>
       </w:r>
-      <w:bookmarkEnd w:id="43"/>
+      <w:bookmarkEnd w:id="42"/>
     </w:p>
     <w:p>
       <w:r>
@@ -16092,23 +15436,7 @@
           <w:rStyle w:val="Strong"/>
           <w:bCs w:val="0"/>
         </w:rPr>
-        <w:t xml:space="preserve">catch JavaScript errors anywhere in their child component tree, log those errors, and display a </w:t>
-      </w:r>
-      <w:proofErr w:type="spellStart"/>
-      <w:r>
-        <w:rPr>
-          <w:rStyle w:val="Strong"/>
-          <w:bCs w:val="0"/>
-        </w:rPr>
-        <w:t>fallback</w:t>
-      </w:r>
-      <w:proofErr w:type="spellEnd"/>
-      <w:r>
-        <w:rPr>
-          <w:rStyle w:val="Strong"/>
-          <w:bCs w:val="0"/>
-        </w:rPr>
-        <w:t xml:space="preserve"> UI</w:t>
+        <w:t>catch JavaScript errors anywhere in their child component tree, log those errors, and display a fallback UI</w:t>
       </w:r>
       <w:r>
         <w:t> instead of the component tree that crashed. Error boundaries catch errors during rendering, in lifecycle methods, and in constructors of the whole tree below them.</w:t>
@@ -16122,27 +15450,14 @@
       <w:r>
         <w:t xml:space="preserve">Figure </w:t>
       </w:r>
-      <w:r>
-        <w:fldChar w:fldCharType="begin"/>
-      </w:r>
-      <w:r>
-        <w:instrText xml:space="preserve"> SEQ Figure \* ARABIC </w:instrText>
-      </w:r>
-      <w:r>
-        <w:fldChar w:fldCharType="separate"/>
-      </w:r>
-      <w:r>
-        <w:rPr>
-          <w:noProof/>
-        </w:rPr>
-        <w:t>29</w:t>
-      </w:r>
-      <w:r>
-        <w:rPr>
-          <w:noProof/>
-        </w:rPr>
-        <w:fldChar w:fldCharType="end"/>
-      </w:r>
+      <w:fldSimple w:instr=" SEQ Figure \* ARABIC ">
+        <w:r>
+          <w:rPr>
+            <w:noProof/>
+          </w:rPr>
+          <w:t>29</w:t>
+        </w:r>
+      </w:fldSimple>
       <w:r>
         <w:t xml:space="preserve"> A quote from the official React dev block article concerning Error Boundaries </w:t>
       </w:r>
@@ -16151,7 +15466,6 @@
           <w:id w:val="-532425668"/>
           <w:citation/>
         </w:sdtPr>
-        <w:sdtEndPr/>
         <w:sdtContent>
           <w:r>
             <w:fldChar w:fldCharType="begin"/>
@@ -16219,11 +15533,11 @@
       <w:pPr>
         <w:pStyle w:val="Heading3"/>
       </w:pPr>
-      <w:bookmarkStart w:id="44" w:name="_Toc509529750"/>
+      <w:bookmarkStart w:id="43" w:name="_Toc509529750"/>
       <w:r>
         <w:t>Implementation</w:t>
       </w:r>
-      <w:bookmarkEnd w:id="44"/>
+      <w:bookmarkEnd w:id="43"/>
     </w:p>
     <w:p>
       <w:r>
@@ -16297,27 +15611,14 @@
       <w:r>
         <w:t xml:space="preserve">Figure </w:t>
       </w:r>
-      <w:r>
-        <w:fldChar w:fldCharType="begin"/>
-      </w:r>
-      <w:r>
-        <w:instrText xml:space="preserve"> SEQ Figure \* ARABIC </w:instrText>
-      </w:r>
-      <w:r>
-        <w:fldChar w:fldCharType="separate"/>
-      </w:r>
-      <w:r>
-        <w:rPr>
-          <w:noProof/>
-        </w:rPr>
-        <w:t>30</w:t>
-      </w:r>
-      <w:r>
-        <w:rPr>
-          <w:noProof/>
-        </w:rPr>
-        <w:fldChar w:fldCharType="end"/>
-      </w:r>
+      <w:fldSimple w:instr=" SEQ Figure \* ARABIC ">
+        <w:r>
+          <w:rPr>
+            <w:noProof/>
+          </w:rPr>
+          <w:t>30</w:t>
+        </w:r>
+      </w:fldSimple>
       <w:r>
         <w:t xml:space="preserve"> </w:t>
       </w:r>
@@ -16348,15 +15649,7 @@
         <w:t>omponent.</w:t>
       </w:r>
       <w:r>
-        <w:t xml:space="preserve"> The </w:t>
-      </w:r>
-      <w:proofErr w:type="spellStart"/>
-      <w:r>
-        <w:t>mySwal</w:t>
-      </w:r>
-      <w:proofErr w:type="spellEnd"/>
-      <w:r>
-        <w:t xml:space="preserve"> function is Sweet Alert 2 with react content (</w:t>
+        <w:t xml:space="preserve"> The mySwal function is Sweet Alert 2 with react content (</w:t>
       </w:r>
       <w:hyperlink r:id="rId71" w:history="1">
         <w:r>
@@ -16463,27 +15756,14 @@
       <w:r>
         <w:t xml:space="preserve">Figure </w:t>
       </w:r>
-      <w:r>
-        <w:fldChar w:fldCharType="begin"/>
-      </w:r>
-      <w:r>
-        <w:instrText xml:space="preserve"> SEQ Figure \* ARABIC </w:instrText>
-      </w:r>
-      <w:r>
-        <w:fldChar w:fldCharType="separate"/>
-      </w:r>
-      <w:r>
-        <w:rPr>
-          <w:noProof/>
-        </w:rPr>
-        <w:t>31</w:t>
-      </w:r>
-      <w:r>
-        <w:rPr>
-          <w:noProof/>
-        </w:rPr>
-        <w:fldChar w:fldCharType="end"/>
-      </w:r>
+      <w:fldSimple w:instr=" SEQ Figure \* ARABIC ">
+        <w:r>
+          <w:rPr>
+            <w:noProof/>
+          </w:rPr>
+          <w:t>31</w:t>
+        </w:r>
+      </w:fldSimple>
       <w:r>
         <w:t xml:space="preserve"> Example error presented using error boundary</w:t>
       </w:r>
@@ -16566,27 +15846,14 @@
       <w:r>
         <w:t xml:space="preserve">Figure </w:t>
       </w:r>
-      <w:r>
-        <w:fldChar w:fldCharType="begin"/>
-      </w:r>
-      <w:r>
-        <w:instrText xml:space="preserve"> SEQ Figure \* ARABIC </w:instrText>
-      </w:r>
-      <w:r>
-        <w:fldChar w:fldCharType="separate"/>
-      </w:r>
-      <w:r>
-        <w:rPr>
-          <w:noProof/>
-        </w:rPr>
-        <w:t>32</w:t>
-      </w:r>
-      <w:r>
-        <w:rPr>
-          <w:noProof/>
-        </w:rPr>
-        <w:fldChar w:fldCharType="end"/>
-      </w:r>
+      <w:fldSimple w:instr=" SEQ Figure \* ARABIC ">
+        <w:r>
+          <w:rPr>
+            <w:noProof/>
+          </w:rPr>
+          <w:t>32</w:t>
+        </w:r>
+      </w:fldSimple>
       <w:r>
         <w:t xml:space="preserve"> The error in my code</w:t>
       </w:r>
@@ -16595,11 +15862,11 @@
       <w:pPr>
         <w:pStyle w:val="Heading2"/>
       </w:pPr>
-      <w:bookmarkStart w:id="45" w:name="_Toc509529751"/>
+      <w:bookmarkStart w:id="44" w:name="_Toc509529751"/>
       <w:r>
         <w:t>Project structure at end</w:t>
       </w:r>
-      <w:bookmarkEnd w:id="45"/>
+      <w:bookmarkEnd w:id="44"/>
     </w:p>
     <w:p>
       <w:pPr>
@@ -16784,7 +16051,6 @@
           <w:lang w:eastAsia="en-GB"/>
         </w:rPr>
       </w:pPr>
-      <w:proofErr w:type="spellStart"/>
       <w:r>
         <w:rPr>
           <w:rFonts w:eastAsia="Times New Roman" w:cs="Times New Roman"/>
@@ -16795,7 +16061,6 @@
         </w:rPr>
         <w:t>src</w:t>
       </w:r>
-      <w:proofErr w:type="spellEnd"/>
     </w:p>
     <w:p>
       <w:pPr>
@@ -16821,20 +16086,8 @@
           <w:szCs w:val="16"/>
           <w:lang w:eastAsia="en-GB"/>
         </w:rPr>
-        <w:t>.</w:t>
-      </w:r>
-      <w:proofErr w:type="spellStart"/>
-      <w:r>
-        <w:rPr>
-          <w:rFonts w:eastAsia="Times New Roman" w:cs="Times New Roman"/>
-          <w:color w:val="000000"/>
-          <w:sz w:val="16"/>
-          <w:szCs w:val="16"/>
-          <w:lang w:eastAsia="en-GB"/>
-        </w:rPr>
-        <w:t>vscode</w:t>
-      </w:r>
-      <w:proofErr w:type="spellEnd"/>
+        <w:t>.vscode</w:t>
+      </w:r>
       <w:proofErr w:type="gramEnd"/>
     </w:p>
     <w:p>
@@ -16982,7 +16235,6 @@
           <w:lang w:eastAsia="en-GB"/>
         </w:rPr>
       </w:pPr>
-      <w:proofErr w:type="spellStart"/>
       <w:r>
         <w:rPr>
           <w:rFonts w:eastAsia="Times New Roman" w:cs="Times New Roman"/>
@@ -16993,7 +16245,6 @@
         </w:rPr>
         <w:t>dist</w:t>
       </w:r>
-      <w:proofErr w:type="spellEnd"/>
     </w:p>
     <w:p>
       <w:pPr>
@@ -17010,7 +16261,6 @@
           <w:lang w:eastAsia="en-GB"/>
         </w:rPr>
       </w:pPr>
-      <w:proofErr w:type="spellStart"/>
       <w:r>
         <w:rPr>
           <w:rFonts w:eastAsia="Times New Roman" w:cs="Times New Roman"/>
@@ -17021,7 +16271,6 @@
         </w:rPr>
         <w:t>enc_keys</w:t>
       </w:r>
-      <w:proofErr w:type="spellEnd"/>
     </w:p>
     <w:p>
       <w:pPr>
@@ -17038,7 +16287,6 @@
           <w:lang w:eastAsia="en-GB"/>
         </w:rPr>
       </w:pPr>
-      <w:proofErr w:type="spellStart"/>
       <w:r>
         <w:rPr>
           <w:rFonts w:eastAsia="Times New Roman" w:cs="Times New Roman"/>
@@ -17050,7 +16298,6 @@
         <w:lastRenderedPageBreak/>
         <w:t>node_modules</w:t>
       </w:r>
-      <w:proofErr w:type="spellEnd"/>
     </w:p>
     <w:p>
       <w:pPr>
@@ -17093,7 +16340,6 @@
           <w:lang w:eastAsia="en-GB"/>
         </w:rPr>
       </w:pPr>
-      <w:proofErr w:type="spellStart"/>
       <w:r>
         <w:rPr>
           <w:rFonts w:eastAsia="Times New Roman" w:cs="Times New Roman"/>
@@ -17104,7 +16350,6 @@
         </w:rPr>
         <w:t>ipc</w:t>
       </w:r>
-      <w:proofErr w:type="spellEnd"/>
     </w:p>
     <w:p>
       <w:pPr>
@@ -17147,7 +16392,6 @@
           <w:lang w:eastAsia="en-GB"/>
         </w:rPr>
       </w:pPr>
-      <w:proofErr w:type="spellStart"/>
       <w:r>
         <w:rPr>
           <w:rFonts w:eastAsia="Times New Roman" w:cs="Times New Roman"/>
@@ -17158,7 +16402,6 @@
         </w:rPr>
         <w:t>utils</w:t>
       </w:r>
-      <w:proofErr w:type="spellEnd"/>
     </w:p>
     <w:p>
       <w:pPr>
@@ -17183,20 +16426,8 @@
           <w:szCs w:val="16"/>
           <w:lang w:eastAsia="en-GB"/>
         </w:rPr>
-        <w:t>_</w:t>
-      </w:r>
-      <w:proofErr w:type="spellStart"/>
-      <w:r>
-        <w:rPr>
-          <w:rFonts w:eastAsia="Times New Roman" w:cs="Times New Roman"/>
-          <w:color w:val="000000"/>
-          <w:sz w:val="16"/>
-          <w:szCs w:val="16"/>
-          <w:lang w:eastAsia="en-GB"/>
-        </w:rPr>
-        <w:t>app_node</w:t>
-      </w:r>
-      <w:proofErr w:type="spellEnd"/>
+        <w:t>_app_node</w:t>
+      </w:r>
     </w:p>
     <w:p>
       <w:pPr>
@@ -17239,7 +16470,6 @@
           <w:lang w:eastAsia="en-GB"/>
         </w:rPr>
       </w:pPr>
-      <w:proofErr w:type="spellStart"/>
       <w:r>
         <w:rPr>
           <w:rFonts w:eastAsia="Times New Roman" w:cs="Times New Roman"/>
@@ -17250,7 +16480,6 @@
         </w:rPr>
         <w:t>dll</w:t>
       </w:r>
-      <w:proofErr w:type="spellEnd"/>
     </w:p>
     <w:p>
       <w:pPr>
@@ -17293,7 +16522,6 @@
           <w:lang w:eastAsia="en-GB"/>
         </w:rPr>
       </w:pPr>
-      <w:proofErr w:type="spellStart"/>
       <w:r>
         <w:rPr>
           <w:rFonts w:eastAsia="Times New Roman" w:cs="Times New Roman"/>
@@ -17304,7 +16532,6 @@
         </w:rPr>
         <w:t>npm</w:t>
       </w:r>
-      <w:proofErr w:type="spellEnd"/>
     </w:p>
     <w:p>
       <w:pPr>
@@ -17329,20 +16556,8 @@
           <w:szCs w:val="16"/>
           <w:lang w:eastAsia="en-GB"/>
         </w:rPr>
-        <w:t>@</w:t>
-      </w:r>
-      <w:proofErr w:type="spellStart"/>
-      <w:r>
-        <w:rPr>
-          <w:rFonts w:eastAsia="Times New Roman" w:cs="Times New Roman"/>
-          <w:color w:val="000000"/>
-          <w:sz w:val="16"/>
-          <w:szCs w:val="16"/>
-          <w:lang w:eastAsia="en-GB"/>
-        </w:rPr>
-        <w:t>fortawesome</w:t>
-      </w:r>
-      <w:proofErr w:type="spellEnd"/>
+        <w:t>@fortawesome</w:t>
+      </w:r>
     </w:p>
     <w:p>
       <w:pPr>
@@ -17411,7 +16626,6 @@
           <w:lang w:eastAsia="en-GB"/>
         </w:rPr>
       </w:pPr>
-      <w:proofErr w:type="spellStart"/>
       <w:r>
         <w:rPr>
           <w:rFonts w:eastAsia="Times New Roman" w:cs="Times New Roman"/>
@@ -17422,7 +16636,6 @@
         </w:rPr>
         <w:t>img</w:t>
       </w:r>
-      <w:proofErr w:type="spellEnd"/>
     </w:p>
     <w:p>
       <w:pPr>
@@ -17491,7 +16704,6 @@
           <w:lang w:eastAsia="en-GB"/>
         </w:rPr>
       </w:pPr>
-      <w:proofErr w:type="spellStart"/>
       <w:r>
         <w:rPr>
           <w:rFonts w:eastAsia="Times New Roman" w:cs="Times New Roman"/>
@@ -17502,7 +16714,6 @@
         </w:rPr>
         <w:t>node_modules</w:t>
       </w:r>
-      <w:proofErr w:type="spellEnd"/>
     </w:p>
     <w:p>
       <w:pPr>
@@ -17883,7 +17094,6 @@
           <w:lang w:eastAsia="en-GB"/>
         </w:rPr>
       </w:pPr>
-      <w:proofErr w:type="spellStart"/>
       <w:r>
         <w:rPr>
           <w:rFonts w:eastAsia="Times New Roman" w:cs="Times New Roman"/>
@@ -17894,7 +17104,6 @@
         </w:rPr>
         <w:t>utils</w:t>
       </w:r>
-      <w:proofErr w:type="spellEnd"/>
     </w:p>
     <w:p>
       <w:pPr>
@@ -17919,20 +17128,8 @@
           <w:szCs w:val="16"/>
           <w:lang w:eastAsia="en-GB"/>
         </w:rPr>
-        <w:t>_no-flow-</w:t>
-      </w:r>
-      <w:proofErr w:type="spellStart"/>
-      <w:r>
-        <w:rPr>
-          <w:rFonts w:eastAsia="Times New Roman" w:cs="Times New Roman"/>
-          <w:color w:val="000000"/>
-          <w:sz w:val="16"/>
-          <w:szCs w:val="16"/>
-          <w:lang w:eastAsia="en-GB"/>
-        </w:rPr>
-        <w:t>src</w:t>
-      </w:r>
-      <w:proofErr w:type="spellEnd"/>
+        <w:t>_no-flow-src</w:t>
+      </w:r>
     </w:p>
     <w:p>
       <w:pPr>
@@ -17958,20 +17155,8 @@
           <w:szCs w:val="16"/>
           <w:lang w:eastAsia="en-GB"/>
         </w:rPr>
-        <w:t>.</w:t>
-      </w:r>
-      <w:proofErr w:type="spellStart"/>
-      <w:r>
-        <w:rPr>
-          <w:rFonts w:eastAsia="Times New Roman" w:cs="Times New Roman"/>
-          <w:color w:val="000000"/>
-          <w:sz w:val="16"/>
-          <w:szCs w:val="16"/>
-          <w:lang w:eastAsia="en-GB"/>
-        </w:rPr>
-        <w:t>vscode</w:t>
-      </w:r>
-      <w:proofErr w:type="spellEnd"/>
+        <w:t>.vscode</w:t>
+      </w:r>
       <w:proofErr w:type="gramEnd"/>
     </w:p>
     <w:p>
@@ -18119,7 +17304,6 @@
           <w:lang w:eastAsia="en-GB"/>
         </w:rPr>
       </w:pPr>
-      <w:proofErr w:type="spellStart"/>
       <w:r>
         <w:rPr>
           <w:rFonts w:eastAsia="Times New Roman" w:cs="Times New Roman"/>
@@ -18130,7 +17314,6 @@
         </w:rPr>
         <w:t>dist</w:t>
       </w:r>
-      <w:proofErr w:type="spellEnd"/>
     </w:p>
     <w:p>
       <w:pPr>
@@ -18147,7 +17330,6 @@
           <w:lang w:eastAsia="en-GB"/>
         </w:rPr>
       </w:pPr>
-      <w:proofErr w:type="spellStart"/>
       <w:r>
         <w:rPr>
           <w:rFonts w:eastAsia="Times New Roman" w:cs="Times New Roman"/>
@@ -18158,7 +17340,6 @@
         </w:rPr>
         <w:t>enc_keys</w:t>
       </w:r>
-      <w:proofErr w:type="spellEnd"/>
     </w:p>
     <w:p>
       <w:pPr>
@@ -18201,7 +17382,6 @@
           <w:lang w:eastAsia="en-GB"/>
         </w:rPr>
       </w:pPr>
-      <w:proofErr w:type="spellStart"/>
       <w:r>
         <w:rPr>
           <w:rFonts w:eastAsia="Times New Roman" w:cs="Times New Roman"/>
@@ -18212,7 +17392,6 @@
         </w:rPr>
         <w:t>ipc</w:t>
       </w:r>
-      <w:proofErr w:type="spellEnd"/>
     </w:p>
     <w:p>
       <w:pPr>
@@ -18255,7 +17434,6 @@
           <w:lang w:eastAsia="en-GB"/>
         </w:rPr>
       </w:pPr>
-      <w:proofErr w:type="spellStart"/>
       <w:r>
         <w:rPr>
           <w:rFonts w:eastAsia="Times New Roman" w:cs="Times New Roman"/>
@@ -18266,7 +17444,6 @@
         </w:rPr>
         <w:t>utils</w:t>
       </w:r>
-      <w:proofErr w:type="spellEnd"/>
     </w:p>
     <w:p>
       <w:pPr>
@@ -18291,20 +17468,8 @@
           <w:szCs w:val="16"/>
           <w:lang w:eastAsia="en-GB"/>
         </w:rPr>
-        <w:t>_</w:t>
-      </w:r>
-      <w:proofErr w:type="spellStart"/>
-      <w:r>
-        <w:rPr>
-          <w:rFonts w:eastAsia="Times New Roman" w:cs="Times New Roman"/>
-          <w:color w:val="000000"/>
-          <w:sz w:val="16"/>
-          <w:szCs w:val="16"/>
-          <w:lang w:eastAsia="en-GB"/>
-        </w:rPr>
-        <w:t>app_node</w:t>
-      </w:r>
-      <w:proofErr w:type="spellEnd"/>
+        <w:t>_app_node</w:t>
+      </w:r>
     </w:p>
     <w:p>
       <w:pPr>
@@ -18347,7 +17512,6 @@
           <w:lang w:eastAsia="en-GB"/>
         </w:rPr>
       </w:pPr>
-      <w:proofErr w:type="spellStart"/>
       <w:r>
         <w:rPr>
           <w:rFonts w:eastAsia="Times New Roman" w:cs="Times New Roman"/>
@@ -18358,7 +17522,6 @@
         </w:rPr>
         <w:t>dll</w:t>
       </w:r>
-      <w:proofErr w:type="spellEnd"/>
     </w:p>
     <w:p>
       <w:pPr>
@@ -18635,7 +17798,6 @@
           <w:lang w:eastAsia="en-GB"/>
         </w:rPr>
       </w:pPr>
-      <w:proofErr w:type="spellStart"/>
       <w:r>
         <w:rPr>
           <w:rFonts w:eastAsia="Times New Roman" w:cs="Times New Roman"/>
@@ -18646,7 +17808,6 @@
         </w:rPr>
         <w:t>utils</w:t>
       </w:r>
-      <w:proofErr w:type="spellEnd"/>
     </w:p>
     <w:p>
       <w:pPr>
@@ -18671,20 +17832,8 @@
           <w:szCs w:val="16"/>
           <w:lang w:eastAsia="en-GB"/>
         </w:rPr>
-        <w:t>_</w:t>
-      </w:r>
-      <w:proofErr w:type="spellStart"/>
-      <w:r>
-        <w:rPr>
-          <w:rFonts w:eastAsia="Times New Roman" w:cs="Times New Roman"/>
-          <w:color w:val="000000"/>
-          <w:sz w:val="16"/>
-          <w:szCs w:val="16"/>
-          <w:lang w:eastAsia="en-GB"/>
-        </w:rPr>
-        <w:t>screen_dir</w:t>
-      </w:r>
-      <w:proofErr w:type="spellEnd"/>
+        <w:t>_screen_dir</w:t>
+      </w:r>
     </w:p>
     <w:p>
       <w:pPr>
@@ -18796,63 +17945,35 @@
         <w:rPr>
           <w:highlight w:val="yellow"/>
         </w:rPr>
-        <w:t>Update with `</w:t>
-      </w:r>
-      <w:proofErr w:type="spellStart"/>
+        <w:t>Update with `dirsToLi -</w:t>
+      </w:r>
+      <w:proofErr w:type="gramStart"/>
       <w:r>
         <w:rPr>
           <w:highlight w:val="yellow"/>
         </w:rPr>
-        <w:t>dirsToLi</w:t>
-      </w:r>
-      <w:proofErr w:type="spellEnd"/>
+        <w:t>d .</w:t>
+      </w:r>
+      <w:proofErr w:type="gramEnd"/>
       <w:r>
         <w:rPr>
           <w:highlight w:val="yellow"/>
         </w:rPr>
-        <w:t xml:space="preserve"> -</w:t>
+        <w:t xml:space="preserve"> -I node_</w:t>
       </w:r>
       <w:proofErr w:type="gramStart"/>
       <w:r>
         <w:rPr>
           <w:highlight w:val="yellow"/>
         </w:rPr>
-        <w:t>d .</w:t>
+        <w:t>modules,.</w:t>
       </w:r>
       <w:proofErr w:type="gramEnd"/>
       <w:r>
         <w:rPr>
           <w:highlight w:val="yellow"/>
         </w:rPr>
-        <w:t xml:space="preserve"> -I </w:t>
-      </w:r>
-      <w:proofErr w:type="spellStart"/>
-      <w:r>
-        <w:rPr>
-          <w:highlight w:val="yellow"/>
-        </w:rPr>
-        <w:t>node_</w:t>
-      </w:r>
-      <w:proofErr w:type="gramStart"/>
-      <w:r>
-        <w:rPr>
-          <w:highlight w:val="yellow"/>
-        </w:rPr>
-        <w:t>modules,.</w:t>
-      </w:r>
-      <w:proofErr w:type="gramEnd"/>
-      <w:r>
-        <w:rPr>
-          <w:highlight w:val="yellow"/>
-        </w:rPr>
-        <w:t>git</w:t>
-      </w:r>
-      <w:proofErr w:type="spellEnd"/>
-      <w:r>
-        <w:rPr>
-          <w:highlight w:val="yellow"/>
-        </w:rPr>
-        <w:t>`</w:t>
+        <w:t>git`</w:t>
       </w:r>
     </w:p>
     <w:p/>
@@ -18860,11 +17981,11 @@
       <w:pPr>
         <w:pStyle w:val="Heading2"/>
       </w:pPr>
-      <w:bookmarkStart w:id="46" w:name="_Toc509529752"/>
+      <w:bookmarkStart w:id="45" w:name="_Toc509529752"/>
       <w:r>
         <w:t>Programming Features</w:t>
       </w:r>
-      <w:bookmarkEnd w:id="46"/>
+      <w:bookmarkEnd w:id="45"/>
       <w:r>
         <w:t xml:space="preserve"> </w:t>
       </w:r>
@@ -18918,13 +18039,8 @@
           <w:numId w:val="21"/>
         </w:numPr>
       </w:pPr>
-      <w:proofErr w:type="spellStart"/>
-      <w:r>
-        <w:t>Enums</w:t>
-      </w:r>
-      <w:proofErr w:type="spellEnd"/>
-      <w:r>
-        <w:t xml:space="preserve"> (Enumerated Types)</w:t>
+      <w:r>
+        <w:t>Enums (Enumerated Types)</w:t>
       </w:r>
     </w:p>
     <w:p>
@@ -18971,25 +18087,25 @@
       <w:pPr>
         <w:pStyle w:val="Heading1"/>
       </w:pPr>
-      <w:bookmarkStart w:id="47" w:name="_Toc509529753"/>
+      <w:bookmarkStart w:id="46" w:name="_Toc509529753"/>
       <w:r>
         <w:lastRenderedPageBreak/>
         <w:t>Evaluation</w:t>
       </w:r>
+      <w:bookmarkEnd w:id="46"/>
+    </w:p>
+    <w:p>
+      <w:pPr>
+        <w:pStyle w:val="Heading2"/>
+      </w:pPr>
+      <w:bookmarkStart w:id="47" w:name="_Toc509529754"/>
+      <w:r>
+        <w:t>Test</w:t>
+      </w:r>
+      <w:r>
+        <w:t xml:space="preserve"> Results</w:t>
+      </w:r>
       <w:bookmarkEnd w:id="47"/>
-    </w:p>
-    <w:p>
-      <w:pPr>
-        <w:pStyle w:val="Heading2"/>
-      </w:pPr>
-      <w:bookmarkStart w:id="48" w:name="_Toc509529754"/>
-      <w:r>
-        <w:t>Test</w:t>
-      </w:r>
-      <w:r>
-        <w:t xml:space="preserve"> Results</w:t>
-      </w:r>
-      <w:bookmarkEnd w:id="48"/>
     </w:p>
     <w:p/>
     <w:p/>
@@ -18998,11 +18114,11 @@
       <w:pPr>
         <w:pStyle w:val="Heading2"/>
       </w:pPr>
-      <w:bookmarkStart w:id="49" w:name="_Toc509529755"/>
+      <w:bookmarkStart w:id="48" w:name="_Toc509529755"/>
       <w:r>
         <w:t>Security Problems</w:t>
       </w:r>
-      <w:bookmarkEnd w:id="49"/>
+      <w:bookmarkEnd w:id="48"/>
     </w:p>
     <w:p>
       <w:r>
@@ -19019,34 +18135,215 @@
       </w:r>
     </w:p>
     <w:p>
-      <w:r>
+      <w:pPr>
         <w:rPr>
           <w:highlight w:val="yellow"/>
         </w:rPr>
-        <w:t>[Example error message]</w:t>
+      </w:pPr>
+      <w:r>
+        <w:rPr>
+          <w:highlight w:val="yellow"/>
+        </w:rPr>
+        <w:t>[Example error essage]</w:t>
+      </w:r>
+    </w:p>
+    <w:p>
+      <w:pPr>
+        <w:pStyle w:val="Heading2"/>
+      </w:pPr>
+      <w:r>
+        <w:t>Troubleshoooting</w:t>
+      </w:r>
+    </w:p>
+    <w:p>
+      <w:r>
+        <w:t xml:space="preserve">When testing my program multiple times, I realise </w:t>
+      </w:r>
+      <w:r>
+        <w:t>most</w:t>
+      </w:r>
+      <w:r>
+        <w:t xml:space="preserve"> errors</w:t>
+      </w:r>
+      <w:r>
+        <w:t xml:space="preserve"> occurred</w:t>
+      </w:r>
+      <w:r>
+        <w:t xml:space="preserve"> due to incorrect default configuration settings, or a setting being set wrong </w:t>
+      </w:r>
+      <w:r>
+        <w:t>which</w:t>
+      </w:r>
+      <w:r>
+        <w:t xml:space="preserve"> cause</w:t>
+      </w:r>
+      <w:r>
+        <w:t>d</w:t>
+      </w:r>
+      <w:r>
+        <w:t xml:space="preserve"> the program to throw many spurious errors. For example:</w:t>
+      </w:r>
+    </w:p>
+    <w:p/>
+    <w:p>
+      <w:pPr>
+        <w:keepNext/>
+        <w:jc w:val="center"/>
+      </w:pPr>
+      <w:bookmarkStart w:id="49" w:name="_Toc509529756"/>
+      <w:r>
+        <w:br w:type="page"/>
+      </w:r>
+      <w:r>
+        <w:rPr>
+          <w:noProof/>
+        </w:rPr>
+        <w:lastRenderedPageBreak/>
+        <w:drawing>
+          <wp:inline distT="0" distB="0" distL="0" distR="0" wp14:anchorId="091C43AC" wp14:editId="3696746B">
+            <wp:extent cx="5095875" cy="4971417"/>
+            <wp:effectExtent l="152400" t="152400" r="352425" b="362585"/>
+            <wp:docPr id="35" name="Picture 35"/>
+            <wp:cNvGraphicFramePr>
+              <a:graphicFrameLocks xmlns:a="http://schemas.openxmlformats.org/drawingml/2006/main" noChangeAspect="1"/>
+            </wp:cNvGraphicFramePr>
+            <a:graphic xmlns:a="http://schemas.openxmlformats.org/drawingml/2006/main">
+              <a:graphicData uri="http://schemas.openxmlformats.org/drawingml/2006/picture">
+                <pic:pic xmlns:pic="http://schemas.openxmlformats.org/drawingml/2006/picture">
+                  <pic:nvPicPr>
+                    <pic:cNvPr id="0" name="Picture 1"/>
+                    <pic:cNvPicPr>
+                      <a:picLocks noChangeAspect="1" noChangeArrowheads="1"/>
+                    </pic:cNvPicPr>
+                  </pic:nvPicPr>
+                  <pic:blipFill>
+                    <a:blip r:embed="rId75">
+                      <a:extLst>
+                        <a:ext uri="{28A0092B-C50C-407E-A947-70E740481C1C}">
+                          <a14:useLocalDpi xmlns:a14="http://schemas.microsoft.com/office/drawing/2010/main" val="0"/>
+                        </a:ext>
+                      </a:extLst>
+                    </a:blip>
+                    <a:srcRect/>
+                    <a:stretch>
+                      <a:fillRect/>
+                    </a:stretch>
+                  </pic:blipFill>
+                  <pic:spPr bwMode="auto">
+                    <a:xfrm>
+                      <a:off x="0" y="0"/>
+                      <a:ext cx="5106486" cy="4981769"/>
+                    </a:xfrm>
+                    <a:prstGeom prst="rect">
+                      <a:avLst/>
+                    </a:prstGeom>
+                    <a:ln>
+                      <a:noFill/>
+                    </a:ln>
+                    <a:effectLst>
+                      <a:outerShdw blurRad="292100" dist="139700" dir="2700000" algn="tl" rotWithShape="0">
+                        <a:srgbClr val="333333">
+                          <a:alpha val="65000"/>
+                        </a:srgbClr>
+                      </a:outerShdw>
+                    </a:effectLst>
+                  </pic:spPr>
+                </pic:pic>
+              </a:graphicData>
+            </a:graphic>
+          </wp:inline>
+        </w:drawing>
+      </w:r>
+    </w:p>
+    <w:p>
+      <w:pPr>
+        <w:pStyle w:val="Caption"/>
+        <w:jc w:val="center"/>
+      </w:pPr>
+      <w:r>
+        <w:t xml:space="preserve">Figure </w:t>
+      </w:r>
+      <w:fldSimple w:instr=" SEQ Figure \* ARABIC ">
+        <w:r>
+          <w:rPr>
+            <w:noProof/>
+          </w:rPr>
+          <w:t>33</w:t>
+        </w:r>
+      </w:fldSimple>
+      <w:r>
+        <w:t xml:space="preserve"> screenshot of an example error caused by a mistake in the configuration file.</w:t>
+      </w:r>
+    </w:p>
+    <w:p>
+      <w:r>
+        <w:t xml:space="preserve">In this error we can see how </w:t>
+      </w:r>
+      <w:r>
+        <w:t>‘</w:t>
+      </w:r>
+      <w:r>
+        <w:t>uiData</w:t>
+      </w:r>
+      <w:r>
+        <w:t>’</w:t>
+      </w:r>
+      <w:r>
+        <w:t xml:space="preserve"> had an unknown property </w:t>
+      </w:r>
+      <w:r>
+        <w:t>‘</w:t>
+      </w:r>
+      <w:r>
+        <w:t>mainPanelEditMode</w:t>
+      </w:r>
+      <w:r>
+        <w:t>’</w:t>
+      </w:r>
+      <w:r>
+        <w:t>. This is because I hadn’t set up the default config to contain it – so it didn’t get set till it was used. This error was just a warning, so it was able to continue the program without the user noticing. However, it presents a significant problem in having configuration files. Due to the time rest</w:t>
+      </w:r>
+      <w:bookmarkStart w:id="50" w:name="_GoBack"/>
+      <w:bookmarkEnd w:id="50"/>
+      <w:r>
+        <w:t xml:space="preserve">rictions of the application I am unable to build a full fledge configuration handler which can cope with missed keys and provide the user meaningful messages. Therefore, as part of my troubleshooting advice I am forced to recommend that if an error occurs, the program should be stopped, the configuration files deleted, and the programs restarted so </w:t>
+      </w:r>
+      <w:r>
+        <w:t>they</w:t>
+      </w:r>
+      <w:r>
+        <w:t xml:space="preserve"> can be ‘regenerated’ properly. This </w:t>
+      </w:r>
+      <w:r>
+        <w:t>is</w:t>
+      </w:r>
+      <w:r>
+        <w:t xml:space="preserve"> reflected in my evaluation.</w:t>
+      </w:r>
+    </w:p>
+    <w:p>
+      <w:pPr>
+        <w:rPr>
+          <w:caps/>
+          <w:color w:val="FFFFFF" w:themeColor="background1"/>
+          <w:spacing w:val="15"/>
+          <w:sz w:val="22"/>
+          <w:szCs w:val="22"/>
+        </w:rPr>
+      </w:pPr>
+      <w:r>
+        <w:br w:type="page"/>
       </w:r>
     </w:p>
     <w:p>
       <w:pPr>
         <w:pStyle w:val="Heading1"/>
-        <w:sectPr>
-          <w:pgSz w:w="11906" w:h="16838"/>
-          <w:pgMar w:top="1440" w:right="1440" w:bottom="1440" w:left="1440" w:header="708" w:footer="708" w:gutter="0"/>
-          <w:cols w:space="708"/>
-          <w:docGrid w:linePitch="360"/>
-        </w:sectPr>
-      </w:pPr>
-    </w:p>
-    <w:p>
-      <w:pPr>
-        <w:pStyle w:val="Heading1"/>
-      </w:pPr>
-      <w:bookmarkStart w:id="50" w:name="_Toc509529756"/>
+      </w:pPr>
       <w:r>
         <w:lastRenderedPageBreak/>
         <w:t>Conclusion</w:t>
       </w:r>
-      <w:bookmarkEnd w:id="50"/>
+      <w:bookmarkEnd w:id="49"/>
     </w:p>
     <w:p>
       <w:pPr>
@@ -19069,30 +18366,13 @@
     </w:p>
     <w:p>
       <w:r>
-        <w:t xml:space="preserve">Through the creation of this product it came to my attention that a similar product was just </w:t>
-      </w:r>
-      <w:proofErr w:type="spellStart"/>
-      <w:r>
-        <w:t>realesed</w:t>
-      </w:r>
-      <w:proofErr w:type="spellEnd"/>
-      <w:r>
-        <w:t xml:space="preserve"> by the name of “</w:t>
-      </w:r>
-      <w:proofErr w:type="spellStart"/>
-      <w:r>
-        <w:t>Cointracker</w:t>
-      </w:r>
-      <w:proofErr w:type="spellEnd"/>
-      <w:r>
-        <w:t xml:space="preserve">” </w:t>
+        <w:t xml:space="preserve">Through the creation of this product it came to my attention that a similar product was just realesed by the name of “Cointracker” </w:t>
       </w:r>
       <w:sdt>
         <w:sdtPr>
           <w:id w:val="1510412979"/>
           <w:citation/>
         </w:sdtPr>
-        <w:sdtEndPr/>
         <w:sdtContent>
           <w:r>
             <w:fldChar w:fldCharType="begin"/>
@@ -19126,7 +18406,7 @@
       <w:r>
         <w:t xml:space="preserve">Similar product- </w:t>
       </w:r>
-      <w:hyperlink r:id="rId75" w:history="1">
+      <w:hyperlink r:id="rId76" w:history="1">
         <w:r>
           <w:rPr>
             <w:rStyle w:val="Hyperlink"/>
@@ -19211,7 +18491,7 @@
       </w:r>
     </w:p>
     <w:p>
-      <w:hyperlink r:id="rId76" w:history="1">
+      <w:hyperlink r:id="rId77" w:history="1">
         <w:r>
           <w:rPr>
             <w:rStyle w:val="Hyperlink"/>
@@ -19300,7 +18580,6 @@
             <w:id w:val="111145805"/>
             <w:bibliography/>
           </w:sdtPr>
-          <w:sdtEndPr/>
           <w:sdtContent>
             <w:p>
               <w:pPr>
@@ -20335,7 +19614,13 @@
       </w:tabs>
     </w:pPr>
     <w:r>
-      <w:t>Last Drafted: 21/03/18 – 16:41</w:t>
+      <w:t>Last Drafted: 2</w:t>
+    </w:r>
+    <w:r>
+      <w:t>5</w:t>
+    </w:r>
+    <w:r>
+      <w:t>/03/18 – 16:41</w:t>
     </w:r>
     <w:r>
       <w:tab/>
@@ -25831,7 +25116,7 @@
 </file>
 
 <file path=customXml/itemProps1.xml><?xml version="1.0" encoding="utf-8"?>
-<ds:datastoreItem xmlns:ds="http://schemas.openxmlformats.org/officeDocument/2006/customXml" ds:itemID="{B388E842-F2C0-45DE-8C51-A4587003D903}">
+<ds:datastoreItem xmlns:ds="http://schemas.openxmlformats.org/officeDocument/2006/customXml" ds:itemID="{5D89079E-DBC3-4CC5-8CCD-1E580F64E447}">
   <ds:schemaRefs>
     <ds:schemaRef ds:uri="http://schemas.openxmlformats.org/officeDocument/2006/bibliography"/>
   </ds:schemaRefs>

</xml_diff>